<commit_message>
feat: alterações na contra-capa
</commit_message>
<xml_diff>
--- a/TCC.docx
+++ b/TCC.docx
@@ -593,6 +593,13 @@
     <w:p/>
     <w:p/>
     <w:p/>
+    <w:p/>
+    <w:p/>
+    <w:p/>
+    <w:p/>
+    <w:p/>
+    <w:p/>
+    <w:p/>
     <w:tbl>
       <w:tblPr>
         <w:tblStyle w:val="SimplesTabela3"/>
@@ -641,69 +648,16 @@
       <w:pPr>
         <w:jc w:val="center"/>
       </w:pPr>
-      <w:r>
-        <w:t>Orientador</w:t>
-      </w:r>
-    </w:p>
-    <w:p>
-      <w:pPr>
-        <w:jc w:val="center"/>
-      </w:pPr>
-    </w:p>
-    <w:p>
-      <w:pPr>
-        <w:jc w:val="center"/>
-      </w:pPr>
-    </w:p>
-    <w:tbl>
-      <w:tblPr>
-        <w:tblStyle w:val="SimplesTabela3"/>
-        <w:tblW w:w="0" w:type="auto"/>
-        <w:tblLook w:val="04A0" w:firstRow="1" w:lastRow="0" w:firstColumn="1" w:lastColumn="0" w:noHBand="0" w:noVBand="1"/>
-      </w:tblPr>
-      <w:tblGrid>
-        <w:gridCol w:w="8494"/>
-      </w:tblGrid>
-      <w:tr>
-        <w:trPr>
-          <w:cnfStyle w:val="100000000000" w:firstRow="1" w:lastRow="0" w:firstColumn="0" w:lastColumn="0" w:oddVBand="0" w:evenVBand="0" w:oddHBand="0" w:evenHBand="0" w:firstRowFirstColumn="0" w:firstRowLastColumn="0" w:lastRowFirstColumn="0" w:lastRowLastColumn="0"/>
-        </w:trPr>
-        <w:tc>
-          <w:tcPr>
-            <w:cnfStyle w:val="001000000100" w:firstRow="0" w:lastRow="0" w:firstColumn="1" w:lastColumn="0" w:oddVBand="0" w:evenVBand="0" w:oddHBand="0" w:evenHBand="0" w:firstRowFirstColumn="1" w:firstRowLastColumn="0" w:lastRowFirstColumn="0" w:lastRowLastColumn="0"/>
-            <w:tcW w:w="8494" w:type="dxa"/>
-          </w:tcPr>
-          <w:p>
-            <w:pPr>
-              <w:jc w:val="center"/>
-            </w:pPr>
-          </w:p>
-        </w:tc>
-      </w:tr>
-    </w:tbl>
-    <w:p>
-      <w:pPr>
-        <w:jc w:val="center"/>
-      </w:pPr>
-      <w:r>
-        <w:t>Prof. XXXXXXXXXXXXXXX</w:t>
-      </w:r>
-    </w:p>
-    <w:p>
-      <w:pPr>
-        <w:jc w:val="center"/>
-      </w:pPr>
-      <w:r>
-        <w:t>FATEC – São Paulo</w:t>
-      </w:r>
-    </w:p>
-    <w:p>
-      <w:pPr>
-        <w:jc w:val="center"/>
-      </w:pPr>
-      <w:r>
-        <w:t>Avaliador</w:t>
-      </w:r>
+    </w:p>
+    <w:p>
+      <w:pPr>
+        <w:jc w:val="center"/>
+      </w:pPr>
+    </w:p>
+    <w:p>
+      <w:pPr>
+        <w:jc w:val="center"/>
+      </w:pPr>
       <w:r>
         <w:br w:type="page"/>
       </w:r>
@@ -944,7 +898,15 @@
     <w:p/>
     <w:p>
       <w:r>
-        <w:t>Ao Prof. Neilton pelas</w:t>
+        <w:t xml:space="preserve">Ao Prof. </w:t>
+      </w:r>
+      <w:proofErr w:type="spellStart"/>
+      <w:r>
+        <w:t>Neilton</w:t>
+      </w:r>
+      <w:proofErr w:type="spellEnd"/>
+      <w:r>
+        <w:t xml:space="preserve"> pelas</w:t>
       </w:r>
       <w:r>
         <w:t xml:space="preserve"> </w:t>
@@ -962,7 +924,15 @@
         <w:t xml:space="preserve"> M.</w:t>
       </w:r>
       <w:r>
-        <w:t xml:space="preserve"> Edmea </w:t>
+        <w:t xml:space="preserve"> </w:t>
+      </w:r>
+      <w:proofErr w:type="spellStart"/>
+      <w:r>
+        <w:t>Edmea</w:t>
+      </w:r>
+      <w:proofErr w:type="spellEnd"/>
+      <w:r>
+        <w:t xml:space="preserve"> </w:t>
       </w:r>
       <w:r>
         <w:t>pelas sugestões.</w:t>
@@ -1424,7 +1394,31 @@
         <w:t xml:space="preserve"> Scrum como os papéis da equipe</w:t>
       </w:r>
       <w:r>
-        <w:t xml:space="preserve"> (Product Owner e Scrum Master), Product Backlog, Sprint, dentre outras coisas.</w:t>
+        <w:t xml:space="preserve"> (</w:t>
+      </w:r>
+      <w:proofErr w:type="spellStart"/>
+      <w:r>
+        <w:t>Product</w:t>
+      </w:r>
+      <w:proofErr w:type="spellEnd"/>
+      <w:r>
+        <w:t xml:space="preserve"> </w:t>
+      </w:r>
+      <w:proofErr w:type="spellStart"/>
+      <w:r>
+        <w:t>Owner</w:t>
+      </w:r>
+      <w:proofErr w:type="spellEnd"/>
+      <w:r>
+        <w:t xml:space="preserve"> e Scrum Master), </w:t>
+      </w:r>
+      <w:proofErr w:type="spellStart"/>
+      <w:r>
+        <w:t>Product</w:t>
+      </w:r>
+      <w:proofErr w:type="spellEnd"/>
+      <w:r>
+        <w:t xml:space="preserve"> Backlog, Sprint, dentre outras coisas.</w:t>
       </w:r>
     </w:p>
     <w:p/>
@@ -1546,6 +1540,12 @@
     </w:p>
     <w:sdt>
       <w:sdtPr>
+        <w:rPr>
+          <w:rFonts w:eastAsiaTheme="minorHAnsi" w:cstheme="minorBidi"/>
+          <w:b w:val="0"/>
+          <w:szCs w:val="22"/>
+          <w:lang w:eastAsia="en-US"/>
+        </w:rPr>
         <w:id w:val="-867451295"/>
         <w:docPartObj>
           <w:docPartGallery w:val="Table of Contents"/>
@@ -1554,10 +1554,7 @@
       </w:sdtPr>
       <w:sdtEndPr>
         <w:rPr>
-          <w:rFonts w:eastAsiaTheme="minorHAnsi" w:cstheme="minorBidi"/>
           <w:bCs/>
-          <w:szCs w:val="22"/>
-          <w:lang w:eastAsia="en-US"/>
         </w:rPr>
       </w:sdtEndPr>
       <w:sdtContent>
@@ -1692,11 +1689,1127 @@
           <w:shd w:val="clear" w:color="auto" w:fill="FFFFFF"/>
         </w:rPr>
       </w:pPr>
-      <w:r>
-        <w:rPr>
-          <w:shd w:val="clear" w:color="auto" w:fill="FFFFFF"/>
-        </w:rPr>
-        <w:t>Vestibulum volutpat, nisi ac commodo consequat, magna est fringilla neque, ut sollicitudin eros nulla vel leo. Nunc tempor augue ante, consequat ultrices mauris gravida vel. Interdum et malesuada fames ac ante ipsum primis in faucibus. Suspendisse massa quam, porttitor sed tellus nec, suscipit vestibulum ipsum. Class aptent taciti sociosqu ad litora torquent per conubia nostra, per inceptos himenaeos. Praesent arcu lorem, imperdiet et mauris tincidunt, consectetur ultrices lectus. Nunc ac magna at magna commodo ultricies. Maecenas ac vulputate nibh. In in vulputate magna, nec mollis turpis. Cras et laoreet leo. Donec turpis sem, eleifend ut aliquet ac, venenatis at sapien. Aenean et magna id massa blandit maximus at id ipsum. Phasellus sem lectus, pulvinar eget semper quis, ultricies et purus.</w:t>
+      <w:proofErr w:type="spellStart"/>
+      <w:r>
+        <w:rPr>
+          <w:shd w:val="clear" w:color="auto" w:fill="FFFFFF"/>
+        </w:rPr>
+        <w:t>Vestibulum</w:t>
+      </w:r>
+      <w:proofErr w:type="spellEnd"/>
+      <w:r>
+        <w:rPr>
+          <w:shd w:val="clear" w:color="auto" w:fill="FFFFFF"/>
+        </w:rPr>
+        <w:t xml:space="preserve"> </w:t>
+      </w:r>
+      <w:proofErr w:type="spellStart"/>
+      <w:r>
+        <w:rPr>
+          <w:shd w:val="clear" w:color="auto" w:fill="FFFFFF"/>
+        </w:rPr>
+        <w:t>volutpat</w:t>
+      </w:r>
+      <w:proofErr w:type="spellEnd"/>
+      <w:r>
+        <w:rPr>
+          <w:shd w:val="clear" w:color="auto" w:fill="FFFFFF"/>
+        </w:rPr>
+        <w:t xml:space="preserve">, </w:t>
+      </w:r>
+      <w:proofErr w:type="spellStart"/>
+      <w:r>
+        <w:rPr>
+          <w:shd w:val="clear" w:color="auto" w:fill="FFFFFF"/>
+        </w:rPr>
+        <w:t>nisi</w:t>
+      </w:r>
+      <w:proofErr w:type="spellEnd"/>
+      <w:r>
+        <w:rPr>
+          <w:shd w:val="clear" w:color="auto" w:fill="FFFFFF"/>
+        </w:rPr>
+        <w:t xml:space="preserve"> ac </w:t>
+      </w:r>
+      <w:proofErr w:type="spellStart"/>
+      <w:r>
+        <w:rPr>
+          <w:shd w:val="clear" w:color="auto" w:fill="FFFFFF"/>
+        </w:rPr>
+        <w:t>commodo</w:t>
+      </w:r>
+      <w:proofErr w:type="spellEnd"/>
+      <w:r>
+        <w:rPr>
+          <w:shd w:val="clear" w:color="auto" w:fill="FFFFFF"/>
+        </w:rPr>
+        <w:t xml:space="preserve"> </w:t>
+      </w:r>
+      <w:proofErr w:type="spellStart"/>
+      <w:r>
+        <w:rPr>
+          <w:shd w:val="clear" w:color="auto" w:fill="FFFFFF"/>
+        </w:rPr>
+        <w:t>consequat</w:t>
+      </w:r>
+      <w:proofErr w:type="spellEnd"/>
+      <w:r>
+        <w:rPr>
+          <w:shd w:val="clear" w:color="auto" w:fill="FFFFFF"/>
+        </w:rPr>
+        <w:t xml:space="preserve">, magna est </w:t>
+      </w:r>
+      <w:proofErr w:type="spellStart"/>
+      <w:r>
+        <w:rPr>
+          <w:shd w:val="clear" w:color="auto" w:fill="FFFFFF"/>
+        </w:rPr>
+        <w:t>fringilla</w:t>
+      </w:r>
+      <w:proofErr w:type="spellEnd"/>
+      <w:r>
+        <w:rPr>
+          <w:shd w:val="clear" w:color="auto" w:fill="FFFFFF"/>
+        </w:rPr>
+        <w:t xml:space="preserve"> </w:t>
+      </w:r>
+      <w:proofErr w:type="spellStart"/>
+      <w:r>
+        <w:rPr>
+          <w:shd w:val="clear" w:color="auto" w:fill="FFFFFF"/>
+        </w:rPr>
+        <w:t>neque</w:t>
+      </w:r>
+      <w:proofErr w:type="spellEnd"/>
+      <w:r>
+        <w:rPr>
+          <w:shd w:val="clear" w:color="auto" w:fill="FFFFFF"/>
+        </w:rPr>
+        <w:t xml:space="preserve">, ut </w:t>
+      </w:r>
+      <w:proofErr w:type="spellStart"/>
+      <w:r>
+        <w:rPr>
+          <w:shd w:val="clear" w:color="auto" w:fill="FFFFFF"/>
+        </w:rPr>
+        <w:t>sollicitudin</w:t>
+      </w:r>
+      <w:proofErr w:type="spellEnd"/>
+      <w:r>
+        <w:rPr>
+          <w:shd w:val="clear" w:color="auto" w:fill="FFFFFF"/>
+        </w:rPr>
+        <w:t xml:space="preserve"> </w:t>
+      </w:r>
+      <w:proofErr w:type="spellStart"/>
+      <w:r>
+        <w:rPr>
+          <w:shd w:val="clear" w:color="auto" w:fill="FFFFFF"/>
+        </w:rPr>
+        <w:t>eros</w:t>
+      </w:r>
+      <w:proofErr w:type="spellEnd"/>
+      <w:r>
+        <w:rPr>
+          <w:shd w:val="clear" w:color="auto" w:fill="FFFFFF"/>
+        </w:rPr>
+        <w:t xml:space="preserve"> </w:t>
+      </w:r>
+      <w:proofErr w:type="spellStart"/>
+      <w:r>
+        <w:rPr>
+          <w:shd w:val="clear" w:color="auto" w:fill="FFFFFF"/>
+        </w:rPr>
+        <w:t>nulla</w:t>
+      </w:r>
+      <w:proofErr w:type="spellEnd"/>
+      <w:r>
+        <w:rPr>
+          <w:shd w:val="clear" w:color="auto" w:fill="FFFFFF"/>
+        </w:rPr>
+        <w:t xml:space="preserve"> </w:t>
+      </w:r>
+      <w:proofErr w:type="spellStart"/>
+      <w:r>
+        <w:rPr>
+          <w:shd w:val="clear" w:color="auto" w:fill="FFFFFF"/>
+        </w:rPr>
+        <w:t>vel</w:t>
+      </w:r>
+      <w:proofErr w:type="spellEnd"/>
+      <w:r>
+        <w:rPr>
+          <w:shd w:val="clear" w:color="auto" w:fill="FFFFFF"/>
+        </w:rPr>
+        <w:t xml:space="preserve"> </w:t>
+      </w:r>
+      <w:proofErr w:type="spellStart"/>
+      <w:r>
+        <w:rPr>
+          <w:shd w:val="clear" w:color="auto" w:fill="FFFFFF"/>
+        </w:rPr>
+        <w:t>leo</w:t>
+      </w:r>
+      <w:proofErr w:type="spellEnd"/>
+      <w:r>
+        <w:rPr>
+          <w:shd w:val="clear" w:color="auto" w:fill="FFFFFF"/>
+        </w:rPr>
+        <w:t xml:space="preserve">. Nunc </w:t>
+      </w:r>
+      <w:proofErr w:type="spellStart"/>
+      <w:r>
+        <w:rPr>
+          <w:shd w:val="clear" w:color="auto" w:fill="FFFFFF"/>
+        </w:rPr>
+        <w:t>tempor</w:t>
+      </w:r>
+      <w:proofErr w:type="spellEnd"/>
+      <w:r>
+        <w:rPr>
+          <w:shd w:val="clear" w:color="auto" w:fill="FFFFFF"/>
+        </w:rPr>
+        <w:t xml:space="preserve"> augue </w:t>
+      </w:r>
+      <w:proofErr w:type="gramStart"/>
+      <w:r>
+        <w:rPr>
+          <w:shd w:val="clear" w:color="auto" w:fill="FFFFFF"/>
+        </w:rPr>
+        <w:t xml:space="preserve">ante, </w:t>
+      </w:r>
+      <w:proofErr w:type="spellStart"/>
+      <w:r>
+        <w:rPr>
+          <w:shd w:val="clear" w:color="auto" w:fill="FFFFFF"/>
+        </w:rPr>
+        <w:t>consequat</w:t>
+      </w:r>
+      <w:proofErr w:type="spellEnd"/>
+      <w:proofErr w:type="gramEnd"/>
+      <w:r>
+        <w:rPr>
+          <w:shd w:val="clear" w:color="auto" w:fill="FFFFFF"/>
+        </w:rPr>
+        <w:t xml:space="preserve"> </w:t>
+      </w:r>
+      <w:proofErr w:type="spellStart"/>
+      <w:r>
+        <w:rPr>
+          <w:shd w:val="clear" w:color="auto" w:fill="FFFFFF"/>
+        </w:rPr>
+        <w:t>ultrices</w:t>
+      </w:r>
+      <w:proofErr w:type="spellEnd"/>
+      <w:r>
+        <w:rPr>
+          <w:shd w:val="clear" w:color="auto" w:fill="FFFFFF"/>
+        </w:rPr>
+        <w:t xml:space="preserve"> </w:t>
+      </w:r>
+      <w:proofErr w:type="spellStart"/>
+      <w:r>
+        <w:rPr>
+          <w:shd w:val="clear" w:color="auto" w:fill="FFFFFF"/>
+        </w:rPr>
+        <w:t>mauris</w:t>
+      </w:r>
+      <w:proofErr w:type="spellEnd"/>
+      <w:r>
+        <w:rPr>
+          <w:shd w:val="clear" w:color="auto" w:fill="FFFFFF"/>
+        </w:rPr>
+        <w:t xml:space="preserve"> gravida vel. </w:t>
+      </w:r>
+      <w:proofErr w:type="spellStart"/>
+      <w:r>
+        <w:rPr>
+          <w:shd w:val="clear" w:color="auto" w:fill="FFFFFF"/>
+        </w:rPr>
+        <w:t>Interdum</w:t>
+      </w:r>
+      <w:proofErr w:type="spellEnd"/>
+      <w:r>
+        <w:rPr>
+          <w:shd w:val="clear" w:color="auto" w:fill="FFFFFF"/>
+        </w:rPr>
+        <w:t xml:space="preserve"> et </w:t>
+      </w:r>
+      <w:proofErr w:type="spellStart"/>
+      <w:r>
+        <w:rPr>
+          <w:shd w:val="clear" w:color="auto" w:fill="FFFFFF"/>
+        </w:rPr>
+        <w:t>malesuada</w:t>
+      </w:r>
+      <w:proofErr w:type="spellEnd"/>
+      <w:r>
+        <w:rPr>
+          <w:shd w:val="clear" w:color="auto" w:fill="FFFFFF"/>
+        </w:rPr>
+        <w:t xml:space="preserve"> fames ac ante ipsum </w:t>
+      </w:r>
+      <w:proofErr w:type="spellStart"/>
+      <w:r>
+        <w:rPr>
+          <w:shd w:val="clear" w:color="auto" w:fill="FFFFFF"/>
+        </w:rPr>
+        <w:t>primis</w:t>
+      </w:r>
+      <w:proofErr w:type="spellEnd"/>
+      <w:r>
+        <w:rPr>
+          <w:shd w:val="clear" w:color="auto" w:fill="FFFFFF"/>
+        </w:rPr>
+        <w:t xml:space="preserve"> in </w:t>
+      </w:r>
+      <w:proofErr w:type="spellStart"/>
+      <w:r>
+        <w:rPr>
+          <w:shd w:val="clear" w:color="auto" w:fill="FFFFFF"/>
+        </w:rPr>
+        <w:t>faucibus</w:t>
+      </w:r>
+      <w:proofErr w:type="spellEnd"/>
+      <w:r>
+        <w:rPr>
+          <w:shd w:val="clear" w:color="auto" w:fill="FFFFFF"/>
+        </w:rPr>
+        <w:t xml:space="preserve">. </w:t>
+      </w:r>
+      <w:proofErr w:type="spellStart"/>
+      <w:r>
+        <w:rPr>
+          <w:shd w:val="clear" w:color="auto" w:fill="FFFFFF"/>
+        </w:rPr>
+        <w:t>Suspendisse</w:t>
+      </w:r>
+      <w:proofErr w:type="spellEnd"/>
+      <w:r>
+        <w:rPr>
+          <w:shd w:val="clear" w:color="auto" w:fill="FFFFFF"/>
+        </w:rPr>
+        <w:t xml:space="preserve"> massa </w:t>
+      </w:r>
+      <w:proofErr w:type="spellStart"/>
+      <w:r>
+        <w:rPr>
+          <w:shd w:val="clear" w:color="auto" w:fill="FFFFFF"/>
+        </w:rPr>
+        <w:t>quam</w:t>
+      </w:r>
+      <w:proofErr w:type="spellEnd"/>
+      <w:r>
+        <w:rPr>
+          <w:shd w:val="clear" w:color="auto" w:fill="FFFFFF"/>
+        </w:rPr>
+        <w:t xml:space="preserve">, </w:t>
+      </w:r>
+      <w:proofErr w:type="spellStart"/>
+      <w:r>
+        <w:rPr>
+          <w:shd w:val="clear" w:color="auto" w:fill="FFFFFF"/>
+        </w:rPr>
+        <w:t>porttitor</w:t>
+      </w:r>
+      <w:proofErr w:type="spellEnd"/>
+      <w:r>
+        <w:rPr>
+          <w:shd w:val="clear" w:color="auto" w:fill="FFFFFF"/>
+        </w:rPr>
+        <w:t xml:space="preserve"> </w:t>
+      </w:r>
+      <w:proofErr w:type="spellStart"/>
+      <w:r>
+        <w:rPr>
+          <w:shd w:val="clear" w:color="auto" w:fill="FFFFFF"/>
+        </w:rPr>
+        <w:t>sed</w:t>
+      </w:r>
+      <w:proofErr w:type="spellEnd"/>
+      <w:r>
+        <w:rPr>
+          <w:shd w:val="clear" w:color="auto" w:fill="FFFFFF"/>
+        </w:rPr>
+        <w:t xml:space="preserve"> </w:t>
+      </w:r>
+      <w:proofErr w:type="spellStart"/>
+      <w:r>
+        <w:rPr>
+          <w:shd w:val="clear" w:color="auto" w:fill="FFFFFF"/>
+        </w:rPr>
+        <w:t>tellus</w:t>
+      </w:r>
+      <w:proofErr w:type="spellEnd"/>
+      <w:r>
+        <w:rPr>
+          <w:shd w:val="clear" w:color="auto" w:fill="FFFFFF"/>
+        </w:rPr>
+        <w:t xml:space="preserve"> </w:t>
+      </w:r>
+      <w:proofErr w:type="spellStart"/>
+      <w:r>
+        <w:rPr>
+          <w:shd w:val="clear" w:color="auto" w:fill="FFFFFF"/>
+        </w:rPr>
+        <w:t>nec</w:t>
+      </w:r>
+      <w:proofErr w:type="spellEnd"/>
+      <w:r>
+        <w:rPr>
+          <w:shd w:val="clear" w:color="auto" w:fill="FFFFFF"/>
+        </w:rPr>
+        <w:t xml:space="preserve">, </w:t>
+      </w:r>
+      <w:proofErr w:type="spellStart"/>
+      <w:r>
+        <w:rPr>
+          <w:shd w:val="clear" w:color="auto" w:fill="FFFFFF"/>
+        </w:rPr>
+        <w:t>suscipit</w:t>
+      </w:r>
+      <w:proofErr w:type="spellEnd"/>
+      <w:r>
+        <w:rPr>
+          <w:shd w:val="clear" w:color="auto" w:fill="FFFFFF"/>
+        </w:rPr>
+        <w:t xml:space="preserve"> </w:t>
+      </w:r>
+      <w:proofErr w:type="spellStart"/>
+      <w:r>
+        <w:rPr>
+          <w:shd w:val="clear" w:color="auto" w:fill="FFFFFF"/>
+        </w:rPr>
+        <w:t>vestibulum</w:t>
+      </w:r>
+      <w:proofErr w:type="spellEnd"/>
+      <w:r>
+        <w:rPr>
+          <w:shd w:val="clear" w:color="auto" w:fill="FFFFFF"/>
+        </w:rPr>
+        <w:t xml:space="preserve"> ipsum. </w:t>
+      </w:r>
+      <w:proofErr w:type="spellStart"/>
+      <w:r>
+        <w:rPr>
+          <w:shd w:val="clear" w:color="auto" w:fill="FFFFFF"/>
+        </w:rPr>
+        <w:t>Class</w:t>
+      </w:r>
+      <w:proofErr w:type="spellEnd"/>
+      <w:r>
+        <w:rPr>
+          <w:shd w:val="clear" w:color="auto" w:fill="FFFFFF"/>
+        </w:rPr>
+        <w:t xml:space="preserve"> </w:t>
+      </w:r>
+      <w:proofErr w:type="spellStart"/>
+      <w:r>
+        <w:rPr>
+          <w:shd w:val="clear" w:color="auto" w:fill="FFFFFF"/>
+        </w:rPr>
+        <w:t>aptent</w:t>
+      </w:r>
+      <w:proofErr w:type="spellEnd"/>
+      <w:r>
+        <w:rPr>
+          <w:shd w:val="clear" w:color="auto" w:fill="FFFFFF"/>
+        </w:rPr>
+        <w:t xml:space="preserve"> </w:t>
+      </w:r>
+      <w:proofErr w:type="spellStart"/>
+      <w:r>
+        <w:rPr>
+          <w:shd w:val="clear" w:color="auto" w:fill="FFFFFF"/>
+        </w:rPr>
+        <w:t>taciti</w:t>
+      </w:r>
+      <w:proofErr w:type="spellEnd"/>
+      <w:r>
+        <w:rPr>
+          <w:shd w:val="clear" w:color="auto" w:fill="FFFFFF"/>
+        </w:rPr>
+        <w:t xml:space="preserve"> </w:t>
+      </w:r>
+      <w:proofErr w:type="spellStart"/>
+      <w:r>
+        <w:rPr>
+          <w:shd w:val="clear" w:color="auto" w:fill="FFFFFF"/>
+        </w:rPr>
+        <w:t>sociosqu</w:t>
+      </w:r>
+      <w:proofErr w:type="spellEnd"/>
+      <w:r>
+        <w:rPr>
+          <w:shd w:val="clear" w:color="auto" w:fill="FFFFFF"/>
+        </w:rPr>
+        <w:t xml:space="preserve"> ad </w:t>
+      </w:r>
+      <w:proofErr w:type="spellStart"/>
+      <w:r>
+        <w:rPr>
+          <w:shd w:val="clear" w:color="auto" w:fill="FFFFFF"/>
+        </w:rPr>
+        <w:t>litora</w:t>
+      </w:r>
+      <w:proofErr w:type="spellEnd"/>
+      <w:r>
+        <w:rPr>
+          <w:shd w:val="clear" w:color="auto" w:fill="FFFFFF"/>
+        </w:rPr>
+        <w:t xml:space="preserve"> </w:t>
+      </w:r>
+      <w:proofErr w:type="spellStart"/>
+      <w:r>
+        <w:rPr>
+          <w:shd w:val="clear" w:color="auto" w:fill="FFFFFF"/>
+        </w:rPr>
+        <w:t>torquent</w:t>
+      </w:r>
+      <w:proofErr w:type="spellEnd"/>
+      <w:r>
+        <w:rPr>
+          <w:shd w:val="clear" w:color="auto" w:fill="FFFFFF"/>
+        </w:rPr>
+        <w:t xml:space="preserve"> per </w:t>
+      </w:r>
+      <w:proofErr w:type="spellStart"/>
+      <w:r>
+        <w:rPr>
+          <w:shd w:val="clear" w:color="auto" w:fill="FFFFFF"/>
+        </w:rPr>
+        <w:t>conubia</w:t>
+      </w:r>
+      <w:proofErr w:type="spellEnd"/>
+      <w:r>
+        <w:rPr>
+          <w:shd w:val="clear" w:color="auto" w:fill="FFFFFF"/>
+        </w:rPr>
+        <w:t xml:space="preserve"> </w:t>
+      </w:r>
+      <w:proofErr w:type="spellStart"/>
+      <w:r>
+        <w:rPr>
+          <w:shd w:val="clear" w:color="auto" w:fill="FFFFFF"/>
+        </w:rPr>
+        <w:t>nostra</w:t>
+      </w:r>
+      <w:proofErr w:type="spellEnd"/>
+      <w:r>
+        <w:rPr>
+          <w:shd w:val="clear" w:color="auto" w:fill="FFFFFF"/>
+        </w:rPr>
+        <w:t xml:space="preserve">, per </w:t>
+      </w:r>
+      <w:proofErr w:type="spellStart"/>
+      <w:r>
+        <w:rPr>
+          <w:shd w:val="clear" w:color="auto" w:fill="FFFFFF"/>
+        </w:rPr>
+        <w:t>inceptos</w:t>
+      </w:r>
+      <w:proofErr w:type="spellEnd"/>
+      <w:r>
+        <w:rPr>
+          <w:shd w:val="clear" w:color="auto" w:fill="FFFFFF"/>
+        </w:rPr>
+        <w:t xml:space="preserve"> </w:t>
+      </w:r>
+      <w:proofErr w:type="spellStart"/>
+      <w:r>
+        <w:rPr>
+          <w:shd w:val="clear" w:color="auto" w:fill="FFFFFF"/>
+        </w:rPr>
+        <w:t>himenaeos</w:t>
+      </w:r>
+      <w:proofErr w:type="spellEnd"/>
+      <w:r>
+        <w:rPr>
+          <w:shd w:val="clear" w:color="auto" w:fill="FFFFFF"/>
+        </w:rPr>
+        <w:t xml:space="preserve">. </w:t>
+      </w:r>
+      <w:proofErr w:type="spellStart"/>
+      <w:r>
+        <w:rPr>
+          <w:shd w:val="clear" w:color="auto" w:fill="FFFFFF"/>
+        </w:rPr>
+        <w:t>Praesent</w:t>
+      </w:r>
+      <w:proofErr w:type="spellEnd"/>
+      <w:r>
+        <w:rPr>
+          <w:shd w:val="clear" w:color="auto" w:fill="FFFFFF"/>
+        </w:rPr>
+        <w:t xml:space="preserve"> </w:t>
+      </w:r>
+      <w:proofErr w:type="spellStart"/>
+      <w:r>
+        <w:rPr>
+          <w:shd w:val="clear" w:color="auto" w:fill="FFFFFF"/>
+        </w:rPr>
+        <w:t>arcu</w:t>
+      </w:r>
+      <w:proofErr w:type="spellEnd"/>
+      <w:r>
+        <w:rPr>
+          <w:shd w:val="clear" w:color="auto" w:fill="FFFFFF"/>
+        </w:rPr>
+        <w:t xml:space="preserve"> </w:t>
+      </w:r>
+      <w:proofErr w:type="spellStart"/>
+      <w:r>
+        <w:rPr>
+          <w:shd w:val="clear" w:color="auto" w:fill="FFFFFF"/>
+        </w:rPr>
+        <w:t>lorem</w:t>
+      </w:r>
+      <w:proofErr w:type="spellEnd"/>
+      <w:r>
+        <w:rPr>
+          <w:shd w:val="clear" w:color="auto" w:fill="FFFFFF"/>
+        </w:rPr>
+        <w:t xml:space="preserve">, </w:t>
+      </w:r>
+      <w:proofErr w:type="spellStart"/>
+      <w:r>
+        <w:rPr>
+          <w:shd w:val="clear" w:color="auto" w:fill="FFFFFF"/>
+        </w:rPr>
+        <w:t>imperdiet</w:t>
+      </w:r>
+      <w:proofErr w:type="spellEnd"/>
+      <w:r>
+        <w:rPr>
+          <w:shd w:val="clear" w:color="auto" w:fill="FFFFFF"/>
+        </w:rPr>
+        <w:t xml:space="preserve"> et </w:t>
+      </w:r>
+      <w:proofErr w:type="spellStart"/>
+      <w:r>
+        <w:rPr>
+          <w:shd w:val="clear" w:color="auto" w:fill="FFFFFF"/>
+        </w:rPr>
+        <w:t>mauris</w:t>
+      </w:r>
+      <w:proofErr w:type="spellEnd"/>
+      <w:r>
+        <w:rPr>
+          <w:shd w:val="clear" w:color="auto" w:fill="FFFFFF"/>
+        </w:rPr>
+        <w:t xml:space="preserve"> </w:t>
+      </w:r>
+      <w:proofErr w:type="spellStart"/>
+      <w:r>
+        <w:rPr>
+          <w:shd w:val="clear" w:color="auto" w:fill="FFFFFF"/>
+        </w:rPr>
+        <w:t>tincidunt</w:t>
+      </w:r>
+      <w:proofErr w:type="spellEnd"/>
+      <w:r>
+        <w:rPr>
+          <w:shd w:val="clear" w:color="auto" w:fill="FFFFFF"/>
+        </w:rPr>
+        <w:t xml:space="preserve">, </w:t>
+      </w:r>
+      <w:proofErr w:type="spellStart"/>
+      <w:r>
+        <w:rPr>
+          <w:shd w:val="clear" w:color="auto" w:fill="FFFFFF"/>
+        </w:rPr>
+        <w:t>consectetur</w:t>
+      </w:r>
+      <w:proofErr w:type="spellEnd"/>
+      <w:r>
+        <w:rPr>
+          <w:shd w:val="clear" w:color="auto" w:fill="FFFFFF"/>
+        </w:rPr>
+        <w:t xml:space="preserve"> </w:t>
+      </w:r>
+      <w:proofErr w:type="spellStart"/>
+      <w:r>
+        <w:rPr>
+          <w:shd w:val="clear" w:color="auto" w:fill="FFFFFF"/>
+        </w:rPr>
+        <w:t>ultrices</w:t>
+      </w:r>
+      <w:proofErr w:type="spellEnd"/>
+      <w:r>
+        <w:rPr>
+          <w:shd w:val="clear" w:color="auto" w:fill="FFFFFF"/>
+        </w:rPr>
+        <w:t xml:space="preserve"> </w:t>
+      </w:r>
+      <w:proofErr w:type="spellStart"/>
+      <w:r>
+        <w:rPr>
+          <w:shd w:val="clear" w:color="auto" w:fill="FFFFFF"/>
+        </w:rPr>
+        <w:t>lectus</w:t>
+      </w:r>
+      <w:proofErr w:type="spellEnd"/>
+      <w:r>
+        <w:rPr>
+          <w:shd w:val="clear" w:color="auto" w:fill="FFFFFF"/>
+        </w:rPr>
+        <w:t xml:space="preserve">. Nunc ac magna </w:t>
+      </w:r>
+      <w:proofErr w:type="spellStart"/>
+      <w:r>
+        <w:rPr>
+          <w:shd w:val="clear" w:color="auto" w:fill="FFFFFF"/>
+        </w:rPr>
+        <w:t>at</w:t>
+      </w:r>
+      <w:proofErr w:type="spellEnd"/>
+      <w:r>
+        <w:rPr>
+          <w:shd w:val="clear" w:color="auto" w:fill="FFFFFF"/>
+        </w:rPr>
+        <w:t xml:space="preserve"> magna </w:t>
+      </w:r>
+      <w:proofErr w:type="spellStart"/>
+      <w:r>
+        <w:rPr>
+          <w:shd w:val="clear" w:color="auto" w:fill="FFFFFF"/>
+        </w:rPr>
+        <w:t>commodo</w:t>
+      </w:r>
+      <w:proofErr w:type="spellEnd"/>
+      <w:r>
+        <w:rPr>
+          <w:shd w:val="clear" w:color="auto" w:fill="FFFFFF"/>
+        </w:rPr>
+        <w:t xml:space="preserve"> </w:t>
+      </w:r>
+      <w:proofErr w:type="spellStart"/>
+      <w:r>
+        <w:rPr>
+          <w:shd w:val="clear" w:color="auto" w:fill="FFFFFF"/>
+        </w:rPr>
+        <w:t>ultricies</w:t>
+      </w:r>
+      <w:proofErr w:type="spellEnd"/>
+      <w:r>
+        <w:rPr>
+          <w:shd w:val="clear" w:color="auto" w:fill="FFFFFF"/>
+        </w:rPr>
+        <w:t xml:space="preserve">. </w:t>
+      </w:r>
+      <w:proofErr w:type="spellStart"/>
+      <w:r>
+        <w:rPr>
+          <w:shd w:val="clear" w:color="auto" w:fill="FFFFFF"/>
+        </w:rPr>
+        <w:t>Maecenas</w:t>
+      </w:r>
+      <w:proofErr w:type="spellEnd"/>
+      <w:r>
+        <w:rPr>
+          <w:shd w:val="clear" w:color="auto" w:fill="FFFFFF"/>
+        </w:rPr>
+        <w:t xml:space="preserve"> ac </w:t>
+      </w:r>
+      <w:proofErr w:type="spellStart"/>
+      <w:r>
+        <w:rPr>
+          <w:shd w:val="clear" w:color="auto" w:fill="FFFFFF"/>
+        </w:rPr>
+        <w:t>vulputate</w:t>
+      </w:r>
+      <w:proofErr w:type="spellEnd"/>
+      <w:r>
+        <w:rPr>
+          <w:shd w:val="clear" w:color="auto" w:fill="FFFFFF"/>
+        </w:rPr>
+        <w:t xml:space="preserve"> </w:t>
+      </w:r>
+      <w:proofErr w:type="spellStart"/>
+      <w:r>
+        <w:rPr>
+          <w:shd w:val="clear" w:color="auto" w:fill="FFFFFF"/>
+        </w:rPr>
+        <w:t>nibh</w:t>
+      </w:r>
+      <w:proofErr w:type="spellEnd"/>
+      <w:r>
+        <w:rPr>
+          <w:shd w:val="clear" w:color="auto" w:fill="FFFFFF"/>
+        </w:rPr>
+        <w:t xml:space="preserve">. In </w:t>
+      </w:r>
+      <w:proofErr w:type="spellStart"/>
+      <w:r>
+        <w:rPr>
+          <w:shd w:val="clear" w:color="auto" w:fill="FFFFFF"/>
+        </w:rPr>
+        <w:t>in</w:t>
+      </w:r>
+      <w:proofErr w:type="spellEnd"/>
+      <w:r>
+        <w:rPr>
+          <w:shd w:val="clear" w:color="auto" w:fill="FFFFFF"/>
+        </w:rPr>
+        <w:t xml:space="preserve"> </w:t>
+      </w:r>
+      <w:proofErr w:type="spellStart"/>
+      <w:r>
+        <w:rPr>
+          <w:shd w:val="clear" w:color="auto" w:fill="FFFFFF"/>
+        </w:rPr>
+        <w:t>vulputate</w:t>
+      </w:r>
+      <w:proofErr w:type="spellEnd"/>
+      <w:r>
+        <w:rPr>
+          <w:shd w:val="clear" w:color="auto" w:fill="FFFFFF"/>
+        </w:rPr>
+        <w:t xml:space="preserve"> magna, </w:t>
+      </w:r>
+      <w:proofErr w:type="spellStart"/>
+      <w:r>
+        <w:rPr>
+          <w:shd w:val="clear" w:color="auto" w:fill="FFFFFF"/>
+        </w:rPr>
+        <w:t>nec</w:t>
+      </w:r>
+      <w:proofErr w:type="spellEnd"/>
+      <w:r>
+        <w:rPr>
+          <w:shd w:val="clear" w:color="auto" w:fill="FFFFFF"/>
+        </w:rPr>
+        <w:t xml:space="preserve"> </w:t>
+      </w:r>
+      <w:proofErr w:type="spellStart"/>
+      <w:r>
+        <w:rPr>
+          <w:shd w:val="clear" w:color="auto" w:fill="FFFFFF"/>
+        </w:rPr>
+        <w:t>mollis</w:t>
+      </w:r>
+      <w:proofErr w:type="spellEnd"/>
+      <w:r>
+        <w:rPr>
+          <w:shd w:val="clear" w:color="auto" w:fill="FFFFFF"/>
+        </w:rPr>
+        <w:t xml:space="preserve"> </w:t>
+      </w:r>
+      <w:proofErr w:type="spellStart"/>
+      <w:r>
+        <w:rPr>
+          <w:shd w:val="clear" w:color="auto" w:fill="FFFFFF"/>
+        </w:rPr>
+        <w:t>turpis</w:t>
+      </w:r>
+      <w:proofErr w:type="spellEnd"/>
+      <w:r>
+        <w:rPr>
+          <w:shd w:val="clear" w:color="auto" w:fill="FFFFFF"/>
+        </w:rPr>
+        <w:t xml:space="preserve">. </w:t>
+      </w:r>
+      <w:proofErr w:type="spellStart"/>
+      <w:r>
+        <w:rPr>
+          <w:shd w:val="clear" w:color="auto" w:fill="FFFFFF"/>
+        </w:rPr>
+        <w:t>Cras</w:t>
+      </w:r>
+      <w:proofErr w:type="spellEnd"/>
+      <w:r>
+        <w:rPr>
+          <w:shd w:val="clear" w:color="auto" w:fill="FFFFFF"/>
+        </w:rPr>
+        <w:t xml:space="preserve"> et </w:t>
+      </w:r>
+      <w:proofErr w:type="spellStart"/>
+      <w:r>
+        <w:rPr>
+          <w:shd w:val="clear" w:color="auto" w:fill="FFFFFF"/>
+        </w:rPr>
+        <w:t>laoreet</w:t>
+      </w:r>
+      <w:proofErr w:type="spellEnd"/>
+      <w:r>
+        <w:rPr>
+          <w:shd w:val="clear" w:color="auto" w:fill="FFFFFF"/>
+        </w:rPr>
+        <w:t xml:space="preserve"> </w:t>
+      </w:r>
+      <w:proofErr w:type="spellStart"/>
+      <w:r>
+        <w:rPr>
+          <w:shd w:val="clear" w:color="auto" w:fill="FFFFFF"/>
+        </w:rPr>
+        <w:t>leo</w:t>
+      </w:r>
+      <w:proofErr w:type="spellEnd"/>
+      <w:r>
+        <w:rPr>
+          <w:shd w:val="clear" w:color="auto" w:fill="FFFFFF"/>
+        </w:rPr>
+        <w:t xml:space="preserve">. </w:t>
+      </w:r>
+      <w:proofErr w:type="spellStart"/>
+      <w:r>
+        <w:rPr>
+          <w:shd w:val="clear" w:color="auto" w:fill="FFFFFF"/>
+        </w:rPr>
+        <w:t>Donec</w:t>
+      </w:r>
+      <w:proofErr w:type="spellEnd"/>
+      <w:r>
+        <w:rPr>
+          <w:shd w:val="clear" w:color="auto" w:fill="FFFFFF"/>
+        </w:rPr>
+        <w:t xml:space="preserve"> </w:t>
+      </w:r>
+      <w:proofErr w:type="spellStart"/>
+      <w:r>
+        <w:rPr>
+          <w:shd w:val="clear" w:color="auto" w:fill="FFFFFF"/>
+        </w:rPr>
+        <w:t>turpis</w:t>
+      </w:r>
+      <w:proofErr w:type="spellEnd"/>
+      <w:r>
+        <w:rPr>
+          <w:shd w:val="clear" w:color="auto" w:fill="FFFFFF"/>
+        </w:rPr>
+        <w:t xml:space="preserve"> </w:t>
+      </w:r>
+      <w:proofErr w:type="gramStart"/>
+      <w:r>
+        <w:rPr>
+          <w:shd w:val="clear" w:color="auto" w:fill="FFFFFF"/>
+        </w:rPr>
+        <w:t xml:space="preserve">sem, </w:t>
+      </w:r>
+      <w:proofErr w:type="spellStart"/>
+      <w:r>
+        <w:rPr>
+          <w:shd w:val="clear" w:color="auto" w:fill="FFFFFF"/>
+        </w:rPr>
+        <w:t>eleifend</w:t>
+      </w:r>
+      <w:proofErr w:type="spellEnd"/>
+      <w:proofErr w:type="gramEnd"/>
+      <w:r>
+        <w:rPr>
+          <w:shd w:val="clear" w:color="auto" w:fill="FFFFFF"/>
+        </w:rPr>
+        <w:t xml:space="preserve"> ut </w:t>
+      </w:r>
+      <w:proofErr w:type="spellStart"/>
+      <w:r>
+        <w:rPr>
+          <w:shd w:val="clear" w:color="auto" w:fill="FFFFFF"/>
+        </w:rPr>
+        <w:t>aliquet</w:t>
+      </w:r>
+      <w:proofErr w:type="spellEnd"/>
+      <w:r>
+        <w:rPr>
+          <w:shd w:val="clear" w:color="auto" w:fill="FFFFFF"/>
+        </w:rPr>
+        <w:t xml:space="preserve"> ac, </w:t>
+      </w:r>
+      <w:proofErr w:type="spellStart"/>
+      <w:r>
+        <w:rPr>
+          <w:shd w:val="clear" w:color="auto" w:fill="FFFFFF"/>
+        </w:rPr>
+        <w:t>venenatis</w:t>
+      </w:r>
+      <w:proofErr w:type="spellEnd"/>
+      <w:r>
+        <w:rPr>
+          <w:shd w:val="clear" w:color="auto" w:fill="FFFFFF"/>
+        </w:rPr>
+        <w:t xml:space="preserve"> </w:t>
+      </w:r>
+      <w:proofErr w:type="spellStart"/>
+      <w:r>
+        <w:rPr>
+          <w:shd w:val="clear" w:color="auto" w:fill="FFFFFF"/>
+        </w:rPr>
+        <w:t>at</w:t>
+      </w:r>
+      <w:proofErr w:type="spellEnd"/>
+      <w:r>
+        <w:rPr>
+          <w:shd w:val="clear" w:color="auto" w:fill="FFFFFF"/>
+        </w:rPr>
+        <w:t xml:space="preserve"> </w:t>
+      </w:r>
+      <w:proofErr w:type="spellStart"/>
+      <w:r>
+        <w:rPr>
+          <w:shd w:val="clear" w:color="auto" w:fill="FFFFFF"/>
+        </w:rPr>
+        <w:t>sapien</w:t>
+      </w:r>
+      <w:proofErr w:type="spellEnd"/>
+      <w:r>
+        <w:rPr>
+          <w:shd w:val="clear" w:color="auto" w:fill="FFFFFF"/>
+        </w:rPr>
+        <w:t xml:space="preserve">. </w:t>
+      </w:r>
+      <w:proofErr w:type="spellStart"/>
+      <w:r>
+        <w:rPr>
+          <w:shd w:val="clear" w:color="auto" w:fill="FFFFFF"/>
+        </w:rPr>
+        <w:t>Aenean</w:t>
+      </w:r>
+      <w:proofErr w:type="spellEnd"/>
+      <w:r>
+        <w:rPr>
+          <w:shd w:val="clear" w:color="auto" w:fill="FFFFFF"/>
+        </w:rPr>
+        <w:t xml:space="preserve"> et magna id massa </w:t>
+      </w:r>
+      <w:proofErr w:type="spellStart"/>
+      <w:r>
+        <w:rPr>
+          <w:shd w:val="clear" w:color="auto" w:fill="FFFFFF"/>
+        </w:rPr>
+        <w:t>blandit</w:t>
+      </w:r>
+      <w:proofErr w:type="spellEnd"/>
+      <w:r>
+        <w:rPr>
+          <w:shd w:val="clear" w:color="auto" w:fill="FFFFFF"/>
+        </w:rPr>
+        <w:t xml:space="preserve"> </w:t>
+      </w:r>
+      <w:proofErr w:type="spellStart"/>
+      <w:r>
+        <w:rPr>
+          <w:shd w:val="clear" w:color="auto" w:fill="FFFFFF"/>
+        </w:rPr>
+        <w:t>maximus</w:t>
+      </w:r>
+      <w:proofErr w:type="spellEnd"/>
+      <w:r>
+        <w:rPr>
+          <w:shd w:val="clear" w:color="auto" w:fill="FFFFFF"/>
+        </w:rPr>
+        <w:t xml:space="preserve"> </w:t>
+      </w:r>
+      <w:proofErr w:type="spellStart"/>
+      <w:r>
+        <w:rPr>
+          <w:shd w:val="clear" w:color="auto" w:fill="FFFFFF"/>
+        </w:rPr>
+        <w:t>at</w:t>
+      </w:r>
+      <w:proofErr w:type="spellEnd"/>
+      <w:r>
+        <w:rPr>
+          <w:shd w:val="clear" w:color="auto" w:fill="FFFFFF"/>
+        </w:rPr>
+        <w:t xml:space="preserve"> id ipsum. </w:t>
+      </w:r>
+      <w:proofErr w:type="spellStart"/>
+      <w:r>
+        <w:rPr>
+          <w:shd w:val="clear" w:color="auto" w:fill="FFFFFF"/>
+        </w:rPr>
+        <w:t>Phasellus</w:t>
+      </w:r>
+      <w:proofErr w:type="spellEnd"/>
+      <w:r>
+        <w:rPr>
+          <w:shd w:val="clear" w:color="auto" w:fill="FFFFFF"/>
+        </w:rPr>
+        <w:t xml:space="preserve"> sem </w:t>
+      </w:r>
+      <w:proofErr w:type="spellStart"/>
+      <w:r>
+        <w:rPr>
+          <w:shd w:val="clear" w:color="auto" w:fill="FFFFFF"/>
+        </w:rPr>
+        <w:t>lectus</w:t>
+      </w:r>
+      <w:proofErr w:type="spellEnd"/>
+      <w:r>
+        <w:rPr>
+          <w:shd w:val="clear" w:color="auto" w:fill="FFFFFF"/>
+        </w:rPr>
+        <w:t xml:space="preserve">, </w:t>
+      </w:r>
+      <w:proofErr w:type="spellStart"/>
+      <w:r>
+        <w:rPr>
+          <w:shd w:val="clear" w:color="auto" w:fill="FFFFFF"/>
+        </w:rPr>
+        <w:t>pulvinar</w:t>
+      </w:r>
+      <w:proofErr w:type="spellEnd"/>
+      <w:r>
+        <w:rPr>
+          <w:shd w:val="clear" w:color="auto" w:fill="FFFFFF"/>
+        </w:rPr>
+        <w:t xml:space="preserve"> </w:t>
+      </w:r>
+      <w:proofErr w:type="spellStart"/>
+      <w:r>
+        <w:rPr>
+          <w:shd w:val="clear" w:color="auto" w:fill="FFFFFF"/>
+        </w:rPr>
+        <w:t>eget</w:t>
+      </w:r>
+      <w:proofErr w:type="spellEnd"/>
+      <w:r>
+        <w:rPr>
+          <w:shd w:val="clear" w:color="auto" w:fill="FFFFFF"/>
+        </w:rPr>
+        <w:t xml:space="preserve"> </w:t>
+      </w:r>
+      <w:proofErr w:type="spellStart"/>
+      <w:r>
+        <w:rPr>
+          <w:shd w:val="clear" w:color="auto" w:fill="FFFFFF"/>
+        </w:rPr>
+        <w:t>semper</w:t>
+      </w:r>
+      <w:proofErr w:type="spellEnd"/>
+      <w:r>
+        <w:rPr>
+          <w:shd w:val="clear" w:color="auto" w:fill="FFFFFF"/>
+        </w:rPr>
+        <w:t xml:space="preserve"> quis, </w:t>
+      </w:r>
+      <w:proofErr w:type="spellStart"/>
+      <w:r>
+        <w:rPr>
+          <w:shd w:val="clear" w:color="auto" w:fill="FFFFFF"/>
+        </w:rPr>
+        <w:t>ultricies</w:t>
+      </w:r>
+      <w:proofErr w:type="spellEnd"/>
+      <w:r>
+        <w:rPr>
+          <w:shd w:val="clear" w:color="auto" w:fill="FFFFFF"/>
+        </w:rPr>
+        <w:t xml:space="preserve"> et </w:t>
+      </w:r>
+      <w:proofErr w:type="spellStart"/>
+      <w:r>
+        <w:rPr>
+          <w:shd w:val="clear" w:color="auto" w:fill="FFFFFF"/>
+        </w:rPr>
+        <w:t>purus</w:t>
+      </w:r>
+      <w:proofErr w:type="spellEnd"/>
+      <w:r>
+        <w:rPr>
+          <w:shd w:val="clear" w:color="auto" w:fill="FFFFFF"/>
+        </w:rPr>
+        <w:t>.</w:t>
       </w:r>
     </w:p>
     <w:p>

</xml_diff>

<commit_message>
feat(introdução): melhorias na contextualizacao
</commit_message>
<xml_diff>
--- a/TCC.docx
+++ b/TCC.docx
@@ -904,7 +904,15 @@
         <w:t xml:space="preserve"> M.</w:t>
       </w:r>
       <w:r>
-        <w:t xml:space="preserve"> Edmea </w:t>
+        <w:t xml:space="preserve"> </w:t>
+      </w:r>
+      <w:proofErr w:type="spellStart"/>
+      <w:r>
+        <w:t>Edmea</w:t>
+      </w:r>
+      <w:proofErr w:type="spellEnd"/>
+      <w:r>
+        <w:t xml:space="preserve"> </w:t>
       </w:r>
       <w:r>
         <w:t>pelas sugestões.</w:t>
@@ -1366,7 +1374,31 @@
         <w:t xml:space="preserve"> Scrum como os papéis da equipe</w:t>
       </w:r>
       <w:r>
-        <w:t xml:space="preserve"> (Product Owner e Scrum Master), Product Backlog, Sprint, dentre outras coisas.</w:t>
+        <w:t xml:space="preserve"> (</w:t>
+      </w:r>
+      <w:proofErr w:type="spellStart"/>
+      <w:r>
+        <w:t>Product</w:t>
+      </w:r>
+      <w:proofErr w:type="spellEnd"/>
+      <w:r>
+        <w:t xml:space="preserve"> </w:t>
+      </w:r>
+      <w:proofErr w:type="spellStart"/>
+      <w:r>
+        <w:t>Owner</w:t>
+      </w:r>
+      <w:proofErr w:type="spellEnd"/>
+      <w:r>
+        <w:t xml:space="preserve"> e Scrum Master), </w:t>
+      </w:r>
+      <w:proofErr w:type="spellStart"/>
+      <w:r>
+        <w:t>Product</w:t>
+      </w:r>
+      <w:proofErr w:type="spellEnd"/>
+      <w:r>
+        <w:t xml:space="preserve"> Backlog, Sprint, dentre outras coisas.</w:t>
       </w:r>
     </w:p>
     <w:p/>
@@ -1674,7 +1706,13 @@
         <w:rPr>
           <w:shd w:val="clear" w:color="auto" w:fill="FFFFFF"/>
         </w:rPr>
-        <w:t>está presente em diversos pontos no mundo moderno</w:t>
+        <w:t>está presente em divers</w:t>
+      </w:r>
+      <w:r>
+        <w:rPr>
+          <w:shd w:val="clear" w:color="auto" w:fill="FFFFFF"/>
+        </w:rPr>
+        <w:t>as áreas</w:t>
       </w:r>
       <w:r>
         <w:rPr>
@@ -1686,6 +1724,12 @@
         <w:rPr>
           <w:shd w:val="clear" w:color="auto" w:fill="FFFFFF"/>
         </w:rPr>
+        <w:t xml:space="preserve"> e por esse motivo</w:t>
+      </w:r>
+      <w:r>
+        <w:rPr>
+          <w:shd w:val="clear" w:color="auto" w:fill="FFFFFF"/>
+        </w:rPr>
         <w:t xml:space="preserve"> </w:t>
       </w:r>
       <w:r>
@@ -1710,6 +1754,12 @@
         <w:rPr>
           <w:shd w:val="clear" w:color="auto" w:fill="FFFFFF"/>
         </w:rPr>
+        <w:t xml:space="preserve"> no mundo moderno</w:t>
+      </w:r>
+      <w:r>
+        <w:rPr>
+          <w:shd w:val="clear" w:color="auto" w:fill="FFFFFF"/>
+        </w:rPr>
         <w:t xml:space="preserve">. </w:t>
       </w:r>
       <w:r>
@@ -1734,8 +1784,28 @@
         <w:rPr>
           <w:shd w:val="clear" w:color="auto" w:fill="FFFFFF"/>
         </w:rPr>
-        <w:t>Por isso, a engenharia de software se mostra fundamental na sociedade (Sommerville</w:t>
-      </w:r>
+        <w:t xml:space="preserve">Por isso a engenharia de software se mostra fundamental </w:t>
+      </w:r>
+      <w:r>
+        <w:rPr>
+          <w:shd w:val="clear" w:color="auto" w:fill="FFFFFF"/>
+        </w:rPr>
+        <w:t xml:space="preserve">para o funcionamento de sociedades nacionais e internacionais </w:t>
+      </w:r>
+      <w:r>
+        <w:rPr>
+          <w:shd w:val="clear" w:color="auto" w:fill="FFFFFF"/>
+        </w:rPr>
+        <w:t>(</w:t>
+      </w:r>
+      <w:proofErr w:type="spellStart"/>
+      <w:r>
+        <w:rPr>
+          <w:shd w:val="clear" w:color="auto" w:fill="FFFFFF"/>
+        </w:rPr>
+        <w:t>Sommerville</w:t>
+      </w:r>
+      <w:proofErr w:type="spellEnd"/>
       <w:r>
         <w:rPr>
           <w:shd w:val="clear" w:color="auto" w:fill="FFFFFF"/>
@@ -1772,7 +1842,31 @@
         <w:rPr>
           <w:shd w:val="clear" w:color="auto" w:fill="FFFFFF"/>
         </w:rPr>
-        <w:t>, cada um com a sua particularidade. Por esse motivo, apesar</w:t>
+        <w:t>,</w:t>
+      </w:r>
+      <w:r>
+        <w:rPr>
+          <w:shd w:val="clear" w:color="auto" w:fill="FFFFFF"/>
+        </w:rPr>
+        <w:t xml:space="preserve"> e</w:t>
+      </w:r>
+      <w:r>
+        <w:rPr>
+          <w:shd w:val="clear" w:color="auto" w:fill="FFFFFF"/>
+        </w:rPr>
+        <w:t xml:space="preserve"> cada um </w:t>
+      </w:r>
+      <w:r>
+        <w:rPr>
+          <w:shd w:val="clear" w:color="auto" w:fill="FFFFFF"/>
+        </w:rPr>
+        <w:t xml:space="preserve">possui a sua própria </w:t>
+      </w:r>
+      <w:r>
+        <w:rPr>
+          <w:shd w:val="clear" w:color="auto" w:fill="FFFFFF"/>
+        </w:rPr>
+        <w:t>particularidade. Por esse motivo, apesar</w:t>
       </w:r>
       <w:r>
         <w:rPr>
@@ -1802,25 +1896,55 @@
         <w:rPr>
           <w:shd w:val="clear" w:color="auto" w:fill="FFFFFF"/>
         </w:rPr>
-        <w:t>. Devido a esse fator</w:t>
-      </w:r>
-      <w:r>
-        <w:rPr>
-          <w:shd w:val="clear" w:color="auto" w:fill="FFFFFF"/>
-        </w:rPr>
-        <w:t>, c</w:t>
-      </w:r>
-      <w:r>
-        <w:rPr>
-          <w:shd w:val="clear" w:color="auto" w:fill="FFFFFF"/>
-        </w:rPr>
-        <w:t>ada sistema necessita da sua própria abordagem</w:t>
-      </w:r>
-      <w:r>
-        <w:rPr>
-          <w:shd w:val="clear" w:color="auto" w:fill="FFFFFF"/>
-        </w:rPr>
-        <w:t xml:space="preserve"> (Id., 2013).</w:t>
+        <w:t xml:space="preserve"> a serem </w:t>
+      </w:r>
+      <w:r>
+        <w:rPr>
+          <w:shd w:val="clear" w:color="auto" w:fill="FFFFFF"/>
+        </w:rPr>
+        <w:t>utilizadas</w:t>
+      </w:r>
+      <w:r>
+        <w:rPr>
+          <w:shd w:val="clear" w:color="auto" w:fill="FFFFFF"/>
+        </w:rPr>
+        <w:t xml:space="preserve">. </w:t>
+      </w:r>
+      <w:r>
+        <w:rPr>
+          <w:shd w:val="clear" w:color="auto" w:fill="FFFFFF"/>
+        </w:rPr>
+        <w:t xml:space="preserve">Portanto, é necessário observar a necessidade de </w:t>
+      </w:r>
+      <w:r>
+        <w:rPr>
+          <w:shd w:val="clear" w:color="auto" w:fill="FFFFFF"/>
+        </w:rPr>
+        <w:t>c</w:t>
+      </w:r>
+      <w:r>
+        <w:rPr>
+          <w:shd w:val="clear" w:color="auto" w:fill="FFFFFF"/>
+        </w:rPr>
+        <w:t>ada sistema</w:t>
+      </w:r>
+      <w:r>
+        <w:rPr>
+          <w:shd w:val="clear" w:color="auto" w:fill="FFFFFF"/>
+        </w:rPr>
+        <w:t xml:space="preserve"> </w:t>
+      </w:r>
+      <w:r>
+        <w:rPr>
+          <w:shd w:val="clear" w:color="auto" w:fill="FFFFFF"/>
+        </w:rPr>
+        <w:t xml:space="preserve">para abordá-lo de forma adequada </w:t>
+      </w:r>
+      <w:r>
+        <w:rPr>
+          <w:shd w:val="clear" w:color="auto" w:fill="FFFFFF"/>
+        </w:rPr>
+        <w:t>(Id., 2013).</w:t>
       </w:r>
     </w:p>
     <w:p>
@@ -1847,7 +1971,21 @@
         <w:rPr>
           <w:shd w:val="clear" w:color="auto" w:fill="FFFFFF"/>
         </w:rPr>
-        <w:t xml:space="preserve"> um simples programa de computador. Segundo Sommerville (2013, p. 3) “</w:t>
+        <w:t xml:space="preserve"> um simples programa de computador. Segundo </w:t>
+      </w:r>
+      <w:proofErr w:type="spellStart"/>
+      <w:r>
+        <w:rPr>
+          <w:shd w:val="clear" w:color="auto" w:fill="FFFFFF"/>
+        </w:rPr>
+        <w:t>Sommerville</w:t>
+      </w:r>
+      <w:proofErr w:type="spellEnd"/>
+      <w:r>
+        <w:rPr>
+          <w:shd w:val="clear" w:color="auto" w:fill="FFFFFF"/>
+        </w:rPr>
+        <w:t xml:space="preserve"> (2013, p. 3) “</w:t>
       </w:r>
       <w:r>
         <w:rPr>
@@ -1974,11 +2112,11 @@
         <w:tab/>
       </w:r>
       <w:r>
-        <w:t xml:space="preserve">A proposta na presente pesquisa vai servir para aprofundar os conhecimentos pesquisados referentes a engenharia de software juntamente com a metodologia Scrum. Há ainda a aplicação prática desses conhecimentos, no qual será modelado um software capaz de auxiliar na gestão de projetos em </w:t>
+        <w:t xml:space="preserve">A proposta na presente pesquisa vai servir para aprofundar os conhecimentos pesquisados referentes a engenharia de software juntamente </w:t>
       </w:r>
       <w:r>
         <w:lastRenderedPageBreak/>
-        <w:t>Scrum, permitindo assim uma visão dos conceitos que vai além</w:t>
+        <w:t>com a metodologia Scrum. Há ainda a aplicação prática desses conhecimentos, no qual será modelado um software capaz de auxiliar na gestão de projetos em Scrum, permitindo assim uma visão dos conceitos que vai além</w:t>
       </w:r>
       <w:r>
         <w:t xml:space="preserve"> somente</w:t>

</xml_diff>

<commit_message>
feat(introdução): melhorias na escrita
</commit_message>
<xml_diff>
--- a/TCC.docx
+++ b/TCC.docx
@@ -904,15 +904,7 @@
         <w:t xml:space="preserve"> M.</w:t>
       </w:r>
       <w:r>
-        <w:t xml:space="preserve"> </w:t>
-      </w:r>
-      <w:proofErr w:type="spellStart"/>
-      <w:r>
-        <w:t>Edmea</w:t>
-      </w:r>
-      <w:proofErr w:type="spellEnd"/>
-      <w:r>
-        <w:t xml:space="preserve"> </w:t>
+        <w:t xml:space="preserve"> Edmea </w:t>
       </w:r>
       <w:r>
         <w:t>pelas sugestões.</w:t>
@@ -1290,21 +1282,6 @@
         <w:t xml:space="preserve"> em seu dia a dia</w:t>
       </w:r>
       <w:r>
-        <w:t xml:space="preserve">, facilitando toda a organização </w:t>
-      </w:r>
-      <w:r>
-        <w:t>e aplicação d</w:t>
-      </w:r>
-      <w:r>
-        <w:t>essa</w:t>
-      </w:r>
-      <w:r>
-        <w:t xml:space="preserve"> metodologia</w:t>
-      </w:r>
-      <w:r>
-        <w:t xml:space="preserve"> no projeto em questão</w:t>
-      </w:r>
-      <w:r>
         <w:t xml:space="preserve">. </w:t>
       </w:r>
       <w:r>
@@ -1374,31 +1351,7 @@
         <w:t xml:space="preserve"> Scrum como os papéis da equipe</w:t>
       </w:r>
       <w:r>
-        <w:t xml:space="preserve"> (</w:t>
-      </w:r>
-      <w:proofErr w:type="spellStart"/>
-      <w:r>
-        <w:t>Product</w:t>
-      </w:r>
-      <w:proofErr w:type="spellEnd"/>
-      <w:r>
-        <w:t xml:space="preserve"> </w:t>
-      </w:r>
-      <w:proofErr w:type="spellStart"/>
-      <w:r>
-        <w:t>Owner</w:t>
-      </w:r>
-      <w:proofErr w:type="spellEnd"/>
-      <w:r>
-        <w:t xml:space="preserve"> e Scrum Master), </w:t>
-      </w:r>
-      <w:proofErr w:type="spellStart"/>
-      <w:r>
-        <w:t>Product</w:t>
-      </w:r>
-      <w:proofErr w:type="spellEnd"/>
-      <w:r>
-        <w:t xml:space="preserve"> Backlog, Sprint, dentre outras coisas.</w:t>
+        <w:t xml:space="preserve"> (Product Owner e Scrum Master), Product Backlog, Sprint, dentre outras coisas.</w:t>
       </w:r>
     </w:p>
     <w:p/>
@@ -1784,13 +1737,31 @@
         <w:rPr>
           <w:shd w:val="clear" w:color="auto" w:fill="FFFFFF"/>
         </w:rPr>
-        <w:t xml:space="preserve">Por isso a engenharia de software se mostra fundamental </w:t>
-      </w:r>
-      <w:r>
-        <w:rPr>
-          <w:shd w:val="clear" w:color="auto" w:fill="FFFFFF"/>
-        </w:rPr>
-        <w:t xml:space="preserve">para o funcionamento de sociedades nacionais e internacionais </w:t>
+        <w:t>Por isso</w:t>
+      </w:r>
+      <w:r>
+        <w:rPr>
+          <w:shd w:val="clear" w:color="auto" w:fill="FFFFFF"/>
+        </w:rPr>
+        <w:t>,</w:t>
+      </w:r>
+      <w:r>
+        <w:rPr>
+          <w:shd w:val="clear" w:color="auto" w:fill="FFFFFF"/>
+        </w:rPr>
+        <w:t xml:space="preserve"> a engenharia de software se mostra fundamental </w:t>
+      </w:r>
+      <w:r>
+        <w:rPr>
+          <w:shd w:val="clear" w:color="auto" w:fill="FFFFFF"/>
+        </w:rPr>
+        <w:t xml:space="preserve">para o funcionamento </w:t>
+      </w:r>
+      <w:r>
+        <w:rPr>
+          <w:shd w:val="clear" w:color="auto" w:fill="FFFFFF"/>
+        </w:rPr>
+        <w:t xml:space="preserve">da sociedade </w:t>
       </w:r>
       <w:r>
         <w:rPr>
@@ -1972,10 +1943,10 @@
         <w:t xml:space="preserve">[...] </w:t>
       </w:r>
       <w:r>
-        <w:t>quando falamos de engenharia de software, não se trata apenas do programa em si, mas de toda a documentação associada e dados de configurações necessários para fazer esse programa operar corretamente.</w:t>
-      </w:r>
-      <w:r>
-        <w:t>”</w:t>
+        <w:t>quando falamos de engenharia de software, não se trata apenas do programa em si, mas de toda a documentação associada e dados de configurações necessários para fazer esse programa operar corretamente.”</w:t>
+      </w:r>
+      <w:r>
+        <w:t>.</w:t>
       </w:r>
     </w:p>
     <w:p>
@@ -2090,11 +2061,11 @@
         <w:tab/>
       </w:r>
       <w:r>
-        <w:t xml:space="preserve">A proposta na presente pesquisa vai servir para aprofundar os conhecimentos pesquisados referentes a engenharia de software juntamente </w:t>
+        <w:t xml:space="preserve">A proposta na presente pesquisa vai servir para aprofundar os conhecimentos pesquisados referentes a engenharia de software juntamente com a metodologia Scrum. Há ainda a aplicação prática desses conhecimentos, </w:t>
       </w:r>
       <w:r>
         <w:lastRenderedPageBreak/>
-        <w:t>com a metodologia Scrum. Há ainda a aplicação prática desses conhecimentos, no qual será modelado um software capaz de auxiliar na gestão de projetos em Scrum, permitindo assim uma visão dos conceitos que vai além</w:t>
+        <w:t>no qual será modelado um software capaz de auxiliar na gestão de projetos em Scrum, permitindo assim uma visão dos conceitos que vai além</w:t>
       </w:r>
       <w:r>
         <w:t xml:space="preserve"> somente</w:t>

</xml_diff>

<commit_message>
feat(agradecimentos): melhorias na escrita
</commit_message>
<xml_diff>
--- a/TCC.docx
+++ b/TCC.docx
@@ -855,24 +855,61 @@
       </w:pPr>
     </w:p>
     <w:p>
-      <w:r>
-        <w:t>Á minha família por todo o incentivo</w:t>
+      <w:pPr>
+        <w:ind w:firstLine="708"/>
+      </w:pPr>
+      <w:r>
+        <w:t>À</w:t>
+      </w:r>
+      <w:r>
+        <w:t xml:space="preserve"> minha família por todo o incentivo</w:t>
       </w:r>
       <w:r>
         <w:t xml:space="preserve"> e apoio</w:t>
       </w:r>
       <w:r>
-        <w:t xml:space="preserve"> durante o processo.</w:t>
-      </w:r>
-    </w:p>
-    <w:p/>
-    <w:p>
-      <w:r>
-        <w:t>Aos meus amigos por todo o incentivo e apoio durante o processo.</w:t>
-      </w:r>
-    </w:p>
-    <w:p/>
-    <w:p>
+        <w:t xml:space="preserve"> incondicional</w:t>
+      </w:r>
+      <w:r>
+        <w:t xml:space="preserve"> durante</w:t>
+      </w:r>
+      <w:r>
+        <w:t xml:space="preserve"> os meus estudos.</w:t>
+      </w:r>
+    </w:p>
+    <w:p>
+      <w:pPr>
+        <w:ind w:firstLine="708"/>
+      </w:pPr>
+      <w:r>
+        <w:t>Aos meus amigos por todo o incentivo</w:t>
+      </w:r>
+      <w:r>
+        <w:t xml:space="preserve">, e </w:t>
+      </w:r>
+      <w:r>
+        <w:t>pela contribuição</w:t>
+      </w:r>
+      <w:r>
+        <w:t xml:space="preserve"> diret</w:t>
+      </w:r>
+      <w:r>
+        <w:t>a</w:t>
+      </w:r>
+      <w:r>
+        <w:t xml:space="preserve"> ou indiretamente </w:t>
+      </w:r>
+      <w:r>
+        <w:t>à</w:t>
+      </w:r>
+      <w:r>
+        <w:t xml:space="preserve"> minha graduação.</w:t>
+      </w:r>
+    </w:p>
+    <w:p>
+      <w:pPr>
+        <w:ind w:firstLine="708"/>
+      </w:pPr>
       <w:r>
         <w:t xml:space="preserve">Ao </w:t>
       </w:r>
@@ -883,32 +920,101 @@
         <w:t xml:space="preserve"> Dr.</w:t>
       </w:r>
       <w:r>
-        <w:t xml:space="preserve"> Aristides por todo o suporte prestado durante a dissertação.</w:t>
-      </w:r>
-    </w:p>
-    <w:p/>
-    <w:p>
-      <w:r>
-        <w:t xml:space="preserve">Ao Felipe Guimarães Zini, Diretor de Tecnologia, </w:t>
+        <w:t xml:space="preserve"> Aristides por </w:t>
+      </w:r>
+      <w:r>
+        <w:t>ter aceitado ser meu orientador, e por todo o apoio durante o processo de</w:t>
+      </w:r>
+      <w:r>
+        <w:t xml:space="preserve"> elaboração do TCC</w:t>
+      </w:r>
+      <w:r>
+        <w:t>.</w:t>
+      </w:r>
+    </w:p>
+    <w:p>
+      <w:pPr>
+        <w:ind w:firstLine="708"/>
+      </w:pPr>
+      <w:r>
+        <w:t>À minha empresa atual</w:t>
+      </w:r>
+      <w:r>
+        <w:t xml:space="preserve">, </w:t>
       </w:r>
       <w:r>
         <w:t>pela oportunidade de experiência prática no ciclo de desenvolvimento de software.</w:t>
       </w:r>
     </w:p>
-    <w:p/>
-    <w:p>
-      <w:r>
-        <w:t>A Prof.</w:t>
+    <w:p>
+      <w:pPr>
+        <w:ind w:firstLine="708"/>
+      </w:pPr>
+      <w:r>
+        <w:t>À</w:t>
+      </w:r>
+      <w:r>
+        <w:t xml:space="preserve"> Prof.</w:t>
       </w:r>
       <w:r>
         <w:t xml:space="preserve"> M.</w:t>
       </w:r>
       <w:r>
-        <w:t xml:space="preserve"> Edmea </w:t>
+        <w:t xml:space="preserve"> </w:t>
+      </w:r>
+      <w:proofErr w:type="spellStart"/>
+      <w:r>
+        <w:t>Edmea</w:t>
+      </w:r>
+      <w:proofErr w:type="spellEnd"/>
+      <w:r>
+        <w:t xml:space="preserve"> </w:t>
       </w:r>
       <w:r>
         <w:t>pelas sugestões.</w:t>
       </w:r>
+    </w:p>
+    <w:p>
+      <w:pPr>
+        <w:ind w:firstLine="708"/>
+      </w:pPr>
+      <w:r>
+        <w:t>À instituição FATEC</w:t>
+      </w:r>
+      <w:r>
+        <w:t xml:space="preserve"> – SP juntamente com o CPS pela oportunidade de aprendizado</w:t>
+      </w:r>
+      <w:r>
+        <w:t xml:space="preserve"> e estudos</w:t>
+      </w:r>
+      <w:r>
+        <w:t>.</w:t>
+      </w:r>
+    </w:p>
+    <w:p>
+      <w:pPr>
+        <w:ind w:firstLine="708"/>
+      </w:pPr>
+      <w:r>
+        <w:t>A</w:t>
+      </w:r>
+      <w:r>
+        <w:t xml:space="preserve"> todos os outros professores</w:t>
+      </w:r>
+      <w:r>
+        <w:t xml:space="preserve"> da FATEC – SP</w:t>
+      </w:r>
+      <w:r>
+        <w:t xml:space="preserve"> pela experiência e conhecimento compartilhado durante</w:t>
+      </w:r>
+      <w:r>
+        <w:t xml:space="preserve"> o processo.</w:t>
+      </w:r>
+    </w:p>
+    <w:p>
+      <w:pPr>
+        <w:ind w:firstLine="708"/>
+      </w:pPr>
     </w:p>
     <w:p/>
     <w:p>
@@ -1351,7 +1457,31 @@
         <w:t xml:space="preserve"> Scrum como os papéis da equipe</w:t>
       </w:r>
       <w:r>
-        <w:t xml:space="preserve"> (Product Owner e Scrum Master), Product Backlog, Sprint, dentre outras coisas.</w:t>
+        <w:t xml:space="preserve"> (</w:t>
+      </w:r>
+      <w:proofErr w:type="spellStart"/>
+      <w:r>
+        <w:t>Product</w:t>
+      </w:r>
+      <w:proofErr w:type="spellEnd"/>
+      <w:r>
+        <w:t xml:space="preserve"> </w:t>
+      </w:r>
+      <w:proofErr w:type="spellStart"/>
+      <w:r>
+        <w:t>Owner</w:t>
+      </w:r>
+      <w:proofErr w:type="spellEnd"/>
+      <w:r>
+        <w:t xml:space="preserve"> e Scrum Master), </w:t>
+      </w:r>
+      <w:proofErr w:type="spellStart"/>
+      <w:r>
+        <w:t>Product</w:t>
+      </w:r>
+      <w:proofErr w:type="spellEnd"/>
+      <w:r>
+        <w:t xml:space="preserve"> Backlog, Sprint, dentre outras coisas.</w:t>
       </w:r>
     </w:p>
     <w:p/>
@@ -1767,8 +1897,16 @@
         <w:rPr>
           <w:shd w:val="clear" w:color="auto" w:fill="FFFFFF"/>
         </w:rPr>
-        <w:t>(Sommerville</w:t>
-      </w:r>
+        <w:t>(</w:t>
+      </w:r>
+      <w:proofErr w:type="spellStart"/>
+      <w:r>
+        <w:rPr>
+          <w:shd w:val="clear" w:color="auto" w:fill="FFFFFF"/>
+        </w:rPr>
+        <w:t>Sommerville</w:t>
+      </w:r>
+      <w:proofErr w:type="spellEnd"/>
       <w:r>
         <w:rPr>
           <w:shd w:val="clear" w:color="auto" w:fill="FFFFFF"/>
@@ -1934,7 +2072,21 @@
         <w:rPr>
           <w:shd w:val="clear" w:color="auto" w:fill="FFFFFF"/>
         </w:rPr>
-        <w:t xml:space="preserve"> um simples programa de computador. Segundo Sommerville (2013, p. 3) “</w:t>
+        <w:t xml:space="preserve"> um simples programa de computador. Segundo </w:t>
+      </w:r>
+      <w:proofErr w:type="spellStart"/>
+      <w:r>
+        <w:rPr>
+          <w:shd w:val="clear" w:color="auto" w:fill="FFFFFF"/>
+        </w:rPr>
+        <w:t>Sommerville</w:t>
+      </w:r>
+      <w:proofErr w:type="spellEnd"/>
+      <w:r>
+        <w:rPr>
+          <w:shd w:val="clear" w:color="auto" w:fill="FFFFFF"/>
+        </w:rPr>
+        <w:t xml:space="preserve"> (2013, p. 3) “</w:t>
       </w:r>
       <w:r>
         <w:rPr>

</xml_diff>

<commit_message>
feat(desenvolvimento): definição de engenharia de software
</commit_message>
<xml_diff>
--- a/TCC.docx
+++ b/TCC.docx
@@ -960,15 +960,7 @@
         <w:t xml:space="preserve"> M.</w:t>
       </w:r>
       <w:r>
-        <w:t xml:space="preserve"> </w:t>
-      </w:r>
-      <w:proofErr w:type="spellStart"/>
-      <w:r>
-        <w:t>Edmea</w:t>
-      </w:r>
-      <w:proofErr w:type="spellEnd"/>
-      <w:r>
-        <w:t xml:space="preserve"> </w:t>
+        <w:t xml:space="preserve"> Edmea </w:t>
       </w:r>
       <w:r>
         <w:t>pelas sugestões.</w:t>
@@ -1301,9 +1293,17 @@
     </w:p>
     <w:p>
       <w:pPr>
-        <w:pStyle w:val="Ttulo1"/>
-      </w:pPr>
-      <w:r>
+        <w:jc w:val="center"/>
+        <w:rPr>
+          <w:b/>
+          <w:bCs/>
+        </w:rPr>
+      </w:pPr>
+      <w:r>
+        <w:rPr>
+          <w:b/>
+          <w:bCs/>
+        </w:rPr>
         <w:lastRenderedPageBreak/>
         <w:t>RESUMO</w:t>
       </w:r>
@@ -1457,31 +1457,7 @@
         <w:t xml:space="preserve"> Scrum como os papéis da equipe</w:t>
       </w:r>
       <w:r>
-        <w:t xml:space="preserve"> (</w:t>
-      </w:r>
-      <w:proofErr w:type="spellStart"/>
-      <w:r>
-        <w:t>Product</w:t>
-      </w:r>
-      <w:proofErr w:type="spellEnd"/>
-      <w:r>
-        <w:t xml:space="preserve"> </w:t>
-      </w:r>
-      <w:proofErr w:type="spellStart"/>
-      <w:r>
-        <w:t>Owner</w:t>
-      </w:r>
-      <w:proofErr w:type="spellEnd"/>
-      <w:r>
-        <w:t xml:space="preserve"> e Scrum Master), </w:t>
-      </w:r>
-      <w:proofErr w:type="spellStart"/>
-      <w:r>
-        <w:t>Product</w:t>
-      </w:r>
-      <w:proofErr w:type="spellEnd"/>
-      <w:r>
-        <w:t xml:space="preserve"> Backlog, Sprint, dentre outras coisas.</w:t>
+        <w:t xml:space="preserve"> (Product Owner e Scrum Master), Product Backlog, Sprint, dentre outras coisas.</w:t>
       </w:r>
     </w:p>
     <w:p/>
@@ -1516,14 +1492,19 @@
     </w:p>
     <w:p>
       <w:pPr>
-        <w:pStyle w:val="Ttulo1"/>
-      </w:pPr>
-      <w:r>
+        <w:jc w:val="center"/>
+        <w:rPr>
+          <w:b/>
+          <w:bCs/>
+        </w:rPr>
+      </w:pPr>
+      <w:r>
+        <w:rPr>
+          <w:b/>
+          <w:bCs/>
+        </w:rPr>
         <w:lastRenderedPageBreak/>
-        <w:t xml:space="preserve">LISTA DE </w:t>
-      </w:r>
-      <w:r>
-        <w:t>FIGURAS</w:t>
+        <w:t>LISTA DE FIGURAS</w:t>
       </w:r>
     </w:p>
     <w:p>
@@ -1544,9 +1525,17 @@
     </w:p>
     <w:p>
       <w:pPr>
-        <w:pStyle w:val="Ttulo1"/>
-      </w:pPr>
-      <w:r>
+        <w:jc w:val="center"/>
+        <w:rPr>
+          <w:b/>
+          <w:bCs/>
+        </w:rPr>
+      </w:pPr>
+      <w:r>
+        <w:rPr>
+          <w:b/>
+          <w:bCs/>
+        </w:rPr>
         <w:lastRenderedPageBreak/>
         <w:t>LISTA DE TABELAS</w:t>
       </w:r>
@@ -1569,9 +1558,17 @@
     </w:p>
     <w:p>
       <w:pPr>
-        <w:pStyle w:val="Ttulo1"/>
-      </w:pPr>
-      <w:r>
+        <w:jc w:val="center"/>
+        <w:rPr>
+          <w:b/>
+          <w:bCs/>
+        </w:rPr>
+      </w:pPr>
+      <w:r>
+        <w:rPr>
+          <w:b/>
+          <w:bCs/>
+        </w:rPr>
         <w:lastRenderedPageBreak/>
         <w:t>LISTA DE ABREVIATURAS E SIGLAS</w:t>
       </w:r>
@@ -1594,9 +1591,17 @@
     </w:p>
     <w:p>
       <w:pPr>
-        <w:pStyle w:val="Ttulo1"/>
-      </w:pPr>
-      <w:r>
+        <w:jc w:val="center"/>
+        <w:rPr>
+          <w:b/>
+          <w:bCs/>
+        </w:rPr>
+      </w:pPr>
+      <w:r>
+        <w:rPr>
+          <w:b/>
+          <w:bCs/>
+        </w:rPr>
         <w:lastRenderedPageBreak/>
         <w:t>SUMÁRIO</w:t>
       </w:r>
@@ -1648,7 +1653,7 @@
           <w:r>
             <w:fldChar w:fldCharType="separate"/>
           </w:r>
-          <w:hyperlink w:anchor="_Toc113310559" w:history="1">
+          <w:hyperlink w:anchor="_Toc113583860" w:history="1">
             <w:r>
               <w:rPr>
                 <w:rStyle w:val="Hyperlink"/>
@@ -1675,7 +1680,7 @@
                 <w:noProof/>
                 <w:webHidden/>
               </w:rPr>
-              <w:instrText xml:space="preserve"> PAGEREF _Toc113310559 \h </w:instrText>
+              <w:instrText xml:space="preserve"> PAGEREF _Toc113583860 \h </w:instrText>
             </w:r>
             <w:r>
               <w:rPr>
@@ -1707,6 +1712,236 @@
           </w:hyperlink>
         </w:p>
         <w:p>
+          <w:pPr>
+            <w:pStyle w:val="Sumrio1"/>
+            <w:tabs>
+              <w:tab w:val="right" w:leader="dot" w:pos="8494"/>
+            </w:tabs>
+            <w:rPr>
+              <w:rFonts w:asciiTheme="minorHAnsi" w:eastAsiaTheme="minorEastAsia" w:hAnsiTheme="minorHAnsi"/>
+              <w:noProof/>
+              <w:sz w:val="22"/>
+              <w:lang w:eastAsia="pt-BR"/>
+            </w:rPr>
+          </w:pPr>
+          <w:hyperlink w:anchor="_Toc113583861" w:history="1">
+            <w:r>
+              <w:rPr>
+                <w:rStyle w:val="Hyperlink"/>
+                <w:noProof/>
+              </w:rPr>
+              <w:t>1 ENGENHARIA DE SOFTWARE</w:t>
+            </w:r>
+            <w:r>
+              <w:rPr>
+                <w:noProof/>
+                <w:webHidden/>
+              </w:rPr>
+              <w:tab/>
+            </w:r>
+            <w:r>
+              <w:rPr>
+                <w:noProof/>
+                <w:webHidden/>
+              </w:rPr>
+              <w:fldChar w:fldCharType="begin"/>
+            </w:r>
+            <w:r>
+              <w:rPr>
+                <w:noProof/>
+                <w:webHidden/>
+              </w:rPr>
+              <w:instrText xml:space="preserve"> PAGEREF _Toc113583861 \h </w:instrText>
+            </w:r>
+            <w:r>
+              <w:rPr>
+                <w:noProof/>
+                <w:webHidden/>
+              </w:rPr>
+            </w:r>
+            <w:r>
+              <w:rPr>
+                <w:noProof/>
+                <w:webHidden/>
+              </w:rPr>
+              <w:fldChar w:fldCharType="separate"/>
+            </w:r>
+            <w:r>
+              <w:rPr>
+                <w:noProof/>
+                <w:webHidden/>
+              </w:rPr>
+              <w:t>15</w:t>
+            </w:r>
+            <w:r>
+              <w:rPr>
+                <w:noProof/>
+                <w:webHidden/>
+              </w:rPr>
+              <w:fldChar w:fldCharType="end"/>
+            </w:r>
+          </w:hyperlink>
+        </w:p>
+        <w:p>
+          <w:pPr>
+            <w:pStyle w:val="Sumrio2"/>
+            <w:tabs>
+              <w:tab w:val="left" w:pos="880"/>
+              <w:tab w:val="right" w:leader="dot" w:pos="8494"/>
+            </w:tabs>
+            <w:rPr>
+              <w:rFonts w:asciiTheme="minorHAnsi" w:eastAsiaTheme="minorEastAsia" w:hAnsiTheme="minorHAnsi"/>
+              <w:noProof/>
+              <w:sz w:val="22"/>
+              <w:lang w:eastAsia="pt-BR"/>
+            </w:rPr>
+          </w:pPr>
+          <w:hyperlink w:anchor="_Toc113583862" w:history="1">
+            <w:r>
+              <w:rPr>
+                <w:rStyle w:val="Hyperlink"/>
+                <w:noProof/>
+              </w:rPr>
+              <w:t>1.1</w:t>
+            </w:r>
+            <w:r>
+              <w:rPr>
+                <w:rFonts w:asciiTheme="minorHAnsi" w:eastAsiaTheme="minorEastAsia" w:hAnsiTheme="minorHAnsi"/>
+                <w:noProof/>
+                <w:sz w:val="22"/>
+                <w:lang w:eastAsia="pt-BR"/>
+              </w:rPr>
+              <w:tab/>
+            </w:r>
+            <w:r>
+              <w:rPr>
+                <w:rStyle w:val="Hyperlink"/>
+                <w:noProof/>
+              </w:rPr>
+              <w:t>Definição</w:t>
+            </w:r>
+            <w:r>
+              <w:rPr>
+                <w:noProof/>
+                <w:webHidden/>
+              </w:rPr>
+              <w:tab/>
+            </w:r>
+            <w:r>
+              <w:rPr>
+                <w:noProof/>
+                <w:webHidden/>
+              </w:rPr>
+              <w:fldChar w:fldCharType="begin"/>
+            </w:r>
+            <w:r>
+              <w:rPr>
+                <w:noProof/>
+                <w:webHidden/>
+              </w:rPr>
+              <w:instrText xml:space="preserve"> PAGEREF _Toc113583862 \h </w:instrText>
+            </w:r>
+            <w:r>
+              <w:rPr>
+                <w:noProof/>
+                <w:webHidden/>
+              </w:rPr>
+            </w:r>
+            <w:r>
+              <w:rPr>
+                <w:noProof/>
+                <w:webHidden/>
+              </w:rPr>
+              <w:fldChar w:fldCharType="separate"/>
+            </w:r>
+            <w:r>
+              <w:rPr>
+                <w:noProof/>
+                <w:webHidden/>
+              </w:rPr>
+              <w:t>15</w:t>
+            </w:r>
+            <w:r>
+              <w:rPr>
+                <w:noProof/>
+                <w:webHidden/>
+              </w:rPr>
+              <w:fldChar w:fldCharType="end"/>
+            </w:r>
+          </w:hyperlink>
+        </w:p>
+        <w:p>
+          <w:pPr>
+            <w:pStyle w:val="Sumrio2"/>
+            <w:tabs>
+              <w:tab w:val="right" w:leader="dot" w:pos="8494"/>
+            </w:tabs>
+            <w:rPr>
+              <w:rFonts w:asciiTheme="minorHAnsi" w:eastAsiaTheme="minorEastAsia" w:hAnsiTheme="minorHAnsi"/>
+              <w:noProof/>
+              <w:sz w:val="22"/>
+              <w:lang w:eastAsia="pt-BR"/>
+            </w:rPr>
+          </w:pPr>
+          <w:hyperlink w:anchor="_Toc113583863" w:history="1">
+            <w:r>
+              <w:rPr>
+                <w:rStyle w:val="Hyperlink"/>
+                <w:noProof/>
+              </w:rPr>
+              <w:t>1.2 Ciclo de vida</w:t>
+            </w:r>
+            <w:r>
+              <w:rPr>
+                <w:noProof/>
+                <w:webHidden/>
+              </w:rPr>
+              <w:tab/>
+            </w:r>
+            <w:r>
+              <w:rPr>
+                <w:noProof/>
+                <w:webHidden/>
+              </w:rPr>
+              <w:fldChar w:fldCharType="begin"/>
+            </w:r>
+            <w:r>
+              <w:rPr>
+                <w:noProof/>
+                <w:webHidden/>
+              </w:rPr>
+              <w:instrText xml:space="preserve"> PAGEREF _Toc113583863 \h </w:instrText>
+            </w:r>
+            <w:r>
+              <w:rPr>
+                <w:noProof/>
+                <w:webHidden/>
+              </w:rPr>
+            </w:r>
+            <w:r>
+              <w:rPr>
+                <w:noProof/>
+                <w:webHidden/>
+              </w:rPr>
+              <w:fldChar w:fldCharType="separate"/>
+            </w:r>
+            <w:r>
+              <w:rPr>
+                <w:noProof/>
+                <w:webHidden/>
+              </w:rPr>
+              <w:t>15</w:t>
+            </w:r>
+            <w:r>
+              <w:rPr>
+                <w:noProof/>
+                <w:webHidden/>
+              </w:rPr>
+              <w:fldChar w:fldCharType="end"/>
+            </w:r>
+          </w:hyperlink>
+        </w:p>
+        <w:p>
           <w:r>
             <w:rPr>
               <w:b/>
@@ -1736,8 +1971,9 @@
     <w:p>
       <w:pPr>
         <w:pStyle w:val="Ttulo1"/>
-      </w:pPr>
-      <w:bookmarkStart w:id="0" w:name="_Toc113310559"/>
+        <w:jc w:val="center"/>
+      </w:pPr>
+      <w:bookmarkStart w:id="0" w:name="_Toc113583860"/>
       <w:r>
         <w:lastRenderedPageBreak/>
         <w:t>INTRODUÇÃO</w:t>
@@ -1909,21 +2145,19 @@
         <w:rPr>
           <w:shd w:val="clear" w:color="auto" w:fill="FFFFFF"/>
         </w:rPr>
-        <w:t>(</w:t>
-      </w:r>
-      <w:proofErr w:type="spellStart"/>
-      <w:r>
-        <w:rPr>
-          <w:shd w:val="clear" w:color="auto" w:fill="FFFFFF"/>
-        </w:rPr>
-        <w:t>Sommerville</w:t>
-      </w:r>
-      <w:proofErr w:type="spellEnd"/>
-      <w:r>
-        <w:rPr>
-          <w:shd w:val="clear" w:color="auto" w:fill="FFFFFF"/>
-        </w:rPr>
-        <w:t>, 2013</w:t>
+        <w:t>(Sommerville</w:t>
+      </w:r>
+      <w:r>
+        <w:rPr>
+          <w:shd w:val="clear" w:color="auto" w:fill="FFFFFF"/>
+        </w:rPr>
+        <w:t>, 201</w:t>
+      </w:r>
+      <w:r>
+        <w:rPr>
+          <w:shd w:val="clear" w:color="auto" w:fill="FFFFFF"/>
+        </w:rPr>
+        <w:t>1</w:t>
       </w:r>
       <w:r>
         <w:rPr>
@@ -2057,7 +2291,19 @@
         <w:rPr>
           <w:shd w:val="clear" w:color="auto" w:fill="FFFFFF"/>
         </w:rPr>
-        <w:t>(Id., 2013).</w:t>
+        <w:t>(Id., 201</w:t>
+      </w:r>
+      <w:r>
+        <w:rPr>
+          <w:shd w:val="clear" w:color="auto" w:fill="FFFFFF"/>
+        </w:rPr>
+        <w:t>1</w:t>
+      </w:r>
+      <w:r>
+        <w:rPr>
+          <w:shd w:val="clear" w:color="auto" w:fill="FFFFFF"/>
+        </w:rPr>
+        <w:t>).</w:t>
       </w:r>
     </w:p>
     <w:p>
@@ -2084,21 +2330,19 @@
         <w:rPr>
           <w:shd w:val="clear" w:color="auto" w:fill="FFFFFF"/>
         </w:rPr>
-        <w:t xml:space="preserve"> um simples programa de computador. Segundo </w:t>
-      </w:r>
-      <w:proofErr w:type="spellStart"/>
-      <w:r>
-        <w:rPr>
-          <w:shd w:val="clear" w:color="auto" w:fill="FFFFFF"/>
-        </w:rPr>
-        <w:t>Sommerville</w:t>
-      </w:r>
-      <w:proofErr w:type="spellEnd"/>
-      <w:r>
-        <w:rPr>
-          <w:shd w:val="clear" w:color="auto" w:fill="FFFFFF"/>
-        </w:rPr>
-        <w:t xml:space="preserve"> (2013, p. 3) “</w:t>
+        <w:t xml:space="preserve"> um simples programa de computador. Segundo Sommerville (201</w:t>
+      </w:r>
+      <w:r>
+        <w:rPr>
+          <w:shd w:val="clear" w:color="auto" w:fill="FFFFFF"/>
+        </w:rPr>
+        <w:t>1</w:t>
+      </w:r>
+      <w:r>
+        <w:rPr>
+          <w:shd w:val="clear" w:color="auto" w:fill="FFFFFF"/>
+        </w:rPr>
+        <w:t>, p. 3) “</w:t>
       </w:r>
       <w:r>
         <w:rPr>
@@ -2242,6 +2486,201 @@
       </w:r>
       <w:r>
         <w:t>do estudo da parte teórica.</w:t>
+      </w:r>
+      <w:r>
+        <w:br w:type="page"/>
+      </w:r>
+    </w:p>
+    <w:p>
+      <w:pPr>
+        <w:pStyle w:val="Ttulo1"/>
+      </w:pPr>
+      <w:bookmarkStart w:id="1" w:name="_Toc113583861"/>
+      <w:r>
+        <w:lastRenderedPageBreak/>
+        <w:t xml:space="preserve">1 </w:t>
+      </w:r>
+      <w:r>
+        <w:t>ENGENHARIA DE SOFTWARE</w:t>
+      </w:r>
+      <w:bookmarkEnd w:id="1"/>
+    </w:p>
+    <w:p/>
+    <w:p>
+      <w:pPr>
+        <w:ind w:firstLine="708"/>
+      </w:pPr>
+      <w:r>
+        <w:t>Este capítulo apresenta detalhes sobre os fundamentos da engenharia de software. Serão abordados tópicos sobre modelagem de software, envolvendo diagrama de classes, diagrama de caso de uso, diagrama de atividades e diagrama de eventos. Além disso, o capítulo também irá contemplar</w:t>
+      </w:r>
+      <w:r>
+        <w:t xml:space="preserve"> conceitos como especificação de requisitos funcionais e não-funcionais, ciclo de vida de software, dentre outros</w:t>
+      </w:r>
+      <w:r>
+        <w:t xml:space="preserve"> assuntos</w:t>
+      </w:r>
+      <w:r>
+        <w:t>.</w:t>
+      </w:r>
+    </w:p>
+    <w:p/>
+    <w:p>
+      <w:pPr>
+        <w:pStyle w:val="Ttulo2"/>
+        <w:numPr>
+          <w:ilvl w:val="1"/>
+          <w:numId w:val="2"/>
+        </w:numPr>
+      </w:pPr>
+      <w:bookmarkStart w:id="2" w:name="_Toc113583862"/>
+      <w:r>
+        <w:t>Definição</w:t>
+      </w:r>
+      <w:bookmarkEnd w:id="2"/>
+    </w:p>
+    <w:p/>
+    <w:p>
+      <w:r>
+        <w:tab/>
+      </w:r>
+      <w:r>
+        <w:t>Segundo Stephen Schach (2009,</w:t>
+      </w:r>
+      <w:r>
+        <w:t xml:space="preserve"> p. 4</w:t>
+      </w:r>
+      <w:r>
+        <w:t>) “[...] a engenharia de software é uma disciplina cujo objetivo é produzir software isento de falhas, entregue dentro do pra</w:t>
+      </w:r>
+      <w:r>
+        <w:t>zo e orçamento previstos, e que atenda às necessidades do cliente. Além disso, o software deve ser fácil de ser modificado quando as necessidades do usuário mudarem.</w:t>
+      </w:r>
+      <w:r>
+        <w:t>”</w:t>
+      </w:r>
+      <w:r>
+        <w:t>.</w:t>
+      </w:r>
+      <w:r>
+        <w:tab/>
+      </w:r>
+    </w:p>
+    <w:p>
+      <w:pPr>
+        <w:ind w:firstLine="708"/>
+      </w:pPr>
+      <w:r>
+        <w:t>“</w:t>
+      </w:r>
+      <w:r>
+        <w:t>Engenharia de Software trata da aplicação de abordagens sistemáticas, disciplinadas e quantificáveis para desenvolver, operar, manter e evoluir software. Ou seja, Engenharia de Software é a área da Computação que se preocupa em propor e aplicar princípios de engenharia na construção de software.</w:t>
+      </w:r>
+      <w:r>
+        <w:t>” (</w:t>
+      </w:r>
+      <w:r>
+        <w:t>Túlio</w:t>
+      </w:r>
+      <w:r>
+        <w:t>, 20</w:t>
+      </w:r>
+      <w:r>
+        <w:t>20, p. 2</w:t>
+      </w:r>
+      <w:r>
+        <w:t>)</w:t>
+      </w:r>
+      <w:r>
+        <w:t>.</w:t>
+      </w:r>
+    </w:p>
+    <w:p>
+      <w:pPr>
+        <w:ind w:firstLine="708"/>
+      </w:pPr>
+      <w:r>
+        <w:t>“</w:t>
+      </w:r>
+      <w:r>
+        <w:t>Engenharia de software é uma disciplina de engenharia cujo foco está em todos os aspectos da produção de software, desde os estágios iniciais da especificação do sistema até sua manutenção, quando o sistema já está sendo usado</w:t>
+      </w:r>
+      <w:r>
+        <w:t xml:space="preserve">” </w:t>
+      </w:r>
+      <w:r>
+        <w:t xml:space="preserve">(Sommerville, </w:t>
+      </w:r>
+      <w:r>
+        <w:rPr>
+          <w:shd w:val="clear" w:color="auto" w:fill="FFFFFF"/>
+        </w:rPr>
+        <w:t>2011</w:t>
+      </w:r>
+      <w:r>
+        <w:rPr>
+          <w:shd w:val="clear" w:color="auto" w:fill="FFFFFF"/>
+        </w:rPr>
+        <w:t>, p. 5</w:t>
+      </w:r>
+      <w:r>
+        <w:t>).</w:t>
+      </w:r>
+    </w:p>
+    <w:p>
+      <w:r>
+        <w:tab/>
+      </w:r>
+      <w:r>
+        <w:t xml:space="preserve">Diante das citações acima, conclui-se que a engenharia de software é uma disciplina extremamente ampla e que aborda diversos temas </w:t>
+      </w:r>
+      <w:r>
+        <w:t xml:space="preserve">referente ao desenvolvimento de sistemas. </w:t>
+      </w:r>
+      <w:r>
+        <w:t xml:space="preserve">Existe </w:t>
+      </w:r>
+      <w:r>
+        <w:t xml:space="preserve">uma preocupação desde as etapas iniciais até a sua manutenção, sendo que o software deve cumprir com o que foi especificado, e estar livre de falhas que possam </w:t>
+      </w:r>
+      <w:r>
+        <w:t>o comprometer</w:t>
+      </w:r>
+      <w:r>
+        <w:t xml:space="preserve">. Em suma, a engenharia de software </w:t>
+      </w:r>
+      <w:r>
+        <w:t>utiliza-se de técnicas e abordagens que permitem que o produto final, no caso o software, consiga atender às necessidades do cliente, considerando funcionalidade, prazo e orçamento</w:t>
+      </w:r>
+      <w:r>
+        <w:t xml:space="preserve"> previsto</w:t>
+      </w:r>
+      <w:r>
+        <w:t>.</w:t>
+      </w:r>
+    </w:p>
+    <w:p/>
+    <w:p>
+      <w:pPr>
+        <w:pStyle w:val="Ttulo2"/>
+      </w:pPr>
+      <w:bookmarkStart w:id="3" w:name="_Toc113583863"/>
+      <w:r>
+        <w:t>1.2 Ciclo de vida</w:t>
+      </w:r>
+      <w:bookmarkEnd w:id="3"/>
+    </w:p>
+    <w:p/>
+    <w:p>
+      <w:r>
+        <w:tab/>
+      </w:r>
+    </w:p>
+    <w:p>
+      <w:pPr>
+        <w:jc w:val="left"/>
+      </w:pPr>
+      <w:r>
+        <w:tab/>
       </w:r>
     </w:p>
     <w:sectPr>
@@ -2252,6 +2691,219 @@
     </w:sectPr>
   </w:body>
 </w:document>
+</file>
+
+<file path=word/numbering.xml><?xml version="1.0" encoding="utf-8"?>
+<w:numbering xmlns:wpc="http://schemas.microsoft.com/office/word/2010/wordprocessingCanvas" xmlns:cx="http://schemas.microsoft.com/office/drawing/2014/chartex" xmlns:cx1="http://schemas.microsoft.com/office/drawing/2015/9/8/chartex" xmlns:cx2="http://schemas.microsoft.com/office/drawing/2015/10/21/chartex" xmlns:cx3="http://schemas.microsoft.com/office/drawing/2016/5/9/chartex" xmlns:cx4="http://schemas.microsoft.com/office/drawing/2016/5/10/chartex" xmlns:cx5="http://schemas.microsoft.com/office/drawing/2016/5/11/chartex" xmlns:cx6="http://schemas.microsoft.com/office/drawing/2016/5/12/chartex" xmlns:cx7="http://schemas.microsoft.com/office/drawing/2016/5/13/chartex" xmlns:cx8="http://schemas.microsoft.com/office/drawing/2016/5/14/chartex" xmlns:mc="http://schemas.openxmlformats.org/markup-compatibility/2006" xmlns:aink="http://schemas.microsoft.com/office/drawing/2016/ink" xmlns:am3d="http://schemas.microsoft.com/office/drawing/2017/model3d" xmlns:o="urn:schemas-microsoft-com:office:office" xmlns:oel="http://schemas.microsoft.com/office/2019/extlst" xmlns:r="http://schemas.openxmlformats.org/officeDocument/2006/relationships" xmlns:m="http://schemas.openxmlformats.org/officeDocument/2006/math" xmlns:v="urn:schemas-microsoft-com:vml" xmlns:wp14="http://schemas.microsoft.com/office/word/2010/wordprocessingDrawing" xmlns:wp="http://schemas.openxmlformats.org/drawingml/2006/wordprocessingDrawing" xmlns:w10="urn:schemas-microsoft-com:office:word" xmlns:w="http://schemas.openxmlformats.org/wordprocessingml/2006/main" xmlns:w14="http://schemas.microsoft.com/office/word/2010/wordml" xmlns:w15="http://schemas.microsoft.com/office/word/2012/wordml" xmlns:w16cex="http://schemas.microsoft.com/office/word/2018/wordml/cex" xmlns:w16cid="http://schemas.microsoft.com/office/word/2016/wordml/cid" xmlns:w16="http://schemas.microsoft.com/office/word/2018/wordml" xmlns:w16sdtdh="http://schemas.microsoft.com/office/word/2020/wordml/sdtdatahash" xmlns:w16se="http://schemas.microsoft.com/office/word/2015/wordml/symex" xmlns:wpg="http://schemas.microsoft.com/office/word/2010/wordprocessingGroup" xmlns:wpi="http://schemas.microsoft.com/office/word/2010/wordprocessingInk" xmlns:wne="http://schemas.microsoft.com/office/word/2006/wordml" xmlns:wps="http://schemas.microsoft.com/office/word/2010/wordprocessingShape" mc:Ignorable="w14 w15 w16se w16cid w16 w16cex w16sdtdh wp14">
+  <w:abstractNum w:abstractNumId="0" w15:restartNumberingAfterBreak="0">
+    <w:nsid w:val="4A5846E6"/>
+    <w:multiLevelType w:val="hybridMultilevel"/>
+    <w:tmpl w:val="89CA8C0C"/>
+    <w:lvl w:ilvl="0" w:tplc="BBF8C956">
+      <w:start w:val="1"/>
+      <w:numFmt w:val="decimal"/>
+      <w:lvlText w:val="%1."/>
+      <w:lvlJc w:val="left"/>
+      <w:pPr>
+        <w:ind w:left="720" w:hanging="360"/>
+      </w:pPr>
+      <w:rPr>
+        <w:rFonts w:hint="default"/>
+      </w:rPr>
+    </w:lvl>
+    <w:lvl w:ilvl="1" w:tplc="04160019" w:tentative="1">
+      <w:start w:val="1"/>
+      <w:numFmt w:val="lowerLetter"/>
+      <w:lvlText w:val="%2."/>
+      <w:lvlJc w:val="left"/>
+      <w:pPr>
+        <w:ind w:left="1440" w:hanging="360"/>
+      </w:pPr>
+    </w:lvl>
+    <w:lvl w:ilvl="2" w:tplc="0416001B" w:tentative="1">
+      <w:start w:val="1"/>
+      <w:numFmt w:val="lowerRoman"/>
+      <w:lvlText w:val="%3."/>
+      <w:lvlJc w:val="right"/>
+      <w:pPr>
+        <w:ind w:left="2160" w:hanging="180"/>
+      </w:pPr>
+    </w:lvl>
+    <w:lvl w:ilvl="3" w:tplc="0416000F" w:tentative="1">
+      <w:start w:val="1"/>
+      <w:numFmt w:val="decimal"/>
+      <w:lvlText w:val="%4."/>
+      <w:lvlJc w:val="left"/>
+      <w:pPr>
+        <w:ind w:left="2880" w:hanging="360"/>
+      </w:pPr>
+    </w:lvl>
+    <w:lvl w:ilvl="4" w:tplc="04160019" w:tentative="1">
+      <w:start w:val="1"/>
+      <w:numFmt w:val="lowerLetter"/>
+      <w:lvlText w:val="%5."/>
+      <w:lvlJc w:val="left"/>
+      <w:pPr>
+        <w:ind w:left="3600" w:hanging="360"/>
+      </w:pPr>
+    </w:lvl>
+    <w:lvl w:ilvl="5" w:tplc="0416001B" w:tentative="1">
+      <w:start w:val="1"/>
+      <w:numFmt w:val="lowerRoman"/>
+      <w:lvlText w:val="%6."/>
+      <w:lvlJc w:val="right"/>
+      <w:pPr>
+        <w:ind w:left="4320" w:hanging="180"/>
+      </w:pPr>
+    </w:lvl>
+    <w:lvl w:ilvl="6" w:tplc="0416000F" w:tentative="1">
+      <w:start w:val="1"/>
+      <w:numFmt w:val="decimal"/>
+      <w:lvlText w:val="%7."/>
+      <w:lvlJc w:val="left"/>
+      <w:pPr>
+        <w:ind w:left="5040" w:hanging="360"/>
+      </w:pPr>
+    </w:lvl>
+    <w:lvl w:ilvl="7" w:tplc="04160019" w:tentative="1">
+      <w:start w:val="1"/>
+      <w:numFmt w:val="lowerLetter"/>
+      <w:lvlText w:val="%8."/>
+      <w:lvlJc w:val="left"/>
+      <w:pPr>
+        <w:ind w:left="5760" w:hanging="360"/>
+      </w:pPr>
+    </w:lvl>
+    <w:lvl w:ilvl="8" w:tplc="0416001B" w:tentative="1">
+      <w:start w:val="1"/>
+      <w:numFmt w:val="lowerRoman"/>
+      <w:lvlText w:val="%9."/>
+      <w:lvlJc w:val="right"/>
+      <w:pPr>
+        <w:ind w:left="6480" w:hanging="180"/>
+      </w:pPr>
+    </w:lvl>
+  </w:abstractNum>
+  <w:abstractNum w:abstractNumId="1" w15:restartNumberingAfterBreak="0">
+    <w:nsid w:val="635750F7"/>
+    <w:multiLevelType w:val="multilevel"/>
+    <w:tmpl w:val="B4A253B8"/>
+    <w:lvl w:ilvl="0">
+      <w:start w:val="1"/>
+      <w:numFmt w:val="decimal"/>
+      <w:lvlText w:val="%1"/>
+      <w:lvlJc w:val="left"/>
+      <w:pPr>
+        <w:ind w:left="405" w:hanging="405"/>
+      </w:pPr>
+      <w:rPr>
+        <w:rFonts w:hint="default"/>
+      </w:rPr>
+    </w:lvl>
+    <w:lvl w:ilvl="1">
+      <w:start w:val="1"/>
+      <w:numFmt w:val="decimal"/>
+      <w:lvlText w:val="%1.%2"/>
+      <w:lvlJc w:val="left"/>
+      <w:pPr>
+        <w:ind w:left="405" w:hanging="405"/>
+      </w:pPr>
+      <w:rPr>
+        <w:rFonts w:hint="default"/>
+      </w:rPr>
+    </w:lvl>
+    <w:lvl w:ilvl="2">
+      <w:start w:val="1"/>
+      <w:numFmt w:val="decimal"/>
+      <w:lvlText w:val="%1.%2.%3"/>
+      <w:lvlJc w:val="left"/>
+      <w:pPr>
+        <w:ind w:left="720" w:hanging="720"/>
+      </w:pPr>
+      <w:rPr>
+        <w:rFonts w:hint="default"/>
+      </w:rPr>
+    </w:lvl>
+    <w:lvl w:ilvl="3">
+      <w:start w:val="1"/>
+      <w:numFmt w:val="decimal"/>
+      <w:lvlText w:val="%1.%2.%3.%4"/>
+      <w:lvlJc w:val="left"/>
+      <w:pPr>
+        <w:ind w:left="1080" w:hanging="1080"/>
+      </w:pPr>
+      <w:rPr>
+        <w:rFonts w:hint="default"/>
+      </w:rPr>
+    </w:lvl>
+    <w:lvl w:ilvl="4">
+      <w:start w:val="1"/>
+      <w:numFmt w:val="decimal"/>
+      <w:lvlText w:val="%1.%2.%3.%4.%5"/>
+      <w:lvlJc w:val="left"/>
+      <w:pPr>
+        <w:ind w:left="1080" w:hanging="1080"/>
+      </w:pPr>
+      <w:rPr>
+        <w:rFonts w:hint="default"/>
+      </w:rPr>
+    </w:lvl>
+    <w:lvl w:ilvl="5">
+      <w:start w:val="1"/>
+      <w:numFmt w:val="decimal"/>
+      <w:lvlText w:val="%1.%2.%3.%4.%5.%6"/>
+      <w:lvlJc w:val="left"/>
+      <w:pPr>
+        <w:ind w:left="1440" w:hanging="1440"/>
+      </w:pPr>
+      <w:rPr>
+        <w:rFonts w:hint="default"/>
+      </w:rPr>
+    </w:lvl>
+    <w:lvl w:ilvl="6">
+      <w:start w:val="1"/>
+      <w:numFmt w:val="decimal"/>
+      <w:lvlText w:val="%1.%2.%3.%4.%5.%6.%7"/>
+      <w:lvlJc w:val="left"/>
+      <w:pPr>
+        <w:ind w:left="1440" w:hanging="1440"/>
+      </w:pPr>
+      <w:rPr>
+        <w:rFonts w:hint="default"/>
+      </w:rPr>
+    </w:lvl>
+    <w:lvl w:ilvl="7">
+      <w:start w:val="1"/>
+      <w:numFmt w:val="decimal"/>
+      <w:lvlText w:val="%1.%2.%3.%4.%5.%6.%7.%8"/>
+      <w:lvlJc w:val="left"/>
+      <w:pPr>
+        <w:ind w:left="1800" w:hanging="1800"/>
+      </w:pPr>
+      <w:rPr>
+        <w:rFonts w:hint="default"/>
+      </w:rPr>
+    </w:lvl>
+    <w:lvl w:ilvl="8">
+      <w:start w:val="1"/>
+      <w:numFmt w:val="decimal"/>
+      <w:lvlText w:val="%1.%2.%3.%4.%5.%6.%7.%8.%9"/>
+      <w:lvlJc w:val="left"/>
+      <w:pPr>
+        <w:ind w:left="1800" w:hanging="1800"/>
+      </w:pPr>
+      <w:rPr>
+        <w:rFonts w:hint="default"/>
+      </w:rPr>
+    </w:lvl>
+  </w:abstractNum>
+  <w:num w:numId="1" w16cid:durableId="869756890">
+    <w:abstractNumId w:val="0"/>
+  </w:num>
+  <w:num w:numId="2" w16cid:durableId="469203983">
+    <w:abstractNumId w:val="1"/>
+  </w:num>
+</w:numbering>
 </file>
 
 <file path=word/styles.xml><?xml version="1.0" encoding="utf-8"?>
@@ -2668,12 +3320,12 @@
     <w:link w:val="Ttulo1Char"/>
     <w:uiPriority w:val="9"/>
     <w:qFormat/>
-    <w:rsid w:val="000317ED"/>
+    <w:rsid w:val="00E71871"/>
     <w:pPr>
       <w:keepNext/>
       <w:keepLines/>
       <w:spacing w:before="240" w:after="0"/>
-      <w:jc w:val="center"/>
+      <w:jc w:val="left"/>
       <w:outlineLvl w:val="0"/>
     </w:pPr>
     <w:rPr>
@@ -2690,7 +3342,7 @@
     <w:uiPriority w:val="9"/>
     <w:unhideWhenUsed/>
     <w:qFormat/>
-    <w:rsid w:val="000317ED"/>
+    <w:rsid w:val="0007194B"/>
     <w:pPr>
       <w:keepNext/>
       <w:keepLines/>
@@ -2698,9 +3350,8 @@
       <w:outlineLvl w:val="1"/>
     </w:pPr>
     <w:rPr>
-      <w:rFonts w:asciiTheme="majorHAnsi" w:eastAsiaTheme="majorEastAsia" w:hAnsiTheme="majorHAnsi" w:cstheme="majorBidi"/>
-      <w:color w:val="2F5496" w:themeColor="accent1" w:themeShade="BF"/>
-      <w:sz w:val="26"/>
+      <w:rFonts w:eastAsiaTheme="majorEastAsia" w:cstheme="majorBidi"/>
+      <w:color w:val="000000" w:themeColor="text1"/>
       <w:szCs w:val="26"/>
     </w:rPr>
   </w:style>
@@ -2848,7 +3499,7 @@
     <w:basedOn w:val="Fontepargpadro"/>
     <w:link w:val="Ttulo1"/>
     <w:uiPriority w:val="9"/>
-    <w:rsid w:val="000317ED"/>
+    <w:rsid w:val="00E71871"/>
     <w:rPr>
       <w:rFonts w:ascii="Arial" w:eastAsiaTheme="majorEastAsia" w:hAnsi="Arial" w:cstheme="majorBidi"/>
       <w:b/>
@@ -2910,11 +3561,11 @@
     <w:basedOn w:val="Fontepargpadro"/>
     <w:link w:val="Ttulo2"/>
     <w:uiPriority w:val="9"/>
-    <w:rsid w:val="000317ED"/>
+    <w:rsid w:val="0007194B"/>
     <w:rPr>
-      <w:rFonts w:asciiTheme="majorHAnsi" w:eastAsiaTheme="majorEastAsia" w:hAnsiTheme="majorHAnsi" w:cstheme="majorBidi"/>
-      <w:color w:val="2F5496" w:themeColor="accent1" w:themeShade="BF"/>
-      <w:sz w:val="26"/>
+      <w:rFonts w:ascii="Arial" w:eastAsiaTheme="majorEastAsia" w:hAnsi="Arial" w:cstheme="majorBidi"/>
+      <w:color w:val="000000" w:themeColor="text1"/>
+      <w:sz w:val="24"/>
       <w:szCs w:val="26"/>
     </w:rPr>
   </w:style>
@@ -2952,6 +3603,17 @@
     <w:rsid w:val="000317ED"/>
     <w:pPr>
       <w:spacing w:after="100"/>
+    </w:pPr>
+  </w:style>
+  <w:style w:type="paragraph" w:styleId="PargrafodaLista">
+    <w:name w:val="List Paragraph"/>
+    <w:basedOn w:val="Normal"/>
+    <w:uiPriority w:val="34"/>
+    <w:qFormat/>
+    <w:rsid w:val="00481139"/>
+    <w:pPr>
+      <w:ind w:left="720"/>
+      <w:contextualSpacing/>
     </w:pPr>
   </w:style>
 </w:styles>

</xml_diff>

<commit_message>
fix: parágrafos formatação abnt
</commit_message>
<xml_diff>
--- a/TCC.docx
+++ b/TCC.docx
@@ -856,7 +856,15 @@
     </w:p>
     <w:p>
       <w:pPr>
-        <w:ind w:firstLine="708"/>
+        <w:pStyle w:val="Pargrafo"/>
+      </w:pPr>
+      <w:r>
+        <w:t>À Deus, por me guiar durante a minha jornada.</w:t>
+      </w:r>
+    </w:p>
+    <w:p>
+      <w:pPr>
+        <w:pStyle w:val="Pargrafo"/>
       </w:pPr>
       <w:r>
         <w:t>À</w:t>
@@ -879,7 +887,7 @@
     </w:p>
     <w:p>
       <w:pPr>
-        <w:ind w:firstLine="708"/>
+        <w:pStyle w:val="Pargrafo"/>
       </w:pPr>
       <w:r>
         <w:t>Aos meus amigos por todo o incentivo</w:t>
@@ -908,7 +916,7 @@
     </w:p>
     <w:p>
       <w:pPr>
-        <w:ind w:firstLine="708"/>
+        <w:pStyle w:val="Pargrafo"/>
       </w:pPr>
       <w:r>
         <w:t xml:space="preserve">Ao </w:t>
@@ -934,7 +942,7 @@
     </w:p>
     <w:p>
       <w:pPr>
-        <w:ind w:firstLine="708"/>
+        <w:pStyle w:val="Pargrafo"/>
       </w:pPr>
       <w:r>
         <w:t>À minha empresa atual</w:t>
@@ -948,7 +956,7 @@
     </w:p>
     <w:p>
       <w:pPr>
-        <w:ind w:firstLine="708"/>
+        <w:pStyle w:val="Pargrafo"/>
       </w:pPr>
       <w:r>
         <w:t>À</w:t>
@@ -968,7 +976,7 @@
     </w:p>
     <w:p>
       <w:pPr>
-        <w:ind w:firstLine="708"/>
+        <w:pStyle w:val="Pargrafo"/>
       </w:pPr>
       <w:r>
         <w:t>À instituição FATEC</w:t>
@@ -985,7 +993,7 @@
     </w:p>
     <w:p>
       <w:pPr>
-        <w:ind w:firstLine="708"/>
+        <w:pStyle w:val="Pargrafo"/>
       </w:pPr>
       <w:r>
         <w:t>A</w:t>
@@ -1318,6 +1326,9 @@
       </w:pPr>
     </w:p>
     <w:p>
+      <w:pPr>
+        <w:pStyle w:val="Pargrafo"/>
+      </w:pPr>
       <w:r>
         <w:t>Diferente do modelo em cascata,</w:t>
       </w:r>
@@ -1653,7 +1664,7 @@
           <w:r>
             <w:fldChar w:fldCharType="separate"/>
           </w:r>
-          <w:hyperlink w:anchor="_Toc113583860" w:history="1">
+          <w:hyperlink w:anchor="_Toc113720768" w:history="1">
             <w:r>
               <w:rPr>
                 <w:rStyle w:val="Hyperlink"/>
@@ -1680,7 +1691,7 @@
                 <w:noProof/>
                 <w:webHidden/>
               </w:rPr>
-              <w:instrText xml:space="preserve"> PAGEREF _Toc113583860 \h </w:instrText>
+              <w:instrText xml:space="preserve"> PAGEREF _Toc113720768 \h </w:instrText>
             </w:r>
             <w:r>
               <w:rPr>
@@ -1724,7 +1735,7 @@
               <w:lang w:eastAsia="pt-BR"/>
             </w:rPr>
           </w:pPr>
-          <w:hyperlink w:anchor="_Toc113583861" w:history="1">
+          <w:hyperlink w:anchor="_Toc113720769" w:history="1">
             <w:r>
               <w:rPr>
                 <w:rStyle w:val="Hyperlink"/>
@@ -1751,7 +1762,7 @@
                 <w:noProof/>
                 <w:webHidden/>
               </w:rPr>
-              <w:instrText xml:space="preserve"> PAGEREF _Toc113583861 \h </w:instrText>
+              <w:instrText xml:space="preserve"> PAGEREF _Toc113720769 \h </w:instrText>
             </w:r>
             <w:r>
               <w:rPr>
@@ -1796,7 +1807,7 @@
               <w:lang w:eastAsia="pt-BR"/>
             </w:rPr>
           </w:pPr>
-          <w:hyperlink w:anchor="_Toc113583862" w:history="1">
+          <w:hyperlink w:anchor="_Toc113720770" w:history="1">
             <w:r>
               <w:rPr>
                 <w:rStyle w:val="Hyperlink"/>
@@ -1839,7 +1850,7 @@
                 <w:noProof/>
                 <w:webHidden/>
               </w:rPr>
-              <w:instrText xml:space="preserve"> PAGEREF _Toc113583862 \h </w:instrText>
+              <w:instrText xml:space="preserve"> PAGEREF _Toc113720770 \h </w:instrText>
             </w:r>
             <w:r>
               <w:rPr>
@@ -1883,7 +1894,7 @@
               <w:lang w:eastAsia="pt-BR"/>
             </w:rPr>
           </w:pPr>
-          <w:hyperlink w:anchor="_Toc113583863" w:history="1">
+          <w:hyperlink w:anchor="_Toc113720771" w:history="1">
             <w:r>
               <w:rPr>
                 <w:rStyle w:val="Hyperlink"/>
@@ -1910,7 +1921,7 @@
                 <w:noProof/>
                 <w:webHidden/>
               </w:rPr>
-              <w:instrText xml:space="preserve"> PAGEREF _Toc113583863 \h </w:instrText>
+              <w:instrText xml:space="preserve"> PAGEREF _Toc113720771 \h </w:instrText>
             </w:r>
             <w:r>
               <w:rPr>
@@ -1930,7 +1941,7 @@
                 <w:noProof/>
                 <w:webHidden/>
               </w:rPr>
-              <w:t>15</w:t>
+              <w:t>16</w:t>
             </w:r>
             <w:r>
               <w:rPr>
@@ -1973,7 +1984,7 @@
         <w:pStyle w:val="Ttulo1"/>
         <w:jc w:val="center"/>
       </w:pPr>
-      <w:bookmarkStart w:id="0" w:name="_Toc113583860"/>
+      <w:bookmarkStart w:id="0" w:name="_Toc113720768"/>
       <w:r>
         <w:lastRenderedPageBreak/>
         <w:t>INTRODUÇÃO</w:t>
@@ -2005,16 +2016,11 @@
     </w:p>
     <w:p>
       <w:pPr>
-        <w:rPr>
-          <w:shd w:val="clear" w:color="auto" w:fill="FFFFFF"/>
-        </w:rPr>
-      </w:pPr>
-      <w:r>
-        <w:rPr>
-          <w:shd w:val="clear" w:color="auto" w:fill="FFFFFF"/>
-        </w:rPr>
-        <w:tab/>
-      </w:r>
+        <w:pStyle w:val="Pargrafo"/>
+        <w:rPr>
+          <w:shd w:val="clear" w:color="auto" w:fill="FFFFFF"/>
+        </w:rPr>
+      </w:pPr>
       <w:r>
         <w:rPr>
           <w:shd w:val="clear" w:color="auto" w:fill="FFFFFF"/>
@@ -2174,15 +2180,15 @@
     </w:p>
     <w:p>
       <w:pPr>
-        <w:rPr>
-          <w:shd w:val="clear" w:color="auto" w:fill="FFFFFF"/>
-        </w:rPr>
-      </w:pPr>
-      <w:r>
-        <w:rPr>
-          <w:shd w:val="clear" w:color="auto" w:fill="FFFFFF"/>
-        </w:rPr>
-        <w:tab/>
+        <w:pStyle w:val="Pargrafo"/>
+        <w:rPr>
+          <w:shd w:val="clear" w:color="auto" w:fill="FFFFFF"/>
+        </w:rPr>
+      </w:pPr>
+      <w:r>
+        <w:rPr>
+          <w:shd w:val="clear" w:color="auto" w:fill="FFFFFF"/>
+        </w:rPr>
         <w:t>Há diversos tipos de sistemas de softwares</w:t>
       </w:r>
       <w:r>
@@ -2307,11 +2313,13 @@
       </w:r>
     </w:p>
     <w:p>
-      <w:r>
-        <w:rPr>
-          <w:shd w:val="clear" w:color="auto" w:fill="FFFFFF"/>
-        </w:rPr>
-        <w:tab/>
+      <w:pPr>
+        <w:pStyle w:val="Pargrafo"/>
+      </w:pPr>
+      <w:r>
+        <w:rPr>
+          <w:shd w:val="clear" w:color="auto" w:fill="FFFFFF"/>
+        </w:rPr>
         <w:t>É importante ressaltar</w:t>
       </w:r>
       <w:r>
@@ -2359,12 +2367,12 @@
     </w:p>
     <w:p>
       <w:pPr>
-        <w:rPr>
-          <w:shd w:val="clear" w:color="auto" w:fill="FFFFFF"/>
-        </w:rPr>
-      </w:pPr>
-      <w:r>
-        <w:tab/>
+        <w:pStyle w:val="Pargrafo"/>
+        <w:rPr>
+          <w:shd w:val="clear" w:color="auto" w:fill="FFFFFF"/>
+        </w:rPr>
+      </w:pPr>
+      <w:r>
         <w:t>Tendo em vista esses conceitos e a importância da engenharia de software</w:t>
       </w:r>
       <w:r>
@@ -2403,13 +2411,9 @@
       </w:r>
     </w:p>
     <w:p>
-      <w:r>
-        <w:rPr>
-          <w:b/>
-          <w:bCs/>
-        </w:rPr>
-        <w:tab/>
-      </w:r>
+      <w:pPr>
+        <w:pStyle w:val="Pargrafo"/>
+      </w:pPr>
       <w:r>
         <w:t xml:space="preserve">Pesquisar sobre </w:t>
       </w:r>
@@ -2437,14 +2441,11 @@
       </w:r>
     </w:p>
     <w:p>
-      <w:r>
-        <w:rPr>
-          <w:b/>
-          <w:bCs/>
-        </w:rPr>
-        <w:tab/>
-      </w:r>
-      <w:r>
+      <w:pPr>
+        <w:pStyle w:val="Pargrafo"/>
+      </w:pPr>
+      <w:r>
+        <w:lastRenderedPageBreak/>
         <w:t>Aplicar de forma prática todos os conhecimentos pesquisados, para modelar e estruturar um software que permita configurar e auxiliar projetos que adotam a metodologia ágil Scrum durante o seu ciclo de vida.</w:t>
       </w:r>
     </w:p>
@@ -2465,15 +2466,11 @@
       </w:r>
     </w:p>
     <w:p>
-      <w:r>
-        <w:tab/>
-      </w:r>
-      <w:r>
-        <w:t xml:space="preserve">A proposta na presente pesquisa vai servir para aprofundar os conhecimentos pesquisados referentes a engenharia de software juntamente </w:t>
-      </w:r>
-      <w:r>
-        <w:lastRenderedPageBreak/>
-        <w:t>com a metodologia Scrum. Há ainda a aplicação prática desses conhecimentos, no qual será modelado um software capaz de auxiliar na gestão de projetos em Scrum, permitindo assim uma visão d</w:t>
+      <w:pPr>
+        <w:pStyle w:val="Pargrafo"/>
+      </w:pPr>
+      <w:r>
+        <w:t>A proposta na presente pesquisa vai servir para aprofundar os conhecimentos pesquisados referentes a engenharia de software juntamente com a metodologia Scrum. Há ainda a aplicação prática desses conhecimentos, no qual será modelado um software capaz de auxiliar na gestão de projetos em Scrum, permitindo assim uma visão d</w:t>
       </w:r>
       <w:r>
         <w:t>esses</w:t>
@@ -2495,7 +2492,7 @@
       <w:pPr>
         <w:pStyle w:val="Ttulo1"/>
       </w:pPr>
-      <w:bookmarkStart w:id="1" w:name="_Toc113583861"/>
+      <w:bookmarkStart w:id="1" w:name="_Toc113720769"/>
       <w:r>
         <w:lastRenderedPageBreak/>
         <w:t xml:space="preserve">1 </w:t>
@@ -2508,7 +2505,7 @@
     <w:p/>
     <w:p>
       <w:pPr>
-        <w:ind w:firstLine="708"/>
+        <w:pStyle w:val="Pargrafo"/>
       </w:pPr>
       <w:r>
         <w:t>Este capítulo apresenta detalhes sobre os fundamentos da engenharia de software. Serão abordados tópicos sobre modelagem de software, envolvendo diagrama de classes, diagrama de caso de uso, diagrama de atividades e diagrama de eventos. Além disso, o capítulo também irá contemplar</w:t>
@@ -2532,7 +2529,7 @@
           <w:numId w:val="2"/>
         </w:numPr>
       </w:pPr>
-      <w:bookmarkStart w:id="2" w:name="_Toc113583862"/>
+      <w:bookmarkStart w:id="2" w:name="_Toc113720770"/>
       <w:r>
         <w:t>Definição</w:t>
       </w:r>
@@ -2540,131 +2537,111 @@
     </w:p>
     <w:p/>
     <w:p>
+      <w:pPr>
+        <w:pStyle w:val="Pargrafo"/>
+      </w:pPr>
+      <w:r>
+        <w:t>Segundo Stephen Schach (2009,</w:t>
+      </w:r>
+      <w:r>
+        <w:t xml:space="preserve"> p. 4</w:t>
+      </w:r>
+      <w:r>
+        <w:t>) “[...] a engenharia de software é uma disciplina cujo objetivo é produzir software isento de falhas, entregue dentro do pra</w:t>
+      </w:r>
+      <w:r>
+        <w:t>zo e orçamento previstos, e que atenda às necessidades do cliente. Além disso, o software deve ser fácil de ser modificado quando as necessidades do usuário mudarem.</w:t>
+      </w:r>
+      <w:r>
+        <w:t>”</w:t>
+      </w:r>
+      <w:r>
+        <w:t>.</w:t>
+      </w:r>
       <w:r>
         <w:tab/>
       </w:r>
-      <w:r>
-        <w:t>Segundo Stephen Schach (2009,</w:t>
-      </w:r>
-      <w:r>
-        <w:t xml:space="preserve"> p. 4</w:t>
-      </w:r>
-      <w:r>
-        <w:t>) “[...] a engenharia de software é uma disciplina cujo objetivo é produzir software isento de falhas, entregue dentro do pra</w:t>
-      </w:r>
-      <w:r>
-        <w:t>zo e orçamento previstos, e que atenda às necessidades do cliente. Além disso, o software deve ser fácil de ser modificado quando as necessidades do usuário mudarem.</w:t>
-      </w:r>
-      <w:r>
-        <w:t>”</w:t>
+    </w:p>
+    <w:p>
+      <w:pPr>
+        <w:pStyle w:val="Pargrafo"/>
+      </w:pPr>
+      <w:r>
+        <w:t>“Engenharia de Software trata da aplicação de abordagens sistemáticas, disciplinadas e quantificáveis para desenvolver, operar, manter e evoluir software. Ou seja, Engenharia de Software é a área da Computação que se preocupa em propor e aplicar princípios de engenharia na construção de software.” (</w:t>
+      </w:r>
+      <w:r>
+        <w:t>Túlio</w:t>
+      </w:r>
+      <w:r>
+        <w:t>, 20</w:t>
+      </w:r>
+      <w:r>
+        <w:t>20, p. 2</w:t>
+      </w:r>
+      <w:r>
+        <w:t>)</w:t>
       </w:r>
       <w:r>
         <w:t>.</w:t>
       </w:r>
-      <w:r>
-        <w:tab/>
-      </w:r>
-    </w:p>
-    <w:p>
-      <w:pPr>
-        <w:ind w:firstLine="708"/>
-      </w:pPr>
-      <w:r>
-        <w:t>“</w:t>
-      </w:r>
-      <w:r>
-        <w:t>Engenharia de Software trata da aplicação de abordagens sistemáticas, disciplinadas e quantificáveis para desenvolver, operar, manter e evoluir software. Ou seja, Engenharia de Software é a área da Computação que se preocupa em propor e aplicar princípios de engenharia na construção de software.</w:t>
-      </w:r>
-      <w:r>
-        <w:t>” (</w:t>
-      </w:r>
-      <w:r>
-        <w:t>Túlio</w:t>
-      </w:r>
-      <w:r>
-        <w:t>, 20</w:t>
-      </w:r>
-      <w:r>
-        <w:t>20, p. 2</w:t>
-      </w:r>
-      <w:r>
-        <w:t>)</w:t>
+    </w:p>
+    <w:p>
+      <w:pPr>
+        <w:pStyle w:val="Pargrafo"/>
+      </w:pPr>
+      <w:r>
+        <w:t xml:space="preserve">“Engenharia de software é uma disciplina de engenharia cujo foco está em todos os aspectos da produção de software, desde os estágios iniciais da especificação do sistema até sua manutenção, quando o sistema já está sendo usado” (Sommerville, </w:t>
+      </w:r>
+      <w:r>
+        <w:rPr>
+          <w:shd w:val="clear" w:color="auto" w:fill="FFFFFF"/>
+        </w:rPr>
+        <w:t>2011, p. 5</w:t>
+      </w:r>
+      <w:r>
+        <w:t>).</w:t>
+      </w:r>
+    </w:p>
+    <w:p>
+      <w:pPr>
+        <w:pStyle w:val="Pargrafo"/>
+      </w:pPr>
+      <w:r>
+        <w:t xml:space="preserve">Diante das citações acima, conclui-se que a engenharia de software é uma disciplina extremamente ampla e que aborda diversos temas </w:t>
+      </w:r>
+      <w:r>
+        <w:t xml:space="preserve">referente ao desenvolvimento de sistemas. </w:t>
+      </w:r>
+      <w:r>
+        <w:t xml:space="preserve">Existe </w:t>
+      </w:r>
+      <w:r>
+        <w:t xml:space="preserve">uma preocupação desde as etapas iniciais até a sua manutenção, sendo que o software deve cumprir com o que foi especificado, e estar livre de falhas que possam </w:t>
+      </w:r>
+      <w:r>
+        <w:t>o comprometer</w:t>
+      </w:r>
+      <w:r>
+        <w:t xml:space="preserve">. Em suma, a engenharia de software </w:t>
+      </w:r>
+      <w:r>
+        <w:t>utiliza-se de técnicas e abordagens que permitem que o produto final, no caso o software, consiga atender às necessidades do cliente, considerando funcionalidade, prazo e orçamento</w:t>
+      </w:r>
+      <w:r>
+        <w:t xml:space="preserve"> previsto</w:t>
       </w:r>
       <w:r>
         <w:t>.</w:t>
       </w:r>
     </w:p>
-    <w:p>
-      <w:pPr>
-        <w:ind w:firstLine="708"/>
-      </w:pPr>
-      <w:r>
-        <w:t>“</w:t>
-      </w:r>
-      <w:r>
-        <w:t>Engenharia de software é uma disciplina de engenharia cujo foco está em todos os aspectos da produção de software, desde os estágios iniciais da especificação do sistema até sua manutenção, quando o sistema já está sendo usado</w:t>
-      </w:r>
-      <w:r>
-        <w:t xml:space="preserve">” </w:t>
-      </w:r>
-      <w:r>
-        <w:t xml:space="preserve">(Sommerville, </w:t>
-      </w:r>
-      <w:r>
-        <w:rPr>
-          <w:shd w:val="clear" w:color="auto" w:fill="FFFFFF"/>
-        </w:rPr>
-        <w:t>2011</w:t>
-      </w:r>
-      <w:r>
-        <w:rPr>
-          <w:shd w:val="clear" w:color="auto" w:fill="FFFFFF"/>
-        </w:rPr>
-        <w:t>, p. 5</w:t>
-      </w:r>
-      <w:r>
-        <w:t>).</w:t>
-      </w:r>
-    </w:p>
-    <w:p>
-      <w:r>
-        <w:tab/>
-      </w:r>
-      <w:r>
-        <w:t xml:space="preserve">Diante das citações acima, conclui-se que a engenharia de software é uma disciplina extremamente ampla e que aborda diversos temas </w:t>
-      </w:r>
-      <w:r>
-        <w:t xml:space="preserve">referente ao desenvolvimento de sistemas. </w:t>
-      </w:r>
-      <w:r>
-        <w:t xml:space="preserve">Existe </w:t>
-      </w:r>
-      <w:r>
-        <w:t xml:space="preserve">uma preocupação desde as etapas iniciais até a sua manutenção, sendo que o software deve cumprir com o que foi especificado, e estar livre de falhas que possam </w:t>
-      </w:r>
-      <w:r>
-        <w:t>o comprometer</w:t>
-      </w:r>
-      <w:r>
-        <w:t xml:space="preserve">. Em suma, a engenharia de software </w:t>
-      </w:r>
-      <w:r>
-        <w:t>utiliza-se de técnicas e abordagens que permitem que o produto final, no caso o software, consiga atender às necessidades do cliente, considerando funcionalidade, prazo e orçamento</w:t>
-      </w:r>
-      <w:r>
-        <w:t xml:space="preserve"> previsto</w:t>
-      </w:r>
-      <w:r>
-        <w:t>.</w:t>
-      </w:r>
-    </w:p>
     <w:p/>
     <w:p>
       <w:pPr>
         <w:pStyle w:val="Ttulo2"/>
       </w:pPr>
-      <w:bookmarkStart w:id="3" w:name="_Toc113583863"/>
-      <w:r>
+      <w:bookmarkStart w:id="3" w:name="_Toc113720771"/>
+      <w:r>
+        <w:lastRenderedPageBreak/>
         <w:t>1.2 Ciclo de vida</w:t>
       </w:r>
       <w:bookmarkEnd w:id="3"/>
@@ -3616,6 +3593,27 @@
       <w:contextualSpacing/>
     </w:pPr>
   </w:style>
+  <w:style w:type="paragraph" w:customStyle="1" w:styleId="Pargrafo">
+    <w:name w:val="Parágrafo"/>
+    <w:basedOn w:val="Normal"/>
+    <w:link w:val="PargrafoChar"/>
+    <w:qFormat/>
+    <w:rsid w:val="00402D84"/>
+    <w:pPr>
+      <w:spacing w:after="0" w:line="360" w:lineRule="auto"/>
+      <w:ind w:firstLine="709"/>
+    </w:pPr>
+  </w:style>
+  <w:style w:type="character" w:customStyle="1" w:styleId="PargrafoChar">
+    <w:name w:val="Parágrafo Char"/>
+    <w:basedOn w:val="Fontepargpadro"/>
+    <w:link w:val="Pargrafo"/>
+    <w:rsid w:val="00402D84"/>
+    <w:rPr>
+      <w:rFonts w:ascii="Arial" w:hAnsi="Arial"/>
+      <w:sz w:val="24"/>
+    </w:rPr>
+  </w:style>
 </w:styles>
 </file>
 

</xml_diff>

<commit_message>
feat(desenvolvimento): ciclo de vida do software
</commit_message>
<xml_diff>
--- a/TCC.docx
+++ b/TCC.docx
@@ -1526,11 +1526,37 @@
           <w:bCs/>
         </w:rPr>
       </w:pPr>
-      <w:r>
-        <w:rPr>
-          <w:b/>
-          <w:bCs/>
-        </w:rPr>
+    </w:p>
+    <w:p>
+      <w:pPr>
+        <w:tabs>
+          <w:tab w:val="left" w:leader="dot" w:pos="8080"/>
+        </w:tabs>
+      </w:pPr>
+      <w:r>
+        <w:t>FIGURA 1 – Modelo em cascata</w:t>
+      </w:r>
+      <w:r>
+        <w:tab/>
+        <w:t>16</w:t>
+      </w:r>
+    </w:p>
+    <w:p>
+      <w:pPr>
+        <w:tabs>
+          <w:tab w:val="left" w:leader="dot" w:pos="8080"/>
+        </w:tabs>
+      </w:pPr>
+      <w:r>
+        <w:t>FIGURA 2 – Modelo em espiral</w:t>
+      </w:r>
+      <w:r>
+        <w:tab/>
+        <w:t>18</w:t>
+      </w:r>
+    </w:p>
+    <w:p>
+      <w:r>
         <w:br w:type="page"/>
       </w:r>
     </w:p>
@@ -1664,7 +1690,7 @@
           <w:r>
             <w:fldChar w:fldCharType="separate"/>
           </w:r>
-          <w:hyperlink w:anchor="_Toc113720768" w:history="1">
+          <w:hyperlink w:anchor="_Toc113731615" w:history="1">
             <w:r>
               <w:rPr>
                 <w:rStyle w:val="Hyperlink"/>
@@ -1691,7 +1717,7 @@
                 <w:noProof/>
                 <w:webHidden/>
               </w:rPr>
-              <w:instrText xml:space="preserve"> PAGEREF _Toc113720768 \h </w:instrText>
+              <w:instrText xml:space="preserve"> PAGEREF _Toc113731615 \h </w:instrText>
             </w:r>
             <w:r>
               <w:rPr>
@@ -1735,7 +1761,7 @@
               <w:lang w:eastAsia="pt-BR"/>
             </w:rPr>
           </w:pPr>
-          <w:hyperlink w:anchor="_Toc113720769" w:history="1">
+          <w:hyperlink w:anchor="_Toc113731616" w:history="1">
             <w:r>
               <w:rPr>
                 <w:rStyle w:val="Hyperlink"/>
@@ -1762,95 +1788,7 @@
                 <w:noProof/>
                 <w:webHidden/>
               </w:rPr>
-              <w:instrText xml:space="preserve"> PAGEREF _Toc113720769 \h </w:instrText>
-            </w:r>
-            <w:r>
-              <w:rPr>
-                <w:noProof/>
-                <w:webHidden/>
-              </w:rPr>
-            </w:r>
-            <w:r>
-              <w:rPr>
-                <w:noProof/>
-                <w:webHidden/>
-              </w:rPr>
-              <w:fldChar w:fldCharType="separate"/>
-            </w:r>
-            <w:r>
-              <w:rPr>
-                <w:noProof/>
-                <w:webHidden/>
-              </w:rPr>
-              <w:t>15</w:t>
-            </w:r>
-            <w:r>
-              <w:rPr>
-                <w:noProof/>
-                <w:webHidden/>
-              </w:rPr>
-              <w:fldChar w:fldCharType="end"/>
-            </w:r>
-          </w:hyperlink>
-        </w:p>
-        <w:p>
-          <w:pPr>
-            <w:pStyle w:val="Sumrio2"/>
-            <w:tabs>
-              <w:tab w:val="left" w:pos="880"/>
-              <w:tab w:val="right" w:leader="dot" w:pos="8494"/>
-            </w:tabs>
-            <w:rPr>
-              <w:rFonts w:asciiTheme="minorHAnsi" w:eastAsiaTheme="minorEastAsia" w:hAnsiTheme="minorHAnsi"/>
-              <w:noProof/>
-              <w:sz w:val="22"/>
-              <w:lang w:eastAsia="pt-BR"/>
-            </w:rPr>
-          </w:pPr>
-          <w:hyperlink w:anchor="_Toc113720770" w:history="1">
-            <w:r>
-              <w:rPr>
-                <w:rStyle w:val="Hyperlink"/>
-                <w:noProof/>
-              </w:rPr>
-              <w:t>1.1</w:t>
-            </w:r>
-            <w:r>
-              <w:rPr>
-                <w:rFonts w:asciiTheme="minorHAnsi" w:eastAsiaTheme="minorEastAsia" w:hAnsiTheme="minorHAnsi"/>
-                <w:noProof/>
-                <w:sz w:val="22"/>
-                <w:lang w:eastAsia="pt-BR"/>
-              </w:rPr>
-              <w:tab/>
-            </w:r>
-            <w:r>
-              <w:rPr>
-                <w:rStyle w:val="Hyperlink"/>
-                <w:noProof/>
-              </w:rPr>
-              <w:t>Definição</w:t>
-            </w:r>
-            <w:r>
-              <w:rPr>
-                <w:noProof/>
-                <w:webHidden/>
-              </w:rPr>
-              <w:tab/>
-            </w:r>
-            <w:r>
-              <w:rPr>
-                <w:noProof/>
-                <w:webHidden/>
-              </w:rPr>
-              <w:fldChar w:fldCharType="begin"/>
-            </w:r>
-            <w:r>
-              <w:rPr>
-                <w:noProof/>
-                <w:webHidden/>
-              </w:rPr>
-              <w:instrText xml:space="preserve"> PAGEREF _Toc113720770 \h </w:instrText>
+              <w:instrText xml:space="preserve"> PAGEREF _Toc113731616 \h </w:instrText>
             </w:r>
             <w:r>
               <w:rPr>
@@ -1894,13 +1832,13 @@
               <w:lang w:eastAsia="pt-BR"/>
             </w:rPr>
           </w:pPr>
-          <w:hyperlink w:anchor="_Toc113720771" w:history="1">
+          <w:hyperlink w:anchor="_Toc113731617" w:history="1">
             <w:r>
               <w:rPr>
                 <w:rStyle w:val="Hyperlink"/>
                 <w:noProof/>
               </w:rPr>
-              <w:t>1.2 Ciclo de vida</w:t>
+              <w:t>1.1 Definição</w:t>
             </w:r>
             <w:r>
               <w:rPr>
@@ -1921,7 +1859,78 @@
                 <w:noProof/>
                 <w:webHidden/>
               </w:rPr>
-              <w:instrText xml:space="preserve"> PAGEREF _Toc113720771 \h </w:instrText>
+              <w:instrText xml:space="preserve"> PAGEREF _Toc113731617 \h </w:instrText>
+            </w:r>
+            <w:r>
+              <w:rPr>
+                <w:noProof/>
+                <w:webHidden/>
+              </w:rPr>
+            </w:r>
+            <w:r>
+              <w:rPr>
+                <w:noProof/>
+                <w:webHidden/>
+              </w:rPr>
+              <w:fldChar w:fldCharType="separate"/>
+            </w:r>
+            <w:r>
+              <w:rPr>
+                <w:noProof/>
+                <w:webHidden/>
+              </w:rPr>
+              <w:t>15</w:t>
+            </w:r>
+            <w:r>
+              <w:rPr>
+                <w:noProof/>
+                <w:webHidden/>
+              </w:rPr>
+              <w:fldChar w:fldCharType="end"/>
+            </w:r>
+          </w:hyperlink>
+        </w:p>
+        <w:p>
+          <w:pPr>
+            <w:pStyle w:val="Sumrio2"/>
+            <w:tabs>
+              <w:tab w:val="right" w:leader="dot" w:pos="8494"/>
+            </w:tabs>
+            <w:rPr>
+              <w:rFonts w:asciiTheme="minorHAnsi" w:eastAsiaTheme="minorEastAsia" w:hAnsiTheme="minorHAnsi"/>
+              <w:noProof/>
+              <w:sz w:val="22"/>
+              <w:lang w:eastAsia="pt-BR"/>
+            </w:rPr>
+          </w:pPr>
+          <w:hyperlink w:anchor="_Toc113731618" w:history="1">
+            <w:r>
+              <w:rPr>
+                <w:rStyle w:val="Hyperlink"/>
+                <w:noProof/>
+              </w:rPr>
+              <w:t>1.2 Ciclo de vida do software</w:t>
+            </w:r>
+            <w:r>
+              <w:rPr>
+                <w:noProof/>
+                <w:webHidden/>
+              </w:rPr>
+              <w:tab/>
+            </w:r>
+            <w:r>
+              <w:rPr>
+                <w:noProof/>
+                <w:webHidden/>
+              </w:rPr>
+              <w:fldChar w:fldCharType="begin"/>
+            </w:r>
+            <w:r>
+              <w:rPr>
+                <w:noProof/>
+                <w:webHidden/>
+              </w:rPr>
+              <w:instrText xml:space="preserve"> PAGEREF _Toc113731618 \h </w:instrText>
             </w:r>
             <w:r>
               <w:rPr>
@@ -1953,6 +1962,77 @@
           </w:hyperlink>
         </w:p>
         <w:p>
+          <w:pPr>
+            <w:pStyle w:val="Sumrio2"/>
+            <w:tabs>
+              <w:tab w:val="right" w:leader="dot" w:pos="8494"/>
+            </w:tabs>
+            <w:rPr>
+              <w:rFonts w:asciiTheme="minorHAnsi" w:eastAsiaTheme="minorEastAsia" w:hAnsiTheme="minorHAnsi"/>
+              <w:noProof/>
+              <w:sz w:val="22"/>
+              <w:lang w:eastAsia="pt-BR"/>
+            </w:rPr>
+          </w:pPr>
+          <w:hyperlink w:anchor="_Toc113731619" w:history="1">
+            <w:r>
+              <w:rPr>
+                <w:rStyle w:val="Hyperlink"/>
+                <w:noProof/>
+              </w:rPr>
+              <w:t>1.3 Requisitos funcionais e não-funcionais</w:t>
+            </w:r>
+            <w:r>
+              <w:rPr>
+                <w:noProof/>
+                <w:webHidden/>
+              </w:rPr>
+              <w:tab/>
+            </w:r>
+            <w:r>
+              <w:rPr>
+                <w:noProof/>
+                <w:webHidden/>
+              </w:rPr>
+              <w:fldChar w:fldCharType="begin"/>
+            </w:r>
+            <w:r>
+              <w:rPr>
+                <w:noProof/>
+                <w:webHidden/>
+              </w:rPr>
+              <w:instrText xml:space="preserve"> PAGEREF _Toc113731619 \h </w:instrText>
+            </w:r>
+            <w:r>
+              <w:rPr>
+                <w:noProof/>
+                <w:webHidden/>
+              </w:rPr>
+            </w:r>
+            <w:r>
+              <w:rPr>
+                <w:noProof/>
+                <w:webHidden/>
+              </w:rPr>
+              <w:fldChar w:fldCharType="separate"/>
+            </w:r>
+            <w:r>
+              <w:rPr>
+                <w:noProof/>
+                <w:webHidden/>
+              </w:rPr>
+              <w:t>18</w:t>
+            </w:r>
+            <w:r>
+              <w:rPr>
+                <w:noProof/>
+                <w:webHidden/>
+              </w:rPr>
+              <w:fldChar w:fldCharType="end"/>
+            </w:r>
+          </w:hyperlink>
+        </w:p>
+        <w:p>
           <w:r>
             <w:rPr>
               <w:b/>
@@ -1984,7 +2064,7 @@
         <w:pStyle w:val="Ttulo1"/>
         <w:jc w:val="center"/>
       </w:pPr>
-      <w:bookmarkStart w:id="0" w:name="_Toc113720768"/>
+      <w:bookmarkStart w:id="0" w:name="_Toc113731615"/>
       <w:r>
         <w:lastRenderedPageBreak/>
         <w:t>INTRODUÇÃO</w:t>
@@ -2407,7 +2487,28 @@
           <w:b/>
           <w:bCs/>
         </w:rPr>
-        <w:t>Objetivo Geral</w:t>
+        <w:t>Objetivo</w:t>
+      </w:r>
+      <w:r>
+        <w:rPr>
+          <w:b/>
+          <w:bCs/>
+        </w:rPr>
+        <w:t>s</w:t>
+      </w:r>
+      <w:r>
+        <w:rPr>
+          <w:b/>
+          <w:bCs/>
+        </w:rPr>
+        <w:t xml:space="preserve"> Gera</w:t>
+      </w:r>
+      <w:r>
+        <w:rPr>
+          <w:b/>
+          <w:bCs/>
+        </w:rPr>
+        <w:t>is</w:t>
       </w:r>
     </w:p>
     <w:p>
@@ -2492,7 +2593,7 @@
       <w:pPr>
         <w:pStyle w:val="Ttulo1"/>
       </w:pPr>
-      <w:bookmarkStart w:id="1" w:name="_Toc113720769"/>
+      <w:bookmarkStart w:id="1" w:name="_Toc113731616"/>
       <w:r>
         <w:lastRenderedPageBreak/>
         <w:t xml:space="preserve">1 </w:t>
@@ -2524,12 +2625,11 @@
     <w:p>
       <w:pPr>
         <w:pStyle w:val="Ttulo2"/>
-        <w:numPr>
-          <w:ilvl w:val="1"/>
-          <w:numId w:val="2"/>
-        </w:numPr>
-      </w:pPr>
-      <w:bookmarkStart w:id="2" w:name="_Toc113720770"/>
+      </w:pPr>
+      <w:bookmarkStart w:id="2" w:name="_Toc113731617"/>
+      <w:r>
+        <w:t xml:space="preserve">1.1 </w:t>
+      </w:r>
       <w:r>
         <w:t>Definição</w:t>
       </w:r>
@@ -2570,6 +2670,9 @@
         <w:t>“Engenharia de Software trata da aplicação de abordagens sistemáticas, disciplinadas e quantificáveis para desenvolver, operar, manter e evoluir software. Ou seja, Engenharia de Software é a área da Computação que se preocupa em propor e aplicar princípios de engenharia na construção de software.” (</w:t>
       </w:r>
       <w:r>
+        <w:t xml:space="preserve">Marco </w:t>
+      </w:r>
+      <w:r>
         <w:t>Túlio</w:t>
       </w:r>
       <w:r>
@@ -2639,27 +2742,553 @@
       <w:pPr>
         <w:pStyle w:val="Ttulo2"/>
       </w:pPr>
-      <w:bookmarkStart w:id="3" w:name="_Toc113720771"/>
+      <w:bookmarkStart w:id="3" w:name="_Toc113731618"/>
       <w:r>
         <w:lastRenderedPageBreak/>
         <w:t>1.2 Ciclo de vida</w:t>
       </w:r>
+      <w:r>
+        <w:t xml:space="preserve"> do software</w:t>
+      </w:r>
       <w:bookmarkEnd w:id="3"/>
     </w:p>
     <w:p/>
     <w:p>
-      <w:r>
-        <w:tab/>
-      </w:r>
-    </w:p>
-    <w:p>
-      <w:pPr>
-        <w:jc w:val="left"/>
-      </w:pPr>
-      <w:r>
-        <w:tab/>
-      </w:r>
-    </w:p>
+      <w:pPr>
+        <w:pStyle w:val="Pargrafo"/>
+      </w:pPr>
+      <w:r>
+        <w:t>O</w:t>
+      </w:r>
+      <w:r>
+        <w:t xml:space="preserve"> modelo de</w:t>
+      </w:r>
+      <w:r>
+        <w:t xml:space="preserve"> </w:t>
+      </w:r>
+      <w:r>
+        <w:t>c</w:t>
+      </w:r>
+      <w:r>
+        <w:t>iclo de vida d</w:t>
+      </w:r>
+      <w:r>
+        <w:t xml:space="preserve">o </w:t>
+      </w:r>
+      <w:r>
+        <w:t xml:space="preserve">software </w:t>
+      </w:r>
+      <w:r>
+        <w:t>é uma descrição das etapas</w:t>
+      </w:r>
+      <w:r>
+        <w:t xml:space="preserve"> que devem ser seguidas ao desenvolver um</w:t>
+      </w:r>
+      <w:r>
+        <w:t xml:space="preserve"> </w:t>
+      </w:r>
+      <w:r>
+        <w:t>sistema</w:t>
+      </w:r>
+      <w:r>
+        <w:t xml:space="preserve">. Por ser </w:t>
+      </w:r>
+      <w:r>
+        <w:t>mais fácil</w:t>
+      </w:r>
+      <w:r>
+        <w:t xml:space="preserve"> realizar uma sequência de tarefas menores do que uma grande tarefa, o ciclo de vida é </w:t>
+      </w:r>
+      <w:r>
+        <w:t>sub</w:t>
+      </w:r>
+      <w:r>
+        <w:t>dividido em uma série de etapas menores que são denominadas fases</w:t>
+      </w:r>
+      <w:r>
+        <w:t xml:space="preserve">. </w:t>
+      </w:r>
+      <w:r>
+        <w:t xml:space="preserve">Dependendo do modelo de ciclo de vida a ser adotado, o número de fases pode variar para mais ou para menos </w:t>
+      </w:r>
+      <w:r>
+        <w:t xml:space="preserve">(Schach, 2009). </w:t>
+      </w:r>
+    </w:p>
+    <w:p>
+      <w:pPr>
+        <w:pStyle w:val="Pargrafo"/>
+      </w:pPr>
+    </w:p>
+    <w:p>
+      <w:pPr>
+        <w:rPr>
+          <w:b/>
+          <w:bCs/>
+        </w:rPr>
+      </w:pPr>
+      <w:r>
+        <w:rPr>
+          <w:b/>
+          <w:bCs/>
+        </w:rPr>
+        <w:t>Modelo cascata</w:t>
+      </w:r>
+    </w:p>
+    <w:p>
+      <w:pPr>
+        <w:pStyle w:val="Pargrafo"/>
+      </w:pPr>
+      <w:r>
+        <w:t xml:space="preserve">Foi o primeiro </w:t>
+      </w:r>
+      <w:r>
+        <w:t>modelo de ciclo de vida de software a ser publicado.</w:t>
+      </w:r>
+      <w:r>
+        <w:t xml:space="preserve"> </w:t>
+      </w:r>
+      <w:r>
+        <w:t>No modelo em cascata, as fases são executadas em sequência</w:t>
+      </w:r>
+      <w:r>
+        <w:t>. O estágio seguinte não deve ser iniciado até que a fase anterior seja concluída</w:t>
+      </w:r>
+      <w:r>
+        <w:t>. Nesse modelo, as iterações podem ser dispendiosas envolver retrabalho. Por isso, somente é recomendável seu uso quando os requisitos são bem compreendidos e que não venham a ser alterados no futuro</w:t>
+      </w:r>
+      <w:r>
+        <w:t xml:space="preserve"> (Sommerville, 2011)</w:t>
+      </w:r>
+      <w:r>
+        <w:t>.</w:t>
+      </w:r>
+      <w:r>
+        <w:t xml:space="preserve"> </w:t>
+      </w:r>
+      <w:r>
+        <w:t>É baseado nas seguintes etapas:</w:t>
+      </w:r>
+    </w:p>
+    <w:p>
+      <w:pPr>
+        <w:pStyle w:val="Pargrafo"/>
+      </w:pPr>
+      <w:r>
+        <w:t>- Análise e definição dos requisitos, obtido através da consulta aos usuários</w:t>
+      </w:r>
+      <w:r>
+        <w:t>;</w:t>
+      </w:r>
+    </w:p>
+    <w:p>
+      <w:pPr>
+        <w:pStyle w:val="Pargrafo"/>
+      </w:pPr>
+      <w:r>
+        <w:t>- Projeto de sistema e software</w:t>
+      </w:r>
+      <w:r>
+        <w:t>, no qual os requisitos são alocados tanto para hardware quanto para software</w:t>
+      </w:r>
+      <w:r>
+        <w:t>;</w:t>
+      </w:r>
+    </w:p>
+    <w:p>
+      <w:pPr>
+        <w:pStyle w:val="Pargrafo"/>
+      </w:pPr>
+      <w:r>
+        <w:t xml:space="preserve">- Implementação e teste unitário, </w:t>
+      </w:r>
+      <w:r>
+        <w:t xml:space="preserve">no qual </w:t>
+      </w:r>
+      <w:r>
+        <w:t>o software é desenvolvido em unidades de programa e cada uni</w:t>
+      </w:r>
+      <w:r>
+        <w:t>dade é testada para que os requisitos sejam atendidos</w:t>
+      </w:r>
+      <w:r>
+        <w:t>;</w:t>
+      </w:r>
+    </w:p>
+    <w:p>
+      <w:pPr>
+        <w:pStyle w:val="Pargrafo"/>
+      </w:pPr>
+      <w:r>
+        <w:t>- Integração e teste de sistema, onde as unidades individuais são integradas e testadas como um sistema completo</w:t>
+      </w:r>
+      <w:r>
+        <w:t>;</w:t>
+      </w:r>
+    </w:p>
+    <w:p>
+      <w:pPr>
+        <w:pStyle w:val="Pargrafo"/>
+      </w:pPr>
+      <w:r>
+        <w:t>- Operação e manutenção, onde o sistema é instalado colocado em uso e sofre manutenções.</w:t>
+      </w:r>
+    </w:p>
+    <w:p>
+      <w:pPr>
+        <w:pStyle w:val="Pargrafo"/>
+      </w:pPr>
+      <w:r>
+        <w:t>A FIGURA 1 apresenta as principais fases e fluxo do funcionamento do modelo em cascata.</w:t>
+      </w:r>
+    </w:p>
+    <w:p>
+      <w:pPr>
+        <w:pStyle w:val="Pargrafo"/>
+      </w:pPr>
+      <w:r>
+        <w:lastRenderedPageBreak/>
+        <w:drawing>
+          <wp:inline distT="0" distB="0" distL="0" distR="0" wp14:anchorId="239F0EB6" wp14:editId="28041EBB">
+            <wp:extent cx="4906060" cy="2438740"/>
+            <wp:effectExtent l="0" t="0" r="8890" b="0"/>
+            <wp:docPr id="1" name="Imagem 1" descr="Diagrama&#10;&#10;Descrição gerada automaticamente"/>
+            <wp:cNvGraphicFramePr>
+              <a:graphicFrameLocks xmlns:a="http://schemas.openxmlformats.org/drawingml/2006/main" noChangeAspect="1"/>
+            </wp:cNvGraphicFramePr>
+            <a:graphic xmlns:a="http://schemas.openxmlformats.org/drawingml/2006/main">
+              <a:graphicData uri="http://schemas.openxmlformats.org/drawingml/2006/picture">
+                <pic:pic xmlns:pic="http://schemas.openxmlformats.org/drawingml/2006/picture">
+                  <pic:nvPicPr>
+                    <pic:cNvPr id="1" name="Imagem 1" descr="Diagrama&#10;&#10;Descrição gerada automaticamente"/>
+                    <pic:cNvPicPr/>
+                  </pic:nvPicPr>
+                  <pic:blipFill>
+                    <a:blip r:embed="rId6"/>
+                    <a:stretch>
+                      <a:fillRect/>
+                    </a:stretch>
+                  </pic:blipFill>
+                  <pic:spPr>
+                    <a:xfrm>
+                      <a:off x="0" y="0"/>
+                      <a:ext cx="4906060" cy="2438740"/>
+                    </a:xfrm>
+                    <a:prstGeom prst="rect">
+                      <a:avLst/>
+                    </a:prstGeom>
+                  </pic:spPr>
+                </pic:pic>
+              </a:graphicData>
+            </a:graphic>
+          </wp:inline>
+        </w:drawing>
+      </w:r>
+    </w:p>
+    <w:p>
+      <w:pPr>
+        <w:pStyle w:val="Pargrafo"/>
+        <w:ind w:firstLine="0"/>
+        <w:rPr>
+          <w:sz w:val="20"/>
+          <w:szCs w:val="18"/>
+        </w:rPr>
+      </w:pPr>
+      <w:r>
+        <w:rPr>
+          <w:sz w:val="20"/>
+          <w:szCs w:val="18"/>
+        </w:rPr>
+        <w:t>FIGURA 1 – Modelo em cascata.</w:t>
+      </w:r>
+    </w:p>
+    <w:p>
+      <w:pPr>
+        <w:pStyle w:val="Pargrafo"/>
+        <w:ind w:firstLine="0"/>
+        <w:rPr>
+          <w:sz w:val="20"/>
+          <w:szCs w:val="18"/>
+        </w:rPr>
+      </w:pPr>
+      <w:r>
+        <w:rPr>
+          <w:sz w:val="20"/>
+          <w:szCs w:val="18"/>
+        </w:rPr>
+        <w:t>Fonte: Sommerville, 2011</w:t>
+      </w:r>
+      <w:r>
+        <w:rPr>
+          <w:sz w:val="20"/>
+          <w:szCs w:val="18"/>
+        </w:rPr>
+        <w:t>, pág. 20</w:t>
+      </w:r>
+    </w:p>
+    <w:p>
+      <w:pPr>
+        <w:pStyle w:val="Pargrafo"/>
+        <w:ind w:firstLine="0"/>
+        <w:rPr>
+          <w:sz w:val="20"/>
+          <w:szCs w:val="18"/>
+        </w:rPr>
+      </w:pPr>
+    </w:p>
+    <w:p>
+      <w:pPr>
+        <w:rPr>
+          <w:b/>
+          <w:bCs/>
+        </w:rPr>
+      </w:pPr>
+      <w:r>
+        <w:rPr>
+          <w:b/>
+          <w:bCs/>
+        </w:rPr>
+        <w:t>Modelo espiral</w:t>
+      </w:r>
+    </w:p>
+    <w:p>
+      <w:pPr>
+        <w:pStyle w:val="Pargrafo"/>
+      </w:pPr>
+      <w:r>
+        <w:t>O modelo espiral se baseia em diversas iterações, no qual cada iteração versões mais completas do software são construídas</w:t>
+      </w:r>
+      <w:r>
+        <w:t>. Esse modelo considera os riscos e a avaliação do cliente em cada iteração</w:t>
+      </w:r>
+      <w:r>
+        <w:t>. Isso ajuda a mitigar grandes problemas que podem surgir durante a execução do projeto</w:t>
+      </w:r>
+      <w:r>
+        <w:t xml:space="preserve"> (Pressman</w:t>
+      </w:r>
+      <w:r>
+        <w:t>, 1995</w:t>
+      </w:r>
+      <w:r>
+        <w:t>)</w:t>
+      </w:r>
+      <w:r>
+        <w:t>. É definido pelas seguintes quatro atividades:</w:t>
+      </w:r>
+    </w:p>
+    <w:p>
+      <w:pPr>
+        <w:pStyle w:val="Pargrafo"/>
+      </w:pPr>
+      <w:r>
+        <w:t>- Planejamento</w:t>
+      </w:r>
+      <w:r>
+        <w:t>, onde ocorre a determinação de objetivos, restrições e alternativas</w:t>
+      </w:r>
+      <w:r>
+        <w:t>;</w:t>
+      </w:r>
+    </w:p>
+    <w:p>
+      <w:pPr>
+        <w:pStyle w:val="Pargrafo"/>
+      </w:pPr>
+      <w:r>
+        <w:t>- Análise dor riscos</w:t>
+      </w:r>
+      <w:r>
+        <w:t>, onde ocorre a identificação dos riscos ou resolução dos riscos</w:t>
+      </w:r>
+      <w:r>
+        <w:t>;</w:t>
+      </w:r>
+    </w:p>
+    <w:p>
+      <w:pPr>
+        <w:pStyle w:val="Pargrafo"/>
+      </w:pPr>
+      <w:r>
+        <w:t>- Engenharia, onde ocorre o desenvolvimento do produto no “nível seguinte”</w:t>
+      </w:r>
+      <w:r>
+        <w:t>;</w:t>
+      </w:r>
+    </w:p>
+    <w:p>
+      <w:pPr>
+        <w:pStyle w:val="Pargrafo"/>
+      </w:pPr>
+      <w:r>
+        <w:t>- Avaliação feita pelo cliente</w:t>
+      </w:r>
+      <w:r>
+        <w:t>, onde os resultados da engenharia são avaliados</w:t>
+      </w:r>
+      <w:r>
+        <w:t>.</w:t>
+      </w:r>
+    </w:p>
+    <w:p>
+      <w:pPr>
+        <w:pStyle w:val="Pargrafo"/>
+      </w:pPr>
+      <w:r>
+        <w:t>A FIGURA 2 apresenta as principais fases e fluxo do funcionamento do modelo em espiral.</w:t>
+      </w:r>
+    </w:p>
+    <w:p>
+      <w:pPr>
+        <w:pStyle w:val="Pargrafo"/>
+      </w:pPr>
+      <w:r>
+        <w:lastRenderedPageBreak/>
+        <w:drawing>
+          <wp:inline distT="0" distB="0" distL="0" distR="0" wp14:anchorId="0521A3ED" wp14:editId="174956DA">
+            <wp:extent cx="4238625" cy="3048880"/>
+            <wp:effectExtent l="0" t="0" r="0" b="0"/>
+            <wp:docPr id="9" name="Imagem 9" descr="Diagrama, Desenho técnico&#10;&#10;Descrição gerada automaticamente"/>
+            <wp:cNvGraphicFramePr>
+              <a:graphicFrameLocks xmlns:a="http://schemas.openxmlformats.org/drawingml/2006/main" noChangeAspect="1"/>
+            </wp:cNvGraphicFramePr>
+            <a:graphic xmlns:a="http://schemas.openxmlformats.org/drawingml/2006/main">
+              <a:graphicData uri="http://schemas.openxmlformats.org/drawingml/2006/picture">
+                <pic:pic xmlns:pic="http://schemas.openxmlformats.org/drawingml/2006/picture">
+                  <pic:nvPicPr>
+                    <pic:cNvPr id="9" name="Imagem 9" descr="Diagrama, Desenho técnico&#10;&#10;Descrição gerada automaticamente"/>
+                    <pic:cNvPicPr/>
+                  </pic:nvPicPr>
+                  <pic:blipFill>
+                    <a:blip r:embed="rId7"/>
+                    <a:stretch>
+                      <a:fillRect/>
+                    </a:stretch>
+                  </pic:blipFill>
+                  <pic:spPr>
+                    <a:xfrm>
+                      <a:off x="0" y="0"/>
+                      <a:ext cx="4252010" cy="3058508"/>
+                    </a:xfrm>
+                    <a:prstGeom prst="rect">
+                      <a:avLst/>
+                    </a:prstGeom>
+                  </pic:spPr>
+                </pic:pic>
+              </a:graphicData>
+            </a:graphic>
+          </wp:inline>
+        </w:drawing>
+      </w:r>
+    </w:p>
+    <w:p>
+      <w:pPr>
+        <w:pStyle w:val="Pargrafo"/>
+        <w:ind w:firstLine="0"/>
+        <w:rPr>
+          <w:sz w:val="20"/>
+          <w:szCs w:val="18"/>
+        </w:rPr>
+      </w:pPr>
+      <w:r>
+        <w:rPr>
+          <w:sz w:val="20"/>
+          <w:szCs w:val="18"/>
+        </w:rPr>
+        <w:t>FIGURA 2 – Modelo em espiral</w:t>
+      </w:r>
+    </w:p>
+    <w:p>
+      <w:pPr>
+        <w:pStyle w:val="Pargrafo"/>
+        <w:ind w:firstLine="0"/>
+        <w:rPr>
+          <w:sz w:val="20"/>
+          <w:szCs w:val="18"/>
+        </w:rPr>
+      </w:pPr>
+      <w:r>
+        <w:rPr>
+          <w:sz w:val="20"/>
+          <w:szCs w:val="18"/>
+        </w:rPr>
+        <w:t>Fonte: Adaptado de Pressman</w:t>
+      </w:r>
+      <w:r>
+        <w:rPr>
+          <w:sz w:val="20"/>
+          <w:szCs w:val="18"/>
+        </w:rPr>
+        <w:t>, 1995, p. 39</w:t>
+      </w:r>
+    </w:p>
+    <w:p>
+      <w:pPr>
+        <w:pStyle w:val="Pargrafo"/>
+        <w:ind w:firstLine="0"/>
+        <w:rPr>
+          <w:sz w:val="20"/>
+          <w:szCs w:val="18"/>
+        </w:rPr>
+      </w:pPr>
+    </w:p>
+    <w:p>
+      <w:pPr>
+        <w:pStyle w:val="Pargrafo"/>
+      </w:pPr>
+      <w:r>
+        <w:t>Diante dos conceitos apresentados, é possível observar que a codificação é feita somente após uma análise detalhada do escopo do software</w:t>
+      </w:r>
+      <w:r>
+        <w:t xml:space="preserve"> e requisitos do cliente.</w:t>
+      </w:r>
+      <w:r>
+        <w:t xml:space="preserve"> Todo o projeto é dividido em fases, e</w:t>
+      </w:r>
+      <w:r>
+        <w:t xml:space="preserve"> </w:t>
+      </w:r>
+      <w:r>
+        <w:t>c</w:t>
+      </w:r>
+      <w:r>
+        <w:t>ada fase do</w:t>
+      </w:r>
+      <w:r>
+        <w:t xml:space="preserve"> projeto</w:t>
+      </w:r>
+      <w:r>
+        <w:t xml:space="preserve"> possui </w:t>
+      </w:r>
+      <w:r>
+        <w:t>a sua própria responsabilidade. As frases podem sofrer variações dependendo do modelo a ser adotado.</w:t>
+      </w:r>
+    </w:p>
+    <w:p>
+      <w:pPr>
+        <w:pStyle w:val="Pargrafo"/>
+        <w:ind w:firstLine="0"/>
+        <w:rPr>
+          <w:sz w:val="20"/>
+          <w:szCs w:val="18"/>
+        </w:rPr>
+      </w:pPr>
+    </w:p>
+    <w:p>
+      <w:pPr>
+        <w:pStyle w:val="Ttulo2"/>
+      </w:pPr>
+      <w:bookmarkStart w:id="4" w:name="_Toc113731619"/>
+      <w:r>
+        <w:t xml:space="preserve">1.3 </w:t>
+      </w:r>
+      <w:r>
+        <w:t>Requisitos funcionais e não-funcionais</w:t>
+      </w:r>
+      <w:bookmarkEnd w:id="4"/>
+    </w:p>
+    <w:p/>
+    <w:p/>
     <w:sectPr>
       <w:pgSz w:w="11906" w:h="16838"/>
       <w:pgMar w:top="1417" w:right="1701" w:bottom="1417" w:left="1701" w:header="708" w:footer="708" w:gutter="0"/>
@@ -3614,6 +4243,18 @@
       <w:sz w:val="24"/>
     </w:rPr>
   </w:style>
+  <w:style w:type="character" w:styleId="MenoPendente">
+    <w:name w:val="Unresolved Mention"/>
+    <w:basedOn w:val="Fontepargpadro"/>
+    <w:uiPriority w:val="99"/>
+    <w:semiHidden/>
+    <w:unhideWhenUsed/>
+    <w:rsid w:val="002C096A"/>
+    <w:rPr>
+      <w:color w:val="605E5C"/>
+      <w:shd w:val="clear" w:color="auto" w:fill="E1DFDD"/>
+    </w:rPr>
+  </w:style>
 </w:styles>
 </file>
 

</xml_diff>

<commit_message>
feat(desenvolviment): melhoras no modelo espiral
</commit_message>
<xml_diff>
--- a/TCC.docx
+++ b/TCC.docx
@@ -2906,7 +2906,15 @@
         <w:t xml:space="preserve">no qual </w:t>
       </w:r>
       <w:r>
-        <w:t>o software é desenvolvido em unidades de programa e cada uni</w:t>
+        <w:t xml:space="preserve">o software </w:t>
+      </w:r>
+      <w:proofErr w:type="spellStart"/>
+      <w:r>
+        <w:t>é</w:t>
+      </w:r>
+      <w:proofErr w:type="spellEnd"/>
+      <w:r>
+        <w:t xml:space="preserve"> desenvolvido em unidades de programa e cada uni</w:t>
       </w:r>
       <w:r>
         <w:t>dade é testada para que os requisitos sejam atendidos</w:t>
@@ -3077,7 +3085,19 @@
         <w:t>)</w:t>
       </w:r>
       <w:r>
-        <w:t>. É definido pelas seguintes quatro atividades:</w:t>
+        <w:t xml:space="preserve">. </w:t>
+      </w:r>
+      <w:r>
+        <w:t xml:space="preserve"> É </w:t>
+      </w:r>
+      <w:r>
+        <w:t>definido pelas seguintes</w:t>
+      </w:r>
+      <w:r>
+        <w:t xml:space="preserve"> quatro</w:t>
+      </w:r>
+      <w:r>
+        <w:t xml:space="preserve"> atividades:</w:t>
       </w:r>
     </w:p>
     <w:p>
@@ -3138,7 +3158,13 @@
         <w:pStyle w:val="Pargrafo"/>
       </w:pPr>
       <w:r>
-        <w:t>A FIGURA 2 apresenta as principais fases e fluxo do funcionamento do modelo em espiral.</w:t>
+        <w:t>A FIGURA 2 apresenta as principais fases e fluxo do funcionamento do modelo em espiral</w:t>
+      </w:r>
+      <w:r>
+        <w:t xml:space="preserve">, sendo que cada atividade </w:t>
+      </w:r>
+      <w:r>
+        <w:t>tem sua representação através de um quadrante.</w:t>
       </w:r>
     </w:p>
     <w:p>
@@ -3243,42 +3269,84 @@
         <w:pStyle w:val="Pargrafo"/>
       </w:pPr>
       <w:r>
-        <w:t>Diante dos conceitos apresentados, é possível observar que a codificação é feita somente após uma análise detalhada do escopo do software</w:t>
-      </w:r>
-      <w:r>
-        <w:t xml:space="preserve"> e requisitos do cliente.</w:t>
-      </w:r>
-      <w:r>
-        <w:t xml:space="preserve"> Todo o projeto é dividido em fases, e</w:t>
-      </w:r>
-      <w:r>
-        <w:t xml:space="preserve"> </w:t>
-      </w:r>
-      <w:r>
-        <w:t>c</w:t>
-      </w:r>
-      <w:r>
-        <w:t>ada fase do</w:t>
-      </w:r>
-      <w:r>
-        <w:t xml:space="preserve"> projeto</w:t>
-      </w:r>
-      <w:r>
-        <w:t xml:space="preserve"> possui </w:t>
-      </w:r>
-      <w:r>
-        <w:t>a sua própria responsabilidade. As fases podem sofrer variações dependendo do modelo a ser adotado.</w:t>
-      </w:r>
-    </w:p>
-    <w:p>
-      <w:pPr>
-        <w:pStyle w:val="Pargrafo"/>
-        <w:ind w:firstLine="0"/>
+        <w:t>Pressman detalha o funcionamento do modelo em espiral da seguinte maneira:</w:t>
+      </w:r>
+    </w:p>
+    <w:p>
+      <w:pPr>
+        <w:pStyle w:val="Pargrafo"/>
+        <w:ind w:left="2268" w:firstLine="0"/>
         <w:rPr>
           <w:sz w:val="20"/>
           <w:szCs w:val="18"/>
         </w:rPr>
       </w:pPr>
+      <w:r>
+        <w:rPr>
+          <w:sz w:val="20"/>
+          <w:szCs w:val="18"/>
+        </w:rPr>
+        <w:t>O cliente avalia o trabalho de engenharia (o quadrante de avaliação do cliente) e apresenta sugestões para modificações. Baseada na entrada do cliente, ocorre a fase</w:t>
+      </w:r>
+      <w:r>
+        <w:rPr>
+          <w:sz w:val="20"/>
+          <w:szCs w:val="18"/>
+        </w:rPr>
+        <w:t xml:space="preserve"> seguinte de planejamento e análise dos riscos. Em cada arco da espiral, a conclusão da análise dos riscos resulta numa decisão de “prosseguir/não prosseguir”. Se os riscos forem muito grandes, o projeto pode ser encerrado.</w:t>
+      </w:r>
+    </w:p>
+    <w:p>
+      <w:pPr>
+        <w:pStyle w:val="Pargrafo"/>
+        <w:ind w:left="2268" w:firstLine="0"/>
+        <w:rPr>
+          <w:sz w:val="20"/>
+          <w:szCs w:val="18"/>
+        </w:rPr>
+      </w:pPr>
+    </w:p>
+    <w:p>
+      <w:pPr>
+        <w:pStyle w:val="Pargrafo"/>
+      </w:pPr>
+      <w:r>
+        <w:t>Diante dos conceitos apresentados, é possível observar que a codificação é feita somente após uma análise detalhada do escopo do software</w:t>
+      </w:r>
+      <w:r>
+        <w:t xml:space="preserve"> e requisitos do cliente.</w:t>
+      </w:r>
+      <w:r>
+        <w:t xml:space="preserve"> Todo o projeto é dividido em fases, e</w:t>
+      </w:r>
+      <w:r>
+        <w:t xml:space="preserve"> </w:t>
+      </w:r>
+      <w:r>
+        <w:t>c</w:t>
+      </w:r>
+      <w:r>
+        <w:t>ada fase do</w:t>
+      </w:r>
+      <w:r>
+        <w:t xml:space="preserve"> projeto</w:t>
+      </w:r>
+      <w:r>
+        <w:t xml:space="preserve"> possui </w:t>
+      </w:r>
+      <w:r>
+        <w:t>a sua própria responsabilidade. As fases podem sofrer variações dependendo do modelo a ser adotado.</w:t>
+      </w:r>
+    </w:p>
+    <w:p>
+      <w:pPr>
+        <w:pStyle w:val="Pargrafo"/>
+        <w:ind w:firstLine="0"/>
+        <w:rPr>
+          <w:sz w:val="20"/>
+          <w:szCs w:val="18"/>
+        </w:rPr>
+      </w:pPr>
     </w:p>
     <w:p>
       <w:pPr>
@@ -3289,12 +3357,69 @@
         <w:t xml:space="preserve">1.3 </w:t>
       </w:r>
       <w:r>
-        <w:t>Requisitos funcionais e não-funcionais</w:t>
+        <w:t>Requisitos funcionais e não</w:t>
+      </w:r>
+      <w:r>
+        <w:t xml:space="preserve"> </w:t>
+      </w:r>
+      <w:r>
+        <w:t>funcionais</w:t>
       </w:r>
       <w:bookmarkEnd w:id="4"/>
     </w:p>
     <w:p/>
-    <w:p/>
+    <w:p>
+      <w:pPr>
+        <w:pStyle w:val="Pargrafo"/>
+      </w:pPr>
+      <w:r>
+        <w:t>Os requisitos de um sistema são todas as descrições das funcionalidades, dos serviços oferecidos e das restrições referente ao funcionamento do software</w:t>
+      </w:r>
+      <w:r>
+        <w:t xml:space="preserve">. Os requisitos dizem a respeito sobre a necessidade e expectativas que o cliente possui relativo funcionamento do software. O processo de verificar essas </w:t>
+      </w:r>
+      <w:r>
+        <w:lastRenderedPageBreak/>
+        <w:t xml:space="preserve">necessidades e expectativas é chamado de engenharia de requisitos </w:t>
+      </w:r>
+      <w:r>
+        <w:t>(Sommerville, 2011).</w:t>
+      </w:r>
+    </w:p>
+    <w:p>
+      <w:pPr>
+        <w:pStyle w:val="Pargrafo"/>
+      </w:pPr>
+    </w:p>
+    <w:p>
+      <w:pPr>
+        <w:rPr>
+          <w:b/>
+          <w:bCs/>
+        </w:rPr>
+      </w:pPr>
+      <w:r>
+        <w:rPr>
+          <w:b/>
+          <w:bCs/>
+        </w:rPr>
+        <w:t>Requisitos funcionais</w:t>
+      </w:r>
+    </w:p>
+    <w:p>
+      <w:pPr>
+        <w:pStyle w:val="Pargrafo"/>
+      </w:pPr>
+      <w:r>
+        <w:t>Os requisitos funcionais de um sistema servem para definir o que o sistema deve de fato fazer no que se diz a respeito a</w:t>
+      </w:r>
+      <w:r>
+        <w:t>s</w:t>
+      </w:r>
+      <w:r>
+        <w:t xml:space="preserve"> funcionalidades e serviços implementados (Marco Túlio, 2020).</w:t>
+      </w:r>
+    </w:p>
     <w:sectPr>
       <w:pgSz w:w="11906" w:h="16838"/>
       <w:pgMar w:top="1417" w:right="1701" w:bottom="1417" w:left="1701" w:header="708" w:footer="708" w:gutter="0"/>

</xml_diff>

<commit_message>
feat(desenvolvimento): adiciona requisitos de software
</commit_message>
<xml_diff>
--- a/TCC.docx
+++ b/TCC.docx
@@ -1538,7 +1538,10 @@
       </w:r>
       <w:r>
         <w:tab/>
-        <w:t>16</w:t>
+        <w:t>1</w:t>
+      </w:r>
+      <w:r>
+        <w:t>8</w:t>
       </w:r>
     </w:p>
     <w:p>
@@ -1548,7 +1551,7 @@
         </w:tabs>
       </w:pPr>
       <w:r>
-        <w:t>FIGURA 2 – Modelo em espiral</w:t>
+        <w:t>FIGURA 2 – Modelo de prototipagem rápida</w:t>
       </w:r>
       <w:r>
         <w:tab/>
@@ -1556,7 +1559,181 @@
       </w:r>
     </w:p>
     <w:p>
-      <w:r>
+      <w:pPr>
+        <w:tabs>
+          <w:tab w:val="left" w:leader="dot" w:pos="8080"/>
+        </w:tabs>
+      </w:pPr>
+      <w:r>
+        <w:t xml:space="preserve">FIGURA </w:t>
+      </w:r>
+      <w:r>
+        <w:t>3</w:t>
+      </w:r>
+      <w:r>
+        <w:t xml:space="preserve"> – Modelo em espiral</w:t>
+      </w:r>
+      <w:r>
+        <w:tab/>
+      </w:r>
+      <w:r>
+        <w:t>20</w:t>
+      </w:r>
+    </w:p>
+    <w:p>
+      <w:pPr>
+        <w:tabs>
+          <w:tab w:val="left" w:leader="dot" w:pos="8080"/>
+        </w:tabs>
+      </w:pPr>
+      <w:r>
+        <w:t>FIGURA 4 – Classificação de requisitos não funcionais</w:t>
+      </w:r>
+      <w:r>
+        <w:tab/>
+        <w:t>22</w:t>
+      </w:r>
+    </w:p>
+    <w:p>
+      <w:r>
+        <w:br w:type="page"/>
+      </w:r>
+    </w:p>
+    <w:p>
+      <w:pPr>
+        <w:jc w:val="center"/>
+        <w:rPr>
+          <w:b/>
+          <w:bCs/>
+        </w:rPr>
+      </w:pPr>
+      <w:r>
+        <w:rPr>
+          <w:b/>
+          <w:bCs/>
+        </w:rPr>
+        <w:lastRenderedPageBreak/>
+        <w:t>LISTA DE QUADROS</w:t>
+      </w:r>
+    </w:p>
+    <w:p>
+      <w:pPr>
+        <w:jc w:val="center"/>
+        <w:rPr>
+          <w:b/>
+          <w:bCs/>
+        </w:rPr>
+      </w:pPr>
+    </w:p>
+    <w:p>
+      <w:pPr>
+        <w:tabs>
+          <w:tab w:val="left" w:leader="dot" w:pos="7938"/>
+        </w:tabs>
+        <w:jc w:val="left"/>
+      </w:pPr>
+      <w:r>
+        <w:t>QUADRO 1</w:t>
+      </w:r>
+      <w:r>
+        <w:t xml:space="preserve"> – </w:t>
+      </w:r>
+      <w:r>
+        <w:rPr>
+          <w:szCs w:val="24"/>
+        </w:rPr>
+        <w:t>Requisitos funcionais de um sistema mantedor de informações sobre pacientes em tratamento de saúde mental.</w:t>
+      </w:r>
+      <w:r>
+        <w:rPr>
+          <w:szCs w:val="24"/>
+        </w:rPr>
+        <w:t xml:space="preserve"> </w:t>
+      </w:r>
+      <w:r>
+        <w:rPr>
+          <w:szCs w:val="24"/>
+        </w:rPr>
+        <w:tab/>
+        <w:t>20</w:t>
+      </w:r>
+    </w:p>
+    <w:p>
+      <w:pPr>
+        <w:tabs>
+          <w:tab w:val="left" w:leader="dot" w:pos="7938"/>
+        </w:tabs>
+        <w:jc w:val="left"/>
+      </w:pPr>
+      <w:r>
+        <w:t xml:space="preserve">QUADRO </w:t>
+      </w:r>
+      <w:r>
+        <w:t>2</w:t>
+      </w:r>
+      <w:r>
+        <w:t xml:space="preserve"> – </w:t>
+      </w:r>
+      <w:r>
+        <w:rPr>
+          <w:szCs w:val="24"/>
+        </w:rPr>
+        <w:t>Requisitos</w:t>
+      </w:r>
+      <w:r>
+        <w:rPr>
+          <w:szCs w:val="24"/>
+        </w:rPr>
+        <w:t xml:space="preserve"> não</w:t>
+      </w:r>
+      <w:r>
+        <w:rPr>
+          <w:szCs w:val="24"/>
+        </w:rPr>
+        <w:t xml:space="preserve"> funcionais de um sistema mantedor de informações sobre pacientes em tratamento de saúde mental.</w:t>
+      </w:r>
+      <w:r>
+        <w:rPr>
+          <w:szCs w:val="24"/>
+        </w:rPr>
+        <w:t xml:space="preserve"> </w:t>
+      </w:r>
+      <w:r>
+        <w:rPr>
+          <w:szCs w:val="24"/>
+        </w:rPr>
+        <w:tab/>
+        <w:t>2</w:t>
+      </w:r>
+      <w:r>
+        <w:rPr>
+          <w:szCs w:val="24"/>
+        </w:rPr>
+        <w:t>3</w:t>
+      </w:r>
+    </w:p>
+    <w:p>
+      <w:pPr>
+        <w:jc w:val="left"/>
+        <w:rPr>
+          <w:b/>
+          <w:bCs/>
+        </w:rPr>
+      </w:pPr>
+    </w:p>
+    <w:p>
+      <w:pPr>
+        <w:jc w:val="left"/>
+        <w:rPr>
+          <w:b/>
+          <w:bCs/>
+        </w:rPr>
+      </w:pPr>
+      <w:r>
+        <w:rPr>
+          <w:b/>
+          <w:bCs/>
+        </w:rPr>
         <w:br w:type="page"/>
       </w:r>
     </w:p>
@@ -1690,7 +1867,7 @@
           <w:r>
             <w:fldChar w:fldCharType="separate"/>
           </w:r>
-          <w:hyperlink w:anchor="_Toc113731615" w:history="1">
+          <w:hyperlink w:anchor="_Toc114428030" w:history="1">
             <w:r>
               <w:rPr>
                 <w:rStyle w:val="Hyperlink"/>
@@ -1717,7 +1894,7 @@
                 <w:noProof/>
                 <w:webHidden/>
               </w:rPr>
-              <w:instrText xml:space="preserve"> PAGEREF _Toc113731615 \h </w:instrText>
+              <w:instrText xml:space="preserve"> PAGEREF _Toc114428030 \h </w:instrText>
             </w:r>
             <w:r>
               <w:rPr>
@@ -1737,7 +1914,7 @@
                 <w:noProof/>
                 <w:webHidden/>
               </w:rPr>
-              <w:t>13</w:t>
+              <w:t>14</w:t>
             </w:r>
             <w:r>
               <w:rPr>
@@ -1761,7 +1938,7 @@
               <w:lang w:eastAsia="pt-BR"/>
             </w:rPr>
           </w:pPr>
-          <w:hyperlink w:anchor="_Toc113731616" w:history="1">
+          <w:hyperlink w:anchor="_Toc114428031" w:history="1">
             <w:r>
               <w:rPr>
                 <w:rStyle w:val="Hyperlink"/>
@@ -1788,7 +1965,7 @@
                 <w:noProof/>
                 <w:webHidden/>
               </w:rPr>
-              <w:instrText xml:space="preserve"> PAGEREF _Toc113731616 \h </w:instrText>
+              <w:instrText xml:space="preserve"> PAGEREF _Toc114428031 \h </w:instrText>
             </w:r>
             <w:r>
               <w:rPr>
@@ -1808,7 +1985,7 @@
                 <w:noProof/>
                 <w:webHidden/>
               </w:rPr>
-              <w:t>15</w:t>
+              <w:t>16</w:t>
             </w:r>
             <w:r>
               <w:rPr>
@@ -1832,7 +2009,7 @@
               <w:lang w:eastAsia="pt-BR"/>
             </w:rPr>
           </w:pPr>
-          <w:hyperlink w:anchor="_Toc113731617" w:history="1">
+          <w:hyperlink w:anchor="_Toc114428032" w:history="1">
             <w:r>
               <w:rPr>
                 <w:rStyle w:val="Hyperlink"/>
@@ -1859,7 +2036,7 @@
                 <w:noProof/>
                 <w:webHidden/>
               </w:rPr>
-              <w:instrText xml:space="preserve"> PAGEREF _Toc113731617 \h </w:instrText>
+              <w:instrText xml:space="preserve"> PAGEREF _Toc114428032 \h </w:instrText>
             </w:r>
             <w:r>
               <w:rPr>
@@ -1879,7 +2056,7 @@
                 <w:noProof/>
                 <w:webHidden/>
               </w:rPr>
-              <w:t>15</w:t>
+              <w:t>16</w:t>
             </w:r>
             <w:r>
               <w:rPr>
@@ -1903,7 +2080,7 @@
               <w:lang w:eastAsia="pt-BR"/>
             </w:rPr>
           </w:pPr>
-          <w:hyperlink w:anchor="_Toc113731618" w:history="1">
+          <w:hyperlink w:anchor="_Toc114428033" w:history="1">
             <w:r>
               <w:rPr>
                 <w:rStyle w:val="Hyperlink"/>
@@ -1930,7 +2107,7 @@
                 <w:noProof/>
                 <w:webHidden/>
               </w:rPr>
-              <w:instrText xml:space="preserve"> PAGEREF _Toc113731618 \h </w:instrText>
+              <w:instrText xml:space="preserve"> PAGEREF _Toc114428033 \h </w:instrText>
             </w:r>
             <w:r>
               <w:rPr>
@@ -1950,7 +2127,220 @@
                 <w:noProof/>
                 <w:webHidden/>
               </w:rPr>
-              <w:t>16</w:t>
+              <w:t>17</w:t>
+            </w:r>
+            <w:r>
+              <w:rPr>
+                <w:noProof/>
+                <w:webHidden/>
+              </w:rPr>
+              <w:fldChar w:fldCharType="end"/>
+            </w:r>
+          </w:hyperlink>
+        </w:p>
+        <w:p>
+          <w:pPr>
+            <w:pStyle w:val="Sumrio3"/>
+            <w:tabs>
+              <w:tab w:val="right" w:leader="dot" w:pos="8494"/>
+            </w:tabs>
+            <w:rPr>
+              <w:rFonts w:asciiTheme="minorHAnsi" w:eastAsiaTheme="minorEastAsia" w:hAnsiTheme="minorHAnsi"/>
+              <w:noProof/>
+              <w:sz w:val="22"/>
+              <w:lang w:eastAsia="pt-BR"/>
+            </w:rPr>
+          </w:pPr>
+          <w:hyperlink w:anchor="_Toc114428034" w:history="1">
+            <w:r>
+              <w:rPr>
+                <w:rStyle w:val="Hyperlink"/>
+                <w:noProof/>
+              </w:rPr>
+              <w:t>1.2.1 Modelo cascata</w:t>
+            </w:r>
+            <w:r>
+              <w:rPr>
+                <w:noProof/>
+                <w:webHidden/>
+              </w:rPr>
+              <w:tab/>
+            </w:r>
+            <w:r>
+              <w:rPr>
+                <w:noProof/>
+                <w:webHidden/>
+              </w:rPr>
+              <w:fldChar w:fldCharType="begin"/>
+            </w:r>
+            <w:r>
+              <w:rPr>
+                <w:noProof/>
+                <w:webHidden/>
+              </w:rPr>
+              <w:instrText xml:space="preserve"> PAGEREF _Toc114428034 \h </w:instrText>
+            </w:r>
+            <w:r>
+              <w:rPr>
+                <w:noProof/>
+                <w:webHidden/>
+              </w:rPr>
+            </w:r>
+            <w:r>
+              <w:rPr>
+                <w:noProof/>
+                <w:webHidden/>
+              </w:rPr>
+              <w:fldChar w:fldCharType="separate"/>
+            </w:r>
+            <w:r>
+              <w:rPr>
+                <w:noProof/>
+                <w:webHidden/>
+              </w:rPr>
+              <w:t>17</w:t>
+            </w:r>
+            <w:r>
+              <w:rPr>
+                <w:noProof/>
+                <w:webHidden/>
+              </w:rPr>
+              <w:fldChar w:fldCharType="end"/>
+            </w:r>
+          </w:hyperlink>
+        </w:p>
+        <w:p>
+          <w:pPr>
+            <w:pStyle w:val="Sumrio3"/>
+            <w:tabs>
+              <w:tab w:val="right" w:leader="dot" w:pos="8494"/>
+            </w:tabs>
+            <w:rPr>
+              <w:rFonts w:asciiTheme="minorHAnsi" w:eastAsiaTheme="minorEastAsia" w:hAnsiTheme="minorHAnsi"/>
+              <w:noProof/>
+              <w:sz w:val="22"/>
+              <w:lang w:eastAsia="pt-BR"/>
+            </w:rPr>
+          </w:pPr>
+          <w:hyperlink w:anchor="_Toc114428035" w:history="1">
+            <w:r>
+              <w:rPr>
+                <w:rStyle w:val="Hyperlink"/>
+                <w:noProof/>
+              </w:rPr>
+              <w:t>1.2.2 Modelo de prototipagem rápida</w:t>
+            </w:r>
+            <w:r>
+              <w:rPr>
+                <w:noProof/>
+                <w:webHidden/>
+              </w:rPr>
+              <w:tab/>
+            </w:r>
+            <w:r>
+              <w:rPr>
+                <w:noProof/>
+                <w:webHidden/>
+              </w:rPr>
+              <w:fldChar w:fldCharType="begin"/>
+            </w:r>
+            <w:r>
+              <w:rPr>
+                <w:noProof/>
+                <w:webHidden/>
+              </w:rPr>
+              <w:instrText xml:space="preserve"> PAGEREF _Toc114428035 \h </w:instrText>
+            </w:r>
+            <w:r>
+              <w:rPr>
+                <w:noProof/>
+                <w:webHidden/>
+              </w:rPr>
+            </w:r>
+            <w:r>
+              <w:rPr>
+                <w:noProof/>
+                <w:webHidden/>
+              </w:rPr>
+              <w:fldChar w:fldCharType="separate"/>
+            </w:r>
+            <w:r>
+              <w:rPr>
+                <w:noProof/>
+                <w:webHidden/>
+              </w:rPr>
+              <w:t>18</w:t>
+            </w:r>
+            <w:r>
+              <w:rPr>
+                <w:noProof/>
+                <w:webHidden/>
+              </w:rPr>
+              <w:fldChar w:fldCharType="end"/>
+            </w:r>
+          </w:hyperlink>
+        </w:p>
+        <w:p>
+          <w:pPr>
+            <w:pStyle w:val="Sumrio3"/>
+            <w:tabs>
+              <w:tab w:val="right" w:leader="dot" w:pos="8494"/>
+            </w:tabs>
+            <w:rPr>
+              <w:rFonts w:asciiTheme="minorHAnsi" w:eastAsiaTheme="minorEastAsia" w:hAnsiTheme="minorHAnsi"/>
+              <w:noProof/>
+              <w:sz w:val="22"/>
+              <w:lang w:eastAsia="pt-BR"/>
+            </w:rPr>
+          </w:pPr>
+          <w:hyperlink w:anchor="_Toc114428036" w:history="1">
+            <w:r>
+              <w:rPr>
+                <w:rStyle w:val="Hyperlink"/>
+                <w:noProof/>
+              </w:rPr>
+              <w:t>1.2.3 Modelo espiral</w:t>
+            </w:r>
+            <w:r>
+              <w:rPr>
+                <w:noProof/>
+                <w:webHidden/>
+              </w:rPr>
+              <w:tab/>
+            </w:r>
+            <w:r>
+              <w:rPr>
+                <w:noProof/>
+                <w:webHidden/>
+              </w:rPr>
+              <w:fldChar w:fldCharType="begin"/>
+            </w:r>
+            <w:r>
+              <w:rPr>
+                <w:noProof/>
+                <w:webHidden/>
+              </w:rPr>
+              <w:instrText xml:space="preserve"> PAGEREF _Toc114428036 \h </w:instrText>
+            </w:r>
+            <w:r>
+              <w:rPr>
+                <w:noProof/>
+                <w:webHidden/>
+              </w:rPr>
+            </w:r>
+            <w:r>
+              <w:rPr>
+                <w:noProof/>
+                <w:webHidden/>
+              </w:rPr>
+              <w:fldChar w:fldCharType="separate"/>
+            </w:r>
+            <w:r>
+              <w:rPr>
+                <w:noProof/>
+                <w:webHidden/>
+              </w:rPr>
+              <w:t>19</w:t>
             </w:r>
             <w:r>
               <w:rPr>
@@ -1974,13 +2364,13 @@
               <w:lang w:eastAsia="pt-BR"/>
             </w:rPr>
           </w:pPr>
-          <w:hyperlink w:anchor="_Toc113731619" w:history="1">
+          <w:hyperlink w:anchor="_Toc114428037" w:history="1">
             <w:r>
               <w:rPr>
                 <w:rStyle w:val="Hyperlink"/>
                 <w:noProof/>
               </w:rPr>
-              <w:t>1.3 Requisitos funcionais e não-funcionais</w:t>
+              <w:t>1.3 Requisitos de sistema</w:t>
             </w:r>
             <w:r>
               <w:rPr>
@@ -2001,7 +2391,7 @@
                 <w:noProof/>
                 <w:webHidden/>
               </w:rPr>
-              <w:instrText xml:space="preserve"> PAGEREF _Toc113731619 \h </w:instrText>
+              <w:instrText xml:space="preserve"> PAGEREF _Toc114428037 \h </w:instrText>
             </w:r>
             <w:r>
               <w:rPr>
@@ -2021,7 +2411,220 @@
                 <w:noProof/>
                 <w:webHidden/>
               </w:rPr>
-              <w:t>18</w:t>
+              <w:t>20</w:t>
+            </w:r>
+            <w:r>
+              <w:rPr>
+                <w:noProof/>
+                <w:webHidden/>
+              </w:rPr>
+              <w:fldChar w:fldCharType="end"/>
+            </w:r>
+          </w:hyperlink>
+        </w:p>
+        <w:p>
+          <w:pPr>
+            <w:pStyle w:val="Sumrio3"/>
+            <w:tabs>
+              <w:tab w:val="right" w:leader="dot" w:pos="8494"/>
+            </w:tabs>
+            <w:rPr>
+              <w:rFonts w:asciiTheme="minorHAnsi" w:eastAsiaTheme="minorEastAsia" w:hAnsiTheme="minorHAnsi"/>
+              <w:noProof/>
+              <w:sz w:val="22"/>
+              <w:lang w:eastAsia="pt-BR"/>
+            </w:rPr>
+          </w:pPr>
+          <w:hyperlink w:anchor="_Toc114428038" w:history="1">
+            <w:r>
+              <w:rPr>
+                <w:rStyle w:val="Hyperlink"/>
+                <w:noProof/>
+              </w:rPr>
+              <w:t>1.3.1 Requisitos funcionais</w:t>
+            </w:r>
+            <w:r>
+              <w:rPr>
+                <w:noProof/>
+                <w:webHidden/>
+              </w:rPr>
+              <w:tab/>
+            </w:r>
+            <w:r>
+              <w:rPr>
+                <w:noProof/>
+                <w:webHidden/>
+              </w:rPr>
+              <w:fldChar w:fldCharType="begin"/>
+            </w:r>
+            <w:r>
+              <w:rPr>
+                <w:noProof/>
+                <w:webHidden/>
+              </w:rPr>
+              <w:instrText xml:space="preserve"> PAGEREF _Toc114428038 \h </w:instrText>
+            </w:r>
+            <w:r>
+              <w:rPr>
+                <w:noProof/>
+                <w:webHidden/>
+              </w:rPr>
+            </w:r>
+            <w:r>
+              <w:rPr>
+                <w:noProof/>
+                <w:webHidden/>
+              </w:rPr>
+              <w:fldChar w:fldCharType="separate"/>
+            </w:r>
+            <w:r>
+              <w:rPr>
+                <w:noProof/>
+                <w:webHidden/>
+              </w:rPr>
+              <w:t>21</w:t>
+            </w:r>
+            <w:r>
+              <w:rPr>
+                <w:noProof/>
+                <w:webHidden/>
+              </w:rPr>
+              <w:fldChar w:fldCharType="end"/>
+            </w:r>
+          </w:hyperlink>
+        </w:p>
+        <w:p>
+          <w:pPr>
+            <w:pStyle w:val="Sumrio3"/>
+            <w:tabs>
+              <w:tab w:val="right" w:leader="dot" w:pos="8494"/>
+            </w:tabs>
+            <w:rPr>
+              <w:rFonts w:asciiTheme="minorHAnsi" w:eastAsiaTheme="minorEastAsia" w:hAnsiTheme="minorHAnsi"/>
+              <w:noProof/>
+              <w:sz w:val="22"/>
+              <w:lang w:eastAsia="pt-BR"/>
+            </w:rPr>
+          </w:pPr>
+          <w:hyperlink w:anchor="_Toc114428039" w:history="1">
+            <w:r>
+              <w:rPr>
+                <w:rStyle w:val="Hyperlink"/>
+                <w:noProof/>
+              </w:rPr>
+              <w:t>1.3.2 Requisitos não funcionais</w:t>
+            </w:r>
+            <w:r>
+              <w:rPr>
+                <w:noProof/>
+                <w:webHidden/>
+              </w:rPr>
+              <w:tab/>
+            </w:r>
+            <w:r>
+              <w:rPr>
+                <w:noProof/>
+                <w:webHidden/>
+              </w:rPr>
+              <w:fldChar w:fldCharType="begin"/>
+            </w:r>
+            <w:r>
+              <w:rPr>
+                <w:noProof/>
+                <w:webHidden/>
+              </w:rPr>
+              <w:instrText xml:space="preserve"> PAGEREF _Toc114428039 \h </w:instrText>
+            </w:r>
+            <w:r>
+              <w:rPr>
+                <w:noProof/>
+                <w:webHidden/>
+              </w:rPr>
+            </w:r>
+            <w:r>
+              <w:rPr>
+                <w:noProof/>
+                <w:webHidden/>
+              </w:rPr>
+              <w:fldChar w:fldCharType="separate"/>
+            </w:r>
+            <w:r>
+              <w:rPr>
+                <w:noProof/>
+                <w:webHidden/>
+              </w:rPr>
+              <w:t>22</w:t>
+            </w:r>
+            <w:r>
+              <w:rPr>
+                <w:noProof/>
+                <w:webHidden/>
+              </w:rPr>
+              <w:fldChar w:fldCharType="end"/>
+            </w:r>
+          </w:hyperlink>
+        </w:p>
+        <w:p>
+          <w:pPr>
+            <w:pStyle w:val="Sumrio2"/>
+            <w:tabs>
+              <w:tab w:val="right" w:leader="dot" w:pos="8494"/>
+            </w:tabs>
+            <w:rPr>
+              <w:rFonts w:asciiTheme="minorHAnsi" w:eastAsiaTheme="minorEastAsia" w:hAnsiTheme="minorHAnsi"/>
+              <w:noProof/>
+              <w:sz w:val="22"/>
+              <w:lang w:eastAsia="pt-BR"/>
+            </w:rPr>
+          </w:pPr>
+          <w:hyperlink w:anchor="_Toc114428040" w:history="1">
+            <w:r>
+              <w:rPr>
+                <w:rStyle w:val="Hyperlink"/>
+                <w:noProof/>
+              </w:rPr>
+              <w:t>1.4 Modelagem de software</w:t>
+            </w:r>
+            <w:r>
+              <w:rPr>
+                <w:noProof/>
+                <w:webHidden/>
+              </w:rPr>
+              <w:tab/>
+            </w:r>
+            <w:r>
+              <w:rPr>
+                <w:noProof/>
+                <w:webHidden/>
+              </w:rPr>
+              <w:fldChar w:fldCharType="begin"/>
+            </w:r>
+            <w:r>
+              <w:rPr>
+                <w:noProof/>
+                <w:webHidden/>
+              </w:rPr>
+              <w:instrText xml:space="preserve"> PAGEREF _Toc114428040 \h </w:instrText>
+            </w:r>
+            <w:r>
+              <w:rPr>
+                <w:noProof/>
+                <w:webHidden/>
+              </w:rPr>
+            </w:r>
+            <w:r>
+              <w:rPr>
+                <w:noProof/>
+                <w:webHidden/>
+              </w:rPr>
+              <w:fldChar w:fldCharType="separate"/>
+            </w:r>
+            <w:r>
+              <w:rPr>
+                <w:noProof/>
+                <w:webHidden/>
+              </w:rPr>
+              <w:t>23</w:t>
             </w:r>
             <w:r>
               <w:rPr>
@@ -2064,7 +2667,7 @@
         <w:pStyle w:val="Ttulo1"/>
         <w:jc w:val="center"/>
       </w:pPr>
-      <w:bookmarkStart w:id="0" w:name="_Toc113731615"/>
+      <w:bookmarkStart w:id="0" w:name="_Toc114428030"/>
       <w:r>
         <w:lastRenderedPageBreak/>
         <w:t>INTRODUÇÃO</w:t>
@@ -2593,7 +3196,7 @@
       <w:pPr>
         <w:pStyle w:val="Ttulo1"/>
       </w:pPr>
-      <w:bookmarkStart w:id="1" w:name="_Toc113731616"/>
+      <w:bookmarkStart w:id="1" w:name="_Toc114428031"/>
       <w:r>
         <w:lastRenderedPageBreak/>
         <w:t xml:space="preserve">1 </w:t>
@@ -2626,7 +3229,7 @@
       <w:pPr>
         <w:pStyle w:val="Ttulo2"/>
       </w:pPr>
-      <w:bookmarkStart w:id="2" w:name="_Toc113731617"/>
+      <w:bookmarkStart w:id="2" w:name="_Toc114428032"/>
       <w:r>
         <w:t xml:space="preserve">1.1 </w:t>
       </w:r>
@@ -2635,114 +3238,113 @@
       </w:r>
       <w:bookmarkEnd w:id="2"/>
     </w:p>
+    <w:p>
+      <w:pPr>
+        <w:pStyle w:val="Pargrafo"/>
+      </w:pPr>
+      <w:r>
+        <w:t>Segundo Stephen Schach (2009,</w:t>
+      </w:r>
+      <w:r>
+        <w:t xml:space="preserve"> p. 4</w:t>
+      </w:r>
+      <w:r>
+        <w:t>) “[...] a engenharia de software é uma disciplina cujo objetivo é produzir software isento de falhas, entregue dentro do pra</w:t>
+      </w:r>
+      <w:r>
+        <w:t>zo e orçamento previstos, e que atenda às necessidades do cliente. Além disso, o software deve ser fácil de ser modificado quando as necessidades do usuário mudarem.</w:t>
+      </w:r>
+      <w:r>
+        <w:t>”</w:t>
+      </w:r>
+      <w:r>
+        <w:t>.</w:t>
+      </w:r>
+      <w:r>
+        <w:tab/>
+      </w:r>
+    </w:p>
+    <w:p>
+      <w:pPr>
+        <w:pStyle w:val="Pargrafo"/>
+      </w:pPr>
+      <w:r>
+        <w:t>“Engenharia de Software trata da aplicação de abordagens sistemáticas, disciplinadas e quantificáveis para desenvolver, operar, manter e evoluir software. Ou seja, Engenharia de Software é a área da Computação que se preocupa em propor e aplicar princípios de engenharia na construção de software.” (</w:t>
+      </w:r>
+      <w:r>
+        <w:t xml:space="preserve">Marco </w:t>
+      </w:r>
+      <w:r>
+        <w:t>Túlio</w:t>
+      </w:r>
+      <w:r>
+        <w:t>, 20</w:t>
+      </w:r>
+      <w:r>
+        <w:t>20, p. 2</w:t>
+      </w:r>
+      <w:r>
+        <w:t>)</w:t>
+      </w:r>
+      <w:r>
+        <w:t>.</w:t>
+      </w:r>
+    </w:p>
+    <w:p>
+      <w:pPr>
+        <w:pStyle w:val="Pargrafo"/>
+      </w:pPr>
+      <w:r>
+        <w:t xml:space="preserve">“Engenharia de software é uma disciplina de engenharia cujo foco está em todos os aspectos da produção de software, desde os estágios iniciais da especificação do sistema até sua manutenção, quando o sistema já está sendo usado” (Sommerville, </w:t>
+      </w:r>
+      <w:r>
+        <w:rPr>
+          <w:shd w:val="clear" w:color="auto" w:fill="FFFFFF"/>
+        </w:rPr>
+        <w:t>2011, p. 5</w:t>
+      </w:r>
+      <w:r>
+        <w:t>).</w:t>
+      </w:r>
+    </w:p>
+    <w:p>
+      <w:pPr>
+        <w:pStyle w:val="Pargrafo"/>
+      </w:pPr>
+      <w:r>
+        <w:t xml:space="preserve">Diante das citações acima, conclui-se que a engenharia de software é uma disciplina extremamente ampla e que aborda diversos temas </w:t>
+      </w:r>
+      <w:r>
+        <w:t xml:space="preserve">referente ao desenvolvimento de sistemas. </w:t>
+      </w:r>
+      <w:r>
+        <w:t xml:space="preserve">Existe </w:t>
+      </w:r>
+      <w:r>
+        <w:t xml:space="preserve">uma preocupação desde as etapas iniciais até a sua manutenção, sendo que o software deve cumprir com o que foi especificado, e estar livre de falhas que possam </w:t>
+      </w:r>
+      <w:r>
+        <w:t>o comprometer</w:t>
+      </w:r>
+      <w:r>
+        <w:t xml:space="preserve">. Em suma, a engenharia de software </w:t>
+      </w:r>
+      <w:r>
+        <w:t>utiliza-se de técnicas e abordagens que permitem que o produto final, no caso o software, consiga atender às necessidades do cliente, considerando funcionalidade, prazo e orçamento</w:t>
+      </w:r>
+      <w:r>
+        <w:t xml:space="preserve"> previsto</w:t>
+      </w:r>
+      <w:r>
+        <w:t>.</w:t>
+      </w:r>
+    </w:p>
     <w:p/>
     <w:p>
       <w:pPr>
-        <w:pStyle w:val="Pargrafo"/>
-      </w:pPr>
-      <w:r>
-        <w:t>Segundo Stephen Schach (2009,</w:t>
-      </w:r>
-      <w:r>
-        <w:t xml:space="preserve"> p. 4</w:t>
-      </w:r>
-      <w:r>
-        <w:t>) “[...] a engenharia de software é uma disciplina cujo objetivo é produzir software isento de falhas, entregue dentro do pra</w:t>
-      </w:r>
-      <w:r>
-        <w:t>zo e orçamento previstos, e que atenda às necessidades do cliente. Além disso, o software deve ser fácil de ser modificado quando as necessidades do usuário mudarem.</w:t>
-      </w:r>
-      <w:r>
-        <w:t>”</w:t>
-      </w:r>
-      <w:r>
-        <w:t>.</w:t>
-      </w:r>
-      <w:r>
-        <w:tab/>
-      </w:r>
-    </w:p>
-    <w:p>
-      <w:pPr>
-        <w:pStyle w:val="Pargrafo"/>
-      </w:pPr>
-      <w:r>
-        <w:t>“Engenharia de Software trata da aplicação de abordagens sistemáticas, disciplinadas e quantificáveis para desenvolver, operar, manter e evoluir software. Ou seja, Engenharia de Software é a área da Computação que se preocupa em propor e aplicar princípios de engenharia na construção de software.” (</w:t>
-      </w:r>
-      <w:r>
-        <w:t xml:space="preserve">Marco </w:t>
-      </w:r>
-      <w:r>
-        <w:t>Túlio</w:t>
-      </w:r>
-      <w:r>
-        <w:t>, 20</w:t>
-      </w:r>
-      <w:r>
-        <w:t>20, p. 2</w:t>
-      </w:r>
-      <w:r>
-        <w:t>)</w:t>
-      </w:r>
-      <w:r>
-        <w:t>.</w:t>
-      </w:r>
-    </w:p>
-    <w:p>
-      <w:pPr>
-        <w:pStyle w:val="Pargrafo"/>
-      </w:pPr>
-      <w:r>
-        <w:t xml:space="preserve">“Engenharia de software é uma disciplina de engenharia cujo foco está em todos os aspectos da produção de software, desde os estágios iniciais da especificação do sistema até sua manutenção, quando o sistema já está sendo usado” (Sommerville, </w:t>
-      </w:r>
-      <w:r>
-        <w:rPr>
-          <w:shd w:val="clear" w:color="auto" w:fill="FFFFFF"/>
-        </w:rPr>
-        <w:t>2011, p. 5</w:t>
-      </w:r>
-      <w:r>
-        <w:t>).</w:t>
-      </w:r>
-    </w:p>
-    <w:p>
-      <w:pPr>
-        <w:pStyle w:val="Pargrafo"/>
-      </w:pPr>
-      <w:r>
-        <w:t xml:space="preserve">Diante das citações acima, conclui-se que a engenharia de software é uma disciplina extremamente ampla e que aborda diversos temas </w:t>
-      </w:r>
-      <w:r>
-        <w:t xml:space="preserve">referente ao desenvolvimento de sistemas. </w:t>
-      </w:r>
-      <w:r>
-        <w:t xml:space="preserve">Existe </w:t>
-      </w:r>
-      <w:r>
-        <w:t xml:space="preserve">uma preocupação desde as etapas iniciais até a sua manutenção, sendo que o software deve cumprir com o que foi especificado, e estar livre de falhas que possam </w:t>
-      </w:r>
-      <w:r>
-        <w:t>o comprometer</w:t>
-      </w:r>
-      <w:r>
-        <w:t xml:space="preserve">. Em suma, a engenharia de software </w:t>
-      </w:r>
-      <w:r>
-        <w:t>utiliza-se de técnicas e abordagens que permitem que o produto final, no caso o software, consiga atender às necessidades do cliente, considerando funcionalidade, prazo e orçamento</w:t>
-      </w:r>
-      <w:r>
-        <w:t xml:space="preserve"> previsto</w:t>
-      </w:r>
-      <w:r>
-        <w:t>.</w:t>
-      </w:r>
-    </w:p>
-    <w:p/>
-    <w:p>
-      <w:pPr>
         <w:pStyle w:val="Ttulo2"/>
       </w:pPr>
-      <w:bookmarkStart w:id="3" w:name="_Toc113731618"/>
+      <w:bookmarkStart w:id="3" w:name="_Toc114428033"/>
       <w:r>
         <w:lastRenderedPageBreak/>
         <w:t>1.2 Ciclo de vida</w:t>
@@ -2752,7 +3354,6 @@
       </w:r>
       <w:bookmarkEnd w:id="3"/>
     </w:p>
-    <w:p/>
     <w:p>
       <w:pPr>
         <w:pStyle w:val="Pargrafo"/>
@@ -2822,18 +3423,16 @@
     </w:p>
     <w:p>
       <w:pPr>
-        <w:rPr>
-          <w:b/>
-          <w:bCs/>
-        </w:rPr>
-      </w:pPr>
-      <w:r>
-        <w:rPr>
-          <w:b/>
-          <w:bCs/>
-        </w:rPr>
+        <w:pStyle w:val="Ttulo3"/>
+      </w:pPr>
+      <w:bookmarkStart w:id="4" w:name="_Toc114428034"/>
+      <w:r>
+        <w:t xml:space="preserve">1.2.1 </w:t>
+      </w:r>
+      <w:r>
         <w:t>Modelo cascata</w:t>
       </w:r>
+      <w:bookmarkEnd w:id="4"/>
     </w:p>
     <w:p>
       <w:pPr>
@@ -2858,16 +3457,19 @@
         <w:t>. Nesse modelo, as iterações podem ser dispendiosas envolver retrabalho. Por isso, somente é recomendável seu uso quando os requisitos são bem compreendidos e que não venham a ser alterados no futuro</w:t>
       </w:r>
       <w:r>
-        <w:t xml:space="preserve"> (Sommerville, 2011)</w:t>
-      </w:r>
-      <w:r>
-        <w:t>.</w:t>
+        <w:t xml:space="preserve">. </w:t>
+      </w:r>
+      <w:r>
+        <w:t>É baseado nas seguintes etapas</w:t>
       </w:r>
       <w:r>
         <w:t xml:space="preserve"> </w:t>
       </w:r>
       <w:r>
-        <w:t>É baseado nas seguintes etapas:</w:t>
+        <w:t>(Sommerville, 2011)</w:t>
+      </w:r>
+      <w:r>
+        <w:t>:</w:t>
       </w:r>
     </w:p>
     <w:p>
@@ -2906,15 +3508,13 @@
         <w:t xml:space="preserve">no qual </w:t>
       </w:r>
       <w:r>
-        <w:t xml:space="preserve">o software </w:t>
-      </w:r>
-      <w:proofErr w:type="spellStart"/>
-      <w:r>
-        <w:t>é</w:t>
-      </w:r>
-      <w:proofErr w:type="spellEnd"/>
-      <w:r>
-        <w:t xml:space="preserve"> desenvolvido em unidades de programa e cada uni</w:t>
+        <w:t>o software é desenvolvido em unidades de programa</w:t>
+      </w:r>
+      <w:r>
+        <w:t>,</w:t>
+      </w:r>
+      <w:r>
+        <w:t xml:space="preserve"> e cada uni</w:t>
       </w:r>
       <w:r>
         <w:t>dade é testada para que os requisitos sejam atendidos</w:t>
@@ -3036,6 +3636,13 @@
         </w:rPr>
         <w:t>, pág. 20</w:t>
       </w:r>
+      <w:r>
+        <w:rPr>
+          <w:sz w:val="20"/>
+          <w:szCs w:val="18"/>
+        </w:rPr>
+        <w:t>.</w:t>
+      </w:r>
     </w:p>
     <w:p>
       <w:pPr>
@@ -3046,6 +3653,170 @@
           <w:szCs w:val="18"/>
         </w:rPr>
       </w:pPr>
+    </w:p>
+    <w:p>
+      <w:pPr>
+        <w:pStyle w:val="Ttulo3"/>
+      </w:pPr>
+      <w:bookmarkStart w:id="5" w:name="_Toc114428035"/>
+      <w:r>
+        <w:t xml:space="preserve">1.2.2 </w:t>
+      </w:r>
+      <w:r>
+        <w:t>Modelo de prototipagem rápida</w:t>
+      </w:r>
+      <w:bookmarkEnd w:id="5"/>
+    </w:p>
+    <w:p>
+      <w:pPr>
+        <w:pStyle w:val="Pargrafo"/>
+      </w:pPr>
+      <w:r>
+        <w:t>É baseado na entrega de um protótipo, ou seja, um modelo operacional que consiste em uma pequena parte funcional do software. Essa parte funcional não faz validações dos dados de entrada ou atualizações na base de dados</w:t>
+      </w:r>
+      <w:r>
+        <w:t>, ela atua somente como um exemplo de funcionamento do produto final (Schach, 2009).</w:t>
+      </w:r>
+    </w:p>
+    <w:p>
+      <w:pPr>
+        <w:pStyle w:val="Pargrafo"/>
+      </w:pPr>
+      <w:r>
+        <w:t xml:space="preserve">A FIGURA 2 apresenta as principais fases e fluxo do funcionamento do modelo de prototipagem rápida: </w:t>
+      </w:r>
+    </w:p>
+    <w:p>
+      <w:pPr>
+        <w:pStyle w:val="Pargrafo"/>
+      </w:pPr>
+      <w:r>
+        <w:drawing>
+          <wp:inline distT="0" distB="0" distL="0" distR="0" wp14:anchorId="11C2BB8B" wp14:editId="09F2D3A2">
+            <wp:extent cx="3381375" cy="2740807"/>
+            <wp:effectExtent l="0" t="0" r="0" b="2540"/>
+            <wp:docPr id="2" name="Imagem 2" descr="Diagrama&#10;&#10;Descrição gerada automaticamente"/>
+            <wp:cNvGraphicFramePr>
+              <a:graphicFrameLocks xmlns:a="http://schemas.openxmlformats.org/drawingml/2006/main" noChangeAspect="1"/>
+            </wp:cNvGraphicFramePr>
+            <a:graphic xmlns:a="http://schemas.openxmlformats.org/drawingml/2006/main">
+              <a:graphicData uri="http://schemas.openxmlformats.org/drawingml/2006/picture">
+                <pic:pic xmlns:pic="http://schemas.openxmlformats.org/drawingml/2006/picture">
+                  <pic:nvPicPr>
+                    <pic:cNvPr id="2" name="Imagem 2" descr="Diagrama&#10;&#10;Descrição gerada automaticamente"/>
+                    <pic:cNvPicPr/>
+                  </pic:nvPicPr>
+                  <pic:blipFill>
+                    <a:blip r:embed="rId7"/>
+                    <a:stretch>
+                      <a:fillRect/>
+                    </a:stretch>
+                  </pic:blipFill>
+                  <pic:spPr>
+                    <a:xfrm>
+                      <a:off x="0" y="0"/>
+                      <a:ext cx="3389585" cy="2747461"/>
+                    </a:xfrm>
+                    <a:prstGeom prst="rect">
+                      <a:avLst/>
+                    </a:prstGeom>
+                  </pic:spPr>
+                </pic:pic>
+              </a:graphicData>
+            </a:graphic>
+          </wp:inline>
+        </w:drawing>
+      </w:r>
+    </w:p>
+    <w:p>
+      <w:pPr>
+        <w:pStyle w:val="Pargrafo"/>
+        <w:ind w:firstLine="0"/>
+        <w:rPr>
+          <w:sz w:val="20"/>
+          <w:szCs w:val="18"/>
+        </w:rPr>
+      </w:pPr>
+      <w:r>
+        <w:rPr>
+          <w:sz w:val="20"/>
+          <w:szCs w:val="18"/>
+        </w:rPr>
+        <w:t>FIGURA 2 – Modelo de prototipagem rápida</w:t>
+      </w:r>
+      <w:r>
+        <w:rPr>
+          <w:sz w:val="20"/>
+          <w:szCs w:val="18"/>
+        </w:rPr>
+        <w:t>.</w:t>
+      </w:r>
+    </w:p>
+    <w:p>
+      <w:pPr>
+        <w:pStyle w:val="Pargrafo"/>
+        <w:ind w:firstLine="0"/>
+        <w:rPr>
+          <w:sz w:val="20"/>
+          <w:szCs w:val="18"/>
+        </w:rPr>
+      </w:pPr>
+      <w:r>
+        <w:rPr>
+          <w:sz w:val="20"/>
+          <w:szCs w:val="18"/>
+        </w:rPr>
+        <w:t>Fonte: Stephen Schach, 2009, pág. 53</w:t>
+      </w:r>
+      <w:r>
+        <w:rPr>
+          <w:sz w:val="20"/>
+          <w:szCs w:val="18"/>
+        </w:rPr>
+        <w:t>.</w:t>
+      </w:r>
+    </w:p>
+    <w:p>
+      <w:pPr>
+        <w:pStyle w:val="Pargrafo"/>
+        <w:ind w:firstLine="0"/>
+        <w:rPr>
+          <w:sz w:val="20"/>
+          <w:szCs w:val="18"/>
+        </w:rPr>
+      </w:pPr>
+    </w:p>
+    <w:p>
+      <w:pPr>
+        <w:pStyle w:val="Pargrafo"/>
+      </w:pPr>
+      <w:r>
+        <w:lastRenderedPageBreak/>
+        <w:t xml:space="preserve">A primeira etapa é criar um protótipo de forma rápida e deixar que o cliente interaja e avalie esse protótipo. Após a avaliação do cliente, os desenvolvedores podem ter a certeza de que o sistema irá atender todas as necessidades </w:t>
+      </w:r>
+      <w:r>
+        <w:t>do cliente (Schach, 2009).</w:t>
+      </w:r>
+    </w:p>
+    <w:p>
+      <w:pPr>
+        <w:pStyle w:val="Pargrafo"/>
+      </w:pPr>
+      <w:r>
+        <w:t>Devido as interações e validações postas pelo usuário, existe uma grande chance do documento de especificações resultantes esteja correto. Isso contribui para que</w:t>
+      </w:r>
+      <w:r>
+        <w:t xml:space="preserve"> as possíveis iterações não sejam mais necessárias</w:t>
+      </w:r>
+      <w:r>
+        <w:t xml:space="preserve">. O fato de uma versão preliminar do software estar </w:t>
+      </w:r>
+      <w:r>
+        <w:t>funcionando corretamente, acaba reduzindo as chances de uma correção durante ou após a implementação</w:t>
+      </w:r>
+      <w:r>
+        <w:t xml:space="preserve"> (Schach, 2009).</w:t>
+      </w:r>
     </w:p>
     <w:p>
       <w:pPr>
@@ -3054,13 +3825,19 @@
           <w:bCs/>
         </w:rPr>
       </w:pPr>
-      <w:r>
-        <w:rPr>
-          <w:b/>
-          <w:bCs/>
-        </w:rPr>
+    </w:p>
+    <w:p>
+      <w:pPr>
+        <w:pStyle w:val="Ttulo3"/>
+      </w:pPr>
+      <w:bookmarkStart w:id="6" w:name="_Toc114428036"/>
+      <w:r>
+        <w:t xml:space="preserve">1.2.3 </w:t>
+      </w:r>
+      <w:r>
         <w:t>Modelo espiral</w:t>
       </w:r>
+      <w:bookmarkEnd w:id="6"/>
     </w:p>
     <w:p>
       <w:pPr>
@@ -3076,19 +3853,10 @@
         <w:t>. Isso ajuda a mitigar grandes problemas que podem surgir durante a execução do projeto</w:t>
       </w:r>
       <w:r>
-        <w:t xml:space="preserve"> (Pressman</w:t>
-      </w:r>
-      <w:r>
-        <w:t>, 1995</w:t>
-      </w:r>
-      <w:r>
-        <w:t>)</w:t>
-      </w:r>
-      <w:r>
         <w:t xml:space="preserve">. </w:t>
       </w:r>
       <w:r>
-        <w:t xml:space="preserve"> É </w:t>
+        <w:t xml:space="preserve">É </w:t>
       </w:r>
       <w:r>
         <w:t>definido pelas seguintes</w:t>
@@ -3097,7 +3865,16 @@
         <w:t xml:space="preserve"> quatro</w:t>
       </w:r>
       <w:r>
-        <w:t xml:space="preserve"> atividades:</w:t>
+        <w:t xml:space="preserve"> atividades</w:t>
+      </w:r>
+      <w:r>
+        <w:t xml:space="preserve"> </w:t>
+      </w:r>
+      <w:r>
+        <w:t>(Pressman, 1995)</w:t>
+      </w:r>
+      <w:r>
+        <w:t>:</w:t>
       </w:r>
     </w:p>
     <w:p>
@@ -3119,7 +3896,13 @@
         <w:pStyle w:val="Pargrafo"/>
       </w:pPr>
       <w:r>
-        <w:t>- Análise dor riscos</w:t>
+        <w:t>- Análise do</w:t>
+      </w:r>
+      <w:r>
+        <w:t>s</w:t>
+      </w:r>
+      <w:r>
+        <w:t xml:space="preserve"> riscos</w:t>
       </w:r>
       <w:r>
         <w:t>, onde ocorre a identificação dos riscos ou resolução dos riscos</w:t>
@@ -3158,13 +3941,16 @@
         <w:pStyle w:val="Pargrafo"/>
       </w:pPr>
       <w:r>
-        <w:t>A FIGURA 2 apresenta as principais fases e fluxo do funcionamento do modelo em espiral</w:t>
-      </w:r>
-      <w:r>
-        <w:t xml:space="preserve">, sendo que cada atividade </w:t>
-      </w:r>
-      <w:r>
-        <w:t>tem sua representação através de um quadrante.</w:t>
+        <w:t xml:space="preserve">A FIGURA </w:t>
+      </w:r>
+      <w:r>
+        <w:t>3</w:t>
+      </w:r>
+      <w:r>
+        <w:t xml:space="preserve"> apresenta as principais fases e fluxo do funcionamento do modelo em espiral</w:t>
+      </w:r>
+      <w:r>
+        <w:t>. Nesse modelo, cada fase é representada através de um quadrante na figura. Por ser um modelo iterativo, é comum que uma mesma etapa seja executada mais de uma vez.</w:t>
       </w:r>
     </w:p>
     <w:p>
@@ -3177,8 +3963,8 @@
         </w:rPr>
         <w:lastRenderedPageBreak/>
         <w:drawing>
-          <wp:inline distT="0" distB="0" distL="0" distR="0" wp14:anchorId="0521A3ED" wp14:editId="174956DA">
-            <wp:extent cx="4238625" cy="3048880"/>
+          <wp:inline distT="0" distB="0" distL="0" distR="0" wp14:anchorId="0521A3ED" wp14:editId="3185927D">
+            <wp:extent cx="3946080" cy="2838450"/>
             <wp:effectExtent l="0" t="0" r="0" b="0"/>
             <wp:docPr id="9" name="Imagem 9" descr="Diagrama, Desenho técnico&#10;&#10;Descrição gerada automaticamente"/>
             <wp:cNvGraphicFramePr>
@@ -3192,7 +3978,7 @@
                     <pic:cNvPicPr/>
                   </pic:nvPicPr>
                   <pic:blipFill>
-                    <a:blip r:embed="rId7"/>
+                    <a:blip r:embed="rId8"/>
                     <a:stretch>
                       <a:fillRect/>
                     </a:stretch>
@@ -3200,7 +3986,7 @@
                   <pic:spPr>
                     <a:xfrm>
                       <a:off x="0" y="0"/>
-                      <a:ext cx="4252010" cy="3058508"/>
+                      <a:ext cx="3987899" cy="2868531"/>
                     </a:xfrm>
                     <a:prstGeom prst="rect">
                       <a:avLst/>
@@ -3227,7 +4013,28 @@
           <w:sz w:val="20"/>
           <w:szCs w:val="18"/>
         </w:rPr>
-        <w:t>FIGURA 2 – Modelo em espiral</w:t>
+        <w:t xml:space="preserve">FIGURA </w:t>
+      </w:r>
+      <w:r>
+        <w:rPr>
+          <w:sz w:val="20"/>
+          <w:szCs w:val="18"/>
+        </w:rPr>
+        <w:t>3</w:t>
+      </w:r>
+      <w:r>
+        <w:rPr>
+          <w:sz w:val="20"/>
+          <w:szCs w:val="18"/>
+        </w:rPr>
+        <w:t xml:space="preserve"> – Modelo em espiral</w:t>
+      </w:r>
+      <w:r>
+        <w:rPr>
+          <w:sz w:val="20"/>
+          <w:szCs w:val="18"/>
+        </w:rPr>
+        <w:t>.</w:t>
       </w:r>
     </w:p>
     <w:p>
@@ -3253,6 +4060,13 @@
         </w:rPr>
         <w:t>, 1995, p. 39</w:t>
       </w:r>
+      <w:r>
+        <w:rPr>
+          <w:sz w:val="20"/>
+          <w:szCs w:val="18"/>
+        </w:rPr>
+        <w:t>.</w:t>
+      </w:r>
     </w:p>
     <w:p>
       <w:pPr>
@@ -3293,7 +4107,21 @@
           <w:sz w:val="20"/>
           <w:szCs w:val="18"/>
         </w:rPr>
-        <w:t xml:space="preserve"> seguinte de planejamento e análise dos riscos. Em cada arco da espiral, a conclusão da análise dos riscos resulta numa decisão de “prosseguir/não prosseguir”. Se os riscos forem muito grandes, o projeto pode ser encerrado.</w:t>
+        <w:t xml:space="preserve"> seguinte de planejamento e análise dos riscos. Em cada arco da espiral, a conclusão da análise dos riscos resulta numa decisão de “prosseguir/não prosseguir”. Se os riscos forem muito grandes, o projeto pode ser encerrado</w:t>
+      </w:r>
+      <w:r>
+        <w:rPr>
+          <w:sz w:val="20"/>
+          <w:szCs w:val="18"/>
+        </w:rPr>
+        <w:t xml:space="preserve"> (Pressman, 1995, p. 40)</w:t>
+      </w:r>
+      <w:r>
+        <w:rPr>
+          <w:sz w:val="20"/>
+          <w:szCs w:val="18"/>
+        </w:rPr>
+        <w:t>.</w:t>
       </w:r>
     </w:p>
     <w:p>
@@ -3352,22 +4180,18 @@
       <w:pPr>
         <w:pStyle w:val="Ttulo2"/>
       </w:pPr>
-      <w:bookmarkStart w:id="4" w:name="_Toc113731619"/>
+      <w:bookmarkStart w:id="7" w:name="_Toc114428037"/>
       <w:r>
         <w:t xml:space="preserve">1.3 </w:t>
       </w:r>
       <w:r>
-        <w:t>Requisitos funcionais e não</w:t>
-      </w:r>
-      <w:r>
-        <w:t xml:space="preserve"> </w:t>
-      </w:r>
-      <w:r>
-        <w:t>funcionais</w:t>
-      </w:r>
-      <w:bookmarkEnd w:id="4"/>
-    </w:p>
-    <w:p/>
+        <w:t xml:space="preserve">Requisitos </w:t>
+      </w:r>
+      <w:r>
+        <w:t>de sistema</w:t>
+      </w:r>
+      <w:bookmarkEnd w:id="7"/>
+    </w:p>
     <w:p>
       <w:pPr>
         <w:pStyle w:val="Pargrafo"/>
@@ -3393,18 +4217,16 @@
     </w:p>
     <w:p>
       <w:pPr>
-        <w:rPr>
-          <w:b/>
-          <w:bCs/>
-        </w:rPr>
-      </w:pPr>
-      <w:r>
-        <w:rPr>
-          <w:b/>
-          <w:bCs/>
-        </w:rPr>
+        <w:pStyle w:val="Ttulo3"/>
+      </w:pPr>
+      <w:bookmarkStart w:id="8" w:name="_Toc114428038"/>
+      <w:r>
+        <w:t xml:space="preserve">1.3.1 </w:t>
+      </w:r>
+      <w:r>
         <w:t>Requisitos funcionais</w:t>
       </w:r>
+      <w:bookmarkEnd w:id="8"/>
     </w:p>
     <w:p>
       <w:pPr>
@@ -3419,6 +4241,849 @@
       <w:r>
         <w:t xml:space="preserve"> funcionalidades e serviços implementados (Marco Túlio, 2020).</w:t>
       </w:r>
+    </w:p>
+    <w:p>
+      <w:pPr>
+        <w:pStyle w:val="Pargrafo"/>
+      </w:pPr>
+      <w:r>
+        <w:t>Sommerville</w:t>
+      </w:r>
+      <w:r>
+        <w:t xml:space="preserve"> detalha </w:t>
+      </w:r>
+      <w:r>
+        <w:t xml:space="preserve">a definição de requisitos funcionais da </w:t>
+      </w:r>
+      <w:r>
+        <w:t>seguinte maneira:</w:t>
+      </w:r>
+    </w:p>
+    <w:p>
+      <w:pPr>
+        <w:pStyle w:val="Pargrafo"/>
+        <w:ind w:left="2268" w:firstLine="0"/>
+        <w:rPr>
+          <w:sz w:val="20"/>
+          <w:szCs w:val="20"/>
+        </w:rPr>
+      </w:pPr>
+      <w:r>
+        <w:rPr>
+          <w:sz w:val="20"/>
+          <w:szCs w:val="20"/>
+        </w:rPr>
+        <w:t xml:space="preserve">Os requisitos funcionais de um sistema descrevem o que ele deve fazer. Eles dependem do tipo de software a ser desenvolvido, de quem são seus possíveis usuários e da abordagem geral adotada pela organização ao escrever os requisitos. Quando expressos como requisitos de usuário, os requisitos funcionais são normalmente descritos de forma abstrata, para serem compreendidos pelos usuários do sistema. No entanto, requisitos de sistema funcionais mais específicos descrevem em detalhes as funções do sistema, suas entradas e saídas, </w:t>
+      </w:r>
+      <w:r>
+        <w:rPr>
+          <w:sz w:val="20"/>
+          <w:szCs w:val="20"/>
+        </w:rPr>
+        <w:t>exceções etc.</w:t>
+      </w:r>
+      <w:r>
+        <w:rPr>
+          <w:sz w:val="20"/>
+          <w:szCs w:val="20"/>
+        </w:rPr>
+        <w:t xml:space="preserve"> (Sommerville, 2011, p. 59)</w:t>
+      </w:r>
+      <w:r>
+        <w:rPr>
+          <w:sz w:val="20"/>
+          <w:szCs w:val="20"/>
+        </w:rPr>
+        <w:t>.</w:t>
+      </w:r>
+    </w:p>
+    <w:p>
+      <w:pPr>
+        <w:pStyle w:val="Pargrafo"/>
+        <w:ind w:left="2268" w:firstLine="0"/>
+        <w:rPr>
+          <w:sz w:val="20"/>
+          <w:szCs w:val="20"/>
+        </w:rPr>
+      </w:pPr>
+    </w:p>
+    <w:p>
+      <w:pPr>
+        <w:pStyle w:val="Pargrafo"/>
+      </w:pPr>
+      <w:r>
+        <w:t>O QUADRO 1 apresenta os requisitos funcionais de um sistema utilizado para manter informações sobre os pacientes em tratamento por problemas de saúde mental</w:t>
+      </w:r>
+      <w:r>
+        <w:t>.</w:t>
+      </w:r>
+    </w:p>
+    <w:p>
+      <w:pPr>
+        <w:rPr>
+          <w:sz w:val="20"/>
+          <w:szCs w:val="20"/>
+        </w:rPr>
+      </w:pPr>
+      <w:r>
+        <w:rPr>
+          <w:sz w:val="20"/>
+          <w:szCs w:val="20"/>
+        </w:rPr>
+        <w:t>QUADRO 1 – Requisitos funcionais de um sistema</w:t>
+      </w:r>
+      <w:r>
+        <w:rPr>
+          <w:sz w:val="20"/>
+          <w:szCs w:val="20"/>
+        </w:rPr>
+        <w:t xml:space="preserve"> mantedor de</w:t>
+      </w:r>
+      <w:r>
+        <w:rPr>
+          <w:sz w:val="20"/>
+          <w:szCs w:val="20"/>
+        </w:rPr>
+        <w:t xml:space="preserve"> informações sobre pacientes em tratamento de saúde mental</w:t>
+      </w:r>
+      <w:r>
+        <w:rPr>
+          <w:sz w:val="20"/>
+          <w:szCs w:val="20"/>
+        </w:rPr>
+        <w:t>.</w:t>
+      </w:r>
+    </w:p>
+    <w:tbl>
+      <w:tblPr>
+        <w:tblStyle w:val="Tabelacomgrade"/>
+        <w:tblW w:w="0" w:type="auto"/>
+        <w:tblLook w:val="04A0" w:firstRow="1" w:lastRow="0" w:firstColumn="1" w:lastColumn="0" w:noHBand="0" w:noVBand="1"/>
+      </w:tblPr>
+      <w:tblGrid>
+        <w:gridCol w:w="421"/>
+        <w:gridCol w:w="8073"/>
+      </w:tblGrid>
+      <w:tr>
+        <w:tc>
+          <w:tcPr>
+            <w:tcW w:w="421" w:type="dxa"/>
+          </w:tcPr>
+          <w:p>
+            <w:pPr>
+              <w:rPr>
+                <w:sz w:val="20"/>
+                <w:szCs w:val="20"/>
+              </w:rPr>
+            </w:pPr>
+            <w:r>
+              <w:rPr>
+                <w:sz w:val="20"/>
+                <w:szCs w:val="20"/>
+              </w:rPr>
+              <w:t>1</w:t>
+            </w:r>
+          </w:p>
+        </w:tc>
+        <w:tc>
+          <w:tcPr>
+            <w:tcW w:w="8073" w:type="dxa"/>
+          </w:tcPr>
+          <w:p>
+            <w:pPr>
+              <w:rPr>
+                <w:sz w:val="20"/>
+                <w:szCs w:val="20"/>
+              </w:rPr>
+            </w:pPr>
+            <w:r>
+              <w:rPr>
+                <w:sz w:val="20"/>
+                <w:szCs w:val="20"/>
+              </w:rPr>
+              <w:t>Um usuário deve ser capaz de pesquisar as listas de agendamentos para todas as clínicas.</w:t>
+            </w:r>
+          </w:p>
+        </w:tc>
+      </w:tr>
+      <w:tr>
+        <w:tc>
+          <w:tcPr>
+            <w:tcW w:w="421" w:type="dxa"/>
+          </w:tcPr>
+          <w:p>
+            <w:pPr>
+              <w:rPr>
+                <w:sz w:val="20"/>
+                <w:szCs w:val="20"/>
+              </w:rPr>
+            </w:pPr>
+            <w:r>
+              <w:rPr>
+                <w:sz w:val="20"/>
+                <w:szCs w:val="20"/>
+              </w:rPr>
+              <w:t>2</w:t>
+            </w:r>
+          </w:p>
+        </w:tc>
+        <w:tc>
+          <w:tcPr>
+            <w:tcW w:w="8073" w:type="dxa"/>
+          </w:tcPr>
+          <w:p>
+            <w:pPr>
+              <w:rPr>
+                <w:sz w:val="20"/>
+                <w:szCs w:val="20"/>
+              </w:rPr>
+            </w:pPr>
+            <w:r>
+              <w:rPr>
+                <w:sz w:val="20"/>
+                <w:szCs w:val="20"/>
+              </w:rPr>
+              <w:t>O sistema deve gerar a cada dia, para cada clínica, a lista dos pacientes para as consultas daquele dia.</w:t>
+            </w:r>
+          </w:p>
+        </w:tc>
+      </w:tr>
+      <w:tr>
+        <w:tc>
+          <w:tcPr>
+            <w:tcW w:w="421" w:type="dxa"/>
+          </w:tcPr>
+          <w:p>
+            <w:pPr>
+              <w:rPr>
+                <w:sz w:val="20"/>
+                <w:szCs w:val="20"/>
+              </w:rPr>
+            </w:pPr>
+            <w:r>
+              <w:rPr>
+                <w:sz w:val="20"/>
+                <w:szCs w:val="20"/>
+              </w:rPr>
+              <w:t>3</w:t>
+            </w:r>
+          </w:p>
+        </w:tc>
+        <w:tc>
+          <w:tcPr>
+            <w:tcW w:w="8073" w:type="dxa"/>
+          </w:tcPr>
+          <w:p>
+            <w:pPr>
+              <w:rPr>
+                <w:sz w:val="20"/>
+                <w:szCs w:val="20"/>
+              </w:rPr>
+            </w:pPr>
+            <w:r>
+              <w:rPr>
+                <w:sz w:val="20"/>
+                <w:szCs w:val="20"/>
+              </w:rPr>
+              <w:t>Cada membro da equipe que usa o sistema deve ser identificado apenas por seu número de oito dígitos.</w:t>
+            </w:r>
+          </w:p>
+        </w:tc>
+      </w:tr>
+    </w:tbl>
+    <w:p>
+      <w:pPr>
+        <w:rPr>
+          <w:sz w:val="20"/>
+          <w:szCs w:val="20"/>
+        </w:rPr>
+      </w:pPr>
+      <w:r>
+        <w:rPr>
+          <w:sz w:val="20"/>
+          <w:szCs w:val="20"/>
+        </w:rPr>
+        <w:t>Fonte: Adaptado de Sommerville, 2011, pág. 59.</w:t>
+      </w:r>
+    </w:p>
+    <w:p>
+      <w:pPr>
+        <w:rPr>
+          <w:sz w:val="20"/>
+          <w:szCs w:val="20"/>
+        </w:rPr>
+      </w:pPr>
+    </w:p>
+    <w:p>
+      <w:pPr>
+        <w:pStyle w:val="Pargrafo"/>
+      </w:pPr>
+      <w:r>
+        <w:t>Em suma, os requisitos funcionais limitam-se ao que o software deve de fato fazer</w:t>
+      </w:r>
+      <w:r>
+        <w:t>, sendo que podem ser escritos de forma abstrata ou específica</w:t>
+      </w:r>
+      <w:r>
+        <w:t xml:space="preserve">, detalhando </w:t>
+      </w:r>
+      <w:r>
+        <w:t>as entradas, saídas e eventuais erros que podem ocorrer</w:t>
+      </w:r>
+      <w:r>
+        <w:t xml:space="preserve">. Os fatores determinantes desses requisitos </w:t>
+      </w:r>
+      <w:r>
+        <w:t>levam em conta o tipo de sistema a ser desenvolvido, além dos seus possíveis usuários.</w:t>
+      </w:r>
+    </w:p>
+    <w:p>
+      <w:pPr>
+        <w:pStyle w:val="Ttulo3"/>
+      </w:pPr>
+      <w:bookmarkStart w:id="9" w:name="_Toc114428039"/>
+      <w:r>
+        <w:lastRenderedPageBreak/>
+        <w:t xml:space="preserve">1.3.2 </w:t>
+      </w:r>
+      <w:r>
+        <w:t>Requisitos não funcionais</w:t>
+      </w:r>
+      <w:bookmarkEnd w:id="9"/>
+    </w:p>
+    <w:p>
+      <w:pPr>
+        <w:pStyle w:val="Pargrafo"/>
+      </w:pPr>
+      <w:r>
+        <w:t>Os requisitos não funcionais</w:t>
+      </w:r>
+      <w:r>
+        <w:t xml:space="preserve"> são requisitos que não possuem ligação direta com os serviços</w:t>
+      </w:r>
+      <w:r>
+        <w:t xml:space="preserve"> específicos</w:t>
+      </w:r>
+      <w:r>
+        <w:t xml:space="preserve"> prestados pelo software ao cliente. Geralmente estão relacionados a propriedades como confiabilidade, tempo de resposta, segurança, entre outros</w:t>
+      </w:r>
+      <w:r>
+        <w:t xml:space="preserve"> </w:t>
+      </w:r>
+      <w:r>
+        <w:t>(Sommerville, 2011).</w:t>
+      </w:r>
+    </w:p>
+    <w:p>
+      <w:pPr>
+        <w:pStyle w:val="Pargrafo"/>
+      </w:pPr>
+      <w:r>
+        <w:t>Requisitos não funcionais tendem a serem mais críticos que requisitos funcionais individuais.</w:t>
+      </w:r>
+      <w:r>
+        <w:t xml:space="preserve"> Sommerville explica esse fator da seguinte forma:</w:t>
+      </w:r>
+    </w:p>
+    <w:p>
+      <w:pPr>
+        <w:pStyle w:val="Pargrafo"/>
+        <w:ind w:left="2268" w:firstLine="0"/>
+        <w:rPr>
+          <w:sz w:val="20"/>
+          <w:szCs w:val="18"/>
+        </w:rPr>
+      </w:pPr>
+      <w:r>
+        <w:rPr>
+          <w:sz w:val="20"/>
+          <w:szCs w:val="18"/>
+        </w:rPr>
+        <w:t>Os usuários do sistema podem, geralmente, encontrar maneiras de contornar uma função do sistema que realmente não atenda a suas necessidades. No entanto, deixar de atender a um requisito não funcional pode significar a inutilização de todo o sistema. Por exemplo, se um sistema de aeronaves não cumprir seus requisitos de confiabilidade, não será certificado como um sistema seguro para operar; se um sistema de controle embutido não atender aos requisitos de desempenho, as funções de controle não funcionarão corretamente</w:t>
+      </w:r>
+      <w:r>
+        <w:rPr>
+          <w:sz w:val="20"/>
+          <w:szCs w:val="18"/>
+        </w:rPr>
+        <w:t xml:space="preserve"> (Sommerville, 2011, p. 60)</w:t>
+      </w:r>
+      <w:r>
+        <w:rPr>
+          <w:sz w:val="20"/>
+          <w:szCs w:val="18"/>
+        </w:rPr>
+        <w:t>.</w:t>
+      </w:r>
+    </w:p>
+    <w:p>
+      <w:pPr>
+        <w:pStyle w:val="Pargrafo"/>
+      </w:pPr>
+    </w:p>
+    <w:p>
+      <w:pPr>
+        <w:pStyle w:val="Pargrafo"/>
+      </w:pPr>
+      <w:r>
+        <w:t>O surgimento desses requisitos se dá através das necessidades dos usuários, devido a restrições de orçamento, políticas organizacionais, fatores externos, entre outros</w:t>
+      </w:r>
+      <w:r>
+        <w:t xml:space="preserve"> (Sommerville, 2011). A FIGURA 4 classifica </w:t>
+      </w:r>
+      <w:r>
+        <w:t>os requisitos não funcionais existentes.</w:t>
+      </w:r>
+    </w:p>
+    <w:p>
+      <w:pPr>
+        <w:pStyle w:val="Pargrafo"/>
+      </w:pPr>
+      <w:r>
+        <w:drawing>
+          <wp:inline distT="0" distB="0" distL="0" distR="0" wp14:anchorId="217FBB34" wp14:editId="73FE015F">
+            <wp:extent cx="4876800" cy="2637395"/>
+            <wp:effectExtent l="0" t="0" r="0" b="0"/>
+            <wp:docPr id="3" name="Imagem 3" descr="Diagrama&#10;&#10;Descrição gerada automaticamente"/>
+            <wp:cNvGraphicFramePr>
+              <a:graphicFrameLocks xmlns:a="http://schemas.openxmlformats.org/drawingml/2006/main" noChangeAspect="1"/>
+            </wp:cNvGraphicFramePr>
+            <a:graphic xmlns:a="http://schemas.openxmlformats.org/drawingml/2006/main">
+              <a:graphicData uri="http://schemas.openxmlformats.org/drawingml/2006/picture">
+                <pic:pic xmlns:pic="http://schemas.openxmlformats.org/drawingml/2006/picture">
+                  <pic:nvPicPr>
+                    <pic:cNvPr id="3" name="Imagem 3" descr="Diagrama&#10;&#10;Descrição gerada automaticamente"/>
+                    <pic:cNvPicPr/>
+                  </pic:nvPicPr>
+                  <pic:blipFill>
+                    <a:blip r:embed="rId9"/>
+                    <a:stretch>
+                      <a:fillRect/>
+                    </a:stretch>
+                  </pic:blipFill>
+                  <pic:spPr>
+                    <a:xfrm>
+                      <a:off x="0" y="0"/>
+                      <a:ext cx="4882359" cy="2640401"/>
+                    </a:xfrm>
+                    <a:prstGeom prst="rect">
+                      <a:avLst/>
+                    </a:prstGeom>
+                  </pic:spPr>
+                </pic:pic>
+              </a:graphicData>
+            </a:graphic>
+          </wp:inline>
+        </w:drawing>
+      </w:r>
+    </w:p>
+    <w:p>
+      <w:pPr>
+        <w:pStyle w:val="Pargrafo"/>
+        <w:ind w:firstLine="0"/>
+        <w:rPr>
+          <w:sz w:val="20"/>
+          <w:szCs w:val="18"/>
+        </w:rPr>
+      </w:pPr>
+      <w:r>
+        <w:rPr>
+          <w:sz w:val="20"/>
+          <w:szCs w:val="18"/>
+        </w:rPr>
+        <w:t>FIGURA 4 – Classificação de requisitos não funcionais</w:t>
+      </w:r>
+      <w:r>
+        <w:rPr>
+          <w:sz w:val="20"/>
+          <w:szCs w:val="18"/>
+        </w:rPr>
+        <w:t>.</w:t>
+      </w:r>
+    </w:p>
+    <w:p>
+      <w:pPr>
+        <w:pStyle w:val="Pargrafo"/>
+        <w:ind w:firstLine="0"/>
+        <w:rPr>
+          <w:sz w:val="20"/>
+          <w:szCs w:val="18"/>
+        </w:rPr>
+      </w:pPr>
+      <w:r>
+        <w:rPr>
+          <w:sz w:val="20"/>
+          <w:szCs w:val="18"/>
+        </w:rPr>
+        <w:t>Fonte: Sommerville, 2011, p. 61</w:t>
+      </w:r>
+      <w:r>
+        <w:rPr>
+          <w:sz w:val="20"/>
+          <w:szCs w:val="18"/>
+        </w:rPr>
+        <w:t>.</w:t>
+      </w:r>
+    </w:p>
+    <w:p>
+      <w:pPr>
+        <w:pStyle w:val="Pargrafo"/>
+        <w:ind w:firstLine="0"/>
+        <w:rPr>
+          <w:sz w:val="20"/>
+          <w:szCs w:val="18"/>
+        </w:rPr>
+      </w:pPr>
+    </w:p>
+    <w:p>
+      <w:pPr>
+        <w:pStyle w:val="Pargrafo"/>
+      </w:pPr>
+      <w:r>
+        <w:t>Tais requisitos são definidos da seguinte maneira (Sommerville, 2011):</w:t>
+      </w:r>
+    </w:p>
+    <w:p>
+      <w:pPr>
+        <w:pStyle w:val="Pargrafo"/>
+      </w:pPr>
+      <w:r>
+        <w:lastRenderedPageBreak/>
+        <w:t xml:space="preserve">- Requisitos de produto </w:t>
+      </w:r>
+      <w:r>
+        <w:t>s</w:t>
+      </w:r>
+      <w:r>
+        <w:t>ão requisitos referentes ao comportamento do software, como por exemplo velocidade</w:t>
+      </w:r>
+      <w:r>
+        <w:t xml:space="preserve"> em requisitos de desempenho, e espaço em disco em requisitos de espaço.</w:t>
+      </w:r>
+    </w:p>
+    <w:p>
+      <w:pPr>
+        <w:pStyle w:val="Pargrafo"/>
+      </w:pPr>
+      <w:r>
+        <w:t>- Requisitos organizacionais são requisitos decorrentes das políticas e procedimentos da organização do cliente e desenvolvedor</w:t>
+      </w:r>
+      <w:r>
+        <w:t xml:space="preserve">, como por exemplo </w:t>
+      </w:r>
+      <w:r>
+        <w:t>como o software deverá ser usado em requisitos operacionais, e a linguagem de programação a ser utilizada em requisitos de desenvolvimento.</w:t>
+      </w:r>
+    </w:p>
+    <w:p>
+      <w:pPr>
+        <w:pStyle w:val="Pargrafo"/>
+      </w:pPr>
+      <w:r>
+        <w:t xml:space="preserve">- </w:t>
+      </w:r>
+      <w:r>
+        <w:t>Requisitos externos são requisitos decorrentes de fatores externos ao sistema e seu processo de desenvolvimento, como por exemplo um software operante dentro da lei em requisitos legais, e o que deve ser feito para ser aceito por um regulador como o banco central em requisitos reguladores.</w:t>
+      </w:r>
+    </w:p>
+    <w:p>
+      <w:pPr>
+        <w:pStyle w:val="Pargrafo"/>
+      </w:pPr>
+      <w:r>
+        <w:t xml:space="preserve">O QUADRO </w:t>
+      </w:r>
+      <w:r>
+        <w:t>2</w:t>
+      </w:r>
+      <w:r>
+        <w:t xml:space="preserve"> apresenta os requisitos</w:t>
+      </w:r>
+      <w:r>
+        <w:t xml:space="preserve"> não</w:t>
+      </w:r>
+      <w:r>
+        <w:t xml:space="preserve"> funcionais de um sistema utilizado para manter informações sobre os pacientes em tratamento por problemas de saúde mental.</w:t>
+      </w:r>
+    </w:p>
+    <w:p>
+      <w:pPr>
+        <w:rPr>
+          <w:sz w:val="20"/>
+          <w:szCs w:val="20"/>
+        </w:rPr>
+      </w:pPr>
+      <w:r>
+        <w:rPr>
+          <w:sz w:val="20"/>
+          <w:szCs w:val="20"/>
+        </w:rPr>
+        <w:t xml:space="preserve">QUADRO </w:t>
+      </w:r>
+      <w:r>
+        <w:rPr>
+          <w:sz w:val="20"/>
+          <w:szCs w:val="20"/>
+        </w:rPr>
+        <w:t>2</w:t>
+      </w:r>
+      <w:r>
+        <w:rPr>
+          <w:sz w:val="20"/>
+          <w:szCs w:val="20"/>
+        </w:rPr>
+        <w:t xml:space="preserve"> – Requisitos</w:t>
+      </w:r>
+      <w:r>
+        <w:rPr>
+          <w:sz w:val="20"/>
+          <w:szCs w:val="20"/>
+        </w:rPr>
+        <w:t xml:space="preserve"> não</w:t>
+      </w:r>
+      <w:r>
+        <w:rPr>
+          <w:sz w:val="20"/>
+          <w:szCs w:val="20"/>
+        </w:rPr>
+        <w:t xml:space="preserve"> funcionais de um sistema</w:t>
+      </w:r>
+      <w:r>
+        <w:rPr>
+          <w:sz w:val="20"/>
+          <w:szCs w:val="20"/>
+        </w:rPr>
+        <w:t xml:space="preserve"> mantedor de</w:t>
+      </w:r>
+      <w:r>
+        <w:rPr>
+          <w:sz w:val="20"/>
+          <w:szCs w:val="20"/>
+        </w:rPr>
+        <w:t xml:space="preserve"> informações sobre pacientes em tratamento de saúde mental.</w:t>
+      </w:r>
+    </w:p>
+    <w:tbl>
+      <w:tblPr>
+        <w:tblStyle w:val="Tabelacomgrade"/>
+        <w:tblW w:w="0" w:type="auto"/>
+        <w:tblLook w:val="04A0" w:firstRow="1" w:lastRow="0" w:firstColumn="1" w:lastColumn="0" w:noHBand="0" w:noVBand="1"/>
+      </w:tblPr>
+      <w:tblGrid>
+        <w:gridCol w:w="4247"/>
+        <w:gridCol w:w="4247"/>
+      </w:tblGrid>
+      <w:tr>
+        <w:tc>
+          <w:tcPr>
+            <w:tcW w:w="4247" w:type="dxa"/>
+          </w:tcPr>
+          <w:p>
+            <w:pPr>
+              <w:pStyle w:val="Pargrafo"/>
+              <w:ind w:firstLine="0"/>
+              <w:rPr>
+                <w:b/>
+                <w:bCs/>
+                <w:sz w:val="20"/>
+                <w:szCs w:val="18"/>
+              </w:rPr>
+            </w:pPr>
+            <w:r>
+              <w:rPr>
+                <w:b/>
+                <w:bCs/>
+                <w:sz w:val="20"/>
+                <w:szCs w:val="18"/>
+              </w:rPr>
+              <w:t>Requisito de produto</w:t>
+            </w:r>
+          </w:p>
+        </w:tc>
+        <w:tc>
+          <w:tcPr>
+            <w:tcW w:w="4247" w:type="dxa"/>
+          </w:tcPr>
+          <w:p>
+            <w:r>
+              <w:rPr>
+                <w:sz w:val="20"/>
+                <w:szCs w:val="18"/>
+              </w:rPr>
+              <w:t>O MHC-PMS deve estar disponível para todas as clínicas durante as horas normais de trabalho (segunda a sexta-feira, 8h30 às 17h30). Períodos de não operação dentro do horário normal de trabalho não podem exceder cinco segundos em um dia.</w:t>
+            </w:r>
+          </w:p>
+        </w:tc>
+      </w:tr>
+      <w:tr>
+        <w:tc>
+          <w:tcPr>
+            <w:tcW w:w="4247" w:type="dxa"/>
+          </w:tcPr>
+          <w:p>
+            <w:pPr>
+              <w:pStyle w:val="Pargrafo"/>
+              <w:ind w:firstLine="0"/>
+              <w:rPr>
+                <w:b/>
+                <w:bCs/>
+                <w:sz w:val="20"/>
+                <w:szCs w:val="18"/>
+              </w:rPr>
+            </w:pPr>
+            <w:r>
+              <w:rPr>
+                <w:b/>
+                <w:bCs/>
+                <w:sz w:val="20"/>
+                <w:szCs w:val="18"/>
+              </w:rPr>
+              <w:t>Requisito organizacional</w:t>
+            </w:r>
+          </w:p>
+        </w:tc>
+        <w:tc>
+          <w:tcPr>
+            <w:tcW w:w="4247" w:type="dxa"/>
+          </w:tcPr>
+          <w:p>
+            <w:pPr>
+              <w:rPr>
+                <w:sz w:val="20"/>
+                <w:szCs w:val="18"/>
+              </w:rPr>
+            </w:pPr>
+            <w:r>
+              <w:rPr>
+                <w:sz w:val="16"/>
+                <w:szCs w:val="14"/>
+              </w:rPr>
+              <w:t>U</w:t>
+            </w:r>
+            <w:r>
+              <w:rPr>
+                <w:sz w:val="20"/>
+                <w:szCs w:val="18"/>
+              </w:rPr>
+              <w:t>suários do sistema MHC-PMS devem se autenticar com seus cartões de identificação da autoridade da saúde.</w:t>
+            </w:r>
+          </w:p>
+        </w:tc>
+      </w:tr>
+      <w:tr>
+        <w:tc>
+          <w:tcPr>
+            <w:tcW w:w="4247" w:type="dxa"/>
+          </w:tcPr>
+          <w:p>
+            <w:pPr>
+              <w:pStyle w:val="Pargrafo"/>
+              <w:ind w:firstLine="0"/>
+              <w:rPr>
+                <w:b/>
+                <w:bCs/>
+                <w:sz w:val="20"/>
+                <w:szCs w:val="18"/>
+              </w:rPr>
+            </w:pPr>
+            <w:r>
+              <w:rPr>
+                <w:b/>
+                <w:bCs/>
+                <w:sz w:val="20"/>
+                <w:szCs w:val="18"/>
+              </w:rPr>
+              <w:t>Requisito externo</w:t>
+            </w:r>
+          </w:p>
+        </w:tc>
+        <w:tc>
+          <w:tcPr>
+            <w:tcW w:w="4247" w:type="dxa"/>
+          </w:tcPr>
+          <w:p>
+            <w:pPr>
+              <w:rPr>
+                <w:sz w:val="20"/>
+                <w:szCs w:val="18"/>
+              </w:rPr>
+            </w:pPr>
+            <w:r>
+              <w:rPr>
+                <w:sz w:val="20"/>
+                <w:szCs w:val="18"/>
+              </w:rPr>
+              <w:t>O sistema deve implementar as disposições de privacidade dos pacientes, tal como estabelecido no HStan-03-2006-priv.</w:t>
+            </w:r>
+          </w:p>
+        </w:tc>
+      </w:tr>
+    </w:tbl>
+    <w:p>
+      <w:pPr>
+        <w:rPr>
+          <w:sz w:val="20"/>
+          <w:szCs w:val="20"/>
+        </w:rPr>
+      </w:pPr>
+      <w:r>
+        <w:rPr>
+          <w:sz w:val="20"/>
+          <w:szCs w:val="20"/>
+        </w:rPr>
+        <w:t xml:space="preserve">Fonte: Adaptado de Sommerville, 2011, pág. </w:t>
+      </w:r>
+      <w:r>
+        <w:rPr>
+          <w:sz w:val="20"/>
+          <w:szCs w:val="20"/>
+        </w:rPr>
+        <w:t>62</w:t>
+      </w:r>
+      <w:r>
+        <w:rPr>
+          <w:sz w:val="20"/>
+          <w:szCs w:val="20"/>
+        </w:rPr>
+        <w:t>.</w:t>
+      </w:r>
+    </w:p>
+    <w:p>
+      <w:pPr>
+        <w:pStyle w:val="Pargrafo"/>
+      </w:pPr>
+    </w:p>
+    <w:p>
+      <w:pPr>
+        <w:pStyle w:val="Pargrafo"/>
+      </w:pPr>
+      <w:r>
+        <w:t>Diante dos conceitos apresentados, é possível concluir que os requisitos não funcionais não estão relacionados</w:t>
+      </w:r>
+      <w:r>
+        <w:t xml:space="preserve"> de forma direta</w:t>
+      </w:r>
+      <w:r>
+        <w:t xml:space="preserve"> com o que o software deve fazer em seu uso. </w:t>
+      </w:r>
+      <w:r>
+        <w:t>Em suma, os requisitos não funcionais se preocupam com a forma de implementação e a arquitetura do software. Esses requisitos costumam ser mais críticos que requisitos funcionais, podendo até inviabilizar um sistema.</w:t>
+      </w:r>
+    </w:p>
+    <w:p>
+      <w:pPr>
+        <w:pStyle w:val="Pargrafo"/>
+      </w:pPr>
+    </w:p>
+    <w:p>
+      <w:pPr>
+        <w:pStyle w:val="Ttulo2"/>
+      </w:pPr>
+      <w:bookmarkStart w:id="10" w:name="_Toc114428040"/>
+      <w:r>
+        <w:t>1.4 Modelagem de software</w:t>
+      </w:r>
+      <w:bookmarkEnd w:id="10"/>
     </w:p>
     <w:sectPr>
       <w:pgSz w:w="11906" w:h="16838"/>
@@ -4079,17 +5744,38 @@
     <w:uiPriority w:val="9"/>
     <w:unhideWhenUsed/>
     <w:qFormat/>
-    <w:rsid w:val="0007194B"/>
+    <w:rsid w:val="00B708CC"/>
     <w:pPr>
       <w:keepNext/>
       <w:keepLines/>
-      <w:spacing w:before="40" w:after="0"/>
+      <w:spacing w:before="40" w:after="240"/>
       <w:outlineLvl w:val="1"/>
     </w:pPr>
     <w:rPr>
       <w:rFonts w:eastAsiaTheme="majorEastAsia" w:cstheme="majorBidi"/>
       <w:color w:val="000000" w:themeColor="text1"/>
       <w:szCs w:val="26"/>
+    </w:rPr>
+  </w:style>
+  <w:style w:type="paragraph" w:styleId="Ttulo3">
+    <w:name w:val="heading 3"/>
+    <w:basedOn w:val="Normal"/>
+    <w:next w:val="Normal"/>
+    <w:link w:val="Ttulo3Char"/>
+    <w:uiPriority w:val="9"/>
+    <w:unhideWhenUsed/>
+    <w:qFormat/>
+    <w:rsid w:val="00B708CC"/>
+    <w:pPr>
+      <w:keepNext/>
+      <w:keepLines/>
+      <w:spacing w:before="40" w:after="240"/>
+      <w:outlineLvl w:val="2"/>
+    </w:pPr>
+    <w:rPr>
+      <w:rFonts w:eastAsiaTheme="majorEastAsia" w:cstheme="majorBidi"/>
+      <w:color w:val="000000" w:themeColor="text1"/>
+      <w:szCs w:val="24"/>
     </w:rPr>
   </w:style>
   <w:style w:type="character" w:default="1" w:styleId="Fontepargpadro">
@@ -4298,7 +5984,7 @@
     <w:basedOn w:val="Fontepargpadro"/>
     <w:link w:val="Ttulo2"/>
     <w:uiPriority w:val="9"/>
-    <w:rsid w:val="0007194B"/>
+    <w:rsid w:val="00B708CC"/>
     <w:rPr>
       <w:rFonts w:ascii="Arial" w:eastAsiaTheme="majorEastAsia" w:hAnsi="Arial" w:cstheme="majorBidi"/>
       <w:color w:val="000000" w:themeColor="text1"/>
@@ -4385,6 +6071,32 @@
       <w:color w:val="605E5C"/>
       <w:shd w:val="clear" w:color="auto" w:fill="E1DFDD"/>
     </w:rPr>
+  </w:style>
+  <w:style w:type="character" w:customStyle="1" w:styleId="Ttulo3Char">
+    <w:name w:val="Título 3 Char"/>
+    <w:basedOn w:val="Fontepargpadro"/>
+    <w:link w:val="Ttulo3"/>
+    <w:uiPriority w:val="9"/>
+    <w:rsid w:val="00B708CC"/>
+    <w:rPr>
+      <w:rFonts w:ascii="Arial" w:eastAsiaTheme="majorEastAsia" w:hAnsi="Arial" w:cstheme="majorBidi"/>
+      <w:color w:val="000000" w:themeColor="text1"/>
+      <w:sz w:val="24"/>
+      <w:szCs w:val="24"/>
+    </w:rPr>
+  </w:style>
+  <w:style w:type="paragraph" w:styleId="Sumrio3">
+    <w:name w:val="toc 3"/>
+    <w:basedOn w:val="Normal"/>
+    <w:next w:val="Normal"/>
+    <w:autoRedefine/>
+    <w:uiPriority w:val="39"/>
+    <w:unhideWhenUsed/>
+    <w:rsid w:val="00B708CC"/>
+    <w:pPr>
+      <w:spacing w:after="100"/>
+      <w:ind w:left="480"/>
+    </w:pPr>
   </w:style>
 </w:styles>
 </file>

</xml_diff>

<commit_message>
refactor(desenvolvimento): melhorias na escrita
</commit_message>
<xml_diff>
--- a/TCC.docx
+++ b/TCC.docx
@@ -1669,10 +1669,7 @@
         <w:t xml:space="preserve">QUADRO </w:t>
       </w:r>
       <w:r>
-        <w:t>2</w:t>
-      </w:r>
-      <w:r>
-        <w:t xml:space="preserve"> – </w:t>
+        <w:t xml:space="preserve">2 – </w:t>
       </w:r>
       <w:r>
         <w:rPr>
@@ -1703,13 +1700,7 @@
           <w:szCs w:val="24"/>
         </w:rPr>
         <w:tab/>
-        <w:t>2</w:t>
-      </w:r>
-      <w:r>
-        <w:rPr>
-          <w:szCs w:val="24"/>
-        </w:rPr>
-        <w:t>3</w:t>
+        <w:t>23</w:t>
       </w:r>
     </w:p>
     <w:p>
@@ -3420,6 +3411,26 @@
       <w:pPr>
         <w:pStyle w:val="Pargrafo"/>
       </w:pPr>
+      <w:r>
+        <w:t>Diante dos conceitos</w:t>
+      </w:r>
+      <w:r>
+        <w:t xml:space="preserve"> </w:t>
+      </w:r>
+      <w:r>
+        <w:t xml:space="preserve">apresentados, </w:t>
+      </w:r>
+      <w:r>
+        <w:t>será</w:t>
+      </w:r>
+      <w:r>
+        <w:t xml:space="preserve"> possível observar que a codificação é feita somente após uma análise detalhada do escopo do software e requisitos do cliente. Todo o projeto é dividido em fases, e cada fase do projeto possui a sua própria responsabilidade. As fases podem sofrer variações dependendo do modelo a ser adotado.</w:t>
+      </w:r>
+    </w:p>
+    <w:p>
+      <w:pPr>
+        <w:pStyle w:val="Pargrafo"/>
+      </w:pPr>
     </w:p>
     <w:p>
       <w:pPr>
@@ -3463,21 +3474,30 @@
         <w:t>É baseado nas seguintes etapas</w:t>
       </w:r>
       <w:r>
+        <w:t xml:space="preserve"> (Sommerville, 2011)</w:t>
+      </w:r>
+      <w:r>
+        <w:t>:</w:t>
+      </w:r>
+    </w:p>
+    <w:p>
+      <w:pPr>
+        <w:pStyle w:val="Pargrafo"/>
+      </w:pPr>
+      <w:r>
+        <w:t>- Análise e definição dos requisitos</w:t>
+      </w:r>
+      <w:r>
+        <w:t>.</w:t>
+      </w:r>
+      <w:r>
         <w:t xml:space="preserve"> </w:t>
       </w:r>
       <w:r>
-        <w:t>(Sommerville, 2011)</w:t>
-      </w:r>
-      <w:r>
-        <w:t>:</w:t>
-      </w:r>
-    </w:p>
-    <w:p>
-      <w:pPr>
-        <w:pStyle w:val="Pargrafo"/>
-      </w:pPr>
-      <w:r>
-        <w:t>- Análise e definição dos requisitos, obtido através da consulta aos usuários</w:t>
+        <w:t>O</w:t>
+      </w:r>
+      <w:r>
+        <w:t>btido através da consulta aos usuários</w:t>
       </w:r>
       <w:r>
         <w:t>;</w:t>
@@ -3539,14 +3559,21 @@
         <w:pStyle w:val="Pargrafo"/>
       </w:pPr>
       <w:r>
-        <w:t>- Operação e manutenção, onde o sistema é instalado colocado em uso e sofre manutenções.</w:t>
-      </w:r>
-    </w:p>
-    <w:p>
-      <w:pPr>
-        <w:pStyle w:val="Pargrafo"/>
-      </w:pPr>
-      <w:r>
+        <w:t>- Operação e manutenção</w:t>
+      </w:r>
+      <w:r>
+        <w:t>. O</w:t>
+      </w:r>
+      <w:r>
+        <w:t xml:space="preserve"> sistema é instalado colocado em uso e sofre manutenções.</w:t>
+      </w:r>
+    </w:p>
+    <w:p>
+      <w:pPr>
+        <w:pStyle w:val="Pargrafo"/>
+      </w:pPr>
+      <w:r>
+        <w:lastRenderedPageBreak/>
         <w:t>A FIGURA 1 apresenta as principais fases e fluxo do funcionamento do modelo em cascata.</w:t>
       </w:r>
     </w:p>
@@ -3558,7 +3585,6 @@
         <w:rPr>
           <w:noProof/>
         </w:rPr>
-        <w:lastRenderedPageBreak/>
         <w:drawing>
           <wp:inline distT="0" distB="0" distL="0" distR="0" wp14:anchorId="239F0EB6" wp14:editId="28041EBB">
             <wp:extent cx="4906060" cy="2438740"/>
@@ -3575,7 +3601,7 @@
                     <pic:cNvPicPr/>
                   </pic:nvPicPr>
                   <pic:blipFill>
-                    <a:blip r:embed="rId6"/>
+                    <a:blip r:embed="rId8"/>
                     <a:stretch>
                       <a:fillRect/>
                     </a:stretch>
@@ -3656,6 +3682,33 @@
     </w:p>
     <w:p>
       <w:pPr>
+        <w:pStyle w:val="Pargrafo"/>
+      </w:pPr>
+      <w:r>
+        <w:t>Conclui-se que o modelo em cascata é um modelo extremamente linear</w:t>
+      </w:r>
+      <w:r>
+        <w:t>,</w:t>
+      </w:r>
+      <w:r>
+        <w:t xml:space="preserve"> </w:t>
+      </w:r>
+      <w:r>
+        <w:t>e isso acaba por dificultar eventuais alterações nos requisitos inicialmente estabelecidos. Portanto, caso o modelo seja adotado pela equipe de desenvolvimento, é necessário definir da forma mais completa e correta possível as necessidades do software.</w:t>
+      </w:r>
+    </w:p>
+    <w:p>
+      <w:pPr>
+        <w:pStyle w:val="Pargrafo"/>
+        <w:ind w:firstLine="0"/>
+        <w:rPr>
+          <w:sz w:val="20"/>
+          <w:szCs w:val="18"/>
+        </w:rPr>
+      </w:pPr>
+    </w:p>
+    <w:p>
+      <w:pPr>
         <w:pStyle w:val="Ttulo3"/>
       </w:pPr>
       <w:bookmarkStart w:id="5" w:name="_Toc114428035"/>
@@ -3691,6 +3744,10 @@
         <w:pStyle w:val="Pargrafo"/>
       </w:pPr>
       <w:r>
+        <w:rPr>
+          <w:noProof/>
+        </w:rPr>
+        <w:lastRenderedPageBreak/>
         <w:drawing>
           <wp:inline distT="0" distB="0" distL="0" distR="0" wp14:anchorId="11C2BB8B" wp14:editId="09F2D3A2">
             <wp:extent cx="3381375" cy="2740807"/>
@@ -3707,7 +3764,7 @@
                     <pic:cNvPicPr/>
                   </pic:nvPicPr>
                   <pic:blipFill>
-                    <a:blip r:embed="rId7"/>
+                    <a:blip r:embed="rId9"/>
                     <a:stretch>
                       <a:fillRect/>
                     </a:stretch>
@@ -3791,7 +3848,6 @@
         <w:pStyle w:val="Pargrafo"/>
       </w:pPr>
       <w:r>
-        <w:lastRenderedPageBreak/>
         <w:t xml:space="preserve">A primeira etapa é criar um protótipo de forma rápida e deixar que o cliente interaja e avalie esse protótipo. Após a avaliação do cliente, os desenvolvedores podem ter a certeza de que o sistema irá atender todas as necessidades </w:t>
       </w:r>
       <w:r>
@@ -3816,6 +3872,26 @@
       </w:r>
       <w:r>
         <w:t xml:space="preserve"> (Schach, 2009).</w:t>
+      </w:r>
+    </w:p>
+    <w:p>
+      <w:pPr>
+        <w:pStyle w:val="Pargrafo"/>
+      </w:pPr>
+      <w:r>
+        <w:t>Conclui-se que o modelo de prototipagem rápida tem como pilar principal a entrega de uma versão minimalista do software para então começar todo o processo de desenvolvimento de fato. É feito de tal forma pois é mais fácil alinhar o que está sendo desenvolvido com as expectativas que o usuário possui, reduzindo a chance de</w:t>
+      </w:r>
+      <w:r>
+        <w:t xml:space="preserve"> eventual</w:t>
+      </w:r>
+      <w:r>
+        <w:t xml:space="preserve"> retrabalho</w:t>
+      </w:r>
+      <w:r>
+        <w:t xml:space="preserve"> que pode ser necessário</w:t>
+      </w:r>
+      <w:r>
+        <w:t>.</w:t>
       </w:r>
     </w:p>
     <w:p>
@@ -3850,7 +3926,11 @@
         <w:t>. Esse modelo considera os riscos e a avaliação do cliente em cada iteração</w:t>
       </w:r>
       <w:r>
-        <w:t>. Isso ajuda a mitigar grandes problemas que podem surgir durante a execução do projeto</w:t>
+        <w:t xml:space="preserve">. Isso ajuda a mitigar grandes </w:t>
+      </w:r>
+      <w:r>
+        <w:lastRenderedPageBreak/>
+        <w:t>problemas que podem surgir durante a execução do projeto</w:t>
       </w:r>
       <w:r>
         <w:t xml:space="preserve">. </w:t>
@@ -3868,10 +3948,7 @@
         <w:t xml:space="preserve"> atividades</w:t>
       </w:r>
       <w:r>
-        <w:t xml:space="preserve"> </w:t>
-      </w:r>
-      <w:r>
-        <w:t>(Pressman, 1995)</w:t>
+        <w:t xml:space="preserve"> (Pressman, 1995)</w:t>
       </w:r>
       <w:r>
         <w:t>:</w:t>
@@ -3905,7 +3982,10 @@
         <w:t xml:space="preserve"> riscos</w:t>
       </w:r>
       <w:r>
-        <w:t>, onde ocorre a identificação dos riscos ou resolução dos riscos</w:t>
+        <w:t xml:space="preserve">, no qual ocorre </w:t>
+      </w:r>
+      <w:r>
+        <w:t>a identificação dos riscos ou resolução dos riscos</w:t>
       </w:r>
       <w:r>
         <w:t>;</w:t>
@@ -3961,7 +4041,6 @@
         <w:rPr>
           <w:noProof/>
         </w:rPr>
-        <w:lastRenderedPageBreak/>
         <w:drawing>
           <wp:inline distT="0" distB="0" distL="0" distR="0" wp14:anchorId="0521A3ED" wp14:editId="3185927D">
             <wp:extent cx="3946080" cy="2838450"/>
@@ -3978,7 +4057,7 @@
                     <pic:cNvPicPr/>
                   </pic:nvPicPr>
                   <pic:blipFill>
-                    <a:blip r:embed="rId8"/>
+                    <a:blip r:embed="rId10"/>
                     <a:stretch>
                       <a:fillRect/>
                     </a:stretch>
@@ -4107,69 +4186,35 @@
           <w:sz w:val="20"/>
           <w:szCs w:val="18"/>
         </w:rPr>
-        <w:t xml:space="preserve"> seguinte de planejamento e análise dos riscos. Em cada arco da espiral, a conclusão da análise dos riscos resulta numa decisão de “prosseguir/não prosseguir”. Se os riscos forem muito grandes, o projeto pode ser encerrado</w:t>
+        <w:t xml:space="preserve"> seguinte de planejamento e análise dos riscos. Em cada arco da espiral, a conclusão da análise dos riscos resulta </w:t>
       </w:r>
       <w:r>
         <w:rPr>
           <w:sz w:val="20"/>
           <w:szCs w:val="18"/>
         </w:rPr>
-        <w:t xml:space="preserve"> (Pressman, 1995, p. 40)</w:t>
+        <w:lastRenderedPageBreak/>
+        <w:t>numa decisão de “prosseguir/não prosseguir”. Se os riscos forem muito grandes, o projeto pode ser encerrado</w:t>
       </w:r>
       <w:r>
         <w:rPr>
           <w:sz w:val="20"/>
           <w:szCs w:val="18"/>
         </w:rPr>
-        <w:t>.</w:t>
-      </w:r>
-    </w:p>
-    <w:p>
-      <w:pPr>
-        <w:pStyle w:val="Pargrafo"/>
-        <w:ind w:left="2268" w:firstLine="0"/>
+        <w:t xml:space="preserve"> (Pressman, 1995, p. 40)</w:t>
+      </w:r>
+      <w:r>
         <w:rPr>
           <w:sz w:val="20"/>
           <w:szCs w:val="18"/>
         </w:rPr>
-      </w:pPr>
-    </w:p>
-    <w:p>
-      <w:pPr>
-        <w:pStyle w:val="Pargrafo"/>
-      </w:pPr>
-      <w:r>
-        <w:t>Diante dos conceitos apresentados, é possível observar que a codificação é feita somente após uma análise detalhada do escopo do software</w:t>
-      </w:r>
-      <w:r>
-        <w:t xml:space="preserve"> e requisitos do cliente.</w:t>
-      </w:r>
-      <w:r>
-        <w:t xml:space="preserve"> Todo o projeto é dividido em fases, e</w:t>
-      </w:r>
-      <w:r>
-        <w:t xml:space="preserve"> </w:t>
-      </w:r>
-      <w:r>
-        <w:t>c</w:t>
-      </w:r>
-      <w:r>
-        <w:t>ada fase do</w:t>
-      </w:r>
-      <w:r>
-        <w:t xml:space="preserve"> projeto</w:t>
-      </w:r>
-      <w:r>
-        <w:t xml:space="preserve"> possui </w:t>
-      </w:r>
-      <w:r>
-        <w:t>a sua própria responsabilidade. As fases podem sofrer variações dependendo do modelo a ser adotado.</w:t>
-      </w:r>
-    </w:p>
-    <w:p>
-      <w:pPr>
-        <w:pStyle w:val="Pargrafo"/>
-        <w:ind w:firstLine="0"/>
+        <w:t>.</w:t>
+      </w:r>
+    </w:p>
+    <w:p>
+      <w:pPr>
+        <w:pStyle w:val="Pargrafo"/>
+        <w:ind w:left="2268" w:firstLine="0"/>
         <w:rPr>
           <w:sz w:val="20"/>
           <w:szCs w:val="18"/>
@@ -4178,6 +4223,57 @@
     </w:p>
     <w:p>
       <w:pPr>
+        <w:pStyle w:val="Pargrafo"/>
+      </w:pPr>
+      <w:r>
+        <w:t>Conclui-se que o modelo em espiral é um modelo em que os requisitos do software são refinados em cada iteração</w:t>
+      </w:r>
+      <w:r>
+        <w:t xml:space="preserve"> realizada. Em c</w:t>
+      </w:r>
+      <w:r>
+        <w:t xml:space="preserve">ada </w:t>
+      </w:r>
+      <w:r>
+        <w:t>uma dessas iterações,</w:t>
+      </w:r>
+      <w:r>
+        <w:t xml:space="preserve"> é de extrema importância avaliar os riscos existentes</w:t>
+      </w:r>
+      <w:r>
+        <w:t xml:space="preserve"> no projeto</w:t>
+      </w:r>
+      <w:r>
+        <w:t xml:space="preserve"> </w:t>
+      </w:r>
+      <w:r>
+        <w:t xml:space="preserve">para obter sucesso no desenvolvimento. É um modelo onde </w:t>
+      </w:r>
+      <w:r>
+        <w:t xml:space="preserve">a opinião </w:t>
+      </w:r>
+      <w:r>
+        <w:t>do cliente é considerad</w:t>
+      </w:r>
+      <w:r>
+        <w:t>a</w:t>
+      </w:r>
+      <w:r>
+        <w:t xml:space="preserve"> em cada ciclo, ajudando a reduzir eventuais problemas que podem surgir no processo.</w:t>
+      </w:r>
+    </w:p>
+    <w:p>
+      <w:pPr>
+        <w:pStyle w:val="Pargrafo"/>
+        <w:ind w:firstLine="0"/>
+        <w:rPr>
+          <w:sz w:val="20"/>
+          <w:szCs w:val="18"/>
+        </w:rPr>
+      </w:pPr>
+    </w:p>
+    <w:p>
+      <w:pPr>
         <w:pStyle w:val="Ttulo2"/>
       </w:pPr>
       <w:bookmarkStart w:id="7" w:name="_Toc114428037"/>
@@ -4200,11 +4296,7 @@
         <w:t>Os requisitos de um sistema são todas as descrições das funcionalidades, dos serviços oferecidos e das restrições referente ao funcionamento do software</w:t>
       </w:r>
       <w:r>
-        <w:t xml:space="preserve">. Os requisitos dizem a respeito sobre a necessidade e expectativas que o cliente possui relativo funcionamento do software. O processo de verificar essas </w:t>
-      </w:r>
-      <w:r>
-        <w:lastRenderedPageBreak/>
-        <w:t xml:space="preserve">necessidades e expectativas é chamado de engenharia de requisitos </w:t>
+        <w:t xml:space="preserve">. Os requisitos dizem a respeito sobre a necessidade e expectativas que o cliente possui relativo funcionamento do software. O processo de verificar essas necessidades e expectativas é chamado de engenharia de requisitos </w:t>
       </w:r>
       <w:r>
         <w:t>(Sommerville, 2011).</w:t>
@@ -4247,10 +4339,7 @@
         <w:pStyle w:val="Pargrafo"/>
       </w:pPr>
       <w:r>
-        <w:t>Sommerville</w:t>
-      </w:r>
-      <w:r>
-        <w:t xml:space="preserve"> detalha </w:t>
+        <w:t xml:space="preserve">Sommerville detalha </w:t>
       </w:r>
       <w:r>
         <w:t xml:space="preserve">a definição de requisitos funcionais da </w:t>
@@ -4312,6 +4401,7 @@
         <w:pStyle w:val="Pargrafo"/>
       </w:pPr>
       <w:r>
+        <w:lastRenderedPageBreak/>
         <w:t>O QUADRO 1 apresenta os requisitos funcionais de um sistema utilizado para manter informações sobre os pacientes em tratamento por problemas de saúde mental</w:t>
       </w:r>
       <w:r>
@@ -4522,13 +4612,28 @@
         <w:t>Em suma, os requisitos funcionais limitam-se ao que o software deve de fato fazer</w:t>
       </w:r>
       <w:r>
-        <w:t>, sendo que podem ser escritos de forma abstrata ou específica</w:t>
-      </w:r>
-      <w:r>
-        <w:t xml:space="preserve">, detalhando </w:t>
-      </w:r>
-      <w:r>
-        <w:t>as entradas, saídas e eventuais erros que podem ocorrer</w:t>
+        <w:t xml:space="preserve">, </w:t>
+      </w:r>
+      <w:r>
+        <w:t xml:space="preserve">podendo </w:t>
+      </w:r>
+      <w:r>
+        <w:t>ser</w:t>
+      </w:r>
+      <w:r>
+        <w:t>em</w:t>
+      </w:r>
+      <w:r>
+        <w:t xml:space="preserve"> escritos de forma abstrata ou específica, detalhando </w:t>
+      </w:r>
+      <w:r>
+        <w:t xml:space="preserve">as entradas, saídas e eventuais erros que </w:t>
+      </w:r>
+      <w:r>
+        <w:t>são capazes de</w:t>
+      </w:r>
+      <w:r>
+        <w:t xml:space="preserve"> ocorrer</w:t>
       </w:r>
       <w:r>
         <w:t xml:space="preserve">. Os fatores determinantes desses requisitos </w:t>
@@ -4539,11 +4644,15 @@
     </w:p>
     <w:p>
       <w:pPr>
+        <w:pStyle w:val="Pargrafo"/>
+      </w:pPr>
+    </w:p>
+    <w:p>
+      <w:pPr>
         <w:pStyle w:val="Ttulo3"/>
       </w:pPr>
       <w:bookmarkStart w:id="9" w:name="_Toc114428039"/>
       <w:r>
-        <w:lastRenderedPageBreak/>
         <w:t xml:space="preserve">1.3.2 </w:t>
       </w:r>
       <w:r>
@@ -4626,7 +4735,11 @@
         <w:pStyle w:val="Pargrafo"/>
       </w:pPr>
       <w:r>
-        <w:t>O surgimento desses requisitos se dá através das necessidades dos usuários, devido a restrições de orçamento, políticas organizacionais, fatores externos, entre outros</w:t>
+        <w:t xml:space="preserve">O surgimento desses requisitos se dá através das necessidades dos usuários, devido a restrições de orçamento, políticas organizacionais, fatores </w:t>
+      </w:r>
+      <w:r>
+        <w:lastRenderedPageBreak/>
+        <w:t>externos, entre outros</w:t>
       </w:r>
       <w:r>
         <w:t xml:space="preserve"> (Sommerville, 2011). A FIGURA 4 classifica </w:t>
@@ -4640,6 +4753,9 @@
         <w:pStyle w:val="Pargrafo"/>
       </w:pPr>
       <w:r>
+        <w:rPr>
+          <w:noProof/>
+        </w:rPr>
         <w:drawing>
           <wp:inline distT="0" distB="0" distL="0" distR="0" wp14:anchorId="217FBB34" wp14:editId="73FE015F">
             <wp:extent cx="4876800" cy="2637395"/>
@@ -4656,7 +4772,7 @@
                     <pic:cNvPicPr/>
                   </pic:nvPicPr>
                   <pic:blipFill>
-                    <a:blip r:embed="rId9"/>
+                    <a:blip r:embed="rId11"/>
                     <a:stretch>
                       <a:fillRect/>
                     </a:stretch>
@@ -4748,7 +4864,6 @@
         <w:pStyle w:val="Pargrafo"/>
       </w:pPr>
       <w:r>
-        <w:lastRenderedPageBreak/>
         <w:t xml:space="preserve">- Requisitos de produto </w:t>
       </w:r>
       <w:r>
@@ -4791,20 +4906,23 @@
         <w:pStyle w:val="Pargrafo"/>
       </w:pPr>
       <w:r>
-        <w:t xml:space="preserve">O QUADRO </w:t>
-      </w:r>
-      <w:r>
-        <w:t>2</w:t>
-      </w:r>
-      <w:r>
-        <w:t xml:space="preserve"> apresenta os requisitos</w:t>
-      </w:r>
-      <w:r>
-        <w:t xml:space="preserve"> não</w:t>
-      </w:r>
-      <w:r>
-        <w:t xml:space="preserve"> funcionais de um sistema utilizado para manter informações sobre os pacientes em tratamento por problemas de saúde mental.</w:t>
-      </w:r>
+        <w:t>O QUADRO 2 apresenta os requisitos não funcionais de um sistema utilizado para manter informações sobre os pacientes em tratamento por problemas de saúde mental.</w:t>
+      </w:r>
+    </w:p>
+    <w:p>
+      <w:pPr>
+        <w:pStyle w:val="Pargrafo"/>
+      </w:pPr>
+    </w:p>
+    <w:p>
+      <w:pPr>
+        <w:pStyle w:val="Pargrafo"/>
+      </w:pPr>
+    </w:p>
+    <w:p>
+      <w:pPr>
+        <w:pStyle w:val="Pargrafo"/>
+      </w:pPr>
     </w:p>
     <w:p>
       <w:pPr>
@@ -4818,6 +4936,7 @@
           <w:sz w:val="20"/>
           <w:szCs w:val="20"/>
         </w:rPr>
+        <w:lastRenderedPageBreak/>
         <w:t xml:space="preserve">QUADRO </w:t>
       </w:r>
       <w:r>
@@ -5031,20 +5150,61 @@
           <w:sz w:val="20"/>
           <w:szCs w:val="20"/>
         </w:rPr>
-        <w:t xml:space="preserve">Fonte: Adaptado de Sommerville, 2011, pág. </w:t>
-      </w:r>
-      <w:r>
-        <w:rPr>
-          <w:sz w:val="20"/>
-          <w:szCs w:val="20"/>
-        </w:rPr>
-        <w:t>62</w:t>
-      </w:r>
-      <w:r>
-        <w:rPr>
-          <w:sz w:val="20"/>
-          <w:szCs w:val="20"/>
-        </w:rPr>
+        <w:t>Fonte: Adaptado de Sommerville, 2011, pág. 62.</w:t>
+      </w:r>
+    </w:p>
+    <w:p>
+      <w:pPr>
+        <w:pStyle w:val="Pargrafo"/>
+      </w:pPr>
+    </w:p>
+    <w:p>
+      <w:pPr>
+        <w:pStyle w:val="Pargrafo"/>
+      </w:pPr>
+      <w:r>
+        <w:t>Diante dos conceitos apresentados, é possível concluir que os requisitos não funcionais não estão relacionados</w:t>
+      </w:r>
+      <w:r>
+        <w:t xml:space="preserve"> de forma direta</w:t>
+      </w:r>
+      <w:r>
+        <w:t xml:space="preserve"> com o que o software deve</w:t>
+      </w:r>
+      <w:r>
+        <w:t xml:space="preserve"> realizar</w:t>
+      </w:r>
+      <w:r>
+        <w:t xml:space="preserve">. </w:t>
+      </w:r>
+      <w:r>
+        <w:t xml:space="preserve">Em suma, os requisitos não funcionais </w:t>
+      </w:r>
+      <w:r>
+        <w:t>acabam se preocupando</w:t>
+      </w:r>
+      <w:r>
+        <w:t xml:space="preserve"> com a forma de implementaçã</w:t>
+      </w:r>
+      <w:r>
+        <w:t>o, restrições de projeto, qualidade, entre outros</w:t>
+      </w:r>
+      <w:r>
+        <w:t xml:space="preserve"> tópicos</w:t>
+      </w:r>
+      <w:r>
+        <w:t xml:space="preserve">. </w:t>
+      </w:r>
+      <w:r>
+        <w:t>Tais</w:t>
+      </w:r>
+      <w:r>
+        <w:t xml:space="preserve"> requisitos costumam ser mais críticos que requisitos funcionais, podendo até inviabilizar um sistema</w:t>
+      </w:r>
+      <w:r>
+        <w:t xml:space="preserve"> por completo</w:t>
+      </w:r>
+      <w:r>
         <w:t>.</w:t>
       </w:r>
     </w:p>
@@ -5055,28 +5215,6 @@
     </w:p>
     <w:p>
       <w:pPr>
-        <w:pStyle w:val="Pargrafo"/>
-      </w:pPr>
-      <w:r>
-        <w:t>Diante dos conceitos apresentados, é possível concluir que os requisitos não funcionais não estão relacionados</w:t>
-      </w:r>
-      <w:r>
-        <w:t xml:space="preserve"> de forma direta</w:t>
-      </w:r>
-      <w:r>
-        <w:t xml:space="preserve"> com o que o software deve fazer em seu uso. </w:t>
-      </w:r>
-      <w:r>
-        <w:t>Em suma, os requisitos não funcionais se preocupam com a forma de implementação e a arquitetura do software. Esses requisitos costumam ser mais críticos que requisitos funcionais, podendo até inviabilizar um sistema.</w:t>
-      </w:r>
-    </w:p>
-    <w:p>
-      <w:pPr>
-        <w:pStyle w:val="Pargrafo"/>
-      </w:pPr>
-    </w:p>
-    <w:p>
-      <w:pPr>
         <w:pStyle w:val="Ttulo2"/>
       </w:pPr>
       <w:bookmarkStart w:id="10" w:name="_Toc114428040"/>
@@ -5086,6 +5224,7 @@
       <w:bookmarkEnd w:id="10"/>
     </w:p>
     <w:sectPr>
+      <w:footerReference w:type="default" r:id="rId12"/>
       <w:pgSz w:w="11906" w:h="16838"/>
       <w:pgMar w:top="1417" w:right="1701" w:bottom="1417" w:left="1701" w:header="708" w:footer="708" w:gutter="0"/>
       <w:cols w:space="708"/>
@@ -5093,6 +5232,66 @@
     </w:sectPr>
   </w:body>
 </w:document>
+</file>
+
+<file path=word/endnotes.xml><?xml version="1.0" encoding="utf-8"?>
+<w:endnotes xmlns:wpc="http://schemas.microsoft.com/office/word/2010/wordprocessingCanvas" xmlns:cx="http://schemas.microsoft.com/office/drawing/2014/chartex" xmlns:cx1="http://schemas.microsoft.com/office/drawing/2015/9/8/chartex" xmlns:cx2="http://schemas.microsoft.com/office/drawing/2015/10/21/chartex" xmlns:cx3="http://schemas.microsoft.com/office/drawing/2016/5/9/chartex" xmlns:cx4="http://schemas.microsoft.com/office/drawing/2016/5/10/chartex" xmlns:cx5="http://schemas.microsoft.com/office/drawing/2016/5/11/chartex" xmlns:cx6="http://schemas.microsoft.com/office/drawing/2016/5/12/chartex" xmlns:cx7="http://schemas.microsoft.com/office/drawing/2016/5/13/chartex" xmlns:cx8="http://schemas.microsoft.com/office/drawing/2016/5/14/chartex" xmlns:mc="http://schemas.openxmlformats.org/markup-compatibility/2006" xmlns:aink="http://schemas.microsoft.com/office/drawing/2016/ink" xmlns:am3d="http://schemas.microsoft.com/office/drawing/2017/model3d" xmlns:o="urn:schemas-microsoft-com:office:office" xmlns:oel="http://schemas.microsoft.com/office/2019/extlst" xmlns:r="http://schemas.openxmlformats.org/officeDocument/2006/relationships" xmlns:m="http://schemas.openxmlformats.org/officeDocument/2006/math" xmlns:v="urn:schemas-microsoft-com:vml" xmlns:wp14="http://schemas.microsoft.com/office/word/2010/wordprocessingDrawing" xmlns:wp="http://schemas.openxmlformats.org/drawingml/2006/wordprocessingDrawing" xmlns:w10="urn:schemas-microsoft-com:office:word" xmlns:w="http://schemas.openxmlformats.org/wordprocessingml/2006/main" xmlns:w14="http://schemas.microsoft.com/office/word/2010/wordml" xmlns:w15="http://schemas.microsoft.com/office/word/2012/wordml" xmlns:w16cex="http://schemas.microsoft.com/office/word/2018/wordml/cex" xmlns:w16cid="http://schemas.microsoft.com/office/word/2016/wordml/cid" xmlns:w16="http://schemas.microsoft.com/office/word/2018/wordml" xmlns:w16sdtdh="http://schemas.microsoft.com/office/word/2020/wordml/sdtdatahash" xmlns:w16se="http://schemas.microsoft.com/office/word/2015/wordml/symex" xmlns:wpg="http://schemas.microsoft.com/office/word/2010/wordprocessingGroup" xmlns:wpi="http://schemas.microsoft.com/office/word/2010/wordprocessingInk" xmlns:wne="http://schemas.microsoft.com/office/word/2006/wordml" xmlns:wps="http://schemas.microsoft.com/office/word/2010/wordprocessingShape" mc:Ignorable="w14 w15 w16se w16cid w16 w16cex w16sdtdh wp14">
+  <w:endnote w:type="separator" w:id="-1">
+    <w:p>
+      <w:pPr>
+        <w:spacing w:after="0" w:line="240" w:lineRule="auto"/>
+      </w:pPr>
+      <w:r>
+        <w:separator/>
+      </w:r>
+    </w:p>
+  </w:endnote>
+  <w:endnote w:type="continuationSeparator" w:id="0">
+    <w:p>
+      <w:pPr>
+        <w:spacing w:after="0" w:line="240" w:lineRule="auto"/>
+      </w:pPr>
+      <w:r>
+        <w:continuationSeparator/>
+      </w:r>
+    </w:p>
+  </w:endnote>
+</w:endnotes>
+</file>
+
+<file path=word/footer1.xml><?xml version="1.0" encoding="utf-8"?>
+<w:ftr xmlns:wpc="http://schemas.microsoft.com/office/word/2010/wordprocessingCanvas" xmlns:cx="http://schemas.microsoft.com/office/drawing/2014/chartex" xmlns:cx1="http://schemas.microsoft.com/office/drawing/2015/9/8/chartex" xmlns:cx2="http://schemas.microsoft.com/office/drawing/2015/10/21/chartex" xmlns:cx3="http://schemas.microsoft.com/office/drawing/2016/5/9/chartex" xmlns:cx4="http://schemas.microsoft.com/office/drawing/2016/5/10/chartex" xmlns:cx5="http://schemas.microsoft.com/office/drawing/2016/5/11/chartex" xmlns:cx6="http://schemas.microsoft.com/office/drawing/2016/5/12/chartex" xmlns:cx7="http://schemas.microsoft.com/office/drawing/2016/5/13/chartex" xmlns:cx8="http://schemas.microsoft.com/office/drawing/2016/5/14/chartex" xmlns:mc="http://schemas.openxmlformats.org/markup-compatibility/2006" xmlns:aink="http://schemas.microsoft.com/office/drawing/2016/ink" xmlns:am3d="http://schemas.microsoft.com/office/drawing/2017/model3d" xmlns:o="urn:schemas-microsoft-com:office:office" xmlns:oel="http://schemas.microsoft.com/office/2019/extlst" xmlns:r="http://schemas.openxmlformats.org/officeDocument/2006/relationships" xmlns:m="http://schemas.openxmlformats.org/officeDocument/2006/math" xmlns:v="urn:schemas-microsoft-com:vml" xmlns:wp14="http://schemas.microsoft.com/office/word/2010/wordprocessingDrawing" xmlns:wp="http://schemas.openxmlformats.org/drawingml/2006/wordprocessingDrawing" xmlns:w10="urn:schemas-microsoft-com:office:word" xmlns:w="http://schemas.openxmlformats.org/wordprocessingml/2006/main" xmlns:w14="http://schemas.microsoft.com/office/word/2010/wordml" xmlns:w15="http://schemas.microsoft.com/office/word/2012/wordml" xmlns:w16cex="http://schemas.microsoft.com/office/word/2018/wordml/cex" xmlns:w16cid="http://schemas.microsoft.com/office/word/2016/wordml/cid" xmlns:w16="http://schemas.microsoft.com/office/word/2018/wordml" xmlns:w16sdtdh="http://schemas.microsoft.com/office/word/2020/wordml/sdtdatahash" xmlns:w16se="http://schemas.microsoft.com/office/word/2015/wordml/symex" xmlns:wpg="http://schemas.microsoft.com/office/word/2010/wordprocessingGroup" xmlns:wpi="http://schemas.microsoft.com/office/word/2010/wordprocessingInk" xmlns:wne="http://schemas.microsoft.com/office/word/2006/wordml" xmlns:wps="http://schemas.microsoft.com/office/word/2010/wordprocessingShape" mc:Ignorable="w14 w15 w16se w16cid w16 w16cex w16sdtdh wp14">
+  <w:p>
+    <w:pPr>
+      <w:pStyle w:val="Rodap"/>
+    </w:pPr>
+  </w:p>
+</w:ftr>
+</file>
+
+<file path=word/footnotes.xml><?xml version="1.0" encoding="utf-8"?>
+<w:footnotes xmlns:wpc="http://schemas.microsoft.com/office/word/2010/wordprocessingCanvas" xmlns:cx="http://schemas.microsoft.com/office/drawing/2014/chartex" xmlns:cx1="http://schemas.microsoft.com/office/drawing/2015/9/8/chartex" xmlns:cx2="http://schemas.microsoft.com/office/drawing/2015/10/21/chartex" xmlns:cx3="http://schemas.microsoft.com/office/drawing/2016/5/9/chartex" xmlns:cx4="http://schemas.microsoft.com/office/drawing/2016/5/10/chartex" xmlns:cx5="http://schemas.microsoft.com/office/drawing/2016/5/11/chartex" xmlns:cx6="http://schemas.microsoft.com/office/drawing/2016/5/12/chartex" xmlns:cx7="http://schemas.microsoft.com/office/drawing/2016/5/13/chartex" xmlns:cx8="http://schemas.microsoft.com/office/drawing/2016/5/14/chartex" xmlns:mc="http://schemas.openxmlformats.org/markup-compatibility/2006" xmlns:aink="http://schemas.microsoft.com/office/drawing/2016/ink" xmlns:am3d="http://schemas.microsoft.com/office/drawing/2017/model3d" xmlns:o="urn:schemas-microsoft-com:office:office" xmlns:oel="http://schemas.microsoft.com/office/2019/extlst" xmlns:r="http://schemas.openxmlformats.org/officeDocument/2006/relationships" xmlns:m="http://schemas.openxmlformats.org/officeDocument/2006/math" xmlns:v="urn:schemas-microsoft-com:vml" xmlns:wp14="http://schemas.microsoft.com/office/word/2010/wordprocessingDrawing" xmlns:wp="http://schemas.openxmlformats.org/drawingml/2006/wordprocessingDrawing" xmlns:w10="urn:schemas-microsoft-com:office:word" xmlns:w="http://schemas.openxmlformats.org/wordprocessingml/2006/main" xmlns:w14="http://schemas.microsoft.com/office/word/2010/wordml" xmlns:w15="http://schemas.microsoft.com/office/word/2012/wordml" xmlns:w16cex="http://schemas.microsoft.com/office/word/2018/wordml/cex" xmlns:w16cid="http://schemas.microsoft.com/office/word/2016/wordml/cid" xmlns:w16="http://schemas.microsoft.com/office/word/2018/wordml" xmlns:w16sdtdh="http://schemas.microsoft.com/office/word/2020/wordml/sdtdatahash" xmlns:w16se="http://schemas.microsoft.com/office/word/2015/wordml/symex" xmlns:wpg="http://schemas.microsoft.com/office/word/2010/wordprocessingGroup" xmlns:wpi="http://schemas.microsoft.com/office/word/2010/wordprocessingInk" xmlns:wne="http://schemas.microsoft.com/office/word/2006/wordml" xmlns:wps="http://schemas.microsoft.com/office/word/2010/wordprocessingShape" mc:Ignorable="w14 w15 w16se w16cid w16 w16cex w16sdtdh wp14">
+  <w:footnote w:type="separator" w:id="-1">
+    <w:p>
+      <w:pPr>
+        <w:spacing w:after="0" w:line="240" w:lineRule="auto"/>
+      </w:pPr>
+      <w:r>
+        <w:separator/>
+      </w:r>
+    </w:p>
+  </w:footnote>
+  <w:footnote w:type="continuationSeparator" w:id="0">
+    <w:p>
+      <w:pPr>
+        <w:spacing w:after="0" w:line="240" w:lineRule="auto"/>
+      </w:pPr>
+      <w:r>
+        <w:continuationSeparator/>
+      </w:r>
+    </w:p>
+  </w:footnote>
+</w:footnotes>
 </file>
 
 <file path=word/numbering.xml><?xml version="1.0" encoding="utf-8"?>
@@ -6098,6 +6297,138 @@
       <w:ind w:left="480"/>
     </w:pPr>
   </w:style>
+  <w:style w:type="paragraph" w:styleId="Cabealho">
+    <w:name w:val="header"/>
+    <w:basedOn w:val="Normal"/>
+    <w:link w:val="CabealhoChar"/>
+    <w:uiPriority w:val="99"/>
+    <w:unhideWhenUsed/>
+    <w:rsid w:val="007425A2"/>
+    <w:pPr>
+      <w:tabs>
+        <w:tab w:val="center" w:pos="4252"/>
+        <w:tab w:val="right" w:pos="8504"/>
+      </w:tabs>
+      <w:spacing w:after="0" w:line="240" w:lineRule="auto"/>
+    </w:pPr>
+  </w:style>
+  <w:style w:type="character" w:customStyle="1" w:styleId="CabealhoChar">
+    <w:name w:val="Cabeçalho Char"/>
+    <w:basedOn w:val="Fontepargpadro"/>
+    <w:link w:val="Cabealho"/>
+    <w:uiPriority w:val="99"/>
+    <w:rsid w:val="007425A2"/>
+    <w:rPr>
+      <w:rFonts w:ascii="Arial" w:hAnsi="Arial"/>
+      <w:sz w:val="24"/>
+    </w:rPr>
+  </w:style>
+  <w:style w:type="paragraph" w:styleId="Rodap">
+    <w:name w:val="footer"/>
+    <w:basedOn w:val="Normal"/>
+    <w:link w:val="RodapChar"/>
+    <w:uiPriority w:val="99"/>
+    <w:unhideWhenUsed/>
+    <w:rsid w:val="007425A2"/>
+    <w:pPr>
+      <w:tabs>
+        <w:tab w:val="center" w:pos="4252"/>
+        <w:tab w:val="right" w:pos="8504"/>
+      </w:tabs>
+      <w:spacing w:after="0" w:line="240" w:lineRule="auto"/>
+    </w:pPr>
+  </w:style>
+  <w:style w:type="character" w:customStyle="1" w:styleId="RodapChar">
+    <w:name w:val="Rodapé Char"/>
+    <w:basedOn w:val="Fontepargpadro"/>
+    <w:link w:val="Rodap"/>
+    <w:uiPriority w:val="99"/>
+    <w:rsid w:val="007425A2"/>
+    <w:rPr>
+      <w:rFonts w:ascii="Arial" w:hAnsi="Arial"/>
+      <w:sz w:val="24"/>
+    </w:rPr>
+  </w:style>
+  <w:style w:type="paragraph" w:styleId="Textodenotadefim">
+    <w:name w:val="endnote text"/>
+    <w:basedOn w:val="Normal"/>
+    <w:link w:val="TextodenotadefimChar"/>
+    <w:uiPriority w:val="99"/>
+    <w:semiHidden/>
+    <w:unhideWhenUsed/>
+    <w:rsid w:val="00261AD3"/>
+    <w:pPr>
+      <w:spacing w:after="0" w:line="240" w:lineRule="auto"/>
+    </w:pPr>
+    <w:rPr>
+      <w:sz w:val="20"/>
+      <w:szCs w:val="20"/>
+    </w:rPr>
+  </w:style>
+  <w:style w:type="character" w:customStyle="1" w:styleId="TextodenotadefimChar">
+    <w:name w:val="Texto de nota de fim Char"/>
+    <w:basedOn w:val="Fontepargpadro"/>
+    <w:link w:val="Textodenotadefim"/>
+    <w:uiPriority w:val="99"/>
+    <w:semiHidden/>
+    <w:rsid w:val="00261AD3"/>
+    <w:rPr>
+      <w:rFonts w:ascii="Arial" w:hAnsi="Arial"/>
+      <w:sz w:val="20"/>
+      <w:szCs w:val="20"/>
+    </w:rPr>
+  </w:style>
+  <w:style w:type="character" w:styleId="Refdenotadefim">
+    <w:name w:val="endnote reference"/>
+    <w:basedOn w:val="Fontepargpadro"/>
+    <w:uiPriority w:val="99"/>
+    <w:semiHidden/>
+    <w:unhideWhenUsed/>
+    <w:rsid w:val="00261AD3"/>
+    <w:rPr>
+      <w:vertAlign w:val="superscript"/>
+    </w:rPr>
+  </w:style>
+  <w:style w:type="paragraph" w:styleId="Textodenotaderodap">
+    <w:name w:val="footnote text"/>
+    <w:basedOn w:val="Normal"/>
+    <w:link w:val="TextodenotaderodapChar"/>
+    <w:uiPriority w:val="99"/>
+    <w:semiHidden/>
+    <w:unhideWhenUsed/>
+    <w:rsid w:val="00261AD3"/>
+    <w:pPr>
+      <w:spacing w:after="0" w:line="240" w:lineRule="auto"/>
+    </w:pPr>
+    <w:rPr>
+      <w:sz w:val="20"/>
+      <w:szCs w:val="20"/>
+    </w:rPr>
+  </w:style>
+  <w:style w:type="character" w:customStyle="1" w:styleId="TextodenotaderodapChar">
+    <w:name w:val="Texto de nota de rodapé Char"/>
+    <w:basedOn w:val="Fontepargpadro"/>
+    <w:link w:val="Textodenotaderodap"/>
+    <w:uiPriority w:val="99"/>
+    <w:semiHidden/>
+    <w:rsid w:val="00261AD3"/>
+    <w:rPr>
+      <w:rFonts w:ascii="Arial" w:hAnsi="Arial"/>
+      <w:sz w:val="20"/>
+      <w:szCs w:val="20"/>
+    </w:rPr>
+  </w:style>
+  <w:style w:type="character" w:styleId="Refdenotaderodap">
+    <w:name w:val="footnote reference"/>
+    <w:basedOn w:val="Fontepargpadro"/>
+    <w:uiPriority w:val="99"/>
+    <w:semiHidden/>
+    <w:unhideWhenUsed/>
+    <w:rsid w:val="00261AD3"/>
+    <w:rPr>
+      <w:vertAlign w:val="superscript"/>
+    </w:rPr>
+  </w:style>
 </w:styles>
 </file>
 

</xml_diff>

<commit_message>
feat(desenvolvimento): adicao do modelo RUP e conceitos da UML
</commit_message>
<xml_diff>
--- a/TCC.docx
+++ b/TCC.docx
@@ -1595,6 +1595,51 @@
       </w:r>
     </w:p>
     <w:p>
+      <w:pPr>
+        <w:tabs>
+          <w:tab w:val="left" w:leader="dot" w:pos="8080"/>
+        </w:tabs>
+      </w:pPr>
+      <w:r>
+        <w:t>FIGURA 5 – Ciclo do RUP e suas divisões</w:t>
+      </w:r>
+      <w:r>
+        <w:tab/>
+        <w:t>26</w:t>
+      </w:r>
+    </w:p>
+    <w:p>
+      <w:pPr>
+        <w:tabs>
+          <w:tab w:val="left" w:leader="dot" w:pos="8080"/>
+        </w:tabs>
+      </w:pPr>
+      <w:r>
+        <w:t>FIGURA 6 – Visão geral da distribuição do RUP</w:t>
+      </w:r>
+      <w:r>
+        <w:tab/>
+        <w:t>27</w:t>
+      </w:r>
+    </w:p>
+    <w:p>
+      <w:pPr>
+        <w:tabs>
+          <w:tab w:val="left" w:leader="dot" w:pos="8080"/>
+        </w:tabs>
+      </w:pPr>
+      <w:r>
+        <w:t>FIGURA 7 – Diagrama de caso de uso de um sistema de saúde</w:t>
+      </w:r>
+      <w:r>
+        <w:tab/>
+        <w:t>29</w:t>
+      </w:r>
+    </w:p>
+    <w:p>
+      <w:pPr>
+        <w:jc w:val="left"/>
+      </w:pPr>
       <w:r>
         <w:br w:type="page"/>
       </w:r>
@@ -1753,44 +1798,72 @@
           <w:bCs/>
         </w:rPr>
       </w:pPr>
-      <w:r>
+    </w:p>
+    <w:p>
+      <w:r>
+        <w:br w:type="page"/>
+      </w:r>
+    </w:p>
+    <w:p>
+      <w:pPr>
+        <w:jc w:val="center"/>
         <w:rPr>
           <w:b/>
           <w:bCs/>
         </w:rPr>
-        <w:br w:type="page"/>
-      </w:r>
-    </w:p>
-    <w:p>
-      <w:pPr>
-        <w:jc w:val="center"/>
+      </w:pPr>
+      <w:r>
         <w:rPr>
           <w:b/>
           <w:bCs/>
         </w:rPr>
-      </w:pPr>
-      <w:r>
+        <w:lastRenderedPageBreak/>
+        <w:t>LISTA DE ABREVIATURAS E SIGLAS</w:t>
+      </w:r>
+    </w:p>
+    <w:p>
+      <w:pPr>
+        <w:jc w:val="center"/>
         <w:rPr>
           <w:b/>
           <w:bCs/>
         </w:rPr>
-        <w:lastRenderedPageBreak/>
-        <w:t>LISTA DE ABREVIATURAS E SIGLAS</w:t>
-      </w:r>
-    </w:p>
-    <w:p>
-      <w:pPr>
-        <w:jc w:val="center"/>
-        <w:rPr>
-          <w:b/>
-          <w:bCs/>
-        </w:rPr>
-      </w:pPr>
-      <w:r>
-        <w:rPr>
-          <w:b/>
-          <w:bCs/>
-        </w:rPr>
+      </w:pPr>
+    </w:p>
+    <w:p>
+      <w:pPr>
+        <w:tabs>
+          <w:tab w:val="left" w:pos="1418"/>
+        </w:tabs>
+      </w:pPr>
+      <w:r>
+        <w:t>UML</w:t>
+      </w:r>
+      <w:r>
+        <w:tab/>
+        <w:t xml:space="preserve">- </w:t>
+      </w:r>
+      <w:r>
+        <w:t>Unified Modeling Language</w:t>
+      </w:r>
+    </w:p>
+    <w:p>
+      <w:pPr>
+        <w:tabs>
+          <w:tab w:val="left" w:pos="1418"/>
+        </w:tabs>
+      </w:pPr>
+      <w:r>
+        <w:t>RUP</w:t>
+      </w:r>
+      <w:r>
+        <w:tab/>
+        <w:t xml:space="preserve">- </w:t>
+      </w:r>
+      <w:r>
+        <w:t>Rational Unified Process</w:t>
+      </w:r>
+      <w:r>
         <w:br w:type="page"/>
       </w:r>
     </w:p>
@@ -1839,9 +1912,6 @@
         <w:p>
           <w:pPr>
             <w:pStyle w:val="Sumrio1"/>
-            <w:tabs>
-              <w:tab w:val="right" w:leader="dot" w:pos="8494"/>
-            </w:tabs>
             <w:rPr>
               <w:rFonts w:asciiTheme="minorHAnsi" w:eastAsiaTheme="minorEastAsia" w:hAnsiTheme="minorHAnsi"/>
               <w:noProof/>
@@ -1858,7 +1928,7 @@
           <w:r>
             <w:fldChar w:fldCharType="separate"/>
           </w:r>
-          <w:hyperlink w:anchor="_Toc114428030" w:history="1">
+          <w:hyperlink w:anchor="_Toc114952117" w:history="1">
             <w:r>
               <w:rPr>
                 <w:rStyle w:val="Hyperlink"/>
@@ -1885,7 +1955,7 @@
                 <w:noProof/>
                 <w:webHidden/>
               </w:rPr>
-              <w:instrText xml:space="preserve"> PAGEREF _Toc114428030 \h </w:instrText>
+              <w:instrText xml:space="preserve"> PAGEREF _Toc114952117 \h </w:instrText>
             </w:r>
             <w:r>
               <w:rPr>
@@ -1919,9 +1989,6 @@
         <w:p>
           <w:pPr>
             <w:pStyle w:val="Sumrio1"/>
-            <w:tabs>
-              <w:tab w:val="right" w:leader="dot" w:pos="8494"/>
-            </w:tabs>
             <w:rPr>
               <w:rFonts w:asciiTheme="minorHAnsi" w:eastAsiaTheme="minorEastAsia" w:hAnsiTheme="minorHAnsi"/>
               <w:noProof/>
@@ -1929,7 +1996,7 @@
               <w:lang w:eastAsia="pt-BR"/>
             </w:rPr>
           </w:pPr>
-          <w:hyperlink w:anchor="_Toc114428031" w:history="1">
+          <w:hyperlink w:anchor="_Toc114952118" w:history="1">
             <w:r>
               <w:rPr>
                 <w:rStyle w:val="Hyperlink"/>
@@ -1956,7 +2023,7 @@
                 <w:noProof/>
                 <w:webHidden/>
               </w:rPr>
-              <w:instrText xml:space="preserve"> PAGEREF _Toc114428031 \h </w:instrText>
+              <w:instrText xml:space="preserve"> PAGEREF _Toc114952118 \h </w:instrText>
             </w:r>
             <w:r>
               <w:rPr>
@@ -2000,7 +2067,7 @@
               <w:lang w:eastAsia="pt-BR"/>
             </w:rPr>
           </w:pPr>
-          <w:hyperlink w:anchor="_Toc114428032" w:history="1">
+          <w:hyperlink w:anchor="_Toc114952119" w:history="1">
             <w:r>
               <w:rPr>
                 <w:rStyle w:val="Hyperlink"/>
@@ -2027,7 +2094,7 @@
                 <w:noProof/>
                 <w:webHidden/>
               </w:rPr>
-              <w:instrText xml:space="preserve"> PAGEREF _Toc114428032 \h </w:instrText>
+              <w:instrText xml:space="preserve"> PAGEREF _Toc114952119 \h </w:instrText>
             </w:r>
             <w:r>
               <w:rPr>
@@ -2071,7 +2138,7 @@
               <w:lang w:eastAsia="pt-BR"/>
             </w:rPr>
           </w:pPr>
-          <w:hyperlink w:anchor="_Toc114428033" w:history="1">
+          <w:hyperlink w:anchor="_Toc114952120" w:history="1">
             <w:r>
               <w:rPr>
                 <w:rStyle w:val="Hyperlink"/>
@@ -2098,7 +2165,7 @@
                 <w:noProof/>
                 <w:webHidden/>
               </w:rPr>
-              <w:instrText xml:space="preserve"> PAGEREF _Toc114428033 \h </w:instrText>
+              <w:instrText xml:space="preserve"> PAGEREF _Toc114952120 \h </w:instrText>
             </w:r>
             <w:r>
               <w:rPr>
@@ -2142,7 +2209,7 @@
               <w:lang w:eastAsia="pt-BR"/>
             </w:rPr>
           </w:pPr>
-          <w:hyperlink w:anchor="_Toc114428034" w:history="1">
+          <w:hyperlink w:anchor="_Toc114952121" w:history="1">
             <w:r>
               <w:rPr>
                 <w:rStyle w:val="Hyperlink"/>
@@ -2169,7 +2236,7 @@
                 <w:noProof/>
                 <w:webHidden/>
               </w:rPr>
-              <w:instrText xml:space="preserve"> PAGEREF _Toc114428034 \h </w:instrText>
+              <w:instrText xml:space="preserve"> PAGEREF _Toc114952121 \h </w:instrText>
             </w:r>
             <w:r>
               <w:rPr>
@@ -2213,7 +2280,7 @@
               <w:lang w:eastAsia="pt-BR"/>
             </w:rPr>
           </w:pPr>
-          <w:hyperlink w:anchor="_Toc114428035" w:history="1">
+          <w:hyperlink w:anchor="_Toc114952122" w:history="1">
             <w:r>
               <w:rPr>
                 <w:rStyle w:val="Hyperlink"/>
@@ -2240,7 +2307,7 @@
                 <w:noProof/>
                 <w:webHidden/>
               </w:rPr>
-              <w:instrText xml:space="preserve"> PAGEREF _Toc114428035 \h </w:instrText>
+              <w:instrText xml:space="preserve"> PAGEREF _Toc114952122 \h </w:instrText>
             </w:r>
             <w:r>
               <w:rPr>
@@ -2284,7 +2351,7 @@
               <w:lang w:eastAsia="pt-BR"/>
             </w:rPr>
           </w:pPr>
-          <w:hyperlink w:anchor="_Toc114428036" w:history="1">
+          <w:hyperlink w:anchor="_Toc114952123" w:history="1">
             <w:r>
               <w:rPr>
                 <w:rStyle w:val="Hyperlink"/>
@@ -2311,7 +2378,7 @@
                 <w:noProof/>
                 <w:webHidden/>
               </w:rPr>
-              <w:instrText xml:space="preserve"> PAGEREF _Toc114428036 \h </w:instrText>
+              <w:instrText xml:space="preserve"> PAGEREF _Toc114952123 \h </w:instrText>
             </w:r>
             <w:r>
               <w:rPr>
@@ -2355,7 +2422,7 @@
               <w:lang w:eastAsia="pt-BR"/>
             </w:rPr>
           </w:pPr>
-          <w:hyperlink w:anchor="_Toc114428037" w:history="1">
+          <w:hyperlink w:anchor="_Toc114952124" w:history="1">
             <w:r>
               <w:rPr>
                 <w:rStyle w:val="Hyperlink"/>
@@ -2382,7 +2449,7 @@
                 <w:noProof/>
                 <w:webHidden/>
               </w:rPr>
-              <w:instrText xml:space="preserve"> PAGEREF _Toc114428037 \h </w:instrText>
+              <w:instrText xml:space="preserve"> PAGEREF _Toc114952124 \h </w:instrText>
             </w:r>
             <w:r>
               <w:rPr>
@@ -2402,7 +2469,7 @@
                 <w:noProof/>
                 <w:webHidden/>
               </w:rPr>
-              <w:t>20</w:t>
+              <w:t>21</w:t>
             </w:r>
             <w:r>
               <w:rPr>
@@ -2426,7 +2493,7 @@
               <w:lang w:eastAsia="pt-BR"/>
             </w:rPr>
           </w:pPr>
-          <w:hyperlink w:anchor="_Toc114428038" w:history="1">
+          <w:hyperlink w:anchor="_Toc114952125" w:history="1">
             <w:r>
               <w:rPr>
                 <w:rStyle w:val="Hyperlink"/>
@@ -2453,7 +2520,7 @@
                 <w:noProof/>
                 <w:webHidden/>
               </w:rPr>
-              <w:instrText xml:space="preserve"> PAGEREF _Toc114428038 \h </w:instrText>
+              <w:instrText xml:space="preserve"> PAGEREF _Toc114952125 \h </w:instrText>
             </w:r>
             <w:r>
               <w:rPr>
@@ -2497,7 +2564,7 @@
               <w:lang w:eastAsia="pt-BR"/>
             </w:rPr>
           </w:pPr>
-          <w:hyperlink w:anchor="_Toc114428039" w:history="1">
+          <w:hyperlink w:anchor="_Toc114952126" w:history="1">
             <w:r>
               <w:rPr>
                 <w:rStyle w:val="Hyperlink"/>
@@ -2524,7 +2591,7 @@
                 <w:noProof/>
                 <w:webHidden/>
               </w:rPr>
-              <w:instrText xml:space="preserve"> PAGEREF _Toc114428039 \h </w:instrText>
+              <w:instrText xml:space="preserve"> PAGEREF _Toc114952126 \h </w:instrText>
             </w:r>
             <w:r>
               <w:rPr>
@@ -2568,13 +2635,13 @@
               <w:lang w:eastAsia="pt-BR"/>
             </w:rPr>
           </w:pPr>
-          <w:hyperlink w:anchor="_Toc114428040" w:history="1">
+          <w:hyperlink w:anchor="_Toc114952127" w:history="1">
             <w:r>
               <w:rPr>
                 <w:rStyle w:val="Hyperlink"/>
                 <w:noProof/>
               </w:rPr>
-              <w:t>1.4 Modelagem de software</w:t>
+              <w:t>1.4 Modelagem de software com RUP</w:t>
             </w:r>
             <w:r>
               <w:rPr>
@@ -2595,7 +2662,7 @@
                 <w:noProof/>
                 <w:webHidden/>
               </w:rPr>
-              <w:instrText xml:space="preserve"> PAGEREF _Toc114428040 \h </w:instrText>
+              <w:instrText xml:space="preserve"> PAGEREF _Toc114952127 \h </w:instrText>
             </w:r>
             <w:r>
               <w:rPr>
@@ -2615,7 +2682,220 @@
                 <w:noProof/>
                 <w:webHidden/>
               </w:rPr>
-              <w:t>23</w:t>
+              <w:t>24</w:t>
+            </w:r>
+            <w:r>
+              <w:rPr>
+                <w:noProof/>
+                <w:webHidden/>
+              </w:rPr>
+              <w:fldChar w:fldCharType="end"/>
+            </w:r>
+          </w:hyperlink>
+        </w:p>
+        <w:p>
+          <w:pPr>
+            <w:pStyle w:val="Sumrio2"/>
+            <w:tabs>
+              <w:tab w:val="right" w:leader="dot" w:pos="8494"/>
+            </w:tabs>
+            <w:rPr>
+              <w:rFonts w:asciiTheme="minorHAnsi" w:eastAsiaTheme="minorEastAsia" w:hAnsiTheme="minorHAnsi"/>
+              <w:noProof/>
+              <w:sz w:val="22"/>
+              <w:lang w:eastAsia="pt-BR"/>
+            </w:rPr>
+          </w:pPr>
+          <w:hyperlink w:anchor="_Toc114952128" w:history="1">
+            <w:r>
+              <w:rPr>
+                <w:rStyle w:val="Hyperlink"/>
+                <w:noProof/>
+              </w:rPr>
+              <w:t>1.5 UML</w:t>
+            </w:r>
+            <w:r>
+              <w:rPr>
+                <w:noProof/>
+                <w:webHidden/>
+              </w:rPr>
+              <w:tab/>
+            </w:r>
+            <w:r>
+              <w:rPr>
+                <w:noProof/>
+                <w:webHidden/>
+              </w:rPr>
+              <w:fldChar w:fldCharType="begin"/>
+            </w:r>
+            <w:r>
+              <w:rPr>
+                <w:noProof/>
+                <w:webHidden/>
+              </w:rPr>
+              <w:instrText xml:space="preserve"> PAGEREF _Toc114952128 \h </w:instrText>
+            </w:r>
+            <w:r>
+              <w:rPr>
+                <w:noProof/>
+                <w:webHidden/>
+              </w:rPr>
+            </w:r>
+            <w:r>
+              <w:rPr>
+                <w:noProof/>
+                <w:webHidden/>
+              </w:rPr>
+              <w:fldChar w:fldCharType="separate"/>
+            </w:r>
+            <w:r>
+              <w:rPr>
+                <w:noProof/>
+                <w:webHidden/>
+              </w:rPr>
+              <w:t>28</w:t>
+            </w:r>
+            <w:r>
+              <w:rPr>
+                <w:noProof/>
+                <w:webHidden/>
+              </w:rPr>
+              <w:fldChar w:fldCharType="end"/>
+            </w:r>
+          </w:hyperlink>
+        </w:p>
+        <w:p>
+          <w:pPr>
+            <w:pStyle w:val="Sumrio3"/>
+            <w:tabs>
+              <w:tab w:val="right" w:leader="dot" w:pos="8494"/>
+            </w:tabs>
+            <w:rPr>
+              <w:rFonts w:asciiTheme="minorHAnsi" w:eastAsiaTheme="minorEastAsia" w:hAnsiTheme="minorHAnsi"/>
+              <w:noProof/>
+              <w:sz w:val="22"/>
+              <w:lang w:eastAsia="pt-BR"/>
+            </w:rPr>
+          </w:pPr>
+          <w:hyperlink w:anchor="_Toc114952129" w:history="1">
+            <w:r>
+              <w:rPr>
+                <w:rStyle w:val="Hyperlink"/>
+                <w:noProof/>
+              </w:rPr>
+              <w:t>1.5.1 Caso de uso</w:t>
+            </w:r>
+            <w:r>
+              <w:rPr>
+                <w:noProof/>
+                <w:webHidden/>
+              </w:rPr>
+              <w:tab/>
+            </w:r>
+            <w:r>
+              <w:rPr>
+                <w:noProof/>
+                <w:webHidden/>
+              </w:rPr>
+              <w:fldChar w:fldCharType="begin"/>
+            </w:r>
+            <w:r>
+              <w:rPr>
+                <w:noProof/>
+                <w:webHidden/>
+              </w:rPr>
+              <w:instrText xml:space="preserve"> PAGEREF _Toc114952129 \h </w:instrText>
+            </w:r>
+            <w:r>
+              <w:rPr>
+                <w:noProof/>
+                <w:webHidden/>
+              </w:rPr>
+            </w:r>
+            <w:r>
+              <w:rPr>
+                <w:noProof/>
+                <w:webHidden/>
+              </w:rPr>
+              <w:fldChar w:fldCharType="separate"/>
+            </w:r>
+            <w:r>
+              <w:rPr>
+                <w:noProof/>
+                <w:webHidden/>
+              </w:rPr>
+              <w:t>29</w:t>
+            </w:r>
+            <w:r>
+              <w:rPr>
+                <w:noProof/>
+                <w:webHidden/>
+              </w:rPr>
+              <w:fldChar w:fldCharType="end"/>
+            </w:r>
+          </w:hyperlink>
+        </w:p>
+        <w:p>
+          <w:pPr>
+            <w:pStyle w:val="Sumrio3"/>
+            <w:tabs>
+              <w:tab w:val="right" w:leader="dot" w:pos="8494"/>
+            </w:tabs>
+            <w:rPr>
+              <w:rFonts w:asciiTheme="minorHAnsi" w:eastAsiaTheme="minorEastAsia" w:hAnsiTheme="minorHAnsi"/>
+              <w:noProof/>
+              <w:sz w:val="22"/>
+              <w:lang w:eastAsia="pt-BR"/>
+            </w:rPr>
+          </w:pPr>
+          <w:hyperlink w:anchor="_Toc114952130" w:history="1">
+            <w:r>
+              <w:rPr>
+                <w:rStyle w:val="Hyperlink"/>
+                <w:noProof/>
+              </w:rPr>
+              <w:t>1.5.2 Diagrama de sequência</w:t>
+            </w:r>
+            <w:r>
+              <w:rPr>
+                <w:noProof/>
+                <w:webHidden/>
+              </w:rPr>
+              <w:tab/>
+            </w:r>
+            <w:r>
+              <w:rPr>
+                <w:noProof/>
+                <w:webHidden/>
+              </w:rPr>
+              <w:fldChar w:fldCharType="begin"/>
+            </w:r>
+            <w:r>
+              <w:rPr>
+                <w:noProof/>
+                <w:webHidden/>
+              </w:rPr>
+              <w:instrText xml:space="preserve"> PAGEREF _Toc114952130 \h </w:instrText>
+            </w:r>
+            <w:r>
+              <w:rPr>
+                <w:noProof/>
+                <w:webHidden/>
+              </w:rPr>
+            </w:r>
+            <w:r>
+              <w:rPr>
+                <w:noProof/>
+                <w:webHidden/>
+              </w:rPr>
+              <w:fldChar w:fldCharType="separate"/>
+            </w:r>
+            <w:r>
+              <w:rPr>
+                <w:noProof/>
+                <w:webHidden/>
+              </w:rPr>
+              <w:t>30</w:t>
             </w:r>
             <w:r>
               <w:rPr>
@@ -2658,7 +2938,7 @@
         <w:pStyle w:val="Ttulo1"/>
         <w:jc w:val="center"/>
       </w:pPr>
-      <w:bookmarkStart w:id="0" w:name="_Toc114428030"/>
+      <w:bookmarkStart w:id="0" w:name="_Toc114952117"/>
       <w:r>
         <w:lastRenderedPageBreak/>
         <w:t>INTRODUÇÃO</w:t>
@@ -3187,7 +3467,7 @@
       <w:pPr>
         <w:pStyle w:val="Ttulo1"/>
       </w:pPr>
-      <w:bookmarkStart w:id="1" w:name="_Toc114428031"/>
+      <w:bookmarkStart w:id="1" w:name="_Toc114952118"/>
       <w:r>
         <w:lastRenderedPageBreak/>
         <w:t xml:space="preserve">1 </w:t>
@@ -3220,7 +3500,7 @@
       <w:pPr>
         <w:pStyle w:val="Ttulo2"/>
       </w:pPr>
-      <w:bookmarkStart w:id="2" w:name="_Toc114428032"/>
+      <w:bookmarkStart w:id="2" w:name="_Toc114952119"/>
       <w:r>
         <w:t xml:space="preserve">1.1 </w:t>
       </w:r>
@@ -3335,7 +3615,7 @@
       <w:pPr>
         <w:pStyle w:val="Ttulo2"/>
       </w:pPr>
-      <w:bookmarkStart w:id="3" w:name="_Toc114428033"/>
+      <w:bookmarkStart w:id="3" w:name="_Toc114952120"/>
       <w:r>
         <w:lastRenderedPageBreak/>
         <w:t>1.2 Ciclo de vida</w:t>
@@ -3368,7 +3648,16 @@
         <w:t xml:space="preserve">o </w:t>
       </w:r>
       <w:r>
-        <w:t xml:space="preserve">software </w:t>
+        <w:t>software</w:t>
+      </w:r>
+      <w:r>
+        <w:rPr>
+          <w:rStyle w:val="Refdenotaderodap"/>
+        </w:rPr>
+        <w:footnoteReference w:id="1"/>
+      </w:r>
+      <w:r>
+        <w:t xml:space="preserve"> </w:t>
       </w:r>
       <w:r>
         <w:t>é uma descrição das etapas</w:t>
@@ -3412,88 +3701,99 @@
         <w:pStyle w:val="Pargrafo"/>
       </w:pPr>
       <w:r>
-        <w:t>Diante dos conceitos</w:t>
+        <w:t>Diante d</w:t>
+      </w:r>
+      <w:r>
+        <w:t>e tais</w:t>
+      </w:r>
+      <w:r>
+        <w:t xml:space="preserve"> conceitos, será possível observar que a codificação é feita somente após uma análise detalhada do escopo do software e requisitos do cliente. Todo o projeto é dividido em fases, e cada fase do projeto possui a sua própria responsabilidade. As fases podem sofrer variações dependendo do modelo a ser adotado</w:t>
+      </w:r>
+      <w:r>
+        <w:t>, alterando a quantidade</w:t>
+      </w:r>
+      <w:r>
+        <w:t xml:space="preserve"> de fases</w:t>
+      </w:r>
+      <w:r>
+        <w:t xml:space="preserve"> e o que é feito em cada uma delas</w:t>
+      </w:r>
+      <w:r>
+        <w:t>.</w:t>
+      </w:r>
+    </w:p>
+    <w:p>
+      <w:pPr>
+        <w:pStyle w:val="Pargrafo"/>
+      </w:pPr>
+    </w:p>
+    <w:p>
+      <w:pPr>
+        <w:pStyle w:val="Ttulo3"/>
+      </w:pPr>
+      <w:bookmarkStart w:id="4" w:name="_Toc114952121"/>
+      <w:r>
+        <w:t xml:space="preserve">1.2.1 </w:t>
+      </w:r>
+      <w:r>
+        <w:t>Modelo cascata</w:t>
+      </w:r>
+      <w:bookmarkEnd w:id="4"/>
+    </w:p>
+    <w:p>
+      <w:pPr>
+        <w:pStyle w:val="Pargrafo"/>
+      </w:pPr>
+      <w:r>
+        <w:t xml:space="preserve">Foi o primeiro </w:t>
+      </w:r>
+      <w:r>
+        <w:t>modelo de ciclo de vida de software a ser publicado.</w:t>
       </w:r>
       <w:r>
         <w:t xml:space="preserve"> </w:t>
       </w:r>
       <w:r>
-        <w:t xml:space="preserve">apresentados, </w:t>
-      </w:r>
-      <w:r>
-        <w:t>será</w:t>
-      </w:r>
-      <w:r>
-        <w:t xml:space="preserve"> possível observar que a codificação é feita somente após uma análise detalhada do escopo do software e requisitos do cliente. Todo o projeto é dividido em fases, e cada fase do projeto possui a sua própria responsabilidade. As fases podem sofrer variações dependendo do modelo a ser adotado.</w:t>
-      </w:r>
-    </w:p>
-    <w:p>
-      <w:pPr>
-        <w:pStyle w:val="Pargrafo"/>
-      </w:pPr>
-    </w:p>
-    <w:p>
-      <w:pPr>
-        <w:pStyle w:val="Ttulo3"/>
-      </w:pPr>
-      <w:bookmarkStart w:id="4" w:name="_Toc114428034"/>
-      <w:r>
-        <w:t xml:space="preserve">1.2.1 </w:t>
-      </w:r>
-      <w:r>
-        <w:t>Modelo cascata</w:t>
-      </w:r>
-      <w:bookmarkEnd w:id="4"/>
-    </w:p>
-    <w:p>
-      <w:pPr>
-        <w:pStyle w:val="Pargrafo"/>
-      </w:pPr>
-      <w:r>
-        <w:t xml:space="preserve">Foi o primeiro </w:t>
-      </w:r>
-      <w:r>
-        <w:t>modelo de ciclo de vida de software a ser publicado.</w:t>
+        <w:t>No modelo em cascata, as fases são executadas em sequência</w:t>
+      </w:r>
+      <w:r>
+        <w:t>. O estágio seguinte não deve ser iniciado até que a fase anterior seja concluída</w:t>
+      </w:r>
+      <w:r>
+        <w:t>. Nesse modelo, as iterações podem ser dispendiosas envolver retrabalho. Por isso, somente é recomendável seu uso quando os requisitos são bem compreendidos e que não venham a ser alterados no futuro</w:t>
+      </w:r>
+      <w:r>
+        <w:t xml:space="preserve">. </w:t>
+      </w:r>
+      <w:r>
+        <w:t>É baseado nas seguintes etapas</w:t>
+      </w:r>
+      <w:r>
+        <w:t xml:space="preserve"> (Sommerville, 2011)</w:t>
+      </w:r>
+      <w:r>
+        <w:t>:</w:t>
+      </w:r>
+    </w:p>
+    <w:p>
+      <w:pPr>
+        <w:pStyle w:val="Pargrafo"/>
+        <w:numPr>
+          <w:ilvl w:val="0"/>
+          <w:numId w:val="6"/>
+        </w:numPr>
+        <w:ind w:left="709" w:hanging="436"/>
+      </w:pPr>
+      <w:r>
+        <w:t>Análise e definição dos requisitos</w:t>
+      </w:r>
+      <w:r>
+        <w:t>.</w:t>
       </w:r>
       <w:r>
         <w:t xml:space="preserve"> </w:t>
       </w:r>
       <w:r>
-        <w:t>No modelo em cascata, as fases são executadas em sequência</w:t>
-      </w:r>
-      <w:r>
-        <w:t>. O estágio seguinte não deve ser iniciado até que a fase anterior seja concluída</w:t>
-      </w:r>
-      <w:r>
-        <w:t>. Nesse modelo, as iterações podem ser dispendiosas envolver retrabalho. Por isso, somente é recomendável seu uso quando os requisitos são bem compreendidos e que não venham a ser alterados no futuro</w:t>
-      </w:r>
-      <w:r>
-        <w:t xml:space="preserve">. </w:t>
-      </w:r>
-      <w:r>
-        <w:t>É baseado nas seguintes etapas</w:t>
-      </w:r>
-      <w:r>
-        <w:t xml:space="preserve"> (Sommerville, 2011)</w:t>
-      </w:r>
-      <w:r>
-        <w:t>:</w:t>
-      </w:r>
-    </w:p>
-    <w:p>
-      <w:pPr>
-        <w:pStyle w:val="Pargrafo"/>
-      </w:pPr>
-      <w:r>
-        <w:t>- Análise e definição dos requisitos</w:t>
-      </w:r>
-      <w:r>
-        <w:t>.</w:t>
-      </w:r>
-      <w:r>
-        <w:t xml:space="preserve"> </w:t>
-      </w:r>
-      <w:r>
         <w:t>O</w:t>
       </w:r>
       <w:r>
@@ -3506,9 +3806,14 @@
     <w:p>
       <w:pPr>
         <w:pStyle w:val="Pargrafo"/>
-      </w:pPr>
-      <w:r>
-        <w:t>- Projeto de sistema e software</w:t>
+        <w:numPr>
+          <w:ilvl w:val="0"/>
+          <w:numId w:val="6"/>
+        </w:numPr>
+        <w:ind w:left="709" w:hanging="436"/>
+      </w:pPr>
+      <w:r>
+        <w:t>Projeto de sistema e software</w:t>
       </w:r>
       <w:r>
         <w:t>, no qual os requisitos são alocados tanto para hardware quanto para software</w:t>
@@ -3520,9 +3825,14 @@
     <w:p>
       <w:pPr>
         <w:pStyle w:val="Pargrafo"/>
-      </w:pPr>
-      <w:r>
-        <w:t xml:space="preserve">- Implementação e teste unitário, </w:t>
+        <w:numPr>
+          <w:ilvl w:val="0"/>
+          <w:numId w:val="6"/>
+        </w:numPr>
+        <w:ind w:left="709" w:hanging="436"/>
+      </w:pPr>
+      <w:r>
+        <w:t xml:space="preserve">Implementação e teste unitário, </w:t>
       </w:r>
       <w:r>
         <w:t xml:space="preserve">no qual </w:t>
@@ -3546,9 +3856,14 @@
     <w:p>
       <w:pPr>
         <w:pStyle w:val="Pargrafo"/>
-      </w:pPr>
-      <w:r>
-        <w:t>- Integração e teste de sistema, onde as unidades individuais são integradas e testadas como um sistema completo</w:t>
+        <w:numPr>
+          <w:ilvl w:val="0"/>
+          <w:numId w:val="6"/>
+        </w:numPr>
+        <w:ind w:left="709" w:hanging="436"/>
+      </w:pPr>
+      <w:r>
+        <w:t>Integração e teste de sistema, onde as unidades individuais são integradas e testadas como um sistema completo</w:t>
       </w:r>
       <w:r>
         <w:t>;</w:t>
@@ -3557,9 +3872,15 @@
     <w:p>
       <w:pPr>
         <w:pStyle w:val="Pargrafo"/>
-      </w:pPr>
-      <w:r>
-        <w:t>- Operação e manutenção</w:t>
+        <w:numPr>
+          <w:ilvl w:val="0"/>
+          <w:numId w:val="6"/>
+        </w:numPr>
+        <w:ind w:left="709" w:hanging="436"/>
+      </w:pPr>
+      <w:r>
+        <w:lastRenderedPageBreak/>
+        <w:t>Operação e manutenção</w:t>
       </w:r>
       <w:r>
         <w:t>. O</w:t>
@@ -3573,7 +3894,6 @@
         <w:pStyle w:val="Pargrafo"/>
       </w:pPr>
       <w:r>
-        <w:lastRenderedPageBreak/>
         <w:t>A FIGURA 1 apresenta as principais fases e fluxo do funcionamento do modelo em cascata.</w:t>
       </w:r>
     </w:p>
@@ -3711,7 +4031,7 @@
       <w:pPr>
         <w:pStyle w:val="Ttulo3"/>
       </w:pPr>
-      <w:bookmarkStart w:id="5" w:name="_Toc114428035"/>
+      <w:bookmarkStart w:id="5" w:name="_Toc114952122"/>
       <w:r>
         <w:t xml:space="preserve">1.2.2 </w:t>
       </w:r>
@@ -3906,7 +4226,7 @@
       <w:pPr>
         <w:pStyle w:val="Ttulo3"/>
       </w:pPr>
-      <w:bookmarkStart w:id="6" w:name="_Toc114428036"/>
+      <w:bookmarkStart w:id="6" w:name="_Toc114952123"/>
       <w:r>
         <w:t xml:space="preserve">1.2.3 </w:t>
       </w:r>
@@ -3957,9 +4277,14 @@
     <w:p>
       <w:pPr>
         <w:pStyle w:val="Pargrafo"/>
-      </w:pPr>
-      <w:r>
-        <w:t>- Planejamento</w:t>
+        <w:numPr>
+          <w:ilvl w:val="0"/>
+          <w:numId w:val="5"/>
+        </w:numPr>
+        <w:ind w:left="709" w:hanging="425"/>
+      </w:pPr>
+      <w:r>
+        <w:t>Planejamento</w:t>
       </w:r>
       <w:r>
         <w:t>, onde ocorre a determinação de objetivos, restrições e alternativas</w:t>
@@ -3971,9 +4296,14 @@
     <w:p>
       <w:pPr>
         <w:pStyle w:val="Pargrafo"/>
-      </w:pPr>
-      <w:r>
-        <w:t>- Análise do</w:t>
+        <w:numPr>
+          <w:ilvl w:val="0"/>
+          <w:numId w:val="5"/>
+        </w:numPr>
+        <w:ind w:left="709" w:hanging="425"/>
+      </w:pPr>
+      <w:r>
+        <w:t>Análise do</w:t>
       </w:r>
       <w:r>
         <w:t>s</w:t>
@@ -3994,9 +4324,14 @@
     <w:p>
       <w:pPr>
         <w:pStyle w:val="Pargrafo"/>
-      </w:pPr>
-      <w:r>
-        <w:t>- Engenharia, onde ocorre o desenvolvimento do produto no “nível seguinte”</w:t>
+        <w:numPr>
+          <w:ilvl w:val="0"/>
+          <w:numId w:val="5"/>
+        </w:numPr>
+        <w:ind w:left="709" w:hanging="425"/>
+      </w:pPr>
+      <w:r>
+        <w:t>Engenharia, onde ocorre o desenvolvimento do produto no “nível seguinte”</w:t>
       </w:r>
       <w:r>
         <w:t>;</w:t>
@@ -4005,9 +4340,14 @@
     <w:p>
       <w:pPr>
         <w:pStyle w:val="Pargrafo"/>
-      </w:pPr>
-      <w:r>
-        <w:t>- Avaliação feita pelo cliente</w:t>
+        <w:numPr>
+          <w:ilvl w:val="0"/>
+          <w:numId w:val="5"/>
+        </w:numPr>
+        <w:ind w:left="709" w:hanging="425"/>
+      </w:pPr>
+      <w:r>
+        <w:t>Avaliação feita pelo cliente</w:t>
       </w:r>
       <w:r>
         <w:t>, onde os resultados da engenharia são avaliados</w:t>
@@ -4137,7 +4477,21 @@
           <w:sz w:val="20"/>
           <w:szCs w:val="18"/>
         </w:rPr>
-        <w:t>, 1995, p. 39</w:t>
+        <w:t>, 1995, p</w:t>
+      </w:r>
+      <w:r>
+        <w:rPr>
+          <w:sz w:val="20"/>
+          <w:szCs w:val="18"/>
+        </w:rPr>
+        <w:t>ág</w:t>
+      </w:r>
+      <w:r>
+        <w:rPr>
+          <w:sz w:val="20"/>
+          <w:szCs w:val="18"/>
+        </w:rPr>
+        <w:t>. 39</w:t>
       </w:r>
       <w:r>
         <w:rPr>
@@ -4276,7 +4630,7 @@
       <w:pPr>
         <w:pStyle w:val="Ttulo2"/>
       </w:pPr>
-      <w:bookmarkStart w:id="7" w:name="_Toc114428037"/>
+      <w:bookmarkStart w:id="7" w:name="_Toc114952124"/>
       <w:r>
         <w:t xml:space="preserve">1.3 </w:t>
       </w:r>
@@ -4311,7 +4665,7 @@
       <w:pPr>
         <w:pStyle w:val="Ttulo3"/>
       </w:pPr>
-      <w:bookmarkStart w:id="8" w:name="_Toc114428038"/>
+      <w:bookmarkStart w:id="8" w:name="_Toc114952125"/>
       <w:r>
         <w:t xml:space="preserve">1.3.1 </w:t>
       </w:r>
@@ -4651,7 +5005,7 @@
       <w:pPr>
         <w:pStyle w:val="Ttulo3"/>
       </w:pPr>
-      <w:bookmarkStart w:id="9" w:name="_Toc114428039"/>
+      <w:bookmarkStart w:id="9" w:name="_Toc114952126"/>
       <w:r>
         <w:t xml:space="preserve">1.3.2 </w:t>
       </w:r>
@@ -4715,7 +5069,21 @@
           <w:sz w:val="20"/>
           <w:szCs w:val="18"/>
         </w:rPr>
-        <w:t xml:space="preserve"> (Sommerville, 2011, p. 60)</w:t>
+        <w:t xml:space="preserve"> (Sommerville, 2011, p</w:t>
+      </w:r>
+      <w:r>
+        <w:rPr>
+          <w:sz w:val="20"/>
+          <w:szCs w:val="18"/>
+        </w:rPr>
+        <w:t>ág</w:t>
+      </w:r>
+      <w:r>
+        <w:rPr>
+          <w:sz w:val="20"/>
+          <w:szCs w:val="18"/>
+        </w:rPr>
+        <w:t>. 60)</w:t>
       </w:r>
       <w:r>
         <w:rPr>
@@ -4831,13 +5199,27 @@
           <w:sz w:val="20"/>
           <w:szCs w:val="18"/>
         </w:rPr>
-        <w:t>Fonte: Sommerville, 2011, p. 61</w:t>
+        <w:t>Fonte: Sommerville, 2011, p</w:t>
       </w:r>
       <w:r>
         <w:rPr>
           <w:sz w:val="20"/>
           <w:szCs w:val="18"/>
         </w:rPr>
+        <w:t>ág</w:t>
+      </w:r>
+      <w:r>
+        <w:rPr>
+          <w:sz w:val="20"/>
+          <w:szCs w:val="18"/>
+        </w:rPr>
+        <w:t>. 61</w:t>
+      </w:r>
+      <w:r>
+        <w:rPr>
+          <w:sz w:val="20"/>
+          <w:szCs w:val="18"/>
+        </w:rPr>
         <w:t>.</w:t>
       </w:r>
     </w:p>
@@ -4862,9 +5244,14 @@
     <w:p>
       <w:pPr>
         <w:pStyle w:val="Pargrafo"/>
-      </w:pPr>
-      <w:r>
-        <w:t xml:space="preserve">- Requisitos de produto </w:t>
+        <w:numPr>
+          <w:ilvl w:val="0"/>
+          <w:numId w:val="4"/>
+        </w:numPr>
+        <w:ind w:left="709" w:hanging="425"/>
+      </w:pPr>
+      <w:r>
+        <w:t xml:space="preserve">Requisitos de produto </w:t>
       </w:r>
       <w:r>
         <w:t>s</w:t>
@@ -4879,9 +5266,14 @@
     <w:p>
       <w:pPr>
         <w:pStyle w:val="Pargrafo"/>
-      </w:pPr>
-      <w:r>
-        <w:t>- Requisitos organizacionais são requisitos decorrentes das políticas e procedimentos da organização do cliente e desenvolvedor</w:t>
+        <w:numPr>
+          <w:ilvl w:val="0"/>
+          <w:numId w:val="4"/>
+        </w:numPr>
+        <w:ind w:left="709" w:hanging="425"/>
+      </w:pPr>
+      <w:r>
+        <w:t>Requisitos organizacionais são requisitos decorrentes das políticas e procedimentos da organização do cliente e desenvolvedor</w:t>
       </w:r>
       <w:r>
         <w:t xml:space="preserve">, como por exemplo </w:t>
@@ -4893,10 +5285,12 @@
     <w:p>
       <w:pPr>
         <w:pStyle w:val="Pargrafo"/>
-      </w:pPr>
-      <w:r>
-        <w:t xml:space="preserve">- </w:t>
-      </w:r>
+        <w:numPr>
+          <w:ilvl w:val="0"/>
+          <w:numId w:val="4"/>
+        </w:numPr>
+        <w:ind w:left="709" w:hanging="425"/>
+      </w:pPr>
       <w:r>
         <w:t>Requisitos externos são requisitos decorrentes de fatores externos ao sistema e seu processo de desenvolvimento, como por exemplo um software operante dentro da lei em requisitos legais, e o que deve ser feito para ser aceito por um regulador como o banco central em requisitos reguladores.</w:t>
       </w:r>
@@ -4936,7 +5330,6 @@
           <w:sz w:val="20"/>
           <w:szCs w:val="20"/>
         </w:rPr>
-        <w:lastRenderedPageBreak/>
         <w:t xml:space="preserve">QUADRO </w:t>
       </w:r>
       <w:r>
@@ -5217,14 +5610,1160 @@
       <w:pPr>
         <w:pStyle w:val="Ttulo2"/>
       </w:pPr>
-      <w:bookmarkStart w:id="10" w:name="_Toc114428040"/>
+      <w:bookmarkStart w:id="10" w:name="_Toc114952127"/>
       <w:r>
         <w:t>1.4 Modelagem de software</w:t>
       </w:r>
+      <w:r>
+        <w:t xml:space="preserve"> com RUP</w:t>
+      </w:r>
       <w:bookmarkEnd w:id="10"/>
     </w:p>
+    <w:p>
+      <w:pPr>
+        <w:pStyle w:val="Pargrafo"/>
+      </w:pPr>
+      <w:r>
+        <w:t>O RUP (</w:t>
+      </w:r>
+      <w:r>
+        <w:t>Rational Unified Process</w:t>
+      </w:r>
+      <w:r>
+        <w:t>) é um processo de desenvolvimento de software genérico e estruturado, que pode ser adaptado e especializado para diferentes tipos de projetos, considerando fatores como área do projeto, tamanho do projeto e também as organizações</w:t>
+      </w:r>
+      <w:r>
+        <w:t xml:space="preserve"> envolvidas</w:t>
+      </w:r>
+      <w:r>
+        <w:t>.</w:t>
+      </w:r>
+      <w:r>
+        <w:t xml:space="preserve"> Em suma, é um processo baseado em componentes de software interconectados com interfaces bem definidas</w:t>
+      </w:r>
+      <w:r>
+        <w:t>, além de ser altamente customizável</w:t>
+      </w:r>
+      <w:r>
+        <w:t xml:space="preserve"> (Booch; Jacobson; Rumbaugh, </w:t>
+      </w:r>
+      <w:r>
+        <w:t>1999</w:t>
+      </w:r>
+      <w:r>
+        <w:t>).</w:t>
+      </w:r>
+    </w:p>
+    <w:p>
+      <w:pPr>
+        <w:pStyle w:val="Pargrafo"/>
+      </w:pPr>
+      <w:r>
+        <w:t xml:space="preserve">É um processo que faz uso da UML </w:t>
+      </w:r>
+      <w:r>
+        <w:t xml:space="preserve">na etapa de modelagem do software, </w:t>
+      </w:r>
+      <w:r>
+        <w:t xml:space="preserve">sendo responsável por </w:t>
+      </w:r>
+      <w:r>
+        <w:t>ilustra</w:t>
+      </w:r>
+      <w:r>
+        <w:t>r</w:t>
+      </w:r>
+      <w:r>
+        <w:t xml:space="preserve"> e repre</w:t>
+      </w:r>
+      <w:r>
+        <w:t>sentar</w:t>
+      </w:r>
+      <w:r>
+        <w:t xml:space="preserve"> os requisitos de forma gráfica. Isso faz </w:t>
+      </w:r>
+      <w:r>
+        <w:t xml:space="preserve">com que a UML se torne uma parte integral e de extrema </w:t>
+      </w:r>
+      <w:r>
+        <w:t xml:space="preserve">importância do RUP </w:t>
+      </w:r>
+      <w:r>
+        <w:t>(Booch; Jacobson; Rumbaugh, 1999).</w:t>
+      </w:r>
+    </w:p>
+    <w:p>
+      <w:pPr>
+        <w:pStyle w:val="Pargrafo"/>
+      </w:pPr>
+      <w:r>
+        <w:t>Tal processo de desenvolvimento de software tem como pilares fundamentais os seguintes pontos:</w:t>
+      </w:r>
+      <w:r>
+        <w:t xml:space="preserve"> é dirigido por caso</w:t>
+      </w:r>
+      <w:r>
+        <w:t>s</w:t>
+      </w:r>
+      <w:r>
+        <w:t xml:space="preserve"> de uso, é centralizado na arquitetura, e também é iterativo e incremental. Essas palavras-chave fazem </w:t>
+      </w:r>
+      <w:r>
+        <w:lastRenderedPageBreak/>
+        <w:t xml:space="preserve">com que o RUP seja único em seu modo de funcionamento </w:t>
+      </w:r>
+      <w:r>
+        <w:t>(Booch; Jacobson; Rumbaugh, 1999).</w:t>
+      </w:r>
+      <w:r>
+        <w:t xml:space="preserve"> </w:t>
+      </w:r>
+      <w:r>
+        <w:t>Abaixo será abordado cada um desses tópicos:</w:t>
+      </w:r>
+    </w:p>
+    <w:p>
+      <w:pPr>
+        <w:pStyle w:val="Pargrafo"/>
+        <w:numPr>
+          <w:ilvl w:val="0"/>
+          <w:numId w:val="3"/>
+        </w:numPr>
+        <w:ind w:left="709" w:hanging="425"/>
+      </w:pPr>
+      <w:r>
+        <w:t>Dirigido por caso</w:t>
+      </w:r>
+      <w:r>
+        <w:t>s</w:t>
+      </w:r>
+      <w:r>
+        <w:t xml:space="preserve"> de uso: Os casos de uso são responsáveis por capturar requisitos funcionais dos usuários do sistema</w:t>
+      </w:r>
+      <w:r>
+        <w:t xml:space="preserve"> em questão, e servem para analisar os resultados esperados de cada funcionalidade. Com isso, a especificação de requisitos</w:t>
+      </w:r>
+      <w:r>
+        <w:t xml:space="preserve"> funcionais</w:t>
+      </w:r>
+      <w:r>
+        <w:t xml:space="preserve"> tradicional é </w:t>
+      </w:r>
+      <w:r>
+        <w:t>substituída. Dirigido por casos de uso significa que é através deles que o fluxo de negócio</w:t>
+      </w:r>
+      <w:r>
+        <w:t xml:space="preserve"> </w:t>
+      </w:r>
+      <w:r>
+        <w:t>é construído.</w:t>
+      </w:r>
+    </w:p>
+    <w:p>
+      <w:pPr>
+        <w:pStyle w:val="Pargrafo"/>
+        <w:numPr>
+          <w:ilvl w:val="0"/>
+          <w:numId w:val="3"/>
+        </w:numPr>
+        <w:ind w:left="709" w:hanging="425"/>
+      </w:pPr>
+      <w:r>
+        <w:t xml:space="preserve">Centralizado na arquitetura: </w:t>
+      </w:r>
+      <w:r>
+        <w:t>Antes de iniciar o desenvolvimento do sistema, é necessário considerar as diferentes visões e pontos do software a ser elaborado.</w:t>
+      </w:r>
+      <w:r>
+        <w:t xml:space="preserve"> A arquitetura aborda os aspectos estáticos e dinâmicos mais importantes do sistema, ela cresce com as necessidades dos usuários, e essas necessidades são refletidas em casos de uso</w:t>
+      </w:r>
+      <w:r>
+        <w:t>. A arquitetura interage diretamente com os casos de uso</w:t>
+      </w:r>
+      <w:r>
+        <w:t xml:space="preserve"> e os dois devem ser </w:t>
+      </w:r>
+      <w:r>
+        <w:t>trabalhados</w:t>
+      </w:r>
+      <w:r>
+        <w:t xml:space="preserve"> em paralelo.</w:t>
+      </w:r>
+    </w:p>
+    <w:p>
+      <w:pPr>
+        <w:pStyle w:val="Pargrafo"/>
+        <w:numPr>
+          <w:ilvl w:val="0"/>
+          <w:numId w:val="3"/>
+        </w:numPr>
+        <w:ind w:left="709" w:hanging="425"/>
+      </w:pPr>
+      <w:r>
+        <w:t xml:space="preserve">Iterativo e incremental: </w:t>
+      </w:r>
+      <w:r>
+        <w:t>Desenvolver um software comercial é uma atividade de grande complexibilidade, e que pode demandar muito tempo para ser finalizada. Por isso, existe a prática de dividir esse grande projeto em projetos menores. Cada projeto menor se torna uma iteração, e essa iteração resulta em um</w:t>
+      </w:r>
+      <w:r>
+        <w:t xml:space="preserve"> pequeno</w:t>
+      </w:r>
+      <w:r>
+        <w:t xml:space="preserve"> incremento ao produto final. De forma complementar, cada iteração </w:t>
+      </w:r>
+      <w:r>
+        <w:t>lida com grupos de casos de uso</w:t>
+      </w:r>
+      <w:r>
+        <w:t xml:space="preserve"> e com os</w:t>
+      </w:r>
+      <w:r>
+        <w:t xml:space="preserve"> riscos mais importantes. Quando uma iteração é feita com sucesso, a próxima se inicia.</w:t>
+      </w:r>
+    </w:p>
+    <w:p>
+      <w:pPr>
+        <w:pStyle w:val="Pargrafo"/>
+      </w:pPr>
+      <w:r>
+        <w:t>O RUP é dividido em diversos ciclos que compõem toda a vida do sistema. Quando cada ciclo é finalizado, uma versão do produto pronta para a entrega é construída.</w:t>
+      </w:r>
+      <w:r>
+        <w:t xml:space="preserve"> </w:t>
+      </w:r>
+      <w:r>
+        <w:t>Esse ciclo</w:t>
+      </w:r>
+      <w:r>
+        <w:t xml:space="preserve"> </w:t>
+      </w:r>
+      <w:r>
+        <w:t>consiste</w:t>
+      </w:r>
+      <w:r>
+        <w:t xml:space="preserve"> em quatro fases, e </w:t>
+      </w:r>
+      <w:r>
+        <w:t xml:space="preserve">cada uma dessas fases </w:t>
+      </w:r>
+      <w:r>
+        <w:t>são divididas em iterações. A FIGURA 5 mostra como que essa divisão funciona (</w:t>
+      </w:r>
+      <w:r>
+        <w:t>Booch; Jacobson; Rumbaugh, 1999)</w:t>
+      </w:r>
+      <w:r>
+        <w:t>:</w:t>
+      </w:r>
+    </w:p>
+    <w:p>
+      <w:pPr>
+        <w:pStyle w:val="Pargrafo"/>
+      </w:pPr>
+      <w:r>
+        <w:lastRenderedPageBreak/>
+        <w:drawing>
+          <wp:inline distT="0" distB="0" distL="0" distR="0" wp14:anchorId="17EE0541" wp14:editId="51EE955E">
+            <wp:extent cx="4651368" cy="1724025"/>
+            <wp:effectExtent l="0" t="0" r="0" b="0"/>
+            <wp:docPr id="5" name="Imagem 5" descr="Diagrama&#10;&#10;Descrição gerada automaticamente"/>
+            <wp:cNvGraphicFramePr>
+              <a:graphicFrameLocks xmlns:a="http://schemas.openxmlformats.org/drawingml/2006/main" noChangeAspect="1"/>
+            </wp:cNvGraphicFramePr>
+            <a:graphic xmlns:a="http://schemas.openxmlformats.org/drawingml/2006/main">
+              <a:graphicData uri="http://schemas.openxmlformats.org/drawingml/2006/picture">
+                <pic:pic xmlns:pic="http://schemas.openxmlformats.org/drawingml/2006/picture">
+                  <pic:nvPicPr>
+                    <pic:cNvPr id="5" name="Imagem 5" descr="Diagrama&#10;&#10;Descrição gerada automaticamente"/>
+                    <pic:cNvPicPr/>
+                  </pic:nvPicPr>
+                  <pic:blipFill>
+                    <a:blip r:embed="rId12"/>
+                    <a:stretch>
+                      <a:fillRect/>
+                    </a:stretch>
+                  </pic:blipFill>
+                  <pic:spPr>
+                    <a:xfrm>
+                      <a:off x="0" y="0"/>
+                      <a:ext cx="4666788" cy="1729740"/>
+                    </a:xfrm>
+                    <a:prstGeom prst="rect">
+                      <a:avLst/>
+                    </a:prstGeom>
+                  </pic:spPr>
+                </pic:pic>
+              </a:graphicData>
+            </a:graphic>
+          </wp:inline>
+        </w:drawing>
+      </w:r>
+    </w:p>
+    <w:p>
+      <w:pPr>
+        <w:pStyle w:val="Pargrafo"/>
+        <w:ind w:firstLine="0"/>
+        <w:rPr>
+          <w:sz w:val="20"/>
+          <w:szCs w:val="18"/>
+        </w:rPr>
+      </w:pPr>
+      <w:r>
+        <w:rPr>
+          <w:sz w:val="20"/>
+          <w:szCs w:val="18"/>
+        </w:rPr>
+        <w:t xml:space="preserve">FIGURA 5 – Ciclo do </w:t>
+      </w:r>
+      <w:r>
+        <w:rPr>
+          <w:sz w:val="20"/>
+          <w:szCs w:val="18"/>
+        </w:rPr>
+        <w:t>RUP e suas divisões.</w:t>
+      </w:r>
+    </w:p>
+    <w:p>
+      <w:pPr>
+        <w:pStyle w:val="Pargrafo"/>
+        <w:ind w:firstLine="0"/>
+        <w:rPr>
+          <w:sz w:val="20"/>
+          <w:szCs w:val="18"/>
+        </w:rPr>
+      </w:pPr>
+      <w:r>
+        <w:rPr>
+          <w:sz w:val="20"/>
+          <w:szCs w:val="18"/>
+        </w:rPr>
+        <w:t xml:space="preserve">Fonte: Adaptado de </w:t>
+      </w:r>
+      <w:r>
+        <w:rPr>
+          <w:sz w:val="20"/>
+          <w:szCs w:val="18"/>
+        </w:rPr>
+        <w:t>Booch; Jacobson; Rumbaugh</w:t>
+      </w:r>
+      <w:r>
+        <w:rPr>
+          <w:sz w:val="20"/>
+          <w:szCs w:val="18"/>
+        </w:rPr>
+        <w:t>, 1999, p</w:t>
+      </w:r>
+      <w:r>
+        <w:rPr>
+          <w:sz w:val="20"/>
+          <w:szCs w:val="18"/>
+        </w:rPr>
+        <w:t>ág</w:t>
+      </w:r>
+      <w:r>
+        <w:rPr>
+          <w:sz w:val="20"/>
+          <w:szCs w:val="18"/>
+        </w:rPr>
+        <w:t>. 9</w:t>
+      </w:r>
+      <w:r>
+        <w:rPr>
+          <w:sz w:val="20"/>
+          <w:szCs w:val="18"/>
+        </w:rPr>
+        <w:t>.</w:t>
+      </w:r>
+    </w:p>
+    <w:p>
+      <w:pPr>
+        <w:pStyle w:val="Pargrafo"/>
+      </w:pPr>
+    </w:p>
+    <w:p>
+      <w:pPr>
+        <w:pStyle w:val="Pargrafo"/>
+      </w:pPr>
+      <w:r>
+        <w:t>As quatro fases são definidas como:</w:t>
+      </w:r>
+    </w:p>
+    <w:p>
+      <w:pPr>
+        <w:pStyle w:val="Pargrafo"/>
+        <w:numPr>
+          <w:ilvl w:val="0"/>
+          <w:numId w:val="7"/>
+        </w:numPr>
+        <w:ind w:left="709" w:hanging="425"/>
+      </w:pPr>
+      <w:r>
+        <w:t>Iniciação: Essa fase tem como finalidade elaborar um caso de negócio</w:t>
+      </w:r>
+      <w:r>
+        <w:t xml:space="preserve">. Deve haver um estudo dos agentes externos que utilizarão o sistema, para dessa forma definir como o sistema deve se comportar </w:t>
+      </w:r>
+      <w:r>
+        <w:t>quando começar a ser utilizado por esses agentes</w:t>
+      </w:r>
+      <w:r>
+        <w:t>.</w:t>
+      </w:r>
+      <w:r>
+        <w:t xml:space="preserve"> Ess</w:t>
+      </w:r>
+      <w:r>
+        <w:t>e estudo dos agentes</w:t>
+      </w:r>
+      <w:r>
+        <w:t xml:space="preserve"> é </w:t>
+      </w:r>
+      <w:r>
+        <w:t>feito</w:t>
+      </w:r>
+      <w:r>
+        <w:t xml:space="preserve"> através de casos</w:t>
+      </w:r>
+      <w:r>
+        <w:t xml:space="preserve"> de uso</w:t>
+      </w:r>
+      <w:r>
+        <w:t xml:space="preserve"> críticos.</w:t>
+      </w:r>
+      <w:r>
+        <w:t xml:space="preserve"> </w:t>
+      </w:r>
+      <w:r>
+        <w:t>Inclusive, durante essa fase os riscos são identificados e priorizados.</w:t>
+      </w:r>
+    </w:p>
+    <w:p>
+      <w:pPr>
+        <w:pStyle w:val="Pargrafo"/>
+        <w:numPr>
+          <w:ilvl w:val="0"/>
+          <w:numId w:val="7"/>
+        </w:numPr>
+        <w:ind w:left="709" w:hanging="425"/>
+      </w:pPr>
+      <w:r>
+        <w:t>Elaboração:</w:t>
+      </w:r>
+      <w:r>
+        <w:t xml:space="preserve"> Nessa fase</w:t>
+      </w:r>
+      <w:r>
+        <w:t>,</w:t>
+      </w:r>
+      <w:r>
+        <w:t xml:space="preserve"> os casos de usos</w:t>
+      </w:r>
+      <w:r>
+        <w:t xml:space="preserve"> são especificados em detalhes e a arquitetura do sistema tem a sua projeção</w:t>
+      </w:r>
+      <w:r>
+        <w:t xml:space="preserve"> e base</w:t>
+      </w:r>
+      <w:r>
+        <w:t>. Além disso, os casos de usos críticos descobertos na fase de iniciação são feitos. No final da fase, existe a possibilidade de planejar as atividades e estimar os recursos que são necessários para o projeto</w:t>
+      </w:r>
+      <w:r>
+        <w:t>, levando também em consideração os riscos existentes.</w:t>
+      </w:r>
+    </w:p>
+    <w:p>
+      <w:pPr>
+        <w:pStyle w:val="Pargrafo"/>
+        <w:numPr>
+          <w:ilvl w:val="0"/>
+          <w:numId w:val="7"/>
+        </w:numPr>
+        <w:ind w:left="709" w:hanging="425"/>
+      </w:pPr>
+      <w:r>
+        <w:t>Construção: Nessa fase o produto começa a ser desenvolvido e a arquitetura inicialmente projetada começa a ficar mais completa.</w:t>
+      </w:r>
+      <w:r>
+        <w:t xml:space="preserve"> Durante essa fase a maior parte dos recursos necessários acabam sendo utilizados. No final da fase, o produto já possui </w:t>
+      </w:r>
+      <w:r>
+        <w:t>as funcionalidades acordadas entre o gerente do projeto e o usuário.</w:t>
+      </w:r>
+    </w:p>
+    <w:p>
+      <w:pPr>
+        <w:pStyle w:val="Pargrafo"/>
+        <w:numPr>
+          <w:ilvl w:val="0"/>
+          <w:numId w:val="7"/>
+        </w:numPr>
+        <w:ind w:left="709" w:hanging="425"/>
+      </w:pPr>
+      <w:r>
+        <w:t>Transição: Nessa fase, o produto se torna uma versão beta, no qual os usuários irão fazer uso do sistema desenvolvido e reportar possíveis falhas existentes. Com isso</w:t>
+      </w:r>
+      <w:r>
+        <w:t>, os desenvolvedores começam a trabalhar na correção desses problemas, para assim liberar uma nova versão do software. De forma complementar, essa fase também possui tarefas como o treinamento de usuários e assistência aos usuários.</w:t>
+      </w:r>
+    </w:p>
+    <w:p>
+      <w:pPr>
+        <w:pStyle w:val="Pargrafo"/>
+      </w:pPr>
+      <w:r>
+        <w:lastRenderedPageBreak/>
+        <w:t xml:space="preserve">Cada uma dessas fases executa um determinado tipo de trabalho durante as suas iterações, cada trabalho ocupa um certo tempo dependendo da fase e da iteração em questão, </w:t>
+      </w:r>
+      <w:r>
+        <w:t xml:space="preserve">podendo sofrer </w:t>
+      </w:r>
+      <w:r>
+        <w:t>grande</w:t>
+      </w:r>
+      <w:r>
+        <w:t>s</w:t>
+      </w:r>
+      <w:r>
+        <w:t xml:space="preserve"> variações. A FIGURA 6 mostra a distribuição do tempo em cada uma d</w:t>
+      </w:r>
+      <w:r>
+        <w:t>essa</w:t>
+      </w:r>
+      <w:r>
+        <w:t xml:space="preserve">s fases e iterações. </w:t>
+      </w:r>
+    </w:p>
+    <w:p>
+      <w:pPr>
+        <w:pStyle w:val="Pargrafo"/>
+      </w:pPr>
+      <w:r>
+        <w:drawing>
+          <wp:inline distT="0" distB="0" distL="0" distR="0" wp14:anchorId="13055FE6" wp14:editId="47C37856">
+            <wp:extent cx="4586361" cy="2895600"/>
+            <wp:effectExtent l="0" t="0" r="5080" b="0"/>
+            <wp:docPr id="6" name="Imagem 6" descr="Diagrama&#10;&#10;Descrição gerada automaticamente"/>
+            <wp:cNvGraphicFramePr>
+              <a:graphicFrameLocks xmlns:a="http://schemas.openxmlformats.org/drawingml/2006/main" noChangeAspect="1"/>
+            </wp:cNvGraphicFramePr>
+            <a:graphic xmlns:a="http://schemas.openxmlformats.org/drawingml/2006/main">
+              <a:graphicData uri="http://schemas.openxmlformats.org/drawingml/2006/picture">
+                <pic:pic xmlns:pic="http://schemas.openxmlformats.org/drawingml/2006/picture">
+                  <pic:nvPicPr>
+                    <pic:cNvPr id="6" name="Imagem 6" descr="Diagrama&#10;&#10;Descrição gerada automaticamente"/>
+                    <pic:cNvPicPr/>
+                  </pic:nvPicPr>
+                  <pic:blipFill>
+                    <a:blip r:embed="rId13"/>
+                    <a:stretch>
+                      <a:fillRect/>
+                    </a:stretch>
+                  </pic:blipFill>
+                  <pic:spPr>
+                    <a:xfrm>
+                      <a:off x="0" y="0"/>
+                      <a:ext cx="4594672" cy="2900847"/>
+                    </a:xfrm>
+                    <a:prstGeom prst="rect">
+                      <a:avLst/>
+                    </a:prstGeom>
+                  </pic:spPr>
+                </pic:pic>
+              </a:graphicData>
+            </a:graphic>
+          </wp:inline>
+        </w:drawing>
+      </w:r>
+    </w:p>
+    <w:p>
+      <w:pPr>
+        <w:pStyle w:val="Pargrafo"/>
+        <w:ind w:firstLine="0"/>
+        <w:rPr>
+          <w:sz w:val="20"/>
+          <w:szCs w:val="18"/>
+        </w:rPr>
+      </w:pPr>
+      <w:r>
+        <w:rPr>
+          <w:sz w:val="20"/>
+          <w:szCs w:val="18"/>
+        </w:rPr>
+        <w:t>FIGURA 6 –</w:t>
+      </w:r>
+      <w:r>
+        <w:rPr>
+          <w:sz w:val="20"/>
+          <w:szCs w:val="18"/>
+        </w:rPr>
+        <w:t xml:space="preserve"> Visão geral da distribuição do RUP</w:t>
+      </w:r>
+      <w:r>
+        <w:rPr>
+          <w:sz w:val="20"/>
+          <w:szCs w:val="18"/>
+        </w:rPr>
+        <w:t>.</w:t>
+      </w:r>
+    </w:p>
+    <w:p>
+      <w:pPr>
+        <w:pStyle w:val="Pargrafo"/>
+        <w:ind w:firstLine="0"/>
+        <w:rPr>
+          <w:sz w:val="20"/>
+          <w:szCs w:val="18"/>
+        </w:rPr>
+      </w:pPr>
+      <w:r>
+        <w:rPr>
+          <w:sz w:val="20"/>
+          <w:szCs w:val="18"/>
+        </w:rPr>
+        <w:t xml:space="preserve">Fonte: </w:t>
+      </w:r>
+      <w:r>
+        <w:rPr>
+          <w:sz w:val="20"/>
+          <w:szCs w:val="18"/>
+        </w:rPr>
+        <w:t>Booch; Jacobson; Rumbaugh, 1999, p</w:t>
+      </w:r>
+      <w:r>
+        <w:rPr>
+          <w:sz w:val="20"/>
+          <w:szCs w:val="18"/>
+        </w:rPr>
+        <w:t>ág</w:t>
+      </w:r>
+      <w:r>
+        <w:rPr>
+          <w:sz w:val="20"/>
+          <w:szCs w:val="18"/>
+        </w:rPr>
+        <w:t xml:space="preserve">. </w:t>
+      </w:r>
+      <w:r>
+        <w:rPr>
+          <w:sz w:val="20"/>
+          <w:szCs w:val="18"/>
+        </w:rPr>
+        <w:t>11</w:t>
+      </w:r>
+      <w:r>
+        <w:rPr>
+          <w:sz w:val="20"/>
+          <w:szCs w:val="18"/>
+        </w:rPr>
+        <w:t>.</w:t>
+      </w:r>
+    </w:p>
+    <w:p>
+      <w:pPr>
+        <w:pStyle w:val="Pargrafo"/>
+        <w:ind w:firstLine="0"/>
+        <w:rPr>
+          <w:sz w:val="20"/>
+          <w:szCs w:val="18"/>
+        </w:rPr>
+      </w:pPr>
+    </w:p>
+    <w:p>
+      <w:pPr>
+        <w:pStyle w:val="Pargrafo"/>
+      </w:pPr>
+      <w:r>
+        <w:t>No eixo horizontal da FIGURA 6, temos as fases com as suas respectivas iterações. O tempo gasto em cada iteração é distribuído em diferentes trabalhos, que estão sendo representados pelo eixo vertical. Durante a fase de construção por exemplo, o tempo gasto com implementação é extremamente superior ao tempo gasto com requerimentos</w:t>
+      </w:r>
+      <w:r>
+        <w:t>. Os requerimentos ganham uma atenção maior durante a fase de iniciação e elaboração. Com isso, é possível observar que cada fase possui um</w:t>
+      </w:r>
+      <w:r>
+        <w:t xml:space="preserve"> foco diferente da outra.</w:t>
+      </w:r>
+    </w:p>
+    <w:p>
+      <w:pPr>
+        <w:pStyle w:val="Pargrafo"/>
+      </w:pPr>
+      <w:r>
+        <w:t>Os fluxos de trabalho apresentados no eixo vertical da FIGURA 6 são descritos da seguinte maneira:</w:t>
+      </w:r>
+    </w:p>
+    <w:p>
+      <w:pPr>
+        <w:pStyle w:val="Pargrafo"/>
+        <w:numPr>
+          <w:ilvl w:val="0"/>
+          <w:numId w:val="8"/>
+        </w:numPr>
+        <w:ind w:left="709" w:hanging="283"/>
+      </w:pPr>
+      <w:r>
+        <w:t>Requisitos: Responsável por analisar os requisitos funcionais e não funcionais do sistema. O cliente é consultado para o alinhamento de expectativas.</w:t>
+      </w:r>
+    </w:p>
+    <w:p>
+      <w:pPr>
+        <w:pStyle w:val="Pargrafo"/>
+        <w:numPr>
+          <w:ilvl w:val="0"/>
+          <w:numId w:val="8"/>
+        </w:numPr>
+        <w:ind w:left="709" w:hanging="283"/>
+      </w:pPr>
+      <w:r>
+        <w:t>Análise: Responsável por abordar os casos de uso de forma mais detalhada para assim fazer um entendimento de como o sistema irá se comportar.</w:t>
+      </w:r>
+    </w:p>
+    <w:p>
+      <w:pPr>
+        <w:pStyle w:val="Pargrafo"/>
+        <w:numPr>
+          <w:ilvl w:val="0"/>
+          <w:numId w:val="8"/>
+        </w:numPr>
+        <w:ind w:left="709" w:hanging="283"/>
+      </w:pPr>
+      <w:r>
+        <w:lastRenderedPageBreak/>
+        <w:t xml:space="preserve">Design: </w:t>
+      </w:r>
+      <w:r>
+        <w:t>Responsável por definir a estrutura estática do software, como classes e interfaces.</w:t>
+      </w:r>
+    </w:p>
+    <w:p>
+      <w:pPr>
+        <w:pStyle w:val="Pargrafo"/>
+        <w:numPr>
+          <w:ilvl w:val="0"/>
+          <w:numId w:val="8"/>
+        </w:numPr>
+        <w:ind w:left="709" w:hanging="283"/>
+      </w:pPr>
+      <w:r>
+        <w:t>Implementação: Responsável por incluir componentes juntamente com o mapeamento de classes para componentes.</w:t>
+      </w:r>
+    </w:p>
+    <w:p>
+      <w:pPr>
+        <w:pStyle w:val="Pargrafo"/>
+        <w:numPr>
+          <w:ilvl w:val="0"/>
+          <w:numId w:val="8"/>
+        </w:numPr>
+        <w:ind w:left="709" w:hanging="283"/>
+      </w:pPr>
+      <w:r>
+        <w:t>Teste: Responsável por descrever os casos de teste que por sua vez validam os casos de uso.</w:t>
+      </w:r>
+    </w:p>
+    <w:p>
+      <w:pPr>
+        <w:pStyle w:val="Pargrafo"/>
+      </w:pPr>
+      <w:r>
+        <w:t xml:space="preserve">Diante dos conceitos apresentados, é possível concluir que o RUP é um processo de desenvolvimento de software que engloba diferentes fases e iterações. Cada fase possui o seu foco, distribuindo mais tempo no fluxo de trabalho que </w:t>
+      </w:r>
+      <w:r>
+        <w:t>vai de acordo com o objetivo da fase</w:t>
+      </w:r>
+      <w:r>
+        <w:t xml:space="preserve">. O RUP trata desde a modelagem inicial </w:t>
+      </w:r>
+      <w:r>
+        <w:t>até a implantação do software e treinamento aos usuários. É um modelo genérico que pode ser adaptado para a realidade da empresa que o utiliza.</w:t>
+      </w:r>
+    </w:p>
+    <w:p>
+      <w:pPr>
+        <w:pStyle w:val="Pargrafo"/>
+      </w:pPr>
+    </w:p>
+    <w:p>
+      <w:pPr>
+        <w:pStyle w:val="Ttulo2"/>
+      </w:pPr>
+      <w:bookmarkStart w:id="11" w:name="_Toc114952128"/>
+      <w:r>
+        <w:t>1.</w:t>
+      </w:r>
+      <w:r>
+        <w:t>5 UML</w:t>
+      </w:r>
+      <w:bookmarkEnd w:id="11"/>
+    </w:p>
+    <w:p>
+      <w:pPr>
+        <w:pStyle w:val="Pargrafo"/>
+      </w:pPr>
+      <w:r>
+        <w:t>Criada em 1995, a</w:t>
+      </w:r>
+      <w:r>
+        <w:t xml:space="preserve"> UML (Unified Modeling Language) é uma linguagem que auxilia na modelagem de softwares de diferentes segmentos. Em suma, acaba sendo responsável pela visualização, especificação, construção e documentação de sistemas. Graças a UML, os desenvolvedores podem ter uma visão gráfica do que está sendo desenvolvido através de diversos diagramas e modelos</w:t>
+      </w:r>
+      <w:r>
+        <w:t xml:space="preserve"> </w:t>
+      </w:r>
+      <w:r>
+        <w:t>(Booch; Jacobson; Rumbaugh, 1999)</w:t>
+      </w:r>
+      <w:r>
+        <w:t>.</w:t>
+      </w:r>
+    </w:p>
+    <w:p>
+      <w:pPr>
+        <w:pStyle w:val="Pargrafo"/>
+      </w:pPr>
+      <w:r>
+        <w:t xml:space="preserve"> </w:t>
+      </w:r>
+      <w:r>
+        <w:t>A UML é uma linguagem de modelagem de objetos,</w:t>
+      </w:r>
+      <w:r>
+        <w:t xml:space="preserve"> e</w:t>
+      </w:r>
+      <w:r>
+        <w:t xml:space="preserve"> ela possui diversos recursos e formas de representações. Uma pesquisa publicada em 2007 por Erickson e Siau, mostra que a essência de um sistema está contemplada em cinco diagramas:</w:t>
+      </w:r>
+    </w:p>
+    <w:p>
+      <w:pPr>
+        <w:pStyle w:val="Pargrafo"/>
+        <w:numPr>
+          <w:ilvl w:val="0"/>
+          <w:numId w:val="9"/>
+        </w:numPr>
+        <w:ind w:left="709" w:hanging="283"/>
+      </w:pPr>
+      <w:r>
+        <w:t>Diagramas de atividades,</w:t>
+      </w:r>
+      <w:r>
+        <w:t xml:space="preserve"> que representam todo o fluxo de atividades desempenhadas pelo sistema;</w:t>
+      </w:r>
+    </w:p>
+    <w:p>
+      <w:pPr>
+        <w:pStyle w:val="Pargrafo"/>
+        <w:numPr>
+          <w:ilvl w:val="0"/>
+          <w:numId w:val="9"/>
+        </w:numPr>
+        <w:ind w:left="709" w:hanging="283"/>
+      </w:pPr>
+      <w:r>
+        <w:t>Diagramas de casos de uso</w:t>
+      </w:r>
+      <w:r>
+        <w:t>, que representam uma determinada funcionalidade</w:t>
+      </w:r>
+      <w:r>
+        <w:t xml:space="preserve"> do sistema</w:t>
+      </w:r>
+      <w:r>
+        <w:t>;</w:t>
+      </w:r>
+    </w:p>
+    <w:p>
+      <w:pPr>
+        <w:pStyle w:val="Pargrafo"/>
+        <w:numPr>
+          <w:ilvl w:val="0"/>
+          <w:numId w:val="9"/>
+        </w:numPr>
+        <w:ind w:left="709" w:hanging="283"/>
+      </w:pPr>
+      <w:r>
+        <w:t>Diagramas de sequência</w:t>
+      </w:r>
+      <w:r>
+        <w:t>, que representam as iterações entre os componentes e usuários do sistema;</w:t>
+      </w:r>
+    </w:p>
+    <w:p>
+      <w:pPr>
+        <w:pStyle w:val="Pargrafo"/>
+        <w:numPr>
+          <w:ilvl w:val="0"/>
+          <w:numId w:val="9"/>
+        </w:numPr>
+        <w:ind w:left="709" w:hanging="283"/>
+      </w:pPr>
+      <w:r>
+        <w:t>Diagramas de classe</w:t>
+      </w:r>
+      <w:r>
+        <w:t xml:space="preserve">, que representam como que </w:t>
+      </w:r>
+      <w:r>
+        <w:t xml:space="preserve">as classes </w:t>
+      </w:r>
+      <w:r>
+        <w:t>do sistema de relacionam</w:t>
+      </w:r>
+      <w:r>
+        <w:t xml:space="preserve"> entre si;</w:t>
+      </w:r>
+    </w:p>
+    <w:p>
+      <w:pPr>
+        <w:pStyle w:val="Pargrafo"/>
+        <w:numPr>
+          <w:ilvl w:val="0"/>
+          <w:numId w:val="9"/>
+        </w:numPr>
+        <w:ind w:left="709" w:hanging="283"/>
+      </w:pPr>
+      <w:r>
+        <w:lastRenderedPageBreak/>
+        <w:t>Diagramas de estado</w:t>
+      </w:r>
+      <w:r>
+        <w:t>, que mostram o comportamento e os possíveis estados que um objeto pode chegar.</w:t>
+      </w:r>
+    </w:p>
+    <w:p>
+      <w:pPr>
+        <w:pStyle w:val="Pargrafo"/>
+        <w:ind w:left="709" w:firstLine="0"/>
+      </w:pPr>
+    </w:p>
+    <w:p>
+      <w:pPr>
+        <w:pStyle w:val="Ttulo3"/>
+      </w:pPr>
+      <w:bookmarkStart w:id="12" w:name="_Toc114952129"/>
+      <w:r>
+        <w:t>1.5.1 Caso de uso</w:t>
+      </w:r>
+      <w:bookmarkEnd w:id="12"/>
+    </w:p>
+    <w:p>
+      <w:pPr>
+        <w:pStyle w:val="Pargrafo"/>
+      </w:pPr>
+      <w:r>
+        <w:t>O caso de uso é uma representação de uma determinada funcionalidade que o sistema possui</w:t>
+      </w:r>
+      <w:r>
+        <w:t>. Ele é responsável por retornar ao usuário algum resultado de valor, ou seja, quando o caso de uso é acionado, o software deve</w:t>
+      </w:r>
+      <w:r>
+        <w:t xml:space="preserve"> executar uma série de procedimentos </w:t>
+      </w:r>
+      <w:r>
+        <w:t>internos</w:t>
+      </w:r>
+      <w:r>
+        <w:t xml:space="preserve"> afim de </w:t>
+      </w:r>
+      <w:r>
+        <w:t xml:space="preserve">que </w:t>
+      </w:r>
+      <w:r>
+        <w:t xml:space="preserve">o resultado esperado seja obtido </w:t>
+      </w:r>
+      <w:r>
+        <w:t>(Booch; Jacobson; Rumbaugh, 1999).</w:t>
+      </w:r>
+    </w:p>
+    <w:p>
+      <w:pPr>
+        <w:pStyle w:val="Pargrafo"/>
+      </w:pPr>
+      <w:r>
+        <w:t>Inclusive, os casos de uso capturam requisitos não funcionais estabelecidos pelo cliente. Contudo, o propósito do caso de uso vai além da coleta de requisitos, pois é através dele que o design, implementação e testes do software acabam sendo conduzidos</w:t>
+      </w:r>
+      <w:r>
+        <w:t xml:space="preserve"> </w:t>
+      </w:r>
+      <w:r>
+        <w:t>(Booch; Jacobson; Rumbaugh, 1999).</w:t>
+      </w:r>
+      <w:r>
+        <w:t xml:space="preserve"> </w:t>
+      </w:r>
+    </w:p>
+    <w:p>
+      <w:pPr>
+        <w:pStyle w:val="Pargrafo"/>
+      </w:pPr>
+      <w:r>
+        <w:t xml:space="preserve">Quando há uma junção </w:t>
+      </w:r>
+      <w:r>
+        <w:t>de todos os casos</w:t>
+      </w:r>
+      <w:r>
+        <w:t xml:space="preserve"> de uso</w:t>
+      </w:r>
+      <w:r>
+        <w:t xml:space="preserve"> e atores</w:t>
+      </w:r>
+      <w:r>
+        <w:t xml:space="preserve"> de um sistema</w:t>
+      </w:r>
+      <w:r>
+        <w:t>, é obtido um modelo de caso de uso</w:t>
+      </w:r>
+      <w:r>
+        <w:t>.</w:t>
+      </w:r>
+      <w:r>
+        <w:t xml:space="preserve"> Quando esse modelo de caso de uso é representado em partes, é obtido um diagrama de caso de uso </w:t>
+      </w:r>
+      <w:r>
+        <w:t>(Booch; Jacobson; Rumbaugh, 1999)</w:t>
+      </w:r>
+      <w:r>
+        <w:t xml:space="preserve">. A FIGURA 7 </w:t>
+      </w:r>
+      <w:r>
+        <w:t>apresenta um exemplo de</w:t>
+      </w:r>
+      <w:r>
+        <w:t xml:space="preserve"> um</w:t>
+      </w:r>
+      <w:r>
+        <w:t xml:space="preserve"> </w:t>
+      </w:r>
+      <w:r>
+        <w:t>diagrama</w:t>
+      </w:r>
+      <w:r>
+        <w:t xml:space="preserve"> de caso de uso</w:t>
+      </w:r>
+      <w:r>
+        <w:t xml:space="preserve"> envolvendo um sistema de saúde</w:t>
+      </w:r>
+      <w:r>
+        <w:t>.</w:t>
+      </w:r>
+    </w:p>
+    <w:p>
+      <w:pPr>
+        <w:pStyle w:val="Pargrafo"/>
+      </w:pPr>
+      <w:r>
+        <w:drawing>
+          <wp:inline distT="0" distB="0" distL="0" distR="0" wp14:anchorId="663D22E5" wp14:editId="13E9CE6F">
+            <wp:extent cx="3800475" cy="2538972"/>
+            <wp:effectExtent l="0" t="0" r="0" b="0"/>
+            <wp:docPr id="7" name="Imagem 7" descr="Diagrama&#10;&#10;Descrição gerada automaticamente"/>
+            <wp:cNvGraphicFramePr>
+              <a:graphicFrameLocks xmlns:a="http://schemas.openxmlformats.org/drawingml/2006/main" noChangeAspect="1"/>
+            </wp:cNvGraphicFramePr>
+            <a:graphic xmlns:a="http://schemas.openxmlformats.org/drawingml/2006/main">
+              <a:graphicData uri="http://schemas.openxmlformats.org/drawingml/2006/picture">
+                <pic:pic xmlns:pic="http://schemas.openxmlformats.org/drawingml/2006/picture">
+                  <pic:nvPicPr>
+                    <pic:cNvPr id="7" name="Imagem 7" descr="Diagrama&#10;&#10;Descrição gerada automaticamente"/>
+                    <pic:cNvPicPr/>
+                  </pic:nvPicPr>
+                  <pic:blipFill>
+                    <a:blip r:embed="rId14"/>
+                    <a:stretch>
+                      <a:fillRect/>
+                    </a:stretch>
+                  </pic:blipFill>
+                  <pic:spPr>
+                    <a:xfrm>
+                      <a:off x="0" y="0"/>
+                      <a:ext cx="3815014" cy="2548685"/>
+                    </a:xfrm>
+                    <a:prstGeom prst="rect">
+                      <a:avLst/>
+                    </a:prstGeom>
+                  </pic:spPr>
+                </pic:pic>
+              </a:graphicData>
+            </a:graphic>
+          </wp:inline>
+        </w:drawing>
+      </w:r>
+    </w:p>
+    <w:p>
+      <w:pPr>
+        <w:pStyle w:val="Pargrafo"/>
+        <w:ind w:firstLine="0"/>
+        <w:rPr>
+          <w:sz w:val="20"/>
+          <w:szCs w:val="18"/>
+        </w:rPr>
+      </w:pPr>
+      <w:r>
+        <w:rPr>
+          <w:sz w:val="20"/>
+          <w:szCs w:val="18"/>
+        </w:rPr>
+        <w:t>FIGURA 7 – Diagrama de caso de uso de um sistema de saúde.</w:t>
+      </w:r>
+    </w:p>
+    <w:p>
+      <w:pPr>
+        <w:pStyle w:val="Pargrafo"/>
+        <w:ind w:firstLine="0"/>
+        <w:rPr>
+          <w:sz w:val="20"/>
+          <w:szCs w:val="18"/>
+        </w:rPr>
+      </w:pPr>
+      <w:r>
+        <w:rPr>
+          <w:sz w:val="20"/>
+          <w:szCs w:val="18"/>
+        </w:rPr>
+        <w:t>Fonte: Sommerville, 2011, pág</w:t>
+      </w:r>
+      <w:r>
+        <w:rPr>
+          <w:sz w:val="20"/>
+          <w:szCs w:val="18"/>
+        </w:rPr>
+        <w:t>. 88.</w:t>
+      </w:r>
+    </w:p>
+    <w:p>
+      <w:pPr>
+        <w:pStyle w:val="Pargrafo"/>
+        <w:ind w:firstLine="0"/>
+      </w:pPr>
+    </w:p>
+    <w:p>
+      <w:pPr>
+        <w:pStyle w:val="Pargrafo"/>
+      </w:pPr>
+      <w:r>
+        <w:t xml:space="preserve">Diante dos conceitos apresentados, é possível concluir que o caso de uso consiste em uma das diversas funcionalidades contempladas em um sistema. Além dele representar os requisitos não funcionais, também conduz outras </w:t>
+      </w:r>
+      <w:r>
+        <w:lastRenderedPageBreak/>
+        <w:t>etapas importantes no desenvolvimento de software. Uma representação de caso de uso é constituída pela funcionalidade e pelo autor que a executa.</w:t>
+      </w:r>
+    </w:p>
+    <w:p>
+      <w:pPr>
+        <w:pStyle w:val="Pargrafo"/>
+      </w:pPr>
+    </w:p>
+    <w:p>
+      <w:pPr>
+        <w:pStyle w:val="Ttulo3"/>
+      </w:pPr>
+      <w:bookmarkStart w:id="13" w:name="_Toc114952130"/>
+      <w:r>
+        <w:t>1.5.2 Diagrama de sequência</w:t>
+      </w:r>
+      <w:bookmarkEnd w:id="13"/>
+    </w:p>
+    <w:p/>
     <w:sectPr>
-      <w:footerReference w:type="default" r:id="rId12"/>
+      <w:footerReference w:type="default" r:id="rId15"/>
       <w:pgSz w:w="11906" w:h="16838"/>
       <w:pgMar w:top="1417" w:right="1701" w:bottom="1417" w:left="1701" w:header="708" w:footer="708" w:gutter="0"/>
       <w:cols w:space="708"/>
@@ -5291,12 +6830,495 @@
       </w:r>
     </w:p>
   </w:footnote>
+  <w:footnote w:id="1">
+    <w:p>
+      <w:pPr>
+        <w:pStyle w:val="Textodenotaderodap"/>
+      </w:pPr>
+      <w:r>
+        <w:rPr>
+          <w:rStyle w:val="Refdenotaderodap"/>
+        </w:rPr>
+        <w:footnoteRef/>
+      </w:r>
+      <w:r>
+        <w:t xml:space="preserve"> Nota do autor:</w:t>
+      </w:r>
+      <w:r>
+        <w:t xml:space="preserve"> No tópico 1.4 será abordado a modelagem de software com</w:t>
+      </w:r>
+      <w:r>
+        <w:t xml:space="preserve"> o</w:t>
+      </w:r>
+      <w:r>
+        <w:t xml:space="preserve"> RUP</w:t>
+      </w:r>
+      <w:r>
+        <w:t>, e no tópico 1.5 será apresentada a UML juntamente com os seus diagramas</w:t>
+      </w:r>
+      <w:r>
+        <w:t>.</w:t>
+      </w:r>
+    </w:p>
+  </w:footnote>
 </w:footnotes>
 </file>
 
 <file path=word/numbering.xml><?xml version="1.0" encoding="utf-8"?>
 <w:numbering xmlns:wpc="http://schemas.microsoft.com/office/word/2010/wordprocessingCanvas" xmlns:cx="http://schemas.microsoft.com/office/drawing/2014/chartex" xmlns:cx1="http://schemas.microsoft.com/office/drawing/2015/9/8/chartex" xmlns:cx2="http://schemas.microsoft.com/office/drawing/2015/10/21/chartex" xmlns:cx3="http://schemas.microsoft.com/office/drawing/2016/5/9/chartex" xmlns:cx4="http://schemas.microsoft.com/office/drawing/2016/5/10/chartex" xmlns:cx5="http://schemas.microsoft.com/office/drawing/2016/5/11/chartex" xmlns:cx6="http://schemas.microsoft.com/office/drawing/2016/5/12/chartex" xmlns:cx7="http://schemas.microsoft.com/office/drawing/2016/5/13/chartex" xmlns:cx8="http://schemas.microsoft.com/office/drawing/2016/5/14/chartex" xmlns:mc="http://schemas.openxmlformats.org/markup-compatibility/2006" xmlns:aink="http://schemas.microsoft.com/office/drawing/2016/ink" xmlns:am3d="http://schemas.microsoft.com/office/drawing/2017/model3d" xmlns:o="urn:schemas-microsoft-com:office:office" xmlns:oel="http://schemas.microsoft.com/office/2019/extlst" xmlns:r="http://schemas.openxmlformats.org/officeDocument/2006/relationships" xmlns:m="http://schemas.openxmlformats.org/officeDocument/2006/math" xmlns:v="urn:schemas-microsoft-com:vml" xmlns:wp14="http://schemas.microsoft.com/office/word/2010/wordprocessingDrawing" xmlns:wp="http://schemas.openxmlformats.org/drawingml/2006/wordprocessingDrawing" xmlns:w10="urn:schemas-microsoft-com:office:word" xmlns:w="http://schemas.openxmlformats.org/wordprocessingml/2006/main" xmlns:w14="http://schemas.microsoft.com/office/word/2010/wordml" xmlns:w15="http://schemas.microsoft.com/office/word/2012/wordml" xmlns:w16cex="http://schemas.microsoft.com/office/word/2018/wordml/cex" xmlns:w16cid="http://schemas.microsoft.com/office/word/2016/wordml/cid" xmlns:w16="http://schemas.microsoft.com/office/word/2018/wordml" xmlns:w16sdtdh="http://schemas.microsoft.com/office/word/2020/wordml/sdtdatahash" xmlns:w16se="http://schemas.microsoft.com/office/word/2015/wordml/symex" xmlns:wpg="http://schemas.microsoft.com/office/word/2010/wordprocessingGroup" xmlns:wpi="http://schemas.microsoft.com/office/word/2010/wordprocessingInk" xmlns:wne="http://schemas.microsoft.com/office/word/2006/wordml" xmlns:wps="http://schemas.microsoft.com/office/word/2010/wordprocessingShape" mc:Ignorable="w14 w15 w16se w16cid w16 w16cex w16sdtdh wp14">
   <w:abstractNum w:abstractNumId="0" w15:restartNumberingAfterBreak="0">
+    <w:nsid w:val="279E058A"/>
+    <w:multiLevelType w:val="hybridMultilevel"/>
+    <w:tmpl w:val="625CF8F0"/>
+    <w:lvl w:ilvl="0" w:tplc="04160001">
+      <w:start w:val="1"/>
+      <w:numFmt w:val="bullet"/>
+      <w:lvlText w:val=""/>
+      <w:lvlJc w:val="left"/>
+      <w:pPr>
+        <w:ind w:left="2138" w:hanging="360"/>
+      </w:pPr>
+      <w:rPr>
+        <w:rFonts w:ascii="Symbol" w:hAnsi="Symbol" w:hint="default"/>
+      </w:rPr>
+    </w:lvl>
+    <w:lvl w:ilvl="1" w:tplc="04160003" w:tentative="1">
+      <w:start w:val="1"/>
+      <w:numFmt w:val="bullet"/>
+      <w:lvlText w:val="o"/>
+      <w:lvlJc w:val="left"/>
+      <w:pPr>
+        <w:ind w:left="2149" w:hanging="360"/>
+      </w:pPr>
+      <w:rPr>
+        <w:rFonts w:ascii="Courier New" w:hAnsi="Courier New" w:cs="Courier New" w:hint="default"/>
+      </w:rPr>
+    </w:lvl>
+    <w:lvl w:ilvl="2" w:tplc="04160005" w:tentative="1">
+      <w:start w:val="1"/>
+      <w:numFmt w:val="bullet"/>
+      <w:lvlText w:val=""/>
+      <w:lvlJc w:val="left"/>
+      <w:pPr>
+        <w:ind w:left="2869" w:hanging="360"/>
+      </w:pPr>
+      <w:rPr>
+        <w:rFonts w:ascii="Wingdings" w:hAnsi="Wingdings" w:hint="default"/>
+      </w:rPr>
+    </w:lvl>
+    <w:lvl w:ilvl="3" w:tplc="04160001" w:tentative="1">
+      <w:start w:val="1"/>
+      <w:numFmt w:val="bullet"/>
+      <w:lvlText w:val=""/>
+      <w:lvlJc w:val="left"/>
+      <w:pPr>
+        <w:ind w:left="3589" w:hanging="360"/>
+      </w:pPr>
+      <w:rPr>
+        <w:rFonts w:ascii="Symbol" w:hAnsi="Symbol" w:hint="default"/>
+      </w:rPr>
+    </w:lvl>
+    <w:lvl w:ilvl="4" w:tplc="04160003" w:tentative="1">
+      <w:start w:val="1"/>
+      <w:numFmt w:val="bullet"/>
+      <w:lvlText w:val="o"/>
+      <w:lvlJc w:val="left"/>
+      <w:pPr>
+        <w:ind w:left="4309" w:hanging="360"/>
+      </w:pPr>
+      <w:rPr>
+        <w:rFonts w:ascii="Courier New" w:hAnsi="Courier New" w:cs="Courier New" w:hint="default"/>
+      </w:rPr>
+    </w:lvl>
+    <w:lvl w:ilvl="5" w:tplc="04160005" w:tentative="1">
+      <w:start w:val="1"/>
+      <w:numFmt w:val="bullet"/>
+      <w:lvlText w:val=""/>
+      <w:lvlJc w:val="left"/>
+      <w:pPr>
+        <w:ind w:left="5029" w:hanging="360"/>
+      </w:pPr>
+      <w:rPr>
+        <w:rFonts w:ascii="Wingdings" w:hAnsi="Wingdings" w:hint="default"/>
+      </w:rPr>
+    </w:lvl>
+    <w:lvl w:ilvl="6" w:tplc="04160001" w:tentative="1">
+      <w:start w:val="1"/>
+      <w:numFmt w:val="bullet"/>
+      <w:lvlText w:val=""/>
+      <w:lvlJc w:val="left"/>
+      <w:pPr>
+        <w:ind w:left="5749" w:hanging="360"/>
+      </w:pPr>
+      <w:rPr>
+        <w:rFonts w:ascii="Symbol" w:hAnsi="Symbol" w:hint="default"/>
+      </w:rPr>
+    </w:lvl>
+    <w:lvl w:ilvl="7" w:tplc="04160003" w:tentative="1">
+      <w:start w:val="1"/>
+      <w:numFmt w:val="bullet"/>
+      <w:lvlText w:val="o"/>
+      <w:lvlJc w:val="left"/>
+      <w:pPr>
+        <w:ind w:left="6469" w:hanging="360"/>
+      </w:pPr>
+      <w:rPr>
+        <w:rFonts w:ascii="Courier New" w:hAnsi="Courier New" w:cs="Courier New" w:hint="default"/>
+      </w:rPr>
+    </w:lvl>
+    <w:lvl w:ilvl="8" w:tplc="04160005" w:tentative="1">
+      <w:start w:val="1"/>
+      <w:numFmt w:val="bullet"/>
+      <w:lvlText w:val=""/>
+      <w:lvlJc w:val="left"/>
+      <w:pPr>
+        <w:ind w:left="7189" w:hanging="360"/>
+      </w:pPr>
+      <w:rPr>
+        <w:rFonts w:ascii="Wingdings" w:hAnsi="Wingdings" w:hint="default"/>
+      </w:rPr>
+    </w:lvl>
+  </w:abstractNum>
+  <w:abstractNum w:abstractNumId="1" w15:restartNumberingAfterBreak="0">
+    <w:nsid w:val="27FE64C0"/>
+    <w:multiLevelType w:val="hybridMultilevel"/>
+    <w:tmpl w:val="AF109E1C"/>
+    <w:lvl w:ilvl="0" w:tplc="04160001">
+      <w:start w:val="1"/>
+      <w:numFmt w:val="bullet"/>
+      <w:lvlText w:val=""/>
+      <w:lvlJc w:val="left"/>
+      <w:pPr>
+        <w:ind w:left="1429" w:hanging="360"/>
+      </w:pPr>
+      <w:rPr>
+        <w:rFonts w:ascii="Symbol" w:hAnsi="Symbol" w:hint="default"/>
+      </w:rPr>
+    </w:lvl>
+    <w:lvl w:ilvl="1" w:tplc="04160003" w:tentative="1">
+      <w:start w:val="1"/>
+      <w:numFmt w:val="bullet"/>
+      <w:lvlText w:val="o"/>
+      <w:lvlJc w:val="left"/>
+      <w:pPr>
+        <w:ind w:left="2149" w:hanging="360"/>
+      </w:pPr>
+      <w:rPr>
+        <w:rFonts w:ascii="Courier New" w:hAnsi="Courier New" w:cs="Courier New" w:hint="default"/>
+      </w:rPr>
+    </w:lvl>
+    <w:lvl w:ilvl="2" w:tplc="04160005" w:tentative="1">
+      <w:start w:val="1"/>
+      <w:numFmt w:val="bullet"/>
+      <w:lvlText w:val=""/>
+      <w:lvlJc w:val="left"/>
+      <w:pPr>
+        <w:ind w:left="2869" w:hanging="360"/>
+      </w:pPr>
+      <w:rPr>
+        <w:rFonts w:ascii="Wingdings" w:hAnsi="Wingdings" w:hint="default"/>
+      </w:rPr>
+    </w:lvl>
+    <w:lvl w:ilvl="3" w:tplc="04160001" w:tentative="1">
+      <w:start w:val="1"/>
+      <w:numFmt w:val="bullet"/>
+      <w:lvlText w:val=""/>
+      <w:lvlJc w:val="left"/>
+      <w:pPr>
+        <w:ind w:left="3589" w:hanging="360"/>
+      </w:pPr>
+      <w:rPr>
+        <w:rFonts w:ascii="Symbol" w:hAnsi="Symbol" w:hint="default"/>
+      </w:rPr>
+    </w:lvl>
+    <w:lvl w:ilvl="4" w:tplc="04160003" w:tentative="1">
+      <w:start w:val="1"/>
+      <w:numFmt w:val="bullet"/>
+      <w:lvlText w:val="o"/>
+      <w:lvlJc w:val="left"/>
+      <w:pPr>
+        <w:ind w:left="4309" w:hanging="360"/>
+      </w:pPr>
+      <w:rPr>
+        <w:rFonts w:ascii="Courier New" w:hAnsi="Courier New" w:cs="Courier New" w:hint="default"/>
+      </w:rPr>
+    </w:lvl>
+    <w:lvl w:ilvl="5" w:tplc="04160005" w:tentative="1">
+      <w:start w:val="1"/>
+      <w:numFmt w:val="bullet"/>
+      <w:lvlText w:val=""/>
+      <w:lvlJc w:val="left"/>
+      <w:pPr>
+        <w:ind w:left="5029" w:hanging="360"/>
+      </w:pPr>
+      <w:rPr>
+        <w:rFonts w:ascii="Wingdings" w:hAnsi="Wingdings" w:hint="default"/>
+      </w:rPr>
+    </w:lvl>
+    <w:lvl w:ilvl="6" w:tplc="04160001" w:tentative="1">
+      <w:start w:val="1"/>
+      <w:numFmt w:val="bullet"/>
+      <w:lvlText w:val=""/>
+      <w:lvlJc w:val="left"/>
+      <w:pPr>
+        <w:ind w:left="5749" w:hanging="360"/>
+      </w:pPr>
+      <w:rPr>
+        <w:rFonts w:ascii="Symbol" w:hAnsi="Symbol" w:hint="default"/>
+      </w:rPr>
+    </w:lvl>
+    <w:lvl w:ilvl="7" w:tplc="04160003" w:tentative="1">
+      <w:start w:val="1"/>
+      <w:numFmt w:val="bullet"/>
+      <w:lvlText w:val="o"/>
+      <w:lvlJc w:val="left"/>
+      <w:pPr>
+        <w:ind w:left="6469" w:hanging="360"/>
+      </w:pPr>
+      <w:rPr>
+        <w:rFonts w:ascii="Courier New" w:hAnsi="Courier New" w:cs="Courier New" w:hint="default"/>
+      </w:rPr>
+    </w:lvl>
+    <w:lvl w:ilvl="8" w:tplc="04160005" w:tentative="1">
+      <w:start w:val="1"/>
+      <w:numFmt w:val="bullet"/>
+      <w:lvlText w:val=""/>
+      <w:lvlJc w:val="left"/>
+      <w:pPr>
+        <w:ind w:left="7189" w:hanging="360"/>
+      </w:pPr>
+      <w:rPr>
+        <w:rFonts w:ascii="Wingdings" w:hAnsi="Wingdings" w:hint="default"/>
+      </w:rPr>
+    </w:lvl>
+  </w:abstractNum>
+  <w:abstractNum w:abstractNumId="2" w15:restartNumberingAfterBreak="0">
+    <w:nsid w:val="2D9208B7"/>
+    <w:multiLevelType w:val="hybridMultilevel"/>
+    <w:tmpl w:val="EBEEAE5A"/>
+    <w:lvl w:ilvl="0" w:tplc="04160001">
+      <w:start w:val="1"/>
+      <w:numFmt w:val="bullet"/>
+      <w:lvlText w:val=""/>
+      <w:lvlJc w:val="left"/>
+      <w:pPr>
+        <w:ind w:left="1429" w:hanging="360"/>
+      </w:pPr>
+      <w:rPr>
+        <w:rFonts w:ascii="Symbol" w:hAnsi="Symbol" w:hint="default"/>
+      </w:rPr>
+    </w:lvl>
+    <w:lvl w:ilvl="1" w:tplc="04160003" w:tentative="1">
+      <w:start w:val="1"/>
+      <w:numFmt w:val="bullet"/>
+      <w:lvlText w:val="o"/>
+      <w:lvlJc w:val="left"/>
+      <w:pPr>
+        <w:ind w:left="2149" w:hanging="360"/>
+      </w:pPr>
+      <w:rPr>
+        <w:rFonts w:ascii="Courier New" w:hAnsi="Courier New" w:cs="Courier New" w:hint="default"/>
+      </w:rPr>
+    </w:lvl>
+    <w:lvl w:ilvl="2" w:tplc="04160005" w:tentative="1">
+      <w:start w:val="1"/>
+      <w:numFmt w:val="bullet"/>
+      <w:lvlText w:val=""/>
+      <w:lvlJc w:val="left"/>
+      <w:pPr>
+        <w:ind w:left="2869" w:hanging="360"/>
+      </w:pPr>
+      <w:rPr>
+        <w:rFonts w:ascii="Wingdings" w:hAnsi="Wingdings" w:hint="default"/>
+      </w:rPr>
+    </w:lvl>
+    <w:lvl w:ilvl="3" w:tplc="04160001" w:tentative="1">
+      <w:start w:val="1"/>
+      <w:numFmt w:val="bullet"/>
+      <w:lvlText w:val=""/>
+      <w:lvlJc w:val="left"/>
+      <w:pPr>
+        <w:ind w:left="3589" w:hanging="360"/>
+      </w:pPr>
+      <w:rPr>
+        <w:rFonts w:ascii="Symbol" w:hAnsi="Symbol" w:hint="default"/>
+      </w:rPr>
+    </w:lvl>
+    <w:lvl w:ilvl="4" w:tplc="04160003" w:tentative="1">
+      <w:start w:val="1"/>
+      <w:numFmt w:val="bullet"/>
+      <w:lvlText w:val="o"/>
+      <w:lvlJc w:val="left"/>
+      <w:pPr>
+        <w:ind w:left="4309" w:hanging="360"/>
+      </w:pPr>
+      <w:rPr>
+        <w:rFonts w:ascii="Courier New" w:hAnsi="Courier New" w:cs="Courier New" w:hint="default"/>
+      </w:rPr>
+    </w:lvl>
+    <w:lvl w:ilvl="5" w:tplc="04160005" w:tentative="1">
+      <w:start w:val="1"/>
+      <w:numFmt w:val="bullet"/>
+      <w:lvlText w:val=""/>
+      <w:lvlJc w:val="left"/>
+      <w:pPr>
+        <w:ind w:left="5029" w:hanging="360"/>
+      </w:pPr>
+      <w:rPr>
+        <w:rFonts w:ascii="Wingdings" w:hAnsi="Wingdings" w:hint="default"/>
+      </w:rPr>
+    </w:lvl>
+    <w:lvl w:ilvl="6" w:tplc="04160001" w:tentative="1">
+      <w:start w:val="1"/>
+      <w:numFmt w:val="bullet"/>
+      <w:lvlText w:val=""/>
+      <w:lvlJc w:val="left"/>
+      <w:pPr>
+        <w:ind w:left="5749" w:hanging="360"/>
+      </w:pPr>
+      <w:rPr>
+        <w:rFonts w:ascii="Symbol" w:hAnsi="Symbol" w:hint="default"/>
+      </w:rPr>
+    </w:lvl>
+    <w:lvl w:ilvl="7" w:tplc="04160003" w:tentative="1">
+      <w:start w:val="1"/>
+      <w:numFmt w:val="bullet"/>
+      <w:lvlText w:val="o"/>
+      <w:lvlJc w:val="left"/>
+      <w:pPr>
+        <w:ind w:left="6469" w:hanging="360"/>
+      </w:pPr>
+      <w:rPr>
+        <w:rFonts w:ascii="Courier New" w:hAnsi="Courier New" w:cs="Courier New" w:hint="default"/>
+      </w:rPr>
+    </w:lvl>
+    <w:lvl w:ilvl="8" w:tplc="04160005" w:tentative="1">
+      <w:start w:val="1"/>
+      <w:numFmt w:val="bullet"/>
+      <w:lvlText w:val=""/>
+      <w:lvlJc w:val="left"/>
+      <w:pPr>
+        <w:ind w:left="7189" w:hanging="360"/>
+      </w:pPr>
+      <w:rPr>
+        <w:rFonts w:ascii="Wingdings" w:hAnsi="Wingdings" w:hint="default"/>
+      </w:rPr>
+    </w:lvl>
+  </w:abstractNum>
+  <w:abstractNum w:abstractNumId="3" w15:restartNumberingAfterBreak="0">
+    <w:nsid w:val="436E25E4"/>
+    <w:multiLevelType w:val="hybridMultilevel"/>
+    <w:tmpl w:val="B036BAC0"/>
+    <w:lvl w:ilvl="0" w:tplc="04160001">
+      <w:start w:val="1"/>
+      <w:numFmt w:val="bullet"/>
+      <w:lvlText w:val=""/>
+      <w:lvlJc w:val="left"/>
+      <w:pPr>
+        <w:ind w:left="1429" w:hanging="360"/>
+      </w:pPr>
+      <w:rPr>
+        <w:rFonts w:ascii="Symbol" w:hAnsi="Symbol" w:hint="default"/>
+      </w:rPr>
+    </w:lvl>
+    <w:lvl w:ilvl="1" w:tplc="04160003" w:tentative="1">
+      <w:start w:val="1"/>
+      <w:numFmt w:val="bullet"/>
+      <w:lvlText w:val="o"/>
+      <w:lvlJc w:val="left"/>
+      <w:pPr>
+        <w:ind w:left="2149" w:hanging="360"/>
+      </w:pPr>
+      <w:rPr>
+        <w:rFonts w:ascii="Courier New" w:hAnsi="Courier New" w:cs="Courier New" w:hint="default"/>
+      </w:rPr>
+    </w:lvl>
+    <w:lvl w:ilvl="2" w:tplc="04160005" w:tentative="1">
+      <w:start w:val="1"/>
+      <w:numFmt w:val="bullet"/>
+      <w:lvlText w:val=""/>
+      <w:lvlJc w:val="left"/>
+      <w:pPr>
+        <w:ind w:left="2869" w:hanging="360"/>
+      </w:pPr>
+      <w:rPr>
+        <w:rFonts w:ascii="Wingdings" w:hAnsi="Wingdings" w:hint="default"/>
+      </w:rPr>
+    </w:lvl>
+    <w:lvl w:ilvl="3" w:tplc="04160001" w:tentative="1">
+      <w:start w:val="1"/>
+      <w:numFmt w:val="bullet"/>
+      <w:lvlText w:val=""/>
+      <w:lvlJc w:val="left"/>
+      <w:pPr>
+        <w:ind w:left="3589" w:hanging="360"/>
+      </w:pPr>
+      <w:rPr>
+        <w:rFonts w:ascii="Symbol" w:hAnsi="Symbol" w:hint="default"/>
+      </w:rPr>
+    </w:lvl>
+    <w:lvl w:ilvl="4" w:tplc="04160003" w:tentative="1">
+      <w:start w:val="1"/>
+      <w:numFmt w:val="bullet"/>
+      <w:lvlText w:val="o"/>
+      <w:lvlJc w:val="left"/>
+      <w:pPr>
+        <w:ind w:left="4309" w:hanging="360"/>
+      </w:pPr>
+      <w:rPr>
+        <w:rFonts w:ascii="Courier New" w:hAnsi="Courier New" w:cs="Courier New" w:hint="default"/>
+      </w:rPr>
+    </w:lvl>
+    <w:lvl w:ilvl="5" w:tplc="04160005" w:tentative="1">
+      <w:start w:val="1"/>
+      <w:numFmt w:val="bullet"/>
+      <w:lvlText w:val=""/>
+      <w:lvlJc w:val="left"/>
+      <w:pPr>
+        <w:ind w:left="5029" w:hanging="360"/>
+      </w:pPr>
+      <w:rPr>
+        <w:rFonts w:ascii="Wingdings" w:hAnsi="Wingdings" w:hint="default"/>
+      </w:rPr>
+    </w:lvl>
+    <w:lvl w:ilvl="6" w:tplc="04160001" w:tentative="1">
+      <w:start w:val="1"/>
+      <w:numFmt w:val="bullet"/>
+      <w:lvlText w:val=""/>
+      <w:lvlJc w:val="left"/>
+      <w:pPr>
+        <w:ind w:left="5749" w:hanging="360"/>
+      </w:pPr>
+      <w:rPr>
+        <w:rFonts w:ascii="Symbol" w:hAnsi="Symbol" w:hint="default"/>
+      </w:rPr>
+    </w:lvl>
+    <w:lvl w:ilvl="7" w:tplc="04160003" w:tentative="1">
+      <w:start w:val="1"/>
+      <w:numFmt w:val="bullet"/>
+      <w:lvlText w:val="o"/>
+      <w:lvlJc w:val="left"/>
+      <w:pPr>
+        <w:ind w:left="6469" w:hanging="360"/>
+      </w:pPr>
+      <w:rPr>
+        <w:rFonts w:ascii="Courier New" w:hAnsi="Courier New" w:cs="Courier New" w:hint="default"/>
+      </w:rPr>
+    </w:lvl>
+    <w:lvl w:ilvl="8" w:tplc="04160005" w:tentative="1">
+      <w:start w:val="1"/>
+      <w:numFmt w:val="bullet"/>
+      <w:lvlText w:val=""/>
+      <w:lvlJc w:val="left"/>
+      <w:pPr>
+        <w:ind w:left="7189" w:hanging="360"/>
+      </w:pPr>
+      <w:rPr>
+        <w:rFonts w:ascii="Wingdings" w:hAnsi="Wingdings" w:hint="default"/>
+      </w:rPr>
+    </w:lvl>
+  </w:abstractNum>
+  <w:abstractNum w:abstractNumId="4" w15:restartNumberingAfterBreak="0">
     <w:nsid w:val="4A5846E6"/>
     <w:multiLevelType w:val="hybridMultilevel"/>
     <w:tmpl w:val="89CA8C0C"/>
@@ -5385,7 +7407,233 @@
       </w:pPr>
     </w:lvl>
   </w:abstractNum>
-  <w:abstractNum w:abstractNumId="1" w15:restartNumberingAfterBreak="0">
+  <w:abstractNum w:abstractNumId="5" w15:restartNumberingAfterBreak="0">
+    <w:nsid w:val="4CDC4F85"/>
+    <w:multiLevelType w:val="hybridMultilevel"/>
+    <w:tmpl w:val="F49CA10C"/>
+    <w:lvl w:ilvl="0" w:tplc="04160001">
+      <w:start w:val="1"/>
+      <w:numFmt w:val="bullet"/>
+      <w:lvlText w:val=""/>
+      <w:lvlJc w:val="left"/>
+      <w:pPr>
+        <w:ind w:left="2138" w:hanging="360"/>
+      </w:pPr>
+      <w:rPr>
+        <w:rFonts w:ascii="Symbol" w:hAnsi="Symbol" w:hint="default"/>
+      </w:rPr>
+    </w:lvl>
+    <w:lvl w:ilvl="1" w:tplc="04160003" w:tentative="1">
+      <w:start w:val="1"/>
+      <w:numFmt w:val="bullet"/>
+      <w:lvlText w:val="o"/>
+      <w:lvlJc w:val="left"/>
+      <w:pPr>
+        <w:ind w:left="2149" w:hanging="360"/>
+      </w:pPr>
+      <w:rPr>
+        <w:rFonts w:ascii="Courier New" w:hAnsi="Courier New" w:cs="Courier New" w:hint="default"/>
+      </w:rPr>
+    </w:lvl>
+    <w:lvl w:ilvl="2" w:tplc="04160005" w:tentative="1">
+      <w:start w:val="1"/>
+      <w:numFmt w:val="bullet"/>
+      <w:lvlText w:val=""/>
+      <w:lvlJc w:val="left"/>
+      <w:pPr>
+        <w:ind w:left="2869" w:hanging="360"/>
+      </w:pPr>
+      <w:rPr>
+        <w:rFonts w:ascii="Wingdings" w:hAnsi="Wingdings" w:hint="default"/>
+      </w:rPr>
+    </w:lvl>
+    <w:lvl w:ilvl="3" w:tplc="04160001" w:tentative="1">
+      <w:start w:val="1"/>
+      <w:numFmt w:val="bullet"/>
+      <w:lvlText w:val=""/>
+      <w:lvlJc w:val="left"/>
+      <w:pPr>
+        <w:ind w:left="3589" w:hanging="360"/>
+      </w:pPr>
+      <w:rPr>
+        <w:rFonts w:ascii="Symbol" w:hAnsi="Symbol" w:hint="default"/>
+      </w:rPr>
+    </w:lvl>
+    <w:lvl w:ilvl="4" w:tplc="04160003" w:tentative="1">
+      <w:start w:val="1"/>
+      <w:numFmt w:val="bullet"/>
+      <w:lvlText w:val="o"/>
+      <w:lvlJc w:val="left"/>
+      <w:pPr>
+        <w:ind w:left="4309" w:hanging="360"/>
+      </w:pPr>
+      <w:rPr>
+        <w:rFonts w:ascii="Courier New" w:hAnsi="Courier New" w:cs="Courier New" w:hint="default"/>
+      </w:rPr>
+    </w:lvl>
+    <w:lvl w:ilvl="5" w:tplc="04160005" w:tentative="1">
+      <w:start w:val="1"/>
+      <w:numFmt w:val="bullet"/>
+      <w:lvlText w:val=""/>
+      <w:lvlJc w:val="left"/>
+      <w:pPr>
+        <w:ind w:left="5029" w:hanging="360"/>
+      </w:pPr>
+      <w:rPr>
+        <w:rFonts w:ascii="Wingdings" w:hAnsi="Wingdings" w:hint="default"/>
+      </w:rPr>
+    </w:lvl>
+    <w:lvl w:ilvl="6" w:tplc="04160001" w:tentative="1">
+      <w:start w:val="1"/>
+      <w:numFmt w:val="bullet"/>
+      <w:lvlText w:val=""/>
+      <w:lvlJc w:val="left"/>
+      <w:pPr>
+        <w:ind w:left="5749" w:hanging="360"/>
+      </w:pPr>
+      <w:rPr>
+        <w:rFonts w:ascii="Symbol" w:hAnsi="Symbol" w:hint="default"/>
+      </w:rPr>
+    </w:lvl>
+    <w:lvl w:ilvl="7" w:tplc="04160003" w:tentative="1">
+      <w:start w:val="1"/>
+      <w:numFmt w:val="bullet"/>
+      <w:lvlText w:val="o"/>
+      <w:lvlJc w:val="left"/>
+      <w:pPr>
+        <w:ind w:left="6469" w:hanging="360"/>
+      </w:pPr>
+      <w:rPr>
+        <w:rFonts w:ascii="Courier New" w:hAnsi="Courier New" w:cs="Courier New" w:hint="default"/>
+      </w:rPr>
+    </w:lvl>
+    <w:lvl w:ilvl="8" w:tplc="04160005" w:tentative="1">
+      <w:start w:val="1"/>
+      <w:numFmt w:val="bullet"/>
+      <w:lvlText w:val=""/>
+      <w:lvlJc w:val="left"/>
+      <w:pPr>
+        <w:ind w:left="7189" w:hanging="360"/>
+      </w:pPr>
+      <w:rPr>
+        <w:rFonts w:ascii="Wingdings" w:hAnsi="Wingdings" w:hint="default"/>
+      </w:rPr>
+    </w:lvl>
+  </w:abstractNum>
+  <w:abstractNum w:abstractNumId="6" w15:restartNumberingAfterBreak="0">
+    <w:nsid w:val="4F0F284A"/>
+    <w:multiLevelType w:val="hybridMultilevel"/>
+    <w:tmpl w:val="8C6472F2"/>
+    <w:lvl w:ilvl="0" w:tplc="04160001">
+      <w:start w:val="1"/>
+      <w:numFmt w:val="bullet"/>
+      <w:lvlText w:val=""/>
+      <w:lvlJc w:val="left"/>
+      <w:pPr>
+        <w:ind w:left="2138" w:hanging="360"/>
+      </w:pPr>
+      <w:rPr>
+        <w:rFonts w:ascii="Symbol" w:hAnsi="Symbol" w:hint="default"/>
+      </w:rPr>
+    </w:lvl>
+    <w:lvl w:ilvl="1" w:tplc="04160003" w:tentative="1">
+      <w:start w:val="1"/>
+      <w:numFmt w:val="bullet"/>
+      <w:lvlText w:val="o"/>
+      <w:lvlJc w:val="left"/>
+      <w:pPr>
+        <w:ind w:left="2149" w:hanging="360"/>
+      </w:pPr>
+      <w:rPr>
+        <w:rFonts w:ascii="Courier New" w:hAnsi="Courier New" w:cs="Courier New" w:hint="default"/>
+      </w:rPr>
+    </w:lvl>
+    <w:lvl w:ilvl="2" w:tplc="04160005" w:tentative="1">
+      <w:start w:val="1"/>
+      <w:numFmt w:val="bullet"/>
+      <w:lvlText w:val=""/>
+      <w:lvlJc w:val="left"/>
+      <w:pPr>
+        <w:ind w:left="2869" w:hanging="360"/>
+      </w:pPr>
+      <w:rPr>
+        <w:rFonts w:ascii="Wingdings" w:hAnsi="Wingdings" w:hint="default"/>
+      </w:rPr>
+    </w:lvl>
+    <w:lvl w:ilvl="3" w:tplc="04160001" w:tentative="1">
+      <w:start w:val="1"/>
+      <w:numFmt w:val="bullet"/>
+      <w:lvlText w:val=""/>
+      <w:lvlJc w:val="left"/>
+      <w:pPr>
+        <w:ind w:left="3589" w:hanging="360"/>
+      </w:pPr>
+      <w:rPr>
+        <w:rFonts w:ascii="Symbol" w:hAnsi="Symbol" w:hint="default"/>
+      </w:rPr>
+    </w:lvl>
+    <w:lvl w:ilvl="4" w:tplc="04160003" w:tentative="1">
+      <w:start w:val="1"/>
+      <w:numFmt w:val="bullet"/>
+      <w:lvlText w:val="o"/>
+      <w:lvlJc w:val="left"/>
+      <w:pPr>
+        <w:ind w:left="4309" w:hanging="360"/>
+      </w:pPr>
+      <w:rPr>
+        <w:rFonts w:ascii="Courier New" w:hAnsi="Courier New" w:cs="Courier New" w:hint="default"/>
+      </w:rPr>
+    </w:lvl>
+    <w:lvl w:ilvl="5" w:tplc="04160005" w:tentative="1">
+      <w:start w:val="1"/>
+      <w:numFmt w:val="bullet"/>
+      <w:lvlText w:val=""/>
+      <w:lvlJc w:val="left"/>
+      <w:pPr>
+        <w:ind w:left="5029" w:hanging="360"/>
+      </w:pPr>
+      <w:rPr>
+        <w:rFonts w:ascii="Wingdings" w:hAnsi="Wingdings" w:hint="default"/>
+      </w:rPr>
+    </w:lvl>
+    <w:lvl w:ilvl="6" w:tplc="04160001" w:tentative="1">
+      <w:start w:val="1"/>
+      <w:numFmt w:val="bullet"/>
+      <w:lvlText w:val=""/>
+      <w:lvlJc w:val="left"/>
+      <w:pPr>
+        <w:ind w:left="5749" w:hanging="360"/>
+      </w:pPr>
+      <w:rPr>
+        <w:rFonts w:ascii="Symbol" w:hAnsi="Symbol" w:hint="default"/>
+      </w:rPr>
+    </w:lvl>
+    <w:lvl w:ilvl="7" w:tplc="04160003" w:tentative="1">
+      <w:start w:val="1"/>
+      <w:numFmt w:val="bullet"/>
+      <w:lvlText w:val="o"/>
+      <w:lvlJc w:val="left"/>
+      <w:pPr>
+        <w:ind w:left="6469" w:hanging="360"/>
+      </w:pPr>
+      <w:rPr>
+        <w:rFonts w:ascii="Courier New" w:hAnsi="Courier New" w:cs="Courier New" w:hint="default"/>
+      </w:rPr>
+    </w:lvl>
+    <w:lvl w:ilvl="8" w:tplc="04160005" w:tentative="1">
+      <w:start w:val="1"/>
+      <w:numFmt w:val="bullet"/>
+      <w:lvlText w:val=""/>
+      <w:lvlJc w:val="left"/>
+      <w:pPr>
+        <w:ind w:left="7189" w:hanging="360"/>
+      </w:pPr>
+      <w:rPr>
+        <w:rFonts w:ascii="Wingdings" w:hAnsi="Wingdings" w:hint="default"/>
+      </w:rPr>
+    </w:lvl>
+  </w:abstractNum>
+  <w:abstractNum w:abstractNumId="7" w15:restartNumberingAfterBreak="0">
     <w:nsid w:val="635750F7"/>
     <w:multiLevelType w:val="multilevel"/>
     <w:tmpl w:val="B4A253B8"/>
@@ -5498,11 +7746,145 @@
       </w:rPr>
     </w:lvl>
   </w:abstractNum>
+  <w:abstractNum w:abstractNumId="8" w15:restartNumberingAfterBreak="0">
+    <w:nsid w:val="682D4E66"/>
+    <w:multiLevelType w:val="hybridMultilevel"/>
+    <w:tmpl w:val="A51C8CCE"/>
+    <w:lvl w:ilvl="0" w:tplc="04160001">
+      <w:start w:val="1"/>
+      <w:numFmt w:val="bullet"/>
+      <w:lvlText w:val=""/>
+      <w:lvlJc w:val="left"/>
+      <w:pPr>
+        <w:ind w:left="1429" w:hanging="360"/>
+      </w:pPr>
+      <w:rPr>
+        <w:rFonts w:ascii="Symbol" w:hAnsi="Symbol" w:hint="default"/>
+      </w:rPr>
+    </w:lvl>
+    <w:lvl w:ilvl="1" w:tplc="04160003" w:tentative="1">
+      <w:start w:val="1"/>
+      <w:numFmt w:val="bullet"/>
+      <w:lvlText w:val="o"/>
+      <w:lvlJc w:val="left"/>
+      <w:pPr>
+        <w:ind w:left="2149" w:hanging="360"/>
+      </w:pPr>
+      <w:rPr>
+        <w:rFonts w:ascii="Courier New" w:hAnsi="Courier New" w:cs="Courier New" w:hint="default"/>
+      </w:rPr>
+    </w:lvl>
+    <w:lvl w:ilvl="2" w:tplc="04160005" w:tentative="1">
+      <w:start w:val="1"/>
+      <w:numFmt w:val="bullet"/>
+      <w:lvlText w:val=""/>
+      <w:lvlJc w:val="left"/>
+      <w:pPr>
+        <w:ind w:left="2869" w:hanging="360"/>
+      </w:pPr>
+      <w:rPr>
+        <w:rFonts w:ascii="Wingdings" w:hAnsi="Wingdings" w:hint="default"/>
+      </w:rPr>
+    </w:lvl>
+    <w:lvl w:ilvl="3" w:tplc="04160001" w:tentative="1">
+      <w:start w:val="1"/>
+      <w:numFmt w:val="bullet"/>
+      <w:lvlText w:val=""/>
+      <w:lvlJc w:val="left"/>
+      <w:pPr>
+        <w:ind w:left="3589" w:hanging="360"/>
+      </w:pPr>
+      <w:rPr>
+        <w:rFonts w:ascii="Symbol" w:hAnsi="Symbol" w:hint="default"/>
+      </w:rPr>
+    </w:lvl>
+    <w:lvl w:ilvl="4" w:tplc="04160003" w:tentative="1">
+      <w:start w:val="1"/>
+      <w:numFmt w:val="bullet"/>
+      <w:lvlText w:val="o"/>
+      <w:lvlJc w:val="left"/>
+      <w:pPr>
+        <w:ind w:left="4309" w:hanging="360"/>
+      </w:pPr>
+      <w:rPr>
+        <w:rFonts w:ascii="Courier New" w:hAnsi="Courier New" w:cs="Courier New" w:hint="default"/>
+      </w:rPr>
+    </w:lvl>
+    <w:lvl w:ilvl="5" w:tplc="04160005" w:tentative="1">
+      <w:start w:val="1"/>
+      <w:numFmt w:val="bullet"/>
+      <w:lvlText w:val=""/>
+      <w:lvlJc w:val="left"/>
+      <w:pPr>
+        <w:ind w:left="5029" w:hanging="360"/>
+      </w:pPr>
+      <w:rPr>
+        <w:rFonts w:ascii="Wingdings" w:hAnsi="Wingdings" w:hint="default"/>
+      </w:rPr>
+    </w:lvl>
+    <w:lvl w:ilvl="6" w:tplc="04160001" w:tentative="1">
+      <w:start w:val="1"/>
+      <w:numFmt w:val="bullet"/>
+      <w:lvlText w:val=""/>
+      <w:lvlJc w:val="left"/>
+      <w:pPr>
+        <w:ind w:left="5749" w:hanging="360"/>
+      </w:pPr>
+      <w:rPr>
+        <w:rFonts w:ascii="Symbol" w:hAnsi="Symbol" w:hint="default"/>
+      </w:rPr>
+    </w:lvl>
+    <w:lvl w:ilvl="7" w:tplc="04160003" w:tentative="1">
+      <w:start w:val="1"/>
+      <w:numFmt w:val="bullet"/>
+      <w:lvlText w:val="o"/>
+      <w:lvlJc w:val="left"/>
+      <w:pPr>
+        <w:ind w:left="6469" w:hanging="360"/>
+      </w:pPr>
+      <w:rPr>
+        <w:rFonts w:ascii="Courier New" w:hAnsi="Courier New" w:cs="Courier New" w:hint="default"/>
+      </w:rPr>
+    </w:lvl>
+    <w:lvl w:ilvl="8" w:tplc="04160005" w:tentative="1">
+      <w:start w:val="1"/>
+      <w:numFmt w:val="bullet"/>
+      <w:lvlText w:val=""/>
+      <w:lvlJc w:val="left"/>
+      <w:pPr>
+        <w:ind w:left="7189" w:hanging="360"/>
+      </w:pPr>
+      <w:rPr>
+        <w:rFonts w:ascii="Wingdings" w:hAnsi="Wingdings" w:hint="default"/>
+      </w:rPr>
+    </w:lvl>
+  </w:abstractNum>
   <w:num w:numId="1" w16cid:durableId="869756890">
+    <w:abstractNumId w:val="4"/>
+  </w:num>
+  <w:num w:numId="2" w16cid:durableId="469203983">
+    <w:abstractNumId w:val="7"/>
+  </w:num>
+  <w:num w:numId="3" w16cid:durableId="1353923452">
+    <w:abstractNumId w:val="3"/>
+  </w:num>
+  <w:num w:numId="4" w16cid:durableId="1601839003">
+    <w:abstractNumId w:val="1"/>
+  </w:num>
+  <w:num w:numId="5" w16cid:durableId="558319085">
+    <w:abstractNumId w:val="8"/>
+  </w:num>
+  <w:num w:numId="6" w16cid:durableId="1689326764">
+    <w:abstractNumId w:val="2"/>
+  </w:num>
+  <w:num w:numId="7" w16cid:durableId="576788608">
     <w:abstractNumId w:val="0"/>
   </w:num>
-  <w:num w:numId="2" w16cid:durableId="469203983">
-    <w:abstractNumId w:val="1"/>
+  <w:num w:numId="8" w16cid:durableId="60450237">
+    <w:abstractNumId w:val="5"/>
+  </w:num>
+  <w:num w:numId="9" w16cid:durableId="1900895093">
+    <w:abstractNumId w:val="6"/>
   </w:num>
 </w:numbering>
 </file>
@@ -6222,8 +8604,11 @@
     <w:autoRedefine/>
     <w:uiPriority w:val="39"/>
     <w:unhideWhenUsed/>
-    <w:rsid w:val="000317ED"/>
+    <w:rsid w:val="00C124C7"/>
     <w:pPr>
+      <w:tabs>
+        <w:tab w:val="right" w:leader="dot" w:pos="8494"/>
+      </w:tabs>
       <w:spacing w:after="100"/>
     </w:pPr>
   </w:style>

</xml_diff>

<commit_message>
feat(desenvolvimento): comenta diagramas da UML
</commit_message>
<xml_diff>
--- a/TCC.docx
+++ b/TCC.docx
@@ -1638,6 +1638,40 @@
     </w:p>
     <w:p>
       <w:pPr>
+        <w:tabs>
+          <w:tab w:val="left" w:leader="dot" w:pos="8080"/>
+        </w:tabs>
+      </w:pPr>
+      <w:r>
+        <w:t>FIGURA 8 – Diagrama de sequência de um sistema de saúde</w:t>
+      </w:r>
+      <w:r>
+        <w:tab/>
+        <w:t>30</w:t>
+      </w:r>
+    </w:p>
+    <w:p>
+      <w:pPr>
+        <w:tabs>
+          <w:tab w:val="left" w:leader="dot" w:pos="8080"/>
+        </w:tabs>
+      </w:pPr>
+      <w:r>
+        <w:t>FIGURA 9 – Diagrama de classe</w:t>
+      </w:r>
+      <w:r>
+        <w:t>s</w:t>
+      </w:r>
+      <w:r>
+        <w:t xml:space="preserve"> de um sistema de saúde</w:t>
+      </w:r>
+      <w:r>
+        <w:tab/>
+        <w:t>31</w:t>
+      </w:r>
+    </w:p>
+    <w:p>
+      <w:pPr>
         <w:jc w:val="left"/>
       </w:pPr>
       <w:r>
@@ -1928,7 +1962,7 @@
           <w:r>
             <w:fldChar w:fldCharType="separate"/>
           </w:r>
-          <w:hyperlink w:anchor="_Toc114952117" w:history="1">
+          <w:hyperlink w:anchor="_Toc114959139" w:history="1">
             <w:r>
               <w:rPr>
                 <w:rStyle w:val="Hyperlink"/>
@@ -1955,7 +1989,7 @@
                 <w:noProof/>
                 <w:webHidden/>
               </w:rPr>
-              <w:instrText xml:space="preserve"> PAGEREF _Toc114952117 \h </w:instrText>
+              <w:instrText xml:space="preserve"> PAGEREF _Toc114959139 \h </w:instrText>
             </w:r>
             <w:r>
               <w:rPr>
@@ -1996,7 +2030,7 @@
               <w:lang w:eastAsia="pt-BR"/>
             </w:rPr>
           </w:pPr>
-          <w:hyperlink w:anchor="_Toc114952118" w:history="1">
+          <w:hyperlink w:anchor="_Toc114959140" w:history="1">
             <w:r>
               <w:rPr>
                 <w:rStyle w:val="Hyperlink"/>
@@ -2023,7 +2057,7 @@
                 <w:noProof/>
                 <w:webHidden/>
               </w:rPr>
-              <w:instrText xml:space="preserve"> PAGEREF _Toc114952118 \h </w:instrText>
+              <w:instrText xml:space="preserve"> PAGEREF _Toc114959140 \h </w:instrText>
             </w:r>
             <w:r>
               <w:rPr>
@@ -2067,7 +2101,7 @@
               <w:lang w:eastAsia="pt-BR"/>
             </w:rPr>
           </w:pPr>
-          <w:hyperlink w:anchor="_Toc114952119" w:history="1">
+          <w:hyperlink w:anchor="_Toc114959141" w:history="1">
             <w:r>
               <w:rPr>
                 <w:rStyle w:val="Hyperlink"/>
@@ -2094,7 +2128,7 @@
                 <w:noProof/>
                 <w:webHidden/>
               </w:rPr>
-              <w:instrText xml:space="preserve"> PAGEREF _Toc114952119 \h </w:instrText>
+              <w:instrText xml:space="preserve"> PAGEREF _Toc114959141 \h </w:instrText>
             </w:r>
             <w:r>
               <w:rPr>
@@ -2138,7 +2172,7 @@
               <w:lang w:eastAsia="pt-BR"/>
             </w:rPr>
           </w:pPr>
-          <w:hyperlink w:anchor="_Toc114952120" w:history="1">
+          <w:hyperlink w:anchor="_Toc114959142" w:history="1">
             <w:r>
               <w:rPr>
                 <w:rStyle w:val="Hyperlink"/>
@@ -2165,7 +2199,7 @@
                 <w:noProof/>
                 <w:webHidden/>
               </w:rPr>
-              <w:instrText xml:space="preserve"> PAGEREF _Toc114952120 \h </w:instrText>
+              <w:instrText xml:space="preserve"> PAGEREF _Toc114959142 \h </w:instrText>
             </w:r>
             <w:r>
               <w:rPr>
@@ -2209,7 +2243,7 @@
               <w:lang w:eastAsia="pt-BR"/>
             </w:rPr>
           </w:pPr>
-          <w:hyperlink w:anchor="_Toc114952121" w:history="1">
+          <w:hyperlink w:anchor="_Toc114959143" w:history="1">
             <w:r>
               <w:rPr>
                 <w:rStyle w:val="Hyperlink"/>
@@ -2236,7 +2270,7 @@
                 <w:noProof/>
                 <w:webHidden/>
               </w:rPr>
-              <w:instrText xml:space="preserve"> PAGEREF _Toc114952121 \h </w:instrText>
+              <w:instrText xml:space="preserve"> PAGEREF _Toc114959143 \h </w:instrText>
             </w:r>
             <w:r>
               <w:rPr>
@@ -2280,7 +2314,7 @@
               <w:lang w:eastAsia="pt-BR"/>
             </w:rPr>
           </w:pPr>
-          <w:hyperlink w:anchor="_Toc114952122" w:history="1">
+          <w:hyperlink w:anchor="_Toc114959144" w:history="1">
             <w:r>
               <w:rPr>
                 <w:rStyle w:val="Hyperlink"/>
@@ -2307,7 +2341,7 @@
                 <w:noProof/>
                 <w:webHidden/>
               </w:rPr>
-              <w:instrText xml:space="preserve"> PAGEREF _Toc114952122 \h </w:instrText>
+              <w:instrText xml:space="preserve"> PAGEREF _Toc114959144 \h </w:instrText>
             </w:r>
             <w:r>
               <w:rPr>
@@ -2351,7 +2385,7 @@
               <w:lang w:eastAsia="pt-BR"/>
             </w:rPr>
           </w:pPr>
-          <w:hyperlink w:anchor="_Toc114952123" w:history="1">
+          <w:hyperlink w:anchor="_Toc114959145" w:history="1">
             <w:r>
               <w:rPr>
                 <w:rStyle w:val="Hyperlink"/>
@@ -2378,7 +2412,7 @@
                 <w:noProof/>
                 <w:webHidden/>
               </w:rPr>
-              <w:instrText xml:space="preserve"> PAGEREF _Toc114952123 \h </w:instrText>
+              <w:instrText xml:space="preserve"> PAGEREF _Toc114959145 \h </w:instrText>
             </w:r>
             <w:r>
               <w:rPr>
@@ -2422,7 +2456,7 @@
               <w:lang w:eastAsia="pt-BR"/>
             </w:rPr>
           </w:pPr>
-          <w:hyperlink w:anchor="_Toc114952124" w:history="1">
+          <w:hyperlink w:anchor="_Toc114959146" w:history="1">
             <w:r>
               <w:rPr>
                 <w:rStyle w:val="Hyperlink"/>
@@ -2449,7 +2483,7 @@
                 <w:noProof/>
                 <w:webHidden/>
               </w:rPr>
-              <w:instrText xml:space="preserve"> PAGEREF _Toc114952124 \h </w:instrText>
+              <w:instrText xml:space="preserve"> PAGEREF _Toc114959146 \h </w:instrText>
             </w:r>
             <w:r>
               <w:rPr>
@@ -2493,7 +2527,7 @@
               <w:lang w:eastAsia="pt-BR"/>
             </w:rPr>
           </w:pPr>
-          <w:hyperlink w:anchor="_Toc114952125" w:history="1">
+          <w:hyperlink w:anchor="_Toc114959147" w:history="1">
             <w:r>
               <w:rPr>
                 <w:rStyle w:val="Hyperlink"/>
@@ -2520,7 +2554,7 @@
                 <w:noProof/>
                 <w:webHidden/>
               </w:rPr>
-              <w:instrText xml:space="preserve"> PAGEREF _Toc114952125 \h </w:instrText>
+              <w:instrText xml:space="preserve"> PAGEREF _Toc114959147 \h </w:instrText>
             </w:r>
             <w:r>
               <w:rPr>
@@ -2564,7 +2598,7 @@
               <w:lang w:eastAsia="pt-BR"/>
             </w:rPr>
           </w:pPr>
-          <w:hyperlink w:anchor="_Toc114952126" w:history="1">
+          <w:hyperlink w:anchor="_Toc114959148" w:history="1">
             <w:r>
               <w:rPr>
                 <w:rStyle w:val="Hyperlink"/>
@@ -2591,7 +2625,7 @@
                 <w:noProof/>
                 <w:webHidden/>
               </w:rPr>
-              <w:instrText xml:space="preserve"> PAGEREF _Toc114952126 \h </w:instrText>
+              <w:instrText xml:space="preserve"> PAGEREF _Toc114959148 \h </w:instrText>
             </w:r>
             <w:r>
               <w:rPr>
@@ -2635,7 +2669,7 @@
               <w:lang w:eastAsia="pt-BR"/>
             </w:rPr>
           </w:pPr>
-          <w:hyperlink w:anchor="_Toc114952127" w:history="1">
+          <w:hyperlink w:anchor="_Toc114959149" w:history="1">
             <w:r>
               <w:rPr>
                 <w:rStyle w:val="Hyperlink"/>
@@ -2662,7 +2696,7 @@
                 <w:noProof/>
                 <w:webHidden/>
               </w:rPr>
-              <w:instrText xml:space="preserve"> PAGEREF _Toc114952127 \h </w:instrText>
+              <w:instrText xml:space="preserve"> PAGEREF _Toc114959149 \h </w:instrText>
             </w:r>
             <w:r>
               <w:rPr>
@@ -2706,7 +2740,7 @@
               <w:lang w:eastAsia="pt-BR"/>
             </w:rPr>
           </w:pPr>
-          <w:hyperlink w:anchor="_Toc114952128" w:history="1">
+          <w:hyperlink w:anchor="_Toc114959150" w:history="1">
             <w:r>
               <w:rPr>
                 <w:rStyle w:val="Hyperlink"/>
@@ -2733,7 +2767,7 @@
                 <w:noProof/>
                 <w:webHidden/>
               </w:rPr>
-              <w:instrText xml:space="preserve"> PAGEREF _Toc114952128 \h </w:instrText>
+              <w:instrText xml:space="preserve"> PAGEREF _Toc114959150 \h </w:instrText>
             </w:r>
             <w:r>
               <w:rPr>
@@ -2777,7 +2811,7 @@
               <w:lang w:eastAsia="pt-BR"/>
             </w:rPr>
           </w:pPr>
-          <w:hyperlink w:anchor="_Toc114952129" w:history="1">
+          <w:hyperlink w:anchor="_Toc114959151" w:history="1">
             <w:r>
               <w:rPr>
                 <w:rStyle w:val="Hyperlink"/>
@@ -2804,7 +2838,7 @@
                 <w:noProof/>
                 <w:webHidden/>
               </w:rPr>
-              <w:instrText xml:space="preserve"> PAGEREF _Toc114952129 \h </w:instrText>
+              <w:instrText xml:space="preserve"> PAGEREF _Toc114959151 \h </w:instrText>
             </w:r>
             <w:r>
               <w:rPr>
@@ -2848,7 +2882,7 @@
               <w:lang w:eastAsia="pt-BR"/>
             </w:rPr>
           </w:pPr>
-          <w:hyperlink w:anchor="_Toc114952130" w:history="1">
+          <w:hyperlink w:anchor="_Toc114959152" w:history="1">
             <w:r>
               <w:rPr>
                 <w:rStyle w:val="Hyperlink"/>
@@ -2875,7 +2909,7 @@
                 <w:noProof/>
                 <w:webHidden/>
               </w:rPr>
-              <w:instrText xml:space="preserve"> PAGEREF _Toc114952130 \h </w:instrText>
+              <w:instrText xml:space="preserve"> PAGEREF _Toc114959152 \h </w:instrText>
             </w:r>
             <w:r>
               <w:rPr>
@@ -2896,6 +2930,148 @@
                 <w:webHidden/>
               </w:rPr>
               <w:t>30</w:t>
+            </w:r>
+            <w:r>
+              <w:rPr>
+                <w:noProof/>
+                <w:webHidden/>
+              </w:rPr>
+              <w:fldChar w:fldCharType="end"/>
+            </w:r>
+          </w:hyperlink>
+        </w:p>
+        <w:p>
+          <w:pPr>
+            <w:pStyle w:val="Sumrio3"/>
+            <w:tabs>
+              <w:tab w:val="right" w:leader="dot" w:pos="8494"/>
+            </w:tabs>
+            <w:rPr>
+              <w:rFonts w:asciiTheme="minorHAnsi" w:eastAsiaTheme="minorEastAsia" w:hAnsiTheme="minorHAnsi"/>
+              <w:noProof/>
+              <w:sz w:val="22"/>
+              <w:lang w:eastAsia="pt-BR"/>
+            </w:rPr>
+          </w:pPr>
+          <w:hyperlink w:anchor="_Toc114959153" w:history="1">
+            <w:r>
+              <w:rPr>
+                <w:rStyle w:val="Hyperlink"/>
+                <w:noProof/>
+              </w:rPr>
+              <w:t>1.5.3 Diagrama de classes</w:t>
+            </w:r>
+            <w:r>
+              <w:rPr>
+                <w:noProof/>
+                <w:webHidden/>
+              </w:rPr>
+              <w:tab/>
+            </w:r>
+            <w:r>
+              <w:rPr>
+                <w:noProof/>
+                <w:webHidden/>
+              </w:rPr>
+              <w:fldChar w:fldCharType="begin"/>
+            </w:r>
+            <w:r>
+              <w:rPr>
+                <w:noProof/>
+                <w:webHidden/>
+              </w:rPr>
+              <w:instrText xml:space="preserve"> PAGEREF _Toc114959153 \h </w:instrText>
+            </w:r>
+            <w:r>
+              <w:rPr>
+                <w:noProof/>
+                <w:webHidden/>
+              </w:rPr>
+            </w:r>
+            <w:r>
+              <w:rPr>
+                <w:noProof/>
+                <w:webHidden/>
+              </w:rPr>
+              <w:fldChar w:fldCharType="separate"/>
+            </w:r>
+            <w:r>
+              <w:rPr>
+                <w:noProof/>
+                <w:webHidden/>
+              </w:rPr>
+              <w:t>31</w:t>
+            </w:r>
+            <w:r>
+              <w:rPr>
+                <w:noProof/>
+                <w:webHidden/>
+              </w:rPr>
+              <w:fldChar w:fldCharType="end"/>
+            </w:r>
+          </w:hyperlink>
+        </w:p>
+        <w:p>
+          <w:pPr>
+            <w:pStyle w:val="Sumrio3"/>
+            <w:tabs>
+              <w:tab w:val="right" w:leader="dot" w:pos="8494"/>
+            </w:tabs>
+            <w:rPr>
+              <w:rFonts w:asciiTheme="minorHAnsi" w:eastAsiaTheme="minorEastAsia" w:hAnsiTheme="minorHAnsi"/>
+              <w:noProof/>
+              <w:sz w:val="22"/>
+              <w:lang w:eastAsia="pt-BR"/>
+            </w:rPr>
+          </w:pPr>
+          <w:hyperlink w:anchor="_Toc114959154" w:history="1">
+            <w:r>
+              <w:rPr>
+                <w:rStyle w:val="Hyperlink"/>
+                <w:noProof/>
+              </w:rPr>
+              <w:t>1.5.4 Diagrama de eventos</w:t>
+            </w:r>
+            <w:r>
+              <w:rPr>
+                <w:noProof/>
+                <w:webHidden/>
+              </w:rPr>
+              <w:tab/>
+            </w:r>
+            <w:r>
+              <w:rPr>
+                <w:noProof/>
+                <w:webHidden/>
+              </w:rPr>
+              <w:fldChar w:fldCharType="begin"/>
+            </w:r>
+            <w:r>
+              <w:rPr>
+                <w:noProof/>
+                <w:webHidden/>
+              </w:rPr>
+              <w:instrText xml:space="preserve"> PAGEREF _Toc114959154 \h </w:instrText>
+            </w:r>
+            <w:r>
+              <w:rPr>
+                <w:noProof/>
+                <w:webHidden/>
+              </w:rPr>
+            </w:r>
+            <w:r>
+              <w:rPr>
+                <w:noProof/>
+                <w:webHidden/>
+              </w:rPr>
+              <w:fldChar w:fldCharType="separate"/>
+            </w:r>
+            <w:r>
+              <w:rPr>
+                <w:noProof/>
+                <w:webHidden/>
+              </w:rPr>
+              <w:t>32</w:t>
             </w:r>
             <w:r>
               <w:rPr>
@@ -2938,7 +3114,7 @@
         <w:pStyle w:val="Ttulo1"/>
         <w:jc w:val="center"/>
       </w:pPr>
-      <w:bookmarkStart w:id="0" w:name="_Toc114952117"/>
+      <w:bookmarkStart w:id="0" w:name="_Toc114959139"/>
       <w:r>
         <w:lastRenderedPageBreak/>
         <w:t>INTRODUÇÃO</w:t>
@@ -3467,7 +3643,7 @@
       <w:pPr>
         <w:pStyle w:val="Ttulo1"/>
       </w:pPr>
-      <w:bookmarkStart w:id="1" w:name="_Toc114952118"/>
+      <w:bookmarkStart w:id="1" w:name="_Toc114959140"/>
       <w:r>
         <w:lastRenderedPageBreak/>
         <w:t xml:space="preserve">1 </w:t>
@@ -3500,7 +3676,7 @@
       <w:pPr>
         <w:pStyle w:val="Ttulo2"/>
       </w:pPr>
-      <w:bookmarkStart w:id="2" w:name="_Toc114952119"/>
+      <w:bookmarkStart w:id="2" w:name="_Toc114959141"/>
       <w:r>
         <w:t xml:space="preserve">1.1 </w:t>
       </w:r>
@@ -3615,7 +3791,7 @@
       <w:pPr>
         <w:pStyle w:val="Ttulo2"/>
       </w:pPr>
-      <w:bookmarkStart w:id="3" w:name="_Toc114952120"/>
+      <w:bookmarkStart w:id="3" w:name="_Toc114959142"/>
       <w:r>
         <w:lastRenderedPageBreak/>
         <w:t>1.2 Ciclo de vida</w:t>
@@ -3731,7 +3907,7 @@
       <w:pPr>
         <w:pStyle w:val="Ttulo3"/>
       </w:pPr>
-      <w:bookmarkStart w:id="4" w:name="_Toc114952121"/>
+      <w:bookmarkStart w:id="4" w:name="_Toc114959143"/>
       <w:r>
         <w:t xml:space="preserve">1.2.1 </w:t>
       </w:r>
@@ -4031,7 +4207,7 @@
       <w:pPr>
         <w:pStyle w:val="Ttulo3"/>
       </w:pPr>
-      <w:bookmarkStart w:id="5" w:name="_Toc114952122"/>
+      <w:bookmarkStart w:id="5" w:name="_Toc114959144"/>
       <w:r>
         <w:t xml:space="preserve">1.2.2 </w:t>
       </w:r>
@@ -4226,7 +4402,7 @@
       <w:pPr>
         <w:pStyle w:val="Ttulo3"/>
       </w:pPr>
-      <w:bookmarkStart w:id="6" w:name="_Toc114952123"/>
+      <w:bookmarkStart w:id="6" w:name="_Toc114959145"/>
       <w:r>
         <w:t xml:space="preserve">1.2.3 </w:t>
       </w:r>
@@ -4630,7 +4806,7 @@
       <w:pPr>
         <w:pStyle w:val="Ttulo2"/>
       </w:pPr>
-      <w:bookmarkStart w:id="7" w:name="_Toc114952124"/>
+      <w:bookmarkStart w:id="7" w:name="_Toc114959146"/>
       <w:r>
         <w:t xml:space="preserve">1.3 </w:t>
       </w:r>
@@ -4665,7 +4841,7 @@
       <w:pPr>
         <w:pStyle w:val="Ttulo3"/>
       </w:pPr>
-      <w:bookmarkStart w:id="8" w:name="_Toc114952125"/>
+      <w:bookmarkStart w:id="8" w:name="_Toc114959147"/>
       <w:r>
         <w:t xml:space="preserve">1.3.1 </w:t>
       </w:r>
@@ -5005,7 +5181,7 @@
       <w:pPr>
         <w:pStyle w:val="Ttulo3"/>
       </w:pPr>
-      <w:bookmarkStart w:id="9" w:name="_Toc114952126"/>
+      <w:bookmarkStart w:id="9" w:name="_Toc114959148"/>
       <w:r>
         <w:t xml:space="preserve">1.3.2 </w:t>
       </w:r>
@@ -5610,7 +5786,7 @@
       <w:pPr>
         <w:pStyle w:val="Ttulo2"/>
       </w:pPr>
-      <w:bookmarkStart w:id="10" w:name="_Toc114952127"/>
+      <w:bookmarkStart w:id="10" w:name="_Toc114959149"/>
       <w:r>
         <w:t>1.4 Modelagem de software</w:t>
       </w:r>
@@ -5624,13 +5800,7 @@
         <w:pStyle w:val="Pargrafo"/>
       </w:pPr>
       <w:r>
-        <w:t>O RUP (</w:t>
-      </w:r>
-      <w:r>
-        <w:t>Rational Unified Process</w:t>
-      </w:r>
-      <w:r>
-        <w:t>) é um processo de desenvolvimento de software genérico e estruturado, que pode ser adaptado e especializado para diferentes tipos de projetos, considerando fatores como área do projeto, tamanho do projeto e também as organizações</w:t>
+        <w:t>O RUP (Rational Unified Process) é um processo de desenvolvimento de software genérico e estruturado, que pode ser adaptado e especializado para diferentes tipos de projetos, considerando fatores como área do projeto, tamanho do projeto e também as organizações</w:t>
       </w:r>
       <w:r>
         <w:t xml:space="preserve"> envolvidas</w:t>
@@ -5686,10 +5856,7 @@
         <w:t xml:space="preserve">com que a UML se torne uma parte integral e de extrema </w:t>
       </w:r>
       <w:r>
-        <w:t xml:space="preserve">importância do RUP </w:t>
-      </w:r>
-      <w:r>
-        <w:t>(Booch; Jacobson; Rumbaugh, 1999).</w:t>
+        <w:t>importância do RUP (Booch; Jacobson; Rumbaugh, 1999).</w:t>
       </w:r>
     </w:p>
     <w:p>
@@ -5710,13 +5877,7 @@
       </w:r>
       <w:r>
         <w:lastRenderedPageBreak/>
-        <w:t xml:space="preserve">com que o RUP seja único em seu modo de funcionamento </w:t>
-      </w:r>
-      <w:r>
-        <w:t>(Booch; Jacobson; Rumbaugh, 1999).</w:t>
-      </w:r>
-      <w:r>
-        <w:t xml:space="preserve"> </w:t>
+        <w:t xml:space="preserve">com que o RUP seja único em seu modo de funcionamento (Booch; Jacobson; Rumbaugh, 1999). </w:t>
       </w:r>
       <w:r>
         <w:t>Abaixo será abordado cada um desses tópicos:</w:t>
@@ -5847,20 +6008,17 @@
         <w:t xml:space="preserve">cada uma dessas fases </w:t>
       </w:r>
       <w:r>
-        <w:t>são divididas em iterações. A FIGURA 5 mostra como que essa divisão funciona (</w:t>
-      </w:r>
-      <w:r>
-        <w:t>Booch; Jacobson; Rumbaugh, 1999)</w:t>
-      </w:r>
-      <w:r>
-        <w:t>:</w:t>
-      </w:r>
-    </w:p>
-    <w:p>
-      <w:pPr>
-        <w:pStyle w:val="Pargrafo"/>
-      </w:pPr>
-      <w:r>
+        <w:t>são divididas em iterações. A FIGURA 5 mostra como que essa divisão funciona (Booch; Jacobson; Rumbaugh, 1999):</w:t>
+      </w:r>
+    </w:p>
+    <w:p>
+      <w:pPr>
+        <w:pStyle w:val="Pargrafo"/>
+      </w:pPr>
+      <w:r>
+        <w:rPr>
+          <w:noProof/>
+        </w:rPr>
         <w:lastRenderedPageBreak/>
         <w:drawing>
           <wp:inline distT="0" distB="0" distL="0" distR="0" wp14:anchorId="17EE0541" wp14:editId="51EE955E">
@@ -5937,21 +6095,7 @@
           <w:sz w:val="20"/>
           <w:szCs w:val="18"/>
         </w:rPr>
-        <w:t xml:space="preserve">Fonte: Adaptado de </w:t>
-      </w:r>
-      <w:r>
-        <w:rPr>
-          <w:sz w:val="20"/>
-          <w:szCs w:val="18"/>
-        </w:rPr>
-        <w:t>Booch; Jacobson; Rumbaugh</w:t>
-      </w:r>
-      <w:r>
-        <w:rPr>
-          <w:sz w:val="20"/>
-          <w:szCs w:val="18"/>
-        </w:rPr>
-        <w:t>, 1999, p</w:t>
+        <w:t>Fonte: Adaptado de Booch; Jacobson; Rumbaugh, 1999, p</w:t>
       </w:r>
       <w:r>
         <w:rPr>
@@ -6138,6 +6282,9 @@
         <w:pStyle w:val="Pargrafo"/>
       </w:pPr>
       <w:r>
+        <w:rPr>
+          <w:noProof/>
+        </w:rPr>
         <w:drawing>
           <wp:inline distT="0" distB="0" distL="0" distR="0" wp14:anchorId="13055FE6" wp14:editId="47C37856">
             <wp:extent cx="4586361" cy="2895600"/>
@@ -6248,14 +6395,7 @@
           <w:sz w:val="20"/>
           <w:szCs w:val="18"/>
         </w:rPr>
-        <w:t>11</w:t>
-      </w:r>
-      <w:r>
-        <w:rPr>
-          <w:sz w:val="20"/>
-          <w:szCs w:val="18"/>
-        </w:rPr>
-        <w:t>.</w:t>
+        <w:t>11.</w:t>
       </w:r>
     </w:p>
     <w:p>
@@ -6385,7 +6525,7 @@
       <w:pPr>
         <w:pStyle w:val="Ttulo2"/>
       </w:pPr>
-      <w:bookmarkStart w:id="11" w:name="_Toc114952128"/>
+      <w:bookmarkStart w:id="11" w:name="_Toc114959150"/>
       <w:r>
         <w:t>1.</w:t>
       </w:r>
@@ -6405,10 +6545,7 @@
         <w:t xml:space="preserve"> UML (Unified Modeling Language) é uma linguagem que auxilia na modelagem de softwares de diferentes segmentos. Em suma, acaba sendo responsável pela visualização, especificação, construção e documentação de sistemas. Graças a UML, os desenvolvedores podem ter uma visão gráfica do que está sendo desenvolvido através de diversos diagramas e modelos</w:t>
       </w:r>
       <w:r>
-        <w:t xml:space="preserve"> </w:t>
-      </w:r>
-      <w:r>
-        <w:t>(Booch; Jacobson; Rumbaugh, 1999)</w:t>
+        <w:t xml:space="preserve"> (Booch; Jacobson; Rumbaugh, 1999)</w:t>
       </w:r>
       <w:r>
         <w:t>.</w:t>
@@ -6537,7 +6674,7 @@
       <w:pPr>
         <w:pStyle w:val="Ttulo3"/>
       </w:pPr>
-      <w:bookmarkStart w:id="12" w:name="_Toc114952129"/>
+      <w:bookmarkStart w:id="12" w:name="_Toc114959151"/>
       <w:r>
         <w:t>1.5.1 Caso de uso</w:t>
       </w:r>
@@ -6566,10 +6703,7 @@
         <w:t xml:space="preserve">que </w:t>
       </w:r>
       <w:r>
-        <w:t xml:space="preserve">o resultado esperado seja obtido </w:t>
-      </w:r>
-      <w:r>
-        <w:t>(Booch; Jacobson; Rumbaugh, 1999).</w:t>
+        <w:t>o resultado esperado seja obtido (Booch; Jacobson; Rumbaugh, 1999).</w:t>
       </w:r>
     </w:p>
     <w:p>
@@ -6580,76 +6714,76 @@
         <w:t>Inclusive, os casos de uso capturam requisitos não funcionais estabelecidos pelo cliente. Contudo, o propósito do caso de uso vai além da coleta de requisitos, pois é através dele que o design, implementação e testes do software acabam sendo conduzidos</w:t>
       </w:r>
       <w:r>
+        <w:t xml:space="preserve"> (Booch; Jacobson; Rumbaugh, 1999).</w:t>
+      </w:r>
+      <w:r>
         <w:t xml:space="preserve"> </w:t>
       </w:r>
-      <w:r>
-        <w:t>(Booch; Jacobson; Rumbaugh, 1999).</w:t>
+    </w:p>
+    <w:p>
+      <w:pPr>
+        <w:pStyle w:val="Pargrafo"/>
+      </w:pPr>
+      <w:r>
+        <w:t xml:space="preserve">Quando há uma junção </w:t>
+      </w:r>
+      <w:r>
+        <w:t>de todos os casos</w:t>
+      </w:r>
+      <w:r>
+        <w:t xml:space="preserve"> de uso</w:t>
+      </w:r>
+      <w:r>
+        <w:t xml:space="preserve"> e atores</w:t>
+      </w:r>
+      <w:r>
+        <w:t xml:space="preserve"> de um sistema</w:t>
+      </w:r>
+      <w:r>
+        <w:t>, é obtido um modelo de caso de uso</w:t>
+      </w:r>
+      <w:r>
+        <w:t>.</w:t>
+      </w:r>
+      <w:r>
+        <w:t xml:space="preserve"> Quando esse modelo de caso de uso é representado em partes, é obtido um diagrama de caso de uso </w:t>
+      </w:r>
+      <w:r>
+        <w:t>(Booch; Jacobson; Rumbaugh, 1999)</w:t>
+      </w:r>
+      <w:r>
+        <w:t xml:space="preserve">. A FIGURA 7 </w:t>
+      </w:r>
+      <w:r>
+        <w:t>apresenta um exemplo de</w:t>
+      </w:r>
+      <w:r>
+        <w:t xml:space="preserve"> um</w:t>
       </w:r>
       <w:r>
         <w:t xml:space="preserve"> </w:t>
       </w:r>
-    </w:p>
-    <w:p>
-      <w:pPr>
-        <w:pStyle w:val="Pargrafo"/>
-      </w:pPr>
-      <w:r>
-        <w:t xml:space="preserve">Quando há uma junção </w:t>
-      </w:r>
-      <w:r>
-        <w:t>de todos os casos</w:t>
-      </w:r>
-      <w:r>
-        <w:t xml:space="preserve"> de uso</w:t>
-      </w:r>
-      <w:r>
-        <w:t xml:space="preserve"> e atores</w:t>
-      </w:r>
-      <w:r>
-        <w:t xml:space="preserve"> de um sistema</w:t>
-      </w:r>
-      <w:r>
-        <w:t>, é obtido um modelo de caso de uso</w:t>
+      <w:r>
+        <w:t>diagrama</w:t>
+      </w:r>
+      <w:r>
+        <w:t xml:space="preserve"> de caso de uso</w:t>
+      </w:r>
+      <w:r>
+        <w:t xml:space="preserve"> envolvendo um sistema de saúde</w:t>
       </w:r>
       <w:r>
         <w:t>.</w:t>
       </w:r>
-      <w:r>
-        <w:t xml:space="preserve"> Quando esse modelo de caso de uso é representado em partes, é obtido um diagrama de caso de uso </w:t>
-      </w:r>
-      <w:r>
-        <w:t>(Booch; Jacobson; Rumbaugh, 1999)</w:t>
-      </w:r>
-      <w:r>
-        <w:t xml:space="preserve">. A FIGURA 7 </w:t>
-      </w:r>
-      <w:r>
-        <w:t>apresenta um exemplo de</w:t>
-      </w:r>
-      <w:r>
-        <w:t xml:space="preserve"> um</w:t>
-      </w:r>
-      <w:r>
-        <w:t xml:space="preserve"> </w:t>
-      </w:r>
-      <w:r>
-        <w:t>diagrama</w:t>
-      </w:r>
-      <w:r>
-        <w:t xml:space="preserve"> de caso de uso</w:t>
-      </w:r>
-      <w:r>
-        <w:t xml:space="preserve"> envolvendo um sistema de saúde</w:t>
-      </w:r>
-      <w:r>
-        <w:t>.</w:t>
-      </w:r>
-    </w:p>
-    <w:p>
-      <w:pPr>
-        <w:pStyle w:val="Pargrafo"/>
-      </w:pPr>
-      <w:r>
+    </w:p>
+    <w:p>
+      <w:pPr>
+        <w:pStyle w:val="Pargrafo"/>
+      </w:pPr>
+      <w:r>
+        <w:rPr>
+          <w:noProof/>
+        </w:rPr>
         <w:drawing>
           <wp:inline distT="0" distB="0" distL="0" distR="0" wp14:anchorId="663D22E5" wp14:editId="13E9CE6F">
             <wp:extent cx="3800475" cy="2538972"/>
@@ -6755,15 +6889,363 @@
       <w:pPr>
         <w:pStyle w:val="Ttulo3"/>
       </w:pPr>
-      <w:bookmarkStart w:id="13" w:name="_Toc114952130"/>
+      <w:bookmarkStart w:id="13" w:name="_Toc114959152"/>
       <w:r>
         <w:t>1.5.2 Diagrama de sequência</w:t>
       </w:r>
       <w:bookmarkEnd w:id="13"/>
     </w:p>
-    <w:p/>
+    <w:p>
+      <w:pPr>
+        <w:pStyle w:val="Pargrafo"/>
+      </w:pPr>
+      <w:r>
+        <w:t>O papel do diagrama de sequência é relacionar os atores com os objetos do sistema, além das interações entre os próprios objetos. Existem diversos tipos de interações que podem ocorrer entre os itens que compõem o diagrama de sequência, no qual a UML dispõe os recursos necessários para a sua elaboração (Sommerville, 2011).</w:t>
+      </w:r>
+    </w:p>
+    <w:p>
+      <w:pPr>
+        <w:pStyle w:val="Pargrafo"/>
+      </w:pPr>
+      <w:r>
+        <w:t xml:space="preserve">Segundo Sommerville (2011, p. 87) “[...] </w:t>
+      </w:r>
+      <w:r>
+        <w:t>um diagrama de sequência mostra a sequência de interações que ocorrem durante um caso de uso em particular ou em uma instância de caso de uso.</w:t>
+      </w:r>
+      <w:r>
+        <w:t>”. A FIGURA 8</w:t>
+      </w:r>
+      <w:r>
+        <w:rPr>
+          <w:rStyle w:val="Refdenotaderodap"/>
+        </w:rPr>
+        <w:footnoteReference w:id="2"/>
+      </w:r>
+      <w:r>
+        <w:t xml:space="preserve"> mostra um exemplo de diagrama de sequência</w:t>
+      </w:r>
+      <w:r>
+        <w:t xml:space="preserve"> de um sistema de saúde.</w:t>
+      </w:r>
+    </w:p>
+    <w:p>
+      <w:pPr>
+        <w:pStyle w:val="Pargrafo"/>
+      </w:pPr>
+      <w:r>
+        <w:drawing>
+          <wp:inline distT="0" distB="0" distL="0" distR="0" wp14:anchorId="1DA42B88" wp14:editId="43998851">
+            <wp:extent cx="4075413" cy="2752725"/>
+            <wp:effectExtent l="0" t="0" r="1905" b="0"/>
+            <wp:docPr id="8" name="Imagem 8" descr="Diagrama&#10;&#10;Descrição gerada automaticamente"/>
+            <wp:cNvGraphicFramePr>
+              <a:graphicFrameLocks xmlns:a="http://schemas.openxmlformats.org/drawingml/2006/main" noChangeAspect="1"/>
+            </wp:cNvGraphicFramePr>
+            <a:graphic xmlns:a="http://schemas.openxmlformats.org/drawingml/2006/main">
+              <a:graphicData uri="http://schemas.openxmlformats.org/drawingml/2006/picture">
+                <pic:pic xmlns:pic="http://schemas.openxmlformats.org/drawingml/2006/picture">
+                  <pic:nvPicPr>
+                    <pic:cNvPr id="8" name="Imagem 8" descr="Diagrama&#10;&#10;Descrição gerada automaticamente"/>
+                    <pic:cNvPicPr/>
+                  </pic:nvPicPr>
+                  <pic:blipFill>
+                    <a:blip r:embed="rId15"/>
+                    <a:stretch>
+                      <a:fillRect/>
+                    </a:stretch>
+                  </pic:blipFill>
+                  <pic:spPr>
+                    <a:xfrm>
+                      <a:off x="0" y="0"/>
+                      <a:ext cx="4079749" cy="2755654"/>
+                    </a:xfrm>
+                    <a:prstGeom prst="rect">
+                      <a:avLst/>
+                    </a:prstGeom>
+                  </pic:spPr>
+                </pic:pic>
+              </a:graphicData>
+            </a:graphic>
+          </wp:inline>
+        </w:drawing>
+      </w:r>
+    </w:p>
+    <w:p>
+      <w:pPr>
+        <w:pStyle w:val="Pargrafo"/>
+        <w:ind w:firstLine="0"/>
+        <w:rPr>
+          <w:sz w:val="20"/>
+          <w:szCs w:val="18"/>
+        </w:rPr>
+      </w:pPr>
+      <w:r>
+        <w:rPr>
+          <w:sz w:val="20"/>
+          <w:szCs w:val="18"/>
+        </w:rPr>
+        <w:t>FIGURA 8 – Diagrama de sequência de um sistema de saúde.</w:t>
+      </w:r>
+    </w:p>
+    <w:p>
+      <w:pPr>
+        <w:pStyle w:val="Pargrafo"/>
+        <w:ind w:firstLine="0"/>
+        <w:rPr>
+          <w:sz w:val="20"/>
+          <w:szCs w:val="18"/>
+        </w:rPr>
+      </w:pPr>
+      <w:r>
+        <w:rPr>
+          <w:sz w:val="20"/>
+          <w:szCs w:val="18"/>
+        </w:rPr>
+        <w:t>Fonte: Sommerville, 2011, pág. 88.</w:t>
+      </w:r>
+    </w:p>
+    <w:p>
+      <w:pPr>
+        <w:pStyle w:val="Pargrafo"/>
+        <w:ind w:firstLine="0"/>
+        <w:rPr>
+          <w:sz w:val="20"/>
+          <w:szCs w:val="18"/>
+        </w:rPr>
+      </w:pPr>
+    </w:p>
+    <w:p>
+      <w:pPr>
+        <w:pStyle w:val="Pargrafo"/>
+      </w:pPr>
+      <w:r>
+        <w:t>Em um diagrama de sequência, os autores ficam na parte superior juntamente com uma linha tracejada na vertical. Os retângulos verticais indicam quando a instância do objeto está envolvida no fluxo. Os relacionamentos entre os autores são representados por setas</w:t>
+      </w:r>
+      <w:r>
+        <w:t xml:space="preserve"> horizontais</w:t>
+      </w:r>
+      <w:r>
+        <w:t>.</w:t>
+      </w:r>
+      <w:r>
+        <w:t xml:space="preserve"> A caixa “Alt” engloba as diferentes situações que podem ocorrer durante o fluxo.</w:t>
+      </w:r>
+    </w:p>
+    <w:p>
+      <w:pPr>
+        <w:pStyle w:val="Ttulo3"/>
+      </w:pPr>
+      <w:bookmarkStart w:id="14" w:name="_Toc114959153"/>
+      <w:r>
+        <w:lastRenderedPageBreak/>
+        <w:t>1.5.3 Diagrama de classe</w:t>
+      </w:r>
+      <w:r>
+        <w:t>s</w:t>
+      </w:r>
+      <w:bookmarkEnd w:id="14"/>
+    </w:p>
+    <w:p>
+      <w:pPr>
+        <w:pStyle w:val="Pargrafo"/>
+      </w:pPr>
+      <w:r>
+        <w:t>Em um sistema de orientação a objetos, o diagrama de classes é responsável por mostrar as classes que constituem o sistema, e como</w:t>
+      </w:r>
+      <w:r>
+        <w:t xml:space="preserve"> que essas </w:t>
+      </w:r>
+      <w:r>
+        <w:t>classes se relacionam entre si</w:t>
+      </w:r>
+      <w:r>
+        <w:t>. A UML permite criar diagrama</w:t>
+      </w:r>
+      <w:r>
+        <w:t>s</w:t>
+      </w:r>
+      <w:r>
+        <w:t xml:space="preserve"> de classes com diferentes níveis de detalhamento</w:t>
+      </w:r>
+      <w:r>
+        <w:t xml:space="preserve"> devido aos recursos disponíveis</w:t>
+      </w:r>
+      <w:r>
+        <w:t xml:space="preserve"> (Sommerville, 2011).</w:t>
+      </w:r>
+    </w:p>
+    <w:p>
+      <w:pPr>
+        <w:pStyle w:val="Pargrafo"/>
+      </w:pPr>
+      <w:r>
+        <w:t xml:space="preserve">Ao desenvolver um diagrama de classe, é de suma importância identificar os objetos responsáveis por compor o sistema, para então </w:t>
+      </w:r>
+      <w:r>
+        <w:t>representá-los</w:t>
+      </w:r>
+      <w:r>
+        <w:t xml:space="preserve"> como classes</w:t>
+      </w:r>
+      <w:r>
+        <w:t xml:space="preserve">. Após a representação das classes, é possível estudar como o relacionamento entre elas </w:t>
+      </w:r>
+      <w:r>
+        <w:t xml:space="preserve">tem seu funcionamento </w:t>
+      </w:r>
+      <w:r>
+        <w:t>(Sommerville, 2011).</w:t>
+      </w:r>
+    </w:p>
+    <w:p>
+      <w:pPr>
+        <w:pStyle w:val="Pargrafo"/>
+      </w:pPr>
+      <w:r>
+        <w:t>A FIGURA 9 apresenta um exemplo de diagrama de classes de um sistema de saúde.</w:t>
+      </w:r>
+    </w:p>
+    <w:p>
+      <w:pPr>
+        <w:pStyle w:val="Pargrafo"/>
+      </w:pPr>
+      <w:r>
+        <w:drawing>
+          <wp:inline distT="0" distB="0" distL="0" distR="0" wp14:anchorId="6DF441FA" wp14:editId="3C1CE033">
+            <wp:extent cx="4133850" cy="2750024"/>
+            <wp:effectExtent l="0" t="0" r="0" b="0"/>
+            <wp:docPr id="10" name="Imagem 10" descr="Diagrama&#10;&#10;Descrição gerada automaticamente"/>
+            <wp:cNvGraphicFramePr>
+              <a:graphicFrameLocks xmlns:a="http://schemas.openxmlformats.org/drawingml/2006/main" noChangeAspect="1"/>
+            </wp:cNvGraphicFramePr>
+            <a:graphic xmlns:a="http://schemas.openxmlformats.org/drawingml/2006/main">
+              <a:graphicData uri="http://schemas.openxmlformats.org/drawingml/2006/picture">
+                <pic:pic xmlns:pic="http://schemas.openxmlformats.org/drawingml/2006/picture">
+                  <pic:nvPicPr>
+                    <pic:cNvPr id="10" name="Imagem 10" descr="Diagrama&#10;&#10;Descrição gerada automaticamente"/>
+                    <pic:cNvPicPr/>
+                  </pic:nvPicPr>
+                  <pic:blipFill>
+                    <a:blip r:embed="rId16"/>
+                    <a:stretch>
+                      <a:fillRect/>
+                    </a:stretch>
+                  </pic:blipFill>
+                  <pic:spPr>
+                    <a:xfrm>
+                      <a:off x="0" y="0"/>
+                      <a:ext cx="4143441" cy="2756404"/>
+                    </a:xfrm>
+                    <a:prstGeom prst="rect">
+                      <a:avLst/>
+                    </a:prstGeom>
+                  </pic:spPr>
+                </pic:pic>
+              </a:graphicData>
+            </a:graphic>
+          </wp:inline>
+        </w:drawing>
+      </w:r>
+      <w:r>
+        <w:t xml:space="preserve"> </w:t>
+      </w:r>
+    </w:p>
+    <w:p>
+      <w:pPr>
+        <w:pStyle w:val="Pargrafo"/>
+        <w:ind w:firstLine="0"/>
+        <w:rPr>
+          <w:sz w:val="20"/>
+          <w:szCs w:val="18"/>
+        </w:rPr>
+      </w:pPr>
+      <w:r>
+        <w:rPr>
+          <w:sz w:val="20"/>
+          <w:szCs w:val="18"/>
+        </w:rPr>
+        <w:t>FIGURA 9 – Diagrama de classes de um sistema de saúde.</w:t>
+      </w:r>
+    </w:p>
+    <w:p>
+      <w:pPr>
+        <w:pStyle w:val="Pargrafo"/>
+        <w:ind w:firstLine="0"/>
+        <w:rPr>
+          <w:sz w:val="20"/>
+          <w:szCs w:val="18"/>
+        </w:rPr>
+      </w:pPr>
+      <w:r>
+        <w:rPr>
+          <w:sz w:val="20"/>
+          <w:szCs w:val="18"/>
+        </w:rPr>
+        <w:t>Fonte: Sommerville, 2011, pág. 91.</w:t>
+      </w:r>
+    </w:p>
+    <w:p>
+      <w:pPr>
+        <w:pStyle w:val="Pargrafo"/>
+        <w:ind w:firstLine="0"/>
+        <w:rPr>
+          <w:sz w:val="20"/>
+          <w:szCs w:val="18"/>
+        </w:rPr>
+      </w:pPr>
+    </w:p>
+    <w:p>
+      <w:pPr>
+        <w:pStyle w:val="Pargrafo"/>
+      </w:pPr>
+      <w:r>
+        <w:t>Na FIGURA 9, cada retângulo representa uma classe e as linhas o relacionamento entre elas. Cada relacionamento possui uma identificação por escrito, indicando</w:t>
+      </w:r>
+      <w:r>
+        <w:t xml:space="preserve"> o porquê da relação existir. Nas extremidades de cada linha está indicado como a relação funciona de forma quantitativa.</w:t>
+      </w:r>
+    </w:p>
+    <w:p>
+      <w:pPr>
+        <w:pStyle w:val="Pargrafo"/>
+      </w:pPr>
+      <w:r>
+        <w:t xml:space="preserve">Conclui-se que o diagrama de classes é uma representação dos objetos do sistema. Após a identificação dos objetos, o diagrama é construído e o relacionamento entre as classes é feito. Cada relação </w:t>
+      </w:r>
+      <w:r>
+        <w:t xml:space="preserve">possui a sua </w:t>
+      </w:r>
+      <w:r>
+        <w:lastRenderedPageBreak/>
+        <w:t>particularidade. A quantidade de objetos envolvidos em cada relacionamento varia com o propósito da relação.</w:t>
+      </w:r>
+    </w:p>
+    <w:p>
+      <w:pPr>
+        <w:pStyle w:val="Pargrafo"/>
+      </w:pPr>
+    </w:p>
+    <w:p>
+      <w:pPr>
+        <w:pStyle w:val="Ttulo3"/>
+      </w:pPr>
+      <w:bookmarkStart w:id="15" w:name="_Toc114959154"/>
+      <w:r>
+        <w:t>1.5.4 Diagrama de eventos</w:t>
+      </w:r>
+      <w:bookmarkEnd w:id="15"/>
+    </w:p>
+    <w:p>
+      <w:pPr>
+        <w:pStyle w:val="Pargrafo"/>
+      </w:pPr>
+      <w:r>
+        <w:t>O diagrama de eventos tem como responsabilidade demonstrar como que o sistema se comporta referente a eventos externos e internos. É baseada na teoria na qual um sistema possui um número limitado de estados, e que os eventos existentes no software somente transferem o seu estado atual para algum outro estado (Sommerville, 2011).</w:t>
+      </w:r>
+    </w:p>
     <w:sectPr>
-      <w:footerReference w:type="default" r:id="rId15"/>
+      <w:footerReference w:type="default" r:id="rId17"/>
       <w:pgSz w:w="11906" w:h="16838"/>
       <w:pgMar w:top="1417" w:right="1701" w:bottom="1417" w:left="1701" w:header="708" w:footer="708" w:gutter="0"/>
       <w:cols w:space="708"/>
@@ -6858,6 +7340,25 @@
       </w:r>
       <w:r>
         <w:t>.</w:t>
+      </w:r>
+    </w:p>
+  </w:footnote>
+  <w:footnote w:id="2">
+    <w:p>
+      <w:pPr>
+        <w:pStyle w:val="Textodenotaderodap"/>
+      </w:pPr>
+      <w:r>
+        <w:rPr>
+          <w:rStyle w:val="Refdenotaderodap"/>
+        </w:rPr>
+        <w:footnoteRef/>
+      </w:r>
+      <w:r>
+        <w:t xml:space="preserve"> </w:t>
+      </w:r>
+      <w:r>
+        <w:t>Nota do autor: O diagrama da FIGURA 8 é referente ao caso de uso “Ver informações de pacientes” apresentado na FIGURA 7.</w:t>
       </w:r>
     </w:p>
   </w:footnote>

</xml_diff>

<commit_message>
feat(desenvolvimento): adiciona diagrama de estados
</commit_message>
<xml_diff>
--- a/TCC.docx
+++ b/TCC.docx
@@ -1672,6 +1672,20 @@
     </w:p>
     <w:p>
       <w:pPr>
+        <w:tabs>
+          <w:tab w:val="left" w:leader="dot" w:pos="8080"/>
+        </w:tabs>
+      </w:pPr>
+      <w:r>
+        <w:t>FIGURA 10 – Diagrama de estados de um sistema de micro-ondas</w:t>
+      </w:r>
+      <w:r>
+        <w:tab/>
+        <w:t>32</w:t>
+      </w:r>
+    </w:p>
+    <w:p>
+      <w:pPr>
         <w:jc w:val="left"/>
       </w:pPr>
       <w:r>
@@ -1962,7 +1976,7 @@
           <w:r>
             <w:fldChar w:fldCharType="separate"/>
           </w:r>
-          <w:hyperlink w:anchor="_Toc114959139" w:history="1">
+          <w:hyperlink w:anchor="_Toc115539373" w:history="1">
             <w:r>
               <w:rPr>
                 <w:rStyle w:val="Hyperlink"/>
@@ -1989,7 +2003,7 @@
                 <w:noProof/>
                 <w:webHidden/>
               </w:rPr>
-              <w:instrText xml:space="preserve"> PAGEREF _Toc114959139 \h </w:instrText>
+              <w:instrText xml:space="preserve"> PAGEREF _Toc115539373 \h </w:instrText>
             </w:r>
             <w:r>
               <w:rPr>
@@ -2030,7 +2044,7 @@
               <w:lang w:eastAsia="pt-BR"/>
             </w:rPr>
           </w:pPr>
-          <w:hyperlink w:anchor="_Toc114959140" w:history="1">
+          <w:hyperlink w:anchor="_Toc115539374" w:history="1">
             <w:r>
               <w:rPr>
                 <w:rStyle w:val="Hyperlink"/>
@@ -2057,7 +2071,7 @@
                 <w:noProof/>
                 <w:webHidden/>
               </w:rPr>
-              <w:instrText xml:space="preserve"> PAGEREF _Toc114959140 \h </w:instrText>
+              <w:instrText xml:space="preserve"> PAGEREF _Toc115539374 \h </w:instrText>
             </w:r>
             <w:r>
               <w:rPr>
@@ -2101,7 +2115,7 @@
               <w:lang w:eastAsia="pt-BR"/>
             </w:rPr>
           </w:pPr>
-          <w:hyperlink w:anchor="_Toc114959141" w:history="1">
+          <w:hyperlink w:anchor="_Toc115539375" w:history="1">
             <w:r>
               <w:rPr>
                 <w:rStyle w:val="Hyperlink"/>
@@ -2128,7 +2142,7 @@
                 <w:noProof/>
                 <w:webHidden/>
               </w:rPr>
-              <w:instrText xml:space="preserve"> PAGEREF _Toc114959141 \h </w:instrText>
+              <w:instrText xml:space="preserve"> PAGEREF _Toc115539375 \h </w:instrText>
             </w:r>
             <w:r>
               <w:rPr>
@@ -2172,7 +2186,7 @@
               <w:lang w:eastAsia="pt-BR"/>
             </w:rPr>
           </w:pPr>
-          <w:hyperlink w:anchor="_Toc114959142" w:history="1">
+          <w:hyperlink w:anchor="_Toc115539376" w:history="1">
             <w:r>
               <w:rPr>
                 <w:rStyle w:val="Hyperlink"/>
@@ -2199,7 +2213,7 @@
                 <w:noProof/>
                 <w:webHidden/>
               </w:rPr>
-              <w:instrText xml:space="preserve"> PAGEREF _Toc114959142 \h </w:instrText>
+              <w:instrText xml:space="preserve"> PAGEREF _Toc115539376 \h </w:instrText>
             </w:r>
             <w:r>
               <w:rPr>
@@ -2243,7 +2257,7 @@
               <w:lang w:eastAsia="pt-BR"/>
             </w:rPr>
           </w:pPr>
-          <w:hyperlink w:anchor="_Toc114959143" w:history="1">
+          <w:hyperlink w:anchor="_Toc115539377" w:history="1">
             <w:r>
               <w:rPr>
                 <w:rStyle w:val="Hyperlink"/>
@@ -2270,7 +2284,7 @@
                 <w:noProof/>
                 <w:webHidden/>
               </w:rPr>
-              <w:instrText xml:space="preserve"> PAGEREF _Toc114959143 \h </w:instrText>
+              <w:instrText xml:space="preserve"> PAGEREF _Toc115539377 \h </w:instrText>
             </w:r>
             <w:r>
               <w:rPr>
@@ -2314,7 +2328,7 @@
               <w:lang w:eastAsia="pt-BR"/>
             </w:rPr>
           </w:pPr>
-          <w:hyperlink w:anchor="_Toc114959144" w:history="1">
+          <w:hyperlink w:anchor="_Toc115539378" w:history="1">
             <w:r>
               <w:rPr>
                 <w:rStyle w:val="Hyperlink"/>
@@ -2341,7 +2355,7 @@
                 <w:noProof/>
                 <w:webHidden/>
               </w:rPr>
-              <w:instrText xml:space="preserve"> PAGEREF _Toc114959144 \h </w:instrText>
+              <w:instrText xml:space="preserve"> PAGEREF _Toc115539378 \h </w:instrText>
             </w:r>
             <w:r>
               <w:rPr>
@@ -2385,7 +2399,7 @@
               <w:lang w:eastAsia="pt-BR"/>
             </w:rPr>
           </w:pPr>
-          <w:hyperlink w:anchor="_Toc114959145" w:history="1">
+          <w:hyperlink w:anchor="_Toc115539379" w:history="1">
             <w:r>
               <w:rPr>
                 <w:rStyle w:val="Hyperlink"/>
@@ -2412,7 +2426,7 @@
                 <w:noProof/>
                 <w:webHidden/>
               </w:rPr>
-              <w:instrText xml:space="preserve"> PAGEREF _Toc114959145 \h </w:instrText>
+              <w:instrText xml:space="preserve"> PAGEREF _Toc115539379 \h </w:instrText>
             </w:r>
             <w:r>
               <w:rPr>
@@ -2456,7 +2470,7 @@
               <w:lang w:eastAsia="pt-BR"/>
             </w:rPr>
           </w:pPr>
-          <w:hyperlink w:anchor="_Toc114959146" w:history="1">
+          <w:hyperlink w:anchor="_Toc115539380" w:history="1">
             <w:r>
               <w:rPr>
                 <w:rStyle w:val="Hyperlink"/>
@@ -2483,7 +2497,7 @@
                 <w:noProof/>
                 <w:webHidden/>
               </w:rPr>
-              <w:instrText xml:space="preserve"> PAGEREF _Toc114959146 \h </w:instrText>
+              <w:instrText xml:space="preserve"> PAGEREF _Toc115539380 \h </w:instrText>
             </w:r>
             <w:r>
               <w:rPr>
@@ -2527,7 +2541,7 @@
               <w:lang w:eastAsia="pt-BR"/>
             </w:rPr>
           </w:pPr>
-          <w:hyperlink w:anchor="_Toc114959147" w:history="1">
+          <w:hyperlink w:anchor="_Toc115539381" w:history="1">
             <w:r>
               <w:rPr>
                 <w:rStyle w:val="Hyperlink"/>
@@ -2554,7 +2568,7 @@
                 <w:noProof/>
                 <w:webHidden/>
               </w:rPr>
-              <w:instrText xml:space="preserve"> PAGEREF _Toc114959147 \h </w:instrText>
+              <w:instrText xml:space="preserve"> PAGEREF _Toc115539381 \h </w:instrText>
             </w:r>
             <w:r>
               <w:rPr>
@@ -2598,7 +2612,7 @@
               <w:lang w:eastAsia="pt-BR"/>
             </w:rPr>
           </w:pPr>
-          <w:hyperlink w:anchor="_Toc114959148" w:history="1">
+          <w:hyperlink w:anchor="_Toc115539382" w:history="1">
             <w:r>
               <w:rPr>
                 <w:rStyle w:val="Hyperlink"/>
@@ -2625,7 +2639,7 @@
                 <w:noProof/>
                 <w:webHidden/>
               </w:rPr>
-              <w:instrText xml:space="preserve"> PAGEREF _Toc114959148 \h </w:instrText>
+              <w:instrText xml:space="preserve"> PAGEREF _Toc115539382 \h </w:instrText>
             </w:r>
             <w:r>
               <w:rPr>
@@ -2669,7 +2683,7 @@
               <w:lang w:eastAsia="pt-BR"/>
             </w:rPr>
           </w:pPr>
-          <w:hyperlink w:anchor="_Toc114959149" w:history="1">
+          <w:hyperlink w:anchor="_Toc115539383" w:history="1">
             <w:r>
               <w:rPr>
                 <w:rStyle w:val="Hyperlink"/>
@@ -2696,7 +2710,7 @@
                 <w:noProof/>
                 <w:webHidden/>
               </w:rPr>
-              <w:instrText xml:space="preserve"> PAGEREF _Toc114959149 \h </w:instrText>
+              <w:instrText xml:space="preserve"> PAGEREF _Toc115539383 \h </w:instrText>
             </w:r>
             <w:r>
               <w:rPr>
@@ -2740,7 +2754,7 @@
               <w:lang w:eastAsia="pt-BR"/>
             </w:rPr>
           </w:pPr>
-          <w:hyperlink w:anchor="_Toc114959150" w:history="1">
+          <w:hyperlink w:anchor="_Toc115539384" w:history="1">
             <w:r>
               <w:rPr>
                 <w:rStyle w:val="Hyperlink"/>
@@ -2767,7 +2781,7 @@
                 <w:noProof/>
                 <w:webHidden/>
               </w:rPr>
-              <w:instrText xml:space="preserve"> PAGEREF _Toc114959150 \h </w:instrText>
+              <w:instrText xml:space="preserve"> PAGEREF _Toc115539384 \h </w:instrText>
             </w:r>
             <w:r>
               <w:rPr>
@@ -2811,7 +2825,7 @@
               <w:lang w:eastAsia="pt-BR"/>
             </w:rPr>
           </w:pPr>
-          <w:hyperlink w:anchor="_Toc114959151" w:history="1">
+          <w:hyperlink w:anchor="_Toc115539385" w:history="1">
             <w:r>
               <w:rPr>
                 <w:rStyle w:val="Hyperlink"/>
@@ -2838,7 +2852,7 @@
                 <w:noProof/>
                 <w:webHidden/>
               </w:rPr>
-              <w:instrText xml:space="preserve"> PAGEREF _Toc114959151 \h </w:instrText>
+              <w:instrText xml:space="preserve"> PAGEREF _Toc115539385 \h </w:instrText>
             </w:r>
             <w:r>
               <w:rPr>
@@ -2882,7 +2896,7 @@
               <w:lang w:eastAsia="pt-BR"/>
             </w:rPr>
           </w:pPr>
-          <w:hyperlink w:anchor="_Toc114959152" w:history="1">
+          <w:hyperlink w:anchor="_Toc115539386" w:history="1">
             <w:r>
               <w:rPr>
                 <w:rStyle w:val="Hyperlink"/>
@@ -2909,7 +2923,7 @@
                 <w:noProof/>
                 <w:webHidden/>
               </w:rPr>
-              <w:instrText xml:space="preserve"> PAGEREF _Toc114959152 \h </w:instrText>
+              <w:instrText xml:space="preserve"> PAGEREF _Toc115539386 \h </w:instrText>
             </w:r>
             <w:r>
               <w:rPr>
@@ -2953,7 +2967,7 @@
               <w:lang w:eastAsia="pt-BR"/>
             </w:rPr>
           </w:pPr>
-          <w:hyperlink w:anchor="_Toc114959153" w:history="1">
+          <w:hyperlink w:anchor="_Toc115539387" w:history="1">
             <w:r>
               <w:rPr>
                 <w:rStyle w:val="Hyperlink"/>
@@ -2980,7 +2994,7 @@
                 <w:noProof/>
                 <w:webHidden/>
               </w:rPr>
-              <w:instrText xml:space="preserve"> PAGEREF _Toc114959153 \h </w:instrText>
+              <w:instrText xml:space="preserve"> PAGEREF _Toc115539387 \h </w:instrText>
             </w:r>
             <w:r>
               <w:rPr>
@@ -3024,13 +3038,13 @@
               <w:lang w:eastAsia="pt-BR"/>
             </w:rPr>
           </w:pPr>
-          <w:hyperlink w:anchor="_Toc114959154" w:history="1">
+          <w:hyperlink w:anchor="_Toc115539388" w:history="1">
             <w:r>
               <w:rPr>
                 <w:rStyle w:val="Hyperlink"/>
                 <w:noProof/>
               </w:rPr>
-              <w:t>1.5.4 Diagrama de eventos</w:t>
+              <w:t>1.5.4 Diagrama de estados</w:t>
             </w:r>
             <w:r>
               <w:rPr>
@@ -3051,7 +3065,7 @@
                 <w:noProof/>
                 <w:webHidden/>
               </w:rPr>
-              <w:instrText xml:space="preserve"> PAGEREF _Toc114959154 \h </w:instrText>
+              <w:instrText xml:space="preserve"> PAGEREF _Toc115539388 \h </w:instrText>
             </w:r>
             <w:r>
               <w:rPr>
@@ -3072,6 +3086,77 @@
                 <w:webHidden/>
               </w:rPr>
               <w:t>32</w:t>
+            </w:r>
+            <w:r>
+              <w:rPr>
+                <w:noProof/>
+                <w:webHidden/>
+              </w:rPr>
+              <w:fldChar w:fldCharType="end"/>
+            </w:r>
+          </w:hyperlink>
+        </w:p>
+        <w:p>
+          <w:pPr>
+            <w:pStyle w:val="Sumrio3"/>
+            <w:tabs>
+              <w:tab w:val="right" w:leader="dot" w:pos="8494"/>
+            </w:tabs>
+            <w:rPr>
+              <w:rFonts w:asciiTheme="minorHAnsi" w:eastAsiaTheme="minorEastAsia" w:hAnsiTheme="minorHAnsi"/>
+              <w:noProof/>
+              <w:sz w:val="22"/>
+              <w:lang w:eastAsia="pt-BR"/>
+            </w:rPr>
+          </w:pPr>
+          <w:hyperlink w:anchor="_Toc115539389" w:history="1">
+            <w:r>
+              <w:rPr>
+                <w:rStyle w:val="Hyperlink"/>
+                <w:noProof/>
+              </w:rPr>
+              <w:t>1.5.4 Diagrama de atividades</w:t>
+            </w:r>
+            <w:r>
+              <w:rPr>
+                <w:noProof/>
+                <w:webHidden/>
+              </w:rPr>
+              <w:tab/>
+            </w:r>
+            <w:r>
+              <w:rPr>
+                <w:noProof/>
+                <w:webHidden/>
+              </w:rPr>
+              <w:fldChar w:fldCharType="begin"/>
+            </w:r>
+            <w:r>
+              <w:rPr>
+                <w:noProof/>
+                <w:webHidden/>
+              </w:rPr>
+              <w:instrText xml:space="preserve"> PAGEREF _Toc115539389 \h </w:instrText>
+            </w:r>
+            <w:r>
+              <w:rPr>
+                <w:noProof/>
+                <w:webHidden/>
+              </w:rPr>
+            </w:r>
+            <w:r>
+              <w:rPr>
+                <w:noProof/>
+                <w:webHidden/>
+              </w:rPr>
+              <w:fldChar w:fldCharType="separate"/>
+            </w:r>
+            <w:r>
+              <w:rPr>
+                <w:noProof/>
+                <w:webHidden/>
+              </w:rPr>
+              <w:t>33</w:t>
             </w:r>
             <w:r>
               <w:rPr>
@@ -3114,7 +3199,7 @@
         <w:pStyle w:val="Ttulo1"/>
         <w:jc w:val="center"/>
       </w:pPr>
-      <w:bookmarkStart w:id="0" w:name="_Toc114959139"/>
+      <w:bookmarkStart w:id="0" w:name="_Toc115539373"/>
       <w:r>
         <w:lastRenderedPageBreak/>
         <w:t>INTRODUÇÃO</w:t>
@@ -3643,7 +3728,7 @@
       <w:pPr>
         <w:pStyle w:val="Ttulo1"/>
       </w:pPr>
-      <w:bookmarkStart w:id="1" w:name="_Toc114959140"/>
+      <w:bookmarkStart w:id="1" w:name="_Toc115539374"/>
       <w:r>
         <w:lastRenderedPageBreak/>
         <w:t xml:space="preserve">1 </w:t>
@@ -3682,7 +3767,7 @@
       <w:pPr>
         <w:pStyle w:val="Ttulo2"/>
       </w:pPr>
-      <w:bookmarkStart w:id="2" w:name="_Toc114959141"/>
+      <w:bookmarkStart w:id="2" w:name="_Toc115539375"/>
       <w:r>
         <w:t xml:space="preserve">1.1 </w:t>
       </w:r>
@@ -3797,7 +3882,7 @@
       <w:pPr>
         <w:pStyle w:val="Ttulo2"/>
       </w:pPr>
-      <w:bookmarkStart w:id="3" w:name="_Toc114959142"/>
+      <w:bookmarkStart w:id="3" w:name="_Toc115539376"/>
       <w:r>
         <w:lastRenderedPageBreak/>
         <w:t>1.2 Ciclo de vida</w:t>
@@ -3913,7 +3998,7 @@
       <w:pPr>
         <w:pStyle w:val="Ttulo3"/>
       </w:pPr>
-      <w:bookmarkStart w:id="4" w:name="_Toc114959143"/>
+      <w:bookmarkStart w:id="4" w:name="_Toc115539377"/>
       <w:r>
         <w:t xml:space="preserve">1.2.1 </w:t>
       </w:r>
@@ -4029,7 +4114,15 @@
         <w:t xml:space="preserve">no qual </w:t>
       </w:r>
       <w:r>
-        <w:t>o software é desenvolvido em unidades de programa</w:t>
+        <w:t xml:space="preserve">o software </w:t>
+      </w:r>
+      <w:proofErr w:type="spellStart"/>
+      <w:r>
+        <w:t>é</w:t>
+      </w:r>
+      <w:proofErr w:type="spellEnd"/>
+      <w:r>
+        <w:t xml:space="preserve"> desenvolvido em unidades de programa</w:t>
       </w:r>
       <w:r>
         <w:t>,</w:t>
@@ -4261,7 +4354,7 @@
       <w:pPr>
         <w:pStyle w:val="Ttulo3"/>
       </w:pPr>
-      <w:bookmarkStart w:id="5" w:name="_Toc114959144"/>
+      <w:bookmarkStart w:id="5" w:name="_Toc115539378"/>
       <w:r>
         <w:t xml:space="preserve">1.2.2 </w:t>
       </w:r>
@@ -4480,7 +4573,7 @@
       <w:pPr>
         <w:pStyle w:val="Ttulo3"/>
       </w:pPr>
-      <w:bookmarkStart w:id="6" w:name="_Toc114959145"/>
+      <w:bookmarkStart w:id="6" w:name="_Toc115539379"/>
       <w:r>
         <w:t xml:space="preserve">1.2.3 </w:t>
       </w:r>
@@ -4507,10 +4600,7 @@
         <w:t>problemas que podem surgir durante a execução do projeto</w:t>
       </w:r>
       <w:r>
-        <w:t xml:space="preserve"> </w:t>
-      </w:r>
-      <w:r>
-        <w:t>(Pressman, 1995)</w:t>
+        <w:t xml:space="preserve"> (Pressman, 1995)</w:t>
       </w:r>
       <w:r>
         <w:t xml:space="preserve">. </w:t>
@@ -4905,7 +4995,7 @@
       <w:pPr>
         <w:pStyle w:val="Ttulo2"/>
       </w:pPr>
-      <w:bookmarkStart w:id="7" w:name="_Toc114959146"/>
+      <w:bookmarkStart w:id="7" w:name="_Toc115539380"/>
       <w:r>
         <w:t xml:space="preserve">1.3 </w:t>
       </w:r>
@@ -4952,7 +5042,7 @@
       <w:pPr>
         <w:pStyle w:val="Ttulo3"/>
       </w:pPr>
-      <w:bookmarkStart w:id="8" w:name="_Toc114959147"/>
+      <w:bookmarkStart w:id="8" w:name="_Toc115539381"/>
       <w:r>
         <w:t xml:space="preserve">1.3.1 </w:t>
       </w:r>
@@ -5292,7 +5382,7 @@
       <w:pPr>
         <w:pStyle w:val="Ttulo3"/>
       </w:pPr>
-      <w:bookmarkStart w:id="9" w:name="_Toc114959148"/>
+      <w:bookmarkStart w:id="9" w:name="_Toc115539382"/>
       <w:r>
         <w:t xml:space="preserve">1.3.2 </w:t>
       </w:r>
@@ -5900,7 +5990,7 @@
       <w:pPr>
         <w:pStyle w:val="Ttulo2"/>
       </w:pPr>
-      <w:bookmarkStart w:id="10" w:name="_Toc114959149"/>
+      <w:bookmarkStart w:id="10" w:name="_Toc115539383"/>
       <w:r>
         <w:t>1.4 Modelagem de software</w:t>
       </w:r>
@@ -6657,7 +6747,7 @@
       <w:pPr>
         <w:pStyle w:val="Ttulo2"/>
       </w:pPr>
-      <w:bookmarkStart w:id="11" w:name="_Toc114959150"/>
+      <w:bookmarkStart w:id="11" w:name="_Toc115539384"/>
       <w:r>
         <w:t>1.</w:t>
       </w:r>
@@ -6806,7 +6896,7 @@
       <w:pPr>
         <w:pStyle w:val="Ttulo3"/>
       </w:pPr>
-      <w:bookmarkStart w:id="12" w:name="_Toc114959151"/>
+      <w:bookmarkStart w:id="12" w:name="_Toc115539385"/>
       <w:r>
         <w:t>1.5.1 Caso de uso</w:t>
       </w:r>
@@ -7021,7 +7111,7 @@
       <w:pPr>
         <w:pStyle w:val="Ttulo3"/>
       </w:pPr>
-      <w:bookmarkStart w:id="13" w:name="_Toc114959152"/>
+      <w:bookmarkStart w:id="13" w:name="_Toc115539386"/>
       <w:r>
         <w:t>1.5.2 Diagrama de sequência</w:t>
       </w:r>
@@ -7177,7 +7267,7 @@
       <w:pPr>
         <w:pStyle w:val="Ttulo3"/>
       </w:pPr>
-      <w:bookmarkStart w:id="14" w:name="_Toc114959153"/>
+      <w:bookmarkStart w:id="14" w:name="_Toc115539387"/>
       <w:r>
         <w:lastRenderedPageBreak/>
         <w:t>1.5.3 Diagrama de classe</w:t>
@@ -7386,9 +7476,12 @@
       <w:pPr>
         <w:pStyle w:val="Ttulo3"/>
       </w:pPr>
-      <w:bookmarkStart w:id="15" w:name="_Toc114959154"/>
-      <w:r>
-        <w:t>1.5.4 Diagrama de eventos</w:t>
+      <w:bookmarkStart w:id="15" w:name="_Toc115539388"/>
+      <w:r>
+        <w:t xml:space="preserve">1.5.4 Diagrama de </w:t>
+      </w:r>
+      <w:r>
+        <w:t>estados</w:t>
       </w:r>
       <w:bookmarkEnd w:id="15"/>
     </w:p>
@@ -7397,11 +7490,195 @@
         <w:pStyle w:val="Pargrafo"/>
       </w:pPr>
       <w:r>
-        <w:t>O diagrama de eventos tem como responsabilidade demonstrar como que o sistema se comporta referente a eventos externos e internos. É baseada na teoria na qual um sistema possui um número limitado de estados, e que os eventos existentes no software somente transferem o seu estado atual para algum outro estado (Sommerville, 2011).</w:t>
-      </w:r>
+        <w:t xml:space="preserve">O diagrama de </w:t>
+      </w:r>
+      <w:r>
+        <w:t>estados</w:t>
+      </w:r>
+      <w:r>
+        <w:t xml:space="preserve"> (ou máquina de estados)</w:t>
+      </w:r>
+      <w:r>
+        <w:t xml:space="preserve"> tem como responsabilidade demonstrar como que o sistema se comporta referente a eventos externos e internos. É baseada na teoria na qual um sistema possui um número limitado de estados, e que os eventos existentes no software somente transferem o seu estado atual para algum outro estado (Sommerville, 2011).</w:t>
+      </w:r>
+    </w:p>
+    <w:p>
+      <w:pPr>
+        <w:pStyle w:val="Pargrafo"/>
+      </w:pPr>
+      <w:r>
+        <w:t>Essa modelagem possui um empecilho</w:t>
+      </w:r>
+      <w:r>
+        <w:t xml:space="preserve"> devido ao fato de que os eventos existentes em um software podem crescer de forma extremamente rápida. Isso </w:t>
+      </w:r>
+      <w:r>
+        <w:t>leva</w:t>
+      </w:r>
+      <w:r>
+        <w:t xml:space="preserve"> a ocultação de alguns detalhes nos modelos, que é feito através de superestados. Tais superestados englobam um determinado número de outros estados que podem ser expostos em outro diagrama (Sommerville, 2011).</w:t>
+      </w:r>
+    </w:p>
+    <w:p>
+      <w:pPr>
+        <w:pStyle w:val="Pargrafo"/>
+      </w:pPr>
+      <w:r>
+        <w:t>A FIGURA 10 apresenta um exemplo de diagrama de estados de um sistema de micro-ondas.</w:t>
+      </w:r>
+    </w:p>
+    <w:p>
+      <w:pPr>
+        <w:pStyle w:val="Pargrafo"/>
+      </w:pPr>
+      <w:r>
+        <w:drawing>
+          <wp:inline distT="0" distB="0" distL="0" distR="0" wp14:anchorId="0E563F94" wp14:editId="444CA156">
+            <wp:extent cx="4219575" cy="2442233"/>
+            <wp:effectExtent l="0" t="0" r="0" b="0"/>
+            <wp:docPr id="11" name="Imagem 11" descr="Diagrama&#10;&#10;Descrição gerada automaticamente"/>
+            <wp:cNvGraphicFramePr>
+              <a:graphicFrameLocks xmlns:a="http://schemas.openxmlformats.org/drawingml/2006/main" noChangeAspect="1"/>
+            </wp:cNvGraphicFramePr>
+            <a:graphic xmlns:a="http://schemas.openxmlformats.org/drawingml/2006/main">
+              <a:graphicData uri="http://schemas.openxmlformats.org/drawingml/2006/picture">
+                <pic:pic xmlns:pic="http://schemas.openxmlformats.org/drawingml/2006/picture">
+                  <pic:nvPicPr>
+                    <pic:cNvPr id="11" name="Imagem 11" descr="Diagrama&#10;&#10;Descrição gerada automaticamente"/>
+                    <pic:cNvPicPr/>
+                  </pic:nvPicPr>
+                  <pic:blipFill>
+                    <a:blip r:embed="rId17"/>
+                    <a:stretch>
+                      <a:fillRect/>
+                    </a:stretch>
+                  </pic:blipFill>
+                  <pic:spPr>
+                    <a:xfrm>
+                      <a:off x="0" y="0"/>
+                      <a:ext cx="4238276" cy="2453057"/>
+                    </a:xfrm>
+                    <a:prstGeom prst="rect">
+                      <a:avLst/>
+                    </a:prstGeom>
+                  </pic:spPr>
+                </pic:pic>
+              </a:graphicData>
+            </a:graphic>
+          </wp:inline>
+        </w:drawing>
+      </w:r>
+    </w:p>
+    <w:p>
+      <w:pPr>
+        <w:pStyle w:val="Pargrafo"/>
+        <w:ind w:firstLine="0"/>
+        <w:rPr>
+          <w:sz w:val="20"/>
+          <w:szCs w:val="18"/>
+        </w:rPr>
+      </w:pPr>
+      <w:r>
+        <w:rPr>
+          <w:sz w:val="20"/>
+          <w:szCs w:val="18"/>
+        </w:rPr>
+        <w:t>FIGURA 10 – Diagrama de estados de um sistema de micro-ondas.</w:t>
+      </w:r>
+    </w:p>
+    <w:p>
+      <w:pPr>
+        <w:pStyle w:val="Pargrafo"/>
+        <w:ind w:firstLine="0"/>
+        <w:rPr>
+          <w:sz w:val="20"/>
+          <w:szCs w:val="18"/>
+        </w:rPr>
+      </w:pPr>
+      <w:r>
+        <w:rPr>
+          <w:sz w:val="20"/>
+          <w:szCs w:val="18"/>
+        </w:rPr>
+        <w:t>Fonte: Sommerville, 2011, pág. 96.</w:t>
+      </w:r>
+    </w:p>
+    <w:p>
+      <w:pPr>
+        <w:pStyle w:val="Pargrafo"/>
+        <w:ind w:firstLine="0"/>
+        <w:rPr>
+          <w:sz w:val="20"/>
+          <w:szCs w:val="18"/>
+        </w:rPr>
+      </w:pPr>
+    </w:p>
+    <w:p>
+      <w:pPr>
+        <w:pStyle w:val="Pargrafo"/>
+      </w:pPr>
+      <w:r>
+        <w:t>Na FIGURA 10,</w:t>
+      </w:r>
+      <w:r>
+        <w:t xml:space="preserve"> os eventos estão sendo representados através de retângulos arredondados, sendo compostos por um título e uma descrição abaixo do título. As setas representam os estímulos responsáveis pela transição de um estado para outro. O início é representado por um círculo completamente </w:t>
+      </w:r>
+      <w:r>
+        <w:lastRenderedPageBreak/>
+        <w:t xml:space="preserve">preenchido, </w:t>
+      </w:r>
+      <w:r>
+        <w:t>enquanto</w:t>
+      </w:r>
+      <w:r>
+        <w:t xml:space="preserve"> o final é </w:t>
+      </w:r>
+      <w:r>
+        <w:t>mostrado</w:t>
+      </w:r>
+      <w:r>
+        <w:t xml:space="preserve"> por um </w:t>
+      </w:r>
+      <w:r>
+        <w:t>círculo</w:t>
+      </w:r>
+      <w:r>
+        <w:t xml:space="preserve"> </w:t>
+      </w:r>
+      <w:r>
+        <w:t>preenchido de forma parcial.</w:t>
+      </w:r>
+    </w:p>
+    <w:p>
+      <w:pPr>
+        <w:pStyle w:val="Pargrafo"/>
+      </w:pPr>
+      <w:r>
+        <w:t>Conclui-se que o diagrama de estados é um diagrama responsável por demonstrar os eventos existentes em um sistema, juntamente com os estímulos responsáveis pela transição entre esses eventos. Devido a quantidade de eventos que podem existir, o conceito de superestado pode acabar sendo necessário durante a construção do diagrama.</w:t>
+      </w:r>
+    </w:p>
+    <w:p>
+      <w:pPr>
+        <w:pStyle w:val="Pargrafo"/>
+      </w:pPr>
+    </w:p>
+    <w:p>
+      <w:pPr>
+        <w:pStyle w:val="Ttulo3"/>
+      </w:pPr>
+      <w:bookmarkStart w:id="16" w:name="_Toc115539389"/>
+      <w:r>
+        <w:t>1.5.4 Diagrama de atividades</w:t>
+      </w:r>
+      <w:bookmarkEnd w:id="16"/>
+    </w:p>
+    <w:p>
+      <w:pPr>
+        <w:pStyle w:val="Pargrafo"/>
+      </w:pPr>
     </w:p>
     <w:sectPr>
-      <w:footerReference w:type="default" r:id="rId17"/>
+      <w:footerReference w:type="default" r:id="rId18"/>
       <w:pgSz w:w="11906" w:h="16838"/>
       <w:pgMar w:top="1417" w:right="1701" w:bottom="1417" w:left="1701" w:header="708" w:footer="708" w:gutter="0"/>
       <w:cols w:space="708"/>

</xml_diff>

<commit_message>
feat(desenvolvimento): diagrama de atividades
</commit_message>
<xml_diff>
--- a/TCC.docx
+++ b/TCC.docx
@@ -1426,6 +1426,9 @@
         <w:t>, diagramas de classe, diagramas de evento, diagramas de atividade</w:t>
       </w:r>
       <w:r>
+        <w:t>s</w:t>
+      </w:r>
+      <w:r>
         <w:t xml:space="preserve"> e</w:t>
       </w:r>
       <w:r>
@@ -1686,6 +1689,20 @@
     </w:p>
     <w:p>
       <w:pPr>
+        <w:tabs>
+          <w:tab w:val="left" w:leader="dot" w:pos="8080"/>
+        </w:tabs>
+      </w:pPr>
+      <w:r>
+        <w:t>FIGURA 11 – Diagrama de atividades de um sistema de saúde</w:t>
+      </w:r>
+      <w:r>
+        <w:tab/>
+        <w:t>33</w:t>
+      </w:r>
+    </w:p>
+    <w:p>
+      <w:pPr>
         <w:jc w:val="left"/>
       </w:pPr>
       <w:r>
@@ -1735,7 +1752,19 @@
         <w:rPr>
           <w:szCs w:val="24"/>
         </w:rPr>
-        <w:t>Requisitos funcionais de um sistema mantedor de informações sobre pacientes em tratamento de saúde mental.</w:t>
+        <w:t xml:space="preserve">Requisitos funcionais de um sistema </w:t>
+      </w:r>
+      <w:r>
+        <w:rPr>
+          <w:szCs w:val="24"/>
+        </w:rPr>
+        <w:t>de saúde</w:t>
+      </w:r>
+      <w:r>
+        <w:rPr>
+          <w:szCs w:val="24"/>
+        </w:rPr>
+        <w:t>.</w:t>
       </w:r>
       <w:r>
         <w:rPr>
@@ -1780,7 +1809,19 @@
         <w:rPr>
           <w:szCs w:val="24"/>
         </w:rPr>
-        <w:t xml:space="preserve"> funcionais de um sistema mantedor de informações sobre pacientes em tratamento de saúde mental.</w:t>
+        <w:t xml:space="preserve"> funcionais de um sistema </w:t>
+      </w:r>
+      <w:r>
+        <w:rPr>
+          <w:szCs w:val="24"/>
+        </w:rPr>
+        <w:t>de saúde</w:t>
+      </w:r>
+      <w:r>
+        <w:rPr>
+          <w:szCs w:val="24"/>
+        </w:rPr>
+        <w:t>.</w:t>
       </w:r>
       <w:r>
         <w:rPr>
@@ -1976,7 +2017,7 @@
           <w:r>
             <w:fldChar w:fldCharType="separate"/>
           </w:r>
-          <w:hyperlink w:anchor="_Toc115539373" w:history="1">
+          <w:hyperlink w:anchor="_Toc115543796" w:history="1">
             <w:r>
               <w:rPr>
                 <w:rStyle w:val="Hyperlink"/>
@@ -2003,7 +2044,7 @@
                 <w:noProof/>
                 <w:webHidden/>
               </w:rPr>
-              <w:instrText xml:space="preserve"> PAGEREF _Toc115539373 \h </w:instrText>
+              <w:instrText xml:space="preserve"> PAGEREF _Toc115543796 \h </w:instrText>
             </w:r>
             <w:r>
               <w:rPr>
@@ -2044,7 +2085,7 @@
               <w:lang w:eastAsia="pt-BR"/>
             </w:rPr>
           </w:pPr>
-          <w:hyperlink w:anchor="_Toc115539374" w:history="1">
+          <w:hyperlink w:anchor="_Toc115543797" w:history="1">
             <w:r>
               <w:rPr>
                 <w:rStyle w:val="Hyperlink"/>
@@ -2071,7 +2112,7 @@
                 <w:noProof/>
                 <w:webHidden/>
               </w:rPr>
-              <w:instrText xml:space="preserve"> PAGEREF _Toc115539374 \h </w:instrText>
+              <w:instrText xml:space="preserve"> PAGEREF _Toc115543797 \h </w:instrText>
             </w:r>
             <w:r>
               <w:rPr>
@@ -2115,7 +2156,7 @@
               <w:lang w:eastAsia="pt-BR"/>
             </w:rPr>
           </w:pPr>
-          <w:hyperlink w:anchor="_Toc115539375" w:history="1">
+          <w:hyperlink w:anchor="_Toc115543798" w:history="1">
             <w:r>
               <w:rPr>
                 <w:rStyle w:val="Hyperlink"/>
@@ -2142,7 +2183,7 @@
                 <w:noProof/>
                 <w:webHidden/>
               </w:rPr>
-              <w:instrText xml:space="preserve"> PAGEREF _Toc115539375 \h </w:instrText>
+              <w:instrText xml:space="preserve"> PAGEREF _Toc115543798 \h </w:instrText>
             </w:r>
             <w:r>
               <w:rPr>
@@ -2186,7 +2227,7 @@
               <w:lang w:eastAsia="pt-BR"/>
             </w:rPr>
           </w:pPr>
-          <w:hyperlink w:anchor="_Toc115539376" w:history="1">
+          <w:hyperlink w:anchor="_Toc115543799" w:history="1">
             <w:r>
               <w:rPr>
                 <w:rStyle w:val="Hyperlink"/>
@@ -2213,7 +2254,7 @@
                 <w:noProof/>
                 <w:webHidden/>
               </w:rPr>
-              <w:instrText xml:space="preserve"> PAGEREF _Toc115539376 \h </w:instrText>
+              <w:instrText xml:space="preserve"> PAGEREF _Toc115543799 \h </w:instrText>
             </w:r>
             <w:r>
               <w:rPr>
@@ -2257,7 +2298,7 @@
               <w:lang w:eastAsia="pt-BR"/>
             </w:rPr>
           </w:pPr>
-          <w:hyperlink w:anchor="_Toc115539377" w:history="1">
+          <w:hyperlink w:anchor="_Toc115543800" w:history="1">
             <w:r>
               <w:rPr>
                 <w:rStyle w:val="Hyperlink"/>
@@ -2284,7 +2325,7 @@
                 <w:noProof/>
                 <w:webHidden/>
               </w:rPr>
-              <w:instrText xml:space="preserve"> PAGEREF _Toc115539377 \h </w:instrText>
+              <w:instrText xml:space="preserve"> PAGEREF _Toc115543800 \h </w:instrText>
             </w:r>
             <w:r>
               <w:rPr>
@@ -2328,7 +2369,7 @@
               <w:lang w:eastAsia="pt-BR"/>
             </w:rPr>
           </w:pPr>
-          <w:hyperlink w:anchor="_Toc115539378" w:history="1">
+          <w:hyperlink w:anchor="_Toc115543801" w:history="1">
             <w:r>
               <w:rPr>
                 <w:rStyle w:val="Hyperlink"/>
@@ -2355,7 +2396,7 @@
                 <w:noProof/>
                 <w:webHidden/>
               </w:rPr>
-              <w:instrText xml:space="preserve"> PAGEREF _Toc115539378 \h </w:instrText>
+              <w:instrText xml:space="preserve"> PAGEREF _Toc115543801 \h </w:instrText>
             </w:r>
             <w:r>
               <w:rPr>
@@ -2399,7 +2440,7 @@
               <w:lang w:eastAsia="pt-BR"/>
             </w:rPr>
           </w:pPr>
-          <w:hyperlink w:anchor="_Toc115539379" w:history="1">
+          <w:hyperlink w:anchor="_Toc115543802" w:history="1">
             <w:r>
               <w:rPr>
                 <w:rStyle w:val="Hyperlink"/>
@@ -2426,7 +2467,7 @@
                 <w:noProof/>
                 <w:webHidden/>
               </w:rPr>
-              <w:instrText xml:space="preserve"> PAGEREF _Toc115539379 \h </w:instrText>
+              <w:instrText xml:space="preserve"> PAGEREF _Toc115543802 \h </w:instrText>
             </w:r>
             <w:r>
               <w:rPr>
@@ -2470,7 +2511,7 @@
               <w:lang w:eastAsia="pt-BR"/>
             </w:rPr>
           </w:pPr>
-          <w:hyperlink w:anchor="_Toc115539380" w:history="1">
+          <w:hyperlink w:anchor="_Toc115543803" w:history="1">
             <w:r>
               <w:rPr>
                 <w:rStyle w:val="Hyperlink"/>
@@ -2497,7 +2538,7 @@
                 <w:noProof/>
                 <w:webHidden/>
               </w:rPr>
-              <w:instrText xml:space="preserve"> PAGEREF _Toc115539380 \h </w:instrText>
+              <w:instrText xml:space="preserve"> PAGEREF _Toc115543803 \h </w:instrText>
             </w:r>
             <w:r>
               <w:rPr>
@@ -2541,7 +2582,7 @@
               <w:lang w:eastAsia="pt-BR"/>
             </w:rPr>
           </w:pPr>
-          <w:hyperlink w:anchor="_Toc115539381" w:history="1">
+          <w:hyperlink w:anchor="_Toc115543804" w:history="1">
             <w:r>
               <w:rPr>
                 <w:rStyle w:val="Hyperlink"/>
@@ -2568,7 +2609,7 @@
                 <w:noProof/>
                 <w:webHidden/>
               </w:rPr>
-              <w:instrText xml:space="preserve"> PAGEREF _Toc115539381 \h </w:instrText>
+              <w:instrText xml:space="preserve"> PAGEREF _Toc115543804 \h </w:instrText>
             </w:r>
             <w:r>
               <w:rPr>
@@ -2612,7 +2653,7 @@
               <w:lang w:eastAsia="pt-BR"/>
             </w:rPr>
           </w:pPr>
-          <w:hyperlink w:anchor="_Toc115539382" w:history="1">
+          <w:hyperlink w:anchor="_Toc115543805" w:history="1">
             <w:r>
               <w:rPr>
                 <w:rStyle w:val="Hyperlink"/>
@@ -2639,7 +2680,7 @@
                 <w:noProof/>
                 <w:webHidden/>
               </w:rPr>
-              <w:instrText xml:space="preserve"> PAGEREF _Toc115539382 \h </w:instrText>
+              <w:instrText xml:space="preserve"> PAGEREF _Toc115543805 \h </w:instrText>
             </w:r>
             <w:r>
               <w:rPr>
@@ -2683,7 +2724,7 @@
               <w:lang w:eastAsia="pt-BR"/>
             </w:rPr>
           </w:pPr>
-          <w:hyperlink w:anchor="_Toc115539383" w:history="1">
+          <w:hyperlink w:anchor="_Toc115543806" w:history="1">
             <w:r>
               <w:rPr>
                 <w:rStyle w:val="Hyperlink"/>
@@ -2710,7 +2751,7 @@
                 <w:noProof/>
                 <w:webHidden/>
               </w:rPr>
-              <w:instrText xml:space="preserve"> PAGEREF _Toc115539383 \h </w:instrText>
+              <w:instrText xml:space="preserve"> PAGEREF _Toc115543806 \h </w:instrText>
             </w:r>
             <w:r>
               <w:rPr>
@@ -2754,7 +2795,7 @@
               <w:lang w:eastAsia="pt-BR"/>
             </w:rPr>
           </w:pPr>
-          <w:hyperlink w:anchor="_Toc115539384" w:history="1">
+          <w:hyperlink w:anchor="_Toc115543807" w:history="1">
             <w:r>
               <w:rPr>
                 <w:rStyle w:val="Hyperlink"/>
@@ -2781,7 +2822,7 @@
                 <w:noProof/>
                 <w:webHidden/>
               </w:rPr>
-              <w:instrText xml:space="preserve"> PAGEREF _Toc115539384 \h </w:instrText>
+              <w:instrText xml:space="preserve"> PAGEREF _Toc115543807 \h </w:instrText>
             </w:r>
             <w:r>
               <w:rPr>
@@ -2825,7 +2866,7 @@
               <w:lang w:eastAsia="pt-BR"/>
             </w:rPr>
           </w:pPr>
-          <w:hyperlink w:anchor="_Toc115539385" w:history="1">
+          <w:hyperlink w:anchor="_Toc115543808" w:history="1">
             <w:r>
               <w:rPr>
                 <w:rStyle w:val="Hyperlink"/>
@@ -2852,7 +2893,7 @@
                 <w:noProof/>
                 <w:webHidden/>
               </w:rPr>
-              <w:instrText xml:space="preserve"> PAGEREF _Toc115539385 \h </w:instrText>
+              <w:instrText xml:space="preserve"> PAGEREF _Toc115543808 \h </w:instrText>
             </w:r>
             <w:r>
               <w:rPr>
@@ -2896,7 +2937,7 @@
               <w:lang w:eastAsia="pt-BR"/>
             </w:rPr>
           </w:pPr>
-          <w:hyperlink w:anchor="_Toc115539386" w:history="1">
+          <w:hyperlink w:anchor="_Toc115543809" w:history="1">
             <w:r>
               <w:rPr>
                 <w:rStyle w:val="Hyperlink"/>
@@ -2923,7 +2964,7 @@
                 <w:noProof/>
                 <w:webHidden/>
               </w:rPr>
-              <w:instrText xml:space="preserve"> PAGEREF _Toc115539386 \h </w:instrText>
+              <w:instrText xml:space="preserve"> PAGEREF _Toc115543809 \h </w:instrText>
             </w:r>
             <w:r>
               <w:rPr>
@@ -2967,7 +3008,7 @@
               <w:lang w:eastAsia="pt-BR"/>
             </w:rPr>
           </w:pPr>
-          <w:hyperlink w:anchor="_Toc115539387" w:history="1">
+          <w:hyperlink w:anchor="_Toc115543810" w:history="1">
             <w:r>
               <w:rPr>
                 <w:rStyle w:val="Hyperlink"/>
@@ -2994,7 +3035,7 @@
                 <w:noProof/>
                 <w:webHidden/>
               </w:rPr>
-              <w:instrText xml:space="preserve"> PAGEREF _Toc115539387 \h </w:instrText>
+              <w:instrText xml:space="preserve"> PAGEREF _Toc115543810 \h </w:instrText>
             </w:r>
             <w:r>
               <w:rPr>
@@ -3038,7 +3079,7 @@
               <w:lang w:eastAsia="pt-BR"/>
             </w:rPr>
           </w:pPr>
-          <w:hyperlink w:anchor="_Toc115539388" w:history="1">
+          <w:hyperlink w:anchor="_Toc115543811" w:history="1">
             <w:r>
               <w:rPr>
                 <w:rStyle w:val="Hyperlink"/>
@@ -3065,7 +3106,7 @@
                 <w:noProof/>
                 <w:webHidden/>
               </w:rPr>
-              <w:instrText xml:space="preserve"> PAGEREF _Toc115539388 \h </w:instrText>
+              <w:instrText xml:space="preserve"> PAGEREF _Toc115543811 \h </w:instrText>
             </w:r>
             <w:r>
               <w:rPr>
@@ -3109,7 +3150,7 @@
               <w:lang w:eastAsia="pt-BR"/>
             </w:rPr>
           </w:pPr>
-          <w:hyperlink w:anchor="_Toc115539389" w:history="1">
+          <w:hyperlink w:anchor="_Toc115543812" w:history="1">
             <w:r>
               <w:rPr>
                 <w:rStyle w:val="Hyperlink"/>
@@ -3136,7 +3177,7 @@
                 <w:noProof/>
                 <w:webHidden/>
               </w:rPr>
-              <w:instrText xml:space="preserve"> PAGEREF _Toc115539389 \h </w:instrText>
+              <w:instrText xml:space="preserve"> PAGEREF _Toc115543812 \h </w:instrText>
             </w:r>
             <w:r>
               <w:rPr>
@@ -3157,6 +3198,74 @@
                 <w:webHidden/>
               </w:rPr>
               <w:t>33</w:t>
+            </w:r>
+            <w:r>
+              <w:rPr>
+                <w:noProof/>
+                <w:webHidden/>
+              </w:rPr>
+              <w:fldChar w:fldCharType="end"/>
+            </w:r>
+          </w:hyperlink>
+        </w:p>
+        <w:p>
+          <w:pPr>
+            <w:pStyle w:val="Sumrio1"/>
+            <w:rPr>
+              <w:rFonts w:asciiTheme="minorHAnsi" w:eastAsiaTheme="minorEastAsia" w:hAnsiTheme="minorHAnsi"/>
+              <w:noProof/>
+              <w:sz w:val="22"/>
+              <w:lang w:eastAsia="pt-BR"/>
+            </w:rPr>
+          </w:pPr>
+          <w:hyperlink w:anchor="_Toc115543813" w:history="1">
+            <w:r>
+              <w:rPr>
+                <w:rStyle w:val="Hyperlink"/>
+                <w:noProof/>
+              </w:rPr>
+              <w:t>2 METODOLOGIA SCRUM</w:t>
+            </w:r>
+            <w:r>
+              <w:rPr>
+                <w:noProof/>
+                <w:webHidden/>
+              </w:rPr>
+              <w:tab/>
+            </w:r>
+            <w:r>
+              <w:rPr>
+                <w:noProof/>
+                <w:webHidden/>
+              </w:rPr>
+              <w:fldChar w:fldCharType="begin"/>
+            </w:r>
+            <w:r>
+              <w:rPr>
+                <w:noProof/>
+                <w:webHidden/>
+              </w:rPr>
+              <w:instrText xml:space="preserve"> PAGEREF _Toc115543813 \h </w:instrText>
+            </w:r>
+            <w:r>
+              <w:rPr>
+                <w:noProof/>
+                <w:webHidden/>
+              </w:rPr>
+            </w:r>
+            <w:r>
+              <w:rPr>
+                <w:noProof/>
+                <w:webHidden/>
+              </w:rPr>
+              <w:fldChar w:fldCharType="separate"/>
+            </w:r>
+            <w:r>
+              <w:rPr>
+                <w:noProof/>
+                <w:webHidden/>
+              </w:rPr>
+              <w:t>35</w:t>
             </w:r>
             <w:r>
               <w:rPr>
@@ -3199,7 +3308,7 @@
         <w:pStyle w:val="Ttulo1"/>
         <w:jc w:val="center"/>
       </w:pPr>
-      <w:bookmarkStart w:id="0" w:name="_Toc115539373"/>
+      <w:bookmarkStart w:id="0" w:name="_Toc115543796"/>
       <w:r>
         <w:lastRenderedPageBreak/>
         <w:t>INTRODUÇÃO</w:t>
@@ -3728,7 +3837,7 @@
       <w:pPr>
         <w:pStyle w:val="Ttulo1"/>
       </w:pPr>
-      <w:bookmarkStart w:id="1" w:name="_Toc115539374"/>
+      <w:bookmarkStart w:id="1" w:name="_Toc115543797"/>
       <w:r>
         <w:lastRenderedPageBreak/>
         <w:t xml:space="preserve">1 </w:t>
@@ -3767,7 +3876,7 @@
       <w:pPr>
         <w:pStyle w:val="Ttulo2"/>
       </w:pPr>
-      <w:bookmarkStart w:id="2" w:name="_Toc115539375"/>
+      <w:bookmarkStart w:id="2" w:name="_Toc115543798"/>
       <w:r>
         <w:t xml:space="preserve">1.1 </w:t>
       </w:r>
@@ -3882,7 +3991,7 @@
       <w:pPr>
         <w:pStyle w:val="Ttulo2"/>
       </w:pPr>
-      <w:bookmarkStart w:id="3" w:name="_Toc115539376"/>
+      <w:bookmarkStart w:id="3" w:name="_Toc115543799"/>
       <w:r>
         <w:lastRenderedPageBreak/>
         <w:t>1.2 Ciclo de vida</w:t>
@@ -3998,7 +4107,7 @@
       <w:pPr>
         <w:pStyle w:val="Ttulo3"/>
       </w:pPr>
-      <w:bookmarkStart w:id="4" w:name="_Toc115539377"/>
+      <w:bookmarkStart w:id="4" w:name="_Toc115543800"/>
       <w:r>
         <w:t xml:space="preserve">1.2.1 </w:t>
       </w:r>
@@ -4354,7 +4463,7 @@
       <w:pPr>
         <w:pStyle w:val="Ttulo3"/>
       </w:pPr>
-      <w:bookmarkStart w:id="5" w:name="_Toc115539378"/>
+      <w:bookmarkStart w:id="5" w:name="_Toc115543801"/>
       <w:r>
         <w:t xml:space="preserve">1.2.2 </w:t>
       </w:r>
@@ -4573,7 +4682,7 @@
       <w:pPr>
         <w:pStyle w:val="Ttulo3"/>
       </w:pPr>
-      <w:bookmarkStart w:id="6" w:name="_Toc115539379"/>
+      <w:bookmarkStart w:id="6" w:name="_Toc115543802"/>
       <w:r>
         <w:t xml:space="preserve">1.2.3 </w:t>
       </w:r>
@@ -4995,7 +5104,7 @@
       <w:pPr>
         <w:pStyle w:val="Ttulo2"/>
       </w:pPr>
-      <w:bookmarkStart w:id="7" w:name="_Toc115539380"/>
+      <w:bookmarkStart w:id="7" w:name="_Toc115543803"/>
       <w:r>
         <w:t xml:space="preserve">1.3 </w:t>
       </w:r>
@@ -5042,7 +5151,7 @@
       <w:pPr>
         <w:pStyle w:val="Ttulo3"/>
       </w:pPr>
-      <w:bookmarkStart w:id="8" w:name="_Toc115539381"/>
+      <w:bookmarkStart w:id="8" w:name="_Toc115543804"/>
       <w:r>
         <w:t xml:space="preserve">1.3.1 </w:t>
       </w:r>
@@ -5158,21 +5267,14 @@
           <w:sz w:val="20"/>
           <w:szCs w:val="20"/>
         </w:rPr>
-        <w:t xml:space="preserve"> mantedor de</w:t>
+        <w:t xml:space="preserve"> </w:t>
       </w:r>
       <w:r>
         <w:rPr>
           <w:sz w:val="20"/>
           <w:szCs w:val="20"/>
         </w:rPr>
-        <w:t xml:space="preserve"> informações sobre pacientes em tratamento de saúde mental</w:t>
-      </w:r>
-      <w:r>
-        <w:rPr>
-          <w:sz w:val="20"/>
-          <w:szCs w:val="20"/>
-        </w:rPr>
-        <w:t>.</w:t>
+        <w:t>de saúde.</w:t>
       </w:r>
     </w:p>
     <w:tbl>
@@ -5382,7 +5484,7 @@
       <w:pPr>
         <w:pStyle w:val="Ttulo3"/>
       </w:pPr>
-      <w:bookmarkStart w:id="9" w:name="_Toc115539382"/>
+      <w:bookmarkStart w:id="9" w:name="_Toc115543805"/>
       <w:r>
         <w:t xml:space="preserve">1.3.2 </w:t>
       </w:r>
@@ -5745,14 +5847,14 @@
           <w:sz w:val="20"/>
           <w:szCs w:val="20"/>
         </w:rPr>
-        <w:t xml:space="preserve"> mantedor de</w:t>
+        <w:t xml:space="preserve"> </w:t>
       </w:r>
       <w:r>
         <w:rPr>
           <w:sz w:val="20"/>
           <w:szCs w:val="20"/>
         </w:rPr>
-        <w:t xml:space="preserve"> informações sobre pacientes em tratamento de saúde mental.</w:t>
+        <w:t>de saúde</w:t>
       </w:r>
     </w:p>
     <w:tbl>
@@ -5990,7 +6092,7 @@
       <w:pPr>
         <w:pStyle w:val="Ttulo2"/>
       </w:pPr>
-      <w:bookmarkStart w:id="10" w:name="_Toc115539383"/>
+      <w:bookmarkStart w:id="10" w:name="_Toc115543806"/>
       <w:r>
         <w:t>1.4 Modelagem de software</w:t>
       </w:r>
@@ -6747,7 +6849,7 @@
       <w:pPr>
         <w:pStyle w:val="Ttulo2"/>
       </w:pPr>
-      <w:bookmarkStart w:id="11" w:name="_Toc115539384"/>
+      <w:bookmarkStart w:id="11" w:name="_Toc115543807"/>
       <w:r>
         <w:t>1.</w:t>
       </w:r>
@@ -6896,7 +6998,7 @@
       <w:pPr>
         <w:pStyle w:val="Ttulo3"/>
       </w:pPr>
-      <w:bookmarkStart w:id="12" w:name="_Toc115539385"/>
+      <w:bookmarkStart w:id="12" w:name="_Toc115543808"/>
       <w:r>
         <w:t>1.5.1 Caso de uso</w:t>
       </w:r>
@@ -7111,7 +7213,7 @@
       <w:pPr>
         <w:pStyle w:val="Ttulo3"/>
       </w:pPr>
-      <w:bookmarkStart w:id="13" w:name="_Toc115539386"/>
+      <w:bookmarkStart w:id="13" w:name="_Toc115543809"/>
       <w:r>
         <w:t>1.5.2 Diagrama de sequência</w:t>
       </w:r>
@@ -7122,7 +7224,25 @@
         <w:pStyle w:val="Pargrafo"/>
       </w:pPr>
       <w:r>
-        <w:t>O papel do diagrama de sequência é relacionar os atores com os objetos do sistema, além das interações entre os próprios objetos. Existem diversos tipos de interações que podem ocorrer entre os itens que compõem o diagrama de sequência, no qual a UML dispõe os recursos necessários para a elaboração</w:t>
+        <w:t>O papel do diagrama de sequência</w:t>
+      </w:r>
+      <w:r>
+        <w:t xml:space="preserve"> </w:t>
+      </w:r>
+      <w:r>
+        <w:t>é relacionar os atores com os objetos do sistema, além das interações entre os próprios objetos. Existem diversos tipos de interações que podem ocorrer entre os itens que compõem o diagrama de sequência</w:t>
+      </w:r>
+      <w:r>
+        <w:t>.</w:t>
+      </w:r>
+      <w:r>
+        <w:t xml:space="preserve"> </w:t>
+      </w:r>
+      <w:r>
+        <w:t>A</w:t>
+      </w:r>
+      <w:r>
+        <w:t xml:space="preserve"> UML dispõe os recursos necessários para a elaboração</w:t>
       </w:r>
       <w:r>
         <w:t xml:space="preserve"> desses relacionamentos</w:t>
@@ -7267,7 +7387,7 @@
       <w:pPr>
         <w:pStyle w:val="Ttulo3"/>
       </w:pPr>
-      <w:bookmarkStart w:id="14" w:name="_Toc115539387"/>
+      <w:bookmarkStart w:id="14" w:name="_Toc115543810"/>
       <w:r>
         <w:lastRenderedPageBreak/>
         <w:t>1.5.3 Diagrama de classe</w:t>
@@ -7476,7 +7596,7 @@
       <w:pPr>
         <w:pStyle w:val="Ttulo3"/>
       </w:pPr>
-      <w:bookmarkStart w:id="15" w:name="_Toc115539388"/>
+      <w:bookmarkStart w:id="15" w:name="_Toc115543811"/>
       <w:r>
         <w:t xml:space="preserve">1.5.4 Diagrama de </w:t>
       </w:r>
@@ -7666,7 +7786,7 @@
       <w:pPr>
         <w:pStyle w:val="Ttulo3"/>
       </w:pPr>
-      <w:bookmarkStart w:id="16" w:name="_Toc115539389"/>
+      <w:bookmarkStart w:id="16" w:name="_Toc115543812"/>
       <w:r>
         <w:t>1.5.4 Diagrama de atividades</w:t>
       </w:r>
@@ -7676,9 +7796,157 @@
       <w:pPr>
         <w:pStyle w:val="Pargrafo"/>
       </w:pPr>
-    </w:p>
+      <w:r>
+        <w:t>Os diagramas de atividades servem para mostrar as atividades responsáveis por constituir os processos de um sistema, juntamente com o controle que é feito para levar de uma atividade para uma outra atividade (Sommerville, 2011).</w:t>
+      </w:r>
+    </w:p>
+    <w:p>
+      <w:pPr>
+        <w:pStyle w:val="Pargrafo"/>
+      </w:pPr>
+      <w:r>
+        <w:t>Esse diagrama disponibiliza a visualização do comportamento do software explicando a sequência de ações envolvidas. É similar a um fluxograma, pois tem o papel de exibir o fluxo entre as ações executadas durante uma atividade. Contudo, em um diagrama de atividades também é possível mostrar fluxos paralelos e alternativos (IBM, 2021).</w:t>
+      </w:r>
+    </w:p>
+    <w:p>
+      <w:pPr>
+        <w:pStyle w:val="Pargrafo"/>
+      </w:pPr>
+      <w:r>
+        <w:t>A FIGURA 11 mostra um exemplo de diagrama de atividades de um sistema de saúde.</w:t>
+      </w:r>
+    </w:p>
+    <w:p>
+      <w:pPr>
+        <w:pStyle w:val="Pargrafo"/>
+      </w:pPr>
+      <w:r>
+        <w:drawing>
+          <wp:inline distT="0" distB="0" distL="0" distR="0" wp14:anchorId="64F6DFC5" wp14:editId="5EF14976">
+            <wp:extent cx="4591050" cy="2436971"/>
+            <wp:effectExtent l="0" t="0" r="0" b="1905"/>
+            <wp:docPr id="12" name="Imagem 12" descr="Diagrama&#10;&#10;Descrição gerada automaticamente"/>
+            <wp:cNvGraphicFramePr>
+              <a:graphicFrameLocks xmlns:a="http://schemas.openxmlformats.org/drawingml/2006/main" noChangeAspect="1"/>
+            </wp:cNvGraphicFramePr>
+            <a:graphic xmlns:a="http://schemas.openxmlformats.org/drawingml/2006/main">
+              <a:graphicData uri="http://schemas.openxmlformats.org/drawingml/2006/picture">
+                <pic:pic xmlns:pic="http://schemas.openxmlformats.org/drawingml/2006/picture">
+                  <pic:nvPicPr>
+                    <pic:cNvPr id="12" name="Imagem 12" descr="Diagrama&#10;&#10;Descrição gerada automaticamente"/>
+                    <pic:cNvPicPr/>
+                  </pic:nvPicPr>
+                  <pic:blipFill>
+                    <a:blip r:embed="rId18"/>
+                    <a:stretch>
+                      <a:fillRect/>
+                    </a:stretch>
+                  </pic:blipFill>
+                  <pic:spPr>
+                    <a:xfrm>
+                      <a:off x="0" y="0"/>
+                      <a:ext cx="4602791" cy="2443203"/>
+                    </a:xfrm>
+                    <a:prstGeom prst="rect">
+                      <a:avLst/>
+                    </a:prstGeom>
+                  </pic:spPr>
+                </pic:pic>
+              </a:graphicData>
+            </a:graphic>
+          </wp:inline>
+        </w:drawing>
+      </w:r>
+    </w:p>
+    <w:p>
+      <w:pPr>
+        <w:pStyle w:val="Pargrafo"/>
+        <w:ind w:firstLine="0"/>
+        <w:rPr>
+          <w:sz w:val="20"/>
+          <w:szCs w:val="18"/>
+        </w:rPr>
+      </w:pPr>
+      <w:r>
+        <w:rPr>
+          <w:sz w:val="20"/>
+          <w:szCs w:val="18"/>
+        </w:rPr>
+        <w:t>FIGURA 11 – Diagrama de atividades de um sistema de saúde</w:t>
+      </w:r>
+      <w:r>
+        <w:rPr>
+          <w:sz w:val="20"/>
+          <w:szCs w:val="18"/>
+        </w:rPr>
+        <w:t>.</w:t>
+      </w:r>
+    </w:p>
+    <w:p>
+      <w:pPr>
+        <w:pStyle w:val="Pargrafo"/>
+        <w:ind w:firstLine="0"/>
+        <w:rPr>
+          <w:sz w:val="20"/>
+          <w:szCs w:val="18"/>
+        </w:rPr>
+      </w:pPr>
+      <w:r>
+        <w:rPr>
+          <w:sz w:val="20"/>
+          <w:szCs w:val="18"/>
+        </w:rPr>
+        <w:t>Fonte: Sommerville, 2011, p. 85</w:t>
+      </w:r>
+      <w:r>
+        <w:rPr>
+          <w:sz w:val="20"/>
+          <w:szCs w:val="18"/>
+        </w:rPr>
+        <w:t>.</w:t>
+      </w:r>
+    </w:p>
+    <w:p>
+      <w:pPr>
+        <w:pStyle w:val="Pargrafo"/>
+        <w:ind w:firstLine="0"/>
+        <w:rPr>
+          <w:sz w:val="20"/>
+          <w:szCs w:val="18"/>
+        </w:rPr>
+      </w:pPr>
+    </w:p>
+    <w:p>
+      <w:pPr>
+        <w:pStyle w:val="Pargrafo"/>
+      </w:pPr>
+      <w:r>
+        <w:lastRenderedPageBreak/>
+        <w:t>Na FIGURA 11, as atividades estão sendo representadas através de retângulos arredondados. As setas representam o fluxo de trabalho responsável por levar de uma atividade para outra atividade. A barra vertical sólida mostra atividades que são executadas de forma paralela entre si, sendo necessário aguardar a conclusão de todas elas antes de continuar o fluxo. Já o losango representa uma condicional que dependendo da entrada, direciona o fluxo para uma determinada atividade.</w:t>
+      </w:r>
+    </w:p>
+    <w:p>
+      <w:pPr>
+        <w:pStyle w:val="Pargrafo"/>
+      </w:pPr>
+      <w:r>
+        <w:br w:type="page"/>
+      </w:r>
+    </w:p>
+    <w:p>
+      <w:pPr>
+        <w:pStyle w:val="Ttulo1"/>
+      </w:pPr>
+      <w:bookmarkStart w:id="17" w:name="_Toc115543813"/>
+      <w:r>
+        <w:lastRenderedPageBreak/>
+        <w:t>2 METODOLOGIA SCRUM</w:t>
+      </w:r>
+      <w:bookmarkEnd w:id="17"/>
+    </w:p>
+    <w:p/>
     <w:sectPr>
-      <w:footerReference w:type="default" r:id="rId18"/>
+      <w:footerReference w:type="default" r:id="rId19"/>
       <w:pgSz w:w="11906" w:h="16838"/>
       <w:pgMar w:top="1417" w:right="1701" w:bottom="1417" w:left="1701" w:header="708" w:footer="708" w:gutter="0"/>
       <w:cols w:space="708"/>

</xml_diff>

<commit_message>
feat(desenvolvimento): adiciona conclusao diagrama de atividades
</commit_message>
<xml_diff>
--- a/TCC.docx
+++ b/TCC.docx
@@ -4223,15 +4223,7 @@
         <w:t xml:space="preserve">no qual </w:t>
       </w:r>
       <w:r>
-        <w:t xml:space="preserve">o software </w:t>
-      </w:r>
-      <w:proofErr w:type="spellStart"/>
-      <w:r>
-        <w:t>é</w:t>
-      </w:r>
-      <w:proofErr w:type="spellEnd"/>
-      <w:r>
-        <w:t xml:space="preserve"> desenvolvido em unidades de programa</w:t>
+        <w:t>o software é desenvolvido em unidades de programa</w:t>
       </w:r>
       <w:r>
         <w:t>,</w:t>
@@ -7652,6 +7644,9 @@
         <w:pStyle w:val="Pargrafo"/>
       </w:pPr>
       <w:r>
+        <w:rPr>
+          <w:noProof/>
+        </w:rPr>
         <w:drawing>
           <wp:inline distT="0" distB="0" distL="0" distR="0" wp14:anchorId="0E563F94" wp14:editId="444CA156">
             <wp:extent cx="4219575" cy="2442233"/>
@@ -7821,6 +7816,9 @@
         <w:pStyle w:val="Pargrafo"/>
       </w:pPr>
       <w:r>
+        <w:rPr>
+          <w:noProof/>
+        </w:rPr>
         <w:drawing>
           <wp:inline distT="0" distB="0" distL="0" distR="0" wp14:anchorId="64F6DFC5" wp14:editId="5EF14976">
             <wp:extent cx="4591050" cy="2436971"/>
@@ -7930,6 +7928,14 @@
         <w:pStyle w:val="Pargrafo"/>
       </w:pPr>
       <w:r>
+        <w:t>Conclui-se que o diagrama de atividades é responsável por mostrar todo o fluxo de atividades existentes no sistema e o controle realizado durante a transição de atividades. O diagrama pode conter atividades que são paralelas, ou pode conter atividades que são situacionais dependendo da entrada recebida da atividade anterior.</w:t>
+      </w:r>
+    </w:p>
+    <w:p>
+      <w:pPr>
+        <w:pStyle w:val="Pargrafo"/>
+      </w:pPr>
+      <w:r>
         <w:br w:type="page"/>
       </w:r>
     </w:p>
@@ -7944,6 +7950,7 @@
       </w:r>
       <w:bookmarkEnd w:id="17"/>
     </w:p>
+    <w:p/>
     <w:p/>
     <w:sectPr>
       <w:footerReference w:type="default" r:id="rId19"/>

</xml_diff>

<commit_message>
feat(desenvolvimento): adiciona apresentacao do capitulo scrum
</commit_message>
<xml_diff>
--- a/TCC.docx
+++ b/TCC.docx
@@ -7951,6 +7951,14 @@
       <w:bookmarkEnd w:id="17"/>
     </w:p>
     <w:p/>
+    <w:p>
+      <w:pPr>
+        <w:pStyle w:val="Pargrafo"/>
+      </w:pPr>
+      <w:r>
+        <w:t>Este capítulo apresenta detalhes sobre como a metodologia ágil Scrum é funciona ao ser aplicada em um projeto. Serão abordados tópicos sobre os fundamentos da metodologia, como os papéis que os integrantes da equipe possuem envolvendo funções como Product Owner e Scrum master, além do funcionamento da preparação e divisão de tarefas.</w:t>
+      </w:r>
+    </w:p>
     <w:p/>
     <w:sectPr>
       <w:footerReference w:type="default" r:id="rId19"/>

</xml_diff>

<commit_message>
feat(desenvolvimento): adiciona definicao do Scrum
</commit_message>
<xml_diff>
--- a/TCC.docx
+++ b/TCC.docx
@@ -2017,7 +2017,7 @@
           <w:r>
             <w:fldChar w:fldCharType="separate"/>
           </w:r>
-          <w:hyperlink w:anchor="_Toc115543796" w:history="1">
+          <w:hyperlink w:anchor="_Toc115556246" w:history="1">
             <w:r>
               <w:rPr>
                 <w:rStyle w:val="Hyperlink"/>
@@ -2044,7 +2044,7 @@
                 <w:noProof/>
                 <w:webHidden/>
               </w:rPr>
-              <w:instrText xml:space="preserve"> PAGEREF _Toc115543796 \h </w:instrText>
+              <w:instrText xml:space="preserve"> PAGEREF _Toc115556246 \h </w:instrText>
             </w:r>
             <w:r>
               <w:rPr>
@@ -2085,7 +2085,7 @@
               <w:lang w:eastAsia="pt-BR"/>
             </w:rPr>
           </w:pPr>
-          <w:hyperlink w:anchor="_Toc115543797" w:history="1">
+          <w:hyperlink w:anchor="_Toc115556247" w:history="1">
             <w:r>
               <w:rPr>
                 <w:rStyle w:val="Hyperlink"/>
@@ -2112,7 +2112,7 @@
                 <w:noProof/>
                 <w:webHidden/>
               </w:rPr>
-              <w:instrText xml:space="preserve"> PAGEREF _Toc115543797 \h </w:instrText>
+              <w:instrText xml:space="preserve"> PAGEREF _Toc115556247 \h </w:instrText>
             </w:r>
             <w:r>
               <w:rPr>
@@ -2156,7 +2156,7 @@
               <w:lang w:eastAsia="pt-BR"/>
             </w:rPr>
           </w:pPr>
-          <w:hyperlink w:anchor="_Toc115543798" w:history="1">
+          <w:hyperlink w:anchor="_Toc115556248" w:history="1">
             <w:r>
               <w:rPr>
                 <w:rStyle w:val="Hyperlink"/>
@@ -2183,7 +2183,7 @@
                 <w:noProof/>
                 <w:webHidden/>
               </w:rPr>
-              <w:instrText xml:space="preserve"> PAGEREF _Toc115543798 \h </w:instrText>
+              <w:instrText xml:space="preserve"> PAGEREF _Toc115556248 \h </w:instrText>
             </w:r>
             <w:r>
               <w:rPr>
@@ -2227,7 +2227,7 @@
               <w:lang w:eastAsia="pt-BR"/>
             </w:rPr>
           </w:pPr>
-          <w:hyperlink w:anchor="_Toc115543799" w:history="1">
+          <w:hyperlink w:anchor="_Toc115556249" w:history="1">
             <w:r>
               <w:rPr>
                 <w:rStyle w:val="Hyperlink"/>
@@ -2254,7 +2254,7 @@
                 <w:noProof/>
                 <w:webHidden/>
               </w:rPr>
-              <w:instrText xml:space="preserve"> PAGEREF _Toc115543799 \h </w:instrText>
+              <w:instrText xml:space="preserve"> PAGEREF _Toc115556249 \h </w:instrText>
             </w:r>
             <w:r>
               <w:rPr>
@@ -2298,7 +2298,7 @@
               <w:lang w:eastAsia="pt-BR"/>
             </w:rPr>
           </w:pPr>
-          <w:hyperlink w:anchor="_Toc115543800" w:history="1">
+          <w:hyperlink w:anchor="_Toc115556250" w:history="1">
             <w:r>
               <w:rPr>
                 <w:rStyle w:val="Hyperlink"/>
@@ -2325,7 +2325,7 @@
                 <w:noProof/>
                 <w:webHidden/>
               </w:rPr>
-              <w:instrText xml:space="preserve"> PAGEREF _Toc115543800 \h </w:instrText>
+              <w:instrText xml:space="preserve"> PAGEREF _Toc115556250 \h </w:instrText>
             </w:r>
             <w:r>
               <w:rPr>
@@ -2369,7 +2369,7 @@
               <w:lang w:eastAsia="pt-BR"/>
             </w:rPr>
           </w:pPr>
-          <w:hyperlink w:anchor="_Toc115543801" w:history="1">
+          <w:hyperlink w:anchor="_Toc115556251" w:history="1">
             <w:r>
               <w:rPr>
                 <w:rStyle w:val="Hyperlink"/>
@@ -2396,7 +2396,7 @@
                 <w:noProof/>
                 <w:webHidden/>
               </w:rPr>
-              <w:instrText xml:space="preserve"> PAGEREF _Toc115543801 \h </w:instrText>
+              <w:instrText xml:space="preserve"> PAGEREF _Toc115556251 \h </w:instrText>
             </w:r>
             <w:r>
               <w:rPr>
@@ -2440,7 +2440,7 @@
               <w:lang w:eastAsia="pt-BR"/>
             </w:rPr>
           </w:pPr>
-          <w:hyperlink w:anchor="_Toc115543802" w:history="1">
+          <w:hyperlink w:anchor="_Toc115556252" w:history="1">
             <w:r>
               <w:rPr>
                 <w:rStyle w:val="Hyperlink"/>
@@ -2467,7 +2467,7 @@
                 <w:noProof/>
                 <w:webHidden/>
               </w:rPr>
-              <w:instrText xml:space="preserve"> PAGEREF _Toc115543802 \h </w:instrText>
+              <w:instrText xml:space="preserve"> PAGEREF _Toc115556252 \h </w:instrText>
             </w:r>
             <w:r>
               <w:rPr>
@@ -2511,7 +2511,7 @@
               <w:lang w:eastAsia="pt-BR"/>
             </w:rPr>
           </w:pPr>
-          <w:hyperlink w:anchor="_Toc115543803" w:history="1">
+          <w:hyperlink w:anchor="_Toc115556253" w:history="1">
             <w:r>
               <w:rPr>
                 <w:rStyle w:val="Hyperlink"/>
@@ -2538,7 +2538,7 @@
                 <w:noProof/>
                 <w:webHidden/>
               </w:rPr>
-              <w:instrText xml:space="preserve"> PAGEREF _Toc115543803 \h </w:instrText>
+              <w:instrText xml:space="preserve"> PAGEREF _Toc115556253 \h </w:instrText>
             </w:r>
             <w:r>
               <w:rPr>
@@ -2582,7 +2582,7 @@
               <w:lang w:eastAsia="pt-BR"/>
             </w:rPr>
           </w:pPr>
-          <w:hyperlink w:anchor="_Toc115543804" w:history="1">
+          <w:hyperlink w:anchor="_Toc115556254" w:history="1">
             <w:r>
               <w:rPr>
                 <w:rStyle w:val="Hyperlink"/>
@@ -2609,7 +2609,7 @@
                 <w:noProof/>
                 <w:webHidden/>
               </w:rPr>
-              <w:instrText xml:space="preserve"> PAGEREF _Toc115543804 \h </w:instrText>
+              <w:instrText xml:space="preserve"> PAGEREF _Toc115556254 \h </w:instrText>
             </w:r>
             <w:r>
               <w:rPr>
@@ -2653,7 +2653,7 @@
               <w:lang w:eastAsia="pt-BR"/>
             </w:rPr>
           </w:pPr>
-          <w:hyperlink w:anchor="_Toc115543805" w:history="1">
+          <w:hyperlink w:anchor="_Toc115556255" w:history="1">
             <w:r>
               <w:rPr>
                 <w:rStyle w:val="Hyperlink"/>
@@ -2680,7 +2680,7 @@
                 <w:noProof/>
                 <w:webHidden/>
               </w:rPr>
-              <w:instrText xml:space="preserve"> PAGEREF _Toc115543805 \h </w:instrText>
+              <w:instrText xml:space="preserve"> PAGEREF _Toc115556255 \h </w:instrText>
             </w:r>
             <w:r>
               <w:rPr>
@@ -2724,7 +2724,7 @@
               <w:lang w:eastAsia="pt-BR"/>
             </w:rPr>
           </w:pPr>
-          <w:hyperlink w:anchor="_Toc115543806" w:history="1">
+          <w:hyperlink w:anchor="_Toc115556256" w:history="1">
             <w:r>
               <w:rPr>
                 <w:rStyle w:val="Hyperlink"/>
@@ -2751,7 +2751,7 @@
                 <w:noProof/>
                 <w:webHidden/>
               </w:rPr>
-              <w:instrText xml:space="preserve"> PAGEREF _Toc115543806 \h </w:instrText>
+              <w:instrText xml:space="preserve"> PAGEREF _Toc115556256 \h </w:instrText>
             </w:r>
             <w:r>
               <w:rPr>
@@ -2795,7 +2795,7 @@
               <w:lang w:eastAsia="pt-BR"/>
             </w:rPr>
           </w:pPr>
-          <w:hyperlink w:anchor="_Toc115543807" w:history="1">
+          <w:hyperlink w:anchor="_Toc115556257" w:history="1">
             <w:r>
               <w:rPr>
                 <w:rStyle w:val="Hyperlink"/>
@@ -2822,7 +2822,7 @@
                 <w:noProof/>
                 <w:webHidden/>
               </w:rPr>
-              <w:instrText xml:space="preserve"> PAGEREF _Toc115543807 \h </w:instrText>
+              <w:instrText xml:space="preserve"> PAGEREF _Toc115556257 \h </w:instrText>
             </w:r>
             <w:r>
               <w:rPr>
@@ -2866,7 +2866,7 @@
               <w:lang w:eastAsia="pt-BR"/>
             </w:rPr>
           </w:pPr>
-          <w:hyperlink w:anchor="_Toc115543808" w:history="1">
+          <w:hyperlink w:anchor="_Toc115556258" w:history="1">
             <w:r>
               <w:rPr>
                 <w:rStyle w:val="Hyperlink"/>
@@ -2893,7 +2893,7 @@
                 <w:noProof/>
                 <w:webHidden/>
               </w:rPr>
-              <w:instrText xml:space="preserve"> PAGEREF _Toc115543808 \h </w:instrText>
+              <w:instrText xml:space="preserve"> PAGEREF _Toc115556258 \h </w:instrText>
             </w:r>
             <w:r>
               <w:rPr>
@@ -2937,7 +2937,7 @@
               <w:lang w:eastAsia="pt-BR"/>
             </w:rPr>
           </w:pPr>
-          <w:hyperlink w:anchor="_Toc115543809" w:history="1">
+          <w:hyperlink w:anchor="_Toc115556259" w:history="1">
             <w:r>
               <w:rPr>
                 <w:rStyle w:val="Hyperlink"/>
@@ -2964,7 +2964,7 @@
                 <w:noProof/>
                 <w:webHidden/>
               </w:rPr>
-              <w:instrText xml:space="preserve"> PAGEREF _Toc115543809 \h </w:instrText>
+              <w:instrText xml:space="preserve"> PAGEREF _Toc115556259 \h </w:instrText>
             </w:r>
             <w:r>
               <w:rPr>
@@ -3008,7 +3008,7 @@
               <w:lang w:eastAsia="pt-BR"/>
             </w:rPr>
           </w:pPr>
-          <w:hyperlink w:anchor="_Toc115543810" w:history="1">
+          <w:hyperlink w:anchor="_Toc115556260" w:history="1">
             <w:r>
               <w:rPr>
                 <w:rStyle w:val="Hyperlink"/>
@@ -3035,7 +3035,7 @@
                 <w:noProof/>
                 <w:webHidden/>
               </w:rPr>
-              <w:instrText xml:space="preserve"> PAGEREF _Toc115543810 \h </w:instrText>
+              <w:instrText xml:space="preserve"> PAGEREF _Toc115556260 \h </w:instrText>
             </w:r>
             <w:r>
               <w:rPr>
@@ -3079,7 +3079,7 @@
               <w:lang w:eastAsia="pt-BR"/>
             </w:rPr>
           </w:pPr>
-          <w:hyperlink w:anchor="_Toc115543811" w:history="1">
+          <w:hyperlink w:anchor="_Toc115556261" w:history="1">
             <w:r>
               <w:rPr>
                 <w:rStyle w:val="Hyperlink"/>
@@ -3106,7 +3106,7 @@
                 <w:noProof/>
                 <w:webHidden/>
               </w:rPr>
-              <w:instrText xml:space="preserve"> PAGEREF _Toc115543811 \h </w:instrText>
+              <w:instrText xml:space="preserve"> PAGEREF _Toc115556261 \h </w:instrText>
             </w:r>
             <w:r>
               <w:rPr>
@@ -3150,7 +3150,7 @@
               <w:lang w:eastAsia="pt-BR"/>
             </w:rPr>
           </w:pPr>
-          <w:hyperlink w:anchor="_Toc115543812" w:history="1">
+          <w:hyperlink w:anchor="_Toc115556262" w:history="1">
             <w:r>
               <w:rPr>
                 <w:rStyle w:val="Hyperlink"/>
@@ -3177,7 +3177,7 @@
                 <w:noProof/>
                 <w:webHidden/>
               </w:rPr>
-              <w:instrText xml:space="preserve"> PAGEREF _Toc115543812 \h </w:instrText>
+              <w:instrText xml:space="preserve"> PAGEREF _Toc115556262 \h </w:instrText>
             </w:r>
             <w:r>
               <w:rPr>
@@ -3218,7 +3218,7 @@
               <w:lang w:eastAsia="pt-BR"/>
             </w:rPr>
           </w:pPr>
-          <w:hyperlink w:anchor="_Toc115543813" w:history="1">
+          <w:hyperlink w:anchor="_Toc115556263" w:history="1">
             <w:r>
               <w:rPr>
                 <w:rStyle w:val="Hyperlink"/>
@@ -3245,7 +3245,7 @@
                 <w:noProof/>
                 <w:webHidden/>
               </w:rPr>
-              <w:instrText xml:space="preserve"> PAGEREF _Toc115543813 \h </w:instrText>
+              <w:instrText xml:space="preserve"> PAGEREF _Toc115556263 \h </w:instrText>
             </w:r>
             <w:r>
               <w:rPr>
@@ -3266,6 +3266,148 @@
                 <w:webHidden/>
               </w:rPr>
               <w:t>35</w:t>
+            </w:r>
+            <w:r>
+              <w:rPr>
+                <w:noProof/>
+                <w:webHidden/>
+              </w:rPr>
+              <w:fldChar w:fldCharType="end"/>
+            </w:r>
+          </w:hyperlink>
+        </w:p>
+        <w:p>
+          <w:pPr>
+            <w:pStyle w:val="Sumrio2"/>
+            <w:tabs>
+              <w:tab w:val="right" w:leader="dot" w:pos="8494"/>
+            </w:tabs>
+            <w:rPr>
+              <w:rFonts w:asciiTheme="minorHAnsi" w:eastAsiaTheme="minorEastAsia" w:hAnsiTheme="minorHAnsi"/>
+              <w:noProof/>
+              <w:sz w:val="22"/>
+              <w:lang w:eastAsia="pt-BR"/>
+            </w:rPr>
+          </w:pPr>
+          <w:hyperlink w:anchor="_Toc115556264" w:history="1">
+            <w:r>
+              <w:rPr>
+                <w:rStyle w:val="Hyperlink"/>
+                <w:noProof/>
+              </w:rPr>
+              <w:t>2.1 Definição</w:t>
+            </w:r>
+            <w:r>
+              <w:rPr>
+                <w:noProof/>
+                <w:webHidden/>
+              </w:rPr>
+              <w:tab/>
+            </w:r>
+            <w:r>
+              <w:rPr>
+                <w:noProof/>
+                <w:webHidden/>
+              </w:rPr>
+              <w:fldChar w:fldCharType="begin"/>
+            </w:r>
+            <w:r>
+              <w:rPr>
+                <w:noProof/>
+                <w:webHidden/>
+              </w:rPr>
+              <w:instrText xml:space="preserve"> PAGEREF _Toc115556264 \h </w:instrText>
+            </w:r>
+            <w:r>
+              <w:rPr>
+                <w:noProof/>
+                <w:webHidden/>
+              </w:rPr>
+            </w:r>
+            <w:r>
+              <w:rPr>
+                <w:noProof/>
+                <w:webHidden/>
+              </w:rPr>
+              <w:fldChar w:fldCharType="separate"/>
+            </w:r>
+            <w:r>
+              <w:rPr>
+                <w:noProof/>
+                <w:webHidden/>
+              </w:rPr>
+              <w:t>35</w:t>
+            </w:r>
+            <w:r>
+              <w:rPr>
+                <w:noProof/>
+                <w:webHidden/>
+              </w:rPr>
+              <w:fldChar w:fldCharType="end"/>
+            </w:r>
+          </w:hyperlink>
+        </w:p>
+        <w:p>
+          <w:pPr>
+            <w:pStyle w:val="Sumrio2"/>
+            <w:tabs>
+              <w:tab w:val="right" w:leader="dot" w:pos="8494"/>
+            </w:tabs>
+            <w:rPr>
+              <w:rFonts w:asciiTheme="minorHAnsi" w:eastAsiaTheme="minorEastAsia" w:hAnsiTheme="minorHAnsi"/>
+              <w:noProof/>
+              <w:sz w:val="22"/>
+              <w:lang w:eastAsia="pt-BR"/>
+            </w:rPr>
+          </w:pPr>
+          <w:hyperlink w:anchor="_Toc115556265" w:history="1">
+            <w:r>
+              <w:rPr>
+                <w:rStyle w:val="Hyperlink"/>
+                <w:noProof/>
+              </w:rPr>
+              <w:t>2.2 História</w:t>
+            </w:r>
+            <w:r>
+              <w:rPr>
+                <w:noProof/>
+                <w:webHidden/>
+              </w:rPr>
+              <w:tab/>
+            </w:r>
+            <w:r>
+              <w:rPr>
+                <w:noProof/>
+                <w:webHidden/>
+              </w:rPr>
+              <w:fldChar w:fldCharType="begin"/>
+            </w:r>
+            <w:r>
+              <w:rPr>
+                <w:noProof/>
+                <w:webHidden/>
+              </w:rPr>
+              <w:instrText xml:space="preserve"> PAGEREF _Toc115556265 \h </w:instrText>
+            </w:r>
+            <w:r>
+              <w:rPr>
+                <w:noProof/>
+                <w:webHidden/>
+              </w:rPr>
+            </w:r>
+            <w:r>
+              <w:rPr>
+                <w:noProof/>
+                <w:webHidden/>
+              </w:rPr>
+              <w:fldChar w:fldCharType="separate"/>
+            </w:r>
+            <w:r>
+              <w:rPr>
+                <w:noProof/>
+                <w:webHidden/>
+              </w:rPr>
+              <w:t>36</w:t>
             </w:r>
             <w:r>
               <w:rPr>
@@ -3308,7 +3450,7 @@
         <w:pStyle w:val="Ttulo1"/>
         <w:jc w:val="center"/>
       </w:pPr>
-      <w:bookmarkStart w:id="0" w:name="_Toc115543796"/>
+      <w:bookmarkStart w:id="0" w:name="_Toc115556246"/>
       <w:r>
         <w:lastRenderedPageBreak/>
         <w:t>INTRODUÇÃO</w:t>
@@ -3837,7 +3979,7 @@
       <w:pPr>
         <w:pStyle w:val="Ttulo1"/>
       </w:pPr>
-      <w:bookmarkStart w:id="1" w:name="_Toc115543797"/>
+      <w:bookmarkStart w:id="1" w:name="_Toc115556247"/>
       <w:r>
         <w:lastRenderedPageBreak/>
         <w:t xml:space="preserve">1 </w:t>
@@ -3876,7 +4018,7 @@
       <w:pPr>
         <w:pStyle w:val="Ttulo2"/>
       </w:pPr>
-      <w:bookmarkStart w:id="2" w:name="_Toc115543798"/>
+      <w:bookmarkStart w:id="2" w:name="_Toc115556248"/>
       <w:r>
         <w:t xml:space="preserve">1.1 </w:t>
       </w:r>
@@ -3991,7 +4133,7 @@
       <w:pPr>
         <w:pStyle w:val="Ttulo2"/>
       </w:pPr>
-      <w:bookmarkStart w:id="3" w:name="_Toc115543799"/>
+      <w:bookmarkStart w:id="3" w:name="_Toc115556249"/>
       <w:r>
         <w:lastRenderedPageBreak/>
         <w:t>1.2 Ciclo de vida</w:t>
@@ -4107,7 +4249,7 @@
       <w:pPr>
         <w:pStyle w:val="Ttulo3"/>
       </w:pPr>
-      <w:bookmarkStart w:id="4" w:name="_Toc115543800"/>
+      <w:bookmarkStart w:id="4" w:name="_Toc115556250"/>
       <w:r>
         <w:t xml:space="preserve">1.2.1 </w:t>
       </w:r>
@@ -4455,7 +4597,7 @@
       <w:pPr>
         <w:pStyle w:val="Ttulo3"/>
       </w:pPr>
-      <w:bookmarkStart w:id="5" w:name="_Toc115543801"/>
+      <w:bookmarkStart w:id="5" w:name="_Toc115556251"/>
       <w:r>
         <w:t xml:space="preserve">1.2.2 </w:t>
       </w:r>
@@ -4674,7 +4816,7 @@
       <w:pPr>
         <w:pStyle w:val="Ttulo3"/>
       </w:pPr>
-      <w:bookmarkStart w:id="6" w:name="_Toc115543802"/>
+      <w:bookmarkStart w:id="6" w:name="_Toc115556252"/>
       <w:r>
         <w:t xml:space="preserve">1.2.3 </w:t>
       </w:r>
@@ -5096,7 +5238,7 @@
       <w:pPr>
         <w:pStyle w:val="Ttulo2"/>
       </w:pPr>
-      <w:bookmarkStart w:id="7" w:name="_Toc115543803"/>
+      <w:bookmarkStart w:id="7" w:name="_Toc115556253"/>
       <w:r>
         <w:t xml:space="preserve">1.3 </w:t>
       </w:r>
@@ -5143,7 +5285,7 @@
       <w:pPr>
         <w:pStyle w:val="Ttulo3"/>
       </w:pPr>
-      <w:bookmarkStart w:id="8" w:name="_Toc115543804"/>
+      <w:bookmarkStart w:id="8" w:name="_Toc115556254"/>
       <w:r>
         <w:t xml:space="preserve">1.3.1 </w:t>
       </w:r>
@@ -5476,7 +5618,7 @@
       <w:pPr>
         <w:pStyle w:val="Ttulo3"/>
       </w:pPr>
-      <w:bookmarkStart w:id="9" w:name="_Toc115543805"/>
+      <w:bookmarkStart w:id="9" w:name="_Toc115556255"/>
       <w:r>
         <w:t xml:space="preserve">1.3.2 </w:t>
       </w:r>
@@ -6084,7 +6226,7 @@
       <w:pPr>
         <w:pStyle w:val="Ttulo2"/>
       </w:pPr>
-      <w:bookmarkStart w:id="10" w:name="_Toc115543806"/>
+      <w:bookmarkStart w:id="10" w:name="_Toc115556256"/>
       <w:r>
         <w:t>1.4 Modelagem de software</w:t>
       </w:r>
@@ -6841,7 +6983,7 @@
       <w:pPr>
         <w:pStyle w:val="Ttulo2"/>
       </w:pPr>
-      <w:bookmarkStart w:id="11" w:name="_Toc115543807"/>
+      <w:bookmarkStart w:id="11" w:name="_Toc115556257"/>
       <w:r>
         <w:t>1.</w:t>
       </w:r>
@@ -6990,7 +7132,7 @@
       <w:pPr>
         <w:pStyle w:val="Ttulo3"/>
       </w:pPr>
-      <w:bookmarkStart w:id="12" w:name="_Toc115543808"/>
+      <w:bookmarkStart w:id="12" w:name="_Toc115556258"/>
       <w:r>
         <w:t>1.5.1 Caso de uso</w:t>
       </w:r>
@@ -7205,7 +7347,7 @@
       <w:pPr>
         <w:pStyle w:val="Ttulo3"/>
       </w:pPr>
-      <w:bookmarkStart w:id="13" w:name="_Toc115543809"/>
+      <w:bookmarkStart w:id="13" w:name="_Toc115556259"/>
       <w:r>
         <w:t>1.5.2 Diagrama de sequência</w:t>
       </w:r>
@@ -7379,7 +7521,7 @@
       <w:pPr>
         <w:pStyle w:val="Ttulo3"/>
       </w:pPr>
-      <w:bookmarkStart w:id="14" w:name="_Toc115543810"/>
+      <w:bookmarkStart w:id="14" w:name="_Toc115556260"/>
       <w:r>
         <w:lastRenderedPageBreak/>
         <w:t>1.5.3 Diagrama de classe</w:t>
@@ -7588,7 +7730,7 @@
       <w:pPr>
         <w:pStyle w:val="Ttulo3"/>
       </w:pPr>
-      <w:bookmarkStart w:id="15" w:name="_Toc115543811"/>
+      <w:bookmarkStart w:id="15" w:name="_Toc115556261"/>
       <w:r>
         <w:t xml:space="preserve">1.5.4 Diagrama de </w:t>
       </w:r>
@@ -7781,7 +7923,7 @@
       <w:pPr>
         <w:pStyle w:val="Ttulo3"/>
       </w:pPr>
-      <w:bookmarkStart w:id="16" w:name="_Toc115543812"/>
+      <w:bookmarkStart w:id="16" w:name="_Toc115556262"/>
       <w:r>
         <w:t>1.5.4 Diagrama de atividades</w:t>
       </w:r>
@@ -7943,7 +8085,7 @@
       <w:pPr>
         <w:pStyle w:val="Ttulo1"/>
       </w:pPr>
-      <w:bookmarkStart w:id="17" w:name="_Toc115543813"/>
+      <w:bookmarkStart w:id="17" w:name="_Toc115556263"/>
       <w:r>
         <w:lastRenderedPageBreak/>
         <w:t>2 METODOLOGIA SCRUM</w:t>
@@ -7956,10 +8098,129 @@
         <w:pStyle w:val="Pargrafo"/>
       </w:pPr>
       <w:r>
-        <w:t>Este capítulo apresenta detalhes sobre como a metodologia ágil Scrum é funciona ao ser aplicada em um projeto. Serão abordados tópicos sobre os fundamentos da metodologia, como os papéis que os integrantes da equipe possuem envolvendo funções como Product Owner e Scrum master, além do funcionamento da preparação e divisão de tarefas.</w:t>
-      </w:r>
-    </w:p>
-    <w:p/>
+        <w:t>Este capítulo apresenta detalhes sobre como a metodologia ágil Scrum é funciona ao ser aplicada em um projeto. Serão abordados tópicos sobre os fundamentos da metodologia, como os papéis que os integrantes da equipe possuem envolvendo funções como Product Owner e Scrum master, além do funcionamento da preparação e divisão d</w:t>
+      </w:r>
+      <w:r>
+        <w:t>as</w:t>
+      </w:r>
+      <w:r>
+        <w:t xml:space="preserve"> tarefas.</w:t>
+      </w:r>
+    </w:p>
+    <w:p>
+      <w:pPr>
+        <w:pStyle w:val="Pargrafo"/>
+      </w:pPr>
+    </w:p>
+    <w:p>
+      <w:pPr>
+        <w:pStyle w:val="Ttulo2"/>
+      </w:pPr>
+      <w:bookmarkStart w:id="18" w:name="_Toc115556264"/>
+      <w:r>
+        <w:t>2.1 Definição</w:t>
+      </w:r>
+      <w:bookmarkEnd w:id="18"/>
+    </w:p>
+    <w:p>
+      <w:pPr>
+        <w:pStyle w:val="Pargrafo"/>
+      </w:pPr>
+      <w:r>
+        <w:t>O Scrum é uma metodologia que considera os fatores incerteza e criatividade contidos durante o desenvolvimento do projeto. Ademais, o processo de aprendizagem</w:t>
+      </w:r>
+      <w:r>
+        <w:t xml:space="preserve"> da metodologia</w:t>
+      </w:r>
+      <w:r>
+        <w:t xml:space="preserve"> possui uma estrutura em sua volta que permite a avaliação pela equipe do que foi criado, e da forma que foi criado. É uma metodologia que enxerga a maneira que as equipes trabalham, e entrega os recursos necessários para aprimorar a auto-organização, velocidade e qualidade do trabalho (Sutherland, 2014).</w:t>
+      </w:r>
+    </w:p>
+    <w:p>
+      <w:pPr>
+        <w:pStyle w:val="Pargrafo"/>
+      </w:pPr>
+      <w:r>
+        <w:t xml:space="preserve">Tem como base a “Inspeção e Adaptação”, que consiste na ideia de dar intervalos periódicos para avaliar o que está sendo feito, para assim verificar se o projeto está alinhado com as expectativas prévias e se o resultado obtido está de acordo com essas expectativas. Também é verificado se existe alguma maneira de aprimorar a forma que o trabalho está sendo executado, e quais são os obstáculos para </w:t>
+      </w:r>
+      <w:r>
+        <w:t>a aprimoração acontecer</w:t>
+      </w:r>
+      <w:r>
+        <w:t xml:space="preserve"> (</w:t>
+      </w:r>
+      <w:r>
+        <w:t>Sutherland, 2014</w:t>
+      </w:r>
+      <w:r>
+        <w:t xml:space="preserve">). </w:t>
+      </w:r>
+    </w:p>
+    <w:p>
+      <w:pPr>
+        <w:pStyle w:val="Pargrafo"/>
+      </w:pPr>
+      <w:r>
+        <w:t>O Scrum é definido como objetivos sequenciais que devem ser concluídos em um determinado tempo estabelecido. Os objetivos vão sendo finalizados de forma cíclica, e no término de cada ciclo os feedbacks são considerados e analisados para as próximas tomadas de decisões. Tais ciclos são nomeados como Sprint</w:t>
+      </w:r>
+      <w:r>
+        <w:rPr>
+          <w:rStyle w:val="Refdenotaderodap"/>
+        </w:rPr>
+        <w:footnoteReference w:id="3"/>
+      </w:r>
+      <w:r>
+        <w:t xml:space="preserve"> </w:t>
+      </w:r>
+      <w:r>
+        <w:t>(Sutherland, 2014</w:t>
+      </w:r>
+      <w:r>
+        <w:t>).</w:t>
+      </w:r>
+    </w:p>
+    <w:p>
+      <w:pPr>
+        <w:pStyle w:val="Pargrafo"/>
+      </w:pPr>
+      <w:r>
+        <w:t>Diante dos conceitos apresentados, é possível concluir que o Scrum é uma metodologia que considera os</w:t>
+      </w:r>
+      <w:r>
+        <w:t xml:space="preserve"> fatores</w:t>
+      </w:r>
+      <w:r>
+        <w:t xml:space="preserve"> imprevisibilidade, criatividade e feedback durante o andamento do projeto. Os objetivos são feitos de forma iterativa (Sprints) dentro de um tempo</w:t>
+      </w:r>
+      <w:r>
+        <w:t xml:space="preserve"> previamente</w:t>
+      </w:r>
+      <w:r>
+        <w:t xml:space="preserve"> estabelecido. Existem intervalos nos quais tudo o que está sendo feito é avaliado pela equipe</w:t>
+      </w:r>
+      <w:r>
+        <w:t xml:space="preserve">, e as </w:t>
+      </w:r>
+      <w:r>
+        <w:lastRenderedPageBreak/>
+        <w:t>conclusões obtidas após a avaliação são consideradas para as próximas tomadas de decisões.</w:t>
+      </w:r>
+    </w:p>
+    <w:p>
+      <w:pPr>
+        <w:pStyle w:val="Pargrafo"/>
+      </w:pPr>
+    </w:p>
+    <w:p>
+      <w:pPr>
+        <w:pStyle w:val="Ttulo2"/>
+      </w:pPr>
+      <w:bookmarkStart w:id="19" w:name="_Toc115556265"/>
+      <w:r>
+        <w:t>2.2 História</w:t>
+      </w:r>
+      <w:bookmarkEnd w:id="19"/>
+    </w:p>
     <w:sectPr>
       <w:footerReference w:type="default" r:id="rId19"/>
       <w:pgSz w:w="11906" w:h="16838"/>
@@ -8075,6 +8336,22 @@
       </w:r>
       <w:r>
         <w:t>Nota do autor: O diagrama da FIGURA 8 é referente ao caso de uso “Ver informações de pacientes” apresentado na FIGURA 7.</w:t>
+      </w:r>
+    </w:p>
+  </w:footnote>
+  <w:footnote w:id="3">
+    <w:p>
+      <w:pPr>
+        <w:pStyle w:val="Textodenotaderodap"/>
+      </w:pPr>
+      <w:r>
+        <w:rPr>
+          <w:rStyle w:val="Refdenotaderodap"/>
+        </w:rPr>
+        <w:footnoteRef/>
+      </w:r>
+      <w:r>
+        <w:t xml:space="preserve"> Nota do autor: O termo Sprint será abordado de forma mais detalhada no tópico 2.3.</w:t>
       </w:r>
     </w:p>
   </w:footnote>

</xml_diff>

<commit_message>
fix(desenvolvimento): corrige explicação da scrum
</commit_message>
<xml_diff>
--- a/TCC.docx
+++ b/TCC.docx
@@ -8098,13 +8098,46 @@
         <w:pStyle w:val="Pargrafo"/>
       </w:pPr>
       <w:r>
-        <w:t>Este capítulo apresenta detalhes sobre como a metodologia ágil Scrum é funciona ao ser aplicada em um projeto. Serão abordados tópicos sobre os fundamentos da metodologia, como os papéis que os integrantes da equipe possuem envolvendo funções como Product Owner e Scrum master, além do funcionamento da preparação e divisão d</w:t>
-      </w:r>
-      <w:r>
-        <w:t>as</w:t>
-      </w:r>
-      <w:r>
-        <w:t xml:space="preserve"> tarefas.</w:t>
+        <w:t>Este capítulo apresenta detalhes sobre como a metodologia ágil Scrum</w:t>
+      </w:r>
+      <w:r>
+        <w:t xml:space="preserve"> </w:t>
+      </w:r>
+      <w:r>
+        <w:t>funciona ao ser aplicada</w:t>
+      </w:r>
+      <w:r>
+        <w:t xml:space="preserve"> em</w:t>
+      </w:r>
+      <w:r>
+        <w:t xml:space="preserve"> </w:t>
+      </w:r>
+      <w:r>
+        <w:t>qualquer</w:t>
+      </w:r>
+      <w:r>
+        <w:t xml:space="preserve"> projeto. Serão abordados tópicos sobre os fundamentos da metodologia,</w:t>
+      </w:r>
+      <w:r>
+        <w:t xml:space="preserve"> como por exemplo a</w:t>
+      </w:r>
+      <w:r>
+        <w:t xml:space="preserve"> </w:t>
+      </w:r>
+      <w:r>
+        <w:t>divisão de tarefas,</w:t>
+      </w:r>
+      <w:r>
+        <w:t xml:space="preserve"> criação de tarefas,</w:t>
+      </w:r>
+      <w:r>
+        <w:t xml:space="preserve"> papéis que cada integrante do grupo possui</w:t>
+      </w:r>
+      <w:r>
+        <w:t>, dentre outros tópicos</w:t>
+      </w:r>
+      <w:r>
+        <w:t>.</w:t>
       </w:r>
     </w:p>
     <w:p>
@@ -8127,41 +8160,119 @@
         <w:pStyle w:val="Pargrafo"/>
       </w:pPr>
       <w:r>
-        <w:t>O Scrum é uma metodologia que considera os fatores incerteza e criatividade contidos durante o desenvolvimento do projeto. Ademais, o processo de aprendizagem</w:t>
+        <w:t xml:space="preserve">O Scrum é uma metodologia que considera os fatores incerteza e criatividade </w:t>
+      </w:r>
+      <w:r>
+        <w:t>existentes</w:t>
+      </w:r>
+      <w:r>
+        <w:t xml:space="preserve"> </w:t>
+      </w:r>
+      <w:r>
+        <w:t>no</w:t>
+      </w:r>
+      <w:r>
+        <w:t xml:space="preserve"> projeto. </w:t>
+      </w:r>
+      <w:r>
+        <w:t>O</w:t>
+      </w:r>
+      <w:r>
+        <w:t xml:space="preserve"> processo de aprendizagem</w:t>
       </w:r>
       <w:r>
         <w:t xml:space="preserve"> da metodologia</w:t>
       </w:r>
       <w:r>
-        <w:t xml:space="preserve"> possui uma estrutura em sua volta que permite a avaliação pela equipe do que foi criado, e da forma que foi criado. É uma metodologia que enxerga a maneira que as equipes trabalham, e entrega os recursos necessários para aprimorar a auto-organização, velocidade e qualidade do trabalho (Sutherland, 2014).</w:t>
-      </w:r>
-    </w:p>
-    <w:p>
-      <w:pPr>
-        <w:pStyle w:val="Pargrafo"/>
-      </w:pPr>
-      <w:r>
-        <w:t xml:space="preserve">Tem como base a “Inspeção e Adaptação”, que consiste na ideia de dar intervalos periódicos para avaliar o que está sendo feito, para assim verificar se o projeto está alinhado com as expectativas prévias e se o resultado obtido está de acordo com essas expectativas. Também é verificado se existe alguma maneira de aprimorar a forma que o trabalho está sendo executado, e quais são os obstáculos para </w:t>
-      </w:r>
-      <w:r>
-        <w:t>a aprimoração acontecer</w:t>
-      </w:r>
-      <w:r>
-        <w:t xml:space="preserve"> (</w:t>
-      </w:r>
-      <w:r>
-        <w:t>Sutherland, 2014</w:t>
-      </w:r>
-      <w:r>
-        <w:t xml:space="preserve">). </w:t>
-      </w:r>
-    </w:p>
-    <w:p>
-      <w:pPr>
-        <w:pStyle w:val="Pargrafo"/>
-      </w:pPr>
-      <w:r>
-        <w:t>O Scrum é definido como objetivos sequenciais que devem ser concluídos em um determinado tempo estabelecido. Os objetivos vão sendo finalizados de forma cíclica, e no término de cada ciclo os feedbacks são considerados e analisados para as próximas tomadas de decisões. Tais ciclos são nomeados como Sprint</w:t>
+        <w:t xml:space="preserve"> possui uma estrutura em sua volta que permite a avaliação pela equipe do que foi criado, e da forma que foi criado. É uma metodologia que enxerga a maneira que as equipes trabalham, </w:t>
+      </w:r>
+      <w:r>
+        <w:t xml:space="preserve">e dispõe dos </w:t>
+      </w:r>
+      <w:r>
+        <w:t xml:space="preserve">recursos necessários para aprimorar a </w:t>
+      </w:r>
+      <w:r>
+        <w:t xml:space="preserve">organização, </w:t>
+      </w:r>
+      <w:r>
+        <w:t>velocidade e qualidade do trabalho</w:t>
+      </w:r>
+      <w:r>
+        <w:t xml:space="preserve"> </w:t>
+      </w:r>
+      <w:r>
+        <w:t>realizado</w:t>
+      </w:r>
+      <w:r>
+        <w:t xml:space="preserve"> pelo grupo</w:t>
+      </w:r>
+      <w:r>
+        <w:t xml:space="preserve"> (Sutherland, 2014).</w:t>
+      </w:r>
+    </w:p>
+    <w:p>
+      <w:pPr>
+        <w:pStyle w:val="Pargrafo"/>
+      </w:pPr>
+      <w:r>
+        <w:t xml:space="preserve">Tem como base a “Inspeção e Adaptação”, que consiste na ideia de dar intervalos periódicos para avaliar o que está sendo feito, </w:t>
+      </w:r>
+      <w:r>
+        <w:t>para</w:t>
+      </w:r>
+      <w:r>
+        <w:t xml:space="preserve"> assim </w:t>
+      </w:r>
+      <w:r>
+        <w:t xml:space="preserve">verificar se </w:t>
+      </w:r>
+      <w:r>
+        <w:t>o projeto e</w:t>
+      </w:r>
+      <w:r>
+        <w:t xml:space="preserve"> o resultado</w:t>
+      </w:r>
+      <w:r>
+        <w:t xml:space="preserve"> </w:t>
+      </w:r>
+      <w:r>
+        <w:t xml:space="preserve">que está sendo </w:t>
+      </w:r>
+      <w:r>
+        <w:t>obtido</w:t>
+      </w:r>
+      <w:r>
+        <w:t xml:space="preserve"> </w:t>
+      </w:r>
+      <w:r>
+        <w:t>estão</w:t>
+      </w:r>
+      <w:r>
+        <w:t xml:space="preserve"> de acordo com as expectativas</w:t>
+      </w:r>
+      <w:r>
+        <w:t xml:space="preserve"> (Sutherland, 2014). </w:t>
+      </w:r>
+    </w:p>
+    <w:p>
+      <w:pPr>
+        <w:pStyle w:val="Pargrafo"/>
+      </w:pPr>
+      <w:r>
+        <w:t xml:space="preserve">O Scrum é definido como objetivos sequenciais que devem ser concluídos em um </w:t>
+      </w:r>
+      <w:r>
+        <w:t>determinado</w:t>
+      </w:r>
+      <w:r>
+        <w:t xml:space="preserve"> </w:t>
+      </w:r>
+      <w:r>
+        <w:t>tempo</w:t>
+      </w:r>
+      <w:r>
+        <w:t>. Os objetivos vão sendo finalizados de forma cíclica, e no término de cada ciclo os feedbacks são considerados e analisados para as próximas tomadas de decisões. Tais ciclos são nomeados como Sprint</w:t>
       </w:r>
       <w:r>
         <w:rPr>
@@ -8170,27 +8281,30 @@
         <w:footnoteReference w:id="3"/>
       </w:r>
       <w:r>
+        <w:t xml:space="preserve"> (Sutherland, 2014).</w:t>
+      </w:r>
+    </w:p>
+    <w:p>
+      <w:pPr>
+        <w:pStyle w:val="Pargrafo"/>
+      </w:pPr>
+      <w:r>
+        <w:t>Diante dos conceitos apresentados, é possível concluir que o Scrum é uma metodologia que considera os</w:t>
+      </w:r>
+      <w:r>
+        <w:t xml:space="preserve"> fatores</w:t>
+      </w:r>
+      <w:r>
+        <w:t xml:space="preserve"> imprevisibilidade, criatividade e feedback</w:t>
+      </w:r>
+      <w:r>
         <w:t xml:space="preserve"> </w:t>
       </w:r>
       <w:r>
-        <w:t>(Sutherland, 2014</w:t>
-      </w:r>
-      <w:r>
-        <w:t>).</w:t>
-      </w:r>
-    </w:p>
-    <w:p>
-      <w:pPr>
-        <w:pStyle w:val="Pargrafo"/>
-      </w:pPr>
-      <w:r>
-        <w:t>Diante dos conceitos apresentados, é possível concluir que o Scrum é uma metodologia que considera os</w:t>
-      </w:r>
-      <w:r>
-        <w:t xml:space="preserve"> fatores</w:t>
-      </w:r>
-      <w:r>
-        <w:t xml:space="preserve"> imprevisibilidade, criatividade e feedback durante o andamento do projeto. Os objetivos são feitos de forma iterativa (Sprints) dentro de um tempo</w:t>
+        <w:t>coletados</w:t>
+      </w:r>
+      <w:r>
+        <w:t xml:space="preserve"> durante o andamento do projeto. Os objetivos são feitos de forma iterativa (Sprints) dentro de um tempo</w:t>
       </w:r>
       <w:r>
         <w:t xml:space="preserve"> previamente</w:t>
@@ -8199,24 +8313,28 @@
         <w:t xml:space="preserve"> estabelecido. Existem intervalos nos quais tudo o que está sendo feito é avaliado pela equipe</w:t>
       </w:r>
       <w:r>
-        <w:t xml:space="preserve">, e as </w:t>
-      </w:r>
+        <w:t xml:space="preserve">, e as conclusões obtidas após a avaliação são consideradas para as </w:t>
+      </w:r>
+      <w:r>
+        <w:t>futuras</w:t>
+      </w:r>
+      <w:r>
+        <w:t xml:space="preserve"> tomadas de decisões.</w:t>
+      </w:r>
+      <w:bookmarkStart w:id="19" w:name="_Toc115556265"/>
+    </w:p>
+    <w:p>
+      <w:pPr>
+        <w:pStyle w:val="Pargrafo"/>
+      </w:pPr>
+    </w:p>
+    <w:p>
+      <w:pPr>
+        <w:pStyle w:val="Pargrafo"/>
+        <w:ind w:firstLine="0"/>
+      </w:pPr>
       <w:r>
         <w:lastRenderedPageBreak/>
-        <w:t>conclusões obtidas após a avaliação são consideradas para as próximas tomadas de decisões.</w:t>
-      </w:r>
-    </w:p>
-    <w:p>
-      <w:pPr>
-        <w:pStyle w:val="Pargrafo"/>
-      </w:pPr>
-    </w:p>
-    <w:p>
-      <w:pPr>
-        <w:pStyle w:val="Ttulo2"/>
-      </w:pPr>
-      <w:bookmarkStart w:id="19" w:name="_Toc115556265"/>
-      <w:r>
         <w:t>2.2 História</w:t>
       </w:r>
       <w:bookmarkEnd w:id="19"/>

</xml_diff>

<commit_message>
fix(desenvolvimento): corrige escrita de diagramas da uml
</commit_message>
<xml_diff>
--- a/TCC.docx
+++ b/TCC.docx
@@ -7770,7 +7770,7 @@
         <w:t>leva</w:t>
       </w:r>
       <w:r>
-        <w:t xml:space="preserve"> a ocultação de alguns detalhes nos modelos, que é feito através de superestados. Tais superestados englobam um determinado número de outros estados que podem ser expostos em outro diagrama (Sommerville, 2011).</w:t>
+        <w:t xml:space="preserve"> a ocultação de alguns detalhes nos modelos, que é feito através de superestados. Tais superestados englobam um determinado número de estados que podem ser expostos em outro diagrama (Sommerville, 2011).</w:t>
       </w:r>
     </w:p>
     <w:p>
@@ -7934,7 +7934,7 @@
         <w:pStyle w:val="Pargrafo"/>
       </w:pPr>
       <w:r>
-        <w:t>Os diagramas de atividades servem para mostrar as atividades responsáveis por constituir os processos de um sistema, juntamente com o controle que é feito para levar de uma atividade para uma outra atividade (Sommerville, 2011).</w:t>
+        <w:t>Os diagramas de atividades servem para mostrar as atividades responsáveis por constituir os processos de um sistema, juntamente com o controle que é feito para levar de uma atividade para outra atividade (Sommerville, 2011).</w:t>
       </w:r>
     </w:p>
     <w:p>
@@ -8266,10 +8266,7 @@
         <w:t>determinado</w:t>
       </w:r>
       <w:r>
-        <w:t xml:space="preserve"> </w:t>
-      </w:r>
-      <w:r>
-        <w:t>tempo</w:t>
+        <w:t xml:space="preserve"> tempo</w:t>
       </w:r>
       <w:r>
         <w:t>. Os objetivos vão sendo finalizados de forma cíclica, e no término de cada ciclo os feedbacks são considerados e analisados para as próximas tomadas de decisões. Tais ciclos são nomeados como Sprint</w:t>

</xml_diff>

<commit_message>
feat(desenvolvimento): adiciona definição do Scrum Master
</commit_message>
<xml_diff>
--- a/TCC.docx
+++ b/TCC.docx
@@ -6,6 +6,11 @@
       <w:pPr>
         <w:jc w:val="center"/>
       </w:pPr>
+    </w:p>
+    <w:p>
+      <w:pPr>
+        <w:jc w:val="center"/>
+      </w:pPr>
       <w:r>
         <w:t>CENTRO ESTADUAL DE EDUCAÇÃO TECNOLOGICA PAULA SOUZA</w:t>
       </w:r>
@@ -159,6 +164,7 @@
         <w:jc w:val="center"/>
       </w:pPr>
       <w:r>
+        <w:lastRenderedPageBreak/>
         <w:t>2022</w:t>
       </w:r>
       <w:r>
@@ -2017,7 +2023,7 @@
           <w:r>
             <w:fldChar w:fldCharType="separate"/>
           </w:r>
-          <w:hyperlink w:anchor="_Toc115556246" w:history="1">
+          <w:hyperlink w:anchor="_Toc116152301" w:history="1">
             <w:r>
               <w:rPr>
                 <w:rStyle w:val="Hyperlink"/>
@@ -2044,7 +2050,7 @@
                 <w:noProof/>
                 <w:webHidden/>
               </w:rPr>
-              <w:instrText xml:space="preserve"> PAGEREF _Toc115556246 \h </w:instrText>
+              <w:instrText xml:space="preserve"> PAGEREF _Toc116152301 \h </w:instrText>
             </w:r>
             <w:r>
               <w:rPr>
@@ -2064,7 +2070,7 @@
                 <w:noProof/>
                 <w:webHidden/>
               </w:rPr>
-              <w:t>14</w:t>
+              <w:t>15</w:t>
             </w:r>
             <w:r>
               <w:rPr>
@@ -2085,7 +2091,7 @@
               <w:lang w:eastAsia="pt-BR"/>
             </w:rPr>
           </w:pPr>
-          <w:hyperlink w:anchor="_Toc115556247" w:history="1">
+          <w:hyperlink w:anchor="_Toc116152302" w:history="1">
             <w:r>
               <w:rPr>
                 <w:rStyle w:val="Hyperlink"/>
@@ -2112,7 +2118,7 @@
                 <w:noProof/>
                 <w:webHidden/>
               </w:rPr>
-              <w:instrText xml:space="preserve"> PAGEREF _Toc115556247 \h </w:instrText>
+              <w:instrText xml:space="preserve"> PAGEREF _Toc116152302 \h </w:instrText>
             </w:r>
             <w:r>
               <w:rPr>
@@ -2132,7 +2138,7 @@
                 <w:noProof/>
                 <w:webHidden/>
               </w:rPr>
-              <w:t>16</w:t>
+              <w:t>17</w:t>
             </w:r>
             <w:r>
               <w:rPr>
@@ -2156,7 +2162,7 @@
               <w:lang w:eastAsia="pt-BR"/>
             </w:rPr>
           </w:pPr>
-          <w:hyperlink w:anchor="_Toc115556248" w:history="1">
+          <w:hyperlink w:anchor="_Toc116152303" w:history="1">
             <w:r>
               <w:rPr>
                 <w:rStyle w:val="Hyperlink"/>
@@ -2183,7 +2189,7 @@
                 <w:noProof/>
                 <w:webHidden/>
               </w:rPr>
-              <w:instrText xml:space="preserve"> PAGEREF _Toc115556248 \h </w:instrText>
+              <w:instrText xml:space="preserve"> PAGEREF _Toc116152303 \h </w:instrText>
             </w:r>
             <w:r>
               <w:rPr>
@@ -2203,7 +2209,7 @@
                 <w:noProof/>
                 <w:webHidden/>
               </w:rPr>
-              <w:t>16</w:t>
+              <w:t>17</w:t>
             </w:r>
             <w:r>
               <w:rPr>
@@ -2227,7 +2233,7 @@
               <w:lang w:eastAsia="pt-BR"/>
             </w:rPr>
           </w:pPr>
-          <w:hyperlink w:anchor="_Toc115556249" w:history="1">
+          <w:hyperlink w:anchor="_Toc116152304" w:history="1">
             <w:r>
               <w:rPr>
                 <w:rStyle w:val="Hyperlink"/>
@@ -2254,7 +2260,7 @@
                 <w:noProof/>
                 <w:webHidden/>
               </w:rPr>
-              <w:instrText xml:space="preserve"> PAGEREF _Toc115556249 \h </w:instrText>
+              <w:instrText xml:space="preserve"> PAGEREF _Toc116152304 \h </w:instrText>
             </w:r>
             <w:r>
               <w:rPr>
@@ -2274,7 +2280,7 @@
                 <w:noProof/>
                 <w:webHidden/>
               </w:rPr>
-              <w:t>17</w:t>
+              <w:t>18</w:t>
             </w:r>
             <w:r>
               <w:rPr>
@@ -2298,7 +2304,7 @@
               <w:lang w:eastAsia="pt-BR"/>
             </w:rPr>
           </w:pPr>
-          <w:hyperlink w:anchor="_Toc115556250" w:history="1">
+          <w:hyperlink w:anchor="_Toc116152305" w:history="1">
             <w:r>
               <w:rPr>
                 <w:rStyle w:val="Hyperlink"/>
@@ -2325,7 +2331,7 @@
                 <w:noProof/>
                 <w:webHidden/>
               </w:rPr>
-              <w:instrText xml:space="preserve"> PAGEREF _Toc115556250 \h </w:instrText>
+              <w:instrText xml:space="preserve"> PAGEREF _Toc116152305 \h </w:instrText>
             </w:r>
             <w:r>
               <w:rPr>
@@ -2345,7 +2351,7 @@
                 <w:noProof/>
                 <w:webHidden/>
               </w:rPr>
-              <w:t>17</w:t>
+              <w:t>18</w:t>
             </w:r>
             <w:r>
               <w:rPr>
@@ -2369,7 +2375,7 @@
               <w:lang w:eastAsia="pt-BR"/>
             </w:rPr>
           </w:pPr>
-          <w:hyperlink w:anchor="_Toc115556251" w:history="1">
+          <w:hyperlink w:anchor="_Toc116152306" w:history="1">
             <w:r>
               <w:rPr>
                 <w:rStyle w:val="Hyperlink"/>
@@ -2396,7 +2402,7 @@
                 <w:noProof/>
                 <w:webHidden/>
               </w:rPr>
-              <w:instrText xml:space="preserve"> PAGEREF _Toc115556251 \h </w:instrText>
+              <w:instrText xml:space="preserve"> PAGEREF _Toc116152306 \h </w:instrText>
             </w:r>
             <w:r>
               <w:rPr>
@@ -2416,7 +2422,7 @@
                 <w:noProof/>
                 <w:webHidden/>
               </w:rPr>
-              <w:t>18</w:t>
+              <w:t>19</w:t>
             </w:r>
             <w:r>
               <w:rPr>
@@ -2440,7 +2446,7 @@
               <w:lang w:eastAsia="pt-BR"/>
             </w:rPr>
           </w:pPr>
-          <w:hyperlink w:anchor="_Toc115556252" w:history="1">
+          <w:hyperlink w:anchor="_Toc116152307" w:history="1">
             <w:r>
               <w:rPr>
                 <w:rStyle w:val="Hyperlink"/>
@@ -2467,7 +2473,7 @@
                 <w:noProof/>
                 <w:webHidden/>
               </w:rPr>
-              <w:instrText xml:space="preserve"> PAGEREF _Toc115556252 \h </w:instrText>
+              <w:instrText xml:space="preserve"> PAGEREF _Toc116152307 \h </w:instrText>
             </w:r>
             <w:r>
               <w:rPr>
@@ -2487,7 +2493,7 @@
                 <w:noProof/>
                 <w:webHidden/>
               </w:rPr>
-              <w:t>19</w:t>
+              <w:t>20</w:t>
             </w:r>
             <w:r>
               <w:rPr>
@@ -2511,7 +2517,7 @@
               <w:lang w:eastAsia="pt-BR"/>
             </w:rPr>
           </w:pPr>
-          <w:hyperlink w:anchor="_Toc115556253" w:history="1">
+          <w:hyperlink w:anchor="_Toc116152308" w:history="1">
             <w:r>
               <w:rPr>
                 <w:rStyle w:val="Hyperlink"/>
@@ -2538,7 +2544,7 @@
                 <w:noProof/>
                 <w:webHidden/>
               </w:rPr>
-              <w:instrText xml:space="preserve"> PAGEREF _Toc115556253 \h </w:instrText>
+              <w:instrText xml:space="preserve"> PAGEREF _Toc116152308 \h </w:instrText>
             </w:r>
             <w:r>
               <w:rPr>
@@ -2558,7 +2564,7 @@
                 <w:noProof/>
                 <w:webHidden/>
               </w:rPr>
-              <w:t>21</w:t>
+              <w:t>22</w:t>
             </w:r>
             <w:r>
               <w:rPr>
@@ -2582,7 +2588,7 @@
               <w:lang w:eastAsia="pt-BR"/>
             </w:rPr>
           </w:pPr>
-          <w:hyperlink w:anchor="_Toc115556254" w:history="1">
+          <w:hyperlink w:anchor="_Toc116152309" w:history="1">
             <w:r>
               <w:rPr>
                 <w:rStyle w:val="Hyperlink"/>
@@ -2609,7 +2615,7 @@
                 <w:noProof/>
                 <w:webHidden/>
               </w:rPr>
-              <w:instrText xml:space="preserve"> PAGEREF _Toc115556254 \h </w:instrText>
+              <w:instrText xml:space="preserve"> PAGEREF _Toc116152309 \h </w:instrText>
             </w:r>
             <w:r>
               <w:rPr>
@@ -2629,7 +2635,7 @@
                 <w:noProof/>
                 <w:webHidden/>
               </w:rPr>
-              <w:t>21</w:t>
+              <w:t>22</w:t>
             </w:r>
             <w:r>
               <w:rPr>
@@ -2653,7 +2659,7 @@
               <w:lang w:eastAsia="pt-BR"/>
             </w:rPr>
           </w:pPr>
-          <w:hyperlink w:anchor="_Toc115556255" w:history="1">
+          <w:hyperlink w:anchor="_Toc116152310" w:history="1">
             <w:r>
               <w:rPr>
                 <w:rStyle w:val="Hyperlink"/>
@@ -2680,7 +2686,7 @@
                 <w:noProof/>
                 <w:webHidden/>
               </w:rPr>
-              <w:instrText xml:space="preserve"> PAGEREF _Toc115556255 \h </w:instrText>
+              <w:instrText xml:space="preserve"> PAGEREF _Toc116152310 \h </w:instrText>
             </w:r>
             <w:r>
               <w:rPr>
@@ -2700,7 +2706,7 @@
                 <w:noProof/>
                 <w:webHidden/>
               </w:rPr>
-              <w:t>22</w:t>
+              <w:t>23</w:t>
             </w:r>
             <w:r>
               <w:rPr>
@@ -2724,7 +2730,7 @@
               <w:lang w:eastAsia="pt-BR"/>
             </w:rPr>
           </w:pPr>
-          <w:hyperlink w:anchor="_Toc115556256" w:history="1">
+          <w:hyperlink w:anchor="_Toc116152311" w:history="1">
             <w:r>
               <w:rPr>
                 <w:rStyle w:val="Hyperlink"/>
@@ -2751,7 +2757,7 @@
                 <w:noProof/>
                 <w:webHidden/>
               </w:rPr>
-              <w:instrText xml:space="preserve"> PAGEREF _Toc115556256 \h </w:instrText>
+              <w:instrText xml:space="preserve"> PAGEREF _Toc116152311 \h </w:instrText>
             </w:r>
             <w:r>
               <w:rPr>
@@ -2771,7 +2777,7 @@
                 <w:noProof/>
                 <w:webHidden/>
               </w:rPr>
-              <w:t>24</w:t>
+              <w:t>25</w:t>
             </w:r>
             <w:r>
               <w:rPr>
@@ -2795,7 +2801,7 @@
               <w:lang w:eastAsia="pt-BR"/>
             </w:rPr>
           </w:pPr>
-          <w:hyperlink w:anchor="_Toc115556257" w:history="1">
+          <w:hyperlink w:anchor="_Toc116152312" w:history="1">
             <w:r>
               <w:rPr>
                 <w:rStyle w:val="Hyperlink"/>
@@ -2822,7 +2828,7 @@
                 <w:noProof/>
                 <w:webHidden/>
               </w:rPr>
-              <w:instrText xml:space="preserve"> PAGEREF _Toc115556257 \h </w:instrText>
+              <w:instrText xml:space="preserve"> PAGEREF _Toc116152312 \h </w:instrText>
             </w:r>
             <w:r>
               <w:rPr>
@@ -2842,7 +2848,7 @@
                 <w:noProof/>
                 <w:webHidden/>
               </w:rPr>
-              <w:t>28</w:t>
+              <w:t>29</w:t>
             </w:r>
             <w:r>
               <w:rPr>
@@ -2866,7 +2872,7 @@
               <w:lang w:eastAsia="pt-BR"/>
             </w:rPr>
           </w:pPr>
-          <w:hyperlink w:anchor="_Toc115556258" w:history="1">
+          <w:hyperlink w:anchor="_Toc116152313" w:history="1">
             <w:r>
               <w:rPr>
                 <w:rStyle w:val="Hyperlink"/>
@@ -2893,7 +2899,7 @@
                 <w:noProof/>
                 <w:webHidden/>
               </w:rPr>
-              <w:instrText xml:space="preserve"> PAGEREF _Toc115556258 \h </w:instrText>
+              <w:instrText xml:space="preserve"> PAGEREF _Toc116152313 \h </w:instrText>
             </w:r>
             <w:r>
               <w:rPr>
@@ -2913,7 +2919,7 @@
                 <w:noProof/>
                 <w:webHidden/>
               </w:rPr>
-              <w:t>29</w:t>
+              <w:t>30</w:t>
             </w:r>
             <w:r>
               <w:rPr>
@@ -2937,7 +2943,7 @@
               <w:lang w:eastAsia="pt-BR"/>
             </w:rPr>
           </w:pPr>
-          <w:hyperlink w:anchor="_Toc115556259" w:history="1">
+          <w:hyperlink w:anchor="_Toc116152314" w:history="1">
             <w:r>
               <w:rPr>
                 <w:rStyle w:val="Hyperlink"/>
@@ -2964,7 +2970,7 @@
                 <w:noProof/>
                 <w:webHidden/>
               </w:rPr>
-              <w:instrText xml:space="preserve"> PAGEREF _Toc115556259 \h </w:instrText>
+              <w:instrText xml:space="preserve"> PAGEREF _Toc116152314 \h </w:instrText>
             </w:r>
             <w:r>
               <w:rPr>
@@ -2984,7 +2990,7 @@
                 <w:noProof/>
                 <w:webHidden/>
               </w:rPr>
-              <w:t>30</w:t>
+              <w:t>31</w:t>
             </w:r>
             <w:r>
               <w:rPr>
@@ -3008,7 +3014,7 @@
               <w:lang w:eastAsia="pt-BR"/>
             </w:rPr>
           </w:pPr>
-          <w:hyperlink w:anchor="_Toc115556260" w:history="1">
+          <w:hyperlink w:anchor="_Toc116152315" w:history="1">
             <w:r>
               <w:rPr>
                 <w:rStyle w:val="Hyperlink"/>
@@ -3035,7 +3041,7 @@
                 <w:noProof/>
                 <w:webHidden/>
               </w:rPr>
-              <w:instrText xml:space="preserve"> PAGEREF _Toc115556260 \h </w:instrText>
+              <w:instrText xml:space="preserve"> PAGEREF _Toc116152315 \h </w:instrText>
             </w:r>
             <w:r>
               <w:rPr>
@@ -3055,7 +3061,7 @@
                 <w:noProof/>
                 <w:webHidden/>
               </w:rPr>
-              <w:t>31</w:t>
+              <w:t>32</w:t>
             </w:r>
             <w:r>
               <w:rPr>
@@ -3079,7 +3085,7 @@
               <w:lang w:eastAsia="pt-BR"/>
             </w:rPr>
           </w:pPr>
-          <w:hyperlink w:anchor="_Toc115556261" w:history="1">
+          <w:hyperlink w:anchor="_Toc116152316" w:history="1">
             <w:r>
               <w:rPr>
                 <w:rStyle w:val="Hyperlink"/>
@@ -3106,7 +3112,7 @@
                 <w:noProof/>
                 <w:webHidden/>
               </w:rPr>
-              <w:instrText xml:space="preserve"> PAGEREF _Toc115556261 \h </w:instrText>
+              <w:instrText xml:space="preserve"> PAGEREF _Toc116152316 \h </w:instrText>
             </w:r>
             <w:r>
               <w:rPr>
@@ -3126,7 +3132,7 @@
                 <w:noProof/>
                 <w:webHidden/>
               </w:rPr>
-              <w:t>32</w:t>
+              <w:t>33</w:t>
             </w:r>
             <w:r>
               <w:rPr>
@@ -3150,7 +3156,7 @@
               <w:lang w:eastAsia="pt-BR"/>
             </w:rPr>
           </w:pPr>
-          <w:hyperlink w:anchor="_Toc115556262" w:history="1">
+          <w:hyperlink w:anchor="_Toc116152317" w:history="1">
             <w:r>
               <w:rPr>
                 <w:rStyle w:val="Hyperlink"/>
@@ -3177,7 +3183,7 @@
                 <w:noProof/>
                 <w:webHidden/>
               </w:rPr>
-              <w:instrText xml:space="preserve"> PAGEREF _Toc115556262 \h </w:instrText>
+              <w:instrText xml:space="preserve"> PAGEREF _Toc116152317 \h </w:instrText>
             </w:r>
             <w:r>
               <w:rPr>
@@ -3197,7 +3203,7 @@
                 <w:noProof/>
                 <w:webHidden/>
               </w:rPr>
-              <w:t>33</w:t>
+              <w:t>34</w:t>
             </w:r>
             <w:r>
               <w:rPr>
@@ -3218,7 +3224,7 @@
               <w:lang w:eastAsia="pt-BR"/>
             </w:rPr>
           </w:pPr>
-          <w:hyperlink w:anchor="_Toc115556263" w:history="1">
+          <w:hyperlink w:anchor="_Toc116152318" w:history="1">
             <w:r>
               <w:rPr>
                 <w:rStyle w:val="Hyperlink"/>
@@ -3245,7 +3251,7 @@
                 <w:noProof/>
                 <w:webHidden/>
               </w:rPr>
-              <w:instrText xml:space="preserve"> PAGEREF _Toc115556263 \h </w:instrText>
+              <w:instrText xml:space="preserve"> PAGEREF _Toc116152318 \h </w:instrText>
             </w:r>
             <w:r>
               <w:rPr>
@@ -3265,7 +3271,7 @@
                 <w:noProof/>
                 <w:webHidden/>
               </w:rPr>
-              <w:t>35</w:t>
+              <w:t>36</w:t>
             </w:r>
             <w:r>
               <w:rPr>
@@ -3289,7 +3295,7 @@
               <w:lang w:eastAsia="pt-BR"/>
             </w:rPr>
           </w:pPr>
-          <w:hyperlink w:anchor="_Toc115556264" w:history="1">
+          <w:hyperlink w:anchor="_Toc116152319" w:history="1">
             <w:r>
               <w:rPr>
                 <w:rStyle w:val="Hyperlink"/>
@@ -3316,7 +3322,7 @@
                 <w:noProof/>
                 <w:webHidden/>
               </w:rPr>
-              <w:instrText xml:space="preserve"> PAGEREF _Toc115556264 \h </w:instrText>
+              <w:instrText xml:space="preserve"> PAGEREF _Toc116152319 \h </w:instrText>
             </w:r>
             <w:r>
               <w:rPr>
@@ -3336,7 +3342,7 @@
                 <w:noProof/>
                 <w:webHidden/>
               </w:rPr>
-              <w:t>35</w:t>
+              <w:t>36</w:t>
             </w:r>
             <w:r>
               <w:rPr>
@@ -3360,13 +3366,13 @@
               <w:lang w:eastAsia="pt-BR"/>
             </w:rPr>
           </w:pPr>
-          <w:hyperlink w:anchor="_Toc115556265" w:history="1">
+          <w:hyperlink w:anchor="_Toc116152320" w:history="1">
             <w:r>
               <w:rPr>
                 <w:rStyle w:val="Hyperlink"/>
                 <w:noProof/>
               </w:rPr>
-              <w:t>2.2 História</w:t>
+              <w:t>2.2 Papéis dos integrantes</w:t>
             </w:r>
             <w:r>
               <w:rPr>
@@ -3387,7 +3393,7 @@
                 <w:noProof/>
                 <w:webHidden/>
               </w:rPr>
-              <w:instrText xml:space="preserve"> PAGEREF _Toc115556265 \h </w:instrText>
+              <w:instrText xml:space="preserve"> PAGEREF _Toc116152320 \h </w:instrText>
             </w:r>
             <w:r>
               <w:rPr>
@@ -3407,7 +3413,149 @@
                 <w:noProof/>
                 <w:webHidden/>
               </w:rPr>
-              <w:t>36</w:t>
+              <w:t>37</w:t>
+            </w:r>
+            <w:r>
+              <w:rPr>
+                <w:noProof/>
+                <w:webHidden/>
+              </w:rPr>
+              <w:fldChar w:fldCharType="end"/>
+            </w:r>
+          </w:hyperlink>
+        </w:p>
+        <w:p>
+          <w:pPr>
+            <w:pStyle w:val="Sumrio3"/>
+            <w:tabs>
+              <w:tab w:val="right" w:leader="dot" w:pos="8494"/>
+            </w:tabs>
+            <w:rPr>
+              <w:rFonts w:asciiTheme="minorHAnsi" w:eastAsiaTheme="minorEastAsia" w:hAnsiTheme="minorHAnsi"/>
+              <w:noProof/>
+              <w:sz w:val="22"/>
+              <w:lang w:eastAsia="pt-BR"/>
+            </w:rPr>
+          </w:pPr>
+          <w:hyperlink w:anchor="_Toc116152321" w:history="1">
+            <w:r>
+              <w:rPr>
+                <w:rStyle w:val="Hyperlink"/>
+                <w:noProof/>
+              </w:rPr>
+              <w:t>2.2.1 Scrum Master</w:t>
+            </w:r>
+            <w:r>
+              <w:rPr>
+                <w:noProof/>
+                <w:webHidden/>
+              </w:rPr>
+              <w:tab/>
+            </w:r>
+            <w:r>
+              <w:rPr>
+                <w:noProof/>
+                <w:webHidden/>
+              </w:rPr>
+              <w:fldChar w:fldCharType="begin"/>
+            </w:r>
+            <w:r>
+              <w:rPr>
+                <w:noProof/>
+                <w:webHidden/>
+              </w:rPr>
+              <w:instrText xml:space="preserve"> PAGEREF _Toc116152321 \h </w:instrText>
+            </w:r>
+            <w:r>
+              <w:rPr>
+                <w:noProof/>
+                <w:webHidden/>
+              </w:rPr>
+            </w:r>
+            <w:r>
+              <w:rPr>
+                <w:noProof/>
+                <w:webHidden/>
+              </w:rPr>
+              <w:fldChar w:fldCharType="separate"/>
+            </w:r>
+            <w:r>
+              <w:rPr>
+                <w:noProof/>
+                <w:webHidden/>
+              </w:rPr>
+              <w:t>37</w:t>
+            </w:r>
+            <w:r>
+              <w:rPr>
+                <w:noProof/>
+                <w:webHidden/>
+              </w:rPr>
+              <w:fldChar w:fldCharType="end"/>
+            </w:r>
+          </w:hyperlink>
+        </w:p>
+        <w:p>
+          <w:pPr>
+            <w:pStyle w:val="Sumrio2"/>
+            <w:tabs>
+              <w:tab w:val="right" w:leader="dot" w:pos="8494"/>
+            </w:tabs>
+            <w:rPr>
+              <w:rFonts w:asciiTheme="minorHAnsi" w:eastAsiaTheme="minorEastAsia" w:hAnsiTheme="minorHAnsi"/>
+              <w:noProof/>
+              <w:sz w:val="22"/>
+              <w:lang w:eastAsia="pt-BR"/>
+            </w:rPr>
+          </w:pPr>
+          <w:hyperlink w:anchor="_Toc116152322" w:history="1">
+            <w:r>
+              <w:rPr>
+                <w:rStyle w:val="Hyperlink"/>
+                <w:noProof/>
+              </w:rPr>
+              <w:t>2.2.2 Product Owner</w:t>
+            </w:r>
+            <w:r>
+              <w:rPr>
+                <w:noProof/>
+                <w:webHidden/>
+              </w:rPr>
+              <w:tab/>
+            </w:r>
+            <w:r>
+              <w:rPr>
+                <w:noProof/>
+                <w:webHidden/>
+              </w:rPr>
+              <w:fldChar w:fldCharType="begin"/>
+            </w:r>
+            <w:r>
+              <w:rPr>
+                <w:noProof/>
+                <w:webHidden/>
+              </w:rPr>
+              <w:instrText xml:space="preserve"> PAGEREF _Toc116152322 \h </w:instrText>
+            </w:r>
+            <w:r>
+              <w:rPr>
+                <w:noProof/>
+                <w:webHidden/>
+              </w:rPr>
+            </w:r>
+            <w:r>
+              <w:rPr>
+                <w:noProof/>
+                <w:webHidden/>
+              </w:rPr>
+              <w:fldChar w:fldCharType="separate"/>
+            </w:r>
+            <w:r>
+              <w:rPr>
+                <w:noProof/>
+                <w:webHidden/>
+              </w:rPr>
+              <w:t>38</w:t>
             </w:r>
             <w:r>
               <w:rPr>
@@ -3450,7 +3598,7 @@
         <w:pStyle w:val="Ttulo1"/>
         <w:jc w:val="center"/>
       </w:pPr>
-      <w:bookmarkStart w:id="0" w:name="_Toc115556246"/>
+      <w:bookmarkStart w:id="0" w:name="_Toc116152301"/>
       <w:r>
         <w:lastRenderedPageBreak/>
         <w:t>INTRODUÇÃO</w:t>
@@ -3979,7 +4127,7 @@
       <w:pPr>
         <w:pStyle w:val="Ttulo1"/>
       </w:pPr>
-      <w:bookmarkStart w:id="1" w:name="_Toc115556247"/>
+      <w:bookmarkStart w:id="1" w:name="_Toc116152302"/>
       <w:r>
         <w:lastRenderedPageBreak/>
         <w:t xml:space="preserve">1 </w:t>
@@ -4018,7 +4166,7 @@
       <w:pPr>
         <w:pStyle w:val="Ttulo2"/>
       </w:pPr>
-      <w:bookmarkStart w:id="2" w:name="_Toc115556248"/>
+      <w:bookmarkStart w:id="2" w:name="_Toc116152303"/>
       <w:r>
         <w:t xml:space="preserve">1.1 </w:t>
       </w:r>
@@ -4133,7 +4281,7 @@
       <w:pPr>
         <w:pStyle w:val="Ttulo2"/>
       </w:pPr>
-      <w:bookmarkStart w:id="3" w:name="_Toc115556249"/>
+      <w:bookmarkStart w:id="3" w:name="_Toc116152304"/>
       <w:r>
         <w:lastRenderedPageBreak/>
         <w:t>1.2 Ciclo de vida</w:t>
@@ -4249,7 +4397,7 @@
       <w:pPr>
         <w:pStyle w:val="Ttulo3"/>
       </w:pPr>
-      <w:bookmarkStart w:id="4" w:name="_Toc115556250"/>
+      <w:bookmarkStart w:id="4" w:name="_Toc116152305"/>
       <w:r>
         <w:t xml:space="preserve">1.2.1 </w:t>
       </w:r>
@@ -4597,7 +4745,7 @@
       <w:pPr>
         <w:pStyle w:val="Ttulo3"/>
       </w:pPr>
-      <w:bookmarkStart w:id="5" w:name="_Toc115556251"/>
+      <w:bookmarkStart w:id="5" w:name="_Toc116152306"/>
       <w:r>
         <w:t xml:space="preserve">1.2.2 </w:t>
       </w:r>
@@ -4816,7 +4964,7 @@
       <w:pPr>
         <w:pStyle w:val="Ttulo3"/>
       </w:pPr>
-      <w:bookmarkStart w:id="6" w:name="_Toc115556252"/>
+      <w:bookmarkStart w:id="6" w:name="_Toc116152307"/>
       <w:r>
         <w:t xml:space="preserve">1.2.3 </w:t>
       </w:r>
@@ -5238,7 +5386,7 @@
       <w:pPr>
         <w:pStyle w:val="Ttulo2"/>
       </w:pPr>
-      <w:bookmarkStart w:id="7" w:name="_Toc115556253"/>
+      <w:bookmarkStart w:id="7" w:name="_Toc116152308"/>
       <w:r>
         <w:t xml:space="preserve">1.3 </w:t>
       </w:r>
@@ -5285,7 +5433,7 @@
       <w:pPr>
         <w:pStyle w:val="Ttulo3"/>
       </w:pPr>
-      <w:bookmarkStart w:id="8" w:name="_Toc115556254"/>
+      <w:bookmarkStart w:id="8" w:name="_Toc116152309"/>
       <w:r>
         <w:t xml:space="preserve">1.3.1 </w:t>
       </w:r>
@@ -5618,7 +5766,7 @@
       <w:pPr>
         <w:pStyle w:val="Ttulo3"/>
       </w:pPr>
-      <w:bookmarkStart w:id="9" w:name="_Toc115556255"/>
+      <w:bookmarkStart w:id="9" w:name="_Toc116152310"/>
       <w:r>
         <w:t xml:space="preserve">1.3.2 </w:t>
       </w:r>
@@ -6226,7 +6374,7 @@
       <w:pPr>
         <w:pStyle w:val="Ttulo2"/>
       </w:pPr>
-      <w:bookmarkStart w:id="10" w:name="_Toc115556256"/>
+      <w:bookmarkStart w:id="10" w:name="_Toc116152311"/>
       <w:r>
         <w:t>1.4 Modelagem de software</w:t>
       </w:r>
@@ -6983,7 +7131,7 @@
       <w:pPr>
         <w:pStyle w:val="Ttulo2"/>
       </w:pPr>
-      <w:bookmarkStart w:id="11" w:name="_Toc115556257"/>
+      <w:bookmarkStart w:id="11" w:name="_Toc116152312"/>
       <w:r>
         <w:t>1.</w:t>
       </w:r>
@@ -7132,7 +7280,7 @@
       <w:pPr>
         <w:pStyle w:val="Ttulo3"/>
       </w:pPr>
-      <w:bookmarkStart w:id="12" w:name="_Toc115556258"/>
+      <w:bookmarkStart w:id="12" w:name="_Toc116152313"/>
       <w:r>
         <w:t>1.5.1 Caso de uso</w:t>
       </w:r>
@@ -7347,7 +7495,7 @@
       <w:pPr>
         <w:pStyle w:val="Ttulo3"/>
       </w:pPr>
-      <w:bookmarkStart w:id="13" w:name="_Toc115556259"/>
+      <w:bookmarkStart w:id="13" w:name="_Toc116152314"/>
       <w:r>
         <w:t>1.5.2 Diagrama de sequência</w:t>
       </w:r>
@@ -7521,7 +7669,7 @@
       <w:pPr>
         <w:pStyle w:val="Ttulo3"/>
       </w:pPr>
-      <w:bookmarkStart w:id="14" w:name="_Toc115556260"/>
+      <w:bookmarkStart w:id="14" w:name="_Toc116152315"/>
       <w:r>
         <w:lastRenderedPageBreak/>
         <w:t>1.5.3 Diagrama de classe</w:t>
@@ -7730,7 +7878,7 @@
       <w:pPr>
         <w:pStyle w:val="Ttulo3"/>
       </w:pPr>
-      <w:bookmarkStart w:id="15" w:name="_Toc115556261"/>
+      <w:bookmarkStart w:id="15" w:name="_Toc116152316"/>
       <w:r>
         <w:t xml:space="preserve">1.5.4 Diagrama de </w:t>
       </w:r>
@@ -7923,7 +8071,7 @@
       <w:pPr>
         <w:pStyle w:val="Ttulo3"/>
       </w:pPr>
-      <w:bookmarkStart w:id="16" w:name="_Toc115556262"/>
+      <w:bookmarkStart w:id="16" w:name="_Toc116152317"/>
       <w:r>
         <w:t>1.5.4 Diagrama de atividades</w:t>
       </w:r>
@@ -8085,7 +8233,7 @@
       <w:pPr>
         <w:pStyle w:val="Ttulo1"/>
       </w:pPr>
-      <w:bookmarkStart w:id="17" w:name="_Toc115556263"/>
+      <w:bookmarkStart w:id="17" w:name="_Toc116152318"/>
       <w:r>
         <w:lastRenderedPageBreak/>
         <w:t>2 METODOLOGIA SCRUM</w:t>
@@ -8149,7 +8297,7 @@
       <w:pPr>
         <w:pStyle w:val="Ttulo2"/>
       </w:pPr>
-      <w:bookmarkStart w:id="18" w:name="_Toc115556264"/>
+      <w:bookmarkStart w:id="18" w:name="_Toc116152319"/>
       <w:r>
         <w:t>2.1 Definição</w:t>
       </w:r>
@@ -8216,7 +8364,19 @@
         <w:pStyle w:val="Pargrafo"/>
       </w:pPr>
       <w:r>
-        <w:t xml:space="preserve">Tem como base a “Inspeção e Adaptação”, que consiste na ideia de dar intervalos periódicos para avaliar o que está sendo feito, </w:t>
+        <w:t xml:space="preserve">Tem como base a </w:t>
+      </w:r>
+      <w:r>
+        <w:t>i</w:t>
+      </w:r>
+      <w:r>
+        <w:t xml:space="preserve">nspeção e </w:t>
+      </w:r>
+      <w:r>
+        <w:t>a</w:t>
+      </w:r>
+      <w:r>
+        <w:t xml:space="preserve">daptação, que consiste na ideia de dar intervalos periódicos para avaliar o que está sendo feito, </w:t>
       </w:r>
       <w:r>
         <w:t>para</w:t>
@@ -8292,49 +8452,219 @@
         <w:t xml:space="preserve"> fatores</w:t>
       </w:r>
       <w:r>
-        <w:t xml:space="preserve"> imprevisibilidade, criatividade e feedback</w:t>
+        <w:t xml:space="preserve"> imprevisibilidade</w:t>
+      </w:r>
+      <w:r>
+        <w:t xml:space="preserve"> e</w:t>
+      </w:r>
+      <w:r>
+        <w:t xml:space="preserve"> criatividade</w:t>
+      </w:r>
+      <w:r>
+        <w:t>. Todo o feedback que é coletado no decorrer do projeto é analisado</w:t>
+      </w:r>
+      <w:r>
+        <w:t>. Os objetivos são feitos de forma iterativa (Sprints) dentro de um tempo</w:t>
+      </w:r>
+      <w:r>
+        <w:t xml:space="preserve"> previamente</w:t>
+      </w:r>
+      <w:r>
+        <w:t xml:space="preserve"> estabelecido. Existem intervalos nos quais tudo o que está sendo feito é avaliado pela equipe</w:t>
+      </w:r>
+      <w:r>
+        <w:t xml:space="preserve">, e as conclusões obtidas </w:t>
+      </w:r>
+      <w:r>
+        <w:t>dessa</w:t>
+      </w:r>
+      <w:r>
+        <w:t xml:space="preserve"> avaliação são consideradas para as </w:t>
+      </w:r>
+      <w:r>
+        <w:t>próximas</w:t>
+      </w:r>
+      <w:r>
+        <w:t xml:space="preserve"> tomadas de decisões.</w:t>
+      </w:r>
+    </w:p>
+    <w:p>
+      <w:pPr>
+        <w:pStyle w:val="Pargrafo"/>
+        <w:ind w:firstLine="0"/>
+      </w:pPr>
+    </w:p>
+    <w:p>
+      <w:pPr>
+        <w:pStyle w:val="Ttulo2"/>
+      </w:pPr>
+      <w:bookmarkStart w:id="19" w:name="_Toc116152320"/>
+      <w:r>
+        <w:lastRenderedPageBreak/>
+        <w:t xml:space="preserve">2.2 </w:t>
+      </w:r>
+      <w:r>
+        <w:t>Papéis dos integrantes</w:t>
+      </w:r>
+      <w:bookmarkEnd w:id="19"/>
+    </w:p>
+    <w:p>
+      <w:pPr>
+        <w:pStyle w:val="Pargrafo"/>
+      </w:pPr>
+      <w:r>
+        <w:t xml:space="preserve">Desenvolver um produto através da metodologia ágil Scrum requer uma gama de responsabilidades e funções nas quais cada uma delas tem uma participação fundamental no sucesso do projeto. Cada pessoa integrante do projeto é alocada para uma determinada função. Tais papéis são divididos em Scrum Master, Product Owner e </w:t>
+      </w:r>
+      <w:r>
+        <w:t>t</w:t>
+      </w:r>
+      <w:r>
+        <w:t>ime Scrum (Schwaber e Beedle, 2001).</w:t>
+      </w:r>
+    </w:p>
+    <w:p>
+      <w:pPr>
+        <w:pStyle w:val="Pargrafo"/>
+      </w:pPr>
+    </w:p>
+    <w:p>
+      <w:pPr>
+        <w:pStyle w:val="Ttulo3"/>
+      </w:pPr>
+      <w:bookmarkStart w:id="20" w:name="_Toc116152321"/>
+      <w:r>
+        <w:t>2.2.1 Scrum Master</w:t>
+      </w:r>
+      <w:bookmarkEnd w:id="20"/>
+    </w:p>
+    <w:p>
+      <w:pPr>
+        <w:pStyle w:val="Pargrafo"/>
+      </w:pPr>
+      <w:r>
+        <w:t xml:space="preserve">O Scrum Master é um papel de gerenciamento no qual tem a responsabilidade de garantir </w:t>
+      </w:r>
+      <w:r>
+        <w:t>se</w:t>
+      </w:r>
+      <w:r>
+        <w:t xml:space="preserve"> os </w:t>
+      </w:r>
+      <w:r>
+        <w:t>conceitos</w:t>
+      </w:r>
+      <w:r>
+        <w:t xml:space="preserve"> do Scrum estão sendo</w:t>
+      </w:r>
+      <w:r>
+        <w:t xml:space="preserve"> devidamente</w:t>
       </w:r>
       <w:r>
         <w:t xml:space="preserve"> </w:t>
       </w:r>
       <w:r>
-        <w:t>coletados</w:t>
-      </w:r>
-      <w:r>
-        <w:t xml:space="preserve"> durante o andamento do projeto. Os objetivos são feitos de forma iterativa (Sprints) dentro de um tempo</w:t>
-      </w:r>
-      <w:r>
-        <w:t xml:space="preserve"> previamente</w:t>
-      </w:r>
-      <w:r>
-        <w:t xml:space="preserve"> estabelecido. Existem intervalos nos quais tudo o que está sendo feito é avaliado pela equipe</w:t>
-      </w:r>
-      <w:r>
-        <w:t xml:space="preserve">, e as conclusões obtidas após a avaliação são consideradas para as </w:t>
-      </w:r>
-      <w:r>
-        <w:t>futuras</w:t>
-      </w:r>
-      <w:r>
-        <w:t xml:space="preserve"> tomadas de decisões.</w:t>
-      </w:r>
-      <w:bookmarkStart w:id="19" w:name="_Toc115556265"/>
-    </w:p>
-    <w:p>
-      <w:pPr>
-        <w:pStyle w:val="Pargrafo"/>
-      </w:pPr>
-    </w:p>
-    <w:p>
-      <w:pPr>
-        <w:pStyle w:val="Pargrafo"/>
-        <w:ind w:firstLine="0"/>
-      </w:pPr>
+        <w:t>aplicados no projeto.</w:t>
+      </w:r>
+      <w:r>
+        <w:t xml:space="preserve"> Em cada reunião feita pela equipe, o Scrum Master analisa tudo o que é reportado e dito por cada integrante. Além disso, o Scrum Master compara o progresso que é feito com o progresso que era esperado tendo como base reuniões anteriores e os objetivos das Sprints (</w:t>
+      </w:r>
+      <w:r>
+        <w:t>Schwaber e Beedle, 2001</w:t>
+      </w:r>
+      <w:r>
+        <w:t>).</w:t>
+      </w:r>
+    </w:p>
+    <w:p>
+      <w:pPr>
+        <w:pStyle w:val="Pargrafo"/>
+      </w:pPr>
+      <w:r>
+        <w:t>Ademais, o Scrum Master também tem a responsabilidade de trabalhar com os clientes</w:t>
+      </w:r>
+      <w:r>
+        <w:t xml:space="preserve"> e gerentes</w:t>
+      </w:r>
+      <w:r>
+        <w:t xml:space="preserve"> para poder </w:t>
+      </w:r>
+      <w:r>
+        <w:t>definir quem será o Product Owner, que tem a função de criar as atividades que serão feitas pelo time Scrum. O Scrum Master e o Product Owner trabalham de forma conjunta para definir quais atividades serão feitas em cada Sprint. Durante a Sprint em questão, o Scrum Master conduz a</w:t>
+      </w:r>
+      <w:r>
+        <w:t>s</w:t>
+      </w:r>
+      <w:r>
+        <w:t xml:space="preserve"> reuni</w:t>
+      </w:r>
+      <w:r>
+        <w:t>ões</w:t>
+      </w:r>
+      <w:r>
+        <w:t xml:space="preserve"> diária</w:t>
+      </w:r>
+      <w:r>
+        <w:t>s</w:t>
+      </w:r>
+      <w:r>
+        <w:t xml:space="preserve"> (Daily)</w:t>
+      </w:r>
+      <w:r>
+        <w:t xml:space="preserve"> para garantir que os obstáculos foram removidos e as decisões corretas foram feitas (</w:t>
+      </w:r>
+      <w:r>
+        <w:t>Schwaber e Beedle, 2001</w:t>
+      </w:r>
+      <w:r>
+        <w:t>).</w:t>
+      </w:r>
+    </w:p>
+    <w:p>
+      <w:pPr>
+        <w:pStyle w:val="Pargrafo"/>
+      </w:pPr>
+      <w:r>
+        <w:t xml:space="preserve">Tal papel costuma ser assumido pelo líder da equipe, líder do projeto ou gerente de projetos. A metodologia entrega a essa pessoa toda a estrutura necessária para cuidar de forma efetiva do andamento do projeto. O Scrum Master é responsável por tomar as decisões mais importantes, e por isso é um cargo que requer iniciativa e determinação </w:t>
+      </w:r>
+      <w:r>
+        <w:t>(Schwaber e Beedle, 2001).</w:t>
+      </w:r>
+    </w:p>
+    <w:p>
+      <w:pPr>
+        <w:pStyle w:val="Pargrafo"/>
+      </w:pPr>
+      <w:r>
+        <w:t>Diante dos conceitos apresentados, é possível concluir que o Scrum Master é um cargo responsável por dirigir e orientar o rumo do projeto. Tem a função de conversar com toda a equipe para entender a situação em que o projeto se encontra</w:t>
+      </w:r>
+      <w:r>
+        <w:t>,</w:t>
+      </w:r>
+      <w:r>
+        <w:t xml:space="preserve"> </w:t>
+      </w:r>
+      <w:r>
+        <w:t>e dessa forma atuar nas tomadas de decisões e remoções dos eventuais obstáculos que podem surgir. É um papel que requer iniciativa e determinação de quem o ocupar. Todo o progresso obtido pelo projeto deve ser avaliado pelo Scrum Master.</w:t>
+      </w:r>
+    </w:p>
+    <w:p>
+      <w:pPr>
+        <w:pStyle w:val="Ttulo2"/>
+      </w:pPr>
+      <w:bookmarkStart w:id="21" w:name="_Toc116152322"/>
       <w:r>
         <w:lastRenderedPageBreak/>
-        <w:t>2.2 História</w:t>
-      </w:r>
-      <w:bookmarkEnd w:id="19"/>
+        <w:t>2.2.2 Product Owner</w:t>
+      </w:r>
+      <w:bookmarkEnd w:id="21"/>
+      <w:r>
+        <w:t xml:space="preserve"> </w:t>
+      </w:r>
+    </w:p>
+    <w:p>
+      <w:pPr>
+        <w:pStyle w:val="Pargrafo"/>
+      </w:pPr>
     </w:p>
     <w:sectPr>
       <w:footerReference w:type="default" r:id="rId19"/>

</xml_diff>

<commit_message>
feat(desenvolvimento): define time de trabalho
</commit_message>
<xml_diff>
--- a/TCC.docx
+++ b/TCC.docx
@@ -2023,7 +2023,7 @@
           <w:r>
             <w:fldChar w:fldCharType="separate"/>
           </w:r>
-          <w:hyperlink w:anchor="_Toc116152301" w:history="1">
+          <w:hyperlink w:anchor="_Toc116162011" w:history="1">
             <w:r>
               <w:rPr>
                 <w:rStyle w:val="Hyperlink"/>
@@ -2050,7 +2050,7 @@
                 <w:noProof/>
                 <w:webHidden/>
               </w:rPr>
-              <w:instrText xml:space="preserve"> PAGEREF _Toc116152301 \h </w:instrText>
+              <w:instrText xml:space="preserve"> PAGEREF _Toc116162011 \h </w:instrText>
             </w:r>
             <w:r>
               <w:rPr>
@@ -2091,7 +2091,7 @@
               <w:lang w:eastAsia="pt-BR"/>
             </w:rPr>
           </w:pPr>
-          <w:hyperlink w:anchor="_Toc116152302" w:history="1">
+          <w:hyperlink w:anchor="_Toc116162012" w:history="1">
             <w:r>
               <w:rPr>
                 <w:rStyle w:val="Hyperlink"/>
@@ -2118,7 +2118,7 @@
                 <w:noProof/>
                 <w:webHidden/>
               </w:rPr>
-              <w:instrText xml:space="preserve"> PAGEREF _Toc116152302 \h </w:instrText>
+              <w:instrText xml:space="preserve"> PAGEREF _Toc116162012 \h </w:instrText>
             </w:r>
             <w:r>
               <w:rPr>
@@ -2162,7 +2162,7 @@
               <w:lang w:eastAsia="pt-BR"/>
             </w:rPr>
           </w:pPr>
-          <w:hyperlink w:anchor="_Toc116152303" w:history="1">
+          <w:hyperlink w:anchor="_Toc116162013" w:history="1">
             <w:r>
               <w:rPr>
                 <w:rStyle w:val="Hyperlink"/>
@@ -2189,7 +2189,7 @@
                 <w:noProof/>
                 <w:webHidden/>
               </w:rPr>
-              <w:instrText xml:space="preserve"> PAGEREF _Toc116152303 \h </w:instrText>
+              <w:instrText xml:space="preserve"> PAGEREF _Toc116162013 \h </w:instrText>
             </w:r>
             <w:r>
               <w:rPr>
@@ -2233,7 +2233,7 @@
               <w:lang w:eastAsia="pt-BR"/>
             </w:rPr>
           </w:pPr>
-          <w:hyperlink w:anchor="_Toc116152304" w:history="1">
+          <w:hyperlink w:anchor="_Toc116162014" w:history="1">
             <w:r>
               <w:rPr>
                 <w:rStyle w:val="Hyperlink"/>
@@ -2260,7 +2260,7 @@
                 <w:noProof/>
                 <w:webHidden/>
               </w:rPr>
-              <w:instrText xml:space="preserve"> PAGEREF _Toc116152304 \h </w:instrText>
+              <w:instrText xml:space="preserve"> PAGEREF _Toc116162014 \h </w:instrText>
             </w:r>
             <w:r>
               <w:rPr>
@@ -2304,7 +2304,7 @@
               <w:lang w:eastAsia="pt-BR"/>
             </w:rPr>
           </w:pPr>
-          <w:hyperlink w:anchor="_Toc116152305" w:history="1">
+          <w:hyperlink w:anchor="_Toc116162015" w:history="1">
             <w:r>
               <w:rPr>
                 <w:rStyle w:val="Hyperlink"/>
@@ -2331,7 +2331,7 @@
                 <w:noProof/>
                 <w:webHidden/>
               </w:rPr>
-              <w:instrText xml:space="preserve"> PAGEREF _Toc116152305 \h </w:instrText>
+              <w:instrText xml:space="preserve"> PAGEREF _Toc116162015 \h </w:instrText>
             </w:r>
             <w:r>
               <w:rPr>
@@ -2375,7 +2375,7 @@
               <w:lang w:eastAsia="pt-BR"/>
             </w:rPr>
           </w:pPr>
-          <w:hyperlink w:anchor="_Toc116152306" w:history="1">
+          <w:hyperlink w:anchor="_Toc116162016" w:history="1">
             <w:r>
               <w:rPr>
                 <w:rStyle w:val="Hyperlink"/>
@@ -2402,7 +2402,7 @@
                 <w:noProof/>
                 <w:webHidden/>
               </w:rPr>
-              <w:instrText xml:space="preserve"> PAGEREF _Toc116152306 \h </w:instrText>
+              <w:instrText xml:space="preserve"> PAGEREF _Toc116162016 \h </w:instrText>
             </w:r>
             <w:r>
               <w:rPr>
@@ -2446,7 +2446,7 @@
               <w:lang w:eastAsia="pt-BR"/>
             </w:rPr>
           </w:pPr>
-          <w:hyperlink w:anchor="_Toc116152307" w:history="1">
+          <w:hyperlink w:anchor="_Toc116162017" w:history="1">
             <w:r>
               <w:rPr>
                 <w:rStyle w:val="Hyperlink"/>
@@ -2473,7 +2473,7 @@
                 <w:noProof/>
                 <w:webHidden/>
               </w:rPr>
-              <w:instrText xml:space="preserve"> PAGEREF _Toc116152307 \h </w:instrText>
+              <w:instrText xml:space="preserve"> PAGEREF _Toc116162017 \h </w:instrText>
             </w:r>
             <w:r>
               <w:rPr>
@@ -2517,7 +2517,7 @@
               <w:lang w:eastAsia="pt-BR"/>
             </w:rPr>
           </w:pPr>
-          <w:hyperlink w:anchor="_Toc116152308" w:history="1">
+          <w:hyperlink w:anchor="_Toc116162018" w:history="1">
             <w:r>
               <w:rPr>
                 <w:rStyle w:val="Hyperlink"/>
@@ -2544,7 +2544,7 @@
                 <w:noProof/>
                 <w:webHidden/>
               </w:rPr>
-              <w:instrText xml:space="preserve"> PAGEREF _Toc116152308 \h </w:instrText>
+              <w:instrText xml:space="preserve"> PAGEREF _Toc116162018 \h </w:instrText>
             </w:r>
             <w:r>
               <w:rPr>
@@ -2588,7 +2588,7 @@
               <w:lang w:eastAsia="pt-BR"/>
             </w:rPr>
           </w:pPr>
-          <w:hyperlink w:anchor="_Toc116152309" w:history="1">
+          <w:hyperlink w:anchor="_Toc116162019" w:history="1">
             <w:r>
               <w:rPr>
                 <w:rStyle w:val="Hyperlink"/>
@@ -2615,7 +2615,7 @@
                 <w:noProof/>
                 <w:webHidden/>
               </w:rPr>
-              <w:instrText xml:space="preserve"> PAGEREF _Toc116152309 \h </w:instrText>
+              <w:instrText xml:space="preserve"> PAGEREF _Toc116162019 \h </w:instrText>
             </w:r>
             <w:r>
               <w:rPr>
@@ -2659,7 +2659,7 @@
               <w:lang w:eastAsia="pt-BR"/>
             </w:rPr>
           </w:pPr>
-          <w:hyperlink w:anchor="_Toc116152310" w:history="1">
+          <w:hyperlink w:anchor="_Toc116162020" w:history="1">
             <w:r>
               <w:rPr>
                 <w:rStyle w:val="Hyperlink"/>
@@ -2686,7 +2686,7 @@
                 <w:noProof/>
                 <w:webHidden/>
               </w:rPr>
-              <w:instrText xml:space="preserve"> PAGEREF _Toc116152310 \h </w:instrText>
+              <w:instrText xml:space="preserve"> PAGEREF _Toc116162020 \h </w:instrText>
             </w:r>
             <w:r>
               <w:rPr>
@@ -2730,7 +2730,7 @@
               <w:lang w:eastAsia="pt-BR"/>
             </w:rPr>
           </w:pPr>
-          <w:hyperlink w:anchor="_Toc116152311" w:history="1">
+          <w:hyperlink w:anchor="_Toc116162021" w:history="1">
             <w:r>
               <w:rPr>
                 <w:rStyle w:val="Hyperlink"/>
@@ -2757,7 +2757,7 @@
                 <w:noProof/>
                 <w:webHidden/>
               </w:rPr>
-              <w:instrText xml:space="preserve"> PAGEREF _Toc116152311 \h </w:instrText>
+              <w:instrText xml:space="preserve"> PAGEREF _Toc116162021 \h </w:instrText>
             </w:r>
             <w:r>
               <w:rPr>
@@ -2801,7 +2801,7 @@
               <w:lang w:eastAsia="pt-BR"/>
             </w:rPr>
           </w:pPr>
-          <w:hyperlink w:anchor="_Toc116152312" w:history="1">
+          <w:hyperlink w:anchor="_Toc116162022" w:history="1">
             <w:r>
               <w:rPr>
                 <w:rStyle w:val="Hyperlink"/>
@@ -2828,7 +2828,7 @@
                 <w:noProof/>
                 <w:webHidden/>
               </w:rPr>
-              <w:instrText xml:space="preserve"> PAGEREF _Toc116152312 \h </w:instrText>
+              <w:instrText xml:space="preserve"> PAGEREF _Toc116162022 \h </w:instrText>
             </w:r>
             <w:r>
               <w:rPr>
@@ -2872,7 +2872,7 @@
               <w:lang w:eastAsia="pt-BR"/>
             </w:rPr>
           </w:pPr>
-          <w:hyperlink w:anchor="_Toc116152313" w:history="1">
+          <w:hyperlink w:anchor="_Toc116162023" w:history="1">
             <w:r>
               <w:rPr>
                 <w:rStyle w:val="Hyperlink"/>
@@ -2899,7 +2899,7 @@
                 <w:noProof/>
                 <w:webHidden/>
               </w:rPr>
-              <w:instrText xml:space="preserve"> PAGEREF _Toc116152313 \h </w:instrText>
+              <w:instrText xml:space="preserve"> PAGEREF _Toc116162023 \h </w:instrText>
             </w:r>
             <w:r>
               <w:rPr>
@@ -2943,7 +2943,7 @@
               <w:lang w:eastAsia="pt-BR"/>
             </w:rPr>
           </w:pPr>
-          <w:hyperlink w:anchor="_Toc116152314" w:history="1">
+          <w:hyperlink w:anchor="_Toc116162024" w:history="1">
             <w:r>
               <w:rPr>
                 <w:rStyle w:val="Hyperlink"/>
@@ -2970,7 +2970,7 @@
                 <w:noProof/>
                 <w:webHidden/>
               </w:rPr>
-              <w:instrText xml:space="preserve"> PAGEREF _Toc116152314 \h </w:instrText>
+              <w:instrText xml:space="preserve"> PAGEREF _Toc116162024 \h </w:instrText>
             </w:r>
             <w:r>
               <w:rPr>
@@ -3014,7 +3014,7 @@
               <w:lang w:eastAsia="pt-BR"/>
             </w:rPr>
           </w:pPr>
-          <w:hyperlink w:anchor="_Toc116152315" w:history="1">
+          <w:hyperlink w:anchor="_Toc116162025" w:history="1">
             <w:r>
               <w:rPr>
                 <w:rStyle w:val="Hyperlink"/>
@@ -3041,7 +3041,7 @@
                 <w:noProof/>
                 <w:webHidden/>
               </w:rPr>
-              <w:instrText xml:space="preserve"> PAGEREF _Toc116152315 \h </w:instrText>
+              <w:instrText xml:space="preserve"> PAGEREF _Toc116162025 \h </w:instrText>
             </w:r>
             <w:r>
               <w:rPr>
@@ -3085,7 +3085,7 @@
               <w:lang w:eastAsia="pt-BR"/>
             </w:rPr>
           </w:pPr>
-          <w:hyperlink w:anchor="_Toc116152316" w:history="1">
+          <w:hyperlink w:anchor="_Toc116162026" w:history="1">
             <w:r>
               <w:rPr>
                 <w:rStyle w:val="Hyperlink"/>
@@ -3112,7 +3112,7 @@
                 <w:noProof/>
                 <w:webHidden/>
               </w:rPr>
-              <w:instrText xml:space="preserve"> PAGEREF _Toc116152316 \h </w:instrText>
+              <w:instrText xml:space="preserve"> PAGEREF _Toc116162026 \h </w:instrText>
             </w:r>
             <w:r>
               <w:rPr>
@@ -3156,7 +3156,7 @@
               <w:lang w:eastAsia="pt-BR"/>
             </w:rPr>
           </w:pPr>
-          <w:hyperlink w:anchor="_Toc116152317" w:history="1">
+          <w:hyperlink w:anchor="_Toc116162027" w:history="1">
             <w:r>
               <w:rPr>
                 <w:rStyle w:val="Hyperlink"/>
@@ -3183,7 +3183,7 @@
                 <w:noProof/>
                 <w:webHidden/>
               </w:rPr>
-              <w:instrText xml:space="preserve"> PAGEREF _Toc116152317 \h </w:instrText>
+              <w:instrText xml:space="preserve"> PAGEREF _Toc116162027 \h </w:instrText>
             </w:r>
             <w:r>
               <w:rPr>
@@ -3224,7 +3224,7 @@
               <w:lang w:eastAsia="pt-BR"/>
             </w:rPr>
           </w:pPr>
-          <w:hyperlink w:anchor="_Toc116152318" w:history="1">
+          <w:hyperlink w:anchor="_Toc116162028" w:history="1">
             <w:r>
               <w:rPr>
                 <w:rStyle w:val="Hyperlink"/>
@@ -3251,7 +3251,7 @@
                 <w:noProof/>
                 <w:webHidden/>
               </w:rPr>
-              <w:instrText xml:space="preserve"> PAGEREF _Toc116152318 \h </w:instrText>
+              <w:instrText xml:space="preserve"> PAGEREF _Toc116162028 \h </w:instrText>
             </w:r>
             <w:r>
               <w:rPr>
@@ -3295,7 +3295,7 @@
               <w:lang w:eastAsia="pt-BR"/>
             </w:rPr>
           </w:pPr>
-          <w:hyperlink w:anchor="_Toc116152319" w:history="1">
+          <w:hyperlink w:anchor="_Toc116162029" w:history="1">
             <w:r>
               <w:rPr>
                 <w:rStyle w:val="Hyperlink"/>
@@ -3322,7 +3322,7 @@
                 <w:noProof/>
                 <w:webHidden/>
               </w:rPr>
-              <w:instrText xml:space="preserve"> PAGEREF _Toc116152319 \h </w:instrText>
+              <w:instrText xml:space="preserve"> PAGEREF _Toc116162029 \h </w:instrText>
             </w:r>
             <w:r>
               <w:rPr>
@@ -3366,7 +3366,7 @@
               <w:lang w:eastAsia="pt-BR"/>
             </w:rPr>
           </w:pPr>
-          <w:hyperlink w:anchor="_Toc116152320" w:history="1">
+          <w:hyperlink w:anchor="_Toc116162030" w:history="1">
             <w:r>
               <w:rPr>
                 <w:rStyle w:val="Hyperlink"/>
@@ -3393,7 +3393,7 @@
                 <w:noProof/>
                 <w:webHidden/>
               </w:rPr>
-              <w:instrText xml:space="preserve"> PAGEREF _Toc116152320 \h </w:instrText>
+              <w:instrText xml:space="preserve"> PAGEREF _Toc116162030 \h </w:instrText>
             </w:r>
             <w:r>
               <w:rPr>
@@ -3437,7 +3437,7 @@
               <w:lang w:eastAsia="pt-BR"/>
             </w:rPr>
           </w:pPr>
-          <w:hyperlink w:anchor="_Toc116152321" w:history="1">
+          <w:hyperlink w:anchor="_Toc116162031" w:history="1">
             <w:r>
               <w:rPr>
                 <w:rStyle w:val="Hyperlink"/>
@@ -3464,7 +3464,7 @@
                 <w:noProof/>
                 <w:webHidden/>
               </w:rPr>
-              <w:instrText xml:space="preserve"> PAGEREF _Toc116152321 \h </w:instrText>
+              <w:instrText xml:space="preserve"> PAGEREF _Toc116162031 \h </w:instrText>
             </w:r>
             <w:r>
               <w:rPr>
@@ -3485,6 +3485,148 @@
                 <w:webHidden/>
               </w:rPr>
               <w:t>37</w:t>
+            </w:r>
+            <w:r>
+              <w:rPr>
+                <w:noProof/>
+                <w:webHidden/>
+              </w:rPr>
+              <w:fldChar w:fldCharType="end"/>
+            </w:r>
+          </w:hyperlink>
+        </w:p>
+        <w:p>
+          <w:pPr>
+            <w:pStyle w:val="Sumrio3"/>
+            <w:tabs>
+              <w:tab w:val="right" w:leader="dot" w:pos="8494"/>
+            </w:tabs>
+            <w:rPr>
+              <w:rFonts w:asciiTheme="minorHAnsi" w:eastAsiaTheme="minorEastAsia" w:hAnsiTheme="minorHAnsi"/>
+              <w:noProof/>
+              <w:sz w:val="22"/>
+              <w:lang w:eastAsia="pt-BR"/>
+            </w:rPr>
+          </w:pPr>
+          <w:hyperlink w:anchor="_Toc116162032" w:history="1">
+            <w:r>
+              <w:rPr>
+                <w:rStyle w:val="Hyperlink"/>
+                <w:noProof/>
+              </w:rPr>
+              <w:t>2.2.2 Product Owner</w:t>
+            </w:r>
+            <w:r>
+              <w:rPr>
+                <w:noProof/>
+                <w:webHidden/>
+              </w:rPr>
+              <w:tab/>
+            </w:r>
+            <w:r>
+              <w:rPr>
+                <w:noProof/>
+                <w:webHidden/>
+              </w:rPr>
+              <w:fldChar w:fldCharType="begin"/>
+            </w:r>
+            <w:r>
+              <w:rPr>
+                <w:noProof/>
+                <w:webHidden/>
+              </w:rPr>
+              <w:instrText xml:space="preserve"> PAGEREF _Toc116162032 \h </w:instrText>
+            </w:r>
+            <w:r>
+              <w:rPr>
+                <w:noProof/>
+                <w:webHidden/>
+              </w:rPr>
+            </w:r>
+            <w:r>
+              <w:rPr>
+                <w:noProof/>
+                <w:webHidden/>
+              </w:rPr>
+              <w:fldChar w:fldCharType="separate"/>
+            </w:r>
+            <w:r>
+              <w:rPr>
+                <w:noProof/>
+                <w:webHidden/>
+              </w:rPr>
+              <w:t>38</w:t>
+            </w:r>
+            <w:r>
+              <w:rPr>
+                <w:noProof/>
+                <w:webHidden/>
+              </w:rPr>
+              <w:fldChar w:fldCharType="end"/>
+            </w:r>
+          </w:hyperlink>
+        </w:p>
+        <w:p>
+          <w:pPr>
+            <w:pStyle w:val="Sumrio3"/>
+            <w:tabs>
+              <w:tab w:val="right" w:leader="dot" w:pos="8494"/>
+            </w:tabs>
+            <w:rPr>
+              <w:rFonts w:asciiTheme="minorHAnsi" w:eastAsiaTheme="minorEastAsia" w:hAnsiTheme="minorHAnsi"/>
+              <w:noProof/>
+              <w:sz w:val="22"/>
+              <w:lang w:eastAsia="pt-BR"/>
+            </w:rPr>
+          </w:pPr>
+          <w:hyperlink w:anchor="_Toc116162033" w:history="1">
+            <w:r>
+              <w:rPr>
+                <w:rStyle w:val="Hyperlink"/>
+                <w:noProof/>
+              </w:rPr>
+              <w:t>2.2.3 Time de trabalho</w:t>
+            </w:r>
+            <w:r>
+              <w:rPr>
+                <w:noProof/>
+                <w:webHidden/>
+              </w:rPr>
+              <w:tab/>
+            </w:r>
+            <w:r>
+              <w:rPr>
+                <w:noProof/>
+                <w:webHidden/>
+              </w:rPr>
+              <w:fldChar w:fldCharType="begin"/>
+            </w:r>
+            <w:r>
+              <w:rPr>
+                <w:noProof/>
+                <w:webHidden/>
+              </w:rPr>
+              <w:instrText xml:space="preserve"> PAGEREF _Toc116162033 \h </w:instrText>
+            </w:r>
+            <w:r>
+              <w:rPr>
+                <w:noProof/>
+                <w:webHidden/>
+              </w:rPr>
+            </w:r>
+            <w:r>
+              <w:rPr>
+                <w:noProof/>
+                <w:webHidden/>
+              </w:rPr>
+              <w:fldChar w:fldCharType="separate"/>
+            </w:r>
+            <w:r>
+              <w:rPr>
+                <w:noProof/>
+                <w:webHidden/>
+              </w:rPr>
+              <w:t>39</w:t>
             </w:r>
             <w:r>
               <w:rPr>
@@ -3508,13 +3650,13 @@
               <w:lang w:eastAsia="pt-BR"/>
             </w:rPr>
           </w:pPr>
-          <w:hyperlink w:anchor="_Toc116152322" w:history="1">
+          <w:hyperlink w:anchor="_Toc116162034" w:history="1">
             <w:r>
               <w:rPr>
                 <w:rStyle w:val="Hyperlink"/>
                 <w:noProof/>
               </w:rPr>
-              <w:t>2.2.2 Product Owner</w:t>
+              <w:t>2.3 Artefatos do Scrum</w:t>
             </w:r>
             <w:r>
               <w:rPr>
@@ -3535,7 +3677,7 @@
                 <w:noProof/>
                 <w:webHidden/>
               </w:rPr>
-              <w:instrText xml:space="preserve"> PAGEREF _Toc116152322 \h </w:instrText>
+              <w:instrText xml:space="preserve"> PAGEREF _Toc116162034 \h </w:instrText>
             </w:r>
             <w:r>
               <w:rPr>
@@ -3555,7 +3697,7 @@
                 <w:noProof/>
                 <w:webHidden/>
               </w:rPr>
-              <w:t>38</w:t>
+              <w:t>39</w:t>
             </w:r>
             <w:r>
               <w:rPr>
@@ -3598,7 +3740,7 @@
         <w:pStyle w:val="Ttulo1"/>
         <w:jc w:val="center"/>
       </w:pPr>
-      <w:bookmarkStart w:id="0" w:name="_Toc116152301"/>
+      <w:bookmarkStart w:id="0" w:name="_Toc116162011"/>
       <w:r>
         <w:lastRenderedPageBreak/>
         <w:t>INTRODUÇÃO</w:t>
@@ -4127,7 +4269,7 @@
       <w:pPr>
         <w:pStyle w:val="Ttulo1"/>
       </w:pPr>
-      <w:bookmarkStart w:id="1" w:name="_Toc116152302"/>
+      <w:bookmarkStart w:id="1" w:name="_Toc116162012"/>
       <w:r>
         <w:lastRenderedPageBreak/>
         <w:t xml:space="preserve">1 </w:t>
@@ -4166,7 +4308,7 @@
       <w:pPr>
         <w:pStyle w:val="Ttulo2"/>
       </w:pPr>
-      <w:bookmarkStart w:id="2" w:name="_Toc116152303"/>
+      <w:bookmarkStart w:id="2" w:name="_Toc116162013"/>
       <w:r>
         <w:t xml:space="preserve">1.1 </w:t>
       </w:r>
@@ -4281,7 +4423,7 @@
       <w:pPr>
         <w:pStyle w:val="Ttulo2"/>
       </w:pPr>
-      <w:bookmarkStart w:id="3" w:name="_Toc116152304"/>
+      <w:bookmarkStart w:id="3" w:name="_Toc116162014"/>
       <w:r>
         <w:lastRenderedPageBreak/>
         <w:t>1.2 Ciclo de vida</w:t>
@@ -4397,7 +4539,7 @@
       <w:pPr>
         <w:pStyle w:val="Ttulo3"/>
       </w:pPr>
-      <w:bookmarkStart w:id="4" w:name="_Toc116152305"/>
+      <w:bookmarkStart w:id="4" w:name="_Toc116162015"/>
       <w:r>
         <w:t xml:space="preserve">1.2.1 </w:t>
       </w:r>
@@ -4513,7 +4655,15 @@
         <w:t xml:space="preserve">no qual </w:t>
       </w:r>
       <w:r>
-        <w:t>o software é desenvolvido em unidades de programa</w:t>
+        <w:t xml:space="preserve">o software </w:t>
+      </w:r>
+      <w:proofErr w:type="spellStart"/>
+      <w:r>
+        <w:t>é</w:t>
+      </w:r>
+      <w:proofErr w:type="spellEnd"/>
+      <w:r>
+        <w:t xml:space="preserve"> desenvolvido em unidades de programa</w:t>
       </w:r>
       <w:r>
         <w:t>,</w:t>
@@ -4745,7 +4895,7 @@
       <w:pPr>
         <w:pStyle w:val="Ttulo3"/>
       </w:pPr>
-      <w:bookmarkStart w:id="5" w:name="_Toc116152306"/>
+      <w:bookmarkStart w:id="5" w:name="_Toc116162016"/>
       <w:r>
         <w:t xml:space="preserve">1.2.2 </w:t>
       </w:r>
@@ -4964,7 +5114,7 @@
       <w:pPr>
         <w:pStyle w:val="Ttulo3"/>
       </w:pPr>
-      <w:bookmarkStart w:id="6" w:name="_Toc116152307"/>
+      <w:bookmarkStart w:id="6" w:name="_Toc116162017"/>
       <w:r>
         <w:t xml:space="preserve">1.2.3 </w:t>
       </w:r>
@@ -5386,7 +5536,7 @@
       <w:pPr>
         <w:pStyle w:val="Ttulo2"/>
       </w:pPr>
-      <w:bookmarkStart w:id="7" w:name="_Toc116152308"/>
+      <w:bookmarkStart w:id="7" w:name="_Toc116162018"/>
       <w:r>
         <w:t xml:space="preserve">1.3 </w:t>
       </w:r>
@@ -5433,7 +5583,7 @@
       <w:pPr>
         <w:pStyle w:val="Ttulo3"/>
       </w:pPr>
-      <w:bookmarkStart w:id="8" w:name="_Toc116152309"/>
+      <w:bookmarkStart w:id="8" w:name="_Toc116162019"/>
       <w:r>
         <w:t xml:space="preserve">1.3.1 </w:t>
       </w:r>
@@ -5766,7 +5916,7 @@
       <w:pPr>
         <w:pStyle w:val="Ttulo3"/>
       </w:pPr>
-      <w:bookmarkStart w:id="9" w:name="_Toc116152310"/>
+      <w:bookmarkStart w:id="9" w:name="_Toc116162020"/>
       <w:r>
         <w:t xml:space="preserve">1.3.2 </w:t>
       </w:r>
@@ -6374,7 +6524,7 @@
       <w:pPr>
         <w:pStyle w:val="Ttulo2"/>
       </w:pPr>
-      <w:bookmarkStart w:id="10" w:name="_Toc116152311"/>
+      <w:bookmarkStart w:id="10" w:name="_Toc116162021"/>
       <w:r>
         <w:t>1.4 Modelagem de software</w:t>
       </w:r>
@@ -7131,7 +7281,7 @@
       <w:pPr>
         <w:pStyle w:val="Ttulo2"/>
       </w:pPr>
-      <w:bookmarkStart w:id="11" w:name="_Toc116152312"/>
+      <w:bookmarkStart w:id="11" w:name="_Toc116162022"/>
       <w:r>
         <w:t>1.</w:t>
       </w:r>
@@ -7280,7 +7430,7 @@
       <w:pPr>
         <w:pStyle w:val="Ttulo3"/>
       </w:pPr>
-      <w:bookmarkStart w:id="12" w:name="_Toc116152313"/>
+      <w:bookmarkStart w:id="12" w:name="_Toc116162023"/>
       <w:r>
         <w:t>1.5.1 Caso de uso</w:t>
       </w:r>
@@ -7495,7 +7645,7 @@
       <w:pPr>
         <w:pStyle w:val="Ttulo3"/>
       </w:pPr>
-      <w:bookmarkStart w:id="13" w:name="_Toc116152314"/>
+      <w:bookmarkStart w:id="13" w:name="_Toc116162024"/>
       <w:r>
         <w:t>1.5.2 Diagrama de sequência</w:t>
       </w:r>
@@ -7669,7 +7819,7 @@
       <w:pPr>
         <w:pStyle w:val="Ttulo3"/>
       </w:pPr>
-      <w:bookmarkStart w:id="14" w:name="_Toc116152315"/>
+      <w:bookmarkStart w:id="14" w:name="_Toc116162025"/>
       <w:r>
         <w:lastRenderedPageBreak/>
         <w:t>1.5.3 Diagrama de classe</w:t>
@@ -7878,7 +8028,7 @@
       <w:pPr>
         <w:pStyle w:val="Ttulo3"/>
       </w:pPr>
-      <w:bookmarkStart w:id="15" w:name="_Toc116152316"/>
+      <w:bookmarkStart w:id="15" w:name="_Toc116162026"/>
       <w:r>
         <w:t xml:space="preserve">1.5.4 Diagrama de </w:t>
       </w:r>
@@ -8071,7 +8221,7 @@
       <w:pPr>
         <w:pStyle w:val="Ttulo3"/>
       </w:pPr>
-      <w:bookmarkStart w:id="16" w:name="_Toc116152317"/>
+      <w:bookmarkStart w:id="16" w:name="_Toc116162027"/>
       <w:r>
         <w:t>1.5.4 Diagrama de atividades</w:t>
       </w:r>
@@ -8233,7 +8383,7 @@
       <w:pPr>
         <w:pStyle w:val="Ttulo1"/>
       </w:pPr>
-      <w:bookmarkStart w:id="17" w:name="_Toc116152318"/>
+      <w:bookmarkStart w:id="17" w:name="_Toc116162028"/>
       <w:r>
         <w:lastRenderedPageBreak/>
         <w:t>2 METODOLOGIA SCRUM</w:t>
@@ -8297,7 +8447,7 @@
       <w:pPr>
         <w:pStyle w:val="Ttulo2"/>
       </w:pPr>
-      <w:bookmarkStart w:id="18" w:name="_Toc116152319"/>
+      <w:bookmarkStart w:id="18" w:name="_Toc116162029"/>
       <w:r>
         <w:t>2.1 Definição</w:t>
       </w:r>
@@ -8498,7 +8648,7 @@
       <w:pPr>
         <w:pStyle w:val="Ttulo2"/>
       </w:pPr>
-      <w:bookmarkStart w:id="19" w:name="_Toc116152320"/>
+      <w:bookmarkStart w:id="19" w:name="_Toc116162030"/>
       <w:r>
         <w:lastRenderedPageBreak/>
         <w:t xml:space="preserve">2.2 </w:t>
@@ -8519,7 +8669,19 @@
         <w:t>t</w:t>
       </w:r>
       <w:r>
-        <w:t>ime Scrum (Schwaber e Beedle, 2001).</w:t>
+        <w:t xml:space="preserve">ime </w:t>
+      </w:r>
+      <w:r>
+        <w:t>de trabalho</w:t>
+      </w:r>
+      <w:r>
+        <w:t xml:space="preserve"> (Schwaber</w:t>
+      </w:r>
+      <w:r>
+        <w:t>;</w:t>
+      </w:r>
+      <w:r>
+        <w:t xml:space="preserve"> Beedle, 2001).</w:t>
       </w:r>
     </w:p>
     <w:p>
@@ -8531,7 +8693,7 @@
       <w:pPr>
         <w:pStyle w:val="Ttulo3"/>
       </w:pPr>
-      <w:bookmarkStart w:id="20" w:name="_Toc116152321"/>
+      <w:bookmarkStart w:id="20" w:name="_Toc116162031"/>
       <w:r>
         <w:t>2.2.1 Scrum Master</w:t>
       </w:r>
@@ -8569,7 +8731,13 @@
         <w:t xml:space="preserve"> Em cada reunião feita pela equipe, o Scrum Master analisa tudo o que é reportado e dito por cada integrante. Além disso, o Scrum Master compara o progresso que é feito com o progresso que era esperado tendo como base reuniões anteriores e os objetivos das Sprints (</w:t>
       </w:r>
       <w:r>
-        <w:t>Schwaber e Beedle, 2001</w:t>
+        <w:t>Schwaber</w:t>
+      </w:r>
+      <w:r>
+        <w:t>;</w:t>
+      </w:r>
+      <w:r>
+        <w:t xml:space="preserve"> Beedle, 2001</w:t>
       </w:r>
       <w:r>
         <w:t>).</w:t>
@@ -8589,7 +8757,13 @@
         <w:t xml:space="preserve"> para poder </w:t>
       </w:r>
       <w:r>
-        <w:t>definir quem será o Product Owner, que tem a função de criar as atividades que serão feitas pelo time Scrum. O Scrum Master e o Product Owner trabalham de forma conjunta para definir quais atividades serão feitas em cada Sprint. Durante a Sprint em questão, o Scrum Master conduz a</w:t>
+        <w:t xml:space="preserve">definir quem será o Product Owner, que tem a função de criar as atividades que serão feitas pelo time </w:t>
+      </w:r>
+      <w:r>
+        <w:t>de trabalho</w:t>
+      </w:r>
+      <w:r>
+        <w:t>. O Scrum Master e o Product Owner trabalham de forma conjunta para definir quais atividades serão feitas em cada Sprint. Durante a Sprint em questão, o Scrum Master conduz a</w:t>
       </w:r>
       <w:r>
         <w:t>s</w:t>
@@ -8613,7 +8787,13 @@
         <w:t xml:space="preserve"> para garantir que os obstáculos foram removidos e as decisões corretas foram feitas (</w:t>
       </w:r>
       <w:r>
-        <w:t>Schwaber e Beedle, 2001</w:t>
+        <w:t>Schwaber</w:t>
+      </w:r>
+      <w:r>
+        <w:t>;</w:t>
+      </w:r>
+      <w:r>
+        <w:t xml:space="preserve"> Beedle, 2001</w:t>
       </w:r>
       <w:r>
         <w:t>).</w:t>
@@ -8627,7 +8807,13 @@
         <w:t xml:space="preserve">Tal papel costuma ser assumido pelo líder da equipe, líder do projeto ou gerente de projetos. A metodologia entrega a essa pessoa toda a estrutura necessária para cuidar de forma efetiva do andamento do projeto. O Scrum Master é responsável por tomar as decisões mais importantes, e por isso é um cargo que requer iniciativa e determinação </w:t>
       </w:r>
       <w:r>
-        <w:t>(Schwaber e Beedle, 2001).</w:t>
+        <w:t>(Schwaber</w:t>
+      </w:r>
+      <w:r>
+        <w:t>;</w:t>
+      </w:r>
+      <w:r>
+        <w:t xml:space="preserve"> Beedle, 2001).</w:t>
       </w:r>
     </w:p>
     <w:p>
@@ -8649,9 +8835,9 @@
     </w:p>
     <w:p>
       <w:pPr>
-        <w:pStyle w:val="Ttulo2"/>
-      </w:pPr>
-      <w:bookmarkStart w:id="21" w:name="_Toc116152322"/>
+        <w:pStyle w:val="Ttulo3"/>
+      </w:pPr>
+      <w:bookmarkStart w:id="21" w:name="_Toc116162032"/>
       <w:r>
         <w:lastRenderedPageBreak/>
         <w:t>2.2.2 Product Owner</w:t>
@@ -8665,6 +8851,305 @@
       <w:pPr>
         <w:pStyle w:val="Pargrafo"/>
       </w:pPr>
+      <w:r>
+        <w:t xml:space="preserve">O Product Owner tem a responsabilidade de gerenciar e controlar </w:t>
+      </w:r>
+      <w:r>
+        <w:t>o grupo de</w:t>
+      </w:r>
+      <w:r>
+        <w:t xml:space="preserve"> atividades</w:t>
+      </w:r>
+      <w:r>
+        <w:t xml:space="preserve"> </w:t>
+      </w:r>
+      <w:r>
+        <w:t xml:space="preserve">que devem ser feitas durante </w:t>
+      </w:r>
+      <w:r>
+        <w:t xml:space="preserve">o projeto. Tal grupo de atividades é </w:t>
+      </w:r>
+      <w:r>
+        <w:t>denominado</w:t>
+      </w:r>
+      <w:r>
+        <w:t xml:space="preserve"> como Product Backlog</w:t>
+      </w:r>
+      <w:r>
+        <w:t xml:space="preserve"> na Scrum</w:t>
+      </w:r>
+      <w:r>
+        <w:t xml:space="preserve">. A pessoa que recebe essa função deve garantir que o Product Backlog seja acessível </w:t>
+      </w:r>
+      <w:r>
+        <w:t>por</w:t>
+      </w:r>
+      <w:r>
+        <w:t xml:space="preserve"> todos os integrantes da equipe, para que </w:t>
+      </w:r>
+      <w:r>
+        <w:t>assim</w:t>
+      </w:r>
+      <w:r>
+        <w:t xml:space="preserve"> todos saibam os itens que possuem maior </w:t>
+      </w:r>
+      <w:r>
+        <w:t>relevância</w:t>
+      </w:r>
+      <w:r>
+        <w:t xml:space="preserve"> e que devem ser feitos </w:t>
+      </w:r>
+      <w:r>
+        <w:t>em cada</w:t>
+      </w:r>
+      <w:r>
+        <w:t xml:space="preserve"> momento </w:t>
+      </w:r>
+      <w:r>
+        <w:t>(Schwaber</w:t>
+      </w:r>
+      <w:r>
+        <w:t>;</w:t>
+      </w:r>
+      <w:r>
+        <w:t xml:space="preserve"> Beedle, 2001).</w:t>
+      </w:r>
+    </w:p>
+    <w:p>
+      <w:pPr>
+        <w:pStyle w:val="Pargrafo"/>
+      </w:pPr>
+      <w:r>
+        <w:t xml:space="preserve">Inclusive, o Product Owner tem a responsabilidade de entender e mapear as demandas que o cliente possui. É responsável por conversar com o cliente e transmitir para a equipe o feedback obtido em cada uma das Sprints. De forma geral, o Product Owner faz a ponte entre os clientes conversando coletando opiniões acerca do produto, e com a equipe criando as pendências através do que foi considerado e valorizado pelos clientes </w:t>
+      </w:r>
+      <w:r>
+        <w:t>(Sutherland, 2014)</w:t>
+      </w:r>
+      <w:r>
+        <w:t>.</w:t>
+      </w:r>
+    </w:p>
+    <w:p>
+      <w:pPr>
+        <w:pStyle w:val="Pargrafo"/>
+      </w:pPr>
+      <w:r>
+        <w:t xml:space="preserve">É de suma importância que o Product Owner tenha conhecimento em relação ao setor que o projeto está atuando para conseguir levantar as necessidades dos clientes de forma efetiva para a equipe. O Product Owner deve ter um entendimento suficiente para saber o quê deve ser feito de forma que agregue um valor significativo e verdadeiro </w:t>
+      </w:r>
+      <w:r>
+        <w:t>(Sutherland, 2014).</w:t>
+      </w:r>
+    </w:p>
+    <w:p>
+      <w:pPr>
+        <w:pStyle w:val="Pargrafo"/>
+      </w:pPr>
+      <w:r>
+        <w:t xml:space="preserve">Para que o Product Owner obtenha sucesso em seu trabalho, é estritamente necessário que toda a equipe respeite as decisões que são tomadas por ele. Toda a lista de tarefas e prioridades estabelecidas pelo Product Owner deve ser cumprida exatamente como </w:t>
+      </w:r>
+      <w:r>
+        <w:t>foi</w:t>
+      </w:r>
+      <w:r>
+        <w:t xml:space="preserve"> especificad</w:t>
+      </w:r>
+      <w:r>
+        <w:t>a</w:t>
+      </w:r>
+      <w:r>
+        <w:t xml:space="preserve">. </w:t>
+      </w:r>
+      <w:r>
+        <w:t>As</w:t>
+      </w:r>
+      <w:r>
+        <w:t xml:space="preserve"> decisões tomadas pelo Product Owner devem ser transparentes e visíveis </w:t>
+      </w:r>
+      <w:r>
+        <w:t>por toda a equipe</w:t>
+      </w:r>
+      <w:r>
+        <w:t xml:space="preserve"> </w:t>
+      </w:r>
+      <w:r>
+        <w:t>(Schwaber</w:t>
+      </w:r>
+      <w:r>
+        <w:t>;</w:t>
+      </w:r>
+      <w:r>
+        <w:t xml:space="preserve"> Beedle, 2001).</w:t>
+      </w:r>
+    </w:p>
+    <w:p>
+      <w:pPr>
+        <w:pStyle w:val="Pargrafo"/>
+      </w:pPr>
+      <w:r>
+        <w:t xml:space="preserve">Conclui-se que o Product Owner tem a responsabilidade de criar a lista de atividades que devem ser </w:t>
+      </w:r>
+      <w:r>
+        <w:t>realizadas</w:t>
+      </w:r>
+      <w:r>
+        <w:t xml:space="preserve"> </w:t>
+      </w:r>
+      <w:r>
+        <w:t>para que o projeto seja concluído com sucesso</w:t>
+      </w:r>
+      <w:r>
+        <w:t xml:space="preserve">. Tais atividades possuem prioridades nas quais devem ser respeitadas por todos os membros da equipe. </w:t>
+      </w:r>
+      <w:r>
+        <w:t xml:space="preserve">As decisões que são tomadas pelo Product Owner têm a obrigatoriedade de serem transparentes e visíveis pelos integrantes. </w:t>
+      </w:r>
+      <w:r>
+        <w:t xml:space="preserve">É através do Product Owner que a ponte entre o cliente e a equipe do projeto é feita, o Product Owner </w:t>
+      </w:r>
+      <w:r>
+        <w:t>compreende</w:t>
+      </w:r>
+      <w:r>
+        <w:t xml:space="preserve"> as demandas do cliente e começa a criar o Product Backlog através </w:t>
+      </w:r>
+      <w:r>
+        <w:t>das conclusões obtidas</w:t>
+      </w:r>
+      <w:r>
+        <w:t>.</w:t>
+      </w:r>
+    </w:p>
+    <w:p>
+      <w:pPr>
+        <w:pStyle w:val="Pargrafo"/>
+      </w:pPr>
+    </w:p>
+    <w:p>
+      <w:pPr>
+        <w:pStyle w:val="Ttulo3"/>
+      </w:pPr>
+      <w:bookmarkStart w:id="22" w:name="_Toc116162033"/>
+      <w:r>
+        <w:lastRenderedPageBreak/>
+        <w:t xml:space="preserve">2.2.3 Time </w:t>
+      </w:r>
+      <w:r>
+        <w:t>de trabalho</w:t>
+      </w:r>
+      <w:bookmarkEnd w:id="22"/>
+    </w:p>
+    <w:p>
+      <w:pPr>
+        <w:pStyle w:val="Pargrafo"/>
+      </w:pPr>
+      <w:r>
+        <w:t>O time de trabalho é responsável por atender as demandas estabelecidas pelo Product Owner</w:t>
+      </w:r>
+      <w:r>
+        <w:t xml:space="preserve"> através do Product Backlog</w:t>
+      </w:r>
+      <w:r>
+        <w:t xml:space="preserve">, para assim alcançar os objetivos de cada iteração ou Sprint do projeto. Tem a função de desenvolver o produto na prática. O time deve ter toda a autoridade necessária para tomar as ações que façam com que o objetivo do projeto seja concluído com sucesso </w:t>
+      </w:r>
+      <w:r>
+        <w:t>(Schwaber; Beedle, 2001).</w:t>
+      </w:r>
+    </w:p>
+    <w:p>
+      <w:pPr>
+        <w:pStyle w:val="Pargrafo"/>
+      </w:pPr>
+      <w:r>
+        <w:t xml:space="preserve">De forma complementar, o time de trabalho juntamente com o Scrum Master revisa o Product Backlog. Após a revisão, um trecho do Product Backlog é escolhido para que </w:t>
+      </w:r>
+      <w:r>
+        <w:t>certa</w:t>
+      </w:r>
+      <w:r>
+        <w:t xml:space="preserve"> parte do produto seja</w:t>
+      </w:r>
+      <w:r>
+        <w:t xml:space="preserve"> de fato</w:t>
+      </w:r>
+      <w:r>
+        <w:t xml:space="preserve"> desenvolvido. Tal trecho do Product Backlog que é escolhido se torna um Sprint Backlog</w:t>
+      </w:r>
+      <w:r>
+        <w:t>.</w:t>
+      </w:r>
+      <w:r>
+        <w:t xml:space="preserve"> </w:t>
+      </w:r>
+      <w:r>
+        <w:t>O Sprint Backlog</w:t>
+      </w:r>
+      <w:r>
+        <w:t xml:space="preserve"> consiste em um conjunto de tarefas </w:t>
+      </w:r>
+      <w:r>
+        <w:t>que devem ser</w:t>
+      </w:r>
+      <w:r>
+        <w:t xml:space="preserve"> </w:t>
+      </w:r>
+      <w:r>
+        <w:t>atendidas pela equipe e que no final se tornam um produto funcional</w:t>
+      </w:r>
+      <w:r>
+        <w:t xml:space="preserve"> </w:t>
+      </w:r>
+      <w:r>
+        <w:t>(Schwaber; Beedle, 2001).</w:t>
+      </w:r>
+    </w:p>
+    <w:p>
+      <w:pPr>
+        <w:pStyle w:val="Pargrafo"/>
+      </w:pPr>
+      <w:r>
+        <w:t>É de suma importância que o time possua todas as habilidades e conhecimentos necessários para a conclusão do projeto</w:t>
+      </w:r>
+      <w:r>
+        <w:t xml:space="preserve">. A equipe pode ser subdividida em outras equipes menores, cada uma com a sua especialidade e importância. Cada equipe deve concluir a sua parte para que o projeto consiga avançar para a próxima etapa. Em suma, deve haver um trabalho em conjunto, nenhuma equipe individualmente pode finalizar o produto como um todo </w:t>
+      </w:r>
+      <w:r>
+        <w:t>(Sutherland, 2014).</w:t>
+      </w:r>
+    </w:p>
+    <w:p>
+      <w:pPr>
+        <w:pStyle w:val="Pargrafo"/>
+      </w:pPr>
+      <w:r>
+        <w:t xml:space="preserve">Diante dos conceitos apresentados, é possível concluir que o time de trabalho é quem de fato tira o produto do papel e o desenvolve. O trabalho da equipe é feito em ciclos de Sprints nos quais existe uma seleção de um pedaço do Product Backlog. A equipe revisa o Product Backlog juntamente com o Scrum </w:t>
+      </w:r>
+      <w:r>
+        <w:t>M</w:t>
+      </w:r>
+      <w:r>
+        <w:t>a</w:t>
+      </w:r>
+      <w:r>
+        <w:t>ster. O grupo deve ser formado por pessoas de forma que seja possível preencher as lacunas de conhecimentos necessários para o sucesso do projeto. A equipe pode ser subdividida em equipes menores, e o trabalho de cada uma deve ser considerado para que o projeto consiga avançar para a próxima etapa.</w:t>
+      </w:r>
+    </w:p>
+    <w:p>
+      <w:pPr>
+        <w:pStyle w:val="Pargrafo"/>
+      </w:pPr>
+    </w:p>
+    <w:p>
+      <w:pPr>
+        <w:pStyle w:val="Ttulo2"/>
+      </w:pPr>
+      <w:bookmarkStart w:id="23" w:name="_Toc116162034"/>
+      <w:r>
+        <w:t>2.3 Artefatos do Scrum</w:t>
+      </w:r>
+      <w:bookmarkEnd w:id="23"/>
+      <w:r>
+        <w:t xml:space="preserve"> </w:t>
+      </w:r>
     </w:p>
     <w:sectPr>
       <w:footerReference w:type="default" r:id="rId19"/>

</xml_diff>

<commit_message>
feat(desenvolvimento): finalizacao teoria scrum
</commit_message>
<xml_diff>
--- a/TCC.docx
+++ b/TCC.docx
@@ -141,30 +141,20 @@
         <w:jc w:val="center"/>
       </w:pPr>
     </w:p>
+    <w:p/>
     <w:p>
       <w:pPr>
         <w:jc w:val="center"/>
       </w:pPr>
+      <w:r>
+        <w:t>SÃO PAULO/SP</w:t>
+      </w:r>
     </w:p>
     <w:p>
       <w:pPr>
         <w:jc w:val="center"/>
       </w:pPr>
-    </w:p>
-    <w:p>
-      <w:pPr>
-        <w:jc w:val="center"/>
-      </w:pPr>
-      <w:r>
-        <w:t>SÃO PAULO/SP</w:t>
-      </w:r>
-    </w:p>
-    <w:p>
-      <w:pPr>
-        <w:jc w:val="center"/>
-      </w:pPr>
-      <w:r>
-        <w:lastRenderedPageBreak/>
+      <w:r>
         <w:t>2022</w:t>
       </w:r>
       <w:r>
@@ -1709,6 +1699,20 @@
     </w:p>
     <w:p>
       <w:pPr>
+        <w:tabs>
+          <w:tab w:val="left" w:leader="dot" w:pos="8080"/>
+        </w:tabs>
+      </w:pPr>
+      <w:r>
+        <w:t>FIGURA 12 – O ciclo do Scrum</w:t>
+      </w:r>
+      <w:r>
+        <w:tab/>
+        <w:t>37</w:t>
+      </w:r>
+    </w:p>
+    <w:p>
+      <w:pPr>
         <w:jc w:val="left"/>
       </w:pPr>
       <w:r>
@@ -1842,57 +1846,6 @@
         <w:tab/>
         <w:t>23</w:t>
       </w:r>
-    </w:p>
-    <w:p>
-      <w:pPr>
-        <w:jc w:val="left"/>
-        <w:rPr>
-          <w:b/>
-          <w:bCs/>
-        </w:rPr>
-      </w:pPr>
-    </w:p>
-    <w:p>
-      <w:pPr>
-        <w:jc w:val="left"/>
-        <w:rPr>
-          <w:b/>
-          <w:bCs/>
-        </w:rPr>
-      </w:pPr>
-      <w:r>
-        <w:rPr>
-          <w:b/>
-          <w:bCs/>
-        </w:rPr>
-        <w:br w:type="page"/>
-      </w:r>
-    </w:p>
-    <w:p>
-      <w:pPr>
-        <w:jc w:val="center"/>
-        <w:rPr>
-          <w:b/>
-          <w:bCs/>
-        </w:rPr>
-      </w:pPr>
-      <w:r>
-        <w:rPr>
-          <w:b/>
-          <w:bCs/>
-        </w:rPr>
-        <w:lastRenderedPageBreak/>
-        <w:t>LISTA DE TABELAS</w:t>
-      </w:r>
-    </w:p>
-    <w:p>
-      <w:pPr>
-        <w:jc w:val="center"/>
-        <w:rPr>
-          <w:b/>
-          <w:bCs/>
-        </w:rPr>
-      </w:pPr>
     </w:p>
     <w:p>
       <w:r>
@@ -2023,7 +1976,7 @@
           <w:r>
             <w:fldChar w:fldCharType="separate"/>
           </w:r>
-          <w:hyperlink w:anchor="_Toc116162011" w:history="1">
+          <w:hyperlink w:anchor="_Toc116767200" w:history="1">
             <w:r>
               <w:rPr>
                 <w:rStyle w:val="Hyperlink"/>
@@ -2050,7 +2003,7 @@
                 <w:noProof/>
                 <w:webHidden/>
               </w:rPr>
-              <w:instrText xml:space="preserve"> PAGEREF _Toc116162011 \h </w:instrText>
+              <w:instrText xml:space="preserve"> PAGEREF _Toc116767200 \h </w:instrText>
             </w:r>
             <w:r>
               <w:rPr>
@@ -2070,7 +2023,7 @@
                 <w:noProof/>
                 <w:webHidden/>
               </w:rPr>
-              <w:t>15</w:t>
+              <w:t>16</w:t>
             </w:r>
             <w:r>
               <w:rPr>
@@ -2091,7 +2044,7 @@
               <w:lang w:eastAsia="pt-BR"/>
             </w:rPr>
           </w:pPr>
-          <w:hyperlink w:anchor="_Toc116162012" w:history="1">
+          <w:hyperlink w:anchor="_Toc116767201" w:history="1">
             <w:r>
               <w:rPr>
                 <w:rStyle w:val="Hyperlink"/>
@@ -2118,7 +2071,7 @@
                 <w:noProof/>
                 <w:webHidden/>
               </w:rPr>
-              <w:instrText xml:space="preserve"> PAGEREF _Toc116162012 \h </w:instrText>
+              <w:instrText xml:space="preserve"> PAGEREF _Toc116767201 \h </w:instrText>
             </w:r>
             <w:r>
               <w:rPr>
@@ -2138,7 +2091,7 @@
                 <w:noProof/>
                 <w:webHidden/>
               </w:rPr>
-              <w:t>17</w:t>
+              <w:t>18</w:t>
             </w:r>
             <w:r>
               <w:rPr>
@@ -2162,7 +2115,7 @@
               <w:lang w:eastAsia="pt-BR"/>
             </w:rPr>
           </w:pPr>
-          <w:hyperlink w:anchor="_Toc116162013" w:history="1">
+          <w:hyperlink w:anchor="_Toc116767202" w:history="1">
             <w:r>
               <w:rPr>
                 <w:rStyle w:val="Hyperlink"/>
@@ -2189,7 +2142,7 @@
                 <w:noProof/>
                 <w:webHidden/>
               </w:rPr>
-              <w:instrText xml:space="preserve"> PAGEREF _Toc116162013 \h </w:instrText>
+              <w:instrText xml:space="preserve"> PAGEREF _Toc116767202 \h </w:instrText>
             </w:r>
             <w:r>
               <w:rPr>
@@ -2209,7 +2162,7 @@
                 <w:noProof/>
                 <w:webHidden/>
               </w:rPr>
-              <w:t>17</w:t>
+              <w:t>18</w:t>
             </w:r>
             <w:r>
               <w:rPr>
@@ -2233,7 +2186,7 @@
               <w:lang w:eastAsia="pt-BR"/>
             </w:rPr>
           </w:pPr>
-          <w:hyperlink w:anchor="_Toc116162014" w:history="1">
+          <w:hyperlink w:anchor="_Toc116767203" w:history="1">
             <w:r>
               <w:rPr>
                 <w:rStyle w:val="Hyperlink"/>
@@ -2260,7 +2213,7 @@
                 <w:noProof/>
                 <w:webHidden/>
               </w:rPr>
-              <w:instrText xml:space="preserve"> PAGEREF _Toc116162014 \h </w:instrText>
+              <w:instrText xml:space="preserve"> PAGEREF _Toc116767203 \h </w:instrText>
             </w:r>
             <w:r>
               <w:rPr>
@@ -2280,7 +2233,7 @@
                 <w:noProof/>
                 <w:webHidden/>
               </w:rPr>
-              <w:t>18</w:t>
+              <w:t>19</w:t>
             </w:r>
             <w:r>
               <w:rPr>
@@ -2304,7 +2257,7 @@
               <w:lang w:eastAsia="pt-BR"/>
             </w:rPr>
           </w:pPr>
-          <w:hyperlink w:anchor="_Toc116162015" w:history="1">
+          <w:hyperlink w:anchor="_Toc116767204" w:history="1">
             <w:r>
               <w:rPr>
                 <w:rStyle w:val="Hyperlink"/>
@@ -2331,7 +2284,7 @@
                 <w:noProof/>
                 <w:webHidden/>
               </w:rPr>
-              <w:instrText xml:space="preserve"> PAGEREF _Toc116162015 \h </w:instrText>
+              <w:instrText xml:space="preserve"> PAGEREF _Toc116767204 \h </w:instrText>
             </w:r>
             <w:r>
               <w:rPr>
@@ -2351,7 +2304,7 @@
                 <w:noProof/>
                 <w:webHidden/>
               </w:rPr>
-              <w:t>18</w:t>
+              <w:t>19</w:t>
             </w:r>
             <w:r>
               <w:rPr>
@@ -2375,7 +2328,7 @@
               <w:lang w:eastAsia="pt-BR"/>
             </w:rPr>
           </w:pPr>
-          <w:hyperlink w:anchor="_Toc116162016" w:history="1">
+          <w:hyperlink w:anchor="_Toc116767205" w:history="1">
             <w:r>
               <w:rPr>
                 <w:rStyle w:val="Hyperlink"/>
@@ -2402,7 +2355,7 @@
                 <w:noProof/>
                 <w:webHidden/>
               </w:rPr>
-              <w:instrText xml:space="preserve"> PAGEREF _Toc116162016 \h </w:instrText>
+              <w:instrText xml:space="preserve"> PAGEREF _Toc116767205 \h </w:instrText>
             </w:r>
             <w:r>
               <w:rPr>
@@ -2422,7 +2375,7 @@
                 <w:noProof/>
                 <w:webHidden/>
               </w:rPr>
-              <w:t>19</w:t>
+              <w:t>20</w:t>
             </w:r>
             <w:r>
               <w:rPr>
@@ -2446,7 +2399,7 @@
               <w:lang w:eastAsia="pt-BR"/>
             </w:rPr>
           </w:pPr>
-          <w:hyperlink w:anchor="_Toc116162017" w:history="1">
+          <w:hyperlink w:anchor="_Toc116767206" w:history="1">
             <w:r>
               <w:rPr>
                 <w:rStyle w:val="Hyperlink"/>
@@ -2473,7 +2426,7 @@
                 <w:noProof/>
                 <w:webHidden/>
               </w:rPr>
-              <w:instrText xml:space="preserve"> PAGEREF _Toc116162017 \h </w:instrText>
+              <w:instrText xml:space="preserve"> PAGEREF _Toc116767206 \h </w:instrText>
             </w:r>
             <w:r>
               <w:rPr>
@@ -2493,7 +2446,7 @@
                 <w:noProof/>
                 <w:webHidden/>
               </w:rPr>
-              <w:t>20</w:t>
+              <w:t>21</w:t>
             </w:r>
             <w:r>
               <w:rPr>
@@ -2517,7 +2470,7 @@
               <w:lang w:eastAsia="pt-BR"/>
             </w:rPr>
           </w:pPr>
-          <w:hyperlink w:anchor="_Toc116162018" w:history="1">
+          <w:hyperlink w:anchor="_Toc116767207" w:history="1">
             <w:r>
               <w:rPr>
                 <w:rStyle w:val="Hyperlink"/>
@@ -2544,7 +2497,7 @@
                 <w:noProof/>
                 <w:webHidden/>
               </w:rPr>
-              <w:instrText xml:space="preserve"> PAGEREF _Toc116162018 \h </w:instrText>
+              <w:instrText xml:space="preserve"> PAGEREF _Toc116767207 \h </w:instrText>
             </w:r>
             <w:r>
               <w:rPr>
@@ -2564,7 +2517,7 @@
                 <w:noProof/>
                 <w:webHidden/>
               </w:rPr>
-              <w:t>22</w:t>
+              <w:t>23</w:t>
             </w:r>
             <w:r>
               <w:rPr>
@@ -2588,7 +2541,7 @@
               <w:lang w:eastAsia="pt-BR"/>
             </w:rPr>
           </w:pPr>
-          <w:hyperlink w:anchor="_Toc116162019" w:history="1">
+          <w:hyperlink w:anchor="_Toc116767208" w:history="1">
             <w:r>
               <w:rPr>
                 <w:rStyle w:val="Hyperlink"/>
@@ -2615,7 +2568,7 @@
                 <w:noProof/>
                 <w:webHidden/>
               </w:rPr>
-              <w:instrText xml:space="preserve"> PAGEREF _Toc116162019 \h </w:instrText>
+              <w:instrText xml:space="preserve"> PAGEREF _Toc116767208 \h </w:instrText>
             </w:r>
             <w:r>
               <w:rPr>
@@ -2635,7 +2588,7 @@
                 <w:noProof/>
                 <w:webHidden/>
               </w:rPr>
-              <w:t>22</w:t>
+              <w:t>23</w:t>
             </w:r>
             <w:r>
               <w:rPr>
@@ -2659,7 +2612,7 @@
               <w:lang w:eastAsia="pt-BR"/>
             </w:rPr>
           </w:pPr>
-          <w:hyperlink w:anchor="_Toc116162020" w:history="1">
+          <w:hyperlink w:anchor="_Toc116767209" w:history="1">
             <w:r>
               <w:rPr>
                 <w:rStyle w:val="Hyperlink"/>
@@ -2686,7 +2639,7 @@
                 <w:noProof/>
                 <w:webHidden/>
               </w:rPr>
-              <w:instrText xml:space="preserve"> PAGEREF _Toc116162020 \h </w:instrText>
+              <w:instrText xml:space="preserve"> PAGEREF _Toc116767209 \h </w:instrText>
             </w:r>
             <w:r>
               <w:rPr>
@@ -2706,7 +2659,7 @@
                 <w:noProof/>
                 <w:webHidden/>
               </w:rPr>
-              <w:t>23</w:t>
+              <w:t>24</w:t>
             </w:r>
             <w:r>
               <w:rPr>
@@ -2730,7 +2683,7 @@
               <w:lang w:eastAsia="pt-BR"/>
             </w:rPr>
           </w:pPr>
-          <w:hyperlink w:anchor="_Toc116162021" w:history="1">
+          <w:hyperlink w:anchor="_Toc116767210" w:history="1">
             <w:r>
               <w:rPr>
                 <w:rStyle w:val="Hyperlink"/>
@@ -2757,7 +2710,7 @@
                 <w:noProof/>
                 <w:webHidden/>
               </w:rPr>
-              <w:instrText xml:space="preserve"> PAGEREF _Toc116162021 \h </w:instrText>
+              <w:instrText xml:space="preserve"> PAGEREF _Toc116767210 \h </w:instrText>
             </w:r>
             <w:r>
               <w:rPr>
@@ -2777,7 +2730,7 @@
                 <w:noProof/>
                 <w:webHidden/>
               </w:rPr>
-              <w:t>25</w:t>
+              <w:t>26</w:t>
             </w:r>
             <w:r>
               <w:rPr>
@@ -2801,7 +2754,7 @@
               <w:lang w:eastAsia="pt-BR"/>
             </w:rPr>
           </w:pPr>
-          <w:hyperlink w:anchor="_Toc116162022" w:history="1">
+          <w:hyperlink w:anchor="_Toc116767211" w:history="1">
             <w:r>
               <w:rPr>
                 <w:rStyle w:val="Hyperlink"/>
@@ -2828,7 +2781,7 @@
                 <w:noProof/>
                 <w:webHidden/>
               </w:rPr>
-              <w:instrText xml:space="preserve"> PAGEREF _Toc116162022 \h </w:instrText>
+              <w:instrText xml:space="preserve"> PAGEREF _Toc116767211 \h </w:instrText>
             </w:r>
             <w:r>
               <w:rPr>
@@ -2848,7 +2801,7 @@
                 <w:noProof/>
                 <w:webHidden/>
               </w:rPr>
-              <w:t>29</w:t>
+              <w:t>30</w:t>
             </w:r>
             <w:r>
               <w:rPr>
@@ -2872,7 +2825,7 @@
               <w:lang w:eastAsia="pt-BR"/>
             </w:rPr>
           </w:pPr>
-          <w:hyperlink w:anchor="_Toc116162023" w:history="1">
+          <w:hyperlink w:anchor="_Toc116767212" w:history="1">
             <w:r>
               <w:rPr>
                 <w:rStyle w:val="Hyperlink"/>
@@ -2899,7 +2852,7 @@
                 <w:noProof/>
                 <w:webHidden/>
               </w:rPr>
-              <w:instrText xml:space="preserve"> PAGEREF _Toc116162023 \h </w:instrText>
+              <w:instrText xml:space="preserve"> PAGEREF _Toc116767212 \h </w:instrText>
             </w:r>
             <w:r>
               <w:rPr>
@@ -2919,7 +2872,7 @@
                 <w:noProof/>
                 <w:webHidden/>
               </w:rPr>
-              <w:t>30</w:t>
+              <w:t>31</w:t>
             </w:r>
             <w:r>
               <w:rPr>
@@ -2943,7 +2896,7 @@
               <w:lang w:eastAsia="pt-BR"/>
             </w:rPr>
           </w:pPr>
-          <w:hyperlink w:anchor="_Toc116162024" w:history="1">
+          <w:hyperlink w:anchor="_Toc116767213" w:history="1">
             <w:r>
               <w:rPr>
                 <w:rStyle w:val="Hyperlink"/>
@@ -2970,7 +2923,7 @@
                 <w:noProof/>
                 <w:webHidden/>
               </w:rPr>
-              <w:instrText xml:space="preserve"> PAGEREF _Toc116162024 \h </w:instrText>
+              <w:instrText xml:space="preserve"> PAGEREF _Toc116767213 \h </w:instrText>
             </w:r>
             <w:r>
               <w:rPr>
@@ -2990,7 +2943,7 @@
                 <w:noProof/>
                 <w:webHidden/>
               </w:rPr>
-              <w:t>31</w:t>
+              <w:t>32</w:t>
             </w:r>
             <w:r>
               <w:rPr>
@@ -3014,7 +2967,7 @@
               <w:lang w:eastAsia="pt-BR"/>
             </w:rPr>
           </w:pPr>
-          <w:hyperlink w:anchor="_Toc116162025" w:history="1">
+          <w:hyperlink w:anchor="_Toc116767214" w:history="1">
             <w:r>
               <w:rPr>
                 <w:rStyle w:val="Hyperlink"/>
@@ -3041,7 +2994,7 @@
                 <w:noProof/>
                 <w:webHidden/>
               </w:rPr>
-              <w:instrText xml:space="preserve"> PAGEREF _Toc116162025 \h </w:instrText>
+              <w:instrText xml:space="preserve"> PAGEREF _Toc116767214 \h </w:instrText>
             </w:r>
             <w:r>
               <w:rPr>
@@ -3061,7 +3014,7 @@
                 <w:noProof/>
                 <w:webHidden/>
               </w:rPr>
-              <w:t>32</w:t>
+              <w:t>33</w:t>
             </w:r>
             <w:r>
               <w:rPr>
@@ -3085,7 +3038,7 @@
               <w:lang w:eastAsia="pt-BR"/>
             </w:rPr>
           </w:pPr>
-          <w:hyperlink w:anchor="_Toc116162026" w:history="1">
+          <w:hyperlink w:anchor="_Toc116767215" w:history="1">
             <w:r>
               <w:rPr>
                 <w:rStyle w:val="Hyperlink"/>
@@ -3112,7 +3065,7 @@
                 <w:noProof/>
                 <w:webHidden/>
               </w:rPr>
-              <w:instrText xml:space="preserve"> PAGEREF _Toc116162026 \h </w:instrText>
+              <w:instrText xml:space="preserve"> PAGEREF _Toc116767215 \h </w:instrText>
             </w:r>
             <w:r>
               <w:rPr>
@@ -3132,7 +3085,7 @@
                 <w:noProof/>
                 <w:webHidden/>
               </w:rPr>
-              <w:t>33</w:t>
+              <w:t>34</w:t>
             </w:r>
             <w:r>
               <w:rPr>
@@ -3156,7 +3109,7 @@
               <w:lang w:eastAsia="pt-BR"/>
             </w:rPr>
           </w:pPr>
-          <w:hyperlink w:anchor="_Toc116162027" w:history="1">
+          <w:hyperlink w:anchor="_Toc116767216" w:history="1">
             <w:r>
               <w:rPr>
                 <w:rStyle w:val="Hyperlink"/>
@@ -3183,7 +3136,7 @@
                 <w:noProof/>
                 <w:webHidden/>
               </w:rPr>
-              <w:instrText xml:space="preserve"> PAGEREF _Toc116162027 \h </w:instrText>
+              <w:instrText xml:space="preserve"> PAGEREF _Toc116767216 \h </w:instrText>
             </w:r>
             <w:r>
               <w:rPr>
@@ -3203,7 +3156,7 @@
                 <w:noProof/>
                 <w:webHidden/>
               </w:rPr>
-              <w:t>34</w:t>
+              <w:t>35</w:t>
             </w:r>
             <w:r>
               <w:rPr>
@@ -3224,7 +3177,7 @@
               <w:lang w:eastAsia="pt-BR"/>
             </w:rPr>
           </w:pPr>
-          <w:hyperlink w:anchor="_Toc116162028" w:history="1">
+          <w:hyperlink w:anchor="_Toc116767217" w:history="1">
             <w:r>
               <w:rPr>
                 <w:rStyle w:val="Hyperlink"/>
@@ -3251,7 +3204,7 @@
                 <w:noProof/>
                 <w:webHidden/>
               </w:rPr>
-              <w:instrText xml:space="preserve"> PAGEREF _Toc116162028 \h </w:instrText>
+              <w:instrText xml:space="preserve"> PAGEREF _Toc116767217 \h </w:instrText>
             </w:r>
             <w:r>
               <w:rPr>
@@ -3271,7 +3224,7 @@
                 <w:noProof/>
                 <w:webHidden/>
               </w:rPr>
-              <w:t>36</w:t>
+              <w:t>37</w:t>
             </w:r>
             <w:r>
               <w:rPr>
@@ -3295,7 +3248,7 @@
               <w:lang w:eastAsia="pt-BR"/>
             </w:rPr>
           </w:pPr>
-          <w:hyperlink w:anchor="_Toc116162029" w:history="1">
+          <w:hyperlink w:anchor="_Toc116767218" w:history="1">
             <w:r>
               <w:rPr>
                 <w:rStyle w:val="Hyperlink"/>
@@ -3322,7 +3275,7 @@
                 <w:noProof/>
                 <w:webHidden/>
               </w:rPr>
-              <w:instrText xml:space="preserve"> PAGEREF _Toc116162029 \h </w:instrText>
+              <w:instrText xml:space="preserve"> PAGEREF _Toc116767218 \h </w:instrText>
             </w:r>
             <w:r>
               <w:rPr>
@@ -3342,7 +3295,7 @@
                 <w:noProof/>
                 <w:webHidden/>
               </w:rPr>
-              <w:t>36</w:t>
+              <w:t>37</w:t>
             </w:r>
             <w:r>
               <w:rPr>
@@ -3366,7 +3319,7 @@
               <w:lang w:eastAsia="pt-BR"/>
             </w:rPr>
           </w:pPr>
-          <w:hyperlink w:anchor="_Toc116162030" w:history="1">
+          <w:hyperlink w:anchor="_Toc116767219" w:history="1">
             <w:r>
               <w:rPr>
                 <w:rStyle w:val="Hyperlink"/>
@@ -3393,7 +3346,7 @@
                 <w:noProof/>
                 <w:webHidden/>
               </w:rPr>
-              <w:instrText xml:space="preserve"> PAGEREF _Toc116162030 \h </w:instrText>
+              <w:instrText xml:space="preserve"> PAGEREF _Toc116767219 \h </w:instrText>
             </w:r>
             <w:r>
               <w:rPr>
@@ -3413,7 +3366,7 @@
                 <w:noProof/>
                 <w:webHidden/>
               </w:rPr>
-              <w:t>37</w:t>
+              <w:t>38</w:t>
             </w:r>
             <w:r>
               <w:rPr>
@@ -3437,7 +3390,7 @@
               <w:lang w:eastAsia="pt-BR"/>
             </w:rPr>
           </w:pPr>
-          <w:hyperlink w:anchor="_Toc116162031" w:history="1">
+          <w:hyperlink w:anchor="_Toc116767220" w:history="1">
             <w:r>
               <w:rPr>
                 <w:rStyle w:val="Hyperlink"/>
@@ -3464,7 +3417,7 @@
                 <w:noProof/>
                 <w:webHidden/>
               </w:rPr>
-              <w:instrText xml:space="preserve"> PAGEREF _Toc116162031 \h </w:instrText>
+              <w:instrText xml:space="preserve"> PAGEREF _Toc116767220 \h </w:instrText>
             </w:r>
             <w:r>
               <w:rPr>
@@ -3484,7 +3437,7 @@
                 <w:noProof/>
                 <w:webHidden/>
               </w:rPr>
-              <w:t>37</w:t>
+              <w:t>38</w:t>
             </w:r>
             <w:r>
               <w:rPr>
@@ -3508,7 +3461,7 @@
               <w:lang w:eastAsia="pt-BR"/>
             </w:rPr>
           </w:pPr>
-          <w:hyperlink w:anchor="_Toc116162032" w:history="1">
+          <w:hyperlink w:anchor="_Toc116767221" w:history="1">
             <w:r>
               <w:rPr>
                 <w:rStyle w:val="Hyperlink"/>
@@ -3535,7 +3488,7 @@
                 <w:noProof/>
                 <w:webHidden/>
               </w:rPr>
-              <w:instrText xml:space="preserve"> PAGEREF _Toc116162032 \h </w:instrText>
+              <w:instrText xml:space="preserve"> PAGEREF _Toc116767221 \h </w:instrText>
             </w:r>
             <w:r>
               <w:rPr>
@@ -3555,7 +3508,7 @@
                 <w:noProof/>
                 <w:webHidden/>
               </w:rPr>
-              <w:t>38</w:t>
+              <w:t>39</w:t>
             </w:r>
             <w:r>
               <w:rPr>
@@ -3579,7 +3532,7 @@
               <w:lang w:eastAsia="pt-BR"/>
             </w:rPr>
           </w:pPr>
-          <w:hyperlink w:anchor="_Toc116162033" w:history="1">
+          <w:hyperlink w:anchor="_Toc116767222" w:history="1">
             <w:r>
               <w:rPr>
                 <w:rStyle w:val="Hyperlink"/>
@@ -3606,7 +3559,7 @@
                 <w:noProof/>
                 <w:webHidden/>
               </w:rPr>
-              <w:instrText xml:space="preserve"> PAGEREF _Toc116162033 \h </w:instrText>
+              <w:instrText xml:space="preserve"> PAGEREF _Toc116767222 \h </w:instrText>
             </w:r>
             <w:r>
               <w:rPr>
@@ -3626,7 +3579,7 @@
                 <w:noProof/>
                 <w:webHidden/>
               </w:rPr>
-              <w:t>39</w:t>
+              <w:t>40</w:t>
             </w:r>
             <w:r>
               <w:rPr>
@@ -3650,13 +3603,13 @@
               <w:lang w:eastAsia="pt-BR"/>
             </w:rPr>
           </w:pPr>
-          <w:hyperlink w:anchor="_Toc116162034" w:history="1">
+          <w:hyperlink w:anchor="_Toc116767223" w:history="1">
             <w:r>
               <w:rPr>
                 <w:rStyle w:val="Hyperlink"/>
                 <w:noProof/>
               </w:rPr>
-              <w:t>2.3 Artefatos do Scrum</w:t>
+              <w:t>2.3 Eventos do Scrum</w:t>
             </w:r>
             <w:r>
               <w:rPr>
@@ -3677,7 +3630,7 @@
                 <w:noProof/>
                 <w:webHidden/>
               </w:rPr>
-              <w:instrText xml:space="preserve"> PAGEREF _Toc116162034 \h </w:instrText>
+              <w:instrText xml:space="preserve"> PAGEREF _Toc116767223 \h </w:instrText>
             </w:r>
             <w:r>
               <w:rPr>
@@ -3697,7 +3650,575 @@
                 <w:noProof/>
                 <w:webHidden/>
               </w:rPr>
-              <w:t>39</w:t>
+              <w:t>41</w:t>
+            </w:r>
+            <w:r>
+              <w:rPr>
+                <w:noProof/>
+                <w:webHidden/>
+              </w:rPr>
+              <w:fldChar w:fldCharType="end"/>
+            </w:r>
+          </w:hyperlink>
+        </w:p>
+        <w:p>
+          <w:pPr>
+            <w:pStyle w:val="Sumrio3"/>
+            <w:tabs>
+              <w:tab w:val="right" w:leader="dot" w:pos="8494"/>
+            </w:tabs>
+            <w:rPr>
+              <w:rFonts w:asciiTheme="minorHAnsi" w:eastAsiaTheme="minorEastAsia" w:hAnsiTheme="minorHAnsi"/>
+              <w:noProof/>
+              <w:sz w:val="22"/>
+              <w:lang w:eastAsia="pt-BR"/>
+            </w:rPr>
+          </w:pPr>
+          <w:hyperlink w:anchor="_Toc116767224" w:history="1">
+            <w:r>
+              <w:rPr>
+                <w:rStyle w:val="Hyperlink"/>
+                <w:noProof/>
+              </w:rPr>
+              <w:t>2.3.1 Sprint</w:t>
+            </w:r>
+            <w:r>
+              <w:rPr>
+                <w:noProof/>
+                <w:webHidden/>
+              </w:rPr>
+              <w:tab/>
+            </w:r>
+            <w:r>
+              <w:rPr>
+                <w:noProof/>
+                <w:webHidden/>
+              </w:rPr>
+              <w:fldChar w:fldCharType="begin"/>
+            </w:r>
+            <w:r>
+              <w:rPr>
+                <w:noProof/>
+                <w:webHidden/>
+              </w:rPr>
+              <w:instrText xml:space="preserve"> PAGEREF _Toc116767224 \h </w:instrText>
+            </w:r>
+            <w:r>
+              <w:rPr>
+                <w:noProof/>
+                <w:webHidden/>
+              </w:rPr>
+            </w:r>
+            <w:r>
+              <w:rPr>
+                <w:noProof/>
+                <w:webHidden/>
+              </w:rPr>
+              <w:fldChar w:fldCharType="separate"/>
+            </w:r>
+            <w:r>
+              <w:rPr>
+                <w:noProof/>
+                <w:webHidden/>
+              </w:rPr>
+              <w:t>41</w:t>
+            </w:r>
+            <w:r>
+              <w:rPr>
+                <w:noProof/>
+                <w:webHidden/>
+              </w:rPr>
+              <w:fldChar w:fldCharType="end"/>
+            </w:r>
+          </w:hyperlink>
+        </w:p>
+        <w:p>
+          <w:pPr>
+            <w:pStyle w:val="Sumrio3"/>
+            <w:tabs>
+              <w:tab w:val="right" w:leader="dot" w:pos="8494"/>
+            </w:tabs>
+            <w:rPr>
+              <w:rFonts w:asciiTheme="minorHAnsi" w:eastAsiaTheme="minorEastAsia" w:hAnsiTheme="minorHAnsi"/>
+              <w:noProof/>
+              <w:sz w:val="22"/>
+              <w:lang w:eastAsia="pt-BR"/>
+            </w:rPr>
+          </w:pPr>
+          <w:hyperlink w:anchor="_Toc116767225" w:history="1">
+            <w:r>
+              <w:rPr>
+                <w:rStyle w:val="Hyperlink"/>
+                <w:noProof/>
+              </w:rPr>
+              <w:t>2.3.2 Sprint Planning</w:t>
+            </w:r>
+            <w:r>
+              <w:rPr>
+                <w:noProof/>
+                <w:webHidden/>
+              </w:rPr>
+              <w:tab/>
+            </w:r>
+            <w:r>
+              <w:rPr>
+                <w:noProof/>
+                <w:webHidden/>
+              </w:rPr>
+              <w:fldChar w:fldCharType="begin"/>
+            </w:r>
+            <w:r>
+              <w:rPr>
+                <w:noProof/>
+                <w:webHidden/>
+              </w:rPr>
+              <w:instrText xml:space="preserve"> PAGEREF _Toc116767225 \h </w:instrText>
+            </w:r>
+            <w:r>
+              <w:rPr>
+                <w:noProof/>
+                <w:webHidden/>
+              </w:rPr>
+            </w:r>
+            <w:r>
+              <w:rPr>
+                <w:noProof/>
+                <w:webHidden/>
+              </w:rPr>
+              <w:fldChar w:fldCharType="separate"/>
+            </w:r>
+            <w:r>
+              <w:rPr>
+                <w:noProof/>
+                <w:webHidden/>
+              </w:rPr>
+              <w:t>42</w:t>
+            </w:r>
+            <w:r>
+              <w:rPr>
+                <w:noProof/>
+                <w:webHidden/>
+              </w:rPr>
+              <w:fldChar w:fldCharType="end"/>
+            </w:r>
+          </w:hyperlink>
+        </w:p>
+        <w:p>
+          <w:pPr>
+            <w:pStyle w:val="Sumrio3"/>
+            <w:tabs>
+              <w:tab w:val="right" w:leader="dot" w:pos="8494"/>
+            </w:tabs>
+            <w:rPr>
+              <w:rFonts w:asciiTheme="minorHAnsi" w:eastAsiaTheme="minorEastAsia" w:hAnsiTheme="minorHAnsi"/>
+              <w:noProof/>
+              <w:sz w:val="22"/>
+              <w:lang w:eastAsia="pt-BR"/>
+            </w:rPr>
+          </w:pPr>
+          <w:hyperlink w:anchor="_Toc116767226" w:history="1">
+            <w:r>
+              <w:rPr>
+                <w:rStyle w:val="Hyperlink"/>
+                <w:noProof/>
+              </w:rPr>
+              <w:t>2.3.3 Reuniões diárias</w:t>
+            </w:r>
+            <w:r>
+              <w:rPr>
+                <w:noProof/>
+                <w:webHidden/>
+              </w:rPr>
+              <w:tab/>
+            </w:r>
+            <w:r>
+              <w:rPr>
+                <w:noProof/>
+                <w:webHidden/>
+              </w:rPr>
+              <w:fldChar w:fldCharType="begin"/>
+            </w:r>
+            <w:r>
+              <w:rPr>
+                <w:noProof/>
+                <w:webHidden/>
+              </w:rPr>
+              <w:instrText xml:space="preserve"> PAGEREF _Toc116767226 \h </w:instrText>
+            </w:r>
+            <w:r>
+              <w:rPr>
+                <w:noProof/>
+                <w:webHidden/>
+              </w:rPr>
+            </w:r>
+            <w:r>
+              <w:rPr>
+                <w:noProof/>
+                <w:webHidden/>
+              </w:rPr>
+              <w:fldChar w:fldCharType="separate"/>
+            </w:r>
+            <w:r>
+              <w:rPr>
+                <w:noProof/>
+                <w:webHidden/>
+              </w:rPr>
+              <w:t>42</w:t>
+            </w:r>
+            <w:r>
+              <w:rPr>
+                <w:noProof/>
+                <w:webHidden/>
+              </w:rPr>
+              <w:fldChar w:fldCharType="end"/>
+            </w:r>
+          </w:hyperlink>
+        </w:p>
+        <w:p>
+          <w:pPr>
+            <w:pStyle w:val="Sumrio3"/>
+            <w:tabs>
+              <w:tab w:val="right" w:leader="dot" w:pos="8494"/>
+            </w:tabs>
+            <w:rPr>
+              <w:rFonts w:asciiTheme="minorHAnsi" w:eastAsiaTheme="minorEastAsia" w:hAnsiTheme="minorHAnsi"/>
+              <w:noProof/>
+              <w:sz w:val="22"/>
+              <w:lang w:eastAsia="pt-BR"/>
+            </w:rPr>
+          </w:pPr>
+          <w:hyperlink w:anchor="_Toc116767227" w:history="1">
+            <w:r>
+              <w:rPr>
+                <w:rStyle w:val="Hyperlink"/>
+                <w:noProof/>
+              </w:rPr>
+              <w:t>2.3.4 Sprint Review</w:t>
+            </w:r>
+            <w:r>
+              <w:rPr>
+                <w:noProof/>
+                <w:webHidden/>
+              </w:rPr>
+              <w:tab/>
+            </w:r>
+            <w:r>
+              <w:rPr>
+                <w:noProof/>
+                <w:webHidden/>
+              </w:rPr>
+              <w:fldChar w:fldCharType="begin"/>
+            </w:r>
+            <w:r>
+              <w:rPr>
+                <w:noProof/>
+                <w:webHidden/>
+              </w:rPr>
+              <w:instrText xml:space="preserve"> PAGEREF _Toc116767227 \h </w:instrText>
+            </w:r>
+            <w:r>
+              <w:rPr>
+                <w:noProof/>
+                <w:webHidden/>
+              </w:rPr>
+            </w:r>
+            <w:r>
+              <w:rPr>
+                <w:noProof/>
+                <w:webHidden/>
+              </w:rPr>
+              <w:fldChar w:fldCharType="separate"/>
+            </w:r>
+            <w:r>
+              <w:rPr>
+                <w:noProof/>
+                <w:webHidden/>
+              </w:rPr>
+              <w:t>43</w:t>
+            </w:r>
+            <w:r>
+              <w:rPr>
+                <w:noProof/>
+                <w:webHidden/>
+              </w:rPr>
+              <w:fldChar w:fldCharType="end"/>
+            </w:r>
+          </w:hyperlink>
+        </w:p>
+        <w:p>
+          <w:pPr>
+            <w:pStyle w:val="Sumrio2"/>
+            <w:tabs>
+              <w:tab w:val="right" w:leader="dot" w:pos="8494"/>
+            </w:tabs>
+            <w:rPr>
+              <w:rFonts w:asciiTheme="minorHAnsi" w:eastAsiaTheme="minorEastAsia" w:hAnsiTheme="minorHAnsi"/>
+              <w:noProof/>
+              <w:sz w:val="22"/>
+              <w:lang w:eastAsia="pt-BR"/>
+            </w:rPr>
+          </w:pPr>
+          <w:hyperlink w:anchor="_Toc116767228" w:history="1">
+            <w:r>
+              <w:rPr>
+                <w:rStyle w:val="Hyperlink"/>
+                <w:noProof/>
+              </w:rPr>
+              <w:t>2.4 Artefatos do Scrum</w:t>
+            </w:r>
+            <w:r>
+              <w:rPr>
+                <w:noProof/>
+                <w:webHidden/>
+              </w:rPr>
+              <w:tab/>
+            </w:r>
+            <w:r>
+              <w:rPr>
+                <w:noProof/>
+                <w:webHidden/>
+              </w:rPr>
+              <w:fldChar w:fldCharType="begin"/>
+            </w:r>
+            <w:r>
+              <w:rPr>
+                <w:noProof/>
+                <w:webHidden/>
+              </w:rPr>
+              <w:instrText xml:space="preserve"> PAGEREF _Toc116767228 \h </w:instrText>
+            </w:r>
+            <w:r>
+              <w:rPr>
+                <w:noProof/>
+                <w:webHidden/>
+              </w:rPr>
+            </w:r>
+            <w:r>
+              <w:rPr>
+                <w:noProof/>
+                <w:webHidden/>
+              </w:rPr>
+              <w:fldChar w:fldCharType="separate"/>
+            </w:r>
+            <w:r>
+              <w:rPr>
+                <w:noProof/>
+                <w:webHidden/>
+              </w:rPr>
+              <w:t>44</w:t>
+            </w:r>
+            <w:r>
+              <w:rPr>
+                <w:noProof/>
+                <w:webHidden/>
+              </w:rPr>
+              <w:fldChar w:fldCharType="end"/>
+            </w:r>
+          </w:hyperlink>
+        </w:p>
+        <w:p>
+          <w:pPr>
+            <w:pStyle w:val="Sumrio3"/>
+            <w:tabs>
+              <w:tab w:val="right" w:leader="dot" w:pos="8494"/>
+            </w:tabs>
+            <w:rPr>
+              <w:rFonts w:asciiTheme="minorHAnsi" w:eastAsiaTheme="minorEastAsia" w:hAnsiTheme="minorHAnsi"/>
+              <w:noProof/>
+              <w:sz w:val="22"/>
+              <w:lang w:eastAsia="pt-BR"/>
+            </w:rPr>
+          </w:pPr>
+          <w:hyperlink w:anchor="_Toc116767229" w:history="1">
+            <w:r>
+              <w:rPr>
+                <w:rStyle w:val="Hyperlink"/>
+                <w:noProof/>
+              </w:rPr>
+              <w:t>2.4.1 Product Backlog</w:t>
+            </w:r>
+            <w:r>
+              <w:rPr>
+                <w:noProof/>
+                <w:webHidden/>
+              </w:rPr>
+              <w:tab/>
+            </w:r>
+            <w:r>
+              <w:rPr>
+                <w:noProof/>
+                <w:webHidden/>
+              </w:rPr>
+              <w:fldChar w:fldCharType="begin"/>
+            </w:r>
+            <w:r>
+              <w:rPr>
+                <w:noProof/>
+                <w:webHidden/>
+              </w:rPr>
+              <w:instrText xml:space="preserve"> PAGEREF _Toc116767229 \h </w:instrText>
+            </w:r>
+            <w:r>
+              <w:rPr>
+                <w:noProof/>
+                <w:webHidden/>
+              </w:rPr>
+            </w:r>
+            <w:r>
+              <w:rPr>
+                <w:noProof/>
+                <w:webHidden/>
+              </w:rPr>
+              <w:fldChar w:fldCharType="separate"/>
+            </w:r>
+            <w:r>
+              <w:rPr>
+                <w:noProof/>
+                <w:webHidden/>
+              </w:rPr>
+              <w:t>44</w:t>
+            </w:r>
+            <w:r>
+              <w:rPr>
+                <w:noProof/>
+                <w:webHidden/>
+              </w:rPr>
+              <w:fldChar w:fldCharType="end"/>
+            </w:r>
+          </w:hyperlink>
+        </w:p>
+        <w:p>
+          <w:pPr>
+            <w:pStyle w:val="Sumrio3"/>
+            <w:tabs>
+              <w:tab w:val="right" w:leader="dot" w:pos="8494"/>
+            </w:tabs>
+            <w:rPr>
+              <w:rFonts w:asciiTheme="minorHAnsi" w:eastAsiaTheme="minorEastAsia" w:hAnsiTheme="minorHAnsi"/>
+              <w:noProof/>
+              <w:sz w:val="22"/>
+              <w:lang w:eastAsia="pt-BR"/>
+            </w:rPr>
+          </w:pPr>
+          <w:hyperlink w:anchor="_Toc116767230" w:history="1">
+            <w:r>
+              <w:rPr>
+                <w:rStyle w:val="Hyperlink"/>
+                <w:noProof/>
+              </w:rPr>
+              <w:t>2.4.2 Sprint Backlog</w:t>
+            </w:r>
+            <w:r>
+              <w:rPr>
+                <w:noProof/>
+                <w:webHidden/>
+              </w:rPr>
+              <w:tab/>
+            </w:r>
+            <w:r>
+              <w:rPr>
+                <w:noProof/>
+                <w:webHidden/>
+              </w:rPr>
+              <w:fldChar w:fldCharType="begin"/>
+            </w:r>
+            <w:r>
+              <w:rPr>
+                <w:noProof/>
+                <w:webHidden/>
+              </w:rPr>
+              <w:instrText xml:space="preserve"> PAGEREF _Toc116767230 \h </w:instrText>
+            </w:r>
+            <w:r>
+              <w:rPr>
+                <w:noProof/>
+                <w:webHidden/>
+              </w:rPr>
+            </w:r>
+            <w:r>
+              <w:rPr>
+                <w:noProof/>
+                <w:webHidden/>
+              </w:rPr>
+              <w:fldChar w:fldCharType="separate"/>
+            </w:r>
+            <w:r>
+              <w:rPr>
+                <w:noProof/>
+                <w:webHidden/>
+              </w:rPr>
+              <w:t>45</w:t>
+            </w:r>
+            <w:r>
+              <w:rPr>
+                <w:noProof/>
+                <w:webHidden/>
+              </w:rPr>
+              <w:fldChar w:fldCharType="end"/>
+            </w:r>
+          </w:hyperlink>
+        </w:p>
+        <w:p>
+          <w:pPr>
+            <w:pStyle w:val="Sumrio3"/>
+            <w:tabs>
+              <w:tab w:val="right" w:leader="dot" w:pos="8494"/>
+            </w:tabs>
+            <w:rPr>
+              <w:rFonts w:asciiTheme="minorHAnsi" w:eastAsiaTheme="minorEastAsia" w:hAnsiTheme="minorHAnsi"/>
+              <w:noProof/>
+              <w:sz w:val="22"/>
+              <w:lang w:eastAsia="pt-BR"/>
+            </w:rPr>
+          </w:pPr>
+          <w:hyperlink w:anchor="_Toc116767231" w:history="1">
+            <w:r>
+              <w:rPr>
+                <w:rStyle w:val="Hyperlink"/>
+                <w:noProof/>
+              </w:rPr>
+              <w:t>2.4.3 Iteração</w:t>
+            </w:r>
+            <w:r>
+              <w:rPr>
+                <w:noProof/>
+                <w:webHidden/>
+              </w:rPr>
+              <w:tab/>
+            </w:r>
+            <w:r>
+              <w:rPr>
+                <w:noProof/>
+                <w:webHidden/>
+              </w:rPr>
+              <w:fldChar w:fldCharType="begin"/>
+            </w:r>
+            <w:r>
+              <w:rPr>
+                <w:noProof/>
+                <w:webHidden/>
+              </w:rPr>
+              <w:instrText xml:space="preserve"> PAGEREF _Toc116767231 \h </w:instrText>
+            </w:r>
+            <w:r>
+              <w:rPr>
+                <w:noProof/>
+                <w:webHidden/>
+              </w:rPr>
+            </w:r>
+            <w:r>
+              <w:rPr>
+                <w:noProof/>
+                <w:webHidden/>
+              </w:rPr>
+              <w:fldChar w:fldCharType="separate"/>
+            </w:r>
+            <w:r>
+              <w:rPr>
+                <w:noProof/>
+                <w:webHidden/>
+              </w:rPr>
+              <w:t>45</w:t>
             </w:r>
             <w:r>
               <w:rPr>
@@ -3732,6 +4253,7 @@
           <w:b/>
           <w:bCs/>
         </w:rPr>
+        <w:lastRenderedPageBreak/>
         <w:br w:type="page"/>
       </w:r>
     </w:p>
@@ -3740,7 +4262,7 @@
         <w:pStyle w:val="Ttulo1"/>
         <w:jc w:val="center"/>
       </w:pPr>
-      <w:bookmarkStart w:id="0" w:name="_Toc116162011"/>
+      <w:bookmarkStart w:id="0" w:name="_Toc116767200"/>
       <w:r>
         <w:lastRenderedPageBreak/>
         <w:t>INTRODUÇÃO</w:t>
@@ -4269,7 +4791,7 @@
       <w:pPr>
         <w:pStyle w:val="Ttulo1"/>
       </w:pPr>
-      <w:bookmarkStart w:id="1" w:name="_Toc116162012"/>
+      <w:bookmarkStart w:id="1" w:name="_Toc116767201"/>
       <w:r>
         <w:lastRenderedPageBreak/>
         <w:t xml:space="preserve">1 </w:t>
@@ -4308,7 +4830,7 @@
       <w:pPr>
         <w:pStyle w:val="Ttulo2"/>
       </w:pPr>
-      <w:bookmarkStart w:id="2" w:name="_Toc116162013"/>
+      <w:bookmarkStart w:id="2" w:name="_Toc116767202"/>
       <w:r>
         <w:t xml:space="preserve">1.1 </w:t>
       </w:r>
@@ -4423,7 +4945,7 @@
       <w:pPr>
         <w:pStyle w:val="Ttulo2"/>
       </w:pPr>
-      <w:bookmarkStart w:id="3" w:name="_Toc116162014"/>
+      <w:bookmarkStart w:id="3" w:name="_Toc116767203"/>
       <w:r>
         <w:lastRenderedPageBreak/>
         <w:t>1.2 Ciclo de vida</w:t>
@@ -4539,7 +5061,7 @@
       <w:pPr>
         <w:pStyle w:val="Ttulo3"/>
       </w:pPr>
-      <w:bookmarkStart w:id="4" w:name="_Toc116162015"/>
+      <w:bookmarkStart w:id="4" w:name="_Toc116767204"/>
       <w:r>
         <w:t xml:space="preserve">1.2.1 </w:t>
       </w:r>
@@ -4895,7 +5417,7 @@
       <w:pPr>
         <w:pStyle w:val="Ttulo3"/>
       </w:pPr>
-      <w:bookmarkStart w:id="5" w:name="_Toc116162016"/>
+      <w:bookmarkStart w:id="5" w:name="_Toc116767205"/>
       <w:r>
         <w:t xml:space="preserve">1.2.2 </w:t>
       </w:r>
@@ -5114,7 +5636,7 @@
       <w:pPr>
         <w:pStyle w:val="Ttulo3"/>
       </w:pPr>
-      <w:bookmarkStart w:id="6" w:name="_Toc116162017"/>
+      <w:bookmarkStart w:id="6" w:name="_Toc116767206"/>
       <w:r>
         <w:t xml:space="preserve">1.2.3 </w:t>
       </w:r>
@@ -5536,7 +6058,7 @@
       <w:pPr>
         <w:pStyle w:val="Ttulo2"/>
       </w:pPr>
-      <w:bookmarkStart w:id="7" w:name="_Toc116162018"/>
+      <w:bookmarkStart w:id="7" w:name="_Toc116767207"/>
       <w:r>
         <w:t xml:space="preserve">1.3 </w:t>
       </w:r>
@@ -5583,7 +6105,7 @@
       <w:pPr>
         <w:pStyle w:val="Ttulo3"/>
       </w:pPr>
-      <w:bookmarkStart w:id="8" w:name="_Toc116162019"/>
+      <w:bookmarkStart w:id="8" w:name="_Toc116767208"/>
       <w:r>
         <w:t xml:space="preserve">1.3.1 </w:t>
       </w:r>
@@ -5916,7 +6438,7 @@
       <w:pPr>
         <w:pStyle w:val="Ttulo3"/>
       </w:pPr>
-      <w:bookmarkStart w:id="9" w:name="_Toc116162020"/>
+      <w:bookmarkStart w:id="9" w:name="_Toc116767209"/>
       <w:r>
         <w:t xml:space="preserve">1.3.2 </w:t>
       </w:r>
@@ -6524,7 +7046,7 @@
       <w:pPr>
         <w:pStyle w:val="Ttulo2"/>
       </w:pPr>
-      <w:bookmarkStart w:id="10" w:name="_Toc116162021"/>
+      <w:bookmarkStart w:id="10" w:name="_Toc116767210"/>
       <w:r>
         <w:t>1.4 Modelagem de software</w:t>
       </w:r>
@@ -7281,7 +7803,7 @@
       <w:pPr>
         <w:pStyle w:val="Ttulo2"/>
       </w:pPr>
-      <w:bookmarkStart w:id="11" w:name="_Toc116162022"/>
+      <w:bookmarkStart w:id="11" w:name="_Toc116767211"/>
       <w:r>
         <w:t>1.</w:t>
       </w:r>
@@ -7430,7 +7952,7 @@
       <w:pPr>
         <w:pStyle w:val="Ttulo3"/>
       </w:pPr>
-      <w:bookmarkStart w:id="12" w:name="_Toc116162023"/>
+      <w:bookmarkStart w:id="12" w:name="_Toc116767212"/>
       <w:r>
         <w:t>1.5.1 Caso de uso</w:t>
       </w:r>
@@ -7645,7 +8167,7 @@
       <w:pPr>
         <w:pStyle w:val="Ttulo3"/>
       </w:pPr>
-      <w:bookmarkStart w:id="13" w:name="_Toc116162024"/>
+      <w:bookmarkStart w:id="13" w:name="_Toc116767213"/>
       <w:r>
         <w:t>1.5.2 Diagrama de sequência</w:t>
       </w:r>
@@ -7819,7 +8341,7 @@
       <w:pPr>
         <w:pStyle w:val="Ttulo3"/>
       </w:pPr>
-      <w:bookmarkStart w:id="14" w:name="_Toc116162025"/>
+      <w:bookmarkStart w:id="14" w:name="_Toc116767214"/>
       <w:r>
         <w:lastRenderedPageBreak/>
         <w:t>1.5.3 Diagrama de classe</w:t>
@@ -8028,7 +8550,7 @@
       <w:pPr>
         <w:pStyle w:val="Ttulo3"/>
       </w:pPr>
-      <w:bookmarkStart w:id="15" w:name="_Toc116162026"/>
+      <w:bookmarkStart w:id="15" w:name="_Toc116767215"/>
       <w:r>
         <w:t xml:space="preserve">1.5.4 Diagrama de </w:t>
       </w:r>
@@ -8221,7 +8743,7 @@
       <w:pPr>
         <w:pStyle w:val="Ttulo3"/>
       </w:pPr>
-      <w:bookmarkStart w:id="16" w:name="_Toc116162027"/>
+      <w:bookmarkStart w:id="16" w:name="_Toc116767216"/>
       <w:r>
         <w:t>1.5.4 Diagrama de atividades</w:t>
       </w:r>
@@ -8383,7 +8905,7 @@
       <w:pPr>
         <w:pStyle w:val="Ttulo1"/>
       </w:pPr>
-      <w:bookmarkStart w:id="17" w:name="_Toc116162028"/>
+      <w:bookmarkStart w:id="17" w:name="_Toc116767217"/>
       <w:r>
         <w:lastRenderedPageBreak/>
         <w:t>2 METODOLOGIA SCRUM</w:t>
@@ -8447,7 +8969,7 @@
       <w:pPr>
         <w:pStyle w:val="Ttulo2"/>
       </w:pPr>
-      <w:bookmarkStart w:id="18" w:name="_Toc116162029"/>
+      <w:bookmarkStart w:id="18" w:name="_Toc116767218"/>
       <w:r>
         <w:t>2.1 Definição</w:t>
       </w:r>
@@ -8596,6 +9118,107 @@
         <w:pStyle w:val="Pargrafo"/>
       </w:pPr>
       <w:r>
+        <w:t>A FIGURA 12 apresenta um exemplo de como o ciclo Scrum</w:t>
+      </w:r>
+      <w:r>
+        <w:t xml:space="preserve"> tem o seu funcionamento.</w:t>
+      </w:r>
+    </w:p>
+    <w:p>
+      <w:pPr>
+        <w:pStyle w:val="Pargrafo"/>
+      </w:pPr>
+      <w:r>
+        <w:rPr>
+          <w:noProof/>
+        </w:rPr>
+        <w:lastRenderedPageBreak/>
+        <w:drawing>
+          <wp:inline distT="0" distB="0" distL="0" distR="0" wp14:anchorId="0EB9038E" wp14:editId="18F9D484">
+            <wp:extent cx="1884362" cy="4303296"/>
+            <wp:effectExtent l="0" t="9207" r="0" b="0"/>
+            <wp:docPr id="4" name="Imagem 4" descr="Diagrama, Texto, Esquemático&#10;&#10;Descrição gerada automaticamente"/>
+            <wp:cNvGraphicFramePr>
+              <a:graphicFrameLocks xmlns:a="http://schemas.openxmlformats.org/drawingml/2006/main" noChangeAspect="1"/>
+            </wp:cNvGraphicFramePr>
+            <a:graphic xmlns:a="http://schemas.openxmlformats.org/drawingml/2006/main">
+              <a:graphicData uri="http://schemas.openxmlformats.org/drawingml/2006/picture">
+                <pic:pic xmlns:pic="http://schemas.openxmlformats.org/drawingml/2006/picture">
+                  <pic:nvPicPr>
+                    <pic:cNvPr id="4" name="Imagem 4" descr="Diagrama, Texto, Esquemático&#10;&#10;Descrição gerada automaticamente"/>
+                    <pic:cNvPicPr/>
+                  </pic:nvPicPr>
+                  <pic:blipFill>
+                    <a:blip r:embed="rId19"/>
+                    <a:stretch>
+                      <a:fillRect/>
+                    </a:stretch>
+                  </pic:blipFill>
+                  <pic:spPr>
+                    <a:xfrm rot="5400000">
+                      <a:off x="0" y="0"/>
+                      <a:ext cx="1924828" cy="4395707"/>
+                    </a:xfrm>
+                    <a:prstGeom prst="rect">
+                      <a:avLst/>
+                    </a:prstGeom>
+                  </pic:spPr>
+                </pic:pic>
+              </a:graphicData>
+            </a:graphic>
+          </wp:inline>
+        </w:drawing>
+      </w:r>
+    </w:p>
+    <w:p>
+      <w:pPr>
+        <w:pStyle w:val="Pargrafo"/>
+        <w:ind w:firstLine="0"/>
+        <w:rPr>
+          <w:sz w:val="20"/>
+          <w:szCs w:val="18"/>
+        </w:rPr>
+      </w:pPr>
+      <w:r>
+        <w:rPr>
+          <w:sz w:val="20"/>
+          <w:szCs w:val="18"/>
+        </w:rPr>
+        <w:t>FIGURA 12 – O ciclo do Scrum.</w:t>
+      </w:r>
+    </w:p>
+    <w:p>
+      <w:pPr>
+        <w:pStyle w:val="Pargrafo"/>
+        <w:ind w:firstLine="0"/>
+        <w:rPr>
+          <w:sz w:val="20"/>
+          <w:szCs w:val="18"/>
+        </w:rPr>
+      </w:pPr>
+      <w:r>
+        <w:rPr>
+          <w:sz w:val="20"/>
+          <w:szCs w:val="18"/>
+        </w:rPr>
+        <w:t>Fonte: Schwaber; Beedle, 2001, p. 8.</w:t>
+      </w:r>
+    </w:p>
+    <w:p>
+      <w:pPr>
+        <w:pStyle w:val="Pargrafo"/>
+        <w:ind w:firstLine="0"/>
+        <w:rPr>
+          <w:sz w:val="20"/>
+          <w:szCs w:val="18"/>
+        </w:rPr>
+      </w:pPr>
+    </w:p>
+    <w:p>
+      <w:pPr>
+        <w:pStyle w:val="Pargrafo"/>
+      </w:pPr>
+      <w:r>
         <w:t>Diante dos conceitos apresentados, é possível concluir que o Scrum é uma metodologia que considera os</w:t>
       </w:r>
       <w:r>
@@ -8648,33 +9271,313 @@
       <w:pPr>
         <w:pStyle w:val="Ttulo2"/>
       </w:pPr>
-      <w:bookmarkStart w:id="19" w:name="_Toc116162030"/>
+      <w:bookmarkStart w:id="19" w:name="_Toc116767219"/>
+      <w:r>
+        <w:t xml:space="preserve">2.2 </w:t>
+      </w:r>
+      <w:r>
+        <w:t>Papéis dos integrantes</w:t>
+      </w:r>
+      <w:bookmarkEnd w:id="19"/>
+    </w:p>
+    <w:p>
+      <w:pPr>
+        <w:pStyle w:val="Pargrafo"/>
+      </w:pPr>
+      <w:r>
+        <w:t xml:space="preserve">Desenvolver um produto através da metodologia ágil Scrum requer uma gama de responsabilidades e funções nas quais cada uma delas tem uma participação fundamental no sucesso do projeto. Cada pessoa integrante do projeto é alocada para uma determinada função. Tais papéis são divididos em Scrum Master, Product Owner e </w:t>
+      </w:r>
+      <w:r>
+        <w:t>t</w:t>
+      </w:r>
+      <w:r>
+        <w:t xml:space="preserve">ime </w:t>
+      </w:r>
+      <w:r>
+        <w:t>de trabalho</w:t>
+      </w:r>
+      <w:r>
+        <w:t xml:space="preserve"> (Schwaber</w:t>
+      </w:r>
+      <w:r>
+        <w:t>;</w:t>
+      </w:r>
+      <w:r>
+        <w:t xml:space="preserve"> Beedle, 2001).</w:t>
+      </w:r>
+    </w:p>
+    <w:p>
+      <w:pPr>
+        <w:pStyle w:val="Pargrafo"/>
+      </w:pPr>
+    </w:p>
+    <w:p>
+      <w:pPr>
+        <w:pStyle w:val="Ttulo3"/>
+      </w:pPr>
+      <w:bookmarkStart w:id="20" w:name="_Toc116767220"/>
+      <w:r>
+        <w:t>2.2.1 Scrum Master</w:t>
+      </w:r>
+      <w:bookmarkEnd w:id="20"/>
+    </w:p>
+    <w:p>
+      <w:pPr>
+        <w:pStyle w:val="Pargrafo"/>
+      </w:pPr>
+      <w:r>
+        <w:t xml:space="preserve">O Scrum Master é um papel de gerenciamento no qual tem a responsabilidade de garantir </w:t>
+      </w:r>
+      <w:r>
+        <w:t>se</w:t>
+      </w:r>
+      <w:r>
+        <w:t xml:space="preserve"> os </w:t>
+      </w:r>
+      <w:r>
+        <w:t>conceitos</w:t>
+      </w:r>
+      <w:r>
+        <w:t xml:space="preserve"> do Scrum estão sendo</w:t>
+      </w:r>
+      <w:r>
+        <w:t xml:space="preserve"> devidamente</w:t>
+      </w:r>
+      <w:r>
+        <w:t xml:space="preserve"> </w:t>
+      </w:r>
+      <w:r>
+        <w:t>aplicados no projeto.</w:t>
+      </w:r>
+      <w:r>
+        <w:t xml:space="preserve"> Em cada reunião feita pela equipe, o Scrum Master analisa tudo o que é reportado e dito por cada integrante. Além disso, o Scrum Master compara o progresso que é feito com o progresso que era esperado tendo como base reuniões anteriores e os objetivos das Sprints (Schwaber</w:t>
+      </w:r>
+      <w:r>
+        <w:t>;</w:t>
+      </w:r>
+      <w:r>
+        <w:t xml:space="preserve"> Beedle, 2001).</w:t>
+      </w:r>
+    </w:p>
+    <w:p>
+      <w:pPr>
+        <w:pStyle w:val="Pargrafo"/>
+      </w:pPr>
       <w:r>
         <w:lastRenderedPageBreak/>
-        <w:t xml:space="preserve">2.2 </w:t>
-      </w:r>
-      <w:r>
-        <w:t>Papéis dos integrantes</w:t>
-      </w:r>
-      <w:bookmarkEnd w:id="19"/>
-    </w:p>
-    <w:p>
-      <w:pPr>
-        <w:pStyle w:val="Pargrafo"/>
-      </w:pPr>
-      <w:r>
-        <w:t xml:space="preserve">Desenvolver um produto através da metodologia ágil Scrum requer uma gama de responsabilidades e funções nas quais cada uma delas tem uma participação fundamental no sucesso do projeto. Cada pessoa integrante do projeto é alocada para uma determinada função. Tais papéis são divididos em Scrum Master, Product Owner e </w:t>
-      </w:r>
-      <w:r>
-        <w:t>t</w:t>
-      </w:r>
-      <w:r>
-        <w:t xml:space="preserve">ime </w:t>
+        <w:t>Ademais, o Scrum Master também tem a responsabilidade de trabalhar com os clientes</w:t>
+      </w:r>
+      <w:r>
+        <w:t xml:space="preserve"> e gerentes</w:t>
+      </w:r>
+      <w:r>
+        <w:t xml:space="preserve"> para poder </w:t>
+      </w:r>
+      <w:r>
+        <w:t xml:space="preserve">definir quem será o Product Owner, que tem a função de criar as atividades que serão feitas pelo time </w:t>
       </w:r>
       <w:r>
         <w:t>de trabalho</w:t>
       </w:r>
       <w:r>
+        <w:t>. O Scrum Master e o Product Owner trabalham de forma conjunta para definir quais atividades serão feitas em cada Sprint. Durante a Sprint em questão, o Scrum Master conduz a</w:t>
+      </w:r>
+      <w:r>
+        <w:t>s</w:t>
+      </w:r>
+      <w:r>
+        <w:t xml:space="preserve"> reuni</w:t>
+      </w:r>
+      <w:r>
+        <w:t>ões</w:t>
+      </w:r>
+      <w:r>
+        <w:t xml:space="preserve"> diária</w:t>
+      </w:r>
+      <w:r>
+        <w:t>s</w:t>
+      </w:r>
+      <w:r>
+        <w:t xml:space="preserve"> (Daily)</w:t>
+      </w:r>
+      <w:r>
+        <w:t xml:space="preserve"> para garantir que os obstáculos foram removidos e as decisões corretas foram feitas (Schwaber</w:t>
+      </w:r>
+      <w:r>
+        <w:t>;</w:t>
+      </w:r>
+      <w:r>
+        <w:t xml:space="preserve"> Beedle, 2001).</w:t>
+      </w:r>
+    </w:p>
+    <w:p>
+      <w:pPr>
+        <w:pStyle w:val="Pargrafo"/>
+      </w:pPr>
+      <w:r>
+        <w:t>Tal papel costuma ser assumido pelo líder da equipe, líder do projeto ou gerente de projetos. A metodologia entrega a essa pessoa toda a estrutura necessária para cuidar de forma efetiva do andamento do projeto. O Scrum Master é responsável por tomar as decisões mais importantes, e por isso é um cargo que requer iniciativa e determinação (Schwaber</w:t>
+      </w:r>
+      <w:r>
+        <w:t>;</w:t>
+      </w:r>
+      <w:r>
+        <w:t xml:space="preserve"> Beedle, 2001).</w:t>
+      </w:r>
+    </w:p>
+    <w:p>
+      <w:pPr>
+        <w:pStyle w:val="Pargrafo"/>
+      </w:pPr>
+      <w:r>
+        <w:t>Diante dos conceitos apresentados, é possível concluir que o Scrum Master é um cargo responsável por dirigir e orientar o rumo do projeto. Tem a função de conversar com toda a equipe para entender a situação em que o projeto se encontra</w:t>
+      </w:r>
+      <w:r>
+        <w:t>,</w:t>
+      </w:r>
+      <w:r>
+        <w:t xml:space="preserve"> </w:t>
+      </w:r>
+      <w:r>
+        <w:t>e dessa forma atuar nas tomadas de decisões e remoções dos eventuais obstáculos que podem surgir. É um papel que requer iniciativa e determinação de quem o ocupar. Todo o progresso obtido pelo projeto deve ser avaliado pelo Scrum Master.</w:t>
+      </w:r>
+    </w:p>
+    <w:p>
+      <w:pPr>
+        <w:pStyle w:val="Pargrafo"/>
+      </w:pPr>
+    </w:p>
+    <w:p>
+      <w:pPr>
+        <w:pStyle w:val="Ttulo3"/>
+      </w:pPr>
+      <w:bookmarkStart w:id="21" w:name="_Toc116767221"/>
+      <w:r>
+        <w:t>2.2.2 Product Owner</w:t>
+      </w:r>
+      <w:bookmarkEnd w:id="21"/>
+      <w:r>
+        <w:t xml:space="preserve"> </w:t>
+      </w:r>
+    </w:p>
+    <w:p>
+      <w:pPr>
+        <w:pStyle w:val="Pargrafo"/>
+      </w:pPr>
+      <w:r>
+        <w:t xml:space="preserve">O Product Owner tem a responsabilidade de gerenciar e controlar </w:t>
+      </w:r>
+      <w:r>
+        <w:t>o grupo de</w:t>
+      </w:r>
+      <w:r>
+        <w:t xml:space="preserve"> atividades</w:t>
+      </w:r>
+      <w:r>
+        <w:t xml:space="preserve"> </w:t>
+      </w:r>
+      <w:r>
+        <w:t xml:space="preserve">que devem ser feitas durante </w:t>
+      </w:r>
+      <w:r>
+        <w:t xml:space="preserve">o projeto. Tal grupo de atividades é </w:t>
+      </w:r>
+      <w:r>
+        <w:t>denominado</w:t>
+      </w:r>
+      <w:r>
+        <w:t xml:space="preserve"> como Product Backlog</w:t>
+      </w:r>
+      <w:r>
+        <w:t xml:space="preserve"> na Scrum</w:t>
+      </w:r>
+      <w:r>
+        <w:t xml:space="preserve">. A pessoa que recebe essa função deve garantir que o Product Backlog seja acessível </w:t>
+      </w:r>
+      <w:r>
+        <w:t>por</w:t>
+      </w:r>
+      <w:r>
+        <w:t xml:space="preserve"> todos os integrantes da equipe, para que </w:t>
+      </w:r>
+      <w:r>
+        <w:t>assim</w:t>
+      </w:r>
+      <w:r>
+        <w:t xml:space="preserve"> todos saibam os itens que possuem maior </w:t>
+      </w:r>
+      <w:r>
+        <w:t>relevância</w:t>
+      </w:r>
+      <w:r>
+        <w:t xml:space="preserve"> e que devem ser feitos </w:t>
+      </w:r>
+      <w:r>
+        <w:t>em cada</w:t>
+      </w:r>
+      <w:r>
+        <w:t xml:space="preserve"> momento (Schwaber</w:t>
+      </w:r>
+      <w:r>
+        <w:t>;</w:t>
+      </w:r>
+      <w:r>
+        <w:t xml:space="preserve"> Beedle, 2001).</w:t>
+      </w:r>
+    </w:p>
+    <w:p>
+      <w:pPr>
+        <w:pStyle w:val="Pargrafo"/>
+      </w:pPr>
+      <w:r>
+        <w:t>Inclusive, o Product Owner tem a responsabilidade de entender e mapear as demandas que o cliente possui. É responsável por conversar com o cliente e transmitir para a equipe o feedback obtido em cada uma das Sprints. De forma geral, o Product Owner faz a ponte entre os clientes conversando coletando opiniões acerca do produto, e com a equipe criando as pendências através do que foi considerado e valorizado pelos clientes (Sutherland, 2014).</w:t>
+      </w:r>
+    </w:p>
+    <w:p>
+      <w:pPr>
+        <w:pStyle w:val="Pargrafo"/>
+      </w:pPr>
+      <w:r>
+        <w:lastRenderedPageBreak/>
+        <w:t xml:space="preserve">É de suma importância que o Product Owner tenha conhecimento em relação ao setor que o projeto está atuando para conseguir levantar as necessidades dos clientes de forma efetiva para a equipe. O Product Owner deve ter um entendimento suficiente para saber o </w:t>
+      </w:r>
+      <w:proofErr w:type="spellStart"/>
+      <w:r>
+        <w:t>quê</w:t>
+      </w:r>
+      <w:proofErr w:type="spellEnd"/>
+      <w:r>
+        <w:t xml:space="preserve"> deve ser feito de forma que agregue um valor significativo e verdadeiro (Sutherland, 2014).</w:t>
+      </w:r>
+    </w:p>
+    <w:p>
+      <w:pPr>
+        <w:pStyle w:val="Pargrafo"/>
+      </w:pPr>
+      <w:r>
+        <w:t xml:space="preserve">Para que o Product Owner obtenha sucesso em seu trabalho, é estritamente necessário que toda a equipe respeite as decisões que são tomadas por ele. Toda a lista de tarefas e prioridades estabelecidas pelo Product Owner deve ser cumprida exatamente como </w:t>
+      </w:r>
+      <w:r>
+        <w:t>foi</w:t>
+      </w:r>
+      <w:r>
+        <w:t xml:space="preserve"> especificad</w:t>
+      </w:r>
+      <w:r>
+        <w:t>a</w:t>
+      </w:r>
+      <w:r>
+        <w:t xml:space="preserve">. </w:t>
+      </w:r>
+      <w:r>
+        <w:t>As</w:t>
+      </w:r>
+      <w:r>
+        <w:t xml:space="preserve"> decisões tomadas pelo Product Owner devem ser transparentes e visíveis </w:t>
+      </w:r>
+      <w:r>
+        <w:t>por toda a equipe</w:t>
+      </w:r>
+      <w:r>
         <w:t xml:space="preserve"> (Schwaber</w:t>
       </w:r>
       <w:r>
@@ -8688,471 +9591,781 @@
       <w:pPr>
         <w:pStyle w:val="Pargrafo"/>
       </w:pPr>
+      <w:r>
+        <w:t xml:space="preserve">Conclui-se que o Product Owner tem a responsabilidade de criar a lista de atividades que devem ser </w:t>
+      </w:r>
+      <w:r>
+        <w:t>realizadas</w:t>
+      </w:r>
+      <w:r>
+        <w:t xml:space="preserve"> </w:t>
+      </w:r>
+      <w:r>
+        <w:t>para que o projeto seja concluído com sucesso</w:t>
+      </w:r>
+      <w:r>
+        <w:t xml:space="preserve">. Tais atividades possuem prioridades nas quais devem ser respeitadas por todos os membros da equipe. </w:t>
+      </w:r>
+      <w:r>
+        <w:t xml:space="preserve">As decisões que são tomadas pelo Product Owner têm a obrigatoriedade de serem transparentes e visíveis pelos integrantes. </w:t>
+      </w:r>
+      <w:r>
+        <w:t xml:space="preserve">É através do Product Owner que a ponte entre o cliente e a equipe do projeto é feita, o Product Owner </w:t>
+      </w:r>
+      <w:r>
+        <w:t>compreende</w:t>
+      </w:r>
+      <w:r>
+        <w:t xml:space="preserve"> as demandas do cliente e começa a criar o Product Backlog através </w:t>
+      </w:r>
+      <w:r>
+        <w:t>das conclusões obtidas</w:t>
+      </w:r>
+      <w:r>
+        <w:t>.</w:t>
+      </w:r>
+    </w:p>
+    <w:p>
+      <w:pPr>
+        <w:pStyle w:val="Pargrafo"/>
+      </w:pPr>
     </w:p>
     <w:p>
       <w:pPr>
         <w:pStyle w:val="Ttulo3"/>
       </w:pPr>
-      <w:bookmarkStart w:id="20" w:name="_Toc116162031"/>
-      <w:r>
-        <w:t>2.2.1 Scrum Master</w:t>
-      </w:r>
-      <w:bookmarkEnd w:id="20"/>
-    </w:p>
-    <w:p>
-      <w:pPr>
-        <w:pStyle w:val="Pargrafo"/>
-      </w:pPr>
-      <w:r>
-        <w:t xml:space="preserve">O Scrum Master é um papel de gerenciamento no qual tem a responsabilidade de garantir </w:t>
-      </w:r>
-      <w:r>
-        <w:t>se</w:t>
-      </w:r>
-      <w:r>
-        <w:t xml:space="preserve"> os </w:t>
-      </w:r>
-      <w:r>
-        <w:t>conceitos</w:t>
-      </w:r>
-      <w:r>
-        <w:t xml:space="preserve"> do Scrum estão sendo</w:t>
-      </w:r>
-      <w:r>
-        <w:t xml:space="preserve"> devidamente</w:t>
+      <w:bookmarkStart w:id="22" w:name="_Toc116767222"/>
+      <w:r>
+        <w:t xml:space="preserve">2.2.3 Time </w:t>
+      </w:r>
+      <w:r>
+        <w:t>de trabalho</w:t>
+      </w:r>
+      <w:bookmarkEnd w:id="22"/>
+    </w:p>
+    <w:p>
+      <w:pPr>
+        <w:pStyle w:val="Pargrafo"/>
+      </w:pPr>
+      <w:r>
+        <w:t>O time de trabalho é responsável por atender as demandas estabelecidas pelo Product Owner</w:t>
+      </w:r>
+      <w:r>
+        <w:t xml:space="preserve"> através do Product Backlog</w:t>
+      </w:r>
+      <w:r>
+        <w:t>, para assim alcançar os objetivos de cada iteração ou Sprint do projeto. Tem a função de desenvolver o produto na prática. O time deve ter toda a autoridade necessária para tomar as ações que façam com que o objetivo do projeto seja concluído com sucesso (Schwaber; Beedle, 2001).</w:t>
+      </w:r>
+    </w:p>
+    <w:p>
+      <w:pPr>
+        <w:pStyle w:val="Pargrafo"/>
+      </w:pPr>
+      <w:r>
+        <w:t xml:space="preserve">De forma complementar, o time de trabalho juntamente com o Scrum Master revisa o Product Backlog. Após a revisão, um trecho do Product Backlog é escolhido para que </w:t>
+      </w:r>
+      <w:r>
+        <w:t>certa</w:t>
+      </w:r>
+      <w:r>
+        <w:t xml:space="preserve"> parte do produto seja</w:t>
+      </w:r>
+      <w:r>
+        <w:t xml:space="preserve"> de fato</w:t>
+      </w:r>
+      <w:r>
+        <w:t xml:space="preserve"> desenvolvido. Tal trecho do Product Backlog que é escolhido se torna um Sprint Backlog</w:t>
+      </w:r>
+      <w:r>
+        <w:t>.</w:t>
       </w:r>
       <w:r>
         <w:t xml:space="preserve"> </w:t>
       </w:r>
       <w:r>
-        <w:t>aplicados no projeto.</w:t>
-      </w:r>
-      <w:r>
-        <w:t xml:space="preserve"> Em cada reunião feita pela equipe, o Scrum Master analisa tudo o que é reportado e dito por cada integrante. Além disso, o Scrum Master compara o progresso que é feito com o progresso que era esperado tendo como base reuniões anteriores e os objetivos das Sprints (</w:t>
+        <w:t>O Sprint Backlog</w:t>
+      </w:r>
+      <w:r>
+        <w:t xml:space="preserve"> consiste em um conjunto de tarefas </w:t>
+      </w:r>
+      <w:r>
+        <w:t>que devem ser</w:t>
+      </w:r>
+      <w:r>
+        <w:t xml:space="preserve"> </w:t>
+      </w:r>
+      <w:r>
+        <w:t>atendidas pela equipe e que no final se tornam um</w:t>
+      </w:r>
+      <w:r>
+        <w:t xml:space="preserve">a parte funcional do produto </w:t>
+      </w:r>
+      <w:r>
+        <w:t>(Schwaber; Beedle, 2001).</w:t>
+      </w:r>
+    </w:p>
+    <w:p>
+      <w:pPr>
+        <w:pStyle w:val="Pargrafo"/>
+      </w:pPr>
+      <w:r>
+        <w:lastRenderedPageBreak/>
+        <w:t>É de suma importância que o time possua todas as habilidades e conhecimentos necessários para a conclusão do projeto</w:t>
+      </w:r>
+      <w:r>
+        <w:t>. A equipe pode ser subdividida em outras equipes menores, cada uma com a sua especialidade e importância. Cada equipe deve concluir a sua parte para que o projeto consiga avançar para a próxima etapa. Em suma, deve haver um trabalho em conjunto, nenhuma equipe individualmente pode finalizar o produto como um todo (Sutherland, 2014).</w:t>
+      </w:r>
+    </w:p>
+    <w:p>
+      <w:pPr>
+        <w:pStyle w:val="Pargrafo"/>
+      </w:pPr>
+      <w:r>
+        <w:t xml:space="preserve">Diante dos conceitos apresentados, é possível concluir que o time de trabalho é quem de fato tira o produto do papel e o desenvolve. O trabalho da equipe é feito em ciclos de Sprints nos quais existe uma seleção de um pedaço do Product Backlog. A equipe revisa o Product Backlog juntamente com o Scrum </w:t>
+      </w:r>
+      <w:r>
+        <w:t>M</w:t>
+      </w:r>
+      <w:r>
+        <w:t>a</w:t>
+      </w:r>
+      <w:r>
+        <w:t>ster. O grupo deve ser formado por pessoas de forma que seja possível preencher as lacunas de conhecimentos necessários para o sucesso do projeto. A equipe pode ser subdividida em equipes menores, e o trabalho de cada uma deve ser considerado para que o projeto consiga avançar para a próxima etapa.</w:t>
+      </w:r>
+    </w:p>
+    <w:p>
+      <w:pPr>
+        <w:pStyle w:val="Pargrafo"/>
+      </w:pPr>
+    </w:p>
+    <w:p>
+      <w:pPr>
+        <w:pStyle w:val="Ttulo2"/>
+      </w:pPr>
+      <w:bookmarkStart w:id="23" w:name="_Toc116767223"/>
+      <w:r>
+        <w:t xml:space="preserve">2.3 </w:t>
+      </w:r>
+      <w:r>
+        <w:t>Eventos</w:t>
+      </w:r>
+      <w:r>
+        <w:t xml:space="preserve"> do Scrum</w:t>
+      </w:r>
+      <w:bookmarkEnd w:id="23"/>
+      <w:r>
+        <w:t xml:space="preserve"> </w:t>
+      </w:r>
+    </w:p>
+    <w:p>
+      <w:pPr>
+        <w:pStyle w:val="Pargrafo"/>
+      </w:pPr>
+      <w:r>
+        <w:t>Os eventos na metodologia Scrum servem para entregar toda a transparência necessária ao projeto. Eles são responsáveis por criar uma rotina capaz de evitar reuniões que não foram previamente definidas</w:t>
+      </w:r>
+      <w:r>
+        <w:t>, dessa forma contribuindo para que o tempo estipulado ao projeto não seja ultrapassado. A falha em qualquer dos eventos podem trazer perdas de oportunidades de revisões e adaptações (</w:t>
       </w:r>
       <w:r>
         <w:t>Schwaber</w:t>
       </w:r>
       <w:r>
-        <w:t>;</w:t>
-      </w:r>
-      <w:r>
-        <w:t xml:space="preserve"> Beedle, 2001</w:t>
-      </w:r>
-      <w:r>
-        <w:t>).</w:t>
-      </w:r>
-    </w:p>
-    <w:p>
-      <w:pPr>
-        <w:pStyle w:val="Pargrafo"/>
-      </w:pPr>
-      <w:r>
-        <w:t>Ademais, o Scrum Master também tem a responsabilidade de trabalhar com os clientes</w:t>
-      </w:r>
-      <w:r>
-        <w:t xml:space="preserve"> e gerentes</w:t>
-      </w:r>
-      <w:r>
-        <w:t xml:space="preserve"> para poder </w:t>
-      </w:r>
-      <w:r>
-        <w:t xml:space="preserve">definir quem será o Product Owner, que tem a função de criar as atividades que serão feitas pelo time </w:t>
-      </w:r>
-      <w:r>
-        <w:t>de trabalho</w:t>
-      </w:r>
-      <w:r>
-        <w:t>. O Scrum Master e o Product Owner trabalham de forma conjunta para definir quais atividades serão feitas em cada Sprint. Durante a Sprint em questão, o Scrum Master conduz a</w:t>
+        <w:t xml:space="preserve">; </w:t>
+      </w:r>
+      <w:r>
+        <w:t>Sutherland</w:t>
+      </w:r>
+      <w:r>
+        <w:t>, 2020).</w:t>
+      </w:r>
+    </w:p>
+    <w:p>
+      <w:pPr>
+        <w:pStyle w:val="Pargrafo"/>
+      </w:pPr>
+    </w:p>
+    <w:p>
+      <w:pPr>
+        <w:pStyle w:val="Ttulo3"/>
+      </w:pPr>
+      <w:bookmarkStart w:id="24" w:name="_Toc116767224"/>
+      <w:r>
+        <w:t>2.3.1 Sprint</w:t>
+      </w:r>
+      <w:bookmarkEnd w:id="24"/>
+    </w:p>
+    <w:p>
+      <w:pPr>
+        <w:pStyle w:val="Pargrafo"/>
+      </w:pPr>
+      <w:r>
+        <w:t>As Sprints na metodologia Scrum são onde as ideias são transformadas em algo palpável e funcional. Uma Sprint somente deve ter o seu início após a conclusão da Sprint anterior</w:t>
+      </w:r>
+      <w:r>
+        <w:t>. É originado através da seleção de algumas tarefas do Product Backlog</w:t>
+      </w:r>
+      <w:r>
+        <w:t xml:space="preserve"> </w:t>
+      </w:r>
+      <w:r>
+        <w:t>(Schwaber; Sutherland, 2020).</w:t>
+      </w:r>
+    </w:p>
+    <w:p>
+      <w:pPr>
+        <w:pStyle w:val="Pargrafo"/>
+      </w:pPr>
+      <w:r>
+        <w:t xml:space="preserve">Elas permitem previsibilidade e garantem a inspeção e adaptação do projeto para que o objetivo seja alcançado com sucesso. A recomendação é que as Sprints não sejam muito longas para evitar possível aumento da complexibilidade e do risco. Uma Sprint longa faz com que os objetivos não </w:t>
+      </w:r>
+      <w:r>
+        <w:lastRenderedPageBreak/>
+        <w:t xml:space="preserve">sejam definidos de forma clara. Em suma, cada Sprint pode ser vista como um pequeno projeto </w:t>
+      </w:r>
+      <w:r>
+        <w:t>(Schwaber; Sutherland, 2020).</w:t>
+      </w:r>
+    </w:p>
+    <w:p>
+      <w:pPr>
+        <w:pStyle w:val="Pargrafo"/>
+      </w:pPr>
+      <w:r>
+        <w:t xml:space="preserve">Dependendo da situação em que o projeto se encontra, a Sprint pode acabar sendo cancelada. Objetivos que se tornam obsoletos é o motivo principal do cancelamento de uma Sprint. Somente o Product Owner tem o poder necessário para </w:t>
+      </w:r>
+      <w:r>
+        <w:t>cancelar a Sprint (Schwaber; Sutherland, 2020).</w:t>
+      </w:r>
+    </w:p>
+    <w:p>
+      <w:pPr>
+        <w:pStyle w:val="Pargrafo"/>
+      </w:pPr>
+      <w:r>
+        <w:t>Conclui-se que a Sprint é responsável por agregar valor ao projeto e desenvolver algo funcional durante o seu andamento. Somente após a conclusão da Sprint anterior que uma nova pode iniciar. É recomentado que as Sprints não sejam muito longas para que os objetivos não sejam mal definidos, aumentando dessa forma o risco e a complexibilidade do projeto. Uma Sprint pode ser cancelada pelo Product Owner caso os objetivos não façam mais sentido.</w:t>
+      </w:r>
+    </w:p>
+    <w:p>
+      <w:pPr>
+        <w:pStyle w:val="Pargrafo"/>
+      </w:pPr>
+    </w:p>
+    <w:p>
+      <w:pPr>
+        <w:pStyle w:val="Ttulo3"/>
+      </w:pPr>
+      <w:bookmarkStart w:id="25" w:name="_Toc116767225"/>
+      <w:r>
+        <w:t>2.3.2 Sprint Planning</w:t>
+      </w:r>
+      <w:bookmarkEnd w:id="25"/>
+    </w:p>
+    <w:p>
+      <w:pPr>
+        <w:pStyle w:val="Pargrafo"/>
+      </w:pPr>
+      <w:r>
+        <w:t>A</w:t>
+      </w:r>
+      <w:r>
+        <w:t xml:space="preserve"> Sprint Planning é</w:t>
+      </w:r>
+      <w:r>
+        <w:t xml:space="preserve"> um planejamento</w:t>
+      </w:r>
+      <w:r>
+        <w:t xml:space="preserve"> responsável por iniciar a Sprint e estabelecer quais atividades devem ser feitas nela. É criado através do trabalho colaborativo de todo o time que está envolvido no projeto (Schwaber; Sutherland, 2020).</w:t>
+      </w:r>
+    </w:p>
+    <w:p>
+      <w:pPr>
+        <w:pStyle w:val="Pargrafo"/>
+      </w:pPr>
+      <w:r>
+        <w:t>Tal planejamento deve levar em conta o porquê da Sprint em questão é importante para o projeto, o que pode ser feito nessa Sprint e como as tarefas que foram escolhidas serão feitas. A resposta para essas perguntas se dá através de uma análise de todo o projeto, envolvendo a equipe</w:t>
+      </w:r>
+      <w:r>
+        <w:t xml:space="preserve"> e um estudo dos clientes e objetivos </w:t>
+      </w:r>
+      <w:r>
+        <w:t>(Schwaber; Sutherland, 2020).</w:t>
+      </w:r>
+    </w:p>
+    <w:p>
+      <w:pPr>
+        <w:pStyle w:val="Pargrafo"/>
+      </w:pPr>
+      <w:r>
+        <w:t>Diante dos conceitos apresentados, é possível concluir que a Sprint Planning serve para observar e analisar como que a Sprint em questão irá funcionar no quesito de objetivos e tarefas. A análise é feita através de um trabalho conjunto de todos os integrantes da equipe</w:t>
+      </w:r>
+      <w:r>
+        <w:t>.</w:t>
+      </w:r>
+    </w:p>
+    <w:p>
+      <w:pPr>
+        <w:pStyle w:val="Pargrafo"/>
+      </w:pPr>
+    </w:p>
+    <w:p>
+      <w:pPr>
+        <w:pStyle w:val="Ttulo3"/>
+      </w:pPr>
+      <w:bookmarkStart w:id="26" w:name="_Toc116767226"/>
+      <w:r>
+        <w:t>2.3.3 Reuniões diárias</w:t>
+      </w:r>
+      <w:bookmarkEnd w:id="26"/>
+    </w:p>
+    <w:p>
+      <w:pPr>
+        <w:pStyle w:val="Pargrafo"/>
+      </w:pPr>
+      <w:r>
+        <w:t xml:space="preserve">As reuniões diárias da metodologia Scrum tem como objetivo avaliar o progresso que a Sprint está tendo em relação ao seu objetivo, para assim fazer </w:t>
+      </w:r>
+      <w:r>
+        <w:lastRenderedPageBreak/>
+        <w:t>as adaptações necessárias no Product Backlog e alinhar o próximo trabalho que deverá ser feito (Schwaber; Sutherland, 2020).</w:t>
+      </w:r>
+    </w:p>
+    <w:p>
+      <w:pPr>
+        <w:pStyle w:val="Pargrafo"/>
+      </w:pPr>
+      <w:r>
+        <w:t>A reunião costuma ter uma duração pequena que varia em torno de 15 minutos, na qual participa todo</w:t>
+      </w:r>
+      <w:r>
+        <w:t xml:space="preserve"> o time de trabalho. Essa reunião é feita </w:t>
+      </w:r>
+      <w:r>
+        <w:t>n</w:t>
+      </w:r>
+      <w:r>
+        <w:t>os dias úteis da Sprint, e</w:t>
+      </w:r>
+      <w:r>
+        <w:t xml:space="preserve"> geralmente</w:t>
+      </w:r>
+      <w:r>
+        <w:t xml:space="preserve"> é agendada sempre no mesmo horário. As reuniões devem se concentrar no progresso e objetivo da Sprint em questão, para que dessa forma a autogestão e o foco sejam estimulados (Schwaber; Sutherland, 2020).</w:t>
+      </w:r>
+    </w:p>
+    <w:p>
+      <w:pPr>
+        <w:pStyle w:val="Pargrafo"/>
+      </w:pPr>
+      <w:r>
+        <w:t>Tais reuniões acabam melhorando a comunicação da equipe e identificam eventuais obstáculos que podem surgir no decorrer do projeto. Além disso, as reuniões também promovem a tomada rápida de decisões. Todos esses fatores removem a necessidade de</w:t>
+      </w:r>
+      <w:r>
+        <w:t xml:space="preserve"> reuniões adicionais que não foram previstas</w:t>
+      </w:r>
+      <w:r>
+        <w:t xml:space="preserve"> (Schwaber; Sutherland, 2020).</w:t>
+      </w:r>
+    </w:p>
+    <w:p>
+      <w:pPr>
+        <w:pStyle w:val="Pargrafo"/>
+      </w:pPr>
+      <w:r>
+        <w:t xml:space="preserve">O time de desenvolvimento pode alterar o planejamento fora das reuniões diárias através de encontros durante o dia. </w:t>
+      </w:r>
+      <w:r>
+        <w:t>A</w:t>
+      </w:r>
+      <w:r>
+        <w:t xml:space="preserve"> equipe pode ter conversas mais detalhadas </w:t>
+      </w:r>
+      <w:r>
+        <w:t>visando</w:t>
+      </w:r>
+      <w:r>
+        <w:t xml:space="preserve"> planejar ou adaptar o trabalho pendente da Sprint atual (Schwaber; Sutherland, 2020).</w:t>
+      </w:r>
+    </w:p>
+    <w:p>
+      <w:pPr>
+        <w:pStyle w:val="Pargrafo"/>
+      </w:pPr>
+      <w:r>
+        <w:t>Diante dos conceitos apresentados, é possível concluir que a reunião diária serve para a equipe avaliar e planejar a situação da Sprint além de ver quais são os próximos passos. Melhora toda a comunicação da equipe e isso acaba descartando eventuais reuniões que não foram previstas</w:t>
+      </w:r>
+      <w:r>
+        <w:t>. É uma reunião curta que geralmente é agendada nos mesmos horários em dias úteis.</w:t>
+      </w:r>
+    </w:p>
+    <w:p>
+      <w:pPr>
+        <w:pStyle w:val="Pargrafo"/>
+      </w:pPr>
+    </w:p>
+    <w:p>
+      <w:pPr>
+        <w:pStyle w:val="Ttulo3"/>
+      </w:pPr>
+      <w:bookmarkStart w:id="27" w:name="_Toc116767227"/>
+      <w:r>
+        <w:t>2.3.4 Sprint Review</w:t>
+      </w:r>
+      <w:bookmarkEnd w:id="27"/>
+    </w:p>
+    <w:p>
+      <w:pPr>
+        <w:pStyle w:val="Pargrafo"/>
+      </w:pPr>
+      <w:r>
+        <w:t>A Sprint Review serve para</w:t>
+      </w:r>
+      <w:r>
+        <w:t xml:space="preserve"> avaliar o resultado obtido pela Sprint e planejar como serão as próximas etapas. Tais resultados são apresentados para as partes interessadas do projeto e os objetivos em relação ao produto final também são colocados em pauta (Schwaber; Sutherland, 2020).</w:t>
+      </w:r>
+    </w:p>
+    <w:p>
+      <w:pPr>
+        <w:pStyle w:val="Pargrafo"/>
+      </w:pPr>
+      <w:r>
+        <w:t>Durante o evento, todas as partes interessadas revisam o que foi feito e agregado ao produto final</w:t>
+      </w:r>
+      <w:r>
+        <w:t>,</w:t>
+      </w:r>
+      <w:r>
+        <w:t xml:space="preserve"> e através dessas informações os participantes avaliam o que poderá ser feito no futuro. Alterações no Product Backlog podem ocorrer caso seja necessário. A Sprint Review deve ser feita para planejar e </w:t>
+      </w:r>
+      <w:r>
+        <w:lastRenderedPageBreak/>
+        <w:t>alinhar os objetivos da equipe, portanto não pode se limitar a ser uma simples apresentação (Schwaber; Sutherland, 2020).</w:t>
+      </w:r>
+    </w:p>
+    <w:p>
+      <w:pPr>
+        <w:pStyle w:val="Pargrafo"/>
+      </w:pPr>
+      <w:r>
+        <w:t>Diante dos conceitos apresentados, é possível concluir que a Sprint Review é um evento no qual a equipe e as partes interessadas do projetam avaliam o que foi construído na Sprint</w:t>
+      </w:r>
+      <w:r>
+        <w:t xml:space="preserve"> e planejam de forma conjunta como serão os próximos passos. Os objetivos são avaliados e alterações no Product Backlog podem ser feitas. O evento serve para alinhar os objetivos do projeto, e por conta disso não pode ser somente uma apresentação.</w:t>
+      </w:r>
+    </w:p>
+    <w:p>
+      <w:pPr>
+        <w:pStyle w:val="Pargrafo"/>
+      </w:pPr>
+    </w:p>
+    <w:p>
+      <w:pPr>
+        <w:pStyle w:val="Ttulo2"/>
+      </w:pPr>
+      <w:bookmarkStart w:id="28" w:name="_Toc116767228"/>
+      <w:r>
+        <w:t>2.4 Artefatos do Scrum</w:t>
+      </w:r>
+      <w:bookmarkEnd w:id="28"/>
+    </w:p>
+    <w:p>
+      <w:pPr>
+        <w:pStyle w:val="Pargrafo"/>
+      </w:pPr>
+      <w:r>
+        <w:t>Os artefatos do Scrum representam trabalho ou valor agregado dentro do projeto</w:t>
+      </w:r>
+      <w:r>
+        <w:t>. Graças a eles, informações que possuem extrema importância ficam mais transparentes</w:t>
+      </w:r>
+      <w:r>
+        <w:t xml:space="preserve"> e acessíveis</w:t>
+      </w:r>
+      <w:r>
+        <w:t xml:space="preserve">. Desse modo, qualquer integrante da equipe fica por dentro das principais atualizações da situação em que o projeto se encontra </w:t>
+      </w:r>
+      <w:r>
+        <w:t>(Schwaber; Sutherland, 2020).</w:t>
+      </w:r>
+    </w:p>
+    <w:p>
+      <w:pPr>
+        <w:pStyle w:val="Pargrafo"/>
+        <w:ind w:firstLine="0"/>
+      </w:pPr>
+    </w:p>
+    <w:p>
+      <w:pPr>
+        <w:pStyle w:val="Ttulo3"/>
+      </w:pPr>
+      <w:bookmarkStart w:id="29" w:name="_Toc116767229"/>
+      <w:r>
+        <w:t>2.4.1 Product Backlog</w:t>
+      </w:r>
+      <w:bookmarkEnd w:id="29"/>
+    </w:p>
+    <w:p>
+      <w:pPr>
+        <w:pStyle w:val="Pargrafo"/>
+      </w:pPr>
+      <w:r>
+        <w:t>O Product Backlog é uma lista ordenada</w:t>
+      </w:r>
+      <w:r>
+        <w:t xml:space="preserve"> de itens</w:t>
+      </w:r>
+      <w:r>
+        <w:t xml:space="preserve"> de tudo que é necessário ser feito para que o produto seja desenvolvido</w:t>
+      </w:r>
+      <w:r>
+        <w:t>.</w:t>
+      </w:r>
+      <w:r>
+        <w:t xml:space="preserve"> Cada um desses itens possui uma certa prioridade,</w:t>
+      </w:r>
+      <w:r>
+        <w:t xml:space="preserve"> sendo que</w:t>
+      </w:r>
+      <w:r>
+        <w:t xml:space="preserve"> os mais prioritários ficam no topo da lista</w:t>
+      </w:r>
+      <w:r>
+        <w:t xml:space="preserve">. O gerenciamento </w:t>
+      </w:r>
+      <w:r>
+        <w:t>dessa</w:t>
+      </w:r>
+      <w:r>
+        <w:t xml:space="preserve"> lista fica a cargo do Product Owner</w:t>
+      </w:r>
+      <w:r>
+        <w:t xml:space="preserve"> </w:t>
+      </w:r>
+      <w:r>
+        <w:t>(Schwaber; Sutherland, 2020).</w:t>
+      </w:r>
+    </w:p>
+    <w:p>
+      <w:pPr>
+        <w:pStyle w:val="Pargrafo"/>
+      </w:pPr>
+      <w:r>
+        <w:t xml:space="preserve">Tais </w:t>
+      </w:r>
+      <w:r>
+        <w:t>tarefas</w:t>
+      </w:r>
+      <w:r>
+        <w:t xml:space="preserve"> são selecionad</w:t>
+      </w:r>
+      <w:r>
+        <w:t>a</w:t>
+      </w:r>
+      <w:r>
+        <w:t xml:space="preserve">s </w:t>
+      </w:r>
+      <w:r>
+        <w:t xml:space="preserve">na Sprint Planning </w:t>
+      </w:r>
+      <w:r>
+        <w:t xml:space="preserve">e começam a ser trabalhados dentro da Sprint atual. </w:t>
+      </w:r>
+      <w:r>
+        <w:t xml:space="preserve">Esses itens que constituem o Product Backlog vão ficando cada vez mais transparentes através do refino de atividades, que consiste na ideia de quebrar as atividades existentes em atividades menores e mais precisas </w:t>
+      </w:r>
+      <w:r>
+        <w:t>(Schwaber; Sutherland, 2020).</w:t>
+      </w:r>
+    </w:p>
+    <w:p>
+      <w:pPr>
+        <w:pStyle w:val="Pargrafo"/>
+      </w:pPr>
+      <w:r>
+        <w:t xml:space="preserve">Em suma, é toda a lista de tarefas que o time de </w:t>
+      </w:r>
+      <w:r>
+        <w:t>desenvolvimento</w:t>
+      </w:r>
+      <w:r>
+        <w:t xml:space="preserve"> irá se basear para iniciar as suas atividades</w:t>
+      </w:r>
+      <w:r>
+        <w:t>. Durante esse processo, o Product Owner pode auxiliar o time ajudando-os a</w:t>
+      </w:r>
+      <w:r>
+        <w:t xml:space="preserve"> sanar eventuais dúvidas que podem surgir </w:t>
+      </w:r>
+      <w:r>
+        <w:t>(Schwaber; Sutherland, 2020)</w:t>
+      </w:r>
+      <w:r>
+        <w:t>.</w:t>
+      </w:r>
+    </w:p>
+    <w:p>
+      <w:pPr>
+        <w:pStyle w:val="Pargrafo"/>
+      </w:pPr>
+      <w:r>
+        <w:t xml:space="preserve">Diante dos conceitos apresentados, é possível concluir que o Product Backlog é uma lista de todas as atividades que devem ser concluídas para que </w:t>
+      </w:r>
+      <w:r>
+        <w:lastRenderedPageBreak/>
+        <w:t>o produto seja de fato desenvolvido. Essa lista é manipulada pelo Product Owner, podendo sofrer refinamentos e melhorias com o passar do tempo</w:t>
+      </w:r>
+      <w:r>
+        <w:t>. Em cada Sprint, um aglomerado de itens do Product Backlog é selecionado dentro da Sprint Planning para serem trabalhadas e finalizadas.</w:t>
+      </w:r>
+    </w:p>
+    <w:p>
+      <w:pPr>
+        <w:pStyle w:val="Pargrafo"/>
+      </w:pPr>
+    </w:p>
+    <w:p>
+      <w:pPr>
+        <w:pStyle w:val="Ttulo3"/>
+      </w:pPr>
+      <w:bookmarkStart w:id="30" w:name="_Toc116767230"/>
+      <w:r>
+        <w:t>2.4.2 Sprint Backlog</w:t>
+      </w:r>
+      <w:bookmarkEnd w:id="30"/>
+    </w:p>
+    <w:p>
+      <w:pPr>
+        <w:pStyle w:val="Pargrafo"/>
+      </w:pPr>
+      <w:r>
+        <w:t>O</w:t>
+      </w:r>
+      <w:r>
+        <w:t xml:space="preserve"> Sprint Backlog </w:t>
+      </w:r>
+      <w:r>
+        <w:t xml:space="preserve">é composto pela seleção de um grupo de tarefas do Product Backlog. É um artefato que também leva em consideração o objetivo que a Sprint em questão possui, e o plano que será executado para a entrega do incremento </w:t>
+      </w:r>
+      <w:r>
+        <w:t>(Schwaber; Sutherland, 2020).</w:t>
+      </w:r>
+    </w:p>
+    <w:p>
+      <w:pPr>
+        <w:pStyle w:val="Pargrafo"/>
+      </w:pPr>
+      <w:r>
+        <w:t>Também serve como uma visão geral do trabalho que deve ser feito para que o objetivo da Sprint seja alcançado com sucesso. O Sprint Backlog é atualizado ao longo do tempo</w:t>
+      </w:r>
+      <w:r>
+        <w:t xml:space="preserve"> através de aprendizados e experiências previamente obtidos pela equipe. Além disso, são colocados em pauta nas reuniões diárias para que o progresso seja avaliado </w:t>
+      </w:r>
+      <w:r>
+        <w:t>(Schwaber; Sutherland, 2020).</w:t>
+      </w:r>
+    </w:p>
+    <w:p>
+      <w:pPr>
+        <w:pStyle w:val="Pargrafo"/>
+      </w:pPr>
+      <w:r>
+        <w:t>Conclui-se que o Sprint Backlog é um conjunto de tarefas previamente selecionadas do Product Backlog, no qual também leva em conta o objetivo que a Sprint atual possui. O Sprint Backlog sofre atualizações de acordo com os entendimentos que o time vai adquirindo no decorrer do tempo. São abordados nas reuniões diárias e o progresso é inspecionado.</w:t>
+      </w:r>
+    </w:p>
+    <w:p>
+      <w:pPr>
+        <w:pStyle w:val="Pargrafo"/>
+      </w:pPr>
+    </w:p>
+    <w:p>
+      <w:pPr>
+        <w:pStyle w:val="Ttulo3"/>
+      </w:pPr>
+      <w:bookmarkStart w:id="31" w:name="_Toc116767231"/>
+      <w:r>
+        <w:t>2.4.3 Iteração</w:t>
+      </w:r>
+      <w:bookmarkEnd w:id="31"/>
+    </w:p>
+    <w:p>
+      <w:pPr>
+        <w:pStyle w:val="Pargrafo"/>
+      </w:pPr>
+      <w:r>
+        <w:t>A iteração é um artefato que contempla</w:t>
+      </w:r>
+      <w:r>
+        <w:t xml:space="preserve"> todos </w:t>
+      </w:r>
+      <w:r>
+        <w:t>os itens que foram desenvolvidos na Sprint. Cada incremento é oriundo d</w:t>
+      </w:r>
+      <w:r>
+        <w:t>os</w:t>
+      </w:r>
+      <w:r>
+        <w:t xml:space="preserve"> incremento</w:t>
       </w:r>
       <w:r>
         <w:t>s</w:t>
       </w:r>
       <w:r>
-        <w:t xml:space="preserve"> reuni</w:t>
-      </w:r>
-      <w:r>
-        <w:t>ões</w:t>
-      </w:r>
-      <w:r>
-        <w:t xml:space="preserve"> diária</w:t>
-      </w:r>
-      <w:r>
-        <w:t>s</w:t>
-      </w:r>
-      <w:r>
-        <w:t xml:space="preserve"> (Daily)</w:t>
-      </w:r>
-      <w:r>
-        <w:t xml:space="preserve"> para garantir que os obstáculos foram removidos e as decisões corretas foram feitas (</w:t>
-      </w:r>
-      <w:r>
-        <w:t>Schwaber</w:t>
-      </w:r>
-      <w:r>
-        <w:t>;</w:t>
-      </w:r>
-      <w:r>
-        <w:t xml:space="preserve"> Beedle, 2001</w:t>
-      </w:r>
-      <w:r>
-        <w:t>).</w:t>
-      </w:r>
-    </w:p>
-    <w:p>
-      <w:pPr>
-        <w:pStyle w:val="Pargrafo"/>
-      </w:pPr>
-      <w:r>
-        <w:t xml:space="preserve">Tal papel costuma ser assumido pelo líder da equipe, líder do projeto ou gerente de projetos. A metodologia entrega a essa pessoa toda a estrutura necessária para cuidar de forma efetiva do andamento do projeto. O Scrum Master é responsável por tomar as decisões mais importantes, e por isso é um cargo que requer iniciativa e determinação </w:t>
-      </w:r>
-      <w:r>
-        <w:t>(Schwaber</w:t>
-      </w:r>
-      <w:r>
-        <w:t>;</w:t>
-      </w:r>
-      <w:r>
-        <w:t xml:space="preserve"> Beedle, 2001).</w:t>
-      </w:r>
-    </w:p>
-    <w:p>
-      <w:pPr>
-        <w:pStyle w:val="Pargrafo"/>
-      </w:pPr>
-      <w:r>
-        <w:t>Diante dos conceitos apresentados, é possível concluir que o Scrum Master é um cargo responsável por dirigir e orientar o rumo do projeto. Tem a função de conversar com toda a equipe para entender a situação em que o projeto se encontra</w:t>
-      </w:r>
-      <w:r>
-        <w:t>,</w:t>
+        <w:t xml:space="preserve"> anterior</w:t>
+      </w:r>
+      <w:r>
+        <w:t>es e</w:t>
+      </w:r>
+      <w:r>
+        <w:t xml:space="preserve"> todos eles</w:t>
+      </w:r>
+      <w:r>
+        <w:t xml:space="preserve"> devem funcionar corretamente de forma conjunta </w:t>
+      </w:r>
+      <w:r>
+        <w:t>(Schwaber; Sutherland, 2020).</w:t>
       </w:r>
       <w:r>
         <w:t xml:space="preserve"> </w:t>
       </w:r>
-      <w:r>
-        <w:t>e dessa forma atuar nas tomadas de decisões e remoções dos eventuais obstáculos que podem surgir. É um papel que requer iniciativa e determinação de quem o ocupar. Todo o progresso obtido pelo projeto deve ser avaliado pelo Scrum Master.</w:t>
-      </w:r>
-    </w:p>
-    <w:p>
-      <w:pPr>
-        <w:pStyle w:val="Ttulo3"/>
-      </w:pPr>
-      <w:bookmarkStart w:id="21" w:name="_Toc116162032"/>
+    </w:p>
+    <w:p>
+      <w:pPr>
+        <w:pStyle w:val="Pargrafo"/>
+      </w:pPr>
+      <w:r>
+        <w:t xml:space="preserve">Em uma única Sprint vários incrementos podem ser criados, sendo que a soma desses incrementos é apresentada e discutida na Sprint Review. O trabalho realizado somente é considerado parte do incremento caso ele esteja de acordo com os objetivos da Sprint </w:t>
+      </w:r>
+      <w:r>
+        <w:t>(Schwaber; Sutherland, 2020).</w:t>
+      </w:r>
+    </w:p>
+    <w:p>
+      <w:pPr>
+        <w:pStyle w:val="Pargrafo"/>
+      </w:pPr>
+      <w:r>
+        <w:t>Conclui-se que uma iteração é definida como o conjunto de itens trabalhados em uma determinada Sprint</w:t>
+      </w:r>
+      <w:r>
+        <w:t xml:space="preserve">. Cada iteração nova é dependente das </w:t>
+      </w:r>
       <w:r>
         <w:lastRenderedPageBreak/>
-        <w:t>2.2.2 Product Owner</w:t>
-      </w:r>
-      <w:bookmarkEnd w:id="21"/>
-      <w:r>
-        <w:t xml:space="preserve"> </w:t>
-      </w:r>
-    </w:p>
-    <w:p>
-      <w:pPr>
-        <w:pStyle w:val="Pargrafo"/>
-      </w:pPr>
-      <w:r>
-        <w:t xml:space="preserve">O Product Owner tem a responsabilidade de gerenciar e controlar </w:t>
-      </w:r>
-      <w:r>
-        <w:t>o grupo de</w:t>
-      </w:r>
-      <w:r>
-        <w:t xml:space="preserve"> atividades</w:t>
-      </w:r>
-      <w:r>
-        <w:t xml:space="preserve"> </w:t>
-      </w:r>
-      <w:r>
-        <w:t xml:space="preserve">que devem ser feitas durante </w:t>
-      </w:r>
-      <w:r>
-        <w:t xml:space="preserve">o projeto. Tal grupo de atividades é </w:t>
-      </w:r>
-      <w:r>
-        <w:t>denominado</w:t>
-      </w:r>
-      <w:r>
-        <w:t xml:space="preserve"> como Product Backlog</w:t>
-      </w:r>
-      <w:r>
-        <w:t xml:space="preserve"> na Scrum</w:t>
-      </w:r>
-      <w:r>
-        <w:t xml:space="preserve">. A pessoa que recebe essa função deve garantir que o Product Backlog seja acessível </w:t>
-      </w:r>
-      <w:r>
-        <w:t>por</w:t>
-      </w:r>
-      <w:r>
-        <w:t xml:space="preserve"> todos os integrantes da equipe, para que </w:t>
-      </w:r>
-      <w:r>
-        <w:t>assim</w:t>
-      </w:r>
-      <w:r>
-        <w:t xml:space="preserve"> todos saibam os itens que possuem maior </w:t>
-      </w:r>
-      <w:r>
-        <w:t>relevância</w:t>
-      </w:r>
-      <w:r>
-        <w:t xml:space="preserve"> e que devem ser feitos </w:t>
-      </w:r>
-      <w:r>
-        <w:t>em cada</w:t>
-      </w:r>
-      <w:r>
-        <w:t xml:space="preserve"> momento </w:t>
-      </w:r>
-      <w:r>
-        <w:t>(Schwaber</w:t>
-      </w:r>
-      <w:r>
-        <w:t>;</w:t>
-      </w:r>
-      <w:r>
-        <w:t xml:space="preserve"> Beedle, 2001).</w:t>
-      </w:r>
-    </w:p>
-    <w:p>
-      <w:pPr>
-        <w:pStyle w:val="Pargrafo"/>
-      </w:pPr>
-      <w:r>
-        <w:t xml:space="preserve">Inclusive, o Product Owner tem a responsabilidade de entender e mapear as demandas que o cliente possui. É responsável por conversar com o cliente e transmitir para a equipe o feedback obtido em cada uma das Sprints. De forma geral, o Product Owner faz a ponte entre os clientes conversando coletando opiniões acerca do produto, e com a equipe criando as pendências através do que foi considerado e valorizado pelos clientes </w:t>
-      </w:r>
-      <w:r>
-        <w:t>(Sutherland, 2014)</w:t>
-      </w:r>
-      <w:r>
-        <w:t>.</w:t>
-      </w:r>
-    </w:p>
-    <w:p>
-      <w:pPr>
-        <w:pStyle w:val="Pargrafo"/>
-      </w:pPr>
-      <w:r>
-        <w:t xml:space="preserve">É de suma importância que o Product Owner tenha conhecimento em relação ao setor que o projeto está atuando para conseguir levantar as necessidades dos clientes de forma efetiva para a equipe. O Product Owner deve ter um entendimento suficiente para saber o quê deve ser feito de forma que agregue um valor significativo e verdadeiro </w:t>
-      </w:r>
-      <w:r>
-        <w:t>(Sutherland, 2014).</w:t>
-      </w:r>
-    </w:p>
-    <w:p>
-      <w:pPr>
-        <w:pStyle w:val="Pargrafo"/>
-      </w:pPr>
-      <w:r>
-        <w:t xml:space="preserve">Para que o Product Owner obtenha sucesso em seu trabalho, é estritamente necessário que toda a equipe respeite as decisões que são tomadas por ele. Toda a lista de tarefas e prioridades estabelecidas pelo Product Owner deve ser cumprida exatamente como </w:t>
-      </w:r>
-      <w:r>
-        <w:t>foi</w:t>
-      </w:r>
-      <w:r>
-        <w:t xml:space="preserve"> especificad</w:t>
-      </w:r>
-      <w:r>
-        <w:t>a</w:t>
-      </w:r>
-      <w:r>
-        <w:t xml:space="preserve">. </w:t>
-      </w:r>
-      <w:r>
-        <w:t>As</w:t>
-      </w:r>
-      <w:r>
-        <w:t xml:space="preserve"> decisões tomadas pelo Product Owner devem ser transparentes e visíveis </w:t>
-      </w:r>
-      <w:r>
-        <w:t>por toda a equipe</w:t>
-      </w:r>
-      <w:r>
-        <w:t xml:space="preserve"> </w:t>
-      </w:r>
-      <w:r>
-        <w:t>(Schwaber</w:t>
-      </w:r>
-      <w:r>
-        <w:t>;</w:t>
-      </w:r>
-      <w:r>
-        <w:t xml:space="preserve"> Beedle, 2001).</w:t>
-      </w:r>
-    </w:p>
-    <w:p>
-      <w:pPr>
-        <w:pStyle w:val="Pargrafo"/>
-      </w:pPr>
-      <w:r>
-        <w:t xml:space="preserve">Conclui-se que o Product Owner tem a responsabilidade de criar a lista de atividades que devem ser </w:t>
-      </w:r>
-      <w:r>
-        <w:t>realizadas</w:t>
-      </w:r>
-      <w:r>
-        <w:t xml:space="preserve"> </w:t>
-      </w:r>
-      <w:r>
-        <w:t>para que o projeto seja concluído com sucesso</w:t>
-      </w:r>
-      <w:r>
-        <w:t xml:space="preserve">. Tais atividades possuem prioridades nas quais devem ser respeitadas por todos os membros da equipe. </w:t>
-      </w:r>
-      <w:r>
-        <w:t xml:space="preserve">As decisões que são tomadas pelo Product Owner têm a obrigatoriedade de serem transparentes e visíveis pelos integrantes. </w:t>
-      </w:r>
-      <w:r>
-        <w:t xml:space="preserve">É através do Product Owner que a ponte entre o cliente e a equipe do projeto é feita, o Product Owner </w:t>
-      </w:r>
-      <w:r>
-        <w:t>compreende</w:t>
-      </w:r>
-      <w:r>
-        <w:t xml:space="preserve"> as demandas do cliente e começa a criar o Product Backlog através </w:t>
-      </w:r>
-      <w:r>
-        <w:t>das conclusões obtidas</w:t>
-      </w:r>
-      <w:r>
-        <w:t>.</w:t>
-      </w:r>
-    </w:p>
-    <w:p>
-      <w:pPr>
-        <w:pStyle w:val="Pargrafo"/>
-      </w:pPr>
-    </w:p>
-    <w:p>
-      <w:pPr>
-        <w:pStyle w:val="Ttulo3"/>
-      </w:pPr>
-      <w:bookmarkStart w:id="22" w:name="_Toc116162033"/>
-      <w:r>
-        <w:lastRenderedPageBreak/>
-        <w:t xml:space="preserve">2.2.3 Time </w:t>
-      </w:r>
-      <w:r>
-        <w:t>de trabalho</w:t>
-      </w:r>
-      <w:bookmarkEnd w:id="22"/>
-    </w:p>
-    <w:p>
-      <w:pPr>
-        <w:pStyle w:val="Pargrafo"/>
-      </w:pPr>
-      <w:r>
-        <w:t>O time de trabalho é responsável por atender as demandas estabelecidas pelo Product Owner</w:t>
-      </w:r>
-      <w:r>
-        <w:t xml:space="preserve"> através do Product Backlog</w:t>
-      </w:r>
-      <w:r>
-        <w:t xml:space="preserve">, para assim alcançar os objetivos de cada iteração ou Sprint do projeto. Tem a função de desenvolver o produto na prática. O time deve ter toda a autoridade necessária para tomar as ações que façam com que o objetivo do projeto seja concluído com sucesso </w:t>
-      </w:r>
-      <w:r>
-        <w:t>(Schwaber; Beedle, 2001).</w:t>
-      </w:r>
-    </w:p>
-    <w:p>
-      <w:pPr>
-        <w:pStyle w:val="Pargrafo"/>
-      </w:pPr>
-      <w:r>
-        <w:t xml:space="preserve">De forma complementar, o time de trabalho juntamente com o Scrum Master revisa o Product Backlog. Após a revisão, um trecho do Product Backlog é escolhido para que </w:t>
-      </w:r>
-      <w:r>
-        <w:t>certa</w:t>
-      </w:r>
-      <w:r>
-        <w:t xml:space="preserve"> parte do produto seja</w:t>
-      </w:r>
-      <w:r>
-        <w:t xml:space="preserve"> de fato</w:t>
-      </w:r>
-      <w:r>
-        <w:t xml:space="preserve"> desenvolvido. Tal trecho do Product Backlog que é escolhido se torna um Sprint Backlog</w:t>
-      </w:r>
-      <w:r>
-        <w:t>.</w:t>
-      </w:r>
-      <w:r>
-        <w:t xml:space="preserve"> </w:t>
-      </w:r>
-      <w:r>
-        <w:t>O Sprint Backlog</w:t>
-      </w:r>
-      <w:r>
-        <w:t xml:space="preserve"> consiste em um conjunto de tarefas </w:t>
-      </w:r>
-      <w:r>
-        <w:t>que devem ser</w:t>
-      </w:r>
-      <w:r>
-        <w:t xml:space="preserve"> </w:t>
-      </w:r>
-      <w:r>
-        <w:t>atendidas pela equipe e que no final se tornam um produto funcional</w:t>
-      </w:r>
-      <w:r>
-        <w:t xml:space="preserve"> </w:t>
-      </w:r>
-      <w:r>
-        <w:t>(Schwaber; Beedle, 2001).</w:t>
-      </w:r>
-    </w:p>
-    <w:p>
-      <w:pPr>
-        <w:pStyle w:val="Pargrafo"/>
-      </w:pPr>
-      <w:r>
-        <w:t>É de suma importância que o time possua todas as habilidades e conhecimentos necessários para a conclusão do projeto</w:t>
-      </w:r>
-      <w:r>
-        <w:t xml:space="preserve">. A equipe pode ser subdividida em outras equipes menores, cada uma com a sua especialidade e importância. Cada equipe deve concluir a sua parte para que o projeto consiga avançar para a próxima etapa. Em suma, deve haver um trabalho em conjunto, nenhuma equipe individualmente pode finalizar o produto como um todo </w:t>
-      </w:r>
-      <w:r>
-        <w:t>(Sutherland, 2014).</w:t>
-      </w:r>
-    </w:p>
-    <w:p>
-      <w:pPr>
-        <w:pStyle w:val="Pargrafo"/>
-      </w:pPr>
-      <w:r>
-        <w:t xml:space="preserve">Diante dos conceitos apresentados, é possível concluir que o time de trabalho é quem de fato tira o produto do papel e o desenvolve. O trabalho da equipe é feito em ciclos de Sprints nos quais existe uma seleção de um pedaço do Product Backlog. A equipe revisa o Product Backlog juntamente com o Scrum </w:t>
-      </w:r>
-      <w:r>
-        <w:t>M</w:t>
-      </w:r>
-      <w:r>
-        <w:t>a</w:t>
-      </w:r>
-      <w:r>
-        <w:t>ster. O grupo deve ser formado por pessoas de forma que seja possível preencher as lacunas de conhecimentos necessários para o sucesso do projeto. A equipe pode ser subdividida em equipes menores, e o trabalho de cada uma deve ser considerado para que o projeto consiga avançar para a próxima etapa.</w:t>
-      </w:r>
-    </w:p>
-    <w:p>
-      <w:pPr>
-        <w:pStyle w:val="Pargrafo"/>
-      </w:pPr>
-    </w:p>
-    <w:p>
-      <w:pPr>
-        <w:pStyle w:val="Ttulo2"/>
-      </w:pPr>
-      <w:bookmarkStart w:id="23" w:name="_Toc116162034"/>
-      <w:r>
-        <w:t>2.3 Artefatos do Scrum</w:t>
-      </w:r>
-      <w:bookmarkEnd w:id="23"/>
-      <w:r>
-        <w:t xml:space="preserve"> </w:t>
-      </w:r>
+        <w:t xml:space="preserve">anteriores já verificadas detalhadamente, e elas devem funcionar em conjunto. Em uma Sprint mais de um incremento pode ser criado. Todos esses incrementos são abordados na Sprint Review e devem estar de acordo com os objetivos que a Sprint possui. </w:t>
+      </w:r>
+    </w:p>
+    <w:p>
+      <w:pPr>
+        <w:pStyle w:val="Pargrafo"/>
+      </w:pPr>
+    </w:p>
+    <w:p>
+      <w:pPr>
+        <w:pStyle w:val="Pargrafo"/>
+      </w:pPr>
     </w:p>
     <w:sectPr>
-      <w:footerReference w:type="default" r:id="rId19"/>
+      <w:footerReference w:type="default" r:id="rId20"/>
       <w:pgSz w:w="11906" w:h="16838"/>
       <w:pgMar w:top="1417" w:right="1701" w:bottom="1417" w:left="1701" w:header="708" w:footer="708" w:gutter="0"/>
       <w:cols w:space="708"/>
@@ -9282,6 +10495,9 @@
       </w:r>
       <w:r>
         <w:t xml:space="preserve"> Nota do autor: O termo Sprint será abordado de forma mais detalhada no tópico 2.3.</w:t>
+      </w:r>
+      <w:r>
+        <w:t>1</w:t>
       </w:r>
     </w:p>
   </w:footnote>

</xml_diff>

<commit_message>
fix(introducao): corrige objetivos gerais e especificos
</commit_message>
<xml_diff>
--- a/TCC.docx
+++ b/TCC.docx
@@ -6,11 +6,6 @@
       <w:pPr>
         <w:jc w:val="center"/>
       </w:pPr>
-    </w:p>
-    <w:p>
-      <w:pPr>
-        <w:jc w:val="center"/>
-      </w:pPr>
       <w:r>
         <w:t>CENTRO ESTADUAL DE EDUCAÇÃO TECNOLOGICA PAULA SOUZA</w:t>
       </w:r>
@@ -90,6 +85,11 @@
         </w:rPr>
         <w:t>DESENVOLVIMENTO DE SOFTWARE PARA GESTÃO DE PROJETOS EM SCRUM</w:t>
       </w:r>
+    </w:p>
+    <w:p>
+      <w:pPr>
+        <w:jc w:val="center"/>
+      </w:pPr>
     </w:p>
     <w:p>
       <w:pPr>
@@ -1976,13 +1976,13 @@
           <w:r>
             <w:fldChar w:fldCharType="separate"/>
           </w:r>
-          <w:hyperlink w:anchor="_Toc116767200" w:history="1">
+          <w:hyperlink w:anchor="_Toc116769123" w:history="1">
             <w:r>
               <w:rPr>
                 <w:rStyle w:val="Hyperlink"/>
                 <w:noProof/>
               </w:rPr>
-              <w:t>INTRODUÇÃO</w:t>
+              <w:t>1 INTRODUÇÃO</w:t>
             </w:r>
             <w:r>
               <w:rPr>
@@ -2003,7 +2003,7 @@
                 <w:noProof/>
                 <w:webHidden/>
               </w:rPr>
-              <w:instrText xml:space="preserve"> PAGEREF _Toc116767200 \h </w:instrText>
+              <w:instrText xml:space="preserve"> PAGEREF _Toc116769123 \h </w:instrText>
             </w:r>
             <w:r>
               <w:rPr>
@@ -2023,75 +2023,7 @@
                 <w:noProof/>
                 <w:webHidden/>
               </w:rPr>
-              <w:t>16</w:t>
-            </w:r>
-            <w:r>
-              <w:rPr>
-                <w:noProof/>
-                <w:webHidden/>
-              </w:rPr>
-              <w:fldChar w:fldCharType="end"/>
-            </w:r>
-          </w:hyperlink>
-        </w:p>
-        <w:p>
-          <w:pPr>
-            <w:pStyle w:val="Sumrio1"/>
-            <w:rPr>
-              <w:rFonts w:asciiTheme="minorHAnsi" w:eastAsiaTheme="minorEastAsia" w:hAnsiTheme="minorHAnsi"/>
-              <w:noProof/>
-              <w:sz w:val="22"/>
-              <w:lang w:eastAsia="pt-BR"/>
-            </w:rPr>
-          </w:pPr>
-          <w:hyperlink w:anchor="_Toc116767201" w:history="1">
-            <w:r>
-              <w:rPr>
-                <w:rStyle w:val="Hyperlink"/>
-                <w:noProof/>
-              </w:rPr>
-              <w:t>1 ENGENHARIA DE SOFTWARE</w:t>
-            </w:r>
-            <w:r>
-              <w:rPr>
-                <w:noProof/>
-                <w:webHidden/>
-              </w:rPr>
-              <w:tab/>
-            </w:r>
-            <w:r>
-              <w:rPr>
-                <w:noProof/>
-                <w:webHidden/>
-              </w:rPr>
-              <w:fldChar w:fldCharType="begin"/>
-            </w:r>
-            <w:r>
-              <w:rPr>
-                <w:noProof/>
-                <w:webHidden/>
-              </w:rPr>
-              <w:instrText xml:space="preserve"> PAGEREF _Toc116767201 \h </w:instrText>
-            </w:r>
-            <w:r>
-              <w:rPr>
-                <w:noProof/>
-                <w:webHidden/>
-              </w:rPr>
-            </w:r>
-            <w:r>
-              <w:rPr>
-                <w:noProof/>
-                <w:webHidden/>
-              </w:rPr>
-              <w:fldChar w:fldCharType="separate"/>
-            </w:r>
-            <w:r>
-              <w:rPr>
-                <w:noProof/>
-                <w:webHidden/>
-              </w:rPr>
-              <w:t>18</w:t>
+              <w:t>14</w:t>
             </w:r>
             <w:r>
               <w:rPr>
@@ -2115,13 +2047,13 @@
               <w:lang w:eastAsia="pt-BR"/>
             </w:rPr>
           </w:pPr>
-          <w:hyperlink w:anchor="_Toc116767202" w:history="1">
+          <w:hyperlink w:anchor="_Toc116769124" w:history="1">
             <w:r>
               <w:rPr>
                 <w:rStyle w:val="Hyperlink"/>
                 <w:noProof/>
               </w:rPr>
-              <w:t>1.1 Definição</w:t>
+              <w:t>1.1 Objetivos Gerais</w:t>
             </w:r>
             <w:r>
               <w:rPr>
@@ -2142,7 +2074,7 @@
                 <w:noProof/>
                 <w:webHidden/>
               </w:rPr>
-              <w:instrText xml:space="preserve"> PAGEREF _Toc116767202 \h </w:instrText>
+              <w:instrText xml:space="preserve"> PAGEREF _Toc116769124 \h </w:instrText>
             </w:r>
             <w:r>
               <w:rPr>
@@ -2162,7 +2094,7 @@
                 <w:noProof/>
                 <w:webHidden/>
               </w:rPr>
-              <w:t>18</w:t>
+              <w:t>14</w:t>
             </w:r>
             <w:r>
               <w:rPr>
@@ -2186,13 +2118,13 @@
               <w:lang w:eastAsia="pt-BR"/>
             </w:rPr>
           </w:pPr>
-          <w:hyperlink w:anchor="_Toc116767203" w:history="1">
+          <w:hyperlink w:anchor="_Toc116769125" w:history="1">
             <w:r>
               <w:rPr>
                 <w:rStyle w:val="Hyperlink"/>
                 <w:noProof/>
               </w:rPr>
-              <w:t>1.2 Ciclo de vida do software</w:t>
+              <w:t>1.2 Objetivos Específicos</w:t>
             </w:r>
             <w:r>
               <w:rPr>
@@ -2213,7 +2145,7 @@
                 <w:noProof/>
                 <w:webHidden/>
               </w:rPr>
-              <w:instrText xml:space="preserve"> PAGEREF _Toc116767203 \h </w:instrText>
+              <w:instrText xml:space="preserve"> PAGEREF _Toc116769125 \h </w:instrText>
             </w:r>
             <w:r>
               <w:rPr>
@@ -2233,7 +2165,288 @@
                 <w:noProof/>
                 <w:webHidden/>
               </w:rPr>
-              <w:t>19</w:t>
+              <w:t>15</w:t>
+            </w:r>
+            <w:r>
+              <w:rPr>
+                <w:noProof/>
+                <w:webHidden/>
+              </w:rPr>
+              <w:fldChar w:fldCharType="end"/>
+            </w:r>
+          </w:hyperlink>
+        </w:p>
+        <w:p>
+          <w:pPr>
+            <w:pStyle w:val="Sumrio2"/>
+            <w:tabs>
+              <w:tab w:val="right" w:leader="dot" w:pos="8494"/>
+            </w:tabs>
+            <w:rPr>
+              <w:rFonts w:asciiTheme="minorHAnsi" w:eastAsiaTheme="minorEastAsia" w:hAnsiTheme="minorHAnsi"/>
+              <w:noProof/>
+              <w:sz w:val="22"/>
+              <w:lang w:eastAsia="pt-BR"/>
+            </w:rPr>
+          </w:pPr>
+          <w:hyperlink w:anchor="_Toc116769126" w:history="1">
+            <w:r>
+              <w:rPr>
+                <w:rStyle w:val="Hyperlink"/>
+                <w:noProof/>
+              </w:rPr>
+              <w:t>1.3 Justificativa</w:t>
+            </w:r>
+            <w:r>
+              <w:rPr>
+                <w:noProof/>
+                <w:webHidden/>
+              </w:rPr>
+              <w:tab/>
+            </w:r>
+            <w:r>
+              <w:rPr>
+                <w:noProof/>
+                <w:webHidden/>
+              </w:rPr>
+              <w:fldChar w:fldCharType="begin"/>
+            </w:r>
+            <w:r>
+              <w:rPr>
+                <w:noProof/>
+                <w:webHidden/>
+              </w:rPr>
+              <w:instrText xml:space="preserve"> PAGEREF _Toc116769126 \h </w:instrText>
+            </w:r>
+            <w:r>
+              <w:rPr>
+                <w:noProof/>
+                <w:webHidden/>
+              </w:rPr>
+            </w:r>
+            <w:r>
+              <w:rPr>
+                <w:noProof/>
+                <w:webHidden/>
+              </w:rPr>
+              <w:fldChar w:fldCharType="separate"/>
+            </w:r>
+            <w:r>
+              <w:rPr>
+                <w:noProof/>
+                <w:webHidden/>
+              </w:rPr>
+              <w:t>15</w:t>
+            </w:r>
+            <w:r>
+              <w:rPr>
+                <w:noProof/>
+                <w:webHidden/>
+              </w:rPr>
+              <w:fldChar w:fldCharType="end"/>
+            </w:r>
+          </w:hyperlink>
+        </w:p>
+        <w:p>
+          <w:pPr>
+            <w:pStyle w:val="Sumrio1"/>
+            <w:rPr>
+              <w:rFonts w:asciiTheme="minorHAnsi" w:eastAsiaTheme="minorEastAsia" w:hAnsiTheme="minorHAnsi"/>
+              <w:noProof/>
+              <w:sz w:val="22"/>
+              <w:lang w:eastAsia="pt-BR"/>
+            </w:rPr>
+          </w:pPr>
+          <w:hyperlink w:anchor="_Toc116769127" w:history="1">
+            <w:r>
+              <w:rPr>
+                <w:rStyle w:val="Hyperlink"/>
+                <w:noProof/>
+              </w:rPr>
+              <w:t>2 ENGENHARIA DE SOFTWARE</w:t>
+            </w:r>
+            <w:r>
+              <w:rPr>
+                <w:noProof/>
+                <w:webHidden/>
+              </w:rPr>
+              <w:tab/>
+            </w:r>
+            <w:r>
+              <w:rPr>
+                <w:noProof/>
+                <w:webHidden/>
+              </w:rPr>
+              <w:fldChar w:fldCharType="begin"/>
+            </w:r>
+            <w:r>
+              <w:rPr>
+                <w:noProof/>
+                <w:webHidden/>
+              </w:rPr>
+              <w:instrText xml:space="preserve"> PAGEREF _Toc116769127 \h </w:instrText>
+            </w:r>
+            <w:r>
+              <w:rPr>
+                <w:noProof/>
+                <w:webHidden/>
+              </w:rPr>
+            </w:r>
+            <w:r>
+              <w:rPr>
+                <w:noProof/>
+                <w:webHidden/>
+              </w:rPr>
+              <w:fldChar w:fldCharType="separate"/>
+            </w:r>
+            <w:r>
+              <w:rPr>
+                <w:noProof/>
+                <w:webHidden/>
+              </w:rPr>
+              <w:t>16</w:t>
+            </w:r>
+            <w:r>
+              <w:rPr>
+                <w:noProof/>
+                <w:webHidden/>
+              </w:rPr>
+              <w:fldChar w:fldCharType="end"/>
+            </w:r>
+          </w:hyperlink>
+        </w:p>
+        <w:p>
+          <w:pPr>
+            <w:pStyle w:val="Sumrio2"/>
+            <w:tabs>
+              <w:tab w:val="right" w:leader="dot" w:pos="8494"/>
+            </w:tabs>
+            <w:rPr>
+              <w:rFonts w:asciiTheme="minorHAnsi" w:eastAsiaTheme="minorEastAsia" w:hAnsiTheme="minorHAnsi"/>
+              <w:noProof/>
+              <w:sz w:val="22"/>
+              <w:lang w:eastAsia="pt-BR"/>
+            </w:rPr>
+          </w:pPr>
+          <w:hyperlink w:anchor="_Toc116769128" w:history="1">
+            <w:r>
+              <w:rPr>
+                <w:rStyle w:val="Hyperlink"/>
+                <w:noProof/>
+              </w:rPr>
+              <w:t>2.1 Definição</w:t>
+            </w:r>
+            <w:r>
+              <w:rPr>
+                <w:noProof/>
+                <w:webHidden/>
+              </w:rPr>
+              <w:tab/>
+            </w:r>
+            <w:r>
+              <w:rPr>
+                <w:noProof/>
+                <w:webHidden/>
+              </w:rPr>
+              <w:fldChar w:fldCharType="begin"/>
+            </w:r>
+            <w:r>
+              <w:rPr>
+                <w:noProof/>
+                <w:webHidden/>
+              </w:rPr>
+              <w:instrText xml:space="preserve"> PAGEREF _Toc116769128 \h </w:instrText>
+            </w:r>
+            <w:r>
+              <w:rPr>
+                <w:noProof/>
+                <w:webHidden/>
+              </w:rPr>
+            </w:r>
+            <w:r>
+              <w:rPr>
+                <w:noProof/>
+                <w:webHidden/>
+              </w:rPr>
+              <w:fldChar w:fldCharType="separate"/>
+            </w:r>
+            <w:r>
+              <w:rPr>
+                <w:noProof/>
+                <w:webHidden/>
+              </w:rPr>
+              <w:t>16</w:t>
+            </w:r>
+            <w:r>
+              <w:rPr>
+                <w:noProof/>
+                <w:webHidden/>
+              </w:rPr>
+              <w:fldChar w:fldCharType="end"/>
+            </w:r>
+          </w:hyperlink>
+        </w:p>
+        <w:p>
+          <w:pPr>
+            <w:pStyle w:val="Sumrio2"/>
+            <w:tabs>
+              <w:tab w:val="right" w:leader="dot" w:pos="8494"/>
+            </w:tabs>
+            <w:rPr>
+              <w:rFonts w:asciiTheme="minorHAnsi" w:eastAsiaTheme="minorEastAsia" w:hAnsiTheme="minorHAnsi"/>
+              <w:noProof/>
+              <w:sz w:val="22"/>
+              <w:lang w:eastAsia="pt-BR"/>
+            </w:rPr>
+          </w:pPr>
+          <w:hyperlink w:anchor="_Toc116769129" w:history="1">
+            <w:r>
+              <w:rPr>
+                <w:rStyle w:val="Hyperlink"/>
+                <w:noProof/>
+              </w:rPr>
+              <w:t>2.2 Ciclo de vida do software</w:t>
+            </w:r>
+            <w:r>
+              <w:rPr>
+                <w:noProof/>
+                <w:webHidden/>
+              </w:rPr>
+              <w:tab/>
+            </w:r>
+            <w:r>
+              <w:rPr>
+                <w:noProof/>
+                <w:webHidden/>
+              </w:rPr>
+              <w:fldChar w:fldCharType="begin"/>
+            </w:r>
+            <w:r>
+              <w:rPr>
+                <w:noProof/>
+                <w:webHidden/>
+              </w:rPr>
+              <w:instrText xml:space="preserve"> PAGEREF _Toc116769129 \h </w:instrText>
+            </w:r>
+            <w:r>
+              <w:rPr>
+                <w:noProof/>
+                <w:webHidden/>
+              </w:rPr>
+            </w:r>
+            <w:r>
+              <w:rPr>
+                <w:noProof/>
+                <w:webHidden/>
+              </w:rPr>
+              <w:fldChar w:fldCharType="separate"/>
+            </w:r>
+            <w:r>
+              <w:rPr>
+                <w:noProof/>
+                <w:webHidden/>
+              </w:rPr>
+              <w:t>17</w:t>
             </w:r>
             <w:r>
               <w:rPr>
@@ -2257,13 +2470,13 @@
               <w:lang w:eastAsia="pt-BR"/>
             </w:rPr>
           </w:pPr>
-          <w:hyperlink w:anchor="_Toc116767204" w:history="1">
+          <w:hyperlink w:anchor="_Toc116769130" w:history="1">
             <w:r>
               <w:rPr>
                 <w:rStyle w:val="Hyperlink"/>
                 <w:noProof/>
               </w:rPr>
-              <w:t>1.2.1 Modelo cascata</w:t>
+              <w:t>2.2.1 Modelo cascata</w:t>
             </w:r>
             <w:r>
               <w:rPr>
@@ -2284,7 +2497,7 @@
                 <w:noProof/>
                 <w:webHidden/>
               </w:rPr>
-              <w:instrText xml:space="preserve"> PAGEREF _Toc116767204 \h </w:instrText>
+              <w:instrText xml:space="preserve"> PAGEREF _Toc116769130 \h </w:instrText>
             </w:r>
             <w:r>
               <w:rPr>
@@ -2304,7 +2517,7 @@
                 <w:noProof/>
                 <w:webHidden/>
               </w:rPr>
-              <w:t>19</w:t>
+              <w:t>17</w:t>
             </w:r>
             <w:r>
               <w:rPr>
@@ -2328,13 +2541,13 @@
               <w:lang w:eastAsia="pt-BR"/>
             </w:rPr>
           </w:pPr>
-          <w:hyperlink w:anchor="_Toc116767205" w:history="1">
+          <w:hyperlink w:anchor="_Toc116769131" w:history="1">
             <w:r>
               <w:rPr>
                 <w:rStyle w:val="Hyperlink"/>
                 <w:noProof/>
               </w:rPr>
-              <w:t>1.2.2 Modelo de prototipagem rápida</w:t>
+              <w:t>2.2.2 Modelo de prototipagem rápida</w:t>
             </w:r>
             <w:r>
               <w:rPr>
@@ -2355,7 +2568,7 @@
                 <w:noProof/>
                 <w:webHidden/>
               </w:rPr>
-              <w:instrText xml:space="preserve"> PAGEREF _Toc116767205 \h </w:instrText>
+              <w:instrText xml:space="preserve"> PAGEREF _Toc116769131 \h </w:instrText>
             </w:r>
             <w:r>
               <w:rPr>
@@ -2375,7 +2588,7 @@
                 <w:noProof/>
                 <w:webHidden/>
               </w:rPr>
-              <w:t>20</w:t>
+              <w:t>18</w:t>
             </w:r>
             <w:r>
               <w:rPr>
@@ -2399,13 +2612,13 @@
               <w:lang w:eastAsia="pt-BR"/>
             </w:rPr>
           </w:pPr>
-          <w:hyperlink w:anchor="_Toc116767206" w:history="1">
+          <w:hyperlink w:anchor="_Toc116769132" w:history="1">
             <w:r>
               <w:rPr>
                 <w:rStyle w:val="Hyperlink"/>
                 <w:noProof/>
               </w:rPr>
-              <w:t>1.2.3 Modelo espiral</w:t>
+              <w:t>2.2.3 Modelo espiral</w:t>
             </w:r>
             <w:r>
               <w:rPr>
@@ -2426,7 +2639,7 @@
                 <w:noProof/>
                 <w:webHidden/>
               </w:rPr>
-              <w:instrText xml:space="preserve"> PAGEREF _Toc116767206 \h </w:instrText>
+              <w:instrText xml:space="preserve"> PAGEREF _Toc116769132 \h </w:instrText>
             </w:r>
             <w:r>
               <w:rPr>
@@ -2446,7 +2659,7 @@
                 <w:noProof/>
                 <w:webHidden/>
               </w:rPr>
-              <w:t>21</w:t>
+              <w:t>19</w:t>
             </w:r>
             <w:r>
               <w:rPr>
@@ -2470,13 +2683,13 @@
               <w:lang w:eastAsia="pt-BR"/>
             </w:rPr>
           </w:pPr>
-          <w:hyperlink w:anchor="_Toc116767207" w:history="1">
+          <w:hyperlink w:anchor="_Toc116769133" w:history="1">
             <w:r>
               <w:rPr>
                 <w:rStyle w:val="Hyperlink"/>
                 <w:noProof/>
               </w:rPr>
-              <w:t>1.3 Requisitos de sistema</w:t>
+              <w:t>2.3 Requisitos de sistema</w:t>
             </w:r>
             <w:r>
               <w:rPr>
@@ -2497,7 +2710,7 @@
                 <w:noProof/>
                 <w:webHidden/>
               </w:rPr>
-              <w:instrText xml:space="preserve"> PAGEREF _Toc116767207 \h </w:instrText>
+              <w:instrText xml:space="preserve"> PAGEREF _Toc116769133 \h </w:instrText>
             </w:r>
             <w:r>
               <w:rPr>
@@ -2517,7 +2730,7 @@
                 <w:noProof/>
                 <w:webHidden/>
               </w:rPr>
-              <w:t>23</w:t>
+              <w:t>21</w:t>
             </w:r>
             <w:r>
               <w:rPr>
@@ -2541,13 +2754,13 @@
               <w:lang w:eastAsia="pt-BR"/>
             </w:rPr>
           </w:pPr>
-          <w:hyperlink w:anchor="_Toc116767208" w:history="1">
+          <w:hyperlink w:anchor="_Toc116769134" w:history="1">
             <w:r>
               <w:rPr>
                 <w:rStyle w:val="Hyperlink"/>
                 <w:noProof/>
               </w:rPr>
-              <w:t>1.3.1 Requisitos funcionais</w:t>
+              <w:t>2.3.1 Requisitos funcionais</w:t>
             </w:r>
             <w:r>
               <w:rPr>
@@ -2568,7 +2781,7 @@
                 <w:noProof/>
                 <w:webHidden/>
               </w:rPr>
-              <w:instrText xml:space="preserve"> PAGEREF _Toc116767208 \h </w:instrText>
+              <w:instrText xml:space="preserve"> PAGEREF _Toc116769134 \h </w:instrText>
             </w:r>
             <w:r>
               <w:rPr>
@@ -2588,7 +2801,7 @@
                 <w:noProof/>
                 <w:webHidden/>
               </w:rPr>
-              <w:t>23</w:t>
+              <w:t>21</w:t>
             </w:r>
             <w:r>
               <w:rPr>
@@ -2612,13 +2825,13 @@
               <w:lang w:eastAsia="pt-BR"/>
             </w:rPr>
           </w:pPr>
-          <w:hyperlink w:anchor="_Toc116767209" w:history="1">
+          <w:hyperlink w:anchor="_Toc116769135" w:history="1">
             <w:r>
               <w:rPr>
                 <w:rStyle w:val="Hyperlink"/>
                 <w:noProof/>
               </w:rPr>
-              <w:t>1.3.2 Requisitos não funcionais</w:t>
+              <w:t>2.3.2 Requisitos não funcionais</w:t>
             </w:r>
             <w:r>
               <w:rPr>
@@ -2639,7 +2852,7 @@
                 <w:noProof/>
                 <w:webHidden/>
               </w:rPr>
-              <w:instrText xml:space="preserve"> PAGEREF _Toc116767209 \h </w:instrText>
+              <w:instrText xml:space="preserve"> PAGEREF _Toc116769135 \h </w:instrText>
             </w:r>
             <w:r>
               <w:rPr>
@@ -2659,7 +2872,7 @@
                 <w:noProof/>
                 <w:webHidden/>
               </w:rPr>
-              <w:t>24</w:t>
+              <w:t>22</w:t>
             </w:r>
             <w:r>
               <w:rPr>
@@ -2683,13 +2896,13 @@
               <w:lang w:eastAsia="pt-BR"/>
             </w:rPr>
           </w:pPr>
-          <w:hyperlink w:anchor="_Toc116767210" w:history="1">
+          <w:hyperlink w:anchor="_Toc116769136" w:history="1">
             <w:r>
               <w:rPr>
                 <w:rStyle w:val="Hyperlink"/>
                 <w:noProof/>
               </w:rPr>
-              <w:t>1.4 Modelagem de software com RUP</w:t>
+              <w:t>2.4 Modelagem de software com RUP</w:t>
             </w:r>
             <w:r>
               <w:rPr>
@@ -2710,7 +2923,7 @@
                 <w:noProof/>
                 <w:webHidden/>
               </w:rPr>
-              <w:instrText xml:space="preserve"> PAGEREF _Toc116767210 \h </w:instrText>
+              <w:instrText xml:space="preserve"> PAGEREF _Toc116769136 \h </w:instrText>
             </w:r>
             <w:r>
               <w:rPr>
@@ -2730,7 +2943,7 @@
                 <w:noProof/>
                 <w:webHidden/>
               </w:rPr>
-              <w:t>26</w:t>
+              <w:t>24</w:t>
             </w:r>
             <w:r>
               <w:rPr>
@@ -2754,13 +2967,13 @@
               <w:lang w:eastAsia="pt-BR"/>
             </w:rPr>
           </w:pPr>
-          <w:hyperlink w:anchor="_Toc116767211" w:history="1">
+          <w:hyperlink w:anchor="_Toc116769137" w:history="1">
             <w:r>
               <w:rPr>
                 <w:rStyle w:val="Hyperlink"/>
                 <w:noProof/>
               </w:rPr>
-              <w:t>1.5 UML</w:t>
+              <w:t>2.5 UML</w:t>
             </w:r>
             <w:r>
               <w:rPr>
@@ -2781,7 +2994,7 @@
                 <w:noProof/>
                 <w:webHidden/>
               </w:rPr>
-              <w:instrText xml:space="preserve"> PAGEREF _Toc116767211 \h </w:instrText>
+              <w:instrText xml:space="preserve"> PAGEREF _Toc116769137 \h </w:instrText>
             </w:r>
             <w:r>
               <w:rPr>
@@ -2801,7 +3014,7 @@
                 <w:noProof/>
                 <w:webHidden/>
               </w:rPr>
-              <w:t>30</w:t>
+              <w:t>28</w:t>
             </w:r>
             <w:r>
               <w:rPr>
@@ -2825,13 +3038,13 @@
               <w:lang w:eastAsia="pt-BR"/>
             </w:rPr>
           </w:pPr>
-          <w:hyperlink w:anchor="_Toc116767212" w:history="1">
+          <w:hyperlink w:anchor="_Toc116769138" w:history="1">
             <w:r>
               <w:rPr>
                 <w:rStyle w:val="Hyperlink"/>
                 <w:noProof/>
               </w:rPr>
-              <w:t>1.5.1 Caso de uso</w:t>
+              <w:t>2.5.1 Caso de uso</w:t>
             </w:r>
             <w:r>
               <w:rPr>
@@ -2852,7 +3065,7 @@
                 <w:noProof/>
                 <w:webHidden/>
               </w:rPr>
-              <w:instrText xml:space="preserve"> PAGEREF _Toc116767212 \h </w:instrText>
+              <w:instrText xml:space="preserve"> PAGEREF _Toc116769138 \h </w:instrText>
             </w:r>
             <w:r>
               <w:rPr>
@@ -2872,7 +3085,7 @@
                 <w:noProof/>
                 <w:webHidden/>
               </w:rPr>
-              <w:t>31</w:t>
+              <w:t>29</w:t>
             </w:r>
             <w:r>
               <w:rPr>
@@ -2896,13 +3109,13 @@
               <w:lang w:eastAsia="pt-BR"/>
             </w:rPr>
           </w:pPr>
-          <w:hyperlink w:anchor="_Toc116767213" w:history="1">
+          <w:hyperlink w:anchor="_Toc116769139" w:history="1">
             <w:r>
               <w:rPr>
                 <w:rStyle w:val="Hyperlink"/>
                 <w:noProof/>
               </w:rPr>
-              <w:t>1.5.2 Diagrama de sequência</w:t>
+              <w:t>2.5.2 Diagrama de sequência</w:t>
             </w:r>
             <w:r>
               <w:rPr>
@@ -2923,7 +3136,7 @@
                 <w:noProof/>
                 <w:webHidden/>
               </w:rPr>
-              <w:instrText xml:space="preserve"> PAGEREF _Toc116767213 \h </w:instrText>
+              <w:instrText xml:space="preserve"> PAGEREF _Toc116769139 \h </w:instrText>
             </w:r>
             <w:r>
               <w:rPr>
@@ -2943,7 +3156,7 @@
                 <w:noProof/>
                 <w:webHidden/>
               </w:rPr>
-              <w:t>32</w:t>
+              <w:t>30</w:t>
             </w:r>
             <w:r>
               <w:rPr>
@@ -2967,13 +3180,13 @@
               <w:lang w:eastAsia="pt-BR"/>
             </w:rPr>
           </w:pPr>
-          <w:hyperlink w:anchor="_Toc116767214" w:history="1">
+          <w:hyperlink w:anchor="_Toc116769140" w:history="1">
             <w:r>
               <w:rPr>
                 <w:rStyle w:val="Hyperlink"/>
                 <w:noProof/>
               </w:rPr>
-              <w:t>1.5.3 Diagrama de classes</w:t>
+              <w:t>2.5.3 Diagrama de classes</w:t>
             </w:r>
             <w:r>
               <w:rPr>
@@ -2994,7 +3207,7 @@
                 <w:noProof/>
                 <w:webHidden/>
               </w:rPr>
-              <w:instrText xml:space="preserve"> PAGEREF _Toc116767214 \h </w:instrText>
+              <w:instrText xml:space="preserve"> PAGEREF _Toc116769140 \h </w:instrText>
             </w:r>
             <w:r>
               <w:rPr>
@@ -3014,7 +3227,7 @@
                 <w:noProof/>
                 <w:webHidden/>
               </w:rPr>
-              <w:t>33</w:t>
+              <w:t>31</w:t>
             </w:r>
             <w:r>
               <w:rPr>
@@ -3038,13 +3251,13 @@
               <w:lang w:eastAsia="pt-BR"/>
             </w:rPr>
           </w:pPr>
-          <w:hyperlink w:anchor="_Toc116767215" w:history="1">
+          <w:hyperlink w:anchor="_Toc116769141" w:history="1">
             <w:r>
               <w:rPr>
                 <w:rStyle w:val="Hyperlink"/>
                 <w:noProof/>
               </w:rPr>
-              <w:t>1.5.4 Diagrama de estados</w:t>
+              <w:t>2.5.4 Diagrama de estados</w:t>
             </w:r>
             <w:r>
               <w:rPr>
@@ -3065,7 +3278,7 @@
                 <w:noProof/>
                 <w:webHidden/>
               </w:rPr>
-              <w:instrText xml:space="preserve"> PAGEREF _Toc116767215 \h </w:instrText>
+              <w:instrText xml:space="preserve"> PAGEREF _Toc116769141 \h </w:instrText>
             </w:r>
             <w:r>
               <w:rPr>
@@ -3085,7 +3298,7 @@
                 <w:noProof/>
                 <w:webHidden/>
               </w:rPr>
-              <w:t>34</w:t>
+              <w:t>32</w:t>
             </w:r>
             <w:r>
               <w:rPr>
@@ -3109,13 +3322,13 @@
               <w:lang w:eastAsia="pt-BR"/>
             </w:rPr>
           </w:pPr>
-          <w:hyperlink w:anchor="_Toc116767216" w:history="1">
+          <w:hyperlink w:anchor="_Toc116769142" w:history="1">
             <w:r>
               <w:rPr>
                 <w:rStyle w:val="Hyperlink"/>
                 <w:noProof/>
               </w:rPr>
-              <w:t>1.5.4 Diagrama de atividades</w:t>
+              <w:t>2.5.5 Diagrama de atividades</w:t>
             </w:r>
             <w:r>
               <w:rPr>
@@ -3136,7 +3349,7 @@
                 <w:noProof/>
                 <w:webHidden/>
               </w:rPr>
-              <w:instrText xml:space="preserve"> PAGEREF _Toc116767216 \h </w:instrText>
+              <w:instrText xml:space="preserve"> PAGEREF _Toc116769142 \h </w:instrText>
             </w:r>
             <w:r>
               <w:rPr>
@@ -3156,7 +3369,7 @@
                 <w:noProof/>
                 <w:webHidden/>
               </w:rPr>
-              <w:t>35</w:t>
+              <w:t>33</w:t>
             </w:r>
             <w:r>
               <w:rPr>
@@ -3177,13 +3390,13 @@
               <w:lang w:eastAsia="pt-BR"/>
             </w:rPr>
           </w:pPr>
-          <w:hyperlink w:anchor="_Toc116767217" w:history="1">
+          <w:hyperlink w:anchor="_Toc116769143" w:history="1">
             <w:r>
               <w:rPr>
                 <w:rStyle w:val="Hyperlink"/>
                 <w:noProof/>
               </w:rPr>
-              <w:t>2 METODOLOGIA SCRUM</w:t>
+              <w:t>3 METODOLOGIA SCRUM</w:t>
             </w:r>
             <w:r>
               <w:rPr>
@@ -3204,7 +3417,7 @@
                 <w:noProof/>
                 <w:webHidden/>
               </w:rPr>
-              <w:instrText xml:space="preserve"> PAGEREF _Toc116767217 \h </w:instrText>
+              <w:instrText xml:space="preserve"> PAGEREF _Toc116769143 \h </w:instrText>
             </w:r>
             <w:r>
               <w:rPr>
@@ -3224,7 +3437,7 @@
                 <w:noProof/>
                 <w:webHidden/>
               </w:rPr>
-              <w:t>37</w:t>
+              <w:t>35</w:t>
             </w:r>
             <w:r>
               <w:rPr>
@@ -3248,13 +3461,13 @@
               <w:lang w:eastAsia="pt-BR"/>
             </w:rPr>
           </w:pPr>
-          <w:hyperlink w:anchor="_Toc116767218" w:history="1">
+          <w:hyperlink w:anchor="_Toc116769144" w:history="1">
             <w:r>
               <w:rPr>
                 <w:rStyle w:val="Hyperlink"/>
                 <w:noProof/>
               </w:rPr>
-              <w:t>2.1 Definição</w:t>
+              <w:t>3.1 Definição</w:t>
             </w:r>
             <w:r>
               <w:rPr>
@@ -3275,7 +3488,7 @@
                 <w:noProof/>
                 <w:webHidden/>
               </w:rPr>
-              <w:instrText xml:space="preserve"> PAGEREF _Toc116767218 \h </w:instrText>
+              <w:instrText xml:space="preserve"> PAGEREF _Toc116769144 \h </w:instrText>
             </w:r>
             <w:r>
               <w:rPr>
@@ -3295,7 +3508,7 @@
                 <w:noProof/>
                 <w:webHidden/>
               </w:rPr>
-              <w:t>37</w:t>
+              <w:t>35</w:t>
             </w:r>
             <w:r>
               <w:rPr>
@@ -3319,13 +3532,13 @@
               <w:lang w:eastAsia="pt-BR"/>
             </w:rPr>
           </w:pPr>
-          <w:hyperlink w:anchor="_Toc116767219" w:history="1">
+          <w:hyperlink w:anchor="_Toc116769145" w:history="1">
             <w:r>
               <w:rPr>
                 <w:rStyle w:val="Hyperlink"/>
                 <w:noProof/>
               </w:rPr>
-              <w:t>2.2 Papéis dos integrantes</w:t>
+              <w:t>3.2 Papéis dos integrantes</w:t>
             </w:r>
             <w:r>
               <w:rPr>
@@ -3346,7 +3559,7 @@
                 <w:noProof/>
                 <w:webHidden/>
               </w:rPr>
-              <w:instrText xml:space="preserve"> PAGEREF _Toc116767219 \h </w:instrText>
+              <w:instrText xml:space="preserve"> PAGEREF _Toc116769145 \h </w:instrText>
             </w:r>
             <w:r>
               <w:rPr>
@@ -3366,7 +3579,7 @@
                 <w:noProof/>
                 <w:webHidden/>
               </w:rPr>
-              <w:t>38</w:t>
+              <w:t>36</w:t>
             </w:r>
             <w:r>
               <w:rPr>
@@ -3390,13 +3603,13 @@
               <w:lang w:eastAsia="pt-BR"/>
             </w:rPr>
           </w:pPr>
-          <w:hyperlink w:anchor="_Toc116767220" w:history="1">
+          <w:hyperlink w:anchor="_Toc116769146" w:history="1">
             <w:r>
               <w:rPr>
                 <w:rStyle w:val="Hyperlink"/>
                 <w:noProof/>
               </w:rPr>
-              <w:t>2.2.1 Scrum Master</w:t>
+              <w:t>3.2.1 Scrum Master</w:t>
             </w:r>
             <w:r>
               <w:rPr>
@@ -3417,7 +3630,7 @@
                 <w:noProof/>
                 <w:webHidden/>
               </w:rPr>
-              <w:instrText xml:space="preserve"> PAGEREF _Toc116767220 \h </w:instrText>
+              <w:instrText xml:space="preserve"> PAGEREF _Toc116769146 \h </w:instrText>
             </w:r>
             <w:r>
               <w:rPr>
@@ -3437,7 +3650,7 @@
                 <w:noProof/>
                 <w:webHidden/>
               </w:rPr>
-              <w:t>38</w:t>
+              <w:t>36</w:t>
             </w:r>
             <w:r>
               <w:rPr>
@@ -3461,13 +3674,13 @@
               <w:lang w:eastAsia="pt-BR"/>
             </w:rPr>
           </w:pPr>
-          <w:hyperlink w:anchor="_Toc116767221" w:history="1">
+          <w:hyperlink w:anchor="_Toc116769147" w:history="1">
             <w:r>
               <w:rPr>
                 <w:rStyle w:val="Hyperlink"/>
                 <w:noProof/>
               </w:rPr>
-              <w:t>2.2.2 Product Owner</w:t>
+              <w:t>3.2.2 Product Owner</w:t>
             </w:r>
             <w:r>
               <w:rPr>
@@ -3488,7 +3701,7 @@
                 <w:noProof/>
                 <w:webHidden/>
               </w:rPr>
-              <w:instrText xml:space="preserve"> PAGEREF _Toc116767221 \h </w:instrText>
+              <w:instrText xml:space="preserve"> PAGEREF _Toc116769147 \h </w:instrText>
             </w:r>
             <w:r>
               <w:rPr>
@@ -3508,7 +3721,7 @@
                 <w:noProof/>
                 <w:webHidden/>
               </w:rPr>
-              <w:t>39</w:t>
+              <w:t>37</w:t>
             </w:r>
             <w:r>
               <w:rPr>
@@ -3532,13 +3745,13 @@
               <w:lang w:eastAsia="pt-BR"/>
             </w:rPr>
           </w:pPr>
-          <w:hyperlink w:anchor="_Toc116767222" w:history="1">
+          <w:hyperlink w:anchor="_Toc116769148" w:history="1">
             <w:r>
               <w:rPr>
                 <w:rStyle w:val="Hyperlink"/>
                 <w:noProof/>
               </w:rPr>
-              <w:t>2.2.3 Time de trabalho</w:t>
+              <w:t>3.2.3 Time de trabalho</w:t>
             </w:r>
             <w:r>
               <w:rPr>
@@ -3559,7 +3772,7 @@
                 <w:noProof/>
                 <w:webHidden/>
               </w:rPr>
-              <w:instrText xml:space="preserve"> PAGEREF _Toc116767222 \h </w:instrText>
+              <w:instrText xml:space="preserve"> PAGEREF _Toc116769148 \h </w:instrText>
             </w:r>
             <w:r>
               <w:rPr>
@@ -3579,7 +3792,7 @@
                 <w:noProof/>
                 <w:webHidden/>
               </w:rPr>
-              <w:t>40</w:t>
+              <w:t>38</w:t>
             </w:r>
             <w:r>
               <w:rPr>
@@ -3603,13 +3816,13 @@
               <w:lang w:eastAsia="pt-BR"/>
             </w:rPr>
           </w:pPr>
-          <w:hyperlink w:anchor="_Toc116767223" w:history="1">
+          <w:hyperlink w:anchor="_Toc116769149" w:history="1">
             <w:r>
               <w:rPr>
                 <w:rStyle w:val="Hyperlink"/>
                 <w:noProof/>
               </w:rPr>
-              <w:t>2.3 Eventos do Scrum</w:t>
+              <w:t>3.3 Eventos do Scrum</w:t>
             </w:r>
             <w:r>
               <w:rPr>
@@ -3630,7 +3843,7 @@
                 <w:noProof/>
                 <w:webHidden/>
               </w:rPr>
-              <w:instrText xml:space="preserve"> PAGEREF _Toc116767223 \h </w:instrText>
+              <w:instrText xml:space="preserve"> PAGEREF _Toc116769149 \h </w:instrText>
             </w:r>
             <w:r>
               <w:rPr>
@@ -3650,7 +3863,7 @@
                 <w:noProof/>
                 <w:webHidden/>
               </w:rPr>
-              <w:t>41</w:t>
+              <w:t>39</w:t>
             </w:r>
             <w:r>
               <w:rPr>
@@ -3674,13 +3887,13 @@
               <w:lang w:eastAsia="pt-BR"/>
             </w:rPr>
           </w:pPr>
-          <w:hyperlink w:anchor="_Toc116767224" w:history="1">
+          <w:hyperlink w:anchor="_Toc116769150" w:history="1">
             <w:r>
               <w:rPr>
                 <w:rStyle w:val="Hyperlink"/>
                 <w:noProof/>
               </w:rPr>
-              <w:t>2.3.1 Sprint</w:t>
+              <w:t>3.3.1 Sprint</w:t>
             </w:r>
             <w:r>
               <w:rPr>
@@ -3701,7 +3914,7 @@
                 <w:noProof/>
                 <w:webHidden/>
               </w:rPr>
-              <w:instrText xml:space="preserve"> PAGEREF _Toc116767224 \h </w:instrText>
+              <w:instrText xml:space="preserve"> PAGEREF _Toc116769150 \h </w:instrText>
             </w:r>
             <w:r>
               <w:rPr>
@@ -3721,7 +3934,7 @@
                 <w:noProof/>
                 <w:webHidden/>
               </w:rPr>
-              <w:t>41</w:t>
+              <w:t>39</w:t>
             </w:r>
             <w:r>
               <w:rPr>
@@ -3745,13 +3958,13 @@
               <w:lang w:eastAsia="pt-BR"/>
             </w:rPr>
           </w:pPr>
-          <w:hyperlink w:anchor="_Toc116767225" w:history="1">
+          <w:hyperlink w:anchor="_Toc116769151" w:history="1">
             <w:r>
               <w:rPr>
                 <w:rStyle w:val="Hyperlink"/>
                 <w:noProof/>
               </w:rPr>
-              <w:t>2.3.2 Sprint Planning</w:t>
+              <w:t>3.3.2 Sprint Planning</w:t>
             </w:r>
             <w:r>
               <w:rPr>
@@ -3772,7 +3985,7 @@
                 <w:noProof/>
                 <w:webHidden/>
               </w:rPr>
-              <w:instrText xml:space="preserve"> PAGEREF _Toc116767225 \h </w:instrText>
+              <w:instrText xml:space="preserve"> PAGEREF _Toc116769151 \h </w:instrText>
             </w:r>
             <w:r>
               <w:rPr>
@@ -3792,7 +4005,7 @@
                 <w:noProof/>
                 <w:webHidden/>
               </w:rPr>
-              <w:t>42</w:t>
+              <w:t>40</w:t>
             </w:r>
             <w:r>
               <w:rPr>
@@ -3816,13 +4029,13 @@
               <w:lang w:eastAsia="pt-BR"/>
             </w:rPr>
           </w:pPr>
-          <w:hyperlink w:anchor="_Toc116767226" w:history="1">
+          <w:hyperlink w:anchor="_Toc116769152" w:history="1">
             <w:r>
               <w:rPr>
                 <w:rStyle w:val="Hyperlink"/>
                 <w:noProof/>
               </w:rPr>
-              <w:t>2.3.3 Reuniões diárias</w:t>
+              <w:t>3.3.3 Reuniões diárias</w:t>
             </w:r>
             <w:r>
               <w:rPr>
@@ -3843,7 +4056,7 @@
                 <w:noProof/>
                 <w:webHidden/>
               </w:rPr>
-              <w:instrText xml:space="preserve"> PAGEREF _Toc116767226 \h </w:instrText>
+              <w:instrText xml:space="preserve"> PAGEREF _Toc116769152 \h </w:instrText>
             </w:r>
             <w:r>
               <w:rPr>
@@ -3863,7 +4076,7 @@
                 <w:noProof/>
                 <w:webHidden/>
               </w:rPr>
-              <w:t>42</w:t>
+              <w:t>40</w:t>
             </w:r>
             <w:r>
               <w:rPr>
@@ -3887,13 +4100,13 @@
               <w:lang w:eastAsia="pt-BR"/>
             </w:rPr>
           </w:pPr>
-          <w:hyperlink w:anchor="_Toc116767227" w:history="1">
+          <w:hyperlink w:anchor="_Toc116769153" w:history="1">
             <w:r>
               <w:rPr>
                 <w:rStyle w:val="Hyperlink"/>
                 <w:noProof/>
               </w:rPr>
-              <w:t>2.3.4 Sprint Review</w:t>
+              <w:t>3.3.4 Sprint Review</w:t>
             </w:r>
             <w:r>
               <w:rPr>
@@ -3914,7 +4127,7 @@
                 <w:noProof/>
                 <w:webHidden/>
               </w:rPr>
-              <w:instrText xml:space="preserve"> PAGEREF _Toc116767227 \h </w:instrText>
+              <w:instrText xml:space="preserve"> PAGEREF _Toc116769153 \h </w:instrText>
             </w:r>
             <w:r>
               <w:rPr>
@@ -3934,7 +4147,7 @@
                 <w:noProof/>
                 <w:webHidden/>
               </w:rPr>
-              <w:t>43</w:t>
+              <w:t>41</w:t>
             </w:r>
             <w:r>
               <w:rPr>
@@ -3958,13 +4171,13 @@
               <w:lang w:eastAsia="pt-BR"/>
             </w:rPr>
           </w:pPr>
-          <w:hyperlink w:anchor="_Toc116767228" w:history="1">
+          <w:hyperlink w:anchor="_Toc116769154" w:history="1">
             <w:r>
               <w:rPr>
                 <w:rStyle w:val="Hyperlink"/>
                 <w:noProof/>
               </w:rPr>
-              <w:t>2.4 Artefatos do Scrum</w:t>
+              <w:t>3.4 Artefatos do Scrum</w:t>
             </w:r>
             <w:r>
               <w:rPr>
@@ -3985,7 +4198,7 @@
                 <w:noProof/>
                 <w:webHidden/>
               </w:rPr>
-              <w:instrText xml:space="preserve"> PAGEREF _Toc116767228 \h </w:instrText>
+              <w:instrText xml:space="preserve"> PAGEREF _Toc116769154 \h </w:instrText>
             </w:r>
             <w:r>
               <w:rPr>
@@ -4005,7 +4218,7 @@
                 <w:noProof/>
                 <w:webHidden/>
               </w:rPr>
-              <w:t>44</w:t>
+              <w:t>42</w:t>
             </w:r>
             <w:r>
               <w:rPr>
@@ -4029,13 +4242,13 @@
               <w:lang w:eastAsia="pt-BR"/>
             </w:rPr>
           </w:pPr>
-          <w:hyperlink w:anchor="_Toc116767229" w:history="1">
+          <w:hyperlink w:anchor="_Toc116769155" w:history="1">
             <w:r>
               <w:rPr>
                 <w:rStyle w:val="Hyperlink"/>
                 <w:noProof/>
               </w:rPr>
-              <w:t>2.4.1 Product Backlog</w:t>
+              <w:t>3.4.1 Product Backlog</w:t>
             </w:r>
             <w:r>
               <w:rPr>
@@ -4056,7 +4269,7 @@
                 <w:noProof/>
                 <w:webHidden/>
               </w:rPr>
-              <w:instrText xml:space="preserve"> PAGEREF _Toc116767229 \h </w:instrText>
+              <w:instrText xml:space="preserve"> PAGEREF _Toc116769155 \h </w:instrText>
             </w:r>
             <w:r>
               <w:rPr>
@@ -4076,7 +4289,7 @@
                 <w:noProof/>
                 <w:webHidden/>
               </w:rPr>
-              <w:t>44</w:t>
+              <w:t>42</w:t>
             </w:r>
             <w:r>
               <w:rPr>
@@ -4100,13 +4313,13 @@
               <w:lang w:eastAsia="pt-BR"/>
             </w:rPr>
           </w:pPr>
-          <w:hyperlink w:anchor="_Toc116767230" w:history="1">
+          <w:hyperlink w:anchor="_Toc116769156" w:history="1">
             <w:r>
               <w:rPr>
                 <w:rStyle w:val="Hyperlink"/>
                 <w:noProof/>
               </w:rPr>
-              <w:t>2.4.2 Sprint Backlog</w:t>
+              <w:t>3.4.2 Sprint Backlog</w:t>
             </w:r>
             <w:r>
               <w:rPr>
@@ -4127,7 +4340,7 @@
                 <w:noProof/>
                 <w:webHidden/>
               </w:rPr>
-              <w:instrText xml:space="preserve"> PAGEREF _Toc116767230 \h </w:instrText>
+              <w:instrText xml:space="preserve"> PAGEREF _Toc116769156 \h </w:instrText>
             </w:r>
             <w:r>
               <w:rPr>
@@ -4147,7 +4360,7 @@
                 <w:noProof/>
                 <w:webHidden/>
               </w:rPr>
-              <w:t>45</w:t>
+              <w:t>43</w:t>
             </w:r>
             <w:r>
               <w:rPr>
@@ -4171,13 +4384,13 @@
               <w:lang w:eastAsia="pt-BR"/>
             </w:rPr>
           </w:pPr>
-          <w:hyperlink w:anchor="_Toc116767231" w:history="1">
+          <w:hyperlink w:anchor="_Toc116769157" w:history="1">
             <w:r>
               <w:rPr>
                 <w:rStyle w:val="Hyperlink"/>
                 <w:noProof/>
               </w:rPr>
-              <w:t>2.4.3 Iteração</w:t>
+              <w:t>3.4.3 Iteração</w:t>
             </w:r>
             <w:r>
               <w:rPr>
@@ -4198,7 +4411,75 @@
                 <w:noProof/>
                 <w:webHidden/>
               </w:rPr>
-              <w:instrText xml:space="preserve"> PAGEREF _Toc116767231 \h </w:instrText>
+              <w:instrText xml:space="preserve"> PAGEREF _Toc116769157 \h </w:instrText>
+            </w:r>
+            <w:r>
+              <w:rPr>
+                <w:noProof/>
+                <w:webHidden/>
+              </w:rPr>
+            </w:r>
+            <w:r>
+              <w:rPr>
+                <w:noProof/>
+                <w:webHidden/>
+              </w:rPr>
+              <w:fldChar w:fldCharType="separate"/>
+            </w:r>
+            <w:r>
+              <w:rPr>
+                <w:noProof/>
+                <w:webHidden/>
+              </w:rPr>
+              <w:t>43</w:t>
+            </w:r>
+            <w:r>
+              <w:rPr>
+                <w:noProof/>
+                <w:webHidden/>
+              </w:rPr>
+              <w:fldChar w:fldCharType="end"/>
+            </w:r>
+          </w:hyperlink>
+        </w:p>
+        <w:p>
+          <w:pPr>
+            <w:pStyle w:val="Sumrio1"/>
+            <w:rPr>
+              <w:rFonts w:asciiTheme="minorHAnsi" w:eastAsiaTheme="minorEastAsia" w:hAnsiTheme="minorHAnsi"/>
+              <w:noProof/>
+              <w:sz w:val="22"/>
+              <w:lang w:eastAsia="pt-BR"/>
+            </w:rPr>
+          </w:pPr>
+          <w:hyperlink w:anchor="_Toc116769158" w:history="1">
+            <w:r>
+              <w:rPr>
+                <w:rStyle w:val="Hyperlink"/>
+                <w:noProof/>
+              </w:rPr>
+              <w:t>REFERÊNCIAS</w:t>
+            </w:r>
+            <w:r>
+              <w:rPr>
+                <w:noProof/>
+                <w:webHidden/>
+              </w:rPr>
+              <w:tab/>
+            </w:r>
+            <w:r>
+              <w:rPr>
+                <w:noProof/>
+                <w:webHidden/>
+              </w:rPr>
+              <w:fldChar w:fldCharType="begin"/>
+            </w:r>
+            <w:r>
+              <w:rPr>
+                <w:noProof/>
+                <w:webHidden/>
+              </w:rPr>
+              <w:instrText xml:space="preserve"> PAGEREF _Toc116769158 \h </w:instrText>
             </w:r>
             <w:r>
               <w:rPr>
@@ -4253,553 +4534,570 @@
           <w:b/>
           <w:bCs/>
         </w:rPr>
-        <w:lastRenderedPageBreak/>
         <w:br w:type="page"/>
       </w:r>
     </w:p>
     <w:p>
       <w:pPr>
         <w:pStyle w:val="Ttulo1"/>
-        <w:jc w:val="center"/>
-      </w:pPr>
-      <w:bookmarkStart w:id="0" w:name="_Toc116767200"/>
-      <w:r>
-        <w:lastRenderedPageBreak/>
-        <w:t>INTRODUÇÃO</w:t>
-      </w:r>
-      <w:bookmarkEnd w:id="0"/>
-    </w:p>
-    <w:p/>
-    <w:p>
-      <w:pPr>
-        <w:rPr>
-          <w:b/>
-          <w:bCs/>
-        </w:rPr>
-      </w:pPr>
-      <w:r>
-        <w:rPr>
-          <w:b/>
-          <w:bCs/>
-        </w:rPr>
-        <w:t>Context</w:t>
-      </w:r>
-      <w:r>
-        <w:rPr>
-          <w:b/>
-          <w:bCs/>
-        </w:rPr>
-        <w:t>ualização</w:t>
-      </w:r>
-    </w:p>
-    <w:p>
-      <w:pPr>
-        <w:pStyle w:val="Pargrafo"/>
-        <w:rPr>
-          <w:shd w:val="clear" w:color="auto" w:fill="FFFFFF"/>
-        </w:rPr>
-      </w:pPr>
-      <w:r>
-        <w:rPr>
-          <w:shd w:val="clear" w:color="auto" w:fill="FFFFFF"/>
-        </w:rPr>
-        <w:t xml:space="preserve">O software </w:t>
-      </w:r>
-      <w:r>
-        <w:rPr>
-          <w:shd w:val="clear" w:color="auto" w:fill="FFFFFF"/>
-        </w:rPr>
-        <w:t>está presente em divers</w:t>
-      </w:r>
-      <w:r>
-        <w:rPr>
-          <w:shd w:val="clear" w:color="auto" w:fill="FFFFFF"/>
-        </w:rPr>
-        <w:t>as áreas</w:t>
-      </w:r>
-      <w:r>
-        <w:rPr>
-          <w:shd w:val="clear" w:color="auto" w:fill="FFFFFF"/>
-        </w:rPr>
-        <w:t>,</w:t>
-      </w:r>
-      <w:r>
-        <w:rPr>
-          <w:shd w:val="clear" w:color="auto" w:fill="FFFFFF"/>
-        </w:rPr>
-        <w:t xml:space="preserve"> e por esse motivo</w:t>
-      </w:r>
-      <w:r>
-        <w:rPr>
-          <w:shd w:val="clear" w:color="auto" w:fill="FFFFFF"/>
-        </w:rPr>
-        <w:t xml:space="preserve"> </w:t>
-      </w:r>
-      <w:r>
-        <w:rPr>
-          <w:shd w:val="clear" w:color="auto" w:fill="FFFFFF"/>
-        </w:rPr>
-        <w:t xml:space="preserve">sua existência </w:t>
-      </w:r>
-      <w:r>
-        <w:rPr>
-          <w:shd w:val="clear" w:color="auto" w:fill="FFFFFF"/>
-        </w:rPr>
-        <w:t xml:space="preserve">é de extrema </w:t>
-      </w:r>
-      <w:r>
-        <w:rPr>
-          <w:shd w:val="clear" w:color="auto" w:fill="FFFFFF"/>
-        </w:rPr>
-        <w:t>importância</w:t>
-      </w:r>
-      <w:r>
-        <w:rPr>
-          <w:shd w:val="clear" w:color="auto" w:fill="FFFFFF"/>
-        </w:rPr>
-        <w:t xml:space="preserve"> no mundo moderno</w:t>
-      </w:r>
-      <w:r>
-        <w:rPr>
-          <w:shd w:val="clear" w:color="auto" w:fill="FFFFFF"/>
-        </w:rPr>
-        <w:t xml:space="preserve">. </w:t>
-      </w:r>
-      <w:r>
-        <w:rPr>
-          <w:shd w:val="clear" w:color="auto" w:fill="FFFFFF"/>
-        </w:rPr>
-        <w:t>Grande parte de i</w:t>
-      </w:r>
-      <w:r>
-        <w:rPr>
-          <w:shd w:val="clear" w:color="auto" w:fill="FFFFFF"/>
-        </w:rPr>
-        <w:t xml:space="preserve">nfraestruturas, serviços, indústrias, </w:t>
-      </w:r>
-      <w:r>
-        <w:rPr>
-          <w:shd w:val="clear" w:color="auto" w:fill="FFFFFF"/>
-        </w:rPr>
-        <w:t xml:space="preserve">manufatura, </w:t>
-      </w:r>
-      <w:r>
-        <w:rPr>
-          <w:shd w:val="clear" w:color="auto" w:fill="FFFFFF"/>
-        </w:rPr>
-        <w:t>d</w:t>
-      </w:r>
-      <w:r>
-        <w:rPr>
-          <w:shd w:val="clear" w:color="auto" w:fill="FFFFFF"/>
-        </w:rPr>
-        <w:t xml:space="preserve">entre outras coisas, já funcionam de forma totalmente informatizada. </w:t>
-      </w:r>
-      <w:r>
-        <w:rPr>
-          <w:shd w:val="clear" w:color="auto" w:fill="FFFFFF"/>
-        </w:rPr>
-        <w:t>Devido a esse fator</w:t>
-      </w:r>
-      <w:r>
-        <w:rPr>
-          <w:shd w:val="clear" w:color="auto" w:fill="FFFFFF"/>
-        </w:rPr>
-        <w:t>,</w:t>
-      </w:r>
-      <w:r>
-        <w:rPr>
-          <w:shd w:val="clear" w:color="auto" w:fill="FFFFFF"/>
-        </w:rPr>
-        <w:t xml:space="preserve"> a engenharia de software se mostra fundamental </w:t>
-      </w:r>
-      <w:r>
-        <w:rPr>
-          <w:shd w:val="clear" w:color="auto" w:fill="FFFFFF"/>
-        </w:rPr>
-        <w:t xml:space="preserve">para o funcionamento </w:t>
-      </w:r>
-      <w:r>
-        <w:rPr>
-          <w:shd w:val="clear" w:color="auto" w:fill="FFFFFF"/>
-        </w:rPr>
-        <w:t xml:space="preserve">da sociedade </w:t>
-      </w:r>
-      <w:r>
-        <w:rPr>
-          <w:shd w:val="clear" w:color="auto" w:fill="FFFFFF"/>
-        </w:rPr>
-        <w:t>(Sommerville</w:t>
-      </w:r>
-      <w:r>
-        <w:rPr>
-          <w:shd w:val="clear" w:color="auto" w:fill="FFFFFF"/>
-        </w:rPr>
-        <w:t>, 201</w:t>
-      </w:r>
-      <w:r>
-        <w:rPr>
-          <w:shd w:val="clear" w:color="auto" w:fill="FFFFFF"/>
-        </w:rPr>
-        <w:t>1</w:t>
-      </w:r>
-      <w:r>
-        <w:rPr>
-          <w:shd w:val="clear" w:color="auto" w:fill="FFFFFF"/>
-        </w:rPr>
-        <w:t>)</w:t>
-      </w:r>
-      <w:r>
-        <w:rPr>
-          <w:shd w:val="clear" w:color="auto" w:fill="FFFFFF"/>
-        </w:rPr>
-        <w:t>.</w:t>
-      </w:r>
-    </w:p>
-    <w:p>
-      <w:pPr>
-        <w:pStyle w:val="Pargrafo"/>
-        <w:rPr>
-          <w:shd w:val="clear" w:color="auto" w:fill="FFFFFF"/>
-        </w:rPr>
-      </w:pPr>
-      <w:r>
-        <w:rPr>
-          <w:shd w:val="clear" w:color="auto" w:fill="FFFFFF"/>
-        </w:rPr>
-        <w:t>Há diversos tipos de sistemas de softwares</w:t>
-      </w:r>
-      <w:r>
-        <w:rPr>
-          <w:shd w:val="clear" w:color="auto" w:fill="FFFFFF"/>
-        </w:rPr>
-        <w:t>,</w:t>
-      </w:r>
-      <w:r>
-        <w:rPr>
-          <w:shd w:val="clear" w:color="auto" w:fill="FFFFFF"/>
-        </w:rPr>
-        <w:t xml:space="preserve"> e</w:t>
-      </w:r>
-      <w:r>
-        <w:rPr>
-          <w:shd w:val="clear" w:color="auto" w:fill="FFFFFF"/>
-        </w:rPr>
-        <w:t xml:space="preserve"> cada um </w:t>
-      </w:r>
-      <w:r>
-        <w:rPr>
-          <w:shd w:val="clear" w:color="auto" w:fill="FFFFFF"/>
-        </w:rPr>
-        <w:t xml:space="preserve">possui a sua própria </w:t>
-      </w:r>
-      <w:r>
-        <w:rPr>
-          <w:shd w:val="clear" w:color="auto" w:fill="FFFFFF"/>
-        </w:rPr>
-        <w:t>particularidade. Por esse motivo, apesar</w:t>
-      </w:r>
-      <w:r>
-        <w:rPr>
-          <w:shd w:val="clear" w:color="auto" w:fill="FFFFFF"/>
-        </w:rPr>
-        <w:t xml:space="preserve"> dessas aplicações precisarem de engenharia de software,</w:t>
-      </w:r>
-      <w:r>
-        <w:rPr>
-          <w:shd w:val="clear" w:color="auto" w:fill="FFFFFF"/>
-        </w:rPr>
-        <w:t xml:space="preserve"> não existe</w:t>
-      </w:r>
-      <w:r>
-        <w:rPr>
-          <w:shd w:val="clear" w:color="auto" w:fill="FFFFFF"/>
-        </w:rPr>
-        <w:t>m</w:t>
-      </w:r>
-      <w:r>
-        <w:rPr>
-          <w:shd w:val="clear" w:color="auto" w:fill="FFFFFF"/>
-        </w:rPr>
-        <w:t xml:space="preserve"> métodos ou técnicas universais</w:t>
-      </w:r>
-      <w:r>
-        <w:rPr>
-          <w:shd w:val="clear" w:color="auto" w:fill="FFFFFF"/>
-        </w:rPr>
-        <w:t xml:space="preserve"> a serem </w:t>
-      </w:r>
-      <w:r>
-        <w:rPr>
-          <w:shd w:val="clear" w:color="auto" w:fill="FFFFFF"/>
-        </w:rPr>
-        <w:t>utilizadas</w:t>
-      </w:r>
-      <w:r>
-        <w:rPr>
-          <w:shd w:val="clear" w:color="auto" w:fill="FFFFFF"/>
-        </w:rPr>
-        <w:t xml:space="preserve">. </w:t>
-      </w:r>
-      <w:r>
-        <w:rPr>
-          <w:shd w:val="clear" w:color="auto" w:fill="FFFFFF"/>
-        </w:rPr>
-        <w:t xml:space="preserve">Portanto, é necessário observar a necessidade de </w:t>
-      </w:r>
-      <w:r>
-        <w:rPr>
-          <w:shd w:val="clear" w:color="auto" w:fill="FFFFFF"/>
-        </w:rPr>
-        <w:t>c</w:t>
-      </w:r>
-      <w:r>
-        <w:rPr>
-          <w:shd w:val="clear" w:color="auto" w:fill="FFFFFF"/>
-        </w:rPr>
-        <w:t>ada sistema</w:t>
-      </w:r>
-      <w:r>
-        <w:rPr>
-          <w:shd w:val="clear" w:color="auto" w:fill="FFFFFF"/>
-        </w:rPr>
-        <w:t xml:space="preserve"> </w:t>
-      </w:r>
-      <w:r>
-        <w:rPr>
-          <w:shd w:val="clear" w:color="auto" w:fill="FFFFFF"/>
-        </w:rPr>
-        <w:t xml:space="preserve">para abordá-lo de forma adequada </w:t>
-      </w:r>
-      <w:r>
-        <w:rPr>
-          <w:shd w:val="clear" w:color="auto" w:fill="FFFFFF"/>
-        </w:rPr>
-        <w:t>(Id., 201</w:t>
-      </w:r>
-      <w:r>
-        <w:rPr>
-          <w:shd w:val="clear" w:color="auto" w:fill="FFFFFF"/>
-        </w:rPr>
-        <w:t>1</w:t>
-      </w:r>
-      <w:r>
-        <w:rPr>
-          <w:shd w:val="clear" w:color="auto" w:fill="FFFFFF"/>
-        </w:rPr>
-        <w:t>).</w:t>
-      </w:r>
-    </w:p>
-    <w:p>
-      <w:pPr>
-        <w:pStyle w:val="Pargrafo"/>
-      </w:pPr>
-      <w:r>
-        <w:rPr>
-          <w:shd w:val="clear" w:color="auto" w:fill="FFFFFF"/>
-        </w:rPr>
-        <w:t>É importante ressaltar</w:t>
-      </w:r>
-      <w:r>
-        <w:rPr>
-          <w:shd w:val="clear" w:color="auto" w:fill="FFFFFF"/>
-        </w:rPr>
-        <w:t xml:space="preserve"> que a engenharia de software engloba diversos processos, não se limitando somente a</w:t>
-      </w:r>
-      <w:r>
-        <w:rPr>
-          <w:shd w:val="clear" w:color="auto" w:fill="FFFFFF"/>
-        </w:rPr>
-        <w:t xml:space="preserve"> desenvolver</w:t>
-      </w:r>
-      <w:r>
-        <w:rPr>
-          <w:shd w:val="clear" w:color="auto" w:fill="FFFFFF"/>
-        </w:rPr>
-        <w:t xml:space="preserve"> um simples programa de computador. Segundo Sommerville (201</w:t>
-      </w:r>
-      <w:r>
-        <w:rPr>
-          <w:shd w:val="clear" w:color="auto" w:fill="FFFFFF"/>
-        </w:rPr>
-        <w:t>1</w:t>
-      </w:r>
-      <w:r>
-        <w:rPr>
-          <w:shd w:val="clear" w:color="auto" w:fill="FFFFFF"/>
-        </w:rPr>
-        <w:t>, p. 3) “</w:t>
-      </w:r>
-      <w:r>
-        <w:rPr>
-          <w:shd w:val="clear" w:color="auto" w:fill="FFFFFF"/>
-        </w:rPr>
-        <w:t xml:space="preserve">[...] </w:t>
-      </w:r>
-      <w:r>
-        <w:t>quando falamos de engenharia de software, não se trata apenas do programa em si, mas de toda a documentação associada e dados de configurações necessários para fazer esse programa operar corretamente.”</w:t>
-      </w:r>
-      <w:r>
-        <w:t>.</w:t>
-      </w:r>
-    </w:p>
-    <w:p>
-      <w:pPr>
-        <w:pStyle w:val="Pargrafo"/>
-        <w:rPr>
-          <w:shd w:val="clear" w:color="auto" w:fill="FFFFFF"/>
-        </w:rPr>
-      </w:pPr>
-      <w:r>
-        <w:t>Tendo em vista esses conceitos e a importância da engenharia de software</w:t>
-      </w:r>
-      <w:r>
-        <w:t>, ao desenvolver um sistema que consiga auxiliar na gestão de projetos em Scrum, ou qualquer outro sistema, é necessário levar em</w:t>
-      </w:r>
-      <w:r>
-        <w:t xml:space="preserve"> conta toda a estrutura e modelagem necessária para que ele consiga funcionar de maneira correta e </w:t>
-      </w:r>
-      <w:r>
-        <w:t>consiga atender</w:t>
-      </w:r>
-      <w:r>
-        <w:t xml:space="preserve"> todas as expectativas.</w:t>
-      </w:r>
-    </w:p>
-    <w:p>
-      <w:pPr>
-        <w:rPr>
-          <w:shd w:val="clear" w:color="auto" w:fill="FFFFFF"/>
-        </w:rPr>
-      </w:pPr>
-    </w:p>
-    <w:p>
-      <w:pPr>
-        <w:rPr>
-          <w:b/>
-          <w:bCs/>
-        </w:rPr>
-      </w:pPr>
-      <w:r>
-        <w:rPr>
-          <w:b/>
-          <w:bCs/>
-        </w:rPr>
-        <w:t>Objetivo</w:t>
-      </w:r>
-      <w:r>
-        <w:rPr>
-          <w:b/>
-          <w:bCs/>
-        </w:rPr>
-        <w:t>s</w:t>
-      </w:r>
-      <w:r>
-        <w:rPr>
-          <w:b/>
-          <w:bCs/>
-        </w:rPr>
-        <w:t xml:space="preserve"> Gera</w:t>
-      </w:r>
-      <w:r>
-        <w:rPr>
-          <w:b/>
-          <w:bCs/>
-        </w:rPr>
-        <w:t>is</w:t>
-      </w:r>
-    </w:p>
-    <w:p>
-      <w:pPr>
-        <w:pStyle w:val="Pargrafo"/>
-      </w:pPr>
-      <w:r>
-        <w:t xml:space="preserve">Pesquisar sobre </w:t>
-      </w:r>
-      <w:r>
-        <w:t xml:space="preserve">as etapas </w:t>
-      </w:r>
-      <w:r>
-        <w:t>de desenvolvimento de software, modelagem de software, além de também entender a estrutura, funcionamento e organização da metodologia ágil Scrum.</w:t>
-      </w:r>
-    </w:p>
-    <w:p/>
-    <w:p>
-      <w:pPr>
-        <w:rPr>
-          <w:b/>
-          <w:bCs/>
-        </w:rPr>
-      </w:pPr>
-      <w:r>
-        <w:rPr>
-          <w:b/>
-          <w:bCs/>
-        </w:rPr>
-        <w:t>Objetivos Específicos</w:t>
-      </w:r>
-    </w:p>
-    <w:p>
-      <w:pPr>
-        <w:pStyle w:val="Pargrafo"/>
-      </w:pPr>
-      <w:r>
-        <w:lastRenderedPageBreak/>
-        <w:t>Aplicar de forma prática todos os conhecimentos pesquisados, para modelar e estruturar um software que permita configurar e auxiliar projetos que adotam a metodologia ágil Scrum durante o seu ciclo de vida.</w:t>
-      </w:r>
-    </w:p>
-    <w:p/>
-    <w:p>
-      <w:pPr>
-        <w:rPr>
-          <w:b/>
-          <w:bCs/>
-        </w:rPr>
-      </w:pPr>
-      <w:r>
-        <w:rPr>
-          <w:b/>
-          <w:bCs/>
-        </w:rPr>
-        <w:t>Justificativa</w:t>
-      </w:r>
-    </w:p>
-    <w:p>
-      <w:pPr>
-        <w:pStyle w:val="Pargrafo"/>
-      </w:pPr>
-      <w:r>
-        <w:t>A proposta na presente pesquisa vai servir para aprofundar os conhecimentos pesquisados referentes a engenharia de software juntamente com a metodologia Scrum. Há ainda a aplicação prática desses conhecimentos, no qual será modelado um software capaz de auxiliar na gestão de projetos em Scrum, permitindo assim uma visão d</w:t>
-      </w:r>
-      <w:r>
-        <w:t>esses</w:t>
-      </w:r>
-      <w:r>
-        <w:t xml:space="preserve"> conceitos que vai além</w:t>
-      </w:r>
-      <w:r>
-        <w:t xml:space="preserve"> </w:t>
-      </w:r>
-      <w:r>
-        <w:t>do estudo da parte teórica.</w:t>
-      </w:r>
-      <w:r>
-        <w:br w:type="page"/>
-      </w:r>
-    </w:p>
-    <w:p>
-      <w:pPr>
-        <w:pStyle w:val="Ttulo1"/>
-      </w:pPr>
-      <w:bookmarkStart w:id="1" w:name="_Toc116767201"/>
+      </w:pPr>
+      <w:bookmarkStart w:id="0" w:name="_Toc116769123"/>
       <w:r>
         <w:lastRenderedPageBreak/>
         <w:t xml:space="preserve">1 </w:t>
       </w:r>
       <w:r>
+        <w:t>INTRODUÇÃO</w:t>
+      </w:r>
+      <w:bookmarkEnd w:id="0"/>
+    </w:p>
+    <w:p/>
+    <w:p>
+      <w:pPr>
+        <w:pStyle w:val="Pargrafo"/>
+        <w:rPr>
+          <w:shd w:val="clear" w:color="auto" w:fill="FFFFFF"/>
+        </w:rPr>
+      </w:pPr>
+      <w:r>
+        <w:rPr>
+          <w:shd w:val="clear" w:color="auto" w:fill="FFFFFF"/>
+        </w:rPr>
+        <w:t xml:space="preserve">O software </w:t>
+      </w:r>
+      <w:r>
+        <w:rPr>
+          <w:shd w:val="clear" w:color="auto" w:fill="FFFFFF"/>
+        </w:rPr>
+        <w:t>está presente em divers</w:t>
+      </w:r>
+      <w:r>
+        <w:rPr>
+          <w:shd w:val="clear" w:color="auto" w:fill="FFFFFF"/>
+        </w:rPr>
+        <w:t>as áreas</w:t>
+      </w:r>
+      <w:r>
+        <w:rPr>
+          <w:shd w:val="clear" w:color="auto" w:fill="FFFFFF"/>
+        </w:rPr>
+        <w:t>,</w:t>
+      </w:r>
+      <w:r>
+        <w:rPr>
+          <w:shd w:val="clear" w:color="auto" w:fill="FFFFFF"/>
+        </w:rPr>
+        <w:t xml:space="preserve"> e por esse motivo</w:t>
+      </w:r>
+      <w:r>
+        <w:rPr>
+          <w:shd w:val="clear" w:color="auto" w:fill="FFFFFF"/>
+        </w:rPr>
+        <w:t xml:space="preserve"> </w:t>
+      </w:r>
+      <w:r>
+        <w:rPr>
+          <w:shd w:val="clear" w:color="auto" w:fill="FFFFFF"/>
+        </w:rPr>
+        <w:t xml:space="preserve">sua existência </w:t>
+      </w:r>
+      <w:r>
+        <w:rPr>
+          <w:shd w:val="clear" w:color="auto" w:fill="FFFFFF"/>
+        </w:rPr>
+        <w:t xml:space="preserve">é de extrema </w:t>
+      </w:r>
+      <w:r>
+        <w:rPr>
+          <w:shd w:val="clear" w:color="auto" w:fill="FFFFFF"/>
+        </w:rPr>
+        <w:t>importância</w:t>
+      </w:r>
+      <w:r>
+        <w:rPr>
+          <w:shd w:val="clear" w:color="auto" w:fill="FFFFFF"/>
+        </w:rPr>
+        <w:t xml:space="preserve"> no mundo moderno</w:t>
+      </w:r>
+      <w:r>
+        <w:rPr>
+          <w:shd w:val="clear" w:color="auto" w:fill="FFFFFF"/>
+        </w:rPr>
+        <w:t xml:space="preserve">. </w:t>
+      </w:r>
+      <w:r>
+        <w:rPr>
+          <w:shd w:val="clear" w:color="auto" w:fill="FFFFFF"/>
+        </w:rPr>
+        <w:t>Grande parte de i</w:t>
+      </w:r>
+      <w:r>
+        <w:rPr>
+          <w:shd w:val="clear" w:color="auto" w:fill="FFFFFF"/>
+        </w:rPr>
+        <w:t xml:space="preserve">nfraestruturas, serviços, indústrias, </w:t>
+      </w:r>
+      <w:r>
+        <w:rPr>
+          <w:shd w:val="clear" w:color="auto" w:fill="FFFFFF"/>
+        </w:rPr>
+        <w:t xml:space="preserve">manufatura, </w:t>
+      </w:r>
+      <w:r>
+        <w:rPr>
+          <w:shd w:val="clear" w:color="auto" w:fill="FFFFFF"/>
+        </w:rPr>
+        <w:t>d</w:t>
+      </w:r>
+      <w:r>
+        <w:rPr>
+          <w:shd w:val="clear" w:color="auto" w:fill="FFFFFF"/>
+        </w:rPr>
+        <w:t xml:space="preserve">entre outras coisas, já funcionam de forma totalmente informatizada. </w:t>
+      </w:r>
+      <w:r>
+        <w:rPr>
+          <w:shd w:val="clear" w:color="auto" w:fill="FFFFFF"/>
+        </w:rPr>
+        <w:t>Devido a esse fator</w:t>
+      </w:r>
+      <w:r>
+        <w:rPr>
+          <w:shd w:val="clear" w:color="auto" w:fill="FFFFFF"/>
+        </w:rPr>
+        <w:t>,</w:t>
+      </w:r>
+      <w:r>
+        <w:rPr>
+          <w:shd w:val="clear" w:color="auto" w:fill="FFFFFF"/>
+        </w:rPr>
+        <w:t xml:space="preserve"> a engenharia de software se mostra fundamental </w:t>
+      </w:r>
+      <w:r>
+        <w:rPr>
+          <w:shd w:val="clear" w:color="auto" w:fill="FFFFFF"/>
+        </w:rPr>
+        <w:t xml:space="preserve">para o funcionamento </w:t>
+      </w:r>
+      <w:r>
+        <w:rPr>
+          <w:shd w:val="clear" w:color="auto" w:fill="FFFFFF"/>
+        </w:rPr>
+        <w:t xml:space="preserve">da sociedade </w:t>
+      </w:r>
+      <w:r>
+        <w:rPr>
+          <w:shd w:val="clear" w:color="auto" w:fill="FFFFFF"/>
+        </w:rPr>
+        <w:t>(Sommerville</w:t>
+      </w:r>
+      <w:r>
+        <w:rPr>
+          <w:shd w:val="clear" w:color="auto" w:fill="FFFFFF"/>
+        </w:rPr>
+        <w:t>, 201</w:t>
+      </w:r>
+      <w:r>
+        <w:rPr>
+          <w:shd w:val="clear" w:color="auto" w:fill="FFFFFF"/>
+        </w:rPr>
+        <w:t>1</w:t>
+      </w:r>
+      <w:r>
+        <w:rPr>
+          <w:shd w:val="clear" w:color="auto" w:fill="FFFFFF"/>
+        </w:rPr>
+        <w:t>)</w:t>
+      </w:r>
+      <w:r>
+        <w:rPr>
+          <w:shd w:val="clear" w:color="auto" w:fill="FFFFFF"/>
+        </w:rPr>
+        <w:t>.</w:t>
+      </w:r>
+    </w:p>
+    <w:p>
+      <w:pPr>
+        <w:pStyle w:val="Pargrafo"/>
+        <w:rPr>
+          <w:shd w:val="clear" w:color="auto" w:fill="FFFFFF"/>
+        </w:rPr>
+      </w:pPr>
+      <w:r>
+        <w:rPr>
+          <w:shd w:val="clear" w:color="auto" w:fill="FFFFFF"/>
+        </w:rPr>
+        <w:t>Há diversos tipos de sistemas de softwares</w:t>
+      </w:r>
+      <w:r>
+        <w:rPr>
+          <w:shd w:val="clear" w:color="auto" w:fill="FFFFFF"/>
+        </w:rPr>
+        <w:t>,</w:t>
+      </w:r>
+      <w:r>
+        <w:rPr>
+          <w:shd w:val="clear" w:color="auto" w:fill="FFFFFF"/>
+        </w:rPr>
+        <w:t xml:space="preserve"> e</w:t>
+      </w:r>
+      <w:r>
+        <w:rPr>
+          <w:shd w:val="clear" w:color="auto" w:fill="FFFFFF"/>
+        </w:rPr>
+        <w:t xml:space="preserve"> cada um </w:t>
+      </w:r>
+      <w:r>
+        <w:rPr>
+          <w:shd w:val="clear" w:color="auto" w:fill="FFFFFF"/>
+        </w:rPr>
+        <w:t xml:space="preserve">possui a sua própria </w:t>
+      </w:r>
+      <w:r>
+        <w:rPr>
+          <w:shd w:val="clear" w:color="auto" w:fill="FFFFFF"/>
+        </w:rPr>
+        <w:t>particularidade. Por esse motivo, apesar</w:t>
+      </w:r>
+      <w:r>
+        <w:rPr>
+          <w:shd w:val="clear" w:color="auto" w:fill="FFFFFF"/>
+        </w:rPr>
+        <w:t xml:space="preserve"> dessas aplicações precisarem de engenharia de software,</w:t>
+      </w:r>
+      <w:r>
+        <w:rPr>
+          <w:shd w:val="clear" w:color="auto" w:fill="FFFFFF"/>
+        </w:rPr>
+        <w:t xml:space="preserve"> não existe</w:t>
+      </w:r>
+      <w:r>
+        <w:rPr>
+          <w:shd w:val="clear" w:color="auto" w:fill="FFFFFF"/>
+        </w:rPr>
+        <w:t>m</w:t>
+      </w:r>
+      <w:r>
+        <w:rPr>
+          <w:shd w:val="clear" w:color="auto" w:fill="FFFFFF"/>
+        </w:rPr>
+        <w:t xml:space="preserve"> métodos ou técnicas universais</w:t>
+      </w:r>
+      <w:r>
+        <w:rPr>
+          <w:shd w:val="clear" w:color="auto" w:fill="FFFFFF"/>
+        </w:rPr>
+        <w:t xml:space="preserve"> a serem </w:t>
+      </w:r>
+      <w:r>
+        <w:rPr>
+          <w:shd w:val="clear" w:color="auto" w:fill="FFFFFF"/>
+        </w:rPr>
+        <w:t>utilizadas</w:t>
+      </w:r>
+      <w:r>
+        <w:rPr>
+          <w:shd w:val="clear" w:color="auto" w:fill="FFFFFF"/>
+        </w:rPr>
+        <w:t xml:space="preserve">. </w:t>
+      </w:r>
+      <w:r>
+        <w:rPr>
+          <w:shd w:val="clear" w:color="auto" w:fill="FFFFFF"/>
+        </w:rPr>
+        <w:t xml:space="preserve">Portanto, é necessário observar a necessidade de </w:t>
+      </w:r>
+      <w:r>
+        <w:rPr>
+          <w:shd w:val="clear" w:color="auto" w:fill="FFFFFF"/>
+        </w:rPr>
+        <w:t>c</w:t>
+      </w:r>
+      <w:r>
+        <w:rPr>
+          <w:shd w:val="clear" w:color="auto" w:fill="FFFFFF"/>
+        </w:rPr>
+        <w:t>ada sistema</w:t>
+      </w:r>
+      <w:r>
+        <w:rPr>
+          <w:shd w:val="clear" w:color="auto" w:fill="FFFFFF"/>
+        </w:rPr>
+        <w:t xml:space="preserve"> </w:t>
+      </w:r>
+      <w:r>
+        <w:rPr>
+          <w:shd w:val="clear" w:color="auto" w:fill="FFFFFF"/>
+        </w:rPr>
+        <w:t xml:space="preserve">para abordá-lo de forma adequada </w:t>
+      </w:r>
+      <w:r>
+        <w:rPr>
+          <w:shd w:val="clear" w:color="auto" w:fill="FFFFFF"/>
+        </w:rPr>
+        <w:t>(Id., 201</w:t>
+      </w:r>
+      <w:r>
+        <w:rPr>
+          <w:shd w:val="clear" w:color="auto" w:fill="FFFFFF"/>
+        </w:rPr>
+        <w:t>1</w:t>
+      </w:r>
+      <w:r>
+        <w:rPr>
+          <w:shd w:val="clear" w:color="auto" w:fill="FFFFFF"/>
+        </w:rPr>
+        <w:t>).</w:t>
+      </w:r>
+    </w:p>
+    <w:p>
+      <w:pPr>
+        <w:pStyle w:val="Pargrafo"/>
+      </w:pPr>
+      <w:r>
+        <w:rPr>
+          <w:shd w:val="clear" w:color="auto" w:fill="FFFFFF"/>
+        </w:rPr>
+        <w:t>É importante ressaltar</w:t>
+      </w:r>
+      <w:r>
+        <w:rPr>
+          <w:shd w:val="clear" w:color="auto" w:fill="FFFFFF"/>
+        </w:rPr>
+        <w:t xml:space="preserve"> que a engenharia de software engloba diversos processos, não se limitando somente a</w:t>
+      </w:r>
+      <w:r>
+        <w:rPr>
+          <w:shd w:val="clear" w:color="auto" w:fill="FFFFFF"/>
+        </w:rPr>
+        <w:t xml:space="preserve"> desenvolver</w:t>
+      </w:r>
+      <w:r>
+        <w:rPr>
+          <w:shd w:val="clear" w:color="auto" w:fill="FFFFFF"/>
+        </w:rPr>
+        <w:t xml:space="preserve"> um simples programa de computador. Segundo Sommerville (201</w:t>
+      </w:r>
+      <w:r>
+        <w:rPr>
+          <w:shd w:val="clear" w:color="auto" w:fill="FFFFFF"/>
+        </w:rPr>
+        <w:t>1</w:t>
+      </w:r>
+      <w:r>
+        <w:rPr>
+          <w:shd w:val="clear" w:color="auto" w:fill="FFFFFF"/>
+        </w:rPr>
+        <w:t>, p. 3) “</w:t>
+      </w:r>
+      <w:r>
+        <w:rPr>
+          <w:shd w:val="clear" w:color="auto" w:fill="FFFFFF"/>
+        </w:rPr>
+        <w:t xml:space="preserve">[...] </w:t>
+      </w:r>
+      <w:r>
+        <w:t>quando falamos de engenharia de software, não se trata apenas do programa em si, mas de toda a documentação associada e dados de configurações necessários para fazer esse programa operar corretamente.”</w:t>
+      </w:r>
+      <w:r>
+        <w:t>.</w:t>
+      </w:r>
+    </w:p>
+    <w:p>
+      <w:pPr>
+        <w:pStyle w:val="Pargrafo"/>
+        <w:rPr>
+          <w:shd w:val="clear" w:color="auto" w:fill="FFFFFF"/>
+        </w:rPr>
+      </w:pPr>
+      <w:r>
+        <w:t>Tendo em vista esses conceitos e a importância da engenharia de software</w:t>
+      </w:r>
+      <w:r>
+        <w:t>, ao desenvolver um sistema que consiga auxiliar na gestão de projetos em Scrum, ou qualquer outro sistema, é necessário levar em</w:t>
+      </w:r>
+      <w:r>
+        <w:t xml:space="preserve"> conta toda a estrutura e modelagem necessária para que ele consiga funcionar de maneira correta e </w:t>
+      </w:r>
+      <w:r>
+        <w:t>consiga atender</w:t>
+      </w:r>
+      <w:r>
+        <w:t xml:space="preserve"> todas as expectativas.</w:t>
+      </w:r>
+    </w:p>
+    <w:p>
+      <w:pPr>
+        <w:rPr>
+          <w:shd w:val="clear" w:color="auto" w:fill="FFFFFF"/>
+        </w:rPr>
+      </w:pPr>
+    </w:p>
+    <w:p>
+      <w:pPr>
+        <w:pStyle w:val="Ttulo2"/>
+      </w:pPr>
+      <w:bookmarkStart w:id="1" w:name="_Toc116769124"/>
+      <w:r>
+        <w:t xml:space="preserve">1.1 </w:t>
+      </w:r>
+      <w:r>
+        <w:t>Objetivo Gera</w:t>
+      </w:r>
+      <w:bookmarkEnd w:id="1"/>
+      <w:r>
+        <w:t>l</w:t>
+      </w:r>
+    </w:p>
+    <w:p>
+      <w:pPr>
+        <w:pStyle w:val="Pargrafo"/>
+      </w:pPr>
+      <w:r>
+        <w:t>Aplicar de forma prática todos os conhecimentos pesquisados, para modelar e estruturar um software que permita configurar e auxiliar projetos que adotam a metodologia ágil Scrum.</w:t>
+      </w:r>
+    </w:p>
+    <w:p/>
+    <w:p>
+      <w:pPr>
+        <w:pStyle w:val="Ttulo2"/>
+      </w:pPr>
+      <w:bookmarkStart w:id="2" w:name="_Toc116769125"/>
+      <w:r>
+        <w:t xml:space="preserve">1.2 </w:t>
+      </w:r>
+      <w:r>
+        <w:t>Objetivos Específicos</w:t>
+      </w:r>
+      <w:bookmarkEnd w:id="2"/>
+    </w:p>
+    <w:p>
+      <w:pPr>
+        <w:pStyle w:val="Pargrafo"/>
+      </w:pPr>
+      <w:r>
+        <w:t xml:space="preserve">Para que o software seja modelado e estruturado de forma correta, é necessário entender </w:t>
+      </w:r>
+      <w:r>
+        <w:t>os conceitos da engenharia de software</w:t>
+      </w:r>
+      <w:r>
+        <w:t xml:space="preserve">, bem como </w:t>
+      </w:r>
+      <w:r>
+        <w:lastRenderedPageBreak/>
+        <w:t>entender como a metodologia ágil Scrum funciona. Assim, foi levantado os seguintes objetivos específicos:</w:t>
+      </w:r>
+    </w:p>
+    <w:p>
+      <w:pPr>
+        <w:pStyle w:val="Pargrafo"/>
+        <w:numPr>
+          <w:ilvl w:val="0"/>
+          <w:numId w:val="10"/>
+        </w:numPr>
+        <w:ind w:left="709" w:hanging="425"/>
+      </w:pPr>
+      <w:r>
+        <w:t>Estudar sobre a engenharia de software;</w:t>
+      </w:r>
+    </w:p>
+    <w:p>
+      <w:pPr>
+        <w:pStyle w:val="Pargrafo"/>
+        <w:numPr>
+          <w:ilvl w:val="0"/>
+          <w:numId w:val="10"/>
+        </w:numPr>
+        <w:ind w:left="709" w:hanging="425"/>
+      </w:pPr>
+      <w:r>
+        <w:t>Estudar sobre a modelagem de software;</w:t>
+      </w:r>
+    </w:p>
+    <w:p>
+      <w:pPr>
+        <w:pStyle w:val="Pargrafo"/>
+        <w:numPr>
+          <w:ilvl w:val="0"/>
+          <w:numId w:val="10"/>
+        </w:numPr>
+        <w:ind w:left="709" w:hanging="425"/>
+      </w:pPr>
+      <w:r>
+        <w:t>Estudar sobre a metodologia ágil Scrum;</w:t>
+      </w:r>
+    </w:p>
+    <w:p>
+      <w:pPr>
+        <w:pStyle w:val="Pargrafo"/>
+        <w:numPr>
+          <w:ilvl w:val="0"/>
+          <w:numId w:val="10"/>
+        </w:numPr>
+        <w:ind w:left="709" w:hanging="425"/>
+      </w:pPr>
+      <w:r>
+        <w:t>Modelar um software que permita auxiliar na gestão de projetos em Scrum.</w:t>
+      </w:r>
+    </w:p>
+    <w:p>
+      <w:pPr>
+        <w:pStyle w:val="Pargrafo"/>
+      </w:pPr>
+    </w:p>
+    <w:p>
+      <w:pPr>
+        <w:pStyle w:val="Ttulo2"/>
+      </w:pPr>
+      <w:bookmarkStart w:id="3" w:name="_Toc116769126"/>
+      <w:r>
+        <w:t xml:space="preserve">1.3 </w:t>
+      </w:r>
+      <w:r>
+        <w:t>Justificativa</w:t>
+      </w:r>
+      <w:bookmarkEnd w:id="3"/>
+    </w:p>
+    <w:p>
+      <w:pPr>
+        <w:pStyle w:val="Pargrafo"/>
+      </w:pPr>
+      <w:r>
+        <w:t>A proposta na presente pesquisa vai servir para aprofundar os conhecimentos pesquisados referentes a engenharia de software juntamente com a metodologia Scrum. Há ainda a aplicação prática desses conhecimentos, no qual será modelado um software capaz de auxiliar na gestão de projetos em Scrum, permitindo assim uma visão d</w:t>
+      </w:r>
+      <w:r>
+        <w:t>esses</w:t>
+      </w:r>
+      <w:r>
+        <w:t xml:space="preserve"> conceitos que vai além</w:t>
+      </w:r>
+      <w:r>
+        <w:t xml:space="preserve"> </w:t>
+      </w:r>
+      <w:r>
+        <w:t>do estudo da parte teórica.</w:t>
+      </w:r>
+      <w:r>
+        <w:br w:type="page"/>
+      </w:r>
+    </w:p>
+    <w:p>
+      <w:pPr>
+        <w:pStyle w:val="Ttulo1"/>
+      </w:pPr>
+      <w:bookmarkStart w:id="4" w:name="_Toc116769127"/>
+      <w:r>
+        <w:lastRenderedPageBreak/>
+        <w:t>2</w:t>
+      </w:r>
+      <w:r>
+        <w:t xml:space="preserve"> </w:t>
+      </w:r>
+      <w:r>
         <w:t>ENGENHARIA DE SOFTWARE</w:t>
       </w:r>
-      <w:bookmarkEnd w:id="1"/>
+      <w:bookmarkEnd w:id="4"/>
     </w:p>
     <w:p/>
     <w:p>
@@ -4830,14 +5128,17 @@
       <w:pPr>
         <w:pStyle w:val="Ttulo2"/>
       </w:pPr>
-      <w:bookmarkStart w:id="2" w:name="_Toc116767202"/>
-      <w:r>
-        <w:t xml:space="preserve">1.1 </w:t>
+      <w:bookmarkStart w:id="5" w:name="_Toc116769128"/>
+      <w:r>
+        <w:t>2</w:t>
+      </w:r>
+      <w:r>
+        <w:t xml:space="preserve">.1 </w:t>
       </w:r>
       <w:r>
         <w:t>Definição</w:t>
       </w:r>
-      <w:bookmarkEnd w:id="2"/>
+      <w:bookmarkEnd w:id="5"/>
     </w:p>
     <w:p>
       <w:pPr>
@@ -4945,15 +5246,18 @@
       <w:pPr>
         <w:pStyle w:val="Ttulo2"/>
       </w:pPr>
-      <w:bookmarkStart w:id="3" w:name="_Toc116767203"/>
+      <w:bookmarkStart w:id="6" w:name="_Toc116769129"/>
       <w:r>
         <w:lastRenderedPageBreak/>
-        <w:t>1.2 Ciclo de vida</w:t>
+        <w:t>2</w:t>
+      </w:r>
+      <w:r>
+        <w:t>.2 Ciclo de vida</w:t>
       </w:r>
       <w:r>
         <w:t xml:space="preserve"> do software</w:t>
       </w:r>
-      <w:bookmarkEnd w:id="3"/>
+      <w:bookmarkEnd w:id="6"/>
     </w:p>
     <w:p>
       <w:pPr>
@@ -5061,14 +5365,17 @@
       <w:pPr>
         <w:pStyle w:val="Ttulo3"/>
       </w:pPr>
-      <w:bookmarkStart w:id="4" w:name="_Toc116767204"/>
-      <w:r>
-        <w:t xml:space="preserve">1.2.1 </w:t>
+      <w:bookmarkStart w:id="7" w:name="_Toc116769130"/>
+      <w:r>
+        <w:t>2</w:t>
+      </w:r>
+      <w:r>
+        <w:t xml:space="preserve">.2.1 </w:t>
       </w:r>
       <w:r>
         <w:t>Modelo cascata</w:t>
       </w:r>
-      <w:bookmarkEnd w:id="4"/>
+      <w:bookmarkEnd w:id="7"/>
     </w:p>
     <w:p>
       <w:pPr>
@@ -5417,14 +5724,17 @@
       <w:pPr>
         <w:pStyle w:val="Ttulo3"/>
       </w:pPr>
-      <w:bookmarkStart w:id="5" w:name="_Toc116767205"/>
-      <w:r>
-        <w:t xml:space="preserve">1.2.2 </w:t>
+      <w:bookmarkStart w:id="8" w:name="_Toc116769131"/>
+      <w:r>
+        <w:t>2</w:t>
+      </w:r>
+      <w:r>
+        <w:t xml:space="preserve">.2.2 </w:t>
       </w:r>
       <w:r>
         <w:t>Modelo de prototipagem rápida</w:t>
       </w:r>
-      <w:bookmarkEnd w:id="5"/>
+      <w:bookmarkEnd w:id="8"/>
     </w:p>
     <w:p>
       <w:pPr>
@@ -5636,14 +5946,17 @@
       <w:pPr>
         <w:pStyle w:val="Ttulo3"/>
       </w:pPr>
-      <w:bookmarkStart w:id="6" w:name="_Toc116767206"/>
-      <w:r>
-        <w:t xml:space="preserve">1.2.3 </w:t>
+      <w:bookmarkStart w:id="9" w:name="_Toc116769132"/>
+      <w:r>
+        <w:t>2</w:t>
+      </w:r>
+      <w:r>
+        <w:t xml:space="preserve">.2.3 </w:t>
       </w:r>
       <w:r>
         <w:t>Modelo espiral</w:t>
       </w:r>
-      <w:bookmarkEnd w:id="6"/>
+      <w:bookmarkEnd w:id="9"/>
     </w:p>
     <w:p>
       <w:pPr>
@@ -6058,9 +6371,12 @@
       <w:pPr>
         <w:pStyle w:val="Ttulo2"/>
       </w:pPr>
-      <w:bookmarkStart w:id="7" w:name="_Toc116767207"/>
-      <w:r>
-        <w:t xml:space="preserve">1.3 </w:t>
+      <w:bookmarkStart w:id="10" w:name="_Toc116769133"/>
+      <w:r>
+        <w:t>2</w:t>
+      </w:r>
+      <w:r>
+        <w:t xml:space="preserve">.3 </w:t>
       </w:r>
       <w:r>
         <w:t xml:space="preserve">Requisitos </w:t>
@@ -6068,7 +6384,7 @@
       <w:r>
         <w:t>de sistema</w:t>
       </w:r>
-      <w:bookmarkEnd w:id="7"/>
+      <w:bookmarkEnd w:id="10"/>
     </w:p>
     <w:p>
       <w:pPr>
@@ -6105,14 +6421,17 @@
       <w:pPr>
         <w:pStyle w:val="Ttulo3"/>
       </w:pPr>
-      <w:bookmarkStart w:id="8" w:name="_Toc116767208"/>
-      <w:r>
-        <w:t xml:space="preserve">1.3.1 </w:t>
+      <w:bookmarkStart w:id="11" w:name="_Toc116769134"/>
+      <w:r>
+        <w:t>2</w:t>
+      </w:r>
+      <w:r>
+        <w:t xml:space="preserve">.3.1 </w:t>
       </w:r>
       <w:r>
         <w:t>Requisitos funcionais</w:t>
       </w:r>
-      <w:bookmarkEnd w:id="8"/>
+      <w:bookmarkEnd w:id="11"/>
     </w:p>
     <w:p>
       <w:pPr>
@@ -6438,14 +6757,17 @@
       <w:pPr>
         <w:pStyle w:val="Ttulo3"/>
       </w:pPr>
-      <w:bookmarkStart w:id="9" w:name="_Toc116767209"/>
-      <w:r>
-        <w:t xml:space="preserve">1.3.2 </w:t>
+      <w:bookmarkStart w:id="12" w:name="_Toc116769135"/>
+      <w:r>
+        <w:t>2</w:t>
+      </w:r>
+      <w:r>
+        <w:t xml:space="preserve">.3.2 </w:t>
       </w:r>
       <w:r>
         <w:t>Requisitos não funcionais</w:t>
       </w:r>
-      <w:bookmarkEnd w:id="9"/>
+      <w:bookmarkEnd w:id="12"/>
     </w:p>
     <w:p>
       <w:pPr>
@@ -7046,14 +7368,17 @@
       <w:pPr>
         <w:pStyle w:val="Ttulo2"/>
       </w:pPr>
-      <w:bookmarkStart w:id="10" w:name="_Toc116767210"/>
-      <w:r>
-        <w:t>1.4 Modelagem de software</w:t>
+      <w:bookmarkStart w:id="13" w:name="_Toc116769136"/>
+      <w:r>
+        <w:t>2</w:t>
+      </w:r>
+      <w:r>
+        <w:t>.4 Modelagem de software</w:t>
       </w:r>
       <w:r>
         <w:t xml:space="preserve"> com RUP</w:t>
       </w:r>
-      <w:bookmarkEnd w:id="10"/>
+      <w:bookmarkEnd w:id="13"/>
     </w:p>
     <w:p>
       <w:pPr>
@@ -7803,14 +8128,17 @@
       <w:pPr>
         <w:pStyle w:val="Ttulo2"/>
       </w:pPr>
-      <w:bookmarkStart w:id="11" w:name="_Toc116767211"/>
-      <w:r>
-        <w:t>1.</w:t>
+      <w:bookmarkStart w:id="14" w:name="_Toc116769137"/>
+      <w:r>
+        <w:t>2</w:t>
+      </w:r>
+      <w:r>
+        <w:t>.</w:t>
       </w:r>
       <w:r>
         <w:t>5 UML</w:t>
       </w:r>
-      <w:bookmarkEnd w:id="11"/>
+      <w:bookmarkEnd w:id="14"/>
     </w:p>
     <w:p>
       <w:pPr>
@@ -7952,11 +8280,14 @@
       <w:pPr>
         <w:pStyle w:val="Ttulo3"/>
       </w:pPr>
-      <w:bookmarkStart w:id="12" w:name="_Toc116767212"/>
-      <w:r>
-        <w:t>1.5.1 Caso de uso</w:t>
-      </w:r>
-      <w:bookmarkEnd w:id="12"/>
+      <w:bookmarkStart w:id="15" w:name="_Toc116769138"/>
+      <w:r>
+        <w:t>2</w:t>
+      </w:r>
+      <w:r>
+        <w:t>.5.1 Caso de uso</w:t>
+      </w:r>
+      <w:bookmarkEnd w:id="15"/>
     </w:p>
     <w:p>
       <w:pPr>
@@ -8167,11 +8498,14 @@
       <w:pPr>
         <w:pStyle w:val="Ttulo3"/>
       </w:pPr>
-      <w:bookmarkStart w:id="13" w:name="_Toc116767213"/>
-      <w:r>
-        <w:t>1.5.2 Diagrama de sequência</w:t>
-      </w:r>
-      <w:bookmarkEnd w:id="13"/>
+      <w:bookmarkStart w:id="16" w:name="_Toc116769139"/>
+      <w:r>
+        <w:t>2</w:t>
+      </w:r>
+      <w:r>
+        <w:t>.5.2 Diagrama de sequência</w:t>
+      </w:r>
+      <w:bookmarkEnd w:id="16"/>
     </w:p>
     <w:p>
       <w:pPr>
@@ -8341,15 +8675,18 @@
       <w:pPr>
         <w:pStyle w:val="Ttulo3"/>
       </w:pPr>
-      <w:bookmarkStart w:id="14" w:name="_Toc116767214"/>
+      <w:bookmarkStart w:id="17" w:name="_Toc116769140"/>
       <w:r>
         <w:lastRenderedPageBreak/>
-        <w:t>1.5.3 Diagrama de classe</w:t>
+        <w:t>2</w:t>
+      </w:r>
+      <w:r>
+        <w:t>.5.3 Diagrama de classe</w:t>
       </w:r>
       <w:r>
         <w:t>s</w:t>
       </w:r>
-      <w:bookmarkEnd w:id="14"/>
+      <w:bookmarkEnd w:id="17"/>
     </w:p>
     <w:p>
       <w:pPr>
@@ -8550,14 +8887,17 @@
       <w:pPr>
         <w:pStyle w:val="Ttulo3"/>
       </w:pPr>
-      <w:bookmarkStart w:id="15" w:name="_Toc116767215"/>
-      <w:r>
-        <w:t xml:space="preserve">1.5.4 Diagrama de </w:t>
+      <w:bookmarkStart w:id="18" w:name="_Toc116769141"/>
+      <w:r>
+        <w:t>2</w:t>
+      </w:r>
+      <w:r>
+        <w:t xml:space="preserve">.5.4 Diagrama de </w:t>
       </w:r>
       <w:r>
         <w:t>estados</w:t>
       </w:r>
-      <w:bookmarkEnd w:id="15"/>
+      <w:bookmarkEnd w:id="18"/>
     </w:p>
     <w:p>
       <w:pPr>
@@ -8743,11 +9083,20 @@
       <w:pPr>
         <w:pStyle w:val="Ttulo3"/>
       </w:pPr>
-      <w:bookmarkStart w:id="16" w:name="_Toc116767216"/>
-      <w:r>
-        <w:t>1.5.4 Diagrama de atividades</w:t>
-      </w:r>
-      <w:bookmarkEnd w:id="16"/>
+      <w:bookmarkStart w:id="19" w:name="_Toc116769142"/>
+      <w:r>
+        <w:t>2</w:t>
+      </w:r>
+      <w:r>
+        <w:t>.5.</w:t>
+      </w:r>
+      <w:r>
+        <w:t>5</w:t>
+      </w:r>
+      <w:r>
+        <w:t xml:space="preserve"> Diagrama de atividades</w:t>
+      </w:r>
+      <w:bookmarkEnd w:id="19"/>
     </w:p>
     <w:p>
       <w:pPr>
@@ -8905,12 +9254,15 @@
       <w:pPr>
         <w:pStyle w:val="Ttulo1"/>
       </w:pPr>
-      <w:bookmarkStart w:id="17" w:name="_Toc116767217"/>
+      <w:bookmarkStart w:id="20" w:name="_Toc116769143"/>
       <w:r>
         <w:lastRenderedPageBreak/>
-        <w:t>2 METODOLOGIA SCRUM</w:t>
-      </w:r>
-      <w:bookmarkEnd w:id="17"/>
+        <w:t>3</w:t>
+      </w:r>
+      <w:r>
+        <w:t xml:space="preserve"> METODOLOGIA SCRUM</w:t>
+      </w:r>
+      <w:bookmarkEnd w:id="20"/>
     </w:p>
     <w:p/>
     <w:p>
@@ -8969,11 +9321,14 @@
       <w:pPr>
         <w:pStyle w:val="Ttulo2"/>
       </w:pPr>
-      <w:bookmarkStart w:id="18" w:name="_Toc116767218"/>
-      <w:r>
-        <w:t>2.1 Definição</w:t>
-      </w:r>
-      <w:bookmarkEnd w:id="18"/>
+      <w:bookmarkStart w:id="21" w:name="_Toc116769144"/>
+      <w:r>
+        <w:t>3</w:t>
+      </w:r>
+      <w:r>
+        <w:t>.1 Definição</w:t>
+      </w:r>
+      <w:bookmarkEnd w:id="21"/>
     </w:p>
     <w:p>
       <w:pPr>
@@ -9271,14 +9626,17 @@
       <w:pPr>
         <w:pStyle w:val="Ttulo2"/>
       </w:pPr>
-      <w:bookmarkStart w:id="19" w:name="_Toc116767219"/>
-      <w:r>
-        <w:t xml:space="preserve">2.2 </w:t>
+      <w:bookmarkStart w:id="22" w:name="_Toc116769145"/>
+      <w:r>
+        <w:t>3</w:t>
+      </w:r>
+      <w:r>
+        <w:t xml:space="preserve">.2 </w:t>
       </w:r>
       <w:r>
         <w:t>Papéis dos integrantes</w:t>
       </w:r>
-      <w:bookmarkEnd w:id="19"/>
+      <w:bookmarkEnd w:id="22"/>
     </w:p>
     <w:p>
       <w:pPr>
@@ -9315,11 +9673,14 @@
       <w:pPr>
         <w:pStyle w:val="Ttulo3"/>
       </w:pPr>
-      <w:bookmarkStart w:id="20" w:name="_Toc116767220"/>
-      <w:r>
-        <w:t>2.2.1 Scrum Master</w:t>
-      </w:r>
-      <w:bookmarkEnd w:id="20"/>
+      <w:bookmarkStart w:id="23" w:name="_Toc116769146"/>
+      <w:r>
+        <w:t>3</w:t>
+      </w:r>
+      <w:r>
+        <w:t>.2.1 Scrum Master</w:t>
+      </w:r>
+      <w:bookmarkEnd w:id="23"/>
     </w:p>
     <w:p>
       <w:pPr>
@@ -9450,11 +9811,14 @@
       <w:pPr>
         <w:pStyle w:val="Ttulo3"/>
       </w:pPr>
-      <w:bookmarkStart w:id="21" w:name="_Toc116767221"/>
-      <w:r>
-        <w:t>2.2.2 Product Owner</w:t>
-      </w:r>
-      <w:bookmarkEnd w:id="21"/>
+      <w:bookmarkStart w:id="24" w:name="_Toc116769147"/>
+      <w:r>
+        <w:t>3</w:t>
+      </w:r>
+      <w:r>
+        <w:t>.2.2 Product Owner</w:t>
+      </w:r>
+      <w:bookmarkEnd w:id="24"/>
       <w:r>
         <w:t xml:space="preserve"> </w:t>
       </w:r>
@@ -9540,11 +9904,9 @@
         <w:lastRenderedPageBreak/>
         <w:t xml:space="preserve">É de suma importância que o Product Owner tenha conhecimento em relação ao setor que o projeto está atuando para conseguir levantar as necessidades dos clientes de forma efetiva para a equipe. O Product Owner deve ter um entendimento suficiente para saber o </w:t>
       </w:r>
-      <w:proofErr w:type="spellStart"/>
-      <w:r>
-        <w:t>quê</w:t>
-      </w:r>
-      <w:proofErr w:type="spellEnd"/>
+      <w:r>
+        <w:t>que</w:t>
+      </w:r>
       <w:r>
         <w:t xml:space="preserve"> deve ser feito de forma que agregue um valor significativo e verdadeiro (Sutherland, 2014).</w:t>
       </w:r>
@@ -9634,14 +9996,17 @@
       <w:pPr>
         <w:pStyle w:val="Ttulo3"/>
       </w:pPr>
-      <w:bookmarkStart w:id="22" w:name="_Toc116767222"/>
-      <w:r>
-        <w:t xml:space="preserve">2.2.3 Time </w:t>
+      <w:bookmarkStart w:id="25" w:name="_Toc116769148"/>
+      <w:r>
+        <w:t>3</w:t>
+      </w:r>
+      <w:r>
+        <w:t xml:space="preserve">.2.3 Time </w:t>
       </w:r>
       <w:r>
         <w:t>de trabalho</w:t>
       </w:r>
-      <w:bookmarkEnd w:id="22"/>
+      <w:bookmarkEnd w:id="25"/>
     </w:p>
     <w:p>
       <w:pPr>
@@ -9742,9 +10107,12 @@
       <w:pPr>
         <w:pStyle w:val="Ttulo2"/>
       </w:pPr>
-      <w:bookmarkStart w:id="23" w:name="_Toc116767223"/>
-      <w:r>
-        <w:t xml:space="preserve">2.3 </w:t>
+      <w:bookmarkStart w:id="26" w:name="_Toc116769149"/>
+      <w:r>
+        <w:t>3</w:t>
+      </w:r>
+      <w:r>
+        <w:t xml:space="preserve">.3 </w:t>
       </w:r>
       <w:r>
         <w:t>Eventos</w:t>
@@ -9752,7 +10120,7 @@
       <w:r>
         <w:t xml:space="preserve"> do Scrum</w:t>
       </w:r>
-      <w:bookmarkEnd w:id="23"/>
+      <w:bookmarkEnd w:id="26"/>
       <w:r>
         <w:t xml:space="preserve"> </w:t>
       </w:r>
@@ -9789,11 +10157,14 @@
       <w:pPr>
         <w:pStyle w:val="Ttulo3"/>
       </w:pPr>
-      <w:bookmarkStart w:id="24" w:name="_Toc116767224"/>
-      <w:r>
-        <w:t>2.3.1 Sprint</w:t>
-      </w:r>
-      <w:bookmarkEnd w:id="24"/>
+      <w:bookmarkStart w:id="27" w:name="_Toc116769150"/>
+      <w:r>
+        <w:t>3</w:t>
+      </w:r>
+      <w:r>
+        <w:t>.3.1 Sprint</w:t>
+      </w:r>
+      <w:bookmarkEnd w:id="27"/>
     </w:p>
     <w:p>
       <w:pPr>
@@ -9855,11 +10226,14 @@
       <w:pPr>
         <w:pStyle w:val="Ttulo3"/>
       </w:pPr>
-      <w:bookmarkStart w:id="25" w:name="_Toc116767225"/>
-      <w:r>
-        <w:t>2.3.2 Sprint Planning</w:t>
-      </w:r>
-      <w:bookmarkEnd w:id="25"/>
+      <w:bookmarkStart w:id="28" w:name="_Toc116769151"/>
+      <w:r>
+        <w:t>3</w:t>
+      </w:r>
+      <w:r>
+        <w:t>.3.2 Sprint Planning</w:t>
+      </w:r>
+      <w:bookmarkEnd w:id="28"/>
     </w:p>
     <w:p>
       <w:pPr>
@@ -9912,11 +10286,14 @@
       <w:pPr>
         <w:pStyle w:val="Ttulo3"/>
       </w:pPr>
-      <w:bookmarkStart w:id="26" w:name="_Toc116767226"/>
-      <w:r>
-        <w:t>2.3.3 Reuniões diárias</w:t>
-      </w:r>
-      <w:bookmarkEnd w:id="26"/>
+      <w:bookmarkStart w:id="29" w:name="_Toc116769152"/>
+      <w:r>
+        <w:t>3</w:t>
+      </w:r>
+      <w:r>
+        <w:t>.3.3 Reuniões diárias</w:t>
+      </w:r>
+      <w:bookmarkEnd w:id="29"/>
     </w:p>
     <w:p>
       <w:pPr>
@@ -10007,11 +10384,14 @@
       <w:pPr>
         <w:pStyle w:val="Ttulo3"/>
       </w:pPr>
-      <w:bookmarkStart w:id="27" w:name="_Toc116767227"/>
-      <w:r>
-        <w:t>2.3.4 Sprint Review</w:t>
-      </w:r>
-      <w:bookmarkEnd w:id="27"/>
+      <w:bookmarkStart w:id="30" w:name="_Toc116769153"/>
+      <w:r>
+        <w:t>3</w:t>
+      </w:r>
+      <w:r>
+        <w:t>.3.4 Sprint Review</w:t>
+      </w:r>
+      <w:bookmarkEnd w:id="30"/>
     </w:p>
     <w:p>
       <w:pPr>
@@ -10062,11 +10442,14 @@
       <w:pPr>
         <w:pStyle w:val="Ttulo2"/>
       </w:pPr>
-      <w:bookmarkStart w:id="28" w:name="_Toc116767228"/>
-      <w:r>
-        <w:t>2.4 Artefatos do Scrum</w:t>
-      </w:r>
-      <w:bookmarkEnd w:id="28"/>
+      <w:bookmarkStart w:id="31" w:name="_Toc116769154"/>
+      <w:r>
+        <w:t>3</w:t>
+      </w:r>
+      <w:r>
+        <w:t>.4 Artefatos do Scrum</w:t>
+      </w:r>
+      <w:bookmarkEnd w:id="31"/>
     </w:p>
     <w:p>
       <w:pPr>
@@ -10098,11 +10481,14 @@
       <w:pPr>
         <w:pStyle w:val="Ttulo3"/>
       </w:pPr>
-      <w:bookmarkStart w:id="29" w:name="_Toc116767229"/>
-      <w:r>
-        <w:t>2.4.1 Product Backlog</w:t>
-      </w:r>
-      <w:bookmarkEnd w:id="29"/>
+      <w:bookmarkStart w:id="32" w:name="_Toc116769155"/>
+      <w:r>
+        <w:t>3</w:t>
+      </w:r>
+      <w:r>
+        <w:t>.4.1 Product Backlog</w:t>
+      </w:r>
+      <w:bookmarkEnd w:id="32"/>
     </w:p>
     <w:p>
       <w:pPr>
@@ -10227,11 +10613,14 @@
       <w:pPr>
         <w:pStyle w:val="Ttulo3"/>
       </w:pPr>
-      <w:bookmarkStart w:id="30" w:name="_Toc116767230"/>
-      <w:r>
-        <w:t>2.4.2 Sprint Backlog</w:t>
-      </w:r>
-      <w:bookmarkEnd w:id="30"/>
+      <w:bookmarkStart w:id="33" w:name="_Toc116769156"/>
+      <w:r>
+        <w:t>3</w:t>
+      </w:r>
+      <w:r>
+        <w:t>.4.2 Sprint Backlog</w:t>
+      </w:r>
+      <w:bookmarkEnd w:id="33"/>
     </w:p>
     <w:p>
       <w:pPr>
@@ -10281,11 +10670,14 @@
       <w:pPr>
         <w:pStyle w:val="Ttulo3"/>
       </w:pPr>
-      <w:bookmarkStart w:id="31" w:name="_Toc116767231"/>
-      <w:r>
-        <w:t>2.4.3 Iteração</w:t>
-      </w:r>
-      <w:bookmarkEnd w:id="31"/>
+      <w:bookmarkStart w:id="34" w:name="_Toc116769157"/>
+      <w:r>
+        <w:t>3</w:t>
+      </w:r>
+      <w:r>
+        <w:t>.4.3 Iteração</w:t>
+      </w:r>
+      <w:bookmarkEnd w:id="34"/>
     </w:p>
     <w:p>
       <w:pPr>
@@ -10358,6 +10750,20 @@
       <w:pPr>
         <w:pStyle w:val="Pargrafo"/>
       </w:pPr>
+      <w:r>
+        <w:br w:type="page"/>
+      </w:r>
+    </w:p>
+    <w:p>
+      <w:pPr>
+        <w:pStyle w:val="Ttulo1"/>
+      </w:pPr>
+      <w:bookmarkStart w:id="35" w:name="_Toc116769158"/>
+      <w:r>
+        <w:lastRenderedPageBreak/>
+        <w:t>REFERÊNCIAS</w:t>
+      </w:r>
+      <w:bookmarkEnd w:id="35"/>
     </w:p>
     <w:p>
       <w:pPr>
@@ -10365,7 +10771,6 @@
       </w:pPr>
     </w:p>
     <w:sectPr>
-      <w:footerReference w:type="default" r:id="rId20"/>
       <w:pgSz w:w="11906" w:h="16838"/>
       <w:pgMar w:top="1417" w:right="1701" w:bottom="1417" w:left="1701" w:header="708" w:footer="708" w:gutter="0"/>
       <w:cols w:space="708"/>
@@ -10400,16 +10805,6 @@
 </w:endnotes>
 </file>
 
-<file path=word/footer1.xml><?xml version="1.0" encoding="utf-8"?>
-<w:ftr xmlns:wpc="http://schemas.microsoft.com/office/word/2010/wordprocessingCanvas" xmlns:cx="http://schemas.microsoft.com/office/drawing/2014/chartex" xmlns:cx1="http://schemas.microsoft.com/office/drawing/2015/9/8/chartex" xmlns:cx2="http://schemas.microsoft.com/office/drawing/2015/10/21/chartex" xmlns:cx3="http://schemas.microsoft.com/office/drawing/2016/5/9/chartex" xmlns:cx4="http://schemas.microsoft.com/office/drawing/2016/5/10/chartex" xmlns:cx5="http://schemas.microsoft.com/office/drawing/2016/5/11/chartex" xmlns:cx6="http://schemas.microsoft.com/office/drawing/2016/5/12/chartex" xmlns:cx7="http://schemas.microsoft.com/office/drawing/2016/5/13/chartex" xmlns:cx8="http://schemas.microsoft.com/office/drawing/2016/5/14/chartex" xmlns:mc="http://schemas.openxmlformats.org/markup-compatibility/2006" xmlns:aink="http://schemas.microsoft.com/office/drawing/2016/ink" xmlns:am3d="http://schemas.microsoft.com/office/drawing/2017/model3d" xmlns:o="urn:schemas-microsoft-com:office:office" xmlns:oel="http://schemas.microsoft.com/office/2019/extlst" xmlns:r="http://schemas.openxmlformats.org/officeDocument/2006/relationships" xmlns:m="http://schemas.openxmlformats.org/officeDocument/2006/math" xmlns:v="urn:schemas-microsoft-com:vml" xmlns:wp14="http://schemas.microsoft.com/office/word/2010/wordprocessingDrawing" xmlns:wp="http://schemas.openxmlformats.org/drawingml/2006/wordprocessingDrawing" xmlns:w10="urn:schemas-microsoft-com:office:word" xmlns:w="http://schemas.openxmlformats.org/wordprocessingml/2006/main" xmlns:w14="http://schemas.microsoft.com/office/word/2010/wordml" xmlns:w15="http://schemas.microsoft.com/office/word/2012/wordml" xmlns:w16cex="http://schemas.microsoft.com/office/word/2018/wordml/cex" xmlns:w16cid="http://schemas.microsoft.com/office/word/2016/wordml/cid" xmlns:w16="http://schemas.microsoft.com/office/word/2018/wordml" xmlns:w16sdtdh="http://schemas.microsoft.com/office/word/2020/wordml/sdtdatahash" xmlns:w16se="http://schemas.microsoft.com/office/word/2015/wordml/symex" xmlns:wpg="http://schemas.microsoft.com/office/word/2010/wordprocessingGroup" xmlns:wpi="http://schemas.microsoft.com/office/word/2010/wordprocessingInk" xmlns:wne="http://schemas.microsoft.com/office/word/2006/wordml" xmlns:wps="http://schemas.microsoft.com/office/word/2010/wordprocessingShape" mc:Ignorable="w14 w15 w16se w16cid w16 w16cex w16sdtdh wp14">
-  <w:p>
-    <w:pPr>
-      <w:pStyle w:val="Rodap"/>
-    </w:pPr>
-  </w:p>
-</w:ftr>
-</file>
-
 <file path=word/footnotes.xml><?xml version="1.0" encoding="utf-8"?>
 <w:footnotes xmlns:wpc="http://schemas.microsoft.com/office/word/2010/wordprocessingCanvas" xmlns:cx="http://schemas.microsoft.com/office/drawing/2014/chartex" xmlns:cx1="http://schemas.microsoft.com/office/drawing/2015/9/8/chartex" xmlns:cx2="http://schemas.microsoft.com/office/drawing/2015/10/21/chartex" xmlns:cx3="http://schemas.microsoft.com/office/drawing/2016/5/9/chartex" xmlns:cx4="http://schemas.microsoft.com/office/drawing/2016/5/10/chartex" xmlns:cx5="http://schemas.microsoft.com/office/drawing/2016/5/11/chartex" xmlns:cx6="http://schemas.microsoft.com/office/drawing/2016/5/12/chartex" xmlns:cx7="http://schemas.microsoft.com/office/drawing/2016/5/13/chartex" xmlns:cx8="http://schemas.microsoft.com/office/drawing/2016/5/14/chartex" xmlns:mc="http://schemas.openxmlformats.org/markup-compatibility/2006" xmlns:aink="http://schemas.microsoft.com/office/drawing/2016/ink" xmlns:am3d="http://schemas.microsoft.com/office/drawing/2017/model3d" xmlns:o="urn:schemas-microsoft-com:office:office" xmlns:oel="http://schemas.microsoft.com/office/2019/extlst" xmlns:r="http://schemas.openxmlformats.org/officeDocument/2006/relationships" xmlns:m="http://schemas.openxmlformats.org/officeDocument/2006/math" xmlns:v="urn:schemas-microsoft-com:vml" xmlns:wp14="http://schemas.microsoft.com/office/word/2010/wordprocessingDrawing" xmlns:wp="http://schemas.openxmlformats.org/drawingml/2006/wordprocessingDrawing" xmlns:w10="urn:schemas-microsoft-com:office:word" xmlns:w="http://schemas.openxmlformats.org/wordprocessingml/2006/main" xmlns:w14="http://schemas.microsoft.com/office/word/2010/wordml" xmlns:w15="http://schemas.microsoft.com/office/word/2012/wordml" xmlns:w16cex="http://schemas.microsoft.com/office/word/2018/wordml/cex" xmlns:w16cid="http://schemas.microsoft.com/office/word/2016/wordml/cid" xmlns:w16="http://schemas.microsoft.com/office/word/2018/wordml" xmlns:w16sdtdh="http://schemas.microsoft.com/office/word/2020/wordml/sdtdatahash" xmlns:w16se="http://schemas.microsoft.com/office/word/2015/wordml/symex" xmlns:wpg="http://schemas.microsoft.com/office/word/2010/wordprocessingGroup" xmlns:wpi="http://schemas.microsoft.com/office/word/2010/wordprocessingInk" xmlns:wne="http://schemas.microsoft.com/office/word/2006/wordml" xmlns:wps="http://schemas.microsoft.com/office/word/2010/wordprocessingShape" mc:Ignorable="w14 w15 w16se w16cid w16 w16cex w16sdtdh wp14">
   <w:footnote w:type="separator" w:id="-1">
@@ -10447,7 +10842,13 @@
         <w:t xml:space="preserve"> Nota do autor:</w:t>
       </w:r>
       <w:r>
-        <w:t xml:space="preserve"> No tópico 1.4 será abordado a modelagem de software com</w:t>
+        <w:t xml:space="preserve"> No tópico </w:t>
+      </w:r>
+      <w:r>
+        <w:t>2</w:t>
+      </w:r>
+      <w:r>
+        <w:t>.4 será abordado a modelagem de software com</w:t>
       </w:r>
       <w:r>
         <w:t xml:space="preserve"> o</w:t>
@@ -10456,7 +10857,13 @@
         <w:t xml:space="preserve"> RUP</w:t>
       </w:r>
       <w:r>
-        <w:t>, e no tópico 1.5 será apresentada a UML juntamente com os seus diagramas</w:t>
+        <w:t xml:space="preserve">, e no tópico </w:t>
+      </w:r>
+      <w:r>
+        <w:t>2</w:t>
+      </w:r>
+      <w:r>
+        <w:t>.5 será apresentada a UML juntamente com os seus diagramas</w:t>
       </w:r>
       <w:r>
         <w:t>.</w:t>
@@ -11390,6 +11797,119 @@
     <w:nsid w:val="682D4E66"/>
     <w:multiLevelType w:val="hybridMultilevel"/>
     <w:tmpl w:val="A51C8CCE"/>
+    <w:lvl w:ilvl="0" w:tplc="04160001">
+      <w:start w:val="1"/>
+      <w:numFmt w:val="bullet"/>
+      <w:lvlText w:val=""/>
+      <w:lvlJc w:val="left"/>
+      <w:pPr>
+        <w:ind w:left="1429" w:hanging="360"/>
+      </w:pPr>
+      <w:rPr>
+        <w:rFonts w:ascii="Symbol" w:hAnsi="Symbol" w:hint="default"/>
+      </w:rPr>
+    </w:lvl>
+    <w:lvl w:ilvl="1" w:tplc="04160003" w:tentative="1">
+      <w:start w:val="1"/>
+      <w:numFmt w:val="bullet"/>
+      <w:lvlText w:val="o"/>
+      <w:lvlJc w:val="left"/>
+      <w:pPr>
+        <w:ind w:left="2149" w:hanging="360"/>
+      </w:pPr>
+      <w:rPr>
+        <w:rFonts w:ascii="Courier New" w:hAnsi="Courier New" w:cs="Courier New" w:hint="default"/>
+      </w:rPr>
+    </w:lvl>
+    <w:lvl w:ilvl="2" w:tplc="04160005" w:tentative="1">
+      <w:start w:val="1"/>
+      <w:numFmt w:val="bullet"/>
+      <w:lvlText w:val=""/>
+      <w:lvlJc w:val="left"/>
+      <w:pPr>
+        <w:ind w:left="2869" w:hanging="360"/>
+      </w:pPr>
+      <w:rPr>
+        <w:rFonts w:ascii="Wingdings" w:hAnsi="Wingdings" w:hint="default"/>
+      </w:rPr>
+    </w:lvl>
+    <w:lvl w:ilvl="3" w:tplc="04160001" w:tentative="1">
+      <w:start w:val="1"/>
+      <w:numFmt w:val="bullet"/>
+      <w:lvlText w:val=""/>
+      <w:lvlJc w:val="left"/>
+      <w:pPr>
+        <w:ind w:left="3589" w:hanging="360"/>
+      </w:pPr>
+      <w:rPr>
+        <w:rFonts w:ascii="Symbol" w:hAnsi="Symbol" w:hint="default"/>
+      </w:rPr>
+    </w:lvl>
+    <w:lvl w:ilvl="4" w:tplc="04160003" w:tentative="1">
+      <w:start w:val="1"/>
+      <w:numFmt w:val="bullet"/>
+      <w:lvlText w:val="o"/>
+      <w:lvlJc w:val="left"/>
+      <w:pPr>
+        <w:ind w:left="4309" w:hanging="360"/>
+      </w:pPr>
+      <w:rPr>
+        <w:rFonts w:ascii="Courier New" w:hAnsi="Courier New" w:cs="Courier New" w:hint="default"/>
+      </w:rPr>
+    </w:lvl>
+    <w:lvl w:ilvl="5" w:tplc="04160005" w:tentative="1">
+      <w:start w:val="1"/>
+      <w:numFmt w:val="bullet"/>
+      <w:lvlText w:val=""/>
+      <w:lvlJc w:val="left"/>
+      <w:pPr>
+        <w:ind w:left="5029" w:hanging="360"/>
+      </w:pPr>
+      <w:rPr>
+        <w:rFonts w:ascii="Wingdings" w:hAnsi="Wingdings" w:hint="default"/>
+      </w:rPr>
+    </w:lvl>
+    <w:lvl w:ilvl="6" w:tplc="04160001" w:tentative="1">
+      <w:start w:val="1"/>
+      <w:numFmt w:val="bullet"/>
+      <w:lvlText w:val=""/>
+      <w:lvlJc w:val="left"/>
+      <w:pPr>
+        <w:ind w:left="5749" w:hanging="360"/>
+      </w:pPr>
+      <w:rPr>
+        <w:rFonts w:ascii="Symbol" w:hAnsi="Symbol" w:hint="default"/>
+      </w:rPr>
+    </w:lvl>
+    <w:lvl w:ilvl="7" w:tplc="04160003" w:tentative="1">
+      <w:start w:val="1"/>
+      <w:numFmt w:val="bullet"/>
+      <w:lvlText w:val="o"/>
+      <w:lvlJc w:val="left"/>
+      <w:pPr>
+        <w:ind w:left="6469" w:hanging="360"/>
+      </w:pPr>
+      <w:rPr>
+        <w:rFonts w:ascii="Courier New" w:hAnsi="Courier New" w:cs="Courier New" w:hint="default"/>
+      </w:rPr>
+    </w:lvl>
+    <w:lvl w:ilvl="8" w:tplc="04160005" w:tentative="1">
+      <w:start w:val="1"/>
+      <w:numFmt w:val="bullet"/>
+      <w:lvlText w:val=""/>
+      <w:lvlJc w:val="left"/>
+      <w:pPr>
+        <w:ind w:left="7189" w:hanging="360"/>
+      </w:pPr>
+      <w:rPr>
+        <w:rFonts w:ascii="Wingdings" w:hAnsi="Wingdings" w:hint="default"/>
+      </w:rPr>
+    </w:lvl>
+  </w:abstractNum>
+  <w:abstractNum w:abstractNumId="9" w15:restartNumberingAfterBreak="0">
+    <w:nsid w:val="747876AF"/>
+    <w:multiLevelType w:val="hybridMultilevel"/>
+    <w:tmpl w:val="D554A40C"/>
     <w:lvl w:ilvl="0" w:tplc="04160001">
       <w:start w:val="1"/>
       <w:numFmt w:val="bullet"/>
@@ -11525,6 +12045,9 @@
   </w:num>
   <w:num w:numId="9" w16cid:durableId="1900895093">
     <w:abstractNumId w:val="6"/>
+  </w:num>
+  <w:num w:numId="10" w16cid:durableId="1279145016">
+    <w:abstractNumId w:val="9"/>
   </w:num>
 </w:numbering>
 </file>

</xml_diff>

<commit_message>
feat(referencias): adiciona referencias de pesquisa
</commit_message>
<xml_diff>
--- a/TCC.docx
+++ b/TCC.docx
@@ -5174,10 +5174,7 @@
         <w:t>“Engenharia de Software trata da aplicação de abordagens sistemáticas, disciplinadas e quantificáveis para desenvolver, operar, manter e evoluir software. Ou seja, Engenharia de Software é a área da Computação que se preocupa em propor e aplicar princípios de engenharia na construção de software.” (</w:t>
       </w:r>
       <w:r>
-        <w:t xml:space="preserve">Marco </w:t>
-      </w:r>
-      <w:r>
-        <w:t>Túlio</w:t>
+        <w:t>Valente</w:t>
       </w:r>
       <w:r>
         <w:t>, 20</w:t>
@@ -5484,15 +5481,7 @@
         <w:t xml:space="preserve">no qual </w:t>
       </w:r>
       <w:r>
-        <w:t xml:space="preserve">o software </w:t>
-      </w:r>
-      <w:proofErr w:type="spellStart"/>
-      <w:r>
-        <w:t>é</w:t>
-      </w:r>
-      <w:proofErr w:type="spellEnd"/>
-      <w:r>
-        <w:t xml:space="preserve"> desenvolvido em unidades de programa</w:t>
+        <w:t>o software é desenvolvido em unidades de programa</w:t>
       </w:r>
       <w:r>
         <w:t>,</w:t>
@@ -6444,7 +6433,13 @@
         <w:t>s</w:t>
       </w:r>
       <w:r>
-        <w:t xml:space="preserve"> funcionalidades e serviços implementados (Marco Túlio, 2020).</w:t>
+        <w:t xml:space="preserve"> funcionalidades e serviços implementados (</w:t>
+      </w:r>
+      <w:r>
+        <w:t>Valente</w:t>
+      </w:r>
+      <w:r>
+        <w:t>, 2020).</w:t>
       </w:r>
     </w:p>
     <w:p>
@@ -10456,10 +10451,7 @@
         <w:pStyle w:val="Pargrafo"/>
       </w:pPr>
       <w:r>
-        <w:t>Os artefatos do Scrum representam trabalho ou valor agregado dentro do projeto</w:t>
-      </w:r>
-      <w:r>
-        <w:t>. Graças a eles, informações que possuem extrema importância ficam mais transparentes</w:t>
+        <w:t>Os artefatos do Scrum representam trabalho ou valor agregado dentro do projeto. Graças a eles, informações que possuem extrema importância ficam mais transparentes</w:t>
       </w:r>
       <w:r>
         <w:t xml:space="preserve"> e acessíveis</w:t>
@@ -10525,10 +10517,7 @@
         <w:t xml:space="preserve"> lista fica a cargo do Product Owner</w:t>
       </w:r>
       <w:r>
-        <w:t xml:space="preserve"> </w:t>
-      </w:r>
-      <w:r>
-        <w:t>(Schwaber; Sutherland, 2020).</w:t>
+        <w:t xml:space="preserve"> (Schwaber; Sutherland, 2020).</w:t>
       </w:r>
     </w:p>
     <w:p>
@@ -10557,36 +10546,21 @@
         <w:t xml:space="preserve">e começam a ser trabalhados dentro da Sprint atual. </w:t>
       </w:r>
       <w:r>
-        <w:t xml:space="preserve">Esses itens que constituem o Product Backlog vão ficando cada vez mais transparentes através do refino de atividades, que consiste na ideia de quebrar as atividades existentes em atividades menores e mais precisas </w:t>
-      </w:r>
-      <w:r>
-        <w:t>(Schwaber; Sutherland, 2020).</w:t>
-      </w:r>
-    </w:p>
-    <w:p>
-      <w:pPr>
-        <w:pStyle w:val="Pargrafo"/>
-      </w:pPr>
-      <w:r>
-        <w:t xml:space="preserve">Em suma, é toda a lista de tarefas que o time de </w:t>
-      </w:r>
-      <w:r>
-        <w:t>desenvolvimento</w:t>
-      </w:r>
-      <w:r>
-        <w:t xml:space="preserve"> irá se basear para iniciar as suas atividades</w:t>
+        <w:t>Esses itens que constituem o Product Backlog vão ficando cada vez mais transparentes através do refino de atividades, que consiste na ideia de quebrar as atividades existentes em atividades menores e mais precisas (Schwaber; Sutherland, 2020).</w:t>
+      </w:r>
+    </w:p>
+    <w:p>
+      <w:pPr>
+        <w:pStyle w:val="Pargrafo"/>
+      </w:pPr>
+      <w:r>
+        <w:t>Em suma, é toda a lista de tarefas que o time de desenvolvimento irá se basear para iniciar as suas atividades</w:t>
       </w:r>
       <w:r>
         <w:t>. Durante esse processo, o Product Owner pode auxiliar o time ajudando-os a</w:t>
       </w:r>
       <w:r>
-        <w:t xml:space="preserve"> sanar eventuais dúvidas que podem surgir </w:t>
-      </w:r>
-      <w:r>
-        <w:t>(Schwaber; Sutherland, 2020)</w:t>
-      </w:r>
-      <w:r>
-        <w:t>.</w:t>
+        <w:t xml:space="preserve"> sanar eventuais dúvidas que podem surgir (Schwaber; Sutherland, 2020).</w:t>
       </w:r>
     </w:p>
     <w:p>
@@ -10633,10 +10607,7 @@
         <w:t xml:space="preserve"> Sprint Backlog </w:t>
       </w:r>
       <w:r>
-        <w:t xml:space="preserve">é composto pela seleção de um grupo de tarefas do Product Backlog. É um artefato que também leva em consideração o objetivo que a Sprint em questão possui, e o plano que será executado para a entrega do incremento </w:t>
-      </w:r>
-      <w:r>
-        <w:t>(Schwaber; Sutherland, 2020).</w:t>
+        <w:t>é composto pela seleção de um grupo de tarefas do Product Backlog. É um artefato que também leva em consideração o objetivo que a Sprint em questão possui, e o plano que será executado para a entrega do incremento (Schwaber; Sutherland, 2020).</w:t>
       </w:r>
     </w:p>
     <w:p>
@@ -10647,10 +10618,7 @@
         <w:t>Também serve como uma visão geral do trabalho que deve ser feito para que o objetivo da Sprint seja alcançado com sucesso. O Sprint Backlog é atualizado ao longo do tempo</w:t>
       </w:r>
       <w:r>
-        <w:t xml:space="preserve"> através de aprendizados e experiências previamente obtidos pela equipe. Além disso, são colocados em pauta nas reuniões diárias para que o progresso seja avaliado </w:t>
-      </w:r>
-      <w:r>
-        <w:t>(Schwaber; Sutherland, 2020).</w:t>
+        <w:t xml:space="preserve"> através de aprendizados e experiências previamente obtidos pela equipe. Além disso, são colocados em pauta nas reuniões diárias para que o progresso seja avaliado (Schwaber; Sutherland, 2020).</w:t>
       </w:r>
     </w:p>
     <w:p>
@@ -10711,24 +10679,15 @@
         <w:t xml:space="preserve"> todos eles</w:t>
       </w:r>
       <w:r>
-        <w:t xml:space="preserve"> devem funcionar corretamente de forma conjunta </w:t>
-      </w:r>
-      <w:r>
-        <w:t>(Schwaber; Sutherland, 2020).</w:t>
-      </w:r>
-      <w:r>
-        <w:t xml:space="preserve"> </w:t>
-      </w:r>
-    </w:p>
-    <w:p>
-      <w:pPr>
-        <w:pStyle w:val="Pargrafo"/>
-      </w:pPr>
-      <w:r>
-        <w:t xml:space="preserve">Em uma única Sprint vários incrementos podem ser criados, sendo que a soma desses incrementos é apresentada e discutida na Sprint Review. O trabalho realizado somente é considerado parte do incremento caso ele esteja de acordo com os objetivos da Sprint </w:t>
-      </w:r>
-      <w:r>
-        <w:t>(Schwaber; Sutherland, 2020).</w:t>
+        <w:t xml:space="preserve"> devem funcionar corretamente de forma conjunta (Schwaber; Sutherland, 2020). </w:t>
+      </w:r>
+    </w:p>
+    <w:p>
+      <w:pPr>
+        <w:pStyle w:val="Pargrafo"/>
+      </w:pPr>
+      <w:r>
+        <w:t>Em uma única Sprint vários incrementos podem ser criados, sendo que a soma desses incrementos é apresentada e discutida na Sprint Review. O trabalho realizado somente é considerado parte do incremento caso ele esteja de acordo com os objetivos da Sprint (Schwaber; Sutherland, 2020).</w:t>
       </w:r>
     </w:p>
     <w:p>
@@ -10758,12 +10717,398 @@
       <w:pPr>
         <w:pStyle w:val="Ttulo1"/>
       </w:pPr>
-      <w:bookmarkStart w:id="35" w:name="_Toc116769158"/>
       <w:r>
         <w:lastRenderedPageBreak/>
         <w:t>REFERÊNCIAS</w:t>
       </w:r>
-      <w:bookmarkEnd w:id="35"/>
+    </w:p>
+    <w:p/>
+    <w:p>
+      <w:pPr>
+        <w:jc w:val="left"/>
+      </w:pPr>
+      <w:r>
+        <w:t xml:space="preserve">SOMMERVILLE, I. </w:t>
+      </w:r>
+      <w:r>
+        <w:rPr>
+          <w:b/>
+          <w:bCs/>
+        </w:rPr>
+        <w:t>Engenharia de Software 9ª edição.</w:t>
+      </w:r>
+      <w:r>
+        <w:t xml:space="preserve"> São Paulo: Pearson Education do Brasil, 2011.</w:t>
+      </w:r>
+    </w:p>
+    <w:p>
+      <w:pPr>
+        <w:jc w:val="left"/>
+      </w:pPr>
+    </w:p>
+    <w:p>
+      <w:pPr>
+        <w:jc w:val="left"/>
+      </w:pPr>
+      <w:r>
+        <w:t xml:space="preserve">SCHACH, S. R. </w:t>
+      </w:r>
+      <w:r>
+        <w:rPr>
+          <w:b/>
+          <w:bCs/>
+        </w:rPr>
+        <w:t xml:space="preserve">Engenharia de Software: Os Paradigmas Clássico e Orientado a Objetos. </w:t>
+      </w:r>
+      <w:r>
+        <w:t>São Paulo: McGraw-Hill Interamericana do Brasil Ltda, 200</w:t>
+      </w:r>
+      <w:r>
+        <w:t>9</w:t>
+      </w:r>
+      <w:r>
+        <w:t>.</w:t>
+      </w:r>
+    </w:p>
+    <w:p>
+      <w:pPr>
+        <w:jc w:val="left"/>
+      </w:pPr>
+    </w:p>
+    <w:p>
+      <w:pPr>
+        <w:jc w:val="left"/>
+      </w:pPr>
+      <w:r>
+        <w:t xml:space="preserve">VALENTE, M. T. </w:t>
+      </w:r>
+      <w:r>
+        <w:rPr>
+          <w:b/>
+          <w:bCs/>
+        </w:rPr>
+        <w:t>Engenharia de Software Moderna.</w:t>
+      </w:r>
+      <w:r>
+        <w:t xml:space="preserve"> [s.l.]:</w:t>
+      </w:r>
+      <w:r>
+        <w:t xml:space="preserve"> </w:t>
+      </w:r>
+      <w:r>
+        <w:t>[s.n.], 2020.</w:t>
+      </w:r>
+    </w:p>
+    <w:p>
+      <w:pPr>
+        <w:jc w:val="left"/>
+      </w:pPr>
+    </w:p>
+    <w:p>
+      <w:pPr>
+        <w:jc w:val="left"/>
+      </w:pPr>
+      <w:r>
+        <w:t xml:space="preserve">BOOCH, G.; JACOBSON, I.; RUMBAUGH, J. </w:t>
+      </w:r>
+      <w:r>
+        <w:rPr>
+          <w:b/>
+          <w:bCs/>
+        </w:rPr>
+        <w:t>The Unified Software Development</w:t>
+      </w:r>
+      <w:r>
+        <w:rPr>
+          <w:b/>
+          <w:bCs/>
+        </w:rPr>
+        <w:t xml:space="preserve"> Process.</w:t>
+      </w:r>
+      <w:r>
+        <w:t xml:space="preserve"> Minneapolis: Pearson Education Corporate Sales Division, 1999.</w:t>
+      </w:r>
+      <w:r>
+        <w:t xml:space="preserve"> </w:t>
+      </w:r>
+    </w:p>
+    <w:p>
+      <w:pPr>
+        <w:jc w:val="left"/>
+      </w:pPr>
+    </w:p>
+    <w:p>
+      <w:pPr>
+        <w:jc w:val="left"/>
+      </w:pPr>
+      <w:r>
+        <w:t xml:space="preserve">IBM. Diagramas de Atividades. </w:t>
+      </w:r>
+      <w:r>
+        <w:rPr>
+          <w:b/>
+          <w:bCs/>
+        </w:rPr>
+        <w:t>IBM</w:t>
+      </w:r>
+      <w:r>
+        <w:t>,</w:t>
+      </w:r>
+      <w:r>
+        <w:rPr>
+          <w:b/>
+          <w:bCs/>
+        </w:rPr>
+        <w:t xml:space="preserve"> </w:t>
+      </w:r>
+      <w:r>
+        <w:t>2021. Disponível em: &lt;</w:t>
+      </w:r>
+      <w:r>
+        <w:t>https://www.ibm.com/docs/pt-br/rational-soft-arch/9.7.0?topic=diagrams-activity</w:t>
+      </w:r>
+      <w:r>
+        <w:t>&gt;</w:t>
+      </w:r>
+      <w:r>
+        <w:rPr>
+          <w:b/>
+          <w:bCs/>
+        </w:rPr>
+        <w:t xml:space="preserve"> </w:t>
+      </w:r>
+      <w:r>
+        <w:t xml:space="preserve">Acesso em: </w:t>
+      </w:r>
+      <w:r>
+        <w:t>16 outubro 2022.</w:t>
+      </w:r>
+    </w:p>
+    <w:p>
+      <w:pPr>
+        <w:jc w:val="left"/>
+      </w:pPr>
+    </w:p>
+    <w:p>
+      <w:pPr>
+        <w:jc w:val="left"/>
+      </w:pPr>
+      <w:r>
+        <w:t xml:space="preserve">ERICKSON, J.; SIAU, K. </w:t>
+      </w:r>
+      <w:r>
+        <w:t>Theoretical and practical complexity of modeling methods</w:t>
+      </w:r>
+      <w:r>
+        <w:t xml:space="preserve">. </w:t>
+      </w:r>
+      <w:r>
+        <w:rPr>
+          <w:b/>
+          <w:bCs/>
+        </w:rPr>
+        <w:t>Research Gate</w:t>
+      </w:r>
+      <w:r>
+        <w:t>, 2007. Disponível em: &lt;</w:t>
+      </w:r>
+      <w:r>
+        <w:t>https://www.researchgate.net/publication/220422139_Theoretical_and_practical_complexity_of_modeling_methods</w:t>
+      </w:r>
+      <w:r>
+        <w:t>&gt; Acesso em: 16 outubro 2022.</w:t>
+      </w:r>
+    </w:p>
+    <w:p>
+      <w:pPr>
+        <w:jc w:val="left"/>
+      </w:pPr>
+    </w:p>
+    <w:p>
+      <w:pPr>
+        <w:jc w:val="left"/>
+      </w:pPr>
+      <w:r>
+        <w:t xml:space="preserve">PRESSMAN, R. S. </w:t>
+      </w:r>
+      <w:r>
+        <w:rPr>
+          <w:b/>
+          <w:bCs/>
+        </w:rPr>
+        <w:t>Engenharia de Software.</w:t>
+      </w:r>
+      <w:r>
+        <w:t xml:space="preserve"> São Paulo: MAKRON Books do Brasil Editora Ltda, 1995.</w:t>
+      </w:r>
+    </w:p>
+    <w:p>
+      <w:pPr>
+        <w:jc w:val="left"/>
+      </w:pPr>
+    </w:p>
+    <w:p>
+      <w:pPr>
+        <w:jc w:val="left"/>
+      </w:pPr>
+      <w:r>
+        <w:t xml:space="preserve">SUTHERLAND, J. </w:t>
+      </w:r>
+      <w:r>
+        <w:rPr>
+          <w:b/>
+          <w:bCs/>
+        </w:rPr>
+        <w:t>Scrum - A Arte de Fazer o Dobro do Trabalho em Metade do Tempo.</w:t>
+      </w:r>
+      <w:r>
+        <w:t xml:space="preserve"> São Paulo: Texto Editores Ltda</w:t>
+      </w:r>
+      <w:r>
+        <w:t>, 2014.</w:t>
+      </w:r>
+    </w:p>
+    <w:p>
+      <w:pPr>
+        <w:jc w:val="left"/>
+      </w:pPr>
+    </w:p>
+    <w:p>
+      <w:pPr>
+        <w:jc w:val="left"/>
+      </w:pPr>
+      <w:r>
+        <w:t xml:space="preserve">BEEDLE, M.; SCHWABER, K. </w:t>
+      </w:r>
+      <w:r>
+        <w:rPr>
+          <w:b/>
+          <w:bCs/>
+        </w:rPr>
+        <w:t>Agile Software Development with Scrum.</w:t>
+      </w:r>
+      <w:r>
+        <w:rPr>
+          <w:b/>
+          <w:bCs/>
+        </w:rPr>
+        <w:t xml:space="preserve"> </w:t>
+      </w:r>
+      <w:r>
+        <w:t>Upper Saddle River</w:t>
+      </w:r>
+      <w:r>
+        <w:t>: Prentice Hall, 2001.</w:t>
+      </w:r>
+    </w:p>
+    <w:p>
+      <w:pPr>
+        <w:jc w:val="left"/>
+      </w:pPr>
+    </w:p>
+    <w:p>
+      <w:pPr>
+        <w:jc w:val="left"/>
+      </w:pPr>
+      <w:r>
+        <w:t xml:space="preserve">SCHWABER, K.; SUTHERLAND, J. </w:t>
+      </w:r>
+      <w:r>
+        <w:t>The Scrum Guide:</w:t>
+      </w:r>
+      <w:r>
+        <w:t xml:space="preserve"> The Definitive Guide to Scrum: The Rules of the Game</w:t>
+      </w:r>
+      <w:r>
+        <w:t xml:space="preserve">. </w:t>
+      </w:r>
+      <w:r>
+        <w:rPr>
+          <w:b/>
+          <w:bCs/>
+        </w:rPr>
+        <w:t>Scrum Guides</w:t>
+      </w:r>
+      <w:r>
+        <w:t xml:space="preserve">, 2020. Disponivel em: </w:t>
+      </w:r>
+      <w:r>
+        <w:lastRenderedPageBreak/>
+        <w:t>&lt;https://scrumguides.org/docs/scrumguide/v2020/2020-Scrum-Guide-US.pdf</w:t>
+      </w:r>
+      <w:r>
+        <w:t>&gt;</w:t>
+      </w:r>
+      <w:r>
+        <w:t xml:space="preserve"> Acesso em: 16 outubro 2022.</w:t>
+      </w:r>
+    </w:p>
+    <w:p>
+      <w:pPr>
+        <w:jc w:val="left"/>
+      </w:pPr>
+    </w:p>
+    <w:p>
+      <w:pPr>
+        <w:jc w:val="left"/>
+      </w:pPr>
+      <w:r>
+        <w:t xml:space="preserve">DEVMEDIA. Ciclos de Vida do Software. </w:t>
+      </w:r>
+      <w:r>
+        <w:rPr>
+          <w:b/>
+          <w:bCs/>
+        </w:rPr>
+        <w:t>DEVMEDIA</w:t>
+      </w:r>
+      <w:r>
+        <w:t>, 2011. Disponível em: &lt;</w:t>
+      </w:r>
+      <w:r>
+        <w:t>https://www.devmedia.com.br/ciclos-de-vida-do-software/21099</w:t>
+      </w:r>
+      <w:r>
+        <w:t xml:space="preserve">&gt; Acesso em: </w:t>
+      </w:r>
+      <w:r>
+        <w:t>16 outubro 2022.</w:t>
+      </w:r>
+    </w:p>
+    <w:p>
+      <w:pPr>
+        <w:jc w:val="left"/>
+      </w:pPr>
+    </w:p>
+    <w:p>
+      <w:pPr>
+        <w:jc w:val="left"/>
+      </w:pPr>
+      <w:r>
+        <w:t>MÁRCIO. Apresentação do Scrum</w:t>
+      </w:r>
+      <w:r>
+        <w:t xml:space="preserve">. </w:t>
+      </w:r>
+      <w:r>
+        <w:rPr>
+          <w:b/>
+          <w:bCs/>
+        </w:rPr>
+        <w:t>DEVMEDIA</w:t>
+      </w:r>
+      <w:r>
+        <w:t>, 2013. Disponível em: &lt;</w:t>
+      </w:r>
+      <w:r>
+        <w:t>https://www.devmedia.com.br/apresentacao-do-scrum/27887#:~:text=O%20Scrum%20trabalha%20com%20ciclos,a%20perceber%20os%20resultados%20rapidamente.</w:t>
+      </w:r>
+      <w:r>
+        <w:t xml:space="preserve">&gt; Acesso em: </w:t>
+      </w:r>
+      <w:r>
+        <w:t>16 outubro 2022.</w:t>
+      </w:r>
     </w:p>
     <w:p>
       <w:pPr>
@@ -12977,6 +13322,14 @@
       <w:vertAlign w:val="superscript"/>
     </w:rPr>
   </w:style>
+  <w:style w:type="paragraph" w:styleId="Bibliografia">
+    <w:name w:val="Bibliography"/>
+    <w:basedOn w:val="Normal"/>
+    <w:next w:val="Normal"/>
+    <w:uiPriority w:val="37"/>
+    <w:unhideWhenUsed/>
+    <w:rsid w:val="00D4009C"/>
+  </w:style>
 </w:styles>
 </file>
 
@@ -13276,11 +13629,58 @@
 </file>
 
 <file path=customXml/item1.xml><?xml version="1.0" encoding="utf-8"?>
-<b:Sources xmlns:b="http://schemas.openxmlformats.org/officeDocument/2006/bibliography" xmlns="http://schemas.openxmlformats.org/officeDocument/2006/bibliography" SelectedStyle="\APASixthEditionOfficeOnline.xsl" StyleName="APA" Version="6"/>
+<b:Sources xmlns:b="http://schemas.openxmlformats.org/officeDocument/2006/bibliography" xmlns="http://schemas.openxmlformats.org/officeDocument/2006/bibliography" SelectedStyle="\ABNT_Author.XSL" StyleName="ABNT NBR 6023:2002*" Version="10">
+  <b:Source>
+    <b:Tag>Ian11</b:Tag>
+    <b:SourceType>Book</b:SourceType>
+    <b:Guid>{11B4B366-B933-4DAB-A0C6-4319730A2708}</b:Guid>
+    <b:Author>
+      <b:Author>
+        <b:NameList>
+          <b:Person>
+            <b:Last>Sommerville</b:Last>
+            <b:First>Ian</b:First>
+          </b:Person>
+        </b:NameList>
+      </b:Author>
+    </b:Author>
+    <b:Title>Engenharia de Software 9ª edição</b:Title>
+    <b:Year>2011</b:Year>
+    <b:City>São Paulo</b:City>
+    <b:Publisher>Pearson Education do Brasil</b:Publisher>
+    <b:RefOrder>1</b:RefOrder>
+  </b:Source>
+  <b:Source>
+    <b:Tag>SCH20</b:Tag>
+    <b:SourceType>InternetSite</b:SourceType>
+    <b:Guid>{9E78371F-5377-4E28-B067-EAD8CF0133D9}</b:Guid>
+    <b:Title>The Scrum Guide: The Definitive Guide to Scrum: The Rules of the Game</b:Title>
+    <b:Year>2020</b:Year>
+    <b:YearAccessed>2022</b:YearAccessed>
+    <b:MonthAccessed>outubro</b:MonthAccessed>
+    <b:DayAccessed>16</b:DayAccessed>
+    <b:URL>https://scrumguides.org/docs/scrumguide/v2020/2020-Scrum-Guide-US.pdf</b:URL>
+    <b:Author>
+      <b:Author>
+        <b:NameList>
+          <b:Person>
+            <b:Last>SCHWABER</b:Last>
+            <b:First>Ken</b:First>
+          </b:Person>
+          <b:Person>
+            <b:Last>SUTHERLAND</b:Last>
+            <b:First>Jeff</b:First>
+          </b:Person>
+        </b:NameList>
+      </b:Author>
+    </b:Author>
+    <b:RefOrder>2</b:RefOrder>
+  </b:Source>
+</b:Sources>
 </file>
 
 <file path=customXml/itemProps1.xml><?xml version="1.0" encoding="utf-8"?>
-<ds:datastoreItem xmlns:ds="http://schemas.openxmlformats.org/officeDocument/2006/customXml" ds:itemID="{8AD3EF3C-2049-422F-B485-E270EB503126}">
+<ds:datastoreItem xmlns:ds="http://schemas.openxmlformats.org/officeDocument/2006/customXml" ds:itemID="{4B61CCDC-7E93-4460-BDED-7AFB0E3E8F38}">
   <ds:schemaRefs>
     <ds:schemaRef ds:uri="http://schemas.openxmlformats.org/officeDocument/2006/bibliography"/>
   </ds:schemaRefs>

</xml_diff>

<commit_message>
feat(referencias): atualizacao das referencias
</commit_message>
<xml_diff>
--- a/TCC.docx
+++ b/TCC.docx
@@ -1976,7 +1976,7 @@
           <w:r>
             <w:fldChar w:fldCharType="separate"/>
           </w:r>
-          <w:hyperlink w:anchor="_Toc116769123" w:history="1">
+          <w:hyperlink w:anchor="_Toc116776652" w:history="1">
             <w:r>
               <w:rPr>
                 <w:rStyle w:val="Hyperlink"/>
@@ -2003,7 +2003,7 @@
                 <w:noProof/>
                 <w:webHidden/>
               </w:rPr>
-              <w:instrText xml:space="preserve"> PAGEREF _Toc116769123 \h </w:instrText>
+              <w:instrText xml:space="preserve"> PAGEREF _Toc116776652 \h </w:instrText>
             </w:r>
             <w:r>
               <w:rPr>
@@ -2047,13 +2047,13 @@
               <w:lang w:eastAsia="pt-BR"/>
             </w:rPr>
           </w:pPr>
-          <w:hyperlink w:anchor="_Toc116769124" w:history="1">
+          <w:hyperlink w:anchor="_Toc116776653" w:history="1">
             <w:r>
               <w:rPr>
                 <w:rStyle w:val="Hyperlink"/>
                 <w:noProof/>
               </w:rPr>
-              <w:t>1.1 Objetivos Gerais</w:t>
+              <w:t>1.1 Objetivo Geral</w:t>
             </w:r>
             <w:r>
               <w:rPr>
@@ -2074,7 +2074,7 @@
                 <w:noProof/>
                 <w:webHidden/>
               </w:rPr>
-              <w:instrText xml:space="preserve"> PAGEREF _Toc116769124 \h </w:instrText>
+              <w:instrText xml:space="preserve"> PAGEREF _Toc116776653 \h </w:instrText>
             </w:r>
             <w:r>
               <w:rPr>
@@ -2118,7 +2118,7 @@
               <w:lang w:eastAsia="pt-BR"/>
             </w:rPr>
           </w:pPr>
-          <w:hyperlink w:anchor="_Toc116769125" w:history="1">
+          <w:hyperlink w:anchor="_Toc116776654" w:history="1">
             <w:r>
               <w:rPr>
                 <w:rStyle w:val="Hyperlink"/>
@@ -2145,7 +2145,7 @@
                 <w:noProof/>
                 <w:webHidden/>
               </w:rPr>
-              <w:instrText xml:space="preserve"> PAGEREF _Toc116769125 \h </w:instrText>
+              <w:instrText xml:space="preserve"> PAGEREF _Toc116776654 \h </w:instrText>
             </w:r>
             <w:r>
               <w:rPr>
@@ -2165,7 +2165,7 @@
                 <w:noProof/>
                 <w:webHidden/>
               </w:rPr>
-              <w:t>15</w:t>
+              <w:t>14</w:t>
             </w:r>
             <w:r>
               <w:rPr>
@@ -2189,7 +2189,7 @@
               <w:lang w:eastAsia="pt-BR"/>
             </w:rPr>
           </w:pPr>
-          <w:hyperlink w:anchor="_Toc116769126" w:history="1">
+          <w:hyperlink w:anchor="_Toc116776655" w:history="1">
             <w:r>
               <w:rPr>
                 <w:rStyle w:val="Hyperlink"/>
@@ -2216,7 +2216,7 @@
                 <w:noProof/>
                 <w:webHidden/>
               </w:rPr>
-              <w:instrText xml:space="preserve"> PAGEREF _Toc116769126 \h </w:instrText>
+              <w:instrText xml:space="preserve"> PAGEREF _Toc116776655 \h </w:instrText>
             </w:r>
             <w:r>
               <w:rPr>
@@ -2257,7 +2257,7 @@
               <w:lang w:eastAsia="pt-BR"/>
             </w:rPr>
           </w:pPr>
-          <w:hyperlink w:anchor="_Toc116769127" w:history="1">
+          <w:hyperlink w:anchor="_Toc116776656" w:history="1">
             <w:r>
               <w:rPr>
                 <w:rStyle w:val="Hyperlink"/>
@@ -2284,7 +2284,7 @@
                 <w:noProof/>
                 <w:webHidden/>
               </w:rPr>
-              <w:instrText xml:space="preserve"> PAGEREF _Toc116769127 \h </w:instrText>
+              <w:instrText xml:space="preserve"> PAGEREF _Toc116776656 \h </w:instrText>
             </w:r>
             <w:r>
               <w:rPr>
@@ -2328,7 +2328,7 @@
               <w:lang w:eastAsia="pt-BR"/>
             </w:rPr>
           </w:pPr>
-          <w:hyperlink w:anchor="_Toc116769128" w:history="1">
+          <w:hyperlink w:anchor="_Toc116776657" w:history="1">
             <w:r>
               <w:rPr>
                 <w:rStyle w:val="Hyperlink"/>
@@ -2355,7 +2355,7 @@
                 <w:noProof/>
                 <w:webHidden/>
               </w:rPr>
-              <w:instrText xml:space="preserve"> PAGEREF _Toc116769128 \h </w:instrText>
+              <w:instrText xml:space="preserve"> PAGEREF _Toc116776657 \h </w:instrText>
             </w:r>
             <w:r>
               <w:rPr>
@@ -2399,7 +2399,7 @@
               <w:lang w:eastAsia="pt-BR"/>
             </w:rPr>
           </w:pPr>
-          <w:hyperlink w:anchor="_Toc116769129" w:history="1">
+          <w:hyperlink w:anchor="_Toc116776658" w:history="1">
             <w:r>
               <w:rPr>
                 <w:rStyle w:val="Hyperlink"/>
@@ -2426,7 +2426,7 @@
                 <w:noProof/>
                 <w:webHidden/>
               </w:rPr>
-              <w:instrText xml:space="preserve"> PAGEREF _Toc116769129 \h </w:instrText>
+              <w:instrText xml:space="preserve"> PAGEREF _Toc116776658 \h </w:instrText>
             </w:r>
             <w:r>
               <w:rPr>
@@ -2470,7 +2470,7 @@
               <w:lang w:eastAsia="pt-BR"/>
             </w:rPr>
           </w:pPr>
-          <w:hyperlink w:anchor="_Toc116769130" w:history="1">
+          <w:hyperlink w:anchor="_Toc116776659" w:history="1">
             <w:r>
               <w:rPr>
                 <w:rStyle w:val="Hyperlink"/>
@@ -2497,7 +2497,7 @@
                 <w:noProof/>
                 <w:webHidden/>
               </w:rPr>
-              <w:instrText xml:space="preserve"> PAGEREF _Toc116769130 \h </w:instrText>
+              <w:instrText xml:space="preserve"> PAGEREF _Toc116776659 \h </w:instrText>
             </w:r>
             <w:r>
               <w:rPr>
@@ -2541,7 +2541,7 @@
               <w:lang w:eastAsia="pt-BR"/>
             </w:rPr>
           </w:pPr>
-          <w:hyperlink w:anchor="_Toc116769131" w:history="1">
+          <w:hyperlink w:anchor="_Toc116776660" w:history="1">
             <w:r>
               <w:rPr>
                 <w:rStyle w:val="Hyperlink"/>
@@ -2568,7 +2568,7 @@
                 <w:noProof/>
                 <w:webHidden/>
               </w:rPr>
-              <w:instrText xml:space="preserve"> PAGEREF _Toc116769131 \h </w:instrText>
+              <w:instrText xml:space="preserve"> PAGEREF _Toc116776660 \h </w:instrText>
             </w:r>
             <w:r>
               <w:rPr>
@@ -2612,7 +2612,7 @@
               <w:lang w:eastAsia="pt-BR"/>
             </w:rPr>
           </w:pPr>
-          <w:hyperlink w:anchor="_Toc116769132" w:history="1">
+          <w:hyperlink w:anchor="_Toc116776661" w:history="1">
             <w:r>
               <w:rPr>
                 <w:rStyle w:val="Hyperlink"/>
@@ -2639,7 +2639,7 @@
                 <w:noProof/>
                 <w:webHidden/>
               </w:rPr>
-              <w:instrText xml:space="preserve"> PAGEREF _Toc116769132 \h </w:instrText>
+              <w:instrText xml:space="preserve"> PAGEREF _Toc116776661 \h </w:instrText>
             </w:r>
             <w:r>
               <w:rPr>
@@ -2683,7 +2683,7 @@
               <w:lang w:eastAsia="pt-BR"/>
             </w:rPr>
           </w:pPr>
-          <w:hyperlink w:anchor="_Toc116769133" w:history="1">
+          <w:hyperlink w:anchor="_Toc116776662" w:history="1">
             <w:r>
               <w:rPr>
                 <w:rStyle w:val="Hyperlink"/>
@@ -2710,7 +2710,7 @@
                 <w:noProof/>
                 <w:webHidden/>
               </w:rPr>
-              <w:instrText xml:space="preserve"> PAGEREF _Toc116769133 \h </w:instrText>
+              <w:instrText xml:space="preserve"> PAGEREF _Toc116776662 \h </w:instrText>
             </w:r>
             <w:r>
               <w:rPr>
@@ -2754,7 +2754,7 @@
               <w:lang w:eastAsia="pt-BR"/>
             </w:rPr>
           </w:pPr>
-          <w:hyperlink w:anchor="_Toc116769134" w:history="1">
+          <w:hyperlink w:anchor="_Toc116776663" w:history="1">
             <w:r>
               <w:rPr>
                 <w:rStyle w:val="Hyperlink"/>
@@ -2781,7 +2781,7 @@
                 <w:noProof/>
                 <w:webHidden/>
               </w:rPr>
-              <w:instrText xml:space="preserve"> PAGEREF _Toc116769134 \h </w:instrText>
+              <w:instrText xml:space="preserve"> PAGEREF _Toc116776663 \h </w:instrText>
             </w:r>
             <w:r>
               <w:rPr>
@@ -2825,7 +2825,7 @@
               <w:lang w:eastAsia="pt-BR"/>
             </w:rPr>
           </w:pPr>
-          <w:hyperlink w:anchor="_Toc116769135" w:history="1">
+          <w:hyperlink w:anchor="_Toc116776664" w:history="1">
             <w:r>
               <w:rPr>
                 <w:rStyle w:val="Hyperlink"/>
@@ -2852,7 +2852,7 @@
                 <w:noProof/>
                 <w:webHidden/>
               </w:rPr>
-              <w:instrText xml:space="preserve"> PAGEREF _Toc116769135 \h </w:instrText>
+              <w:instrText xml:space="preserve"> PAGEREF _Toc116776664 \h </w:instrText>
             </w:r>
             <w:r>
               <w:rPr>
@@ -2896,7 +2896,7 @@
               <w:lang w:eastAsia="pt-BR"/>
             </w:rPr>
           </w:pPr>
-          <w:hyperlink w:anchor="_Toc116769136" w:history="1">
+          <w:hyperlink w:anchor="_Toc116776665" w:history="1">
             <w:r>
               <w:rPr>
                 <w:rStyle w:val="Hyperlink"/>
@@ -2923,7 +2923,7 @@
                 <w:noProof/>
                 <w:webHidden/>
               </w:rPr>
-              <w:instrText xml:space="preserve"> PAGEREF _Toc116769136 \h </w:instrText>
+              <w:instrText xml:space="preserve"> PAGEREF _Toc116776665 \h </w:instrText>
             </w:r>
             <w:r>
               <w:rPr>
@@ -2967,7 +2967,7 @@
               <w:lang w:eastAsia="pt-BR"/>
             </w:rPr>
           </w:pPr>
-          <w:hyperlink w:anchor="_Toc116769137" w:history="1">
+          <w:hyperlink w:anchor="_Toc116776666" w:history="1">
             <w:r>
               <w:rPr>
                 <w:rStyle w:val="Hyperlink"/>
@@ -2994,7 +2994,7 @@
                 <w:noProof/>
                 <w:webHidden/>
               </w:rPr>
-              <w:instrText xml:space="preserve"> PAGEREF _Toc116769137 \h </w:instrText>
+              <w:instrText xml:space="preserve"> PAGEREF _Toc116776666 \h </w:instrText>
             </w:r>
             <w:r>
               <w:rPr>
@@ -3038,7 +3038,7 @@
               <w:lang w:eastAsia="pt-BR"/>
             </w:rPr>
           </w:pPr>
-          <w:hyperlink w:anchor="_Toc116769138" w:history="1">
+          <w:hyperlink w:anchor="_Toc116776667" w:history="1">
             <w:r>
               <w:rPr>
                 <w:rStyle w:val="Hyperlink"/>
@@ -3065,7 +3065,7 @@
                 <w:noProof/>
                 <w:webHidden/>
               </w:rPr>
-              <w:instrText xml:space="preserve"> PAGEREF _Toc116769138 \h </w:instrText>
+              <w:instrText xml:space="preserve"> PAGEREF _Toc116776667 \h </w:instrText>
             </w:r>
             <w:r>
               <w:rPr>
@@ -3109,7 +3109,7 @@
               <w:lang w:eastAsia="pt-BR"/>
             </w:rPr>
           </w:pPr>
-          <w:hyperlink w:anchor="_Toc116769139" w:history="1">
+          <w:hyperlink w:anchor="_Toc116776668" w:history="1">
             <w:r>
               <w:rPr>
                 <w:rStyle w:val="Hyperlink"/>
@@ -3136,7 +3136,7 @@
                 <w:noProof/>
                 <w:webHidden/>
               </w:rPr>
-              <w:instrText xml:space="preserve"> PAGEREF _Toc116769139 \h </w:instrText>
+              <w:instrText xml:space="preserve"> PAGEREF _Toc116776668 \h </w:instrText>
             </w:r>
             <w:r>
               <w:rPr>
@@ -3180,7 +3180,7 @@
               <w:lang w:eastAsia="pt-BR"/>
             </w:rPr>
           </w:pPr>
-          <w:hyperlink w:anchor="_Toc116769140" w:history="1">
+          <w:hyperlink w:anchor="_Toc116776669" w:history="1">
             <w:r>
               <w:rPr>
                 <w:rStyle w:val="Hyperlink"/>
@@ -3207,7 +3207,7 @@
                 <w:noProof/>
                 <w:webHidden/>
               </w:rPr>
-              <w:instrText xml:space="preserve"> PAGEREF _Toc116769140 \h </w:instrText>
+              <w:instrText xml:space="preserve"> PAGEREF _Toc116776669 \h </w:instrText>
             </w:r>
             <w:r>
               <w:rPr>
@@ -3251,7 +3251,7 @@
               <w:lang w:eastAsia="pt-BR"/>
             </w:rPr>
           </w:pPr>
-          <w:hyperlink w:anchor="_Toc116769141" w:history="1">
+          <w:hyperlink w:anchor="_Toc116776670" w:history="1">
             <w:r>
               <w:rPr>
                 <w:rStyle w:val="Hyperlink"/>
@@ -3278,7 +3278,7 @@
                 <w:noProof/>
                 <w:webHidden/>
               </w:rPr>
-              <w:instrText xml:space="preserve"> PAGEREF _Toc116769141 \h </w:instrText>
+              <w:instrText xml:space="preserve"> PAGEREF _Toc116776670 \h </w:instrText>
             </w:r>
             <w:r>
               <w:rPr>
@@ -3322,7 +3322,7 @@
               <w:lang w:eastAsia="pt-BR"/>
             </w:rPr>
           </w:pPr>
-          <w:hyperlink w:anchor="_Toc116769142" w:history="1">
+          <w:hyperlink w:anchor="_Toc116776671" w:history="1">
             <w:r>
               <w:rPr>
                 <w:rStyle w:val="Hyperlink"/>
@@ -3349,7 +3349,7 @@
                 <w:noProof/>
                 <w:webHidden/>
               </w:rPr>
-              <w:instrText xml:space="preserve"> PAGEREF _Toc116769142 \h </w:instrText>
+              <w:instrText xml:space="preserve"> PAGEREF _Toc116776671 \h </w:instrText>
             </w:r>
             <w:r>
               <w:rPr>
@@ -3390,7 +3390,7 @@
               <w:lang w:eastAsia="pt-BR"/>
             </w:rPr>
           </w:pPr>
-          <w:hyperlink w:anchor="_Toc116769143" w:history="1">
+          <w:hyperlink w:anchor="_Toc116776672" w:history="1">
             <w:r>
               <w:rPr>
                 <w:rStyle w:val="Hyperlink"/>
@@ -3417,7 +3417,7 @@
                 <w:noProof/>
                 <w:webHidden/>
               </w:rPr>
-              <w:instrText xml:space="preserve"> PAGEREF _Toc116769143 \h </w:instrText>
+              <w:instrText xml:space="preserve"> PAGEREF _Toc116776672 \h </w:instrText>
             </w:r>
             <w:r>
               <w:rPr>
@@ -3461,7 +3461,7 @@
               <w:lang w:eastAsia="pt-BR"/>
             </w:rPr>
           </w:pPr>
-          <w:hyperlink w:anchor="_Toc116769144" w:history="1">
+          <w:hyperlink w:anchor="_Toc116776673" w:history="1">
             <w:r>
               <w:rPr>
                 <w:rStyle w:val="Hyperlink"/>
@@ -3488,7 +3488,7 @@
                 <w:noProof/>
                 <w:webHidden/>
               </w:rPr>
-              <w:instrText xml:space="preserve"> PAGEREF _Toc116769144 \h </w:instrText>
+              <w:instrText xml:space="preserve"> PAGEREF _Toc116776673 \h </w:instrText>
             </w:r>
             <w:r>
               <w:rPr>
@@ -3532,7 +3532,7 @@
               <w:lang w:eastAsia="pt-BR"/>
             </w:rPr>
           </w:pPr>
-          <w:hyperlink w:anchor="_Toc116769145" w:history="1">
+          <w:hyperlink w:anchor="_Toc116776674" w:history="1">
             <w:r>
               <w:rPr>
                 <w:rStyle w:val="Hyperlink"/>
@@ -3559,7 +3559,7 @@
                 <w:noProof/>
                 <w:webHidden/>
               </w:rPr>
-              <w:instrText xml:space="preserve"> PAGEREF _Toc116769145 \h </w:instrText>
+              <w:instrText xml:space="preserve"> PAGEREF _Toc116776674 \h </w:instrText>
             </w:r>
             <w:r>
               <w:rPr>
@@ -3603,7 +3603,7 @@
               <w:lang w:eastAsia="pt-BR"/>
             </w:rPr>
           </w:pPr>
-          <w:hyperlink w:anchor="_Toc116769146" w:history="1">
+          <w:hyperlink w:anchor="_Toc116776675" w:history="1">
             <w:r>
               <w:rPr>
                 <w:rStyle w:val="Hyperlink"/>
@@ -3630,7 +3630,7 @@
                 <w:noProof/>
                 <w:webHidden/>
               </w:rPr>
-              <w:instrText xml:space="preserve"> PAGEREF _Toc116769146 \h </w:instrText>
+              <w:instrText xml:space="preserve"> PAGEREF _Toc116776675 \h </w:instrText>
             </w:r>
             <w:r>
               <w:rPr>
@@ -3674,7 +3674,7 @@
               <w:lang w:eastAsia="pt-BR"/>
             </w:rPr>
           </w:pPr>
-          <w:hyperlink w:anchor="_Toc116769147" w:history="1">
+          <w:hyperlink w:anchor="_Toc116776676" w:history="1">
             <w:r>
               <w:rPr>
                 <w:rStyle w:val="Hyperlink"/>
@@ -3701,7 +3701,7 @@
                 <w:noProof/>
                 <w:webHidden/>
               </w:rPr>
-              <w:instrText xml:space="preserve"> PAGEREF _Toc116769147 \h </w:instrText>
+              <w:instrText xml:space="preserve"> PAGEREF _Toc116776676 \h </w:instrText>
             </w:r>
             <w:r>
               <w:rPr>
@@ -3745,7 +3745,7 @@
               <w:lang w:eastAsia="pt-BR"/>
             </w:rPr>
           </w:pPr>
-          <w:hyperlink w:anchor="_Toc116769148" w:history="1">
+          <w:hyperlink w:anchor="_Toc116776677" w:history="1">
             <w:r>
               <w:rPr>
                 <w:rStyle w:val="Hyperlink"/>
@@ -3772,7 +3772,7 @@
                 <w:noProof/>
                 <w:webHidden/>
               </w:rPr>
-              <w:instrText xml:space="preserve"> PAGEREF _Toc116769148 \h </w:instrText>
+              <w:instrText xml:space="preserve"> PAGEREF _Toc116776677 \h </w:instrText>
             </w:r>
             <w:r>
               <w:rPr>
@@ -3816,7 +3816,7 @@
               <w:lang w:eastAsia="pt-BR"/>
             </w:rPr>
           </w:pPr>
-          <w:hyperlink w:anchor="_Toc116769149" w:history="1">
+          <w:hyperlink w:anchor="_Toc116776678" w:history="1">
             <w:r>
               <w:rPr>
                 <w:rStyle w:val="Hyperlink"/>
@@ -3843,7 +3843,7 @@
                 <w:noProof/>
                 <w:webHidden/>
               </w:rPr>
-              <w:instrText xml:space="preserve"> PAGEREF _Toc116769149 \h </w:instrText>
+              <w:instrText xml:space="preserve"> PAGEREF _Toc116776678 \h </w:instrText>
             </w:r>
             <w:r>
               <w:rPr>
@@ -3887,7 +3887,7 @@
               <w:lang w:eastAsia="pt-BR"/>
             </w:rPr>
           </w:pPr>
-          <w:hyperlink w:anchor="_Toc116769150" w:history="1">
+          <w:hyperlink w:anchor="_Toc116776679" w:history="1">
             <w:r>
               <w:rPr>
                 <w:rStyle w:val="Hyperlink"/>
@@ -3914,7 +3914,7 @@
                 <w:noProof/>
                 <w:webHidden/>
               </w:rPr>
-              <w:instrText xml:space="preserve"> PAGEREF _Toc116769150 \h </w:instrText>
+              <w:instrText xml:space="preserve"> PAGEREF _Toc116776679 \h </w:instrText>
             </w:r>
             <w:r>
               <w:rPr>
@@ -3958,7 +3958,7 @@
               <w:lang w:eastAsia="pt-BR"/>
             </w:rPr>
           </w:pPr>
-          <w:hyperlink w:anchor="_Toc116769151" w:history="1">
+          <w:hyperlink w:anchor="_Toc116776680" w:history="1">
             <w:r>
               <w:rPr>
                 <w:rStyle w:val="Hyperlink"/>
@@ -3985,7 +3985,7 @@
                 <w:noProof/>
                 <w:webHidden/>
               </w:rPr>
-              <w:instrText xml:space="preserve"> PAGEREF _Toc116769151 \h </w:instrText>
+              <w:instrText xml:space="preserve"> PAGEREF _Toc116776680 \h </w:instrText>
             </w:r>
             <w:r>
               <w:rPr>
@@ -4029,7 +4029,7 @@
               <w:lang w:eastAsia="pt-BR"/>
             </w:rPr>
           </w:pPr>
-          <w:hyperlink w:anchor="_Toc116769152" w:history="1">
+          <w:hyperlink w:anchor="_Toc116776681" w:history="1">
             <w:r>
               <w:rPr>
                 <w:rStyle w:val="Hyperlink"/>
@@ -4056,7 +4056,7 @@
                 <w:noProof/>
                 <w:webHidden/>
               </w:rPr>
-              <w:instrText xml:space="preserve"> PAGEREF _Toc116769152 \h </w:instrText>
+              <w:instrText xml:space="preserve"> PAGEREF _Toc116776681 \h </w:instrText>
             </w:r>
             <w:r>
               <w:rPr>
@@ -4100,7 +4100,7 @@
               <w:lang w:eastAsia="pt-BR"/>
             </w:rPr>
           </w:pPr>
-          <w:hyperlink w:anchor="_Toc116769153" w:history="1">
+          <w:hyperlink w:anchor="_Toc116776682" w:history="1">
             <w:r>
               <w:rPr>
                 <w:rStyle w:val="Hyperlink"/>
@@ -4127,7 +4127,7 @@
                 <w:noProof/>
                 <w:webHidden/>
               </w:rPr>
-              <w:instrText xml:space="preserve"> PAGEREF _Toc116769153 \h </w:instrText>
+              <w:instrText xml:space="preserve"> PAGEREF _Toc116776682 \h </w:instrText>
             </w:r>
             <w:r>
               <w:rPr>
@@ -4171,7 +4171,7 @@
               <w:lang w:eastAsia="pt-BR"/>
             </w:rPr>
           </w:pPr>
-          <w:hyperlink w:anchor="_Toc116769154" w:history="1">
+          <w:hyperlink w:anchor="_Toc116776683" w:history="1">
             <w:r>
               <w:rPr>
                 <w:rStyle w:val="Hyperlink"/>
@@ -4198,7 +4198,7 @@
                 <w:noProof/>
                 <w:webHidden/>
               </w:rPr>
-              <w:instrText xml:space="preserve"> PAGEREF _Toc116769154 \h </w:instrText>
+              <w:instrText xml:space="preserve"> PAGEREF _Toc116776683 \h </w:instrText>
             </w:r>
             <w:r>
               <w:rPr>
@@ -4242,7 +4242,7 @@
               <w:lang w:eastAsia="pt-BR"/>
             </w:rPr>
           </w:pPr>
-          <w:hyperlink w:anchor="_Toc116769155" w:history="1">
+          <w:hyperlink w:anchor="_Toc116776684" w:history="1">
             <w:r>
               <w:rPr>
                 <w:rStyle w:val="Hyperlink"/>
@@ -4269,7 +4269,7 @@
                 <w:noProof/>
                 <w:webHidden/>
               </w:rPr>
-              <w:instrText xml:space="preserve"> PAGEREF _Toc116769155 \h </w:instrText>
+              <w:instrText xml:space="preserve"> PAGEREF _Toc116776684 \h </w:instrText>
             </w:r>
             <w:r>
               <w:rPr>
@@ -4313,7 +4313,7 @@
               <w:lang w:eastAsia="pt-BR"/>
             </w:rPr>
           </w:pPr>
-          <w:hyperlink w:anchor="_Toc116769156" w:history="1">
+          <w:hyperlink w:anchor="_Toc116776685" w:history="1">
             <w:r>
               <w:rPr>
                 <w:rStyle w:val="Hyperlink"/>
@@ -4340,7 +4340,7 @@
                 <w:noProof/>
                 <w:webHidden/>
               </w:rPr>
-              <w:instrText xml:space="preserve"> PAGEREF _Toc116769156 \h </w:instrText>
+              <w:instrText xml:space="preserve"> PAGEREF _Toc116776685 \h </w:instrText>
             </w:r>
             <w:r>
               <w:rPr>
@@ -4384,7 +4384,7 @@
               <w:lang w:eastAsia="pt-BR"/>
             </w:rPr>
           </w:pPr>
-          <w:hyperlink w:anchor="_Toc116769157" w:history="1">
+          <w:hyperlink w:anchor="_Toc116776686" w:history="1">
             <w:r>
               <w:rPr>
                 <w:rStyle w:val="Hyperlink"/>
@@ -4411,7 +4411,7 @@
                 <w:noProof/>
                 <w:webHidden/>
               </w:rPr>
-              <w:instrText xml:space="preserve"> PAGEREF _Toc116769157 \h </w:instrText>
+              <w:instrText xml:space="preserve"> PAGEREF _Toc116776686 \h </w:instrText>
             </w:r>
             <w:r>
               <w:rPr>
@@ -4452,7 +4452,7 @@
               <w:lang w:eastAsia="pt-BR"/>
             </w:rPr>
           </w:pPr>
-          <w:hyperlink w:anchor="_Toc116769158" w:history="1">
+          <w:hyperlink w:anchor="_Toc116776687" w:history="1">
             <w:r>
               <w:rPr>
                 <w:rStyle w:val="Hyperlink"/>
@@ -4479,7 +4479,7 @@
                 <w:noProof/>
                 <w:webHidden/>
               </w:rPr>
-              <w:instrText xml:space="preserve"> PAGEREF _Toc116769158 \h </w:instrText>
+              <w:instrText xml:space="preserve"> PAGEREF _Toc116776687 \h </w:instrText>
             </w:r>
             <w:r>
               <w:rPr>
@@ -4541,7 +4541,7 @@
       <w:pPr>
         <w:pStyle w:val="Ttulo1"/>
       </w:pPr>
-      <w:bookmarkStart w:id="0" w:name="_Toc116769123"/>
+      <w:bookmarkStart w:id="0" w:name="_Toc116776652"/>
       <w:r>
         <w:lastRenderedPageBreak/>
         <w:t xml:space="preserve">1 </w:t>
@@ -4937,17 +4937,17 @@
       <w:pPr>
         <w:pStyle w:val="Ttulo2"/>
       </w:pPr>
-      <w:bookmarkStart w:id="1" w:name="_Toc116769124"/>
+      <w:bookmarkStart w:id="1" w:name="_Toc116776653"/>
       <w:r>
         <w:t xml:space="preserve">1.1 </w:t>
       </w:r>
       <w:r>
         <w:t>Objetivo Gera</w:t>
       </w:r>
+      <w:r>
+        <w:t>l</w:t>
+      </w:r>
       <w:bookmarkEnd w:id="1"/>
-      <w:r>
-        <w:t>l</w:t>
-      </w:r>
     </w:p>
     <w:p>
       <w:pPr>
@@ -4962,7 +4962,7 @@
       <w:pPr>
         <w:pStyle w:val="Ttulo2"/>
       </w:pPr>
-      <w:bookmarkStart w:id="2" w:name="_Toc116769125"/>
+      <w:bookmarkStart w:id="2" w:name="_Toc116776654"/>
       <w:r>
         <w:t xml:space="preserve">1.2 </w:t>
       </w:r>
@@ -5050,7 +5050,7 @@
       <w:pPr>
         <w:pStyle w:val="Ttulo2"/>
       </w:pPr>
-      <w:bookmarkStart w:id="3" w:name="_Toc116769126"/>
+      <w:bookmarkStart w:id="3" w:name="_Toc116776655"/>
       <w:r>
         <w:t xml:space="preserve">1.3 </w:t>
       </w:r>
@@ -5086,7 +5086,7 @@
       <w:pPr>
         <w:pStyle w:val="Ttulo1"/>
       </w:pPr>
-      <w:bookmarkStart w:id="4" w:name="_Toc116769127"/>
+      <w:bookmarkStart w:id="4" w:name="_Toc116776656"/>
       <w:r>
         <w:lastRenderedPageBreak/>
         <w:t>2</w:t>
@@ -5128,7 +5128,7 @@
       <w:pPr>
         <w:pStyle w:val="Ttulo2"/>
       </w:pPr>
-      <w:bookmarkStart w:id="5" w:name="_Toc116769128"/>
+      <w:bookmarkStart w:id="5" w:name="_Toc116776657"/>
       <w:r>
         <w:t>2</w:t>
       </w:r>
@@ -5243,7 +5243,7 @@
       <w:pPr>
         <w:pStyle w:val="Ttulo2"/>
       </w:pPr>
-      <w:bookmarkStart w:id="6" w:name="_Toc116769129"/>
+      <w:bookmarkStart w:id="6" w:name="_Toc116776658"/>
       <w:r>
         <w:lastRenderedPageBreak/>
         <w:t>2</w:t>
@@ -5362,7 +5362,7 @@
       <w:pPr>
         <w:pStyle w:val="Ttulo3"/>
       </w:pPr>
-      <w:bookmarkStart w:id="7" w:name="_Toc116769130"/>
+      <w:bookmarkStart w:id="7" w:name="_Toc116776659"/>
       <w:r>
         <w:t>2</w:t>
       </w:r>
@@ -5481,7 +5481,15 @@
         <w:t xml:space="preserve">no qual </w:t>
       </w:r>
       <w:r>
-        <w:t>o software é desenvolvido em unidades de programa</w:t>
+        <w:t xml:space="preserve">o software </w:t>
+      </w:r>
+      <w:proofErr w:type="spellStart"/>
+      <w:r>
+        <w:t>é</w:t>
+      </w:r>
+      <w:proofErr w:type="spellEnd"/>
+      <w:r>
+        <w:t xml:space="preserve"> desenvolvido em unidades de programa</w:t>
       </w:r>
       <w:r>
         <w:t>,</w:t>
@@ -5713,7 +5721,7 @@
       <w:pPr>
         <w:pStyle w:val="Ttulo3"/>
       </w:pPr>
-      <w:bookmarkStart w:id="8" w:name="_Toc116769131"/>
+      <w:bookmarkStart w:id="8" w:name="_Toc116776660"/>
       <w:r>
         <w:t>2</w:t>
       </w:r>
@@ -5935,7 +5943,7 @@
       <w:pPr>
         <w:pStyle w:val="Ttulo3"/>
       </w:pPr>
-      <w:bookmarkStart w:id="9" w:name="_Toc116769132"/>
+      <w:bookmarkStart w:id="9" w:name="_Toc116776661"/>
       <w:r>
         <w:t>2</w:t>
       </w:r>
@@ -6360,7 +6368,7 @@
       <w:pPr>
         <w:pStyle w:val="Ttulo2"/>
       </w:pPr>
-      <w:bookmarkStart w:id="10" w:name="_Toc116769133"/>
+      <w:bookmarkStart w:id="10" w:name="_Toc116776662"/>
       <w:r>
         <w:t>2</w:t>
       </w:r>
@@ -6410,7 +6418,7 @@
       <w:pPr>
         <w:pStyle w:val="Ttulo3"/>
       </w:pPr>
-      <w:bookmarkStart w:id="11" w:name="_Toc116769134"/>
+      <w:bookmarkStart w:id="11" w:name="_Toc116776663"/>
       <w:r>
         <w:t>2</w:t>
       </w:r>
@@ -6752,7 +6760,7 @@
       <w:pPr>
         <w:pStyle w:val="Ttulo3"/>
       </w:pPr>
-      <w:bookmarkStart w:id="12" w:name="_Toc116769135"/>
+      <w:bookmarkStart w:id="12" w:name="_Toc116776664"/>
       <w:r>
         <w:t>2</w:t>
       </w:r>
@@ -7363,7 +7371,7 @@
       <w:pPr>
         <w:pStyle w:val="Ttulo2"/>
       </w:pPr>
-      <w:bookmarkStart w:id="13" w:name="_Toc116769136"/>
+      <w:bookmarkStart w:id="13" w:name="_Toc116776665"/>
       <w:r>
         <w:t>2</w:t>
       </w:r>
@@ -8123,7 +8131,7 @@
       <w:pPr>
         <w:pStyle w:val="Ttulo2"/>
       </w:pPr>
-      <w:bookmarkStart w:id="14" w:name="_Toc116769137"/>
+      <w:bookmarkStart w:id="14" w:name="_Toc116776666"/>
       <w:r>
         <w:t>2</w:t>
       </w:r>
@@ -8275,7 +8283,7 @@
       <w:pPr>
         <w:pStyle w:val="Ttulo3"/>
       </w:pPr>
-      <w:bookmarkStart w:id="15" w:name="_Toc116769138"/>
+      <w:bookmarkStart w:id="15" w:name="_Toc116776667"/>
       <w:r>
         <w:t>2</w:t>
       </w:r>
@@ -8493,7 +8501,7 @@
       <w:pPr>
         <w:pStyle w:val="Ttulo3"/>
       </w:pPr>
-      <w:bookmarkStart w:id="16" w:name="_Toc116769139"/>
+      <w:bookmarkStart w:id="16" w:name="_Toc116776668"/>
       <w:r>
         <w:t>2</w:t>
       </w:r>
@@ -8670,7 +8678,7 @@
       <w:pPr>
         <w:pStyle w:val="Ttulo3"/>
       </w:pPr>
-      <w:bookmarkStart w:id="17" w:name="_Toc116769140"/>
+      <w:bookmarkStart w:id="17" w:name="_Toc116776669"/>
       <w:r>
         <w:lastRenderedPageBreak/>
         <w:t>2</w:t>
@@ -8882,7 +8890,7 @@
       <w:pPr>
         <w:pStyle w:val="Ttulo3"/>
       </w:pPr>
-      <w:bookmarkStart w:id="18" w:name="_Toc116769141"/>
+      <w:bookmarkStart w:id="18" w:name="_Toc116776670"/>
       <w:r>
         <w:t>2</w:t>
       </w:r>
@@ -9078,7 +9086,7 @@
       <w:pPr>
         <w:pStyle w:val="Ttulo3"/>
       </w:pPr>
-      <w:bookmarkStart w:id="19" w:name="_Toc116769142"/>
+      <w:bookmarkStart w:id="19" w:name="_Toc116776671"/>
       <w:r>
         <w:t>2</w:t>
       </w:r>
@@ -9249,7 +9257,7 @@
       <w:pPr>
         <w:pStyle w:val="Ttulo1"/>
       </w:pPr>
-      <w:bookmarkStart w:id="20" w:name="_Toc116769143"/>
+      <w:bookmarkStart w:id="20" w:name="_Toc116776672"/>
       <w:r>
         <w:lastRenderedPageBreak/>
         <w:t>3</w:t>
@@ -9316,7 +9324,7 @@
       <w:pPr>
         <w:pStyle w:val="Ttulo2"/>
       </w:pPr>
-      <w:bookmarkStart w:id="21" w:name="_Toc116769144"/>
+      <w:bookmarkStart w:id="21" w:name="_Toc116776673"/>
       <w:r>
         <w:t>3</w:t>
       </w:r>
@@ -9621,7 +9629,7 @@
       <w:pPr>
         <w:pStyle w:val="Ttulo2"/>
       </w:pPr>
-      <w:bookmarkStart w:id="22" w:name="_Toc116769145"/>
+      <w:bookmarkStart w:id="22" w:name="_Toc116776674"/>
       <w:r>
         <w:t>3</w:t>
       </w:r>
@@ -9668,7 +9676,7 @@
       <w:pPr>
         <w:pStyle w:val="Ttulo3"/>
       </w:pPr>
-      <w:bookmarkStart w:id="23" w:name="_Toc116769146"/>
+      <w:bookmarkStart w:id="23" w:name="_Toc116776675"/>
       <w:r>
         <w:t>3</w:t>
       </w:r>
@@ -9806,7 +9814,7 @@
       <w:pPr>
         <w:pStyle w:val="Ttulo3"/>
       </w:pPr>
-      <w:bookmarkStart w:id="24" w:name="_Toc116769147"/>
+      <w:bookmarkStart w:id="24" w:name="_Toc116776676"/>
       <w:r>
         <w:t>3</w:t>
       </w:r>
@@ -9991,7 +9999,7 @@
       <w:pPr>
         <w:pStyle w:val="Ttulo3"/>
       </w:pPr>
-      <w:bookmarkStart w:id="25" w:name="_Toc116769148"/>
+      <w:bookmarkStart w:id="25" w:name="_Toc116776677"/>
       <w:r>
         <w:t>3</w:t>
       </w:r>
@@ -10102,7 +10110,7 @@
       <w:pPr>
         <w:pStyle w:val="Ttulo2"/>
       </w:pPr>
-      <w:bookmarkStart w:id="26" w:name="_Toc116769149"/>
+      <w:bookmarkStart w:id="26" w:name="_Toc116776678"/>
       <w:r>
         <w:t>3</w:t>
       </w:r>
@@ -10152,7 +10160,7 @@
       <w:pPr>
         <w:pStyle w:val="Ttulo3"/>
       </w:pPr>
-      <w:bookmarkStart w:id="27" w:name="_Toc116769150"/>
+      <w:bookmarkStart w:id="27" w:name="_Toc116776679"/>
       <w:r>
         <w:t>3</w:t>
       </w:r>
@@ -10221,7 +10229,7 @@
       <w:pPr>
         <w:pStyle w:val="Ttulo3"/>
       </w:pPr>
-      <w:bookmarkStart w:id="28" w:name="_Toc116769151"/>
+      <w:bookmarkStart w:id="28" w:name="_Toc116776680"/>
       <w:r>
         <w:t>3</w:t>
       </w:r>
@@ -10281,7 +10289,7 @@
       <w:pPr>
         <w:pStyle w:val="Ttulo3"/>
       </w:pPr>
-      <w:bookmarkStart w:id="29" w:name="_Toc116769152"/>
+      <w:bookmarkStart w:id="29" w:name="_Toc116776681"/>
       <w:r>
         <w:t>3</w:t>
       </w:r>
@@ -10379,7 +10387,7 @@
       <w:pPr>
         <w:pStyle w:val="Ttulo3"/>
       </w:pPr>
-      <w:bookmarkStart w:id="30" w:name="_Toc116769153"/>
+      <w:bookmarkStart w:id="30" w:name="_Toc116776682"/>
       <w:r>
         <w:t>3</w:t>
       </w:r>
@@ -10437,7 +10445,7 @@
       <w:pPr>
         <w:pStyle w:val="Ttulo2"/>
       </w:pPr>
-      <w:bookmarkStart w:id="31" w:name="_Toc116769154"/>
+      <w:bookmarkStart w:id="31" w:name="_Toc116776683"/>
       <w:r>
         <w:t>3</w:t>
       </w:r>
@@ -10473,7 +10481,7 @@
       <w:pPr>
         <w:pStyle w:val="Ttulo3"/>
       </w:pPr>
-      <w:bookmarkStart w:id="32" w:name="_Toc116769155"/>
+      <w:bookmarkStart w:id="32" w:name="_Toc116776684"/>
       <w:r>
         <w:t>3</w:t>
       </w:r>
@@ -10587,7 +10595,7 @@
       <w:pPr>
         <w:pStyle w:val="Ttulo3"/>
       </w:pPr>
-      <w:bookmarkStart w:id="33" w:name="_Toc116769156"/>
+      <w:bookmarkStart w:id="33" w:name="_Toc116776685"/>
       <w:r>
         <w:t>3</w:t>
       </w:r>
@@ -10638,7 +10646,7 @@
       <w:pPr>
         <w:pStyle w:val="Ttulo3"/>
       </w:pPr>
-      <w:bookmarkStart w:id="34" w:name="_Toc116769157"/>
+      <w:bookmarkStart w:id="34" w:name="_Toc116776686"/>
       <w:r>
         <w:t>3</w:t>
       </w:r>
@@ -10717,10 +10725,12 @@
       <w:pPr>
         <w:pStyle w:val="Ttulo1"/>
       </w:pPr>
+      <w:bookmarkStart w:id="35" w:name="_Toc116776687"/>
       <w:r>
         <w:lastRenderedPageBreak/>
         <w:t>REFERÊNCIAS</w:t>
       </w:r>
+      <w:bookmarkEnd w:id="35"/>
     </w:p>
     <w:p/>
     <w:p>
@@ -10738,7 +10748,15 @@
         <w:t>Engenharia de Software 9ª edição.</w:t>
       </w:r>
       <w:r>
-        <w:t xml:space="preserve"> São Paulo: Pearson Education do Brasil, 2011.</w:t>
+        <w:t xml:space="preserve"> São Paulo: Pearson </w:t>
+      </w:r>
+      <w:proofErr w:type="spellStart"/>
+      <w:r>
+        <w:t>Education</w:t>
+      </w:r>
+      <w:proofErr w:type="spellEnd"/>
+      <w:r>
+        <w:t xml:space="preserve"> do Brasil, 2011.</w:t>
       </w:r>
     </w:p>
     <w:p>
@@ -10790,7 +10808,15 @@
         <w:t>Engenharia de Software Moderna.</w:t>
       </w:r>
       <w:r>
-        <w:t xml:space="preserve"> [s.l.]:</w:t>
+        <w:t xml:space="preserve"> [</w:t>
+      </w:r>
+      <w:proofErr w:type="spellStart"/>
+      <w:r>
+        <w:t>s.l</w:t>
+      </w:r>
+      <w:proofErr w:type="spellEnd"/>
+      <w:r>
+        <w:t>.]:</w:t>
       </w:r>
       <w:r>
         <w:t xml:space="preserve"> </w:t>
@@ -10816,59 +10842,60 @@
           <w:b/>
           <w:bCs/>
         </w:rPr>
-        <w:t>The Unified Software Development</w:t>
-      </w:r>
+        <w:t xml:space="preserve">The Unified Software </w:t>
+      </w:r>
+      <w:proofErr w:type="spellStart"/>
       <w:r>
         <w:rPr>
           <w:b/>
           <w:bCs/>
         </w:rPr>
-        <w:t xml:space="preserve"> Process.</w:t>
-      </w:r>
-      <w:r>
-        <w:t xml:space="preserve"> Minneapolis: Pearson Education Corporate Sales Division, 1999.</w:t>
-      </w:r>
-      <w:r>
-        <w:t xml:space="preserve"> </w:t>
-      </w:r>
-    </w:p>
-    <w:p>
-      <w:pPr>
-        <w:jc w:val="left"/>
-      </w:pPr>
-    </w:p>
-    <w:p>
-      <w:pPr>
-        <w:jc w:val="left"/>
-      </w:pPr>
-      <w:r>
-        <w:t xml:space="preserve">IBM. Diagramas de Atividades. </w:t>
-      </w:r>
+        <w:t>Development</w:t>
+      </w:r>
+      <w:proofErr w:type="spellEnd"/>
       <w:r>
         <w:rPr>
           <w:b/>
           <w:bCs/>
         </w:rPr>
-        <w:t>IBM</w:t>
-      </w:r>
-      <w:r>
-        <w:t>,</w:t>
+        <w:t xml:space="preserve"> Process.</w:t>
+      </w:r>
+      <w:r>
+        <w:t xml:space="preserve"> Minneapolis: Pearson </w:t>
+      </w:r>
+      <w:proofErr w:type="spellStart"/>
+      <w:r>
+        <w:t>Education</w:t>
+      </w:r>
+      <w:proofErr w:type="spellEnd"/>
+      <w:r>
+        <w:t xml:space="preserve"> Corporate Sales Division, 1999.</w:t>
+      </w:r>
+      <w:r>
+        <w:t xml:space="preserve"> </w:t>
+      </w:r>
+    </w:p>
+    <w:p>
+      <w:pPr>
+        <w:jc w:val="left"/>
+      </w:pPr>
+    </w:p>
+    <w:p>
+      <w:pPr>
+        <w:jc w:val="left"/>
+      </w:pPr>
+      <w:r>
+        <w:t xml:space="preserve">IBM. Diagramas de Atividades. </w:t>
       </w:r>
       <w:r>
         <w:rPr>
           <w:b/>
           <w:bCs/>
         </w:rPr>
-        <w:t xml:space="preserve"> </w:t>
-      </w:r>
-      <w:r>
-        <w:t>2021. Disponível em: &lt;</w:t>
-      </w:r>
-      <w:r>
-        <w:t>https://www.ibm.com/docs/pt-br/rational-soft-arch/9.7.0?topic=diagrams-activity</w:t>
-      </w:r>
-      <w:r>
-        <w:t>&gt;</w:t>
+        <w:t>IBM</w:t>
+      </w:r>
+      <w:r>
+        <w:t>,</w:t>
       </w:r>
       <w:r>
         <w:rPr>
@@ -10878,45 +10905,26 @@
         <w:t xml:space="preserve"> </w:t>
       </w:r>
       <w:r>
-        <w:t xml:space="preserve">Acesso em: </w:t>
-      </w:r>
-      <w:r>
-        <w:t>16 outubro 2022.</w:t>
-      </w:r>
-    </w:p>
-    <w:p>
-      <w:pPr>
-        <w:jc w:val="left"/>
-      </w:pPr>
-    </w:p>
-    <w:p>
-      <w:pPr>
-        <w:jc w:val="left"/>
-      </w:pPr>
-      <w:r>
-        <w:t xml:space="preserve">ERICKSON, J.; SIAU, K. </w:t>
-      </w:r>
-      <w:r>
-        <w:t>Theoretical and practical complexity of modeling methods</w:t>
-      </w:r>
-      <w:r>
-        <w:t xml:space="preserve">. </w:t>
+        <w:t>2021. Disponível em: &lt;</w:t>
+      </w:r>
+      <w:r>
+        <w:t>https://www.ibm.com/docs/pt-br/rational-soft-arch/9.7.0?topic=diagrams-activity</w:t>
+      </w:r>
+      <w:r>
+        <w:t>&gt;</w:t>
       </w:r>
       <w:r>
         <w:rPr>
           <w:b/>
           <w:bCs/>
         </w:rPr>
-        <w:t>Research Gate</w:t>
-      </w:r>
-      <w:r>
-        <w:t>, 2007. Disponível em: &lt;</w:t>
-      </w:r>
-      <w:r>
-        <w:t>https://www.researchgate.net/publication/220422139_Theoretical_and_practical_complexity_of_modeling_methods</w:t>
-      </w:r>
-      <w:r>
-        <w:t>&gt; Acesso em: 16 outubro 2022.</w:t>
+        <w:t xml:space="preserve"> </w:t>
+      </w:r>
+      <w:r>
+        <w:t xml:space="preserve">Acesso em: </w:t>
+      </w:r>
+      <w:r>
+        <w:t>16 outubro 2022.</w:t>
       </w:r>
     </w:p>
     <w:p>
@@ -10929,43 +10937,88 @@
         <w:jc w:val="left"/>
       </w:pPr>
       <w:r>
-        <w:t xml:space="preserve">PRESSMAN, R. S. </w:t>
-      </w:r>
+        <w:t xml:space="preserve">ERICKSON, J.; SIAU, K. </w:t>
+      </w:r>
+      <w:proofErr w:type="spellStart"/>
+      <w:r>
+        <w:t>Theoretical</w:t>
+      </w:r>
+      <w:proofErr w:type="spellEnd"/>
+      <w:r>
+        <w:t xml:space="preserve"> </w:t>
+      </w:r>
+      <w:proofErr w:type="spellStart"/>
+      <w:r>
+        <w:t>and</w:t>
+      </w:r>
+      <w:proofErr w:type="spellEnd"/>
+      <w:r>
+        <w:t xml:space="preserve"> </w:t>
+      </w:r>
+      <w:proofErr w:type="spellStart"/>
+      <w:r>
+        <w:t>practical</w:t>
+      </w:r>
+      <w:proofErr w:type="spellEnd"/>
+      <w:r>
+        <w:t xml:space="preserve"> </w:t>
+      </w:r>
+      <w:proofErr w:type="spellStart"/>
+      <w:r>
+        <w:t>complexity</w:t>
+      </w:r>
+      <w:proofErr w:type="spellEnd"/>
+      <w:r>
+        <w:t xml:space="preserve"> </w:t>
+      </w:r>
+      <w:proofErr w:type="spellStart"/>
+      <w:r>
+        <w:t>of</w:t>
+      </w:r>
+      <w:proofErr w:type="spellEnd"/>
+      <w:r>
+        <w:t xml:space="preserve"> </w:t>
+      </w:r>
+      <w:proofErr w:type="spellStart"/>
+      <w:r>
+        <w:t>modeling</w:t>
+      </w:r>
+      <w:proofErr w:type="spellEnd"/>
+      <w:r>
+        <w:t xml:space="preserve"> </w:t>
+      </w:r>
+      <w:proofErr w:type="spellStart"/>
+      <w:r>
+        <w:t>methods</w:t>
+      </w:r>
+      <w:proofErr w:type="spellEnd"/>
+      <w:r>
+        <w:t xml:space="preserve">. </w:t>
+      </w:r>
+      <w:proofErr w:type="spellStart"/>
       <w:r>
         <w:rPr>
           <w:b/>
           <w:bCs/>
         </w:rPr>
-        <w:t>Engenharia de Software.</w:t>
-      </w:r>
-      <w:r>
-        <w:t xml:space="preserve"> São Paulo: MAKRON Books do Brasil Editora Ltda, 1995.</w:t>
-      </w:r>
-    </w:p>
-    <w:p>
-      <w:pPr>
-        <w:jc w:val="left"/>
-      </w:pPr>
-    </w:p>
-    <w:p>
-      <w:pPr>
-        <w:jc w:val="left"/>
-      </w:pPr>
-      <w:r>
-        <w:t xml:space="preserve">SUTHERLAND, J. </w:t>
-      </w:r>
+        <w:t>Research</w:t>
+      </w:r>
+      <w:proofErr w:type="spellEnd"/>
       <w:r>
         <w:rPr>
           <w:b/>
           <w:bCs/>
         </w:rPr>
-        <w:t>Scrum - A Arte de Fazer o Dobro do Trabalho em Metade do Tempo.</w:t>
-      </w:r>
-      <w:r>
-        <w:t xml:space="preserve"> São Paulo: Texto Editores Ltda</w:t>
-      </w:r>
-      <w:r>
-        <w:t>, 2014.</w:t>
+        <w:t xml:space="preserve"> Gate</w:t>
+      </w:r>
+      <w:r>
+        <w:t>, 2007. Disponível em: &lt;</w:t>
+      </w:r>
+      <w:r>
+        <w:t>https://www.researchgate.net/publication/220422139_Theoretical_and_practical_complexity_of_modeling_methods</w:t>
+      </w:r>
+      <w:r>
+        <w:t>&gt; Acesso em: 16 outubro 2022.</w:t>
       </w:r>
     </w:p>
     <w:p>
@@ -10978,27 +11031,43 @@
         <w:jc w:val="left"/>
       </w:pPr>
       <w:r>
-        <w:t xml:space="preserve">BEEDLE, M.; SCHWABER, K. </w:t>
+        <w:t xml:space="preserve">PRESSMAN, R. S. </w:t>
       </w:r>
       <w:r>
         <w:rPr>
           <w:b/>
           <w:bCs/>
         </w:rPr>
-        <w:t>Agile Software Development with Scrum.</w:t>
+        <w:t>Engenharia de Software.</w:t>
+      </w:r>
+      <w:r>
+        <w:t xml:space="preserve"> São Paulo: MAKRON Books do Brasil Editora Ltda, 1995.</w:t>
+      </w:r>
+    </w:p>
+    <w:p>
+      <w:pPr>
+        <w:jc w:val="left"/>
+      </w:pPr>
+    </w:p>
+    <w:p>
+      <w:pPr>
+        <w:jc w:val="left"/>
+      </w:pPr>
+      <w:r>
+        <w:t xml:space="preserve">SUTHERLAND, J. </w:t>
       </w:r>
       <w:r>
         <w:rPr>
           <w:b/>
           <w:bCs/>
         </w:rPr>
-        <w:t xml:space="preserve"> </w:t>
-      </w:r>
-      <w:r>
-        <w:t>Upper Saddle River</w:t>
-      </w:r>
-      <w:r>
-        <w:t>: Prentice Hall, 2001.</w:t>
+        <w:t>Scrum - A Arte de Fazer o Dobro do Trabalho em Metade do Tempo.</w:t>
+      </w:r>
+      <w:r>
+        <w:t xml:space="preserve"> São Paulo: Texto Editores Ltda</w:t>
+      </w:r>
+      <w:r>
+        <w:t>, 2014.</w:t>
       </w:r>
     </w:p>
     <w:p>
@@ -11011,26 +11080,183 @@
         <w:jc w:val="left"/>
       </w:pPr>
       <w:r>
-        <w:t xml:space="preserve">SCHWABER, K.; SUTHERLAND, J. </w:t>
-      </w:r>
-      <w:r>
-        <w:t>The Scrum Guide:</w:t>
-      </w:r>
-      <w:r>
-        <w:t xml:space="preserve"> The Definitive Guide to Scrum: The Rules of the Game</w:t>
-      </w:r>
-      <w:r>
-        <w:t xml:space="preserve">. </w:t>
-      </w:r>
+        <w:t xml:space="preserve">BEEDLE, M.; SCHWABER, K. </w:t>
+      </w:r>
+      <w:proofErr w:type="spellStart"/>
       <w:r>
         <w:rPr>
           <w:b/>
           <w:bCs/>
         </w:rPr>
-        <w:t>Scrum Guides</w:t>
-      </w:r>
-      <w:r>
-        <w:t xml:space="preserve">, 2020. Disponivel em: </w:t>
+        <w:t>Agile</w:t>
+      </w:r>
+      <w:proofErr w:type="spellEnd"/>
+      <w:r>
+        <w:rPr>
+          <w:b/>
+          <w:bCs/>
+        </w:rPr>
+        <w:t xml:space="preserve"> Software </w:t>
+      </w:r>
+      <w:proofErr w:type="spellStart"/>
+      <w:r>
+        <w:rPr>
+          <w:b/>
+          <w:bCs/>
+        </w:rPr>
+        <w:t>Development</w:t>
+      </w:r>
+      <w:proofErr w:type="spellEnd"/>
+      <w:r>
+        <w:rPr>
+          <w:b/>
+          <w:bCs/>
+        </w:rPr>
+        <w:t xml:space="preserve"> </w:t>
+      </w:r>
+      <w:proofErr w:type="spellStart"/>
+      <w:r>
+        <w:rPr>
+          <w:b/>
+          <w:bCs/>
+        </w:rPr>
+        <w:t>with</w:t>
+      </w:r>
+      <w:proofErr w:type="spellEnd"/>
+      <w:r>
+        <w:rPr>
+          <w:b/>
+          <w:bCs/>
+        </w:rPr>
+        <w:t xml:space="preserve"> Scrum.</w:t>
+      </w:r>
+      <w:r>
+        <w:rPr>
+          <w:b/>
+          <w:bCs/>
+        </w:rPr>
+        <w:t xml:space="preserve"> </w:t>
+      </w:r>
+      <w:r>
+        <w:t xml:space="preserve">Upper </w:t>
+      </w:r>
+      <w:proofErr w:type="spellStart"/>
+      <w:r>
+        <w:t>Saddle</w:t>
+      </w:r>
+      <w:proofErr w:type="spellEnd"/>
+      <w:r>
+        <w:t xml:space="preserve"> River</w:t>
+      </w:r>
+      <w:r>
+        <w:t>: Prentice Hall, 2001.</w:t>
+      </w:r>
+    </w:p>
+    <w:p>
+      <w:pPr>
+        <w:jc w:val="left"/>
+      </w:pPr>
+    </w:p>
+    <w:p>
+      <w:pPr>
+        <w:jc w:val="left"/>
+      </w:pPr>
+      <w:r>
+        <w:t xml:space="preserve">SCHWABER, K.; SUTHERLAND, J. </w:t>
+      </w:r>
+      <w:r>
+        <w:t xml:space="preserve">The Scrum </w:t>
+      </w:r>
+      <w:proofErr w:type="spellStart"/>
+      <w:r>
+        <w:t>Guide</w:t>
+      </w:r>
+      <w:proofErr w:type="spellEnd"/>
+      <w:r>
+        <w:t>:</w:t>
+      </w:r>
+      <w:r>
+        <w:t xml:space="preserve"> The </w:t>
+      </w:r>
+      <w:proofErr w:type="spellStart"/>
+      <w:r>
+        <w:t>Definitive</w:t>
+      </w:r>
+      <w:proofErr w:type="spellEnd"/>
+      <w:r>
+        <w:t xml:space="preserve"> </w:t>
+      </w:r>
+      <w:proofErr w:type="spellStart"/>
+      <w:r>
+        <w:t>Guide</w:t>
+      </w:r>
+      <w:proofErr w:type="spellEnd"/>
+      <w:r>
+        <w:t xml:space="preserve"> </w:t>
+      </w:r>
+      <w:proofErr w:type="spellStart"/>
+      <w:r>
+        <w:t>to</w:t>
+      </w:r>
+      <w:proofErr w:type="spellEnd"/>
+      <w:r>
+        <w:t xml:space="preserve"> Scrum: The </w:t>
+      </w:r>
+      <w:proofErr w:type="spellStart"/>
+      <w:r>
+        <w:t>Rules</w:t>
+      </w:r>
+      <w:proofErr w:type="spellEnd"/>
+      <w:r>
+        <w:t xml:space="preserve"> </w:t>
+      </w:r>
+      <w:proofErr w:type="spellStart"/>
+      <w:r>
+        <w:t>of</w:t>
+      </w:r>
+      <w:proofErr w:type="spellEnd"/>
+      <w:r>
+        <w:t xml:space="preserve"> </w:t>
+      </w:r>
+      <w:proofErr w:type="spellStart"/>
+      <w:proofErr w:type="gramStart"/>
+      <w:r>
+        <w:t>the</w:t>
+      </w:r>
+      <w:proofErr w:type="spellEnd"/>
+      <w:r>
+        <w:t xml:space="preserve"> Game</w:t>
+      </w:r>
+      <w:proofErr w:type="gramEnd"/>
+      <w:r>
+        <w:t xml:space="preserve">. </w:t>
+      </w:r>
+      <w:r>
+        <w:rPr>
+          <w:b/>
+          <w:bCs/>
+        </w:rPr>
+        <w:t xml:space="preserve">Scrum </w:t>
+      </w:r>
+      <w:proofErr w:type="spellStart"/>
+      <w:r>
+        <w:rPr>
+          <w:b/>
+          <w:bCs/>
+        </w:rPr>
+        <w:t>Guides</w:t>
+      </w:r>
+      <w:proofErr w:type="spellEnd"/>
+      <w:r>
+        <w:t xml:space="preserve">, 2020. </w:t>
+      </w:r>
+      <w:proofErr w:type="spellStart"/>
+      <w:r>
+        <w:t>Disponivel</w:t>
+      </w:r>
+      <w:proofErr w:type="spellEnd"/>
+      <w:r>
+        <w:t xml:space="preserve"> em: </w:t>
       </w:r>
       <w:r>
         <w:lastRenderedPageBreak/>

</xml_diff>

<commit_message>
feat(estudo-caso): insere visao geral
</commit_message>
<xml_diff>
--- a/TCC.docx
+++ b/TCC.docx
@@ -1982,7 +1982,7 @@
           <w:r>
             <w:fldChar w:fldCharType="separate"/>
           </w:r>
-          <w:hyperlink w:anchor="_Toc116776652" w:history="1">
+          <w:hyperlink w:anchor="_Toc116952578" w:history="1">
             <w:r>
               <w:rPr>
                 <w:rStyle w:val="Hyperlink"/>
@@ -2009,7 +2009,7 @@
                 <w:noProof/>
                 <w:webHidden/>
               </w:rPr>
-              <w:instrText xml:space="preserve"> PAGEREF _Toc116776652 \h </w:instrText>
+              <w:instrText xml:space="preserve"> PAGEREF _Toc116952578 \h </w:instrText>
             </w:r>
             <w:r>
               <w:rPr>
@@ -2053,7 +2053,7 @@
               <w:lang w:eastAsia="pt-BR"/>
             </w:rPr>
           </w:pPr>
-          <w:hyperlink w:anchor="_Toc116776653" w:history="1">
+          <w:hyperlink w:anchor="_Toc116952579" w:history="1">
             <w:r>
               <w:rPr>
                 <w:rStyle w:val="Hyperlink"/>
@@ -2080,7 +2080,7 @@
                 <w:noProof/>
                 <w:webHidden/>
               </w:rPr>
-              <w:instrText xml:space="preserve"> PAGEREF _Toc116776653 \h </w:instrText>
+              <w:instrText xml:space="preserve"> PAGEREF _Toc116952579 \h </w:instrText>
             </w:r>
             <w:r>
               <w:rPr>
@@ -2124,7 +2124,7 @@
               <w:lang w:eastAsia="pt-BR"/>
             </w:rPr>
           </w:pPr>
-          <w:hyperlink w:anchor="_Toc116776654" w:history="1">
+          <w:hyperlink w:anchor="_Toc116952580" w:history="1">
             <w:r>
               <w:rPr>
                 <w:rStyle w:val="Hyperlink"/>
@@ -2151,7 +2151,7 @@
                 <w:noProof/>
                 <w:webHidden/>
               </w:rPr>
-              <w:instrText xml:space="preserve"> PAGEREF _Toc116776654 \h </w:instrText>
+              <w:instrText xml:space="preserve"> PAGEREF _Toc116952580 \h </w:instrText>
             </w:r>
             <w:r>
               <w:rPr>
@@ -2195,7 +2195,7 @@
               <w:lang w:eastAsia="pt-BR"/>
             </w:rPr>
           </w:pPr>
-          <w:hyperlink w:anchor="_Toc116776655" w:history="1">
+          <w:hyperlink w:anchor="_Toc116952581" w:history="1">
             <w:r>
               <w:rPr>
                 <w:rStyle w:val="Hyperlink"/>
@@ -2222,7 +2222,7 @@
                 <w:noProof/>
                 <w:webHidden/>
               </w:rPr>
-              <w:instrText xml:space="preserve"> PAGEREF _Toc116776655 \h </w:instrText>
+              <w:instrText xml:space="preserve"> PAGEREF _Toc116952581 \h </w:instrText>
             </w:r>
             <w:r>
               <w:rPr>
@@ -2263,7 +2263,7 @@
               <w:lang w:eastAsia="pt-BR"/>
             </w:rPr>
           </w:pPr>
-          <w:hyperlink w:anchor="_Toc116776656" w:history="1">
+          <w:hyperlink w:anchor="_Toc116952582" w:history="1">
             <w:r>
               <w:rPr>
                 <w:rStyle w:val="Hyperlink"/>
@@ -2290,7 +2290,7 @@
                 <w:noProof/>
                 <w:webHidden/>
               </w:rPr>
-              <w:instrText xml:space="preserve"> PAGEREF _Toc116776656 \h </w:instrText>
+              <w:instrText xml:space="preserve"> PAGEREF _Toc116952582 \h </w:instrText>
             </w:r>
             <w:r>
               <w:rPr>
@@ -2334,7 +2334,7 @@
               <w:lang w:eastAsia="pt-BR"/>
             </w:rPr>
           </w:pPr>
-          <w:hyperlink w:anchor="_Toc116776657" w:history="1">
+          <w:hyperlink w:anchor="_Toc116952583" w:history="1">
             <w:r>
               <w:rPr>
                 <w:rStyle w:val="Hyperlink"/>
@@ -2361,7 +2361,7 @@
                 <w:noProof/>
                 <w:webHidden/>
               </w:rPr>
-              <w:instrText xml:space="preserve"> PAGEREF _Toc116776657 \h </w:instrText>
+              <w:instrText xml:space="preserve"> PAGEREF _Toc116952583 \h </w:instrText>
             </w:r>
             <w:r>
               <w:rPr>
@@ -2405,7 +2405,7 @@
               <w:lang w:eastAsia="pt-BR"/>
             </w:rPr>
           </w:pPr>
-          <w:hyperlink w:anchor="_Toc116776658" w:history="1">
+          <w:hyperlink w:anchor="_Toc116952584" w:history="1">
             <w:r>
               <w:rPr>
                 <w:rStyle w:val="Hyperlink"/>
@@ -2432,7 +2432,7 @@
                 <w:noProof/>
                 <w:webHidden/>
               </w:rPr>
-              <w:instrText xml:space="preserve"> PAGEREF _Toc116776658 \h </w:instrText>
+              <w:instrText xml:space="preserve"> PAGEREF _Toc116952584 \h </w:instrText>
             </w:r>
             <w:r>
               <w:rPr>
@@ -2476,7 +2476,7 @@
               <w:lang w:eastAsia="pt-BR"/>
             </w:rPr>
           </w:pPr>
-          <w:hyperlink w:anchor="_Toc116776659" w:history="1">
+          <w:hyperlink w:anchor="_Toc116952585" w:history="1">
             <w:r>
               <w:rPr>
                 <w:rStyle w:val="Hyperlink"/>
@@ -2503,7 +2503,7 @@
                 <w:noProof/>
                 <w:webHidden/>
               </w:rPr>
-              <w:instrText xml:space="preserve"> PAGEREF _Toc116776659 \h </w:instrText>
+              <w:instrText xml:space="preserve"> PAGEREF _Toc116952585 \h </w:instrText>
             </w:r>
             <w:r>
               <w:rPr>
@@ -2547,7 +2547,7 @@
               <w:lang w:eastAsia="pt-BR"/>
             </w:rPr>
           </w:pPr>
-          <w:hyperlink w:anchor="_Toc116776660" w:history="1">
+          <w:hyperlink w:anchor="_Toc116952586" w:history="1">
             <w:r>
               <w:rPr>
                 <w:rStyle w:val="Hyperlink"/>
@@ -2574,7 +2574,7 @@
                 <w:noProof/>
                 <w:webHidden/>
               </w:rPr>
-              <w:instrText xml:space="preserve"> PAGEREF _Toc116776660 \h </w:instrText>
+              <w:instrText xml:space="preserve"> PAGEREF _Toc116952586 \h </w:instrText>
             </w:r>
             <w:r>
               <w:rPr>
@@ -2618,7 +2618,7 @@
               <w:lang w:eastAsia="pt-BR"/>
             </w:rPr>
           </w:pPr>
-          <w:hyperlink w:anchor="_Toc116776661" w:history="1">
+          <w:hyperlink w:anchor="_Toc116952587" w:history="1">
             <w:r>
               <w:rPr>
                 <w:rStyle w:val="Hyperlink"/>
@@ -2645,7 +2645,7 @@
                 <w:noProof/>
                 <w:webHidden/>
               </w:rPr>
-              <w:instrText xml:space="preserve"> PAGEREF _Toc116776661 \h </w:instrText>
+              <w:instrText xml:space="preserve"> PAGEREF _Toc116952587 \h </w:instrText>
             </w:r>
             <w:r>
               <w:rPr>
@@ -2689,7 +2689,7 @@
               <w:lang w:eastAsia="pt-BR"/>
             </w:rPr>
           </w:pPr>
-          <w:hyperlink w:anchor="_Toc116776662" w:history="1">
+          <w:hyperlink w:anchor="_Toc116952588" w:history="1">
             <w:r>
               <w:rPr>
                 <w:rStyle w:val="Hyperlink"/>
@@ -2716,7 +2716,7 @@
                 <w:noProof/>
                 <w:webHidden/>
               </w:rPr>
-              <w:instrText xml:space="preserve"> PAGEREF _Toc116776662 \h </w:instrText>
+              <w:instrText xml:space="preserve"> PAGEREF _Toc116952588 \h </w:instrText>
             </w:r>
             <w:r>
               <w:rPr>
@@ -2760,7 +2760,7 @@
               <w:lang w:eastAsia="pt-BR"/>
             </w:rPr>
           </w:pPr>
-          <w:hyperlink w:anchor="_Toc116776663" w:history="1">
+          <w:hyperlink w:anchor="_Toc116952589" w:history="1">
             <w:r>
               <w:rPr>
                 <w:rStyle w:val="Hyperlink"/>
@@ -2787,7 +2787,7 @@
                 <w:noProof/>
                 <w:webHidden/>
               </w:rPr>
-              <w:instrText xml:space="preserve"> PAGEREF _Toc116776663 \h </w:instrText>
+              <w:instrText xml:space="preserve"> PAGEREF _Toc116952589 \h </w:instrText>
             </w:r>
             <w:r>
               <w:rPr>
@@ -2831,7 +2831,7 @@
               <w:lang w:eastAsia="pt-BR"/>
             </w:rPr>
           </w:pPr>
-          <w:hyperlink w:anchor="_Toc116776664" w:history="1">
+          <w:hyperlink w:anchor="_Toc116952590" w:history="1">
             <w:r>
               <w:rPr>
                 <w:rStyle w:val="Hyperlink"/>
@@ -2858,7 +2858,7 @@
                 <w:noProof/>
                 <w:webHidden/>
               </w:rPr>
-              <w:instrText xml:space="preserve"> PAGEREF _Toc116776664 \h </w:instrText>
+              <w:instrText xml:space="preserve"> PAGEREF _Toc116952590 \h </w:instrText>
             </w:r>
             <w:r>
               <w:rPr>
@@ -2902,7 +2902,7 @@
               <w:lang w:eastAsia="pt-BR"/>
             </w:rPr>
           </w:pPr>
-          <w:hyperlink w:anchor="_Toc116776665" w:history="1">
+          <w:hyperlink w:anchor="_Toc116952591" w:history="1">
             <w:r>
               <w:rPr>
                 <w:rStyle w:val="Hyperlink"/>
@@ -2929,7 +2929,7 @@
                 <w:noProof/>
                 <w:webHidden/>
               </w:rPr>
-              <w:instrText xml:space="preserve"> PAGEREF _Toc116776665 \h </w:instrText>
+              <w:instrText xml:space="preserve"> PAGEREF _Toc116952591 \h </w:instrText>
             </w:r>
             <w:r>
               <w:rPr>
@@ -2973,7 +2973,7 @@
               <w:lang w:eastAsia="pt-BR"/>
             </w:rPr>
           </w:pPr>
-          <w:hyperlink w:anchor="_Toc116776666" w:history="1">
+          <w:hyperlink w:anchor="_Toc116952592" w:history="1">
             <w:r>
               <w:rPr>
                 <w:rStyle w:val="Hyperlink"/>
@@ -3000,7 +3000,7 @@
                 <w:noProof/>
                 <w:webHidden/>
               </w:rPr>
-              <w:instrText xml:space="preserve"> PAGEREF _Toc116776666 \h </w:instrText>
+              <w:instrText xml:space="preserve"> PAGEREF _Toc116952592 \h </w:instrText>
             </w:r>
             <w:r>
               <w:rPr>
@@ -3044,7 +3044,7 @@
               <w:lang w:eastAsia="pt-BR"/>
             </w:rPr>
           </w:pPr>
-          <w:hyperlink w:anchor="_Toc116776667" w:history="1">
+          <w:hyperlink w:anchor="_Toc116952593" w:history="1">
             <w:r>
               <w:rPr>
                 <w:rStyle w:val="Hyperlink"/>
@@ -3071,7 +3071,7 @@
                 <w:noProof/>
                 <w:webHidden/>
               </w:rPr>
-              <w:instrText xml:space="preserve"> PAGEREF _Toc116776667 \h </w:instrText>
+              <w:instrText xml:space="preserve"> PAGEREF _Toc116952593 \h </w:instrText>
             </w:r>
             <w:r>
               <w:rPr>
@@ -3115,7 +3115,7 @@
               <w:lang w:eastAsia="pt-BR"/>
             </w:rPr>
           </w:pPr>
-          <w:hyperlink w:anchor="_Toc116776668" w:history="1">
+          <w:hyperlink w:anchor="_Toc116952594" w:history="1">
             <w:r>
               <w:rPr>
                 <w:rStyle w:val="Hyperlink"/>
@@ -3142,7 +3142,7 @@
                 <w:noProof/>
                 <w:webHidden/>
               </w:rPr>
-              <w:instrText xml:space="preserve"> PAGEREF _Toc116776668 \h </w:instrText>
+              <w:instrText xml:space="preserve"> PAGEREF _Toc116952594 \h </w:instrText>
             </w:r>
             <w:r>
               <w:rPr>
@@ -3186,7 +3186,7 @@
               <w:lang w:eastAsia="pt-BR"/>
             </w:rPr>
           </w:pPr>
-          <w:hyperlink w:anchor="_Toc116776669" w:history="1">
+          <w:hyperlink w:anchor="_Toc116952595" w:history="1">
             <w:r>
               <w:rPr>
                 <w:rStyle w:val="Hyperlink"/>
@@ -3213,7 +3213,7 @@
                 <w:noProof/>
                 <w:webHidden/>
               </w:rPr>
-              <w:instrText xml:space="preserve"> PAGEREF _Toc116776669 \h </w:instrText>
+              <w:instrText xml:space="preserve"> PAGEREF _Toc116952595 \h </w:instrText>
             </w:r>
             <w:r>
               <w:rPr>
@@ -3257,7 +3257,7 @@
               <w:lang w:eastAsia="pt-BR"/>
             </w:rPr>
           </w:pPr>
-          <w:hyperlink w:anchor="_Toc116776670" w:history="1">
+          <w:hyperlink w:anchor="_Toc116952596" w:history="1">
             <w:r>
               <w:rPr>
                 <w:rStyle w:val="Hyperlink"/>
@@ -3284,7 +3284,7 @@
                 <w:noProof/>
                 <w:webHidden/>
               </w:rPr>
-              <w:instrText xml:space="preserve"> PAGEREF _Toc116776670 \h </w:instrText>
+              <w:instrText xml:space="preserve"> PAGEREF _Toc116952596 \h </w:instrText>
             </w:r>
             <w:r>
               <w:rPr>
@@ -3328,7 +3328,7 @@
               <w:lang w:eastAsia="pt-BR"/>
             </w:rPr>
           </w:pPr>
-          <w:hyperlink w:anchor="_Toc116776671" w:history="1">
+          <w:hyperlink w:anchor="_Toc116952597" w:history="1">
             <w:r>
               <w:rPr>
                 <w:rStyle w:val="Hyperlink"/>
@@ -3355,7 +3355,7 @@
                 <w:noProof/>
                 <w:webHidden/>
               </w:rPr>
-              <w:instrText xml:space="preserve"> PAGEREF _Toc116776671 \h </w:instrText>
+              <w:instrText xml:space="preserve"> PAGEREF _Toc116952597 \h </w:instrText>
             </w:r>
             <w:r>
               <w:rPr>
@@ -3396,7 +3396,7 @@
               <w:lang w:eastAsia="pt-BR"/>
             </w:rPr>
           </w:pPr>
-          <w:hyperlink w:anchor="_Toc116776672" w:history="1">
+          <w:hyperlink w:anchor="_Toc116952598" w:history="1">
             <w:r>
               <w:rPr>
                 <w:rStyle w:val="Hyperlink"/>
@@ -3423,7 +3423,7 @@
                 <w:noProof/>
                 <w:webHidden/>
               </w:rPr>
-              <w:instrText xml:space="preserve"> PAGEREF _Toc116776672 \h </w:instrText>
+              <w:instrText xml:space="preserve"> PAGEREF _Toc116952598 \h </w:instrText>
             </w:r>
             <w:r>
               <w:rPr>
@@ -3467,7 +3467,7 @@
               <w:lang w:eastAsia="pt-BR"/>
             </w:rPr>
           </w:pPr>
-          <w:hyperlink w:anchor="_Toc116776673" w:history="1">
+          <w:hyperlink w:anchor="_Toc116952599" w:history="1">
             <w:r>
               <w:rPr>
                 <w:rStyle w:val="Hyperlink"/>
@@ -3494,7 +3494,7 @@
                 <w:noProof/>
                 <w:webHidden/>
               </w:rPr>
-              <w:instrText xml:space="preserve"> PAGEREF _Toc116776673 \h </w:instrText>
+              <w:instrText xml:space="preserve"> PAGEREF _Toc116952599 \h </w:instrText>
             </w:r>
             <w:r>
               <w:rPr>
@@ -3538,7 +3538,7 @@
               <w:lang w:eastAsia="pt-BR"/>
             </w:rPr>
           </w:pPr>
-          <w:hyperlink w:anchor="_Toc116776674" w:history="1">
+          <w:hyperlink w:anchor="_Toc116952600" w:history="1">
             <w:r>
               <w:rPr>
                 <w:rStyle w:val="Hyperlink"/>
@@ -3565,7 +3565,7 @@
                 <w:noProof/>
                 <w:webHidden/>
               </w:rPr>
-              <w:instrText xml:space="preserve"> PAGEREF _Toc116776674 \h </w:instrText>
+              <w:instrText xml:space="preserve"> PAGEREF _Toc116952600 \h </w:instrText>
             </w:r>
             <w:r>
               <w:rPr>
@@ -3609,7 +3609,7 @@
               <w:lang w:eastAsia="pt-BR"/>
             </w:rPr>
           </w:pPr>
-          <w:hyperlink w:anchor="_Toc116776675" w:history="1">
+          <w:hyperlink w:anchor="_Toc116952601" w:history="1">
             <w:r>
               <w:rPr>
                 <w:rStyle w:val="Hyperlink"/>
@@ -3636,7 +3636,7 @@
                 <w:noProof/>
                 <w:webHidden/>
               </w:rPr>
-              <w:instrText xml:space="preserve"> PAGEREF _Toc116776675 \h </w:instrText>
+              <w:instrText xml:space="preserve"> PAGEREF _Toc116952601 \h </w:instrText>
             </w:r>
             <w:r>
               <w:rPr>
@@ -3680,7 +3680,7 @@
               <w:lang w:eastAsia="pt-BR"/>
             </w:rPr>
           </w:pPr>
-          <w:hyperlink w:anchor="_Toc116776676" w:history="1">
+          <w:hyperlink w:anchor="_Toc116952602" w:history="1">
             <w:r>
               <w:rPr>
                 <w:rStyle w:val="Hyperlink"/>
@@ -3707,7 +3707,7 @@
                 <w:noProof/>
                 <w:webHidden/>
               </w:rPr>
-              <w:instrText xml:space="preserve"> PAGEREF _Toc116776676 \h </w:instrText>
+              <w:instrText xml:space="preserve"> PAGEREF _Toc116952602 \h </w:instrText>
             </w:r>
             <w:r>
               <w:rPr>
@@ -3751,7 +3751,7 @@
               <w:lang w:eastAsia="pt-BR"/>
             </w:rPr>
           </w:pPr>
-          <w:hyperlink w:anchor="_Toc116776677" w:history="1">
+          <w:hyperlink w:anchor="_Toc116952603" w:history="1">
             <w:r>
               <w:rPr>
                 <w:rStyle w:val="Hyperlink"/>
@@ -3778,7 +3778,7 @@
                 <w:noProof/>
                 <w:webHidden/>
               </w:rPr>
-              <w:instrText xml:space="preserve"> PAGEREF _Toc116776677 \h </w:instrText>
+              <w:instrText xml:space="preserve"> PAGEREF _Toc116952603 \h </w:instrText>
             </w:r>
             <w:r>
               <w:rPr>
@@ -3822,7 +3822,7 @@
               <w:lang w:eastAsia="pt-BR"/>
             </w:rPr>
           </w:pPr>
-          <w:hyperlink w:anchor="_Toc116776678" w:history="1">
+          <w:hyperlink w:anchor="_Toc116952604" w:history="1">
             <w:r>
               <w:rPr>
                 <w:rStyle w:val="Hyperlink"/>
@@ -3849,7 +3849,7 @@
                 <w:noProof/>
                 <w:webHidden/>
               </w:rPr>
-              <w:instrText xml:space="preserve"> PAGEREF _Toc116776678 \h </w:instrText>
+              <w:instrText xml:space="preserve"> PAGEREF _Toc116952604 \h </w:instrText>
             </w:r>
             <w:r>
               <w:rPr>
@@ -3893,7 +3893,7 @@
               <w:lang w:eastAsia="pt-BR"/>
             </w:rPr>
           </w:pPr>
-          <w:hyperlink w:anchor="_Toc116776679" w:history="1">
+          <w:hyperlink w:anchor="_Toc116952605" w:history="1">
             <w:r>
               <w:rPr>
                 <w:rStyle w:val="Hyperlink"/>
@@ -3920,7 +3920,7 @@
                 <w:noProof/>
                 <w:webHidden/>
               </w:rPr>
-              <w:instrText xml:space="preserve"> PAGEREF _Toc116776679 \h </w:instrText>
+              <w:instrText xml:space="preserve"> PAGEREF _Toc116952605 \h </w:instrText>
             </w:r>
             <w:r>
               <w:rPr>
@@ -3964,7 +3964,7 @@
               <w:lang w:eastAsia="pt-BR"/>
             </w:rPr>
           </w:pPr>
-          <w:hyperlink w:anchor="_Toc116776680" w:history="1">
+          <w:hyperlink w:anchor="_Toc116952606" w:history="1">
             <w:r>
               <w:rPr>
                 <w:rStyle w:val="Hyperlink"/>
@@ -3991,7 +3991,7 @@
                 <w:noProof/>
                 <w:webHidden/>
               </w:rPr>
-              <w:instrText xml:space="preserve"> PAGEREF _Toc116776680 \h </w:instrText>
+              <w:instrText xml:space="preserve"> PAGEREF _Toc116952606 \h </w:instrText>
             </w:r>
             <w:r>
               <w:rPr>
@@ -4035,7 +4035,7 @@
               <w:lang w:eastAsia="pt-BR"/>
             </w:rPr>
           </w:pPr>
-          <w:hyperlink w:anchor="_Toc116776681" w:history="1">
+          <w:hyperlink w:anchor="_Toc116952607" w:history="1">
             <w:r>
               <w:rPr>
                 <w:rStyle w:val="Hyperlink"/>
@@ -4062,7 +4062,7 @@
                 <w:noProof/>
                 <w:webHidden/>
               </w:rPr>
-              <w:instrText xml:space="preserve"> PAGEREF _Toc116776681 \h </w:instrText>
+              <w:instrText xml:space="preserve"> PAGEREF _Toc116952607 \h </w:instrText>
             </w:r>
             <w:r>
               <w:rPr>
@@ -4106,7 +4106,7 @@
               <w:lang w:eastAsia="pt-BR"/>
             </w:rPr>
           </w:pPr>
-          <w:hyperlink w:anchor="_Toc116776682" w:history="1">
+          <w:hyperlink w:anchor="_Toc116952608" w:history="1">
             <w:r>
               <w:rPr>
                 <w:rStyle w:val="Hyperlink"/>
@@ -4133,7 +4133,7 @@
                 <w:noProof/>
                 <w:webHidden/>
               </w:rPr>
-              <w:instrText xml:space="preserve"> PAGEREF _Toc116776682 \h </w:instrText>
+              <w:instrText xml:space="preserve"> PAGEREF _Toc116952608 \h </w:instrText>
             </w:r>
             <w:r>
               <w:rPr>
@@ -4177,7 +4177,7 @@
               <w:lang w:eastAsia="pt-BR"/>
             </w:rPr>
           </w:pPr>
-          <w:hyperlink w:anchor="_Toc116776683" w:history="1">
+          <w:hyperlink w:anchor="_Toc116952609" w:history="1">
             <w:r>
               <w:rPr>
                 <w:rStyle w:val="Hyperlink"/>
@@ -4204,7 +4204,7 @@
                 <w:noProof/>
                 <w:webHidden/>
               </w:rPr>
-              <w:instrText xml:space="preserve"> PAGEREF _Toc116776683 \h </w:instrText>
+              <w:instrText xml:space="preserve"> PAGEREF _Toc116952609 \h </w:instrText>
             </w:r>
             <w:r>
               <w:rPr>
@@ -4248,7 +4248,7 @@
               <w:lang w:eastAsia="pt-BR"/>
             </w:rPr>
           </w:pPr>
-          <w:hyperlink w:anchor="_Toc116776684" w:history="1">
+          <w:hyperlink w:anchor="_Toc116952610" w:history="1">
             <w:r>
               <w:rPr>
                 <w:rStyle w:val="Hyperlink"/>
@@ -4275,7 +4275,7 @@
                 <w:noProof/>
                 <w:webHidden/>
               </w:rPr>
-              <w:instrText xml:space="preserve"> PAGEREF _Toc116776684 \h </w:instrText>
+              <w:instrText xml:space="preserve"> PAGEREF _Toc116952610 \h </w:instrText>
             </w:r>
             <w:r>
               <w:rPr>
@@ -4319,7 +4319,7 @@
               <w:lang w:eastAsia="pt-BR"/>
             </w:rPr>
           </w:pPr>
-          <w:hyperlink w:anchor="_Toc116776685" w:history="1">
+          <w:hyperlink w:anchor="_Toc116952611" w:history="1">
             <w:r>
               <w:rPr>
                 <w:rStyle w:val="Hyperlink"/>
@@ -4346,7 +4346,7 @@
                 <w:noProof/>
                 <w:webHidden/>
               </w:rPr>
-              <w:instrText xml:space="preserve"> PAGEREF _Toc116776685 \h </w:instrText>
+              <w:instrText xml:space="preserve"> PAGEREF _Toc116952611 \h </w:instrText>
             </w:r>
             <w:r>
               <w:rPr>
@@ -4390,7 +4390,7 @@
               <w:lang w:eastAsia="pt-BR"/>
             </w:rPr>
           </w:pPr>
-          <w:hyperlink w:anchor="_Toc116776686" w:history="1">
+          <w:hyperlink w:anchor="_Toc116952612" w:history="1">
             <w:r>
               <w:rPr>
                 <w:rStyle w:val="Hyperlink"/>
@@ -4417,7 +4417,7 @@
                 <w:noProof/>
                 <w:webHidden/>
               </w:rPr>
-              <w:instrText xml:space="preserve"> PAGEREF _Toc116776686 \h </w:instrText>
+              <w:instrText xml:space="preserve"> PAGEREF _Toc116952612 \h </w:instrText>
             </w:r>
             <w:r>
               <w:rPr>
@@ -4458,12 +4458,293 @@
               <w:lang w:eastAsia="pt-BR"/>
             </w:rPr>
           </w:pPr>
-          <w:hyperlink w:anchor="_Toc116776687" w:history="1">
+          <w:hyperlink w:anchor="_Toc116952613" w:history="1">
             <w:r>
               <w:rPr>
                 <w:rStyle w:val="Hyperlink"/>
                 <w:noProof/>
               </w:rPr>
+              <w:t>4 SOFTWARE PARA GESTÃO DE PROJETOS EM SCRUM</w:t>
+            </w:r>
+            <w:r>
+              <w:rPr>
+                <w:noProof/>
+                <w:webHidden/>
+              </w:rPr>
+              <w:tab/>
+            </w:r>
+            <w:r>
+              <w:rPr>
+                <w:noProof/>
+                <w:webHidden/>
+              </w:rPr>
+              <w:fldChar w:fldCharType="begin"/>
+            </w:r>
+            <w:r>
+              <w:rPr>
+                <w:noProof/>
+                <w:webHidden/>
+              </w:rPr>
+              <w:instrText xml:space="preserve"> PAGEREF _Toc116952613 \h </w:instrText>
+            </w:r>
+            <w:r>
+              <w:rPr>
+                <w:noProof/>
+                <w:webHidden/>
+              </w:rPr>
+            </w:r>
+            <w:r>
+              <w:rPr>
+                <w:noProof/>
+                <w:webHidden/>
+              </w:rPr>
+              <w:fldChar w:fldCharType="separate"/>
+            </w:r>
+            <w:r>
+              <w:rPr>
+                <w:noProof/>
+                <w:webHidden/>
+              </w:rPr>
+              <w:t>45</w:t>
+            </w:r>
+            <w:r>
+              <w:rPr>
+                <w:noProof/>
+                <w:webHidden/>
+              </w:rPr>
+              <w:fldChar w:fldCharType="end"/>
+            </w:r>
+          </w:hyperlink>
+        </w:p>
+        <w:p>
+          <w:pPr>
+            <w:pStyle w:val="Sumrio2"/>
+            <w:tabs>
+              <w:tab w:val="right" w:leader="dot" w:pos="8494"/>
+            </w:tabs>
+            <w:rPr>
+              <w:rFonts w:asciiTheme="minorHAnsi" w:eastAsiaTheme="minorEastAsia" w:hAnsiTheme="minorHAnsi"/>
+              <w:noProof/>
+              <w:sz w:val="22"/>
+              <w:lang w:eastAsia="pt-BR"/>
+            </w:rPr>
+          </w:pPr>
+          <w:hyperlink w:anchor="_Toc116952614" w:history="1">
+            <w:r>
+              <w:rPr>
+                <w:rStyle w:val="Hyperlink"/>
+                <w:noProof/>
+              </w:rPr>
+              <w:t>4.1 Requisitos do sistema</w:t>
+            </w:r>
+            <w:r>
+              <w:rPr>
+                <w:noProof/>
+                <w:webHidden/>
+              </w:rPr>
+              <w:tab/>
+            </w:r>
+            <w:r>
+              <w:rPr>
+                <w:noProof/>
+                <w:webHidden/>
+              </w:rPr>
+              <w:fldChar w:fldCharType="begin"/>
+            </w:r>
+            <w:r>
+              <w:rPr>
+                <w:noProof/>
+                <w:webHidden/>
+              </w:rPr>
+              <w:instrText xml:space="preserve"> PAGEREF _Toc116952614 \h </w:instrText>
+            </w:r>
+            <w:r>
+              <w:rPr>
+                <w:noProof/>
+                <w:webHidden/>
+              </w:rPr>
+            </w:r>
+            <w:r>
+              <w:rPr>
+                <w:noProof/>
+                <w:webHidden/>
+              </w:rPr>
+              <w:fldChar w:fldCharType="separate"/>
+            </w:r>
+            <w:r>
+              <w:rPr>
+                <w:noProof/>
+                <w:webHidden/>
+              </w:rPr>
+              <w:t>45</w:t>
+            </w:r>
+            <w:r>
+              <w:rPr>
+                <w:noProof/>
+                <w:webHidden/>
+              </w:rPr>
+              <w:fldChar w:fldCharType="end"/>
+            </w:r>
+          </w:hyperlink>
+        </w:p>
+        <w:p>
+          <w:pPr>
+            <w:pStyle w:val="Sumrio3"/>
+            <w:tabs>
+              <w:tab w:val="right" w:leader="dot" w:pos="8494"/>
+            </w:tabs>
+            <w:rPr>
+              <w:rFonts w:asciiTheme="minorHAnsi" w:eastAsiaTheme="minorEastAsia" w:hAnsiTheme="minorHAnsi"/>
+              <w:noProof/>
+              <w:sz w:val="22"/>
+              <w:lang w:eastAsia="pt-BR"/>
+            </w:rPr>
+          </w:pPr>
+          <w:hyperlink w:anchor="_Toc116952615" w:history="1">
+            <w:r>
+              <w:rPr>
+                <w:rStyle w:val="Hyperlink"/>
+                <w:noProof/>
+              </w:rPr>
+              <w:t>4.1.1 Requisitos funcionais</w:t>
+            </w:r>
+            <w:r>
+              <w:rPr>
+                <w:noProof/>
+                <w:webHidden/>
+              </w:rPr>
+              <w:tab/>
+            </w:r>
+            <w:r>
+              <w:rPr>
+                <w:noProof/>
+                <w:webHidden/>
+              </w:rPr>
+              <w:fldChar w:fldCharType="begin"/>
+            </w:r>
+            <w:r>
+              <w:rPr>
+                <w:noProof/>
+                <w:webHidden/>
+              </w:rPr>
+              <w:instrText xml:space="preserve"> PAGEREF _Toc116952615 \h </w:instrText>
+            </w:r>
+            <w:r>
+              <w:rPr>
+                <w:noProof/>
+                <w:webHidden/>
+              </w:rPr>
+            </w:r>
+            <w:r>
+              <w:rPr>
+                <w:noProof/>
+                <w:webHidden/>
+              </w:rPr>
+              <w:fldChar w:fldCharType="separate"/>
+            </w:r>
+            <w:r>
+              <w:rPr>
+                <w:noProof/>
+                <w:webHidden/>
+              </w:rPr>
+              <w:t>45</w:t>
+            </w:r>
+            <w:r>
+              <w:rPr>
+                <w:noProof/>
+                <w:webHidden/>
+              </w:rPr>
+              <w:fldChar w:fldCharType="end"/>
+            </w:r>
+          </w:hyperlink>
+        </w:p>
+        <w:p>
+          <w:pPr>
+            <w:pStyle w:val="Sumrio3"/>
+            <w:tabs>
+              <w:tab w:val="right" w:leader="dot" w:pos="8494"/>
+            </w:tabs>
+            <w:rPr>
+              <w:rFonts w:asciiTheme="minorHAnsi" w:eastAsiaTheme="minorEastAsia" w:hAnsiTheme="minorHAnsi"/>
+              <w:noProof/>
+              <w:sz w:val="22"/>
+              <w:lang w:eastAsia="pt-BR"/>
+            </w:rPr>
+          </w:pPr>
+          <w:hyperlink w:anchor="_Toc116952616" w:history="1">
+            <w:r>
+              <w:rPr>
+                <w:rStyle w:val="Hyperlink"/>
+                <w:noProof/>
+              </w:rPr>
+              <w:t>4.1.2 Requisitos não-funcionais</w:t>
+            </w:r>
+            <w:r>
+              <w:rPr>
+                <w:noProof/>
+                <w:webHidden/>
+              </w:rPr>
+              <w:tab/>
+            </w:r>
+            <w:r>
+              <w:rPr>
+                <w:noProof/>
+                <w:webHidden/>
+              </w:rPr>
+              <w:fldChar w:fldCharType="begin"/>
+            </w:r>
+            <w:r>
+              <w:rPr>
+                <w:noProof/>
+                <w:webHidden/>
+              </w:rPr>
+              <w:instrText xml:space="preserve"> PAGEREF _Toc116952616 \h </w:instrText>
+            </w:r>
+            <w:r>
+              <w:rPr>
+                <w:noProof/>
+                <w:webHidden/>
+              </w:rPr>
+            </w:r>
+            <w:r>
+              <w:rPr>
+                <w:noProof/>
+                <w:webHidden/>
+              </w:rPr>
+              <w:fldChar w:fldCharType="separate"/>
+            </w:r>
+            <w:r>
+              <w:rPr>
+                <w:noProof/>
+                <w:webHidden/>
+              </w:rPr>
+              <w:t>45</w:t>
+            </w:r>
+            <w:r>
+              <w:rPr>
+                <w:noProof/>
+                <w:webHidden/>
+              </w:rPr>
+              <w:fldChar w:fldCharType="end"/>
+            </w:r>
+          </w:hyperlink>
+        </w:p>
+        <w:p>
+          <w:pPr>
+            <w:pStyle w:val="Sumrio1"/>
+            <w:rPr>
+              <w:rFonts w:asciiTheme="minorHAnsi" w:eastAsiaTheme="minorEastAsia" w:hAnsiTheme="minorHAnsi"/>
+              <w:noProof/>
+              <w:sz w:val="22"/>
+              <w:lang w:eastAsia="pt-BR"/>
+            </w:rPr>
+          </w:pPr>
+          <w:hyperlink w:anchor="_Toc116952617" w:history="1">
+            <w:r>
+              <w:rPr>
+                <w:rStyle w:val="Hyperlink"/>
+                <w:noProof/>
+              </w:rPr>
               <w:t>REFERÊNCIAS</w:t>
             </w:r>
             <w:r>
@@ -4485,7 +4766,7 @@
                 <w:noProof/>
                 <w:webHidden/>
               </w:rPr>
-              <w:instrText xml:space="preserve"> PAGEREF _Toc116776687 \h </w:instrText>
+              <w:instrText xml:space="preserve"> PAGEREF _Toc116952617 \h </w:instrText>
             </w:r>
             <w:r>
               <w:rPr>
@@ -4505,7 +4786,7 @@
                 <w:noProof/>
                 <w:webHidden/>
               </w:rPr>
-              <w:t>45</w:t>
+              <w:t>46</w:t>
             </w:r>
             <w:r>
               <w:rPr>
@@ -4547,7 +4828,7 @@
       <w:pPr>
         <w:pStyle w:val="Ttulo1"/>
       </w:pPr>
-      <w:bookmarkStart w:id="0" w:name="_Toc116776652"/>
+      <w:bookmarkStart w:id="0" w:name="_Toc116952578"/>
       <w:r>
         <w:lastRenderedPageBreak/>
         <w:t xml:space="preserve">1 </w:t>
@@ -4943,7 +5224,7 @@
       <w:pPr>
         <w:pStyle w:val="Ttulo2"/>
       </w:pPr>
-      <w:bookmarkStart w:id="1" w:name="_Toc116776653"/>
+      <w:bookmarkStart w:id="1" w:name="_Toc116952579"/>
       <w:r>
         <w:t xml:space="preserve">1.1 </w:t>
       </w:r>
@@ -4968,7 +5249,7 @@
       <w:pPr>
         <w:pStyle w:val="Ttulo2"/>
       </w:pPr>
-      <w:bookmarkStart w:id="2" w:name="_Toc116776654"/>
+      <w:bookmarkStart w:id="2" w:name="_Toc116952580"/>
       <w:r>
         <w:t xml:space="preserve">1.2 </w:t>
       </w:r>
@@ -5056,7 +5337,7 @@
       <w:pPr>
         <w:pStyle w:val="Ttulo2"/>
       </w:pPr>
-      <w:bookmarkStart w:id="3" w:name="_Toc116776655"/>
+      <w:bookmarkStart w:id="3" w:name="_Toc116952581"/>
       <w:r>
         <w:t xml:space="preserve">1.3 </w:t>
       </w:r>
@@ -5092,7 +5373,7 @@
       <w:pPr>
         <w:pStyle w:val="Ttulo1"/>
       </w:pPr>
-      <w:bookmarkStart w:id="4" w:name="_Toc116776656"/>
+      <w:bookmarkStart w:id="4" w:name="_Toc116952582"/>
       <w:r>
         <w:lastRenderedPageBreak/>
         <w:t>2</w:t>
@@ -5134,7 +5415,7 @@
       <w:pPr>
         <w:pStyle w:val="Ttulo2"/>
       </w:pPr>
-      <w:bookmarkStart w:id="5" w:name="_Toc116776657"/>
+      <w:bookmarkStart w:id="5" w:name="_Toc116952583"/>
       <w:r>
         <w:t>2</w:t>
       </w:r>
@@ -5249,7 +5530,7 @@
       <w:pPr>
         <w:pStyle w:val="Ttulo2"/>
       </w:pPr>
-      <w:bookmarkStart w:id="6" w:name="_Toc116776658"/>
+      <w:bookmarkStart w:id="6" w:name="_Toc116952584"/>
       <w:r>
         <w:lastRenderedPageBreak/>
         <w:t>2</w:t>
@@ -5368,7 +5649,7 @@
       <w:pPr>
         <w:pStyle w:val="Ttulo3"/>
       </w:pPr>
-      <w:bookmarkStart w:id="7" w:name="_Toc116776659"/>
+      <w:bookmarkStart w:id="7" w:name="_Toc116952585"/>
       <w:r>
         <w:t>2</w:t>
       </w:r>
@@ -5487,7 +5768,15 @@
         <w:t xml:space="preserve">no qual </w:t>
       </w:r>
       <w:r>
-        <w:t>o software é desenvolvido em unidades de programa</w:t>
+        <w:t xml:space="preserve">o software </w:t>
+      </w:r>
+      <w:proofErr w:type="spellStart"/>
+      <w:r>
+        <w:t>é</w:t>
+      </w:r>
+      <w:proofErr w:type="spellEnd"/>
+      <w:r>
+        <w:t xml:space="preserve"> desenvolvido em unidades de programa</w:t>
       </w:r>
       <w:r>
         <w:t>,</w:t>
@@ -5719,7 +6008,7 @@
       <w:pPr>
         <w:pStyle w:val="Ttulo3"/>
       </w:pPr>
-      <w:bookmarkStart w:id="8" w:name="_Toc116776660"/>
+      <w:bookmarkStart w:id="8" w:name="_Toc116952586"/>
       <w:r>
         <w:t>2</w:t>
       </w:r>
@@ -5941,7 +6230,7 @@
       <w:pPr>
         <w:pStyle w:val="Ttulo3"/>
       </w:pPr>
-      <w:bookmarkStart w:id="9" w:name="_Toc116776661"/>
+      <w:bookmarkStart w:id="9" w:name="_Toc116952587"/>
       <w:r>
         <w:t>2</w:t>
       </w:r>
@@ -6366,7 +6655,7 @@
       <w:pPr>
         <w:pStyle w:val="Ttulo2"/>
       </w:pPr>
-      <w:bookmarkStart w:id="10" w:name="_Toc116776662"/>
+      <w:bookmarkStart w:id="10" w:name="_Toc116952588"/>
       <w:r>
         <w:t>2</w:t>
       </w:r>
@@ -6416,7 +6705,7 @@
       <w:pPr>
         <w:pStyle w:val="Ttulo3"/>
       </w:pPr>
-      <w:bookmarkStart w:id="11" w:name="_Toc116776663"/>
+      <w:bookmarkStart w:id="11" w:name="_Toc116952589"/>
       <w:r>
         <w:t>2</w:t>
       </w:r>
@@ -6758,7 +7047,7 @@
       <w:pPr>
         <w:pStyle w:val="Ttulo3"/>
       </w:pPr>
-      <w:bookmarkStart w:id="12" w:name="_Toc116776664"/>
+      <w:bookmarkStart w:id="12" w:name="_Toc116952590"/>
       <w:r>
         <w:t>2</w:t>
       </w:r>
@@ -6862,14 +7151,19 @@
         <w:pStyle w:val="Pargrafo"/>
       </w:pPr>
       <w:r>
-        <w:t xml:space="preserve">O surgimento desses requisitos se dá através das necessidades dos usuários, devido a restrições de orçamento, políticas organizacionais, fatores </w:t>
-      </w:r>
+        <w:t>O surgimento desses requisitos se dá através das necessidades dos usuários, devido a restrições de orçamento, políticas organizacionais, fatores externos, entre outros</w:t>
+      </w:r>
+      <w:r>
+        <w:t xml:space="preserve"> (Sommerville, 2011). </w:t>
+      </w:r>
+    </w:p>
+    <w:p>
+      <w:pPr>
+        <w:pStyle w:val="Pargrafo"/>
+      </w:pPr>
       <w:r>
         <w:lastRenderedPageBreak/>
-        <w:t>externos, entre outros</w:t>
-      </w:r>
-      <w:r>
-        <w:t xml:space="preserve"> (Sommerville, 2011). A FIGURA 4 classifica </w:t>
+        <w:t xml:space="preserve">A FIGURA 4 classifica </w:t>
       </w:r>
       <w:r>
         <w:t>os requisitos não funcionais existentes.</w:t>
@@ -7089,6 +7383,7 @@
           <w:sz w:val="20"/>
           <w:szCs w:val="20"/>
         </w:rPr>
+        <w:lastRenderedPageBreak/>
         <w:t xml:space="preserve">QUADRO </w:t>
       </w:r>
       <w:r>
@@ -7369,7 +7664,7 @@
       <w:pPr>
         <w:pStyle w:val="Ttulo2"/>
       </w:pPr>
-      <w:bookmarkStart w:id="13" w:name="_Toc116776665"/>
+      <w:bookmarkStart w:id="13" w:name="_Toc116952591"/>
       <w:r>
         <w:t>2</w:t>
       </w:r>
@@ -7459,11 +7754,7 @@
         <w:t>s</w:t>
       </w:r>
       <w:r>
-        <w:t xml:space="preserve"> de uso, é centralizado na arquitetura, e também é iterativo e incremental. Essas palavras-chave fazem </w:t>
-      </w:r>
-      <w:r>
-        <w:lastRenderedPageBreak/>
-        <w:t xml:space="preserve">com que o RUP seja único em seu modo de funcionamento (Booch; Jacobson; Rumbaugh, 1999). </w:t>
+        <w:t xml:space="preserve"> de uso, é centralizado na arquitetura, e também é iterativo e incremental. Essas palavras-chave fazem com que o RUP seja único em seu modo de funcionamento (Booch; Jacobson; Rumbaugh, 1999). </w:t>
       </w:r>
       <w:r>
         <w:t>Abaixo será abordado cada um desses tópicos:</w:t>
@@ -7479,6 +7770,7 @@
         <w:ind w:left="709" w:hanging="425"/>
       </w:pPr>
       <w:r>
+        <w:lastRenderedPageBreak/>
         <w:t>Dirigido por caso</w:t>
       </w:r>
       <w:r>
@@ -7611,7 +7903,6 @@
         <w:rPr>
           <w:noProof/>
         </w:rPr>
-        <w:lastRenderedPageBreak/>
         <w:drawing>
           <wp:inline distT="0" distB="0" distL="0" distR="0" wp14:anchorId="17EE0541" wp14:editId="51EE955E">
             <wp:extent cx="4651368" cy="1724025"/>
@@ -7687,6 +7978,7 @@
           <w:sz w:val="20"/>
           <w:szCs w:val="18"/>
         </w:rPr>
+        <w:lastRenderedPageBreak/>
         <w:t>Fonte: Adaptado de Booch; Jacobson; Rumbaugh, 1999, p</w:t>
       </w:r>
       <w:r>
@@ -7859,36 +8151,36 @@
         <w:pStyle w:val="Pargrafo"/>
       </w:pPr>
       <w:r>
+        <w:t xml:space="preserve">Cada uma dessas fases executa um determinado tipo de trabalho durante as suas iterações, cada trabalho ocupa um certo tempo dependendo da fase e da iteração em questão, </w:t>
+      </w:r>
+      <w:r>
+        <w:t xml:space="preserve">podendo sofrer </w:t>
+      </w:r>
+      <w:r>
+        <w:t>grande</w:t>
+      </w:r>
+      <w:r>
+        <w:t>s</w:t>
+      </w:r>
+      <w:r>
+        <w:t xml:space="preserve"> variações. A FIGURA 6 mostra a distribuição do tempo em cada uma d</w:t>
+      </w:r>
+      <w:r>
+        <w:t>essa</w:t>
+      </w:r>
+      <w:r>
+        <w:t xml:space="preserve">s fases e iterações. </w:t>
+      </w:r>
+    </w:p>
+    <w:p>
+      <w:pPr>
+        <w:pStyle w:val="Pargrafo"/>
+      </w:pPr>
+      <w:r>
+        <w:rPr>
+          <w:noProof/>
+        </w:rPr>
         <w:lastRenderedPageBreak/>
-        <w:t xml:space="preserve">Cada uma dessas fases executa um determinado tipo de trabalho durante as suas iterações, cada trabalho ocupa um certo tempo dependendo da fase e da iteração em questão, </w:t>
-      </w:r>
-      <w:r>
-        <w:t xml:space="preserve">podendo sofrer </w:t>
-      </w:r>
-      <w:r>
-        <w:t>grande</w:t>
-      </w:r>
-      <w:r>
-        <w:t>s</w:t>
-      </w:r>
-      <w:r>
-        <w:t xml:space="preserve"> variações. A FIGURA 6 mostra a distribuição do tempo em cada uma d</w:t>
-      </w:r>
-      <w:r>
-        <w:t>essa</w:t>
-      </w:r>
-      <w:r>
-        <w:t xml:space="preserve">s fases e iterações. </w:t>
-      </w:r>
-    </w:p>
-    <w:p>
-      <w:pPr>
-        <w:pStyle w:val="Pargrafo"/>
-      </w:pPr>
-      <w:r>
-        <w:rPr>
-          <w:noProof/>
-        </w:rPr>
         <w:drawing>
           <wp:inline distT="0" distB="0" distL="0" distR="0" wp14:anchorId="13055FE6" wp14:editId="47C37856">
             <wp:extent cx="4586361" cy="2895600"/>
@@ -8070,7 +8362,6 @@
         <w:ind w:left="709" w:hanging="283"/>
       </w:pPr>
       <w:r>
-        <w:lastRenderedPageBreak/>
         <w:t xml:space="preserve">Design: </w:t>
       </w:r>
       <w:r>
@@ -8100,6 +8391,7 @@
         <w:ind w:left="709" w:hanging="283"/>
       </w:pPr>
       <w:r>
+        <w:lastRenderedPageBreak/>
         <w:t>Teste: Responsável por descrever os casos de teste que por sua vez validam os casos de uso.</w:t>
       </w:r>
     </w:p>
@@ -8129,7 +8421,7 @@
       <w:pPr>
         <w:pStyle w:val="Ttulo2"/>
       </w:pPr>
-      <w:bookmarkStart w:id="14" w:name="_Toc116776666"/>
+      <w:bookmarkStart w:id="14" w:name="_Toc116952592"/>
       <w:r>
         <w:t>2</w:t>
       </w:r>
@@ -8264,25 +8556,25 @@
         <w:ind w:left="709" w:hanging="283"/>
       </w:pPr>
       <w:r>
+        <w:t>Diagramas de estado</w:t>
+      </w:r>
+      <w:r>
+        <w:t>, que mostram o comportamento e os possíveis estados que um objeto pode chegar.</w:t>
+      </w:r>
+    </w:p>
+    <w:p>
+      <w:pPr>
+        <w:pStyle w:val="Pargrafo"/>
+        <w:ind w:left="709" w:firstLine="0"/>
+      </w:pPr>
+    </w:p>
+    <w:p>
+      <w:pPr>
+        <w:pStyle w:val="Ttulo3"/>
+      </w:pPr>
+      <w:bookmarkStart w:id="15" w:name="_Toc116952593"/>
+      <w:r>
         <w:lastRenderedPageBreak/>
-        <w:t>Diagramas de estado</w:t>
-      </w:r>
-      <w:r>
-        <w:t>, que mostram o comportamento e os possíveis estados que um objeto pode chegar.</w:t>
-      </w:r>
-    </w:p>
-    <w:p>
-      <w:pPr>
-        <w:pStyle w:val="Pargrafo"/>
-        <w:ind w:left="709" w:firstLine="0"/>
-      </w:pPr>
-    </w:p>
-    <w:p>
-      <w:pPr>
-        <w:pStyle w:val="Ttulo3"/>
-      </w:pPr>
-      <w:bookmarkStart w:id="15" w:name="_Toc116776667"/>
-      <w:r>
         <w:t>2</w:t>
       </w:r>
       <w:r>
@@ -8483,24 +8775,21 @@
         <w:pStyle w:val="Pargrafo"/>
       </w:pPr>
       <w:r>
-        <w:t xml:space="preserve">Diante dos conceitos apresentados, é possível concluir que o caso de uso consiste em uma das diversas funcionalidades contempladas em um sistema. Além dele representar os requisitos funcionais, também conduz outras etapas </w:t>
-      </w:r>
+        <w:t>Diante dos conceitos apresentados, é possível concluir que o caso de uso consiste em uma das diversas funcionalidades contempladas em um sistema. Além dele representar os requisitos funcionais, também conduz outras etapas importantes no desenvolvimento de software. Uma representação de caso de uso é constituída pela funcionalidade e pelo autor que a executa.</w:t>
+      </w:r>
+    </w:p>
+    <w:p>
+      <w:pPr>
+        <w:pStyle w:val="Pargrafo"/>
+      </w:pPr>
+    </w:p>
+    <w:p>
+      <w:pPr>
+        <w:pStyle w:val="Ttulo3"/>
+      </w:pPr>
+      <w:bookmarkStart w:id="16" w:name="_Toc116952594"/>
       <w:r>
         <w:lastRenderedPageBreak/>
-        <w:t>importantes no desenvolvimento de software. Uma representação de caso de uso é constituída pela funcionalidade e pelo autor que a executa.</w:t>
-      </w:r>
-    </w:p>
-    <w:p>
-      <w:pPr>
-        <w:pStyle w:val="Pargrafo"/>
-      </w:pPr>
-    </w:p>
-    <w:p>
-      <w:pPr>
-        <w:pStyle w:val="Ttulo3"/>
-      </w:pPr>
-      <w:bookmarkStart w:id="16" w:name="_Toc116776668"/>
-      <w:r>
         <w:t>2</w:t>
       </w:r>
       <w:r>
@@ -8676,30 +8965,30 @@
       <w:pPr>
         <w:pStyle w:val="Ttulo3"/>
       </w:pPr>
-      <w:bookmarkStart w:id="17" w:name="_Toc116776669"/>
+      <w:bookmarkStart w:id="17" w:name="_Toc116952595"/>
+      <w:r>
+        <w:t>2</w:t>
+      </w:r>
+      <w:r>
+        <w:t>.5.3 Diagrama de classe</w:t>
+      </w:r>
+      <w:r>
+        <w:t>s</w:t>
+      </w:r>
+      <w:bookmarkEnd w:id="17"/>
+    </w:p>
+    <w:p>
+      <w:pPr>
+        <w:pStyle w:val="Pargrafo"/>
+      </w:pPr>
+      <w:r>
+        <w:t>Em um sistema de orientação a objetos, o diagrama de classes é responsável por mostrar as classes que constituem o sistema, e como</w:t>
+      </w:r>
+      <w:r>
+        <w:t xml:space="preserve"> que essas </w:t>
+      </w:r>
       <w:r>
         <w:lastRenderedPageBreak/>
-        <w:t>2</w:t>
-      </w:r>
-      <w:r>
-        <w:t>.5.3 Diagrama de classe</w:t>
-      </w:r>
-      <w:r>
-        <w:t>s</w:t>
-      </w:r>
-      <w:bookmarkEnd w:id="17"/>
-    </w:p>
-    <w:p>
-      <w:pPr>
-        <w:pStyle w:val="Pargrafo"/>
-      </w:pPr>
-      <w:r>
-        <w:t>Em um sistema de orientação a objetos, o diagrama de classes é responsável por mostrar as classes que constituem o sistema, e como</w:t>
-      </w:r>
-      <w:r>
-        <w:t xml:space="preserve"> que essas </w:t>
-      </w:r>
-      <w:r>
         <w:t>classes se relacionam entre si</w:t>
       </w:r>
       <w:r>
@@ -8872,24 +9161,21 @@
         <w:t xml:space="preserve">Conclui-se que o diagrama de classes é uma representação dos objetos do sistema. Após a identificação dos objetos, o diagrama é construído e o relacionamento entre as classes é feito. Cada relação </w:t>
       </w:r>
       <w:r>
-        <w:t xml:space="preserve">possui a sua </w:t>
-      </w:r>
+        <w:t>possui a sua particularidade. A quantidade de objetos envolvidos em cada relacionamento varia com o propósito da relação.</w:t>
+      </w:r>
+    </w:p>
+    <w:p>
+      <w:pPr>
+        <w:pStyle w:val="Pargrafo"/>
+      </w:pPr>
+    </w:p>
+    <w:p>
+      <w:pPr>
+        <w:pStyle w:val="Ttulo3"/>
+      </w:pPr>
+      <w:bookmarkStart w:id="18" w:name="_Toc116952596"/>
       <w:r>
         <w:lastRenderedPageBreak/>
-        <w:t>particularidade. A quantidade de objetos envolvidos em cada relacionamento varia com o propósito da relação.</w:t>
-      </w:r>
-    </w:p>
-    <w:p>
-      <w:pPr>
-        <w:pStyle w:val="Pargrafo"/>
-      </w:pPr>
-    </w:p>
-    <w:p>
-      <w:pPr>
-        <w:pStyle w:val="Ttulo3"/>
-      </w:pPr>
-      <w:bookmarkStart w:id="18" w:name="_Toc116776670"/>
-      <w:r>
         <w:t>2</w:t>
       </w:r>
       <w:r>
@@ -9039,40 +9325,40 @@
         <w:t>Na FIGURA 10,</w:t>
       </w:r>
       <w:r>
-        <w:t xml:space="preserve"> os eventos estão sendo representados através de retângulos arredondados, sendo compostos por um título e uma descrição abaixo do título. As setas representam os estímulos responsáveis pela transição de um estado para outro. O início é representado por um círculo completamente </w:t>
+        <w:t xml:space="preserve"> os eventos estão sendo representados através de retângulos arredondados, sendo compostos por um título e uma descrição abaixo do título. As setas representam os estímulos responsáveis pela transição de um estado para outro. O início é representado por um círculo completamente preenchido, </w:t>
+      </w:r>
+      <w:r>
+        <w:t>enquanto</w:t>
+      </w:r>
+      <w:r>
+        <w:t xml:space="preserve"> o final é </w:t>
+      </w:r>
+      <w:r>
+        <w:t>mostrado</w:t>
+      </w:r>
+      <w:r>
+        <w:t xml:space="preserve"> por um </w:t>
+      </w:r>
+      <w:r>
+        <w:t>círculo</w:t>
+      </w:r>
+      <w:r>
+        <w:t xml:space="preserve"> </w:t>
+      </w:r>
+      <w:r>
+        <w:t>preenchido de forma parcial.</w:t>
+      </w:r>
+    </w:p>
+    <w:p>
+      <w:pPr>
+        <w:pStyle w:val="Pargrafo"/>
+      </w:pPr>
+      <w:r>
+        <w:t xml:space="preserve">Conclui-se que o diagrama de estados é um diagrama responsável por demonstrar os eventos existentes em um sistema, juntamente com os estímulos </w:t>
       </w:r>
       <w:r>
         <w:lastRenderedPageBreak/>
-        <w:t xml:space="preserve">preenchido, </w:t>
-      </w:r>
-      <w:r>
-        <w:t>enquanto</w:t>
-      </w:r>
-      <w:r>
-        <w:t xml:space="preserve"> o final é </w:t>
-      </w:r>
-      <w:r>
-        <w:t>mostrado</w:t>
-      </w:r>
-      <w:r>
-        <w:t xml:space="preserve"> por um </w:t>
-      </w:r>
-      <w:r>
-        <w:t>círculo</w:t>
-      </w:r>
-      <w:r>
-        <w:t xml:space="preserve"> </w:t>
-      </w:r>
-      <w:r>
-        <w:t>preenchido de forma parcial.</w:t>
-      </w:r>
-    </w:p>
-    <w:p>
-      <w:pPr>
-        <w:pStyle w:val="Pargrafo"/>
-      </w:pPr>
-      <w:r>
-        <w:t>Conclui-se que o diagrama de estados é um diagrama responsável por demonstrar os eventos existentes em um sistema, juntamente com os estímulos responsáveis pela transição entre esses eventos. Devido a quantidade de eventos que podem existir, o conceito de superestado pode acabar sendo necessário durante a construção do diagrama.</w:t>
+        <w:t>responsáveis pela transição entre esses eventos. Devido a quantidade de eventos que podem existir, o conceito de superestado pode acabar sendo necessário durante a construção do diagrama.</w:t>
       </w:r>
     </w:p>
     <w:p>
@@ -9084,7 +9370,7 @@
       <w:pPr>
         <w:pStyle w:val="Ttulo3"/>
       </w:pPr>
-      <w:bookmarkStart w:id="19" w:name="_Toc116776671"/>
+      <w:bookmarkStart w:id="19" w:name="_Toc116952597"/>
       <w:r>
         <w:t>2</w:t>
       </w:r>
@@ -9231,8 +9517,11 @@
         <w:pStyle w:val="Pargrafo"/>
       </w:pPr>
       <w:r>
+        <w:t xml:space="preserve">Na FIGURA 11, as atividades estão sendo representadas através de retângulos arredondados. As setas representam o fluxo de trabalho responsável por levar de uma atividade para outra atividade. A barra vertical sólida mostra atividades que são executadas de forma paralela entre si, sendo necessário aguardar a conclusão de todas elas antes de continuar o fluxo. Já o losango </w:t>
+      </w:r>
+      <w:r>
         <w:lastRenderedPageBreak/>
-        <w:t>Na FIGURA 11, as atividades estão sendo representadas através de retângulos arredondados. As setas representam o fluxo de trabalho responsável por levar de uma atividade para outra atividade. A barra vertical sólida mostra atividades que são executadas de forma paralela entre si, sendo necessário aguardar a conclusão de todas elas antes de continuar o fluxo. Já o losango representa uma condicional que dependendo da entrada, direciona o fluxo para uma determinada atividade.</w:t>
+        <w:t>representa uma condicional que dependendo da entrada, direciona o fluxo para uma determinada atividade.</w:t>
       </w:r>
     </w:p>
     <w:p>
@@ -9255,7 +9544,7 @@
       <w:pPr>
         <w:pStyle w:val="Ttulo1"/>
       </w:pPr>
-      <w:bookmarkStart w:id="20" w:name="_Toc116776672"/>
+      <w:bookmarkStart w:id="20" w:name="_Toc116952598"/>
       <w:r>
         <w:lastRenderedPageBreak/>
         <w:t>3</w:t>
@@ -9322,7 +9611,7 @@
       <w:pPr>
         <w:pStyle w:val="Ttulo2"/>
       </w:pPr>
-      <w:bookmarkStart w:id="21" w:name="_Toc116776673"/>
+      <w:bookmarkStart w:id="21" w:name="_Toc116952599"/>
       <w:r>
         <w:t>3</w:t>
       </w:r>
@@ -9627,7 +9916,7 @@
       <w:pPr>
         <w:pStyle w:val="Ttulo2"/>
       </w:pPr>
-      <w:bookmarkStart w:id="22" w:name="_Toc116776674"/>
+      <w:bookmarkStart w:id="22" w:name="_Toc116952600"/>
       <w:r>
         <w:t>3</w:t>
       </w:r>
@@ -9674,7 +9963,7 @@
       <w:pPr>
         <w:pStyle w:val="Ttulo3"/>
       </w:pPr>
-      <w:bookmarkStart w:id="23" w:name="_Toc116776675"/>
+      <w:bookmarkStart w:id="23" w:name="_Toc116952601"/>
       <w:r>
         <w:t>3</w:t>
       </w:r>
@@ -9812,7 +10101,7 @@
       <w:pPr>
         <w:pStyle w:val="Ttulo3"/>
       </w:pPr>
-      <w:bookmarkStart w:id="24" w:name="_Toc116776676"/>
+      <w:bookmarkStart w:id="24" w:name="_Toc116952602"/>
       <w:r>
         <w:t>3</w:t>
       </w:r>
@@ -9997,7 +10286,7 @@
       <w:pPr>
         <w:pStyle w:val="Ttulo3"/>
       </w:pPr>
-      <w:bookmarkStart w:id="25" w:name="_Toc116776677"/>
+      <w:bookmarkStart w:id="25" w:name="_Toc116952603"/>
       <w:r>
         <w:t>3</w:t>
       </w:r>
@@ -10108,7 +10397,7 @@
       <w:pPr>
         <w:pStyle w:val="Ttulo2"/>
       </w:pPr>
-      <w:bookmarkStart w:id="26" w:name="_Toc116776678"/>
+      <w:bookmarkStart w:id="26" w:name="_Toc116952604"/>
       <w:r>
         <w:t>3</w:t>
       </w:r>
@@ -10158,7 +10447,7 @@
       <w:pPr>
         <w:pStyle w:val="Ttulo3"/>
       </w:pPr>
-      <w:bookmarkStart w:id="27" w:name="_Toc116776679"/>
+      <w:bookmarkStart w:id="27" w:name="_Toc116952605"/>
       <w:r>
         <w:t>3</w:t>
       </w:r>
@@ -10227,7 +10516,7 @@
       <w:pPr>
         <w:pStyle w:val="Ttulo3"/>
       </w:pPr>
-      <w:bookmarkStart w:id="28" w:name="_Toc116776680"/>
+      <w:bookmarkStart w:id="28" w:name="_Toc116952606"/>
       <w:r>
         <w:t>3</w:t>
       </w:r>
@@ -10287,7 +10576,7 @@
       <w:pPr>
         <w:pStyle w:val="Ttulo3"/>
       </w:pPr>
-      <w:bookmarkStart w:id="29" w:name="_Toc116776681"/>
+      <w:bookmarkStart w:id="29" w:name="_Toc116952607"/>
       <w:r>
         <w:t>3</w:t>
       </w:r>
@@ -10385,7 +10674,7 @@
       <w:pPr>
         <w:pStyle w:val="Ttulo3"/>
       </w:pPr>
-      <w:bookmarkStart w:id="30" w:name="_Toc116776682"/>
+      <w:bookmarkStart w:id="30" w:name="_Toc116952608"/>
       <w:r>
         <w:t>3</w:t>
       </w:r>
@@ -10443,7 +10732,7 @@
       <w:pPr>
         <w:pStyle w:val="Ttulo2"/>
       </w:pPr>
-      <w:bookmarkStart w:id="31" w:name="_Toc116776683"/>
+      <w:bookmarkStart w:id="31" w:name="_Toc116952609"/>
       <w:r>
         <w:t>3</w:t>
       </w:r>
@@ -10479,7 +10768,7 @@
       <w:pPr>
         <w:pStyle w:val="Ttulo3"/>
       </w:pPr>
-      <w:bookmarkStart w:id="32" w:name="_Toc116776684"/>
+      <w:bookmarkStart w:id="32" w:name="_Toc116952610"/>
       <w:r>
         <w:t>3</w:t>
       </w:r>
@@ -10593,7 +10882,7 @@
       <w:pPr>
         <w:pStyle w:val="Ttulo3"/>
       </w:pPr>
-      <w:bookmarkStart w:id="33" w:name="_Toc116776685"/>
+      <w:bookmarkStart w:id="33" w:name="_Toc116952611"/>
       <w:r>
         <w:t>3</w:t>
       </w:r>
@@ -10644,7 +10933,7 @@
       <w:pPr>
         <w:pStyle w:val="Ttulo3"/>
       </w:pPr>
-      <w:bookmarkStart w:id="34" w:name="_Toc116776686"/>
+      <w:bookmarkStart w:id="34" w:name="_Toc116952612"/>
       <w:r>
         <w:t>3</w:t>
       </w:r>
@@ -10723,12 +11012,116 @@
       <w:pPr>
         <w:pStyle w:val="Ttulo1"/>
       </w:pPr>
-      <w:bookmarkStart w:id="35" w:name="_Toc116776687"/>
+      <w:bookmarkStart w:id="35" w:name="_Toc116952613"/>
+      <w:r>
+        <w:lastRenderedPageBreak/>
+        <w:t>4 SOFTWARE PARA GESTÃO DE PROJETOS EM SCRUM</w:t>
+      </w:r>
+      <w:bookmarkEnd w:id="35"/>
+    </w:p>
+    <w:p>
+      <w:pPr>
+        <w:pStyle w:val="Pargrafo"/>
+      </w:pPr>
+    </w:p>
+    <w:p>
+      <w:pPr>
+        <w:pStyle w:val="Pargrafo"/>
+      </w:pPr>
+      <w:r>
+        <w:t xml:space="preserve">Este capítulo apresenta a aplicação prática dos conhecimentos pesquisados com o </w:t>
+      </w:r>
+      <w:r>
+        <w:t>intuito</w:t>
+      </w:r>
+      <w:r>
+        <w:t xml:space="preserve"> de modelar um software que seja capaz de auxiliar empresas que optaram por utilizar a metodologia Scrum em seus projetos. Para que o software possa atender a finalidade proposta, será levantado os requisitos funcionais e não-funcionais, </w:t>
+      </w:r>
+      <w:r>
+        <w:t xml:space="preserve">juntamente </w:t>
+      </w:r>
+      <w:r>
+        <w:t>com a construção dos respectivos diagramas UML. O sistema deve ser capaz de centralizar e facilitar o acesso aos dados, para assim evitar a adoção de eventuais processos manuais, como por exemplo o uso de papéis e planilhas.</w:t>
+      </w:r>
+    </w:p>
+    <w:p>
+      <w:pPr>
+        <w:pStyle w:val="Pargrafo"/>
+      </w:pPr>
+      <w:r>
+        <w:t>O software não será abordado e desenvolvido em sua totalidade, ficando a implementação dos</w:t>
+      </w:r>
+      <w:r>
+        <w:t xml:space="preserve"> demais elementos restantes entendidos como uma continuação desta obra.</w:t>
+      </w:r>
+    </w:p>
+    <w:p>
+      <w:pPr>
+        <w:pStyle w:val="Pargrafo"/>
+      </w:pPr>
+    </w:p>
+    <w:p>
+      <w:pPr>
+        <w:pStyle w:val="Ttulo2"/>
+      </w:pPr>
+      <w:bookmarkStart w:id="36" w:name="_Toc116952614"/>
+      <w:r>
+        <w:t>4.1 Requisitos do sistema</w:t>
+      </w:r>
+      <w:bookmarkEnd w:id="36"/>
+    </w:p>
+    <w:p>
+      <w:pPr>
+        <w:pStyle w:val="Pargrafo"/>
+      </w:pPr>
+      <w:r>
+        <w:t>Serão apresentados nos tópicos seguintes os requisitos funcionais e não funcionais do software.</w:t>
+      </w:r>
+    </w:p>
+    <w:p>
+      <w:pPr>
+        <w:pStyle w:val="Pargrafo"/>
+      </w:pPr>
+    </w:p>
+    <w:p>
+      <w:pPr>
+        <w:pStyle w:val="Ttulo3"/>
+      </w:pPr>
+      <w:bookmarkStart w:id="37" w:name="_Toc116952615"/>
+      <w:r>
+        <w:t>4.1.1 Requisitos funcionais</w:t>
+      </w:r>
+      <w:bookmarkEnd w:id="37"/>
+    </w:p>
+    <w:p/>
+    <w:p>
+      <w:pPr>
+        <w:pStyle w:val="Ttulo3"/>
+      </w:pPr>
+      <w:bookmarkStart w:id="38" w:name="_Toc116952616"/>
+      <w:r>
+        <w:t>4.1.2 Requisitos não-funcionais</w:t>
+      </w:r>
+      <w:bookmarkEnd w:id="38"/>
+    </w:p>
+    <w:p>
+      <w:pPr>
+        <w:pStyle w:val="Pargrafo"/>
+      </w:pPr>
+      <w:r>
+        <w:br w:type="page"/>
+      </w:r>
+    </w:p>
+    <w:p>
+      <w:pPr>
+        <w:pStyle w:val="Ttulo1"/>
+      </w:pPr>
+      <w:bookmarkStart w:id="39" w:name="_Toc116952617"/>
       <w:r>
         <w:lastRenderedPageBreak/>
         <w:t>REFERÊNCIAS</w:t>
       </w:r>
-      <w:bookmarkEnd w:id="35"/>
+      <w:bookmarkEnd w:id="39"/>
     </w:p>
     <w:p/>
     <w:p>
@@ -10746,7 +11139,15 @@
         <w:t>Engenharia de Software 9ª edição.</w:t>
       </w:r>
       <w:r>
-        <w:t xml:space="preserve"> São Paulo: Pearson Education do Brasil, 2011.</w:t>
+        <w:t xml:space="preserve"> São Paulo: Pearson </w:t>
+      </w:r>
+      <w:proofErr w:type="spellStart"/>
+      <w:r>
+        <w:t>Education</w:t>
+      </w:r>
+      <w:proofErr w:type="spellEnd"/>
+      <w:r>
+        <w:t xml:space="preserve"> do Brasil, 2011.</w:t>
       </w:r>
     </w:p>
     <w:p>
@@ -10798,7 +11199,15 @@
         <w:t>Engenharia de Software Moderna.</w:t>
       </w:r>
       <w:r>
-        <w:t xml:space="preserve"> [s.l.]:</w:t>
+        <w:t xml:space="preserve"> [</w:t>
+      </w:r>
+      <w:proofErr w:type="spellStart"/>
+      <w:r>
+        <w:t>s.l</w:t>
+      </w:r>
+      <w:proofErr w:type="spellEnd"/>
+      <w:r>
+        <w:t>.]:</w:t>
       </w:r>
       <w:r>
         <w:t xml:space="preserve"> </w:t>
@@ -10824,59 +11233,60 @@
           <w:b/>
           <w:bCs/>
         </w:rPr>
-        <w:t>The Unified Software Development</w:t>
-      </w:r>
+        <w:t xml:space="preserve">The Unified Software </w:t>
+      </w:r>
+      <w:proofErr w:type="spellStart"/>
       <w:r>
         <w:rPr>
           <w:b/>
           <w:bCs/>
         </w:rPr>
-        <w:t xml:space="preserve"> Process.</w:t>
-      </w:r>
-      <w:r>
-        <w:t xml:space="preserve"> Minneapolis: Pearson Education Corporate Sales Division, 1999.</w:t>
-      </w:r>
-      <w:r>
-        <w:t xml:space="preserve"> </w:t>
-      </w:r>
-    </w:p>
-    <w:p>
-      <w:pPr>
-        <w:jc w:val="left"/>
-      </w:pPr>
-    </w:p>
-    <w:p>
-      <w:pPr>
-        <w:jc w:val="left"/>
-      </w:pPr>
-      <w:r>
-        <w:t xml:space="preserve">IBM. Diagramas de Atividades. </w:t>
-      </w:r>
+        <w:t>Development</w:t>
+      </w:r>
+      <w:proofErr w:type="spellEnd"/>
       <w:r>
         <w:rPr>
           <w:b/>
           <w:bCs/>
         </w:rPr>
-        <w:t>IBM</w:t>
-      </w:r>
-      <w:r>
-        <w:t>,</w:t>
+        <w:t xml:space="preserve"> Process.</w:t>
+      </w:r>
+      <w:r>
+        <w:t xml:space="preserve"> Minneapolis: Pearson </w:t>
+      </w:r>
+      <w:proofErr w:type="spellStart"/>
+      <w:r>
+        <w:t>Education</w:t>
+      </w:r>
+      <w:proofErr w:type="spellEnd"/>
+      <w:r>
+        <w:t xml:space="preserve"> Corporate Sales Division, 1999.</w:t>
+      </w:r>
+      <w:r>
+        <w:t xml:space="preserve"> </w:t>
+      </w:r>
+    </w:p>
+    <w:p>
+      <w:pPr>
+        <w:jc w:val="left"/>
+      </w:pPr>
+    </w:p>
+    <w:p>
+      <w:pPr>
+        <w:jc w:val="left"/>
+      </w:pPr>
+      <w:r>
+        <w:t xml:space="preserve">IBM. Diagramas de Atividades. </w:t>
       </w:r>
       <w:r>
         <w:rPr>
           <w:b/>
           <w:bCs/>
         </w:rPr>
-        <w:t xml:space="preserve"> </w:t>
-      </w:r>
-      <w:r>
-        <w:t>2021. Disponível em: &lt;</w:t>
-      </w:r>
-      <w:r>
-        <w:t>https://www.ibm.com/docs/pt-br/rational-soft-arch/9.7.0?topic=diagrams-activity</w:t>
-      </w:r>
-      <w:r>
-        <w:t>&gt;</w:t>
+        <w:t>IBM</w:t>
+      </w:r>
+      <w:r>
+        <w:t>,</w:t>
       </w:r>
       <w:r>
         <w:rPr>
@@ -10886,45 +11296,26 @@
         <w:t xml:space="preserve"> </w:t>
       </w:r>
       <w:r>
-        <w:t xml:space="preserve">Acesso em: </w:t>
-      </w:r>
-      <w:r>
-        <w:t>16 outubro 2022.</w:t>
-      </w:r>
-    </w:p>
-    <w:p>
-      <w:pPr>
-        <w:jc w:val="left"/>
-      </w:pPr>
-    </w:p>
-    <w:p>
-      <w:pPr>
-        <w:jc w:val="left"/>
-      </w:pPr>
-      <w:r>
-        <w:t xml:space="preserve">ERICKSON, J.; SIAU, K. </w:t>
-      </w:r>
-      <w:r>
-        <w:t>Theoretical and practical complexity of modeling methods</w:t>
-      </w:r>
-      <w:r>
-        <w:t xml:space="preserve">. </w:t>
+        <w:t>2021. Disponível em: &lt;</w:t>
+      </w:r>
+      <w:r>
+        <w:t>https://www.ibm.com/docs/pt-br/rational-soft-arch/9.7.0?topic=diagrams-activity</w:t>
+      </w:r>
+      <w:r>
+        <w:t>&gt;</w:t>
       </w:r>
       <w:r>
         <w:rPr>
           <w:b/>
           <w:bCs/>
         </w:rPr>
-        <w:t>Research Gate</w:t>
-      </w:r>
-      <w:r>
-        <w:t>, 2007. Disponível em: &lt;</w:t>
-      </w:r>
-      <w:r>
-        <w:t>https://www.researchgate.net/publication/220422139_Theoretical_and_practical_complexity_of_modeling_methods</w:t>
-      </w:r>
-      <w:r>
-        <w:t>&gt; Acesso em: 16 outubro 2022.</w:t>
+        <w:t xml:space="preserve"> </w:t>
+      </w:r>
+      <w:r>
+        <w:t xml:space="preserve">Acesso em: </w:t>
+      </w:r>
+      <w:r>
+        <w:t>16 outubro 2022.</w:t>
       </w:r>
     </w:p>
     <w:p>
@@ -10937,43 +11328,88 @@
         <w:jc w:val="left"/>
       </w:pPr>
       <w:r>
-        <w:t xml:space="preserve">PRESSMAN, R. S. </w:t>
-      </w:r>
+        <w:t xml:space="preserve">ERICKSON, J.; SIAU, K. </w:t>
+      </w:r>
+      <w:proofErr w:type="spellStart"/>
+      <w:r>
+        <w:t>Theoretical</w:t>
+      </w:r>
+      <w:proofErr w:type="spellEnd"/>
+      <w:r>
+        <w:t xml:space="preserve"> </w:t>
+      </w:r>
+      <w:proofErr w:type="spellStart"/>
+      <w:r>
+        <w:t>and</w:t>
+      </w:r>
+      <w:proofErr w:type="spellEnd"/>
+      <w:r>
+        <w:t xml:space="preserve"> </w:t>
+      </w:r>
+      <w:proofErr w:type="spellStart"/>
+      <w:r>
+        <w:t>practical</w:t>
+      </w:r>
+      <w:proofErr w:type="spellEnd"/>
+      <w:r>
+        <w:t xml:space="preserve"> </w:t>
+      </w:r>
+      <w:proofErr w:type="spellStart"/>
+      <w:r>
+        <w:t>complexity</w:t>
+      </w:r>
+      <w:proofErr w:type="spellEnd"/>
+      <w:r>
+        <w:t xml:space="preserve"> </w:t>
+      </w:r>
+      <w:proofErr w:type="spellStart"/>
+      <w:r>
+        <w:t>of</w:t>
+      </w:r>
+      <w:proofErr w:type="spellEnd"/>
+      <w:r>
+        <w:t xml:space="preserve"> </w:t>
+      </w:r>
+      <w:proofErr w:type="spellStart"/>
+      <w:r>
+        <w:t>modeling</w:t>
+      </w:r>
+      <w:proofErr w:type="spellEnd"/>
+      <w:r>
+        <w:t xml:space="preserve"> </w:t>
+      </w:r>
+      <w:proofErr w:type="spellStart"/>
+      <w:r>
+        <w:t>methods</w:t>
+      </w:r>
+      <w:proofErr w:type="spellEnd"/>
+      <w:r>
+        <w:t xml:space="preserve">. </w:t>
+      </w:r>
+      <w:proofErr w:type="spellStart"/>
       <w:r>
         <w:rPr>
           <w:b/>
           <w:bCs/>
         </w:rPr>
-        <w:t>Engenharia de Software.</w:t>
-      </w:r>
-      <w:r>
-        <w:t xml:space="preserve"> São Paulo: MAKRON Books do Brasil Editora Ltda, 1995.</w:t>
-      </w:r>
-    </w:p>
-    <w:p>
-      <w:pPr>
-        <w:jc w:val="left"/>
-      </w:pPr>
-    </w:p>
-    <w:p>
-      <w:pPr>
-        <w:jc w:val="left"/>
-      </w:pPr>
-      <w:r>
-        <w:t xml:space="preserve">SUTHERLAND, J. </w:t>
-      </w:r>
+        <w:t>Research</w:t>
+      </w:r>
+      <w:proofErr w:type="spellEnd"/>
       <w:r>
         <w:rPr>
           <w:b/>
           <w:bCs/>
         </w:rPr>
-        <w:t>Scrum - A Arte de Fazer o Dobro do Trabalho em Metade do Tempo.</w:t>
-      </w:r>
-      <w:r>
-        <w:t xml:space="preserve"> São Paulo: Texto Editores Ltda</w:t>
-      </w:r>
-      <w:r>
-        <w:t>, 2014.</w:t>
+        <w:t xml:space="preserve"> Gate</w:t>
+      </w:r>
+      <w:r>
+        <w:t>, 2007. Disponível em: &lt;</w:t>
+      </w:r>
+      <w:r>
+        <w:t>https://www.researchgate.net/publication/220422139_Theoretical_and_practical_complexity_of_modeling_methods</w:t>
+      </w:r>
+      <w:r>
+        <w:t>&gt; Acesso em: 16 outubro 2022.</w:t>
       </w:r>
     </w:p>
     <w:p>
@@ -10986,27 +11422,43 @@
         <w:jc w:val="left"/>
       </w:pPr>
       <w:r>
-        <w:t xml:space="preserve">BEEDLE, M.; SCHWABER, K. </w:t>
+        <w:t xml:space="preserve">PRESSMAN, R. S. </w:t>
       </w:r>
       <w:r>
         <w:rPr>
           <w:b/>
           <w:bCs/>
         </w:rPr>
-        <w:t>Agile Software Development with Scrum.</w:t>
+        <w:t>Engenharia de Software.</w:t>
+      </w:r>
+      <w:r>
+        <w:t xml:space="preserve"> São Paulo: MAKRON Books do Brasil Editora Ltda, 1995.</w:t>
+      </w:r>
+    </w:p>
+    <w:p>
+      <w:pPr>
+        <w:jc w:val="left"/>
+      </w:pPr>
+    </w:p>
+    <w:p>
+      <w:pPr>
+        <w:jc w:val="left"/>
+      </w:pPr>
+      <w:r>
+        <w:t xml:space="preserve">SUTHERLAND, J. </w:t>
       </w:r>
       <w:r>
         <w:rPr>
           <w:b/>
           <w:bCs/>
         </w:rPr>
-        <w:t xml:space="preserve"> </w:t>
-      </w:r>
-      <w:r>
-        <w:t>Upper Saddle River</w:t>
-      </w:r>
-      <w:r>
-        <w:t>: Prentice Hall, 2001.</w:t>
+        <w:t>Scrum - A Arte de Fazer o Dobro do Trabalho em Metade do Tempo.</w:t>
+      </w:r>
+      <w:r>
+        <w:t xml:space="preserve"> São Paulo: Texto Editores Ltda</w:t>
+      </w:r>
+      <w:r>
+        <w:t>, 2014.</w:t>
       </w:r>
     </w:p>
     <w:p>
@@ -11019,26 +11471,183 @@
         <w:jc w:val="left"/>
       </w:pPr>
       <w:r>
-        <w:t xml:space="preserve">SCHWABER, K.; SUTHERLAND, J. </w:t>
-      </w:r>
-      <w:r>
-        <w:t>The Scrum Guide:</w:t>
-      </w:r>
-      <w:r>
-        <w:t xml:space="preserve"> The Definitive Guide to Scrum: The Rules of the Game</w:t>
-      </w:r>
-      <w:r>
-        <w:t xml:space="preserve">. </w:t>
-      </w:r>
+        <w:t xml:space="preserve">BEEDLE, M.; SCHWABER, K. </w:t>
+      </w:r>
+      <w:proofErr w:type="spellStart"/>
       <w:r>
         <w:rPr>
           <w:b/>
           <w:bCs/>
         </w:rPr>
-        <w:t>Scrum Guides</w:t>
-      </w:r>
-      <w:r>
-        <w:t xml:space="preserve">, 2020. Disponivel em: </w:t>
+        <w:t>Agile</w:t>
+      </w:r>
+      <w:proofErr w:type="spellEnd"/>
+      <w:r>
+        <w:rPr>
+          <w:b/>
+          <w:bCs/>
+        </w:rPr>
+        <w:t xml:space="preserve"> Software </w:t>
+      </w:r>
+      <w:proofErr w:type="spellStart"/>
+      <w:r>
+        <w:rPr>
+          <w:b/>
+          <w:bCs/>
+        </w:rPr>
+        <w:t>Development</w:t>
+      </w:r>
+      <w:proofErr w:type="spellEnd"/>
+      <w:r>
+        <w:rPr>
+          <w:b/>
+          <w:bCs/>
+        </w:rPr>
+        <w:t xml:space="preserve"> </w:t>
+      </w:r>
+      <w:proofErr w:type="spellStart"/>
+      <w:r>
+        <w:rPr>
+          <w:b/>
+          <w:bCs/>
+        </w:rPr>
+        <w:t>with</w:t>
+      </w:r>
+      <w:proofErr w:type="spellEnd"/>
+      <w:r>
+        <w:rPr>
+          <w:b/>
+          <w:bCs/>
+        </w:rPr>
+        <w:t xml:space="preserve"> Scrum.</w:t>
+      </w:r>
+      <w:r>
+        <w:rPr>
+          <w:b/>
+          <w:bCs/>
+        </w:rPr>
+        <w:t xml:space="preserve"> </w:t>
+      </w:r>
+      <w:r>
+        <w:t xml:space="preserve">Upper </w:t>
+      </w:r>
+      <w:proofErr w:type="spellStart"/>
+      <w:r>
+        <w:t>Saddle</w:t>
+      </w:r>
+      <w:proofErr w:type="spellEnd"/>
+      <w:r>
+        <w:t xml:space="preserve"> River</w:t>
+      </w:r>
+      <w:r>
+        <w:t>: Prentice Hall, 2001.</w:t>
+      </w:r>
+    </w:p>
+    <w:p>
+      <w:pPr>
+        <w:jc w:val="left"/>
+      </w:pPr>
+    </w:p>
+    <w:p>
+      <w:pPr>
+        <w:jc w:val="left"/>
+      </w:pPr>
+      <w:r>
+        <w:t xml:space="preserve">SCHWABER, K.; SUTHERLAND, J. </w:t>
+      </w:r>
+      <w:r>
+        <w:t xml:space="preserve">The Scrum </w:t>
+      </w:r>
+      <w:proofErr w:type="spellStart"/>
+      <w:r>
+        <w:t>Guide</w:t>
+      </w:r>
+      <w:proofErr w:type="spellEnd"/>
+      <w:r>
+        <w:t>:</w:t>
+      </w:r>
+      <w:r>
+        <w:t xml:space="preserve"> The </w:t>
+      </w:r>
+      <w:proofErr w:type="spellStart"/>
+      <w:r>
+        <w:t>Definitive</w:t>
+      </w:r>
+      <w:proofErr w:type="spellEnd"/>
+      <w:r>
+        <w:t xml:space="preserve"> </w:t>
+      </w:r>
+      <w:proofErr w:type="spellStart"/>
+      <w:r>
+        <w:t>Guide</w:t>
+      </w:r>
+      <w:proofErr w:type="spellEnd"/>
+      <w:r>
+        <w:t xml:space="preserve"> </w:t>
+      </w:r>
+      <w:proofErr w:type="spellStart"/>
+      <w:r>
+        <w:t>to</w:t>
+      </w:r>
+      <w:proofErr w:type="spellEnd"/>
+      <w:r>
+        <w:t xml:space="preserve"> Scrum: The </w:t>
+      </w:r>
+      <w:proofErr w:type="spellStart"/>
+      <w:r>
+        <w:t>Rules</w:t>
+      </w:r>
+      <w:proofErr w:type="spellEnd"/>
+      <w:r>
+        <w:t xml:space="preserve"> </w:t>
+      </w:r>
+      <w:proofErr w:type="spellStart"/>
+      <w:r>
+        <w:t>of</w:t>
+      </w:r>
+      <w:proofErr w:type="spellEnd"/>
+      <w:r>
+        <w:t xml:space="preserve"> </w:t>
+      </w:r>
+      <w:proofErr w:type="spellStart"/>
+      <w:proofErr w:type="gramStart"/>
+      <w:r>
+        <w:t>the</w:t>
+      </w:r>
+      <w:proofErr w:type="spellEnd"/>
+      <w:r>
+        <w:t xml:space="preserve"> Game</w:t>
+      </w:r>
+      <w:proofErr w:type="gramEnd"/>
+      <w:r>
+        <w:t xml:space="preserve">. </w:t>
+      </w:r>
+      <w:r>
+        <w:rPr>
+          <w:b/>
+          <w:bCs/>
+        </w:rPr>
+        <w:t xml:space="preserve">Scrum </w:t>
+      </w:r>
+      <w:proofErr w:type="spellStart"/>
+      <w:r>
+        <w:rPr>
+          <w:b/>
+          <w:bCs/>
+        </w:rPr>
+        <w:t>Guides</w:t>
+      </w:r>
+      <w:proofErr w:type="spellEnd"/>
+      <w:r>
+        <w:t xml:space="preserve">, 2020. </w:t>
+      </w:r>
+      <w:proofErr w:type="spellStart"/>
+      <w:r>
+        <w:t>Disponivel</w:t>
+      </w:r>
+      <w:proofErr w:type="spellEnd"/>
+      <w:r>
+        <w:t xml:space="preserve"> em: </w:t>
       </w:r>
       <w:r>
         <w:lastRenderedPageBreak/>

</xml_diff>

<commit_message>
feat(estudo-caso): cria requisitos funcionais e não funcionais
</commit_message>
<xml_diff>
--- a/TCC.docx
+++ b/TCC.docx
@@ -1802,6 +1802,9 @@
           <w:tab w:val="left" w:leader="dot" w:pos="7938"/>
         </w:tabs>
         <w:jc w:val="left"/>
+        <w:rPr>
+          <w:szCs w:val="24"/>
+        </w:rPr>
       </w:pPr>
       <w:r>
         <w:t xml:space="preserve">QUADRO </w:t>
@@ -1851,6 +1854,51 @@
         </w:rPr>
         <w:tab/>
         <w:t>23</w:t>
+      </w:r>
+    </w:p>
+    <w:p>
+      <w:pPr>
+        <w:tabs>
+          <w:tab w:val="left" w:leader="dot" w:pos="7938"/>
+        </w:tabs>
+        <w:jc w:val="left"/>
+        <w:rPr>
+          <w:szCs w:val="24"/>
+        </w:rPr>
+      </w:pPr>
+      <w:r>
+        <w:rPr>
+          <w:szCs w:val="24"/>
+        </w:rPr>
+        <w:t>QUADRO 3 – Requisitos funcionais do software para gestão de projetos em Scrum.</w:t>
+      </w:r>
+      <w:r>
+        <w:rPr>
+          <w:szCs w:val="24"/>
+        </w:rPr>
+        <w:tab/>
+        <w:t>45</w:t>
+      </w:r>
+    </w:p>
+    <w:p>
+      <w:pPr>
+        <w:tabs>
+          <w:tab w:val="left" w:leader="dot" w:pos="7938"/>
+        </w:tabs>
+        <w:jc w:val="left"/>
+      </w:pPr>
+      <w:r>
+        <w:rPr>
+          <w:szCs w:val="24"/>
+        </w:rPr>
+        <w:t>QUADRO 4 – Requisitos não funcionais do software para gestão de projetos em Scrum</w:t>
+      </w:r>
+      <w:r>
+        <w:rPr>
+          <w:szCs w:val="24"/>
+        </w:rPr>
+        <w:tab/>
+        <w:t>46</w:t>
       </w:r>
     </w:p>
     <w:p>
@@ -1982,7 +2030,7 @@
           <w:r>
             <w:fldChar w:fldCharType="separate"/>
           </w:r>
-          <w:hyperlink w:anchor="_Toc116952578" w:history="1">
+          <w:hyperlink w:anchor="_Toc117027148" w:history="1">
             <w:r>
               <w:rPr>
                 <w:rStyle w:val="Hyperlink"/>
@@ -2009,7 +2057,7 @@
                 <w:noProof/>
                 <w:webHidden/>
               </w:rPr>
-              <w:instrText xml:space="preserve"> PAGEREF _Toc116952578 \h </w:instrText>
+              <w:instrText xml:space="preserve"> PAGEREF _Toc117027148 \h </w:instrText>
             </w:r>
             <w:r>
               <w:rPr>
@@ -2053,7 +2101,7 @@
               <w:lang w:eastAsia="pt-BR"/>
             </w:rPr>
           </w:pPr>
-          <w:hyperlink w:anchor="_Toc116952579" w:history="1">
+          <w:hyperlink w:anchor="_Toc117027149" w:history="1">
             <w:r>
               <w:rPr>
                 <w:rStyle w:val="Hyperlink"/>
@@ -2080,7 +2128,7 @@
                 <w:noProof/>
                 <w:webHidden/>
               </w:rPr>
-              <w:instrText xml:space="preserve"> PAGEREF _Toc116952579 \h </w:instrText>
+              <w:instrText xml:space="preserve"> PAGEREF _Toc117027149 \h </w:instrText>
             </w:r>
             <w:r>
               <w:rPr>
@@ -2124,7 +2172,7 @@
               <w:lang w:eastAsia="pt-BR"/>
             </w:rPr>
           </w:pPr>
-          <w:hyperlink w:anchor="_Toc116952580" w:history="1">
+          <w:hyperlink w:anchor="_Toc117027150" w:history="1">
             <w:r>
               <w:rPr>
                 <w:rStyle w:val="Hyperlink"/>
@@ -2151,7 +2199,7 @@
                 <w:noProof/>
                 <w:webHidden/>
               </w:rPr>
-              <w:instrText xml:space="preserve"> PAGEREF _Toc116952580 \h </w:instrText>
+              <w:instrText xml:space="preserve"> PAGEREF _Toc117027150 \h </w:instrText>
             </w:r>
             <w:r>
               <w:rPr>
@@ -2195,7 +2243,7 @@
               <w:lang w:eastAsia="pt-BR"/>
             </w:rPr>
           </w:pPr>
-          <w:hyperlink w:anchor="_Toc116952581" w:history="1">
+          <w:hyperlink w:anchor="_Toc117027151" w:history="1">
             <w:r>
               <w:rPr>
                 <w:rStyle w:val="Hyperlink"/>
@@ -2222,7 +2270,7 @@
                 <w:noProof/>
                 <w:webHidden/>
               </w:rPr>
-              <w:instrText xml:space="preserve"> PAGEREF _Toc116952581 \h </w:instrText>
+              <w:instrText xml:space="preserve"> PAGEREF _Toc117027151 \h </w:instrText>
             </w:r>
             <w:r>
               <w:rPr>
@@ -2263,7 +2311,7 @@
               <w:lang w:eastAsia="pt-BR"/>
             </w:rPr>
           </w:pPr>
-          <w:hyperlink w:anchor="_Toc116952582" w:history="1">
+          <w:hyperlink w:anchor="_Toc117027152" w:history="1">
             <w:r>
               <w:rPr>
                 <w:rStyle w:val="Hyperlink"/>
@@ -2290,7 +2338,7 @@
                 <w:noProof/>
                 <w:webHidden/>
               </w:rPr>
-              <w:instrText xml:space="preserve"> PAGEREF _Toc116952582 \h </w:instrText>
+              <w:instrText xml:space="preserve"> PAGEREF _Toc117027152 \h </w:instrText>
             </w:r>
             <w:r>
               <w:rPr>
@@ -2334,7 +2382,7 @@
               <w:lang w:eastAsia="pt-BR"/>
             </w:rPr>
           </w:pPr>
-          <w:hyperlink w:anchor="_Toc116952583" w:history="1">
+          <w:hyperlink w:anchor="_Toc117027153" w:history="1">
             <w:r>
               <w:rPr>
                 <w:rStyle w:val="Hyperlink"/>
@@ -2361,7 +2409,7 @@
                 <w:noProof/>
                 <w:webHidden/>
               </w:rPr>
-              <w:instrText xml:space="preserve"> PAGEREF _Toc116952583 \h </w:instrText>
+              <w:instrText xml:space="preserve"> PAGEREF _Toc117027153 \h </w:instrText>
             </w:r>
             <w:r>
               <w:rPr>
@@ -2405,7 +2453,7 @@
               <w:lang w:eastAsia="pt-BR"/>
             </w:rPr>
           </w:pPr>
-          <w:hyperlink w:anchor="_Toc116952584" w:history="1">
+          <w:hyperlink w:anchor="_Toc117027154" w:history="1">
             <w:r>
               <w:rPr>
                 <w:rStyle w:val="Hyperlink"/>
@@ -2432,7 +2480,7 @@
                 <w:noProof/>
                 <w:webHidden/>
               </w:rPr>
-              <w:instrText xml:space="preserve"> PAGEREF _Toc116952584 \h </w:instrText>
+              <w:instrText xml:space="preserve"> PAGEREF _Toc117027154 \h </w:instrText>
             </w:r>
             <w:r>
               <w:rPr>
@@ -2476,7 +2524,7 @@
               <w:lang w:eastAsia="pt-BR"/>
             </w:rPr>
           </w:pPr>
-          <w:hyperlink w:anchor="_Toc116952585" w:history="1">
+          <w:hyperlink w:anchor="_Toc117027155" w:history="1">
             <w:r>
               <w:rPr>
                 <w:rStyle w:val="Hyperlink"/>
@@ -2503,7 +2551,7 @@
                 <w:noProof/>
                 <w:webHidden/>
               </w:rPr>
-              <w:instrText xml:space="preserve"> PAGEREF _Toc116952585 \h </w:instrText>
+              <w:instrText xml:space="preserve"> PAGEREF _Toc117027155 \h </w:instrText>
             </w:r>
             <w:r>
               <w:rPr>
@@ -2547,7 +2595,7 @@
               <w:lang w:eastAsia="pt-BR"/>
             </w:rPr>
           </w:pPr>
-          <w:hyperlink w:anchor="_Toc116952586" w:history="1">
+          <w:hyperlink w:anchor="_Toc117027156" w:history="1">
             <w:r>
               <w:rPr>
                 <w:rStyle w:val="Hyperlink"/>
@@ -2574,7 +2622,7 @@
                 <w:noProof/>
                 <w:webHidden/>
               </w:rPr>
-              <w:instrText xml:space="preserve"> PAGEREF _Toc116952586 \h </w:instrText>
+              <w:instrText xml:space="preserve"> PAGEREF _Toc117027156 \h </w:instrText>
             </w:r>
             <w:r>
               <w:rPr>
@@ -2618,7 +2666,7 @@
               <w:lang w:eastAsia="pt-BR"/>
             </w:rPr>
           </w:pPr>
-          <w:hyperlink w:anchor="_Toc116952587" w:history="1">
+          <w:hyperlink w:anchor="_Toc117027157" w:history="1">
             <w:r>
               <w:rPr>
                 <w:rStyle w:val="Hyperlink"/>
@@ -2645,7 +2693,7 @@
                 <w:noProof/>
                 <w:webHidden/>
               </w:rPr>
-              <w:instrText xml:space="preserve"> PAGEREF _Toc116952587 \h </w:instrText>
+              <w:instrText xml:space="preserve"> PAGEREF _Toc117027157 \h </w:instrText>
             </w:r>
             <w:r>
               <w:rPr>
@@ -2689,7 +2737,7 @@
               <w:lang w:eastAsia="pt-BR"/>
             </w:rPr>
           </w:pPr>
-          <w:hyperlink w:anchor="_Toc116952588" w:history="1">
+          <w:hyperlink w:anchor="_Toc117027158" w:history="1">
             <w:r>
               <w:rPr>
                 <w:rStyle w:val="Hyperlink"/>
@@ -2716,7 +2764,7 @@
                 <w:noProof/>
                 <w:webHidden/>
               </w:rPr>
-              <w:instrText xml:space="preserve"> PAGEREF _Toc116952588 \h </w:instrText>
+              <w:instrText xml:space="preserve"> PAGEREF _Toc117027158 \h </w:instrText>
             </w:r>
             <w:r>
               <w:rPr>
@@ -2760,7 +2808,7 @@
               <w:lang w:eastAsia="pt-BR"/>
             </w:rPr>
           </w:pPr>
-          <w:hyperlink w:anchor="_Toc116952589" w:history="1">
+          <w:hyperlink w:anchor="_Toc117027159" w:history="1">
             <w:r>
               <w:rPr>
                 <w:rStyle w:val="Hyperlink"/>
@@ -2787,7 +2835,7 @@
                 <w:noProof/>
                 <w:webHidden/>
               </w:rPr>
-              <w:instrText xml:space="preserve"> PAGEREF _Toc116952589 \h </w:instrText>
+              <w:instrText xml:space="preserve"> PAGEREF _Toc117027159 \h </w:instrText>
             </w:r>
             <w:r>
               <w:rPr>
@@ -2831,7 +2879,7 @@
               <w:lang w:eastAsia="pt-BR"/>
             </w:rPr>
           </w:pPr>
-          <w:hyperlink w:anchor="_Toc116952590" w:history="1">
+          <w:hyperlink w:anchor="_Toc117027160" w:history="1">
             <w:r>
               <w:rPr>
                 <w:rStyle w:val="Hyperlink"/>
@@ -2858,7 +2906,7 @@
                 <w:noProof/>
                 <w:webHidden/>
               </w:rPr>
-              <w:instrText xml:space="preserve"> PAGEREF _Toc116952590 \h </w:instrText>
+              <w:instrText xml:space="preserve"> PAGEREF _Toc117027160 \h </w:instrText>
             </w:r>
             <w:r>
               <w:rPr>
@@ -2902,7 +2950,7 @@
               <w:lang w:eastAsia="pt-BR"/>
             </w:rPr>
           </w:pPr>
-          <w:hyperlink w:anchor="_Toc116952591" w:history="1">
+          <w:hyperlink w:anchor="_Toc117027161" w:history="1">
             <w:r>
               <w:rPr>
                 <w:rStyle w:val="Hyperlink"/>
@@ -2929,7 +2977,7 @@
                 <w:noProof/>
                 <w:webHidden/>
               </w:rPr>
-              <w:instrText xml:space="preserve"> PAGEREF _Toc116952591 \h </w:instrText>
+              <w:instrText xml:space="preserve"> PAGEREF _Toc117027161 \h </w:instrText>
             </w:r>
             <w:r>
               <w:rPr>
@@ -2973,7 +3021,7 @@
               <w:lang w:eastAsia="pt-BR"/>
             </w:rPr>
           </w:pPr>
-          <w:hyperlink w:anchor="_Toc116952592" w:history="1">
+          <w:hyperlink w:anchor="_Toc117027162" w:history="1">
             <w:r>
               <w:rPr>
                 <w:rStyle w:val="Hyperlink"/>
@@ -3000,7 +3048,7 @@
                 <w:noProof/>
                 <w:webHidden/>
               </w:rPr>
-              <w:instrText xml:space="preserve"> PAGEREF _Toc116952592 \h </w:instrText>
+              <w:instrText xml:space="preserve"> PAGEREF _Toc117027162 \h </w:instrText>
             </w:r>
             <w:r>
               <w:rPr>
@@ -3044,7 +3092,7 @@
               <w:lang w:eastAsia="pt-BR"/>
             </w:rPr>
           </w:pPr>
-          <w:hyperlink w:anchor="_Toc116952593" w:history="1">
+          <w:hyperlink w:anchor="_Toc117027163" w:history="1">
             <w:r>
               <w:rPr>
                 <w:rStyle w:val="Hyperlink"/>
@@ -3071,7 +3119,7 @@
                 <w:noProof/>
                 <w:webHidden/>
               </w:rPr>
-              <w:instrText xml:space="preserve"> PAGEREF _Toc116952593 \h </w:instrText>
+              <w:instrText xml:space="preserve"> PAGEREF _Toc117027163 \h </w:instrText>
             </w:r>
             <w:r>
               <w:rPr>
@@ -3115,7 +3163,7 @@
               <w:lang w:eastAsia="pt-BR"/>
             </w:rPr>
           </w:pPr>
-          <w:hyperlink w:anchor="_Toc116952594" w:history="1">
+          <w:hyperlink w:anchor="_Toc117027164" w:history="1">
             <w:r>
               <w:rPr>
                 <w:rStyle w:val="Hyperlink"/>
@@ -3142,7 +3190,7 @@
                 <w:noProof/>
                 <w:webHidden/>
               </w:rPr>
-              <w:instrText xml:space="preserve"> PAGEREF _Toc116952594 \h </w:instrText>
+              <w:instrText xml:space="preserve"> PAGEREF _Toc117027164 \h </w:instrText>
             </w:r>
             <w:r>
               <w:rPr>
@@ -3186,7 +3234,7 @@
               <w:lang w:eastAsia="pt-BR"/>
             </w:rPr>
           </w:pPr>
-          <w:hyperlink w:anchor="_Toc116952595" w:history="1">
+          <w:hyperlink w:anchor="_Toc117027165" w:history="1">
             <w:r>
               <w:rPr>
                 <w:rStyle w:val="Hyperlink"/>
@@ -3213,7 +3261,7 @@
                 <w:noProof/>
                 <w:webHidden/>
               </w:rPr>
-              <w:instrText xml:space="preserve"> PAGEREF _Toc116952595 \h </w:instrText>
+              <w:instrText xml:space="preserve"> PAGEREF _Toc117027165 \h </w:instrText>
             </w:r>
             <w:r>
               <w:rPr>
@@ -3233,7 +3281,7 @@
                 <w:noProof/>
                 <w:webHidden/>
               </w:rPr>
-              <w:t>31</w:t>
+              <w:t>30</w:t>
             </w:r>
             <w:r>
               <w:rPr>
@@ -3257,7 +3305,7 @@
               <w:lang w:eastAsia="pt-BR"/>
             </w:rPr>
           </w:pPr>
-          <w:hyperlink w:anchor="_Toc116952596" w:history="1">
+          <w:hyperlink w:anchor="_Toc117027166" w:history="1">
             <w:r>
               <w:rPr>
                 <w:rStyle w:val="Hyperlink"/>
@@ -3284,7 +3332,7 @@
                 <w:noProof/>
                 <w:webHidden/>
               </w:rPr>
-              <w:instrText xml:space="preserve"> PAGEREF _Toc116952596 \h </w:instrText>
+              <w:instrText xml:space="preserve"> PAGEREF _Toc117027166 \h </w:instrText>
             </w:r>
             <w:r>
               <w:rPr>
@@ -3328,7 +3376,7 @@
               <w:lang w:eastAsia="pt-BR"/>
             </w:rPr>
           </w:pPr>
-          <w:hyperlink w:anchor="_Toc116952597" w:history="1">
+          <w:hyperlink w:anchor="_Toc117027167" w:history="1">
             <w:r>
               <w:rPr>
                 <w:rStyle w:val="Hyperlink"/>
@@ -3355,7 +3403,7 @@
                 <w:noProof/>
                 <w:webHidden/>
               </w:rPr>
-              <w:instrText xml:space="preserve"> PAGEREF _Toc116952597 \h </w:instrText>
+              <w:instrText xml:space="preserve"> PAGEREF _Toc117027167 \h </w:instrText>
             </w:r>
             <w:r>
               <w:rPr>
@@ -3396,7 +3444,7 @@
               <w:lang w:eastAsia="pt-BR"/>
             </w:rPr>
           </w:pPr>
-          <w:hyperlink w:anchor="_Toc116952598" w:history="1">
+          <w:hyperlink w:anchor="_Toc117027168" w:history="1">
             <w:r>
               <w:rPr>
                 <w:rStyle w:val="Hyperlink"/>
@@ -3423,7 +3471,7 @@
                 <w:noProof/>
                 <w:webHidden/>
               </w:rPr>
-              <w:instrText xml:space="preserve"> PAGEREF _Toc116952598 \h </w:instrText>
+              <w:instrText xml:space="preserve"> PAGEREF _Toc117027168 \h </w:instrText>
             </w:r>
             <w:r>
               <w:rPr>
@@ -3467,7 +3515,7 @@
               <w:lang w:eastAsia="pt-BR"/>
             </w:rPr>
           </w:pPr>
-          <w:hyperlink w:anchor="_Toc116952599" w:history="1">
+          <w:hyperlink w:anchor="_Toc117027169" w:history="1">
             <w:r>
               <w:rPr>
                 <w:rStyle w:val="Hyperlink"/>
@@ -3494,7 +3542,7 @@
                 <w:noProof/>
                 <w:webHidden/>
               </w:rPr>
-              <w:instrText xml:space="preserve"> PAGEREF _Toc116952599 \h </w:instrText>
+              <w:instrText xml:space="preserve"> PAGEREF _Toc117027169 \h </w:instrText>
             </w:r>
             <w:r>
               <w:rPr>
@@ -3538,7 +3586,7 @@
               <w:lang w:eastAsia="pt-BR"/>
             </w:rPr>
           </w:pPr>
-          <w:hyperlink w:anchor="_Toc116952600" w:history="1">
+          <w:hyperlink w:anchor="_Toc117027170" w:history="1">
             <w:r>
               <w:rPr>
                 <w:rStyle w:val="Hyperlink"/>
@@ -3565,7 +3613,7 @@
                 <w:noProof/>
                 <w:webHidden/>
               </w:rPr>
-              <w:instrText xml:space="preserve"> PAGEREF _Toc116952600 \h </w:instrText>
+              <w:instrText xml:space="preserve"> PAGEREF _Toc117027170 \h </w:instrText>
             </w:r>
             <w:r>
               <w:rPr>
@@ -3609,7 +3657,7 @@
               <w:lang w:eastAsia="pt-BR"/>
             </w:rPr>
           </w:pPr>
-          <w:hyperlink w:anchor="_Toc116952601" w:history="1">
+          <w:hyperlink w:anchor="_Toc117027171" w:history="1">
             <w:r>
               <w:rPr>
                 <w:rStyle w:val="Hyperlink"/>
@@ -3636,7 +3684,7 @@
                 <w:noProof/>
                 <w:webHidden/>
               </w:rPr>
-              <w:instrText xml:space="preserve"> PAGEREF _Toc116952601 \h </w:instrText>
+              <w:instrText xml:space="preserve"> PAGEREF _Toc117027171 \h </w:instrText>
             </w:r>
             <w:r>
               <w:rPr>
@@ -3680,7 +3728,7 @@
               <w:lang w:eastAsia="pt-BR"/>
             </w:rPr>
           </w:pPr>
-          <w:hyperlink w:anchor="_Toc116952602" w:history="1">
+          <w:hyperlink w:anchor="_Toc117027172" w:history="1">
             <w:r>
               <w:rPr>
                 <w:rStyle w:val="Hyperlink"/>
@@ -3707,7 +3755,7 @@
                 <w:noProof/>
                 <w:webHidden/>
               </w:rPr>
-              <w:instrText xml:space="preserve"> PAGEREF _Toc116952602 \h </w:instrText>
+              <w:instrText xml:space="preserve"> PAGEREF _Toc117027172 \h </w:instrText>
             </w:r>
             <w:r>
               <w:rPr>
@@ -3751,7 +3799,7 @@
               <w:lang w:eastAsia="pt-BR"/>
             </w:rPr>
           </w:pPr>
-          <w:hyperlink w:anchor="_Toc116952603" w:history="1">
+          <w:hyperlink w:anchor="_Toc117027173" w:history="1">
             <w:r>
               <w:rPr>
                 <w:rStyle w:val="Hyperlink"/>
@@ -3778,7 +3826,7 @@
                 <w:noProof/>
                 <w:webHidden/>
               </w:rPr>
-              <w:instrText xml:space="preserve"> PAGEREF _Toc116952603 \h </w:instrText>
+              <w:instrText xml:space="preserve"> PAGEREF _Toc117027173 \h </w:instrText>
             </w:r>
             <w:r>
               <w:rPr>
@@ -3822,7 +3870,7 @@
               <w:lang w:eastAsia="pt-BR"/>
             </w:rPr>
           </w:pPr>
-          <w:hyperlink w:anchor="_Toc116952604" w:history="1">
+          <w:hyperlink w:anchor="_Toc117027174" w:history="1">
             <w:r>
               <w:rPr>
                 <w:rStyle w:val="Hyperlink"/>
@@ -3849,7 +3897,7 @@
                 <w:noProof/>
                 <w:webHidden/>
               </w:rPr>
-              <w:instrText xml:space="preserve"> PAGEREF _Toc116952604 \h </w:instrText>
+              <w:instrText xml:space="preserve"> PAGEREF _Toc117027174 \h </w:instrText>
             </w:r>
             <w:r>
               <w:rPr>
@@ -3893,7 +3941,7 @@
               <w:lang w:eastAsia="pt-BR"/>
             </w:rPr>
           </w:pPr>
-          <w:hyperlink w:anchor="_Toc116952605" w:history="1">
+          <w:hyperlink w:anchor="_Toc117027175" w:history="1">
             <w:r>
               <w:rPr>
                 <w:rStyle w:val="Hyperlink"/>
@@ -3920,7 +3968,7 @@
                 <w:noProof/>
                 <w:webHidden/>
               </w:rPr>
-              <w:instrText xml:space="preserve"> PAGEREF _Toc116952605 \h </w:instrText>
+              <w:instrText xml:space="preserve"> PAGEREF _Toc117027175 \h </w:instrText>
             </w:r>
             <w:r>
               <w:rPr>
@@ -3964,7 +4012,7 @@
               <w:lang w:eastAsia="pt-BR"/>
             </w:rPr>
           </w:pPr>
-          <w:hyperlink w:anchor="_Toc116952606" w:history="1">
+          <w:hyperlink w:anchor="_Toc117027176" w:history="1">
             <w:r>
               <w:rPr>
                 <w:rStyle w:val="Hyperlink"/>
@@ -3991,7 +4039,7 @@
                 <w:noProof/>
                 <w:webHidden/>
               </w:rPr>
-              <w:instrText xml:space="preserve"> PAGEREF _Toc116952606 \h </w:instrText>
+              <w:instrText xml:space="preserve"> PAGEREF _Toc117027176 \h </w:instrText>
             </w:r>
             <w:r>
               <w:rPr>
@@ -4035,7 +4083,7 @@
               <w:lang w:eastAsia="pt-BR"/>
             </w:rPr>
           </w:pPr>
-          <w:hyperlink w:anchor="_Toc116952607" w:history="1">
+          <w:hyperlink w:anchor="_Toc117027177" w:history="1">
             <w:r>
               <w:rPr>
                 <w:rStyle w:val="Hyperlink"/>
@@ -4062,7 +4110,7 @@
                 <w:noProof/>
                 <w:webHidden/>
               </w:rPr>
-              <w:instrText xml:space="preserve"> PAGEREF _Toc116952607 \h </w:instrText>
+              <w:instrText xml:space="preserve"> PAGEREF _Toc117027177 \h </w:instrText>
             </w:r>
             <w:r>
               <w:rPr>
@@ -4106,7 +4154,7 @@
               <w:lang w:eastAsia="pt-BR"/>
             </w:rPr>
           </w:pPr>
-          <w:hyperlink w:anchor="_Toc116952608" w:history="1">
+          <w:hyperlink w:anchor="_Toc117027178" w:history="1">
             <w:r>
               <w:rPr>
                 <w:rStyle w:val="Hyperlink"/>
@@ -4133,7 +4181,7 @@
                 <w:noProof/>
                 <w:webHidden/>
               </w:rPr>
-              <w:instrText xml:space="preserve"> PAGEREF _Toc116952608 \h </w:instrText>
+              <w:instrText xml:space="preserve"> PAGEREF _Toc117027178 \h </w:instrText>
             </w:r>
             <w:r>
               <w:rPr>
@@ -4177,7 +4225,7 @@
               <w:lang w:eastAsia="pt-BR"/>
             </w:rPr>
           </w:pPr>
-          <w:hyperlink w:anchor="_Toc116952609" w:history="1">
+          <w:hyperlink w:anchor="_Toc117027179" w:history="1">
             <w:r>
               <w:rPr>
                 <w:rStyle w:val="Hyperlink"/>
@@ -4204,7 +4252,7 @@
                 <w:noProof/>
                 <w:webHidden/>
               </w:rPr>
-              <w:instrText xml:space="preserve"> PAGEREF _Toc116952609 \h </w:instrText>
+              <w:instrText xml:space="preserve"> PAGEREF _Toc117027179 \h </w:instrText>
             </w:r>
             <w:r>
               <w:rPr>
@@ -4248,7 +4296,7 @@
               <w:lang w:eastAsia="pt-BR"/>
             </w:rPr>
           </w:pPr>
-          <w:hyperlink w:anchor="_Toc116952610" w:history="1">
+          <w:hyperlink w:anchor="_Toc117027180" w:history="1">
             <w:r>
               <w:rPr>
                 <w:rStyle w:val="Hyperlink"/>
@@ -4275,7 +4323,7 @@
                 <w:noProof/>
                 <w:webHidden/>
               </w:rPr>
-              <w:instrText xml:space="preserve"> PAGEREF _Toc116952610 \h </w:instrText>
+              <w:instrText xml:space="preserve"> PAGEREF _Toc117027180 \h </w:instrText>
             </w:r>
             <w:r>
               <w:rPr>
@@ -4319,7 +4367,7 @@
               <w:lang w:eastAsia="pt-BR"/>
             </w:rPr>
           </w:pPr>
-          <w:hyperlink w:anchor="_Toc116952611" w:history="1">
+          <w:hyperlink w:anchor="_Toc117027181" w:history="1">
             <w:r>
               <w:rPr>
                 <w:rStyle w:val="Hyperlink"/>
@@ -4346,7 +4394,7 @@
                 <w:noProof/>
                 <w:webHidden/>
               </w:rPr>
-              <w:instrText xml:space="preserve"> PAGEREF _Toc116952611 \h </w:instrText>
+              <w:instrText xml:space="preserve"> PAGEREF _Toc117027181 \h </w:instrText>
             </w:r>
             <w:r>
               <w:rPr>
@@ -4390,7 +4438,7 @@
               <w:lang w:eastAsia="pt-BR"/>
             </w:rPr>
           </w:pPr>
-          <w:hyperlink w:anchor="_Toc116952612" w:history="1">
+          <w:hyperlink w:anchor="_Toc117027182" w:history="1">
             <w:r>
               <w:rPr>
                 <w:rStyle w:val="Hyperlink"/>
@@ -4417,7 +4465,7 @@
                 <w:noProof/>
                 <w:webHidden/>
               </w:rPr>
-              <w:instrText xml:space="preserve"> PAGEREF _Toc116952612 \h </w:instrText>
+              <w:instrText xml:space="preserve"> PAGEREF _Toc117027182 \h </w:instrText>
             </w:r>
             <w:r>
               <w:rPr>
@@ -4458,7 +4506,7 @@
               <w:lang w:eastAsia="pt-BR"/>
             </w:rPr>
           </w:pPr>
-          <w:hyperlink w:anchor="_Toc116952613" w:history="1">
+          <w:hyperlink w:anchor="_Toc117027183" w:history="1">
             <w:r>
               <w:rPr>
                 <w:rStyle w:val="Hyperlink"/>
@@ -4485,7 +4533,7 @@
                 <w:noProof/>
                 <w:webHidden/>
               </w:rPr>
-              <w:instrText xml:space="preserve"> PAGEREF _Toc116952613 \h </w:instrText>
+              <w:instrText xml:space="preserve"> PAGEREF _Toc117027183 \h </w:instrText>
             </w:r>
             <w:r>
               <w:rPr>
@@ -4529,7 +4577,7 @@
               <w:lang w:eastAsia="pt-BR"/>
             </w:rPr>
           </w:pPr>
-          <w:hyperlink w:anchor="_Toc116952614" w:history="1">
+          <w:hyperlink w:anchor="_Toc117027184" w:history="1">
             <w:r>
               <w:rPr>
                 <w:rStyle w:val="Hyperlink"/>
@@ -4556,7 +4604,7 @@
                 <w:noProof/>
                 <w:webHidden/>
               </w:rPr>
-              <w:instrText xml:space="preserve"> PAGEREF _Toc116952614 \h </w:instrText>
+              <w:instrText xml:space="preserve"> PAGEREF _Toc117027184 \h </w:instrText>
             </w:r>
             <w:r>
               <w:rPr>
@@ -4600,7 +4648,7 @@
               <w:lang w:eastAsia="pt-BR"/>
             </w:rPr>
           </w:pPr>
-          <w:hyperlink w:anchor="_Toc116952615" w:history="1">
+          <w:hyperlink w:anchor="_Toc117027185" w:history="1">
             <w:r>
               <w:rPr>
                 <w:rStyle w:val="Hyperlink"/>
@@ -4627,7 +4675,7 @@
                 <w:noProof/>
                 <w:webHidden/>
               </w:rPr>
-              <w:instrText xml:space="preserve"> PAGEREF _Toc116952615 \h </w:instrText>
+              <w:instrText xml:space="preserve"> PAGEREF _Toc117027185 \h </w:instrText>
             </w:r>
             <w:r>
               <w:rPr>
@@ -4671,7 +4719,7 @@
               <w:lang w:eastAsia="pt-BR"/>
             </w:rPr>
           </w:pPr>
-          <w:hyperlink w:anchor="_Toc116952616" w:history="1">
+          <w:hyperlink w:anchor="_Toc117027186" w:history="1">
             <w:r>
               <w:rPr>
                 <w:rStyle w:val="Hyperlink"/>
@@ -4698,7 +4746,7 @@
                 <w:noProof/>
                 <w:webHidden/>
               </w:rPr>
-              <w:instrText xml:space="preserve"> PAGEREF _Toc116952616 \h </w:instrText>
+              <w:instrText xml:space="preserve"> PAGEREF _Toc117027186 \h </w:instrText>
             </w:r>
             <w:r>
               <w:rPr>
@@ -4719,6 +4767,77 @@
                 <w:webHidden/>
               </w:rPr>
               <w:t>45</w:t>
+            </w:r>
+            <w:r>
+              <w:rPr>
+                <w:noProof/>
+                <w:webHidden/>
+              </w:rPr>
+              <w:fldChar w:fldCharType="end"/>
+            </w:r>
+          </w:hyperlink>
+        </w:p>
+        <w:p>
+          <w:pPr>
+            <w:pStyle w:val="Sumrio2"/>
+            <w:tabs>
+              <w:tab w:val="right" w:leader="dot" w:pos="8494"/>
+            </w:tabs>
+            <w:rPr>
+              <w:rFonts w:asciiTheme="minorHAnsi" w:eastAsiaTheme="minorEastAsia" w:hAnsiTheme="minorHAnsi"/>
+              <w:noProof/>
+              <w:sz w:val="22"/>
+              <w:lang w:eastAsia="pt-BR"/>
+            </w:rPr>
+          </w:pPr>
+          <w:hyperlink w:anchor="_Toc117027187" w:history="1">
+            <w:r>
+              <w:rPr>
+                <w:rStyle w:val="Hyperlink"/>
+                <w:noProof/>
+              </w:rPr>
+              <w:t>4.2 Diagrama de casos de uso</w:t>
+            </w:r>
+            <w:r>
+              <w:rPr>
+                <w:noProof/>
+                <w:webHidden/>
+              </w:rPr>
+              <w:tab/>
+            </w:r>
+            <w:r>
+              <w:rPr>
+                <w:noProof/>
+                <w:webHidden/>
+              </w:rPr>
+              <w:fldChar w:fldCharType="begin"/>
+            </w:r>
+            <w:r>
+              <w:rPr>
+                <w:noProof/>
+                <w:webHidden/>
+              </w:rPr>
+              <w:instrText xml:space="preserve"> PAGEREF _Toc117027187 \h </w:instrText>
+            </w:r>
+            <w:r>
+              <w:rPr>
+                <w:noProof/>
+                <w:webHidden/>
+              </w:rPr>
+            </w:r>
+            <w:r>
+              <w:rPr>
+                <w:noProof/>
+                <w:webHidden/>
+              </w:rPr>
+              <w:fldChar w:fldCharType="separate"/>
+            </w:r>
+            <w:r>
+              <w:rPr>
+                <w:noProof/>
+                <w:webHidden/>
+              </w:rPr>
+              <w:t>46</w:t>
             </w:r>
             <w:r>
               <w:rPr>
@@ -4739,7 +4858,7 @@
               <w:lang w:eastAsia="pt-BR"/>
             </w:rPr>
           </w:pPr>
-          <w:hyperlink w:anchor="_Toc116952617" w:history="1">
+          <w:hyperlink w:anchor="_Toc117027188" w:history="1">
             <w:r>
               <w:rPr>
                 <w:rStyle w:val="Hyperlink"/>
@@ -4766,7 +4885,7 @@
                 <w:noProof/>
                 <w:webHidden/>
               </w:rPr>
-              <w:instrText xml:space="preserve"> PAGEREF _Toc116952617 \h </w:instrText>
+              <w:instrText xml:space="preserve"> PAGEREF _Toc117027188 \h </w:instrText>
             </w:r>
             <w:r>
               <w:rPr>
@@ -4786,7 +4905,7 @@
                 <w:noProof/>
                 <w:webHidden/>
               </w:rPr>
-              <w:t>46</w:t>
+              <w:t>47</w:t>
             </w:r>
             <w:r>
               <w:rPr>
@@ -4828,7 +4947,7 @@
       <w:pPr>
         <w:pStyle w:val="Ttulo1"/>
       </w:pPr>
-      <w:bookmarkStart w:id="0" w:name="_Toc116952578"/>
+      <w:bookmarkStart w:id="0" w:name="_Toc117027148"/>
       <w:r>
         <w:lastRenderedPageBreak/>
         <w:t xml:space="preserve">1 </w:t>
@@ -5224,7 +5343,7 @@
       <w:pPr>
         <w:pStyle w:val="Ttulo2"/>
       </w:pPr>
-      <w:bookmarkStart w:id="1" w:name="_Toc116952579"/>
+      <w:bookmarkStart w:id="1" w:name="_Toc117027149"/>
       <w:r>
         <w:t xml:space="preserve">1.1 </w:t>
       </w:r>
@@ -5249,7 +5368,7 @@
       <w:pPr>
         <w:pStyle w:val="Ttulo2"/>
       </w:pPr>
-      <w:bookmarkStart w:id="2" w:name="_Toc116952580"/>
+      <w:bookmarkStart w:id="2" w:name="_Toc117027150"/>
       <w:r>
         <w:t xml:space="preserve">1.2 </w:t>
       </w:r>
@@ -5337,7 +5456,7 @@
       <w:pPr>
         <w:pStyle w:val="Ttulo2"/>
       </w:pPr>
-      <w:bookmarkStart w:id="3" w:name="_Toc116952581"/>
+      <w:bookmarkStart w:id="3" w:name="_Toc117027151"/>
       <w:r>
         <w:t xml:space="preserve">1.3 </w:t>
       </w:r>
@@ -5373,7 +5492,7 @@
       <w:pPr>
         <w:pStyle w:val="Ttulo1"/>
       </w:pPr>
-      <w:bookmarkStart w:id="4" w:name="_Toc116952582"/>
+      <w:bookmarkStart w:id="4" w:name="_Toc117027152"/>
       <w:r>
         <w:lastRenderedPageBreak/>
         <w:t>2</w:t>
@@ -5415,7 +5534,7 @@
       <w:pPr>
         <w:pStyle w:val="Ttulo2"/>
       </w:pPr>
-      <w:bookmarkStart w:id="5" w:name="_Toc116952583"/>
+      <w:bookmarkStart w:id="5" w:name="_Toc117027153"/>
       <w:r>
         <w:t>2</w:t>
       </w:r>
@@ -5530,7 +5649,7 @@
       <w:pPr>
         <w:pStyle w:val="Ttulo2"/>
       </w:pPr>
-      <w:bookmarkStart w:id="6" w:name="_Toc116952584"/>
+      <w:bookmarkStart w:id="6" w:name="_Toc117027154"/>
       <w:r>
         <w:lastRenderedPageBreak/>
         <w:t>2</w:t>
@@ -5649,7 +5768,7 @@
       <w:pPr>
         <w:pStyle w:val="Ttulo3"/>
       </w:pPr>
-      <w:bookmarkStart w:id="7" w:name="_Toc116952585"/>
+      <w:bookmarkStart w:id="7" w:name="_Toc117027155"/>
       <w:r>
         <w:t>2</w:t>
       </w:r>
@@ -5768,15 +5887,7 @@
         <w:t xml:space="preserve">no qual </w:t>
       </w:r>
       <w:r>
-        <w:t xml:space="preserve">o software </w:t>
-      </w:r>
-      <w:proofErr w:type="spellStart"/>
-      <w:r>
-        <w:t>é</w:t>
-      </w:r>
-      <w:proofErr w:type="spellEnd"/>
-      <w:r>
-        <w:t xml:space="preserve"> desenvolvido em unidades de programa</w:t>
+        <w:t>o software é desenvolvido em unidades de programa</w:t>
       </w:r>
       <w:r>
         <w:t>,</w:t>
@@ -6008,7 +6119,7 @@
       <w:pPr>
         <w:pStyle w:val="Ttulo3"/>
       </w:pPr>
-      <w:bookmarkStart w:id="8" w:name="_Toc116952586"/>
+      <w:bookmarkStart w:id="8" w:name="_Toc117027156"/>
       <w:r>
         <w:t>2</w:t>
       </w:r>
@@ -6230,7 +6341,7 @@
       <w:pPr>
         <w:pStyle w:val="Ttulo3"/>
       </w:pPr>
-      <w:bookmarkStart w:id="9" w:name="_Toc116952587"/>
+      <w:bookmarkStart w:id="9" w:name="_Toc117027157"/>
       <w:r>
         <w:t>2</w:t>
       </w:r>
@@ -6655,7 +6766,7 @@
       <w:pPr>
         <w:pStyle w:val="Ttulo2"/>
       </w:pPr>
-      <w:bookmarkStart w:id="10" w:name="_Toc116952588"/>
+      <w:bookmarkStart w:id="10" w:name="_Toc117027158"/>
       <w:r>
         <w:t>2</w:t>
       </w:r>
@@ -6705,7 +6816,7 @@
       <w:pPr>
         <w:pStyle w:val="Ttulo3"/>
       </w:pPr>
-      <w:bookmarkStart w:id="11" w:name="_Toc116952589"/>
+      <w:bookmarkStart w:id="11" w:name="_Toc117027159"/>
       <w:r>
         <w:t>2</w:t>
       </w:r>
@@ -7047,7 +7158,7 @@
       <w:pPr>
         <w:pStyle w:val="Ttulo3"/>
       </w:pPr>
-      <w:bookmarkStart w:id="12" w:name="_Toc116952590"/>
+      <w:bookmarkStart w:id="12" w:name="_Toc117027160"/>
       <w:r>
         <w:t>2</w:t>
       </w:r>
@@ -7664,7 +7775,7 @@
       <w:pPr>
         <w:pStyle w:val="Ttulo2"/>
       </w:pPr>
-      <w:bookmarkStart w:id="13" w:name="_Toc116952591"/>
+      <w:bookmarkStart w:id="13" w:name="_Toc117027161"/>
       <w:r>
         <w:t>2</w:t>
       </w:r>
@@ -8421,7 +8532,7 @@
       <w:pPr>
         <w:pStyle w:val="Ttulo2"/>
       </w:pPr>
-      <w:bookmarkStart w:id="14" w:name="_Toc116952592"/>
+      <w:bookmarkStart w:id="14" w:name="_Toc117027162"/>
       <w:r>
         <w:t>2</w:t>
       </w:r>
@@ -8572,7 +8683,7 @@
       <w:pPr>
         <w:pStyle w:val="Ttulo3"/>
       </w:pPr>
-      <w:bookmarkStart w:id="15" w:name="_Toc116952593"/>
+      <w:bookmarkStart w:id="15" w:name="_Toc117027163"/>
       <w:r>
         <w:lastRenderedPageBreak/>
         <w:t>2</w:t>
@@ -8787,7 +8898,7 @@
       <w:pPr>
         <w:pStyle w:val="Ttulo3"/>
       </w:pPr>
-      <w:bookmarkStart w:id="16" w:name="_Toc116952594"/>
+      <w:bookmarkStart w:id="16" w:name="_Toc117027164"/>
       <w:r>
         <w:lastRenderedPageBreak/>
         <w:t>2</w:t>
@@ -8965,7 +9076,7 @@
       <w:pPr>
         <w:pStyle w:val="Ttulo3"/>
       </w:pPr>
-      <w:bookmarkStart w:id="17" w:name="_Toc116952595"/>
+      <w:bookmarkStart w:id="17" w:name="_Toc117027165"/>
       <w:r>
         <w:t>2</w:t>
       </w:r>
@@ -9173,7 +9284,7 @@
       <w:pPr>
         <w:pStyle w:val="Ttulo3"/>
       </w:pPr>
-      <w:bookmarkStart w:id="18" w:name="_Toc116952596"/>
+      <w:bookmarkStart w:id="18" w:name="_Toc117027166"/>
       <w:r>
         <w:lastRenderedPageBreak/>
         <w:t>2</w:t>
@@ -9370,7 +9481,7 @@
       <w:pPr>
         <w:pStyle w:val="Ttulo3"/>
       </w:pPr>
-      <w:bookmarkStart w:id="19" w:name="_Toc116952597"/>
+      <w:bookmarkStart w:id="19" w:name="_Toc117027167"/>
       <w:r>
         <w:t>2</w:t>
       </w:r>
@@ -9544,7 +9655,7 @@
       <w:pPr>
         <w:pStyle w:val="Ttulo1"/>
       </w:pPr>
-      <w:bookmarkStart w:id="20" w:name="_Toc116952598"/>
+      <w:bookmarkStart w:id="20" w:name="_Toc117027168"/>
       <w:r>
         <w:lastRenderedPageBreak/>
         <w:t>3</w:t>
@@ -9611,7 +9722,7 @@
       <w:pPr>
         <w:pStyle w:val="Ttulo2"/>
       </w:pPr>
-      <w:bookmarkStart w:id="21" w:name="_Toc116952599"/>
+      <w:bookmarkStart w:id="21" w:name="_Toc117027169"/>
       <w:r>
         <w:t>3</w:t>
       </w:r>
@@ -9916,7 +10027,7 @@
       <w:pPr>
         <w:pStyle w:val="Ttulo2"/>
       </w:pPr>
-      <w:bookmarkStart w:id="22" w:name="_Toc116952600"/>
+      <w:bookmarkStart w:id="22" w:name="_Toc117027170"/>
       <w:r>
         <w:t>3</w:t>
       </w:r>
@@ -9963,7 +10074,7 @@
       <w:pPr>
         <w:pStyle w:val="Ttulo3"/>
       </w:pPr>
-      <w:bookmarkStart w:id="23" w:name="_Toc116952601"/>
+      <w:bookmarkStart w:id="23" w:name="_Toc117027171"/>
       <w:r>
         <w:t>3</w:t>
       </w:r>
@@ -10101,7 +10212,7 @@
       <w:pPr>
         <w:pStyle w:val="Ttulo3"/>
       </w:pPr>
-      <w:bookmarkStart w:id="24" w:name="_Toc116952602"/>
+      <w:bookmarkStart w:id="24" w:name="_Toc117027172"/>
       <w:r>
         <w:t>3</w:t>
       </w:r>
@@ -10286,7 +10397,7 @@
       <w:pPr>
         <w:pStyle w:val="Ttulo3"/>
       </w:pPr>
-      <w:bookmarkStart w:id="25" w:name="_Toc116952603"/>
+      <w:bookmarkStart w:id="25" w:name="_Toc117027173"/>
       <w:r>
         <w:t>3</w:t>
       </w:r>
@@ -10397,7 +10508,7 @@
       <w:pPr>
         <w:pStyle w:val="Ttulo2"/>
       </w:pPr>
-      <w:bookmarkStart w:id="26" w:name="_Toc116952604"/>
+      <w:bookmarkStart w:id="26" w:name="_Toc117027174"/>
       <w:r>
         <w:t>3</w:t>
       </w:r>
@@ -10447,7 +10558,7 @@
       <w:pPr>
         <w:pStyle w:val="Ttulo3"/>
       </w:pPr>
-      <w:bookmarkStart w:id="27" w:name="_Toc116952605"/>
+      <w:bookmarkStart w:id="27" w:name="_Toc117027175"/>
       <w:r>
         <w:t>3</w:t>
       </w:r>
@@ -10516,7 +10627,7 @@
       <w:pPr>
         <w:pStyle w:val="Ttulo3"/>
       </w:pPr>
-      <w:bookmarkStart w:id="28" w:name="_Toc116952606"/>
+      <w:bookmarkStart w:id="28" w:name="_Toc117027176"/>
       <w:r>
         <w:t>3</w:t>
       </w:r>
@@ -10576,7 +10687,7 @@
       <w:pPr>
         <w:pStyle w:val="Ttulo3"/>
       </w:pPr>
-      <w:bookmarkStart w:id="29" w:name="_Toc116952607"/>
+      <w:bookmarkStart w:id="29" w:name="_Toc117027177"/>
       <w:r>
         <w:t>3</w:t>
       </w:r>
@@ -10674,7 +10785,7 @@
       <w:pPr>
         <w:pStyle w:val="Ttulo3"/>
       </w:pPr>
-      <w:bookmarkStart w:id="30" w:name="_Toc116952608"/>
+      <w:bookmarkStart w:id="30" w:name="_Toc117027178"/>
       <w:r>
         <w:t>3</w:t>
       </w:r>
@@ -10732,7 +10843,7 @@
       <w:pPr>
         <w:pStyle w:val="Ttulo2"/>
       </w:pPr>
-      <w:bookmarkStart w:id="31" w:name="_Toc116952609"/>
+      <w:bookmarkStart w:id="31" w:name="_Toc117027179"/>
       <w:r>
         <w:t>3</w:t>
       </w:r>
@@ -10768,7 +10879,7 @@
       <w:pPr>
         <w:pStyle w:val="Ttulo3"/>
       </w:pPr>
-      <w:bookmarkStart w:id="32" w:name="_Toc116952610"/>
+      <w:bookmarkStart w:id="32" w:name="_Toc117027180"/>
       <w:r>
         <w:t>3</w:t>
       </w:r>
@@ -10882,7 +10993,7 @@
       <w:pPr>
         <w:pStyle w:val="Ttulo3"/>
       </w:pPr>
-      <w:bookmarkStart w:id="33" w:name="_Toc116952611"/>
+      <w:bookmarkStart w:id="33" w:name="_Toc117027181"/>
       <w:r>
         <w:t>3</w:t>
       </w:r>
@@ -10933,7 +11044,7 @@
       <w:pPr>
         <w:pStyle w:val="Ttulo3"/>
       </w:pPr>
-      <w:bookmarkStart w:id="34" w:name="_Toc116952612"/>
+      <w:bookmarkStart w:id="34" w:name="_Toc117027182"/>
       <w:r>
         <w:t>3</w:t>
       </w:r>
@@ -11012,7 +11123,7 @@
       <w:pPr>
         <w:pStyle w:val="Ttulo1"/>
       </w:pPr>
-      <w:bookmarkStart w:id="35" w:name="_Toc116952613"/>
+      <w:bookmarkStart w:id="35" w:name="_Toc117027183"/>
       <w:r>
         <w:lastRenderedPageBreak/>
         <w:t>4 SOFTWARE PARA GESTÃO DE PROJETOS EM SCRUM</w:t>
@@ -11064,7 +11175,7 @@
       <w:pPr>
         <w:pStyle w:val="Ttulo2"/>
       </w:pPr>
-      <w:bookmarkStart w:id="36" w:name="_Toc116952614"/>
+      <w:bookmarkStart w:id="36" w:name="_Toc117027184"/>
       <w:r>
         <w:t>4.1 Requisitos do sistema</w:t>
       </w:r>
@@ -11087,18 +11198,458 @@
       <w:pPr>
         <w:pStyle w:val="Ttulo3"/>
       </w:pPr>
-      <w:bookmarkStart w:id="37" w:name="_Toc116952615"/>
+      <w:bookmarkStart w:id="37" w:name="_Toc117027185"/>
       <w:r>
         <w:t>4.1.1 Requisitos funcionais</w:t>
       </w:r>
       <w:bookmarkEnd w:id="37"/>
     </w:p>
+    <w:p>
+      <w:pPr>
+        <w:pStyle w:val="Pargrafo"/>
+      </w:pPr>
+      <w:r>
+        <w:t>O QUADRO 3 apresenta os requisitos funcionais do software para gestão de projetos em Scrum.</w:t>
+      </w:r>
+    </w:p>
+    <w:p>
+      <w:pPr>
+        <w:rPr>
+          <w:sz w:val="20"/>
+          <w:szCs w:val="18"/>
+        </w:rPr>
+      </w:pPr>
+      <w:r>
+        <w:rPr>
+          <w:sz w:val="20"/>
+          <w:szCs w:val="18"/>
+        </w:rPr>
+        <w:t>QUADRO 3 – Requisitos funcionais do software para gestão de projetos em Scrum.</w:t>
+      </w:r>
+    </w:p>
+    <w:tbl>
+      <w:tblPr>
+        <w:tblStyle w:val="Tabelacomgrade"/>
+        <w:tblW w:w="0" w:type="auto"/>
+        <w:tblLook w:val="04A0" w:firstRow="1" w:lastRow="0" w:firstColumn="1" w:lastColumn="0" w:noHBand="0" w:noVBand="1"/>
+      </w:tblPr>
+      <w:tblGrid>
+        <w:gridCol w:w="421"/>
+        <w:gridCol w:w="8073"/>
+      </w:tblGrid>
+      <w:tr>
+        <w:tc>
+          <w:tcPr>
+            <w:tcW w:w="421" w:type="dxa"/>
+          </w:tcPr>
+          <w:p>
+            <w:pPr>
+              <w:rPr>
+                <w:sz w:val="20"/>
+                <w:szCs w:val="18"/>
+              </w:rPr>
+            </w:pPr>
+            <w:r>
+              <w:rPr>
+                <w:sz w:val="20"/>
+                <w:szCs w:val="18"/>
+              </w:rPr>
+              <w:t>1</w:t>
+            </w:r>
+          </w:p>
+        </w:tc>
+        <w:tc>
+          <w:tcPr>
+            <w:tcW w:w="8073" w:type="dxa"/>
+          </w:tcPr>
+          <w:p>
+            <w:pPr>
+              <w:rPr>
+                <w:sz w:val="20"/>
+                <w:szCs w:val="18"/>
+              </w:rPr>
+            </w:pPr>
+            <w:r>
+              <w:rPr>
+                <w:sz w:val="20"/>
+                <w:szCs w:val="18"/>
+              </w:rPr>
+              <w:t>O Scrum Master deve ser capaz de manter projetos.</w:t>
+            </w:r>
+          </w:p>
+        </w:tc>
+      </w:tr>
+      <w:tr>
+        <w:tc>
+          <w:tcPr>
+            <w:tcW w:w="421" w:type="dxa"/>
+          </w:tcPr>
+          <w:p>
+            <w:pPr>
+              <w:rPr>
+                <w:sz w:val="20"/>
+                <w:szCs w:val="18"/>
+              </w:rPr>
+            </w:pPr>
+            <w:r>
+              <w:rPr>
+                <w:sz w:val="20"/>
+                <w:szCs w:val="18"/>
+              </w:rPr>
+              <w:t>2</w:t>
+            </w:r>
+          </w:p>
+        </w:tc>
+        <w:tc>
+          <w:tcPr>
+            <w:tcW w:w="8073" w:type="dxa"/>
+          </w:tcPr>
+          <w:p>
+            <w:pPr>
+              <w:rPr>
+                <w:sz w:val="20"/>
+                <w:szCs w:val="18"/>
+              </w:rPr>
+            </w:pPr>
+            <w:r>
+              <w:rPr>
+                <w:sz w:val="20"/>
+                <w:szCs w:val="18"/>
+              </w:rPr>
+              <w:t>O Product Owner deve ser capaz manter tarefas no Product Backlog.</w:t>
+            </w:r>
+          </w:p>
+        </w:tc>
+      </w:tr>
+      <w:tr>
+        <w:tc>
+          <w:tcPr>
+            <w:tcW w:w="421" w:type="dxa"/>
+          </w:tcPr>
+          <w:p>
+            <w:pPr>
+              <w:rPr>
+                <w:sz w:val="20"/>
+                <w:szCs w:val="18"/>
+              </w:rPr>
+            </w:pPr>
+            <w:r>
+              <w:rPr>
+                <w:sz w:val="20"/>
+                <w:szCs w:val="18"/>
+              </w:rPr>
+              <w:t>3</w:t>
+            </w:r>
+          </w:p>
+        </w:tc>
+        <w:tc>
+          <w:tcPr>
+            <w:tcW w:w="8073" w:type="dxa"/>
+          </w:tcPr>
+          <w:p>
+            <w:pPr>
+              <w:rPr>
+                <w:sz w:val="20"/>
+                <w:szCs w:val="18"/>
+              </w:rPr>
+            </w:pPr>
+            <w:r>
+              <w:rPr>
+                <w:sz w:val="20"/>
+                <w:szCs w:val="18"/>
+              </w:rPr>
+              <w:t xml:space="preserve">O time de </w:t>
+            </w:r>
+            <w:r>
+              <w:rPr>
+                <w:sz w:val="20"/>
+                <w:szCs w:val="18"/>
+              </w:rPr>
+              <w:t>desenvolvimento</w:t>
+            </w:r>
+            <w:r>
+              <w:rPr>
+                <w:sz w:val="20"/>
+                <w:szCs w:val="18"/>
+              </w:rPr>
+              <w:t xml:space="preserve"> deve ser capaz de pesquisar</w:t>
+            </w:r>
+            <w:r>
+              <w:rPr>
+                <w:sz w:val="20"/>
+                <w:szCs w:val="18"/>
+              </w:rPr>
+              <w:t xml:space="preserve"> e visualizar</w:t>
+            </w:r>
+            <w:r>
+              <w:rPr>
+                <w:sz w:val="20"/>
+                <w:szCs w:val="18"/>
+              </w:rPr>
+              <w:t xml:space="preserve"> tarefas.</w:t>
+            </w:r>
+          </w:p>
+        </w:tc>
+      </w:tr>
+      <w:tr>
+        <w:tc>
+          <w:tcPr>
+            <w:tcW w:w="421" w:type="dxa"/>
+          </w:tcPr>
+          <w:p>
+            <w:pPr>
+              <w:rPr>
+                <w:sz w:val="20"/>
+                <w:szCs w:val="18"/>
+              </w:rPr>
+            </w:pPr>
+            <w:r>
+              <w:rPr>
+                <w:sz w:val="20"/>
+                <w:szCs w:val="18"/>
+              </w:rPr>
+              <w:t>4</w:t>
+            </w:r>
+          </w:p>
+        </w:tc>
+        <w:tc>
+          <w:tcPr>
+            <w:tcW w:w="8073" w:type="dxa"/>
+          </w:tcPr>
+          <w:p>
+            <w:pPr>
+              <w:rPr>
+                <w:sz w:val="20"/>
+                <w:szCs w:val="18"/>
+              </w:rPr>
+            </w:pPr>
+            <w:r>
+              <w:rPr>
+                <w:sz w:val="20"/>
+                <w:szCs w:val="18"/>
+              </w:rPr>
+              <w:t>O Scrum Master deve ser capaz de manter reuniões.</w:t>
+            </w:r>
+          </w:p>
+        </w:tc>
+      </w:tr>
+      <w:tr>
+        <w:tc>
+          <w:tcPr>
+            <w:tcW w:w="421" w:type="dxa"/>
+          </w:tcPr>
+          <w:p>
+            <w:pPr>
+              <w:rPr>
+                <w:sz w:val="20"/>
+                <w:szCs w:val="18"/>
+              </w:rPr>
+            </w:pPr>
+            <w:r>
+              <w:rPr>
+                <w:sz w:val="20"/>
+                <w:szCs w:val="18"/>
+              </w:rPr>
+              <w:t>5</w:t>
+            </w:r>
+          </w:p>
+        </w:tc>
+        <w:tc>
+          <w:tcPr>
+            <w:tcW w:w="8073" w:type="dxa"/>
+          </w:tcPr>
+          <w:p>
+            <w:pPr>
+              <w:rPr>
+                <w:sz w:val="20"/>
+                <w:szCs w:val="18"/>
+              </w:rPr>
+            </w:pPr>
+            <w:r>
+              <w:rPr>
+                <w:sz w:val="20"/>
+                <w:szCs w:val="18"/>
+              </w:rPr>
+              <w:t>O Scrum Master e o Product Owner devem ser capazes de manter Sprints.</w:t>
+            </w:r>
+          </w:p>
+        </w:tc>
+      </w:tr>
+      <w:tr>
+        <w:tc>
+          <w:tcPr>
+            <w:tcW w:w="421" w:type="dxa"/>
+          </w:tcPr>
+          <w:p>
+            <w:pPr>
+              <w:rPr>
+                <w:sz w:val="20"/>
+                <w:szCs w:val="18"/>
+              </w:rPr>
+            </w:pPr>
+            <w:r>
+              <w:rPr>
+                <w:sz w:val="20"/>
+                <w:szCs w:val="18"/>
+              </w:rPr>
+              <w:t>6</w:t>
+            </w:r>
+          </w:p>
+        </w:tc>
+        <w:tc>
+          <w:tcPr>
+            <w:tcW w:w="8073" w:type="dxa"/>
+          </w:tcPr>
+          <w:p>
+            <w:pPr>
+              <w:rPr>
+                <w:sz w:val="20"/>
+                <w:szCs w:val="18"/>
+              </w:rPr>
+            </w:pPr>
+            <w:r>
+              <w:rPr>
+                <w:sz w:val="20"/>
+                <w:szCs w:val="18"/>
+              </w:rPr>
+              <w:t>O time de trabalho deve ser capaz de pesquisar</w:t>
+            </w:r>
+            <w:r>
+              <w:rPr>
+                <w:sz w:val="20"/>
+                <w:szCs w:val="18"/>
+              </w:rPr>
+              <w:t xml:space="preserve"> e visualizar</w:t>
+            </w:r>
+            <w:r>
+              <w:rPr>
+                <w:sz w:val="20"/>
+                <w:szCs w:val="18"/>
+              </w:rPr>
+              <w:t xml:space="preserve"> Sprints.</w:t>
+            </w:r>
+          </w:p>
+        </w:tc>
+      </w:tr>
+      <w:tr>
+        <w:tc>
+          <w:tcPr>
+            <w:tcW w:w="421" w:type="dxa"/>
+          </w:tcPr>
+          <w:p>
+            <w:pPr>
+              <w:rPr>
+                <w:sz w:val="20"/>
+                <w:szCs w:val="18"/>
+              </w:rPr>
+            </w:pPr>
+            <w:r>
+              <w:rPr>
+                <w:sz w:val="20"/>
+                <w:szCs w:val="18"/>
+              </w:rPr>
+              <w:t>7</w:t>
+            </w:r>
+          </w:p>
+        </w:tc>
+        <w:tc>
+          <w:tcPr>
+            <w:tcW w:w="8073" w:type="dxa"/>
+          </w:tcPr>
+          <w:p>
+            <w:pPr>
+              <w:rPr>
+                <w:sz w:val="20"/>
+                <w:szCs w:val="18"/>
+              </w:rPr>
+            </w:pPr>
+            <w:r>
+              <w:rPr>
+                <w:sz w:val="20"/>
+                <w:szCs w:val="18"/>
+              </w:rPr>
+              <w:t>O Scrum Master e o Product Owner devem ser capazes de</w:t>
+            </w:r>
+            <w:r>
+              <w:rPr>
+                <w:sz w:val="20"/>
+                <w:szCs w:val="18"/>
+              </w:rPr>
+              <w:t xml:space="preserve"> manter uma Sprint Review</w:t>
+            </w:r>
+            <w:r>
+              <w:rPr>
+                <w:sz w:val="20"/>
+                <w:szCs w:val="18"/>
+              </w:rPr>
+              <w:t>.</w:t>
+            </w:r>
+          </w:p>
+        </w:tc>
+      </w:tr>
+      <w:tr>
+        <w:tc>
+          <w:tcPr>
+            <w:tcW w:w="421" w:type="dxa"/>
+          </w:tcPr>
+          <w:p>
+            <w:pPr>
+              <w:rPr>
+                <w:sz w:val="20"/>
+                <w:szCs w:val="18"/>
+              </w:rPr>
+            </w:pPr>
+            <w:r>
+              <w:rPr>
+                <w:sz w:val="20"/>
+                <w:szCs w:val="18"/>
+              </w:rPr>
+              <w:t>8</w:t>
+            </w:r>
+          </w:p>
+        </w:tc>
+        <w:tc>
+          <w:tcPr>
+            <w:tcW w:w="8073" w:type="dxa"/>
+          </w:tcPr>
+          <w:p>
+            <w:pPr>
+              <w:rPr>
+                <w:sz w:val="20"/>
+                <w:szCs w:val="18"/>
+              </w:rPr>
+            </w:pPr>
+            <w:r>
+              <w:rPr>
+                <w:sz w:val="20"/>
+                <w:szCs w:val="18"/>
+              </w:rPr>
+              <w:t xml:space="preserve">O Scrum Master deve ser capaz de </w:t>
+            </w:r>
+            <w:r>
+              <w:rPr>
+                <w:sz w:val="20"/>
+                <w:szCs w:val="18"/>
+              </w:rPr>
+              <w:t>manter</w:t>
+            </w:r>
+            <w:r>
+              <w:rPr>
+                <w:sz w:val="20"/>
+                <w:szCs w:val="18"/>
+              </w:rPr>
+              <w:t xml:space="preserve"> integrantes do projeto.</w:t>
+            </w:r>
+          </w:p>
+        </w:tc>
+      </w:tr>
+    </w:tbl>
     <w:p/>
     <w:p>
       <w:pPr>
         <w:pStyle w:val="Ttulo3"/>
       </w:pPr>
-      <w:bookmarkStart w:id="38" w:name="_Toc116952616"/>
+      <w:bookmarkStart w:id="38" w:name="_Toc117027186"/>
       <w:r>
         <w:t>4.1.2 Requisitos não-funcionais</w:t>
       </w:r>
@@ -11109,6 +11660,350 @@
         <w:pStyle w:val="Pargrafo"/>
       </w:pPr>
       <w:r>
+        <w:t>O QUADRO 4 apresenta os requisitos não</w:t>
+      </w:r>
+      <w:r>
+        <w:t xml:space="preserve"> </w:t>
+      </w:r>
+      <w:r>
+        <w:t>funcionais do software para gestão de projetos em Scrum.</w:t>
+      </w:r>
+    </w:p>
+    <w:p>
+      <w:pPr>
+        <w:rPr>
+          <w:sz w:val="20"/>
+          <w:szCs w:val="18"/>
+        </w:rPr>
+      </w:pPr>
+      <w:r>
+        <w:rPr>
+          <w:sz w:val="20"/>
+          <w:szCs w:val="18"/>
+        </w:rPr>
+        <w:t>QUADRO 4 – Requisitos não</w:t>
+      </w:r>
+      <w:r>
+        <w:rPr>
+          <w:sz w:val="20"/>
+          <w:szCs w:val="18"/>
+        </w:rPr>
+        <w:t xml:space="preserve"> </w:t>
+      </w:r>
+      <w:r>
+        <w:rPr>
+          <w:sz w:val="20"/>
+          <w:szCs w:val="18"/>
+        </w:rPr>
+        <w:t>funcionais do software para gestão de projetos em Scrum.</w:t>
+      </w:r>
+    </w:p>
+    <w:p>
+      <w:pPr>
+        <w:rPr>
+          <w:sz w:val="20"/>
+          <w:szCs w:val="18"/>
+        </w:rPr>
+      </w:pPr>
+    </w:p>
+    <w:tbl>
+      <w:tblPr>
+        <w:tblStyle w:val="Tabelacomgrade"/>
+        <w:tblW w:w="0" w:type="auto"/>
+        <w:tblLook w:val="04A0" w:firstRow="1" w:lastRow="0" w:firstColumn="1" w:lastColumn="0" w:noHBand="0" w:noVBand="1"/>
+      </w:tblPr>
+      <w:tblGrid>
+        <w:gridCol w:w="421"/>
+        <w:gridCol w:w="8073"/>
+      </w:tblGrid>
+      <w:tr>
+        <w:tc>
+          <w:tcPr>
+            <w:tcW w:w="421" w:type="dxa"/>
+          </w:tcPr>
+          <w:p>
+            <w:pPr>
+              <w:rPr>
+                <w:sz w:val="20"/>
+                <w:szCs w:val="18"/>
+              </w:rPr>
+            </w:pPr>
+            <w:r>
+              <w:rPr>
+                <w:sz w:val="20"/>
+                <w:szCs w:val="18"/>
+              </w:rPr>
+              <w:lastRenderedPageBreak/>
+              <w:t>1</w:t>
+            </w:r>
+          </w:p>
+        </w:tc>
+        <w:tc>
+          <w:tcPr>
+            <w:tcW w:w="8073" w:type="dxa"/>
+          </w:tcPr>
+          <w:p>
+            <w:pPr>
+              <w:tabs>
+                <w:tab w:val="left" w:pos="3360"/>
+              </w:tabs>
+              <w:rPr>
+                <w:sz w:val="20"/>
+                <w:szCs w:val="18"/>
+              </w:rPr>
+            </w:pPr>
+            <w:r>
+              <w:rPr>
+                <w:sz w:val="20"/>
+                <w:szCs w:val="18"/>
+              </w:rPr>
+              <w:t>Ser implementado na linguagem C# utilizando o ASP.NET Core 6.0.</w:t>
+            </w:r>
+          </w:p>
+        </w:tc>
+      </w:tr>
+      <w:tr>
+        <w:tc>
+          <w:tcPr>
+            <w:tcW w:w="421" w:type="dxa"/>
+          </w:tcPr>
+          <w:p>
+            <w:pPr>
+              <w:rPr>
+                <w:sz w:val="20"/>
+                <w:szCs w:val="18"/>
+              </w:rPr>
+            </w:pPr>
+            <w:r>
+              <w:rPr>
+                <w:sz w:val="20"/>
+                <w:szCs w:val="18"/>
+              </w:rPr>
+              <w:t>2</w:t>
+            </w:r>
+          </w:p>
+        </w:tc>
+        <w:tc>
+          <w:tcPr>
+            <w:tcW w:w="8073" w:type="dxa"/>
+          </w:tcPr>
+          <w:p>
+            <w:pPr>
+              <w:rPr>
+                <w:sz w:val="20"/>
+                <w:szCs w:val="18"/>
+              </w:rPr>
+            </w:pPr>
+            <w:r>
+              <w:rPr>
+                <w:sz w:val="20"/>
+                <w:szCs w:val="18"/>
+              </w:rPr>
+              <w:t>Utilizar o banco de dados SQL Server.</w:t>
+            </w:r>
+          </w:p>
+        </w:tc>
+      </w:tr>
+      <w:tr>
+        <w:tc>
+          <w:tcPr>
+            <w:tcW w:w="421" w:type="dxa"/>
+          </w:tcPr>
+          <w:p>
+            <w:pPr>
+              <w:rPr>
+                <w:sz w:val="20"/>
+                <w:szCs w:val="18"/>
+              </w:rPr>
+            </w:pPr>
+            <w:r>
+              <w:rPr>
+                <w:sz w:val="20"/>
+                <w:szCs w:val="18"/>
+              </w:rPr>
+              <w:t>3</w:t>
+            </w:r>
+          </w:p>
+        </w:tc>
+        <w:tc>
+          <w:tcPr>
+            <w:tcW w:w="8073" w:type="dxa"/>
+          </w:tcPr>
+          <w:p>
+            <w:pPr>
+              <w:rPr>
+                <w:sz w:val="20"/>
+                <w:szCs w:val="18"/>
+              </w:rPr>
+            </w:pPr>
+            <w:r>
+              <w:rPr>
+                <w:sz w:val="20"/>
+                <w:szCs w:val="18"/>
+              </w:rPr>
+              <w:t>Utilizar a cloud do Azure Devops.</w:t>
+            </w:r>
+          </w:p>
+        </w:tc>
+      </w:tr>
+      <w:tr>
+        <w:tc>
+          <w:tcPr>
+            <w:tcW w:w="421" w:type="dxa"/>
+          </w:tcPr>
+          <w:p>
+            <w:pPr>
+              <w:rPr>
+                <w:sz w:val="20"/>
+                <w:szCs w:val="18"/>
+              </w:rPr>
+            </w:pPr>
+            <w:r>
+              <w:rPr>
+                <w:sz w:val="20"/>
+                <w:szCs w:val="18"/>
+              </w:rPr>
+              <w:t>4</w:t>
+            </w:r>
+          </w:p>
+        </w:tc>
+        <w:tc>
+          <w:tcPr>
+            <w:tcW w:w="8073" w:type="dxa"/>
+          </w:tcPr>
+          <w:p>
+            <w:pPr>
+              <w:rPr>
+                <w:sz w:val="20"/>
+                <w:szCs w:val="18"/>
+              </w:rPr>
+            </w:pPr>
+            <w:r>
+              <w:rPr>
+                <w:sz w:val="20"/>
+                <w:szCs w:val="18"/>
+              </w:rPr>
+              <w:t>Deve ser compatível com os navegadores Internet Explorer, Google Chrome e Mozilla Firefox.</w:t>
+            </w:r>
+          </w:p>
+        </w:tc>
+      </w:tr>
+      <w:tr>
+        <w:tc>
+          <w:tcPr>
+            <w:tcW w:w="421" w:type="dxa"/>
+          </w:tcPr>
+          <w:p>
+            <w:pPr>
+              <w:rPr>
+                <w:sz w:val="20"/>
+                <w:szCs w:val="18"/>
+              </w:rPr>
+            </w:pPr>
+            <w:r>
+              <w:rPr>
+                <w:sz w:val="20"/>
+                <w:szCs w:val="18"/>
+              </w:rPr>
+              <w:t>5</w:t>
+            </w:r>
+          </w:p>
+        </w:tc>
+        <w:tc>
+          <w:tcPr>
+            <w:tcW w:w="8073" w:type="dxa"/>
+          </w:tcPr>
+          <w:p>
+            <w:pPr>
+              <w:rPr>
+                <w:sz w:val="20"/>
+                <w:szCs w:val="18"/>
+              </w:rPr>
+            </w:pPr>
+            <w:r>
+              <w:rPr>
+                <w:sz w:val="20"/>
+                <w:szCs w:val="18"/>
+              </w:rPr>
+              <w:t>Ser orientado a objetos.</w:t>
+            </w:r>
+          </w:p>
+        </w:tc>
+      </w:tr>
+      <w:tr>
+        <w:tc>
+          <w:tcPr>
+            <w:tcW w:w="421" w:type="dxa"/>
+          </w:tcPr>
+          <w:p>
+            <w:pPr>
+              <w:rPr>
+                <w:sz w:val="20"/>
+                <w:szCs w:val="18"/>
+              </w:rPr>
+            </w:pPr>
+            <w:r>
+              <w:rPr>
+                <w:sz w:val="20"/>
+                <w:szCs w:val="18"/>
+              </w:rPr>
+              <w:t>6</w:t>
+            </w:r>
+          </w:p>
+        </w:tc>
+        <w:tc>
+          <w:tcPr>
+            <w:tcW w:w="8073" w:type="dxa"/>
+          </w:tcPr>
+          <w:p>
+            <w:pPr>
+              <w:rPr>
+                <w:sz w:val="20"/>
+                <w:szCs w:val="18"/>
+              </w:rPr>
+            </w:pPr>
+            <w:r>
+              <w:rPr>
+                <w:sz w:val="20"/>
+                <w:szCs w:val="18"/>
+              </w:rPr>
+              <w:t>O sistema deve respeitar a LGPD.</w:t>
+            </w:r>
+          </w:p>
+        </w:tc>
+      </w:tr>
+    </w:tbl>
+    <w:p>
+      <w:pPr>
+        <w:rPr>
+          <w:sz w:val="20"/>
+          <w:szCs w:val="18"/>
+        </w:rPr>
+      </w:pPr>
+    </w:p>
+    <w:p>
+      <w:pPr>
+        <w:pStyle w:val="Ttulo2"/>
+      </w:pPr>
+      <w:bookmarkStart w:id="39" w:name="_Toc117027187"/>
+      <w:r>
+        <w:t>4.2 Diagrama de casos de uso</w:t>
+      </w:r>
+      <w:bookmarkEnd w:id="39"/>
+    </w:p>
+    <w:p>
+      <w:pPr>
+        <w:pStyle w:val="Pargrafo"/>
+      </w:pPr>
+      <w:r>
+        <w:t>A FIGURA 13 apresenta o diagrama de casos de uso que traduz os requisitos funcionais existentes no QUADRO 3.</w:t>
+      </w:r>
+    </w:p>
+    <w:p>
+      <w:pPr>
+        <w:pStyle w:val="Pargrafo"/>
+      </w:pPr>
+      <w:r>
         <w:br w:type="page"/>
       </w:r>
     </w:p>
@@ -11116,12 +12011,12 @@
       <w:pPr>
         <w:pStyle w:val="Ttulo1"/>
       </w:pPr>
-      <w:bookmarkStart w:id="39" w:name="_Toc116952617"/>
+      <w:bookmarkStart w:id="40" w:name="_Toc117027188"/>
       <w:r>
         <w:lastRenderedPageBreak/>
         <w:t>REFERÊNCIAS</w:t>
       </w:r>
-      <w:bookmarkEnd w:id="39"/>
+      <w:bookmarkEnd w:id="40"/>
     </w:p>
     <w:p/>
     <w:p>
@@ -11139,15 +12034,7 @@
         <w:t>Engenharia de Software 9ª edição.</w:t>
       </w:r>
       <w:r>
-        <w:t xml:space="preserve"> São Paulo: Pearson </w:t>
-      </w:r>
-      <w:proofErr w:type="spellStart"/>
-      <w:r>
-        <w:t>Education</w:t>
-      </w:r>
-      <w:proofErr w:type="spellEnd"/>
-      <w:r>
-        <w:t xml:space="preserve"> do Brasil, 2011.</w:t>
+        <w:t xml:space="preserve"> São Paulo: Pearson Education do Brasil, 2011.</w:t>
       </w:r>
     </w:p>
     <w:p>
@@ -11199,15 +12086,7 @@
         <w:t>Engenharia de Software Moderna.</w:t>
       </w:r>
       <w:r>
-        <w:t xml:space="preserve"> [</w:t>
-      </w:r>
-      <w:proofErr w:type="spellStart"/>
-      <w:r>
-        <w:t>s.l</w:t>
-      </w:r>
-      <w:proofErr w:type="spellEnd"/>
-      <w:r>
-        <w:t>.]:</w:t>
+        <w:t xml:space="preserve"> [s.l.]:</w:t>
       </w:r>
       <w:r>
         <w:t xml:space="preserve"> </w:t>
@@ -11233,60 +12112,59 @@
           <w:b/>
           <w:bCs/>
         </w:rPr>
-        <w:t xml:space="preserve">The Unified Software </w:t>
-      </w:r>
-      <w:proofErr w:type="spellStart"/>
+        <w:t>The Unified Software Development</w:t>
+      </w:r>
       <w:r>
         <w:rPr>
           <w:b/>
           <w:bCs/>
         </w:rPr>
-        <w:t>Development</w:t>
-      </w:r>
-      <w:proofErr w:type="spellEnd"/>
+        <w:t xml:space="preserve"> Process.</w:t>
+      </w:r>
+      <w:r>
+        <w:t xml:space="preserve"> Minneapolis: Pearson Education Corporate Sales Division, 1999.</w:t>
+      </w:r>
+      <w:r>
+        <w:t xml:space="preserve"> </w:t>
+      </w:r>
+    </w:p>
+    <w:p>
+      <w:pPr>
+        <w:jc w:val="left"/>
+      </w:pPr>
+    </w:p>
+    <w:p>
+      <w:pPr>
+        <w:jc w:val="left"/>
+      </w:pPr>
+      <w:r>
+        <w:t xml:space="preserve">IBM. Diagramas de Atividades. </w:t>
+      </w:r>
       <w:r>
         <w:rPr>
           <w:b/>
           <w:bCs/>
         </w:rPr>
-        <w:t xml:space="preserve"> Process.</w:t>
-      </w:r>
-      <w:r>
-        <w:t xml:space="preserve"> Minneapolis: Pearson </w:t>
-      </w:r>
-      <w:proofErr w:type="spellStart"/>
-      <w:r>
-        <w:t>Education</w:t>
-      </w:r>
-      <w:proofErr w:type="spellEnd"/>
-      <w:r>
-        <w:t xml:space="preserve"> Corporate Sales Division, 1999.</w:t>
-      </w:r>
-      <w:r>
-        <w:t xml:space="preserve"> </w:t>
-      </w:r>
-    </w:p>
-    <w:p>
-      <w:pPr>
-        <w:jc w:val="left"/>
-      </w:pPr>
-    </w:p>
-    <w:p>
-      <w:pPr>
-        <w:jc w:val="left"/>
-      </w:pPr>
-      <w:r>
-        <w:t xml:space="preserve">IBM. Diagramas de Atividades. </w:t>
+        <w:t>IBM</w:t>
+      </w:r>
+      <w:r>
+        <w:t>,</w:t>
       </w:r>
       <w:r>
         <w:rPr>
           <w:b/>
           <w:bCs/>
         </w:rPr>
-        <w:t>IBM</w:t>
-      </w:r>
-      <w:r>
-        <w:t>,</w:t>
+        <w:t xml:space="preserve"> </w:t>
+      </w:r>
+      <w:r>
+        <w:t>2021. Disponível em: &lt;</w:t>
+      </w:r>
+      <w:r>
+        <w:t>https://www.ibm.com/docs/pt-br/rational-soft-arch/9.7.0?topic=diagrams-activity</w:t>
+      </w:r>
+      <w:r>
+        <w:t>&gt;</w:t>
       </w:r>
       <w:r>
         <w:rPr>
@@ -11296,26 +12174,45 @@
         <w:t xml:space="preserve"> </w:t>
       </w:r>
       <w:r>
-        <w:t>2021. Disponível em: &lt;</w:t>
-      </w:r>
-      <w:r>
-        <w:t>https://www.ibm.com/docs/pt-br/rational-soft-arch/9.7.0?topic=diagrams-activity</w:t>
-      </w:r>
-      <w:r>
-        <w:t>&gt;</w:t>
+        <w:t xml:space="preserve">Acesso em: </w:t>
+      </w:r>
+      <w:r>
+        <w:t>16 outubro 2022.</w:t>
+      </w:r>
+    </w:p>
+    <w:p>
+      <w:pPr>
+        <w:jc w:val="left"/>
+      </w:pPr>
+    </w:p>
+    <w:p>
+      <w:pPr>
+        <w:jc w:val="left"/>
+      </w:pPr>
+      <w:r>
+        <w:t xml:space="preserve">ERICKSON, J.; SIAU, K. </w:t>
+      </w:r>
+      <w:r>
+        <w:t>Theoretical and practical complexity of modeling methods</w:t>
+      </w:r>
+      <w:r>
+        <w:t xml:space="preserve">. </w:t>
       </w:r>
       <w:r>
         <w:rPr>
           <w:b/>
           <w:bCs/>
         </w:rPr>
-        <w:t xml:space="preserve"> </w:t>
-      </w:r>
-      <w:r>
-        <w:t xml:space="preserve">Acesso em: </w:t>
-      </w:r>
-      <w:r>
-        <w:t>16 outubro 2022.</w:t>
+        <w:t>Research Gate</w:t>
+      </w:r>
+      <w:r>
+        <w:t>, 2007. Disponível em: &lt;</w:t>
+      </w:r>
+      <w:r>
+        <w:t>https://www.researchgate.net/publication/220422139_Theoretical_and_practical_complexity_of_modeling_methods</w:t>
+      </w:r>
+      <w:r>
+        <w:t>&gt; Acesso em: 16 outubro 2022.</w:t>
       </w:r>
     </w:p>
     <w:p>
@@ -11328,88 +12225,43 @@
         <w:jc w:val="left"/>
       </w:pPr>
       <w:r>
-        <w:t xml:space="preserve">ERICKSON, J.; SIAU, K. </w:t>
-      </w:r>
-      <w:proofErr w:type="spellStart"/>
-      <w:r>
-        <w:t>Theoretical</w:t>
-      </w:r>
-      <w:proofErr w:type="spellEnd"/>
-      <w:r>
-        <w:t xml:space="preserve"> </w:t>
-      </w:r>
-      <w:proofErr w:type="spellStart"/>
-      <w:r>
-        <w:t>and</w:t>
-      </w:r>
-      <w:proofErr w:type="spellEnd"/>
-      <w:r>
-        <w:t xml:space="preserve"> </w:t>
-      </w:r>
-      <w:proofErr w:type="spellStart"/>
-      <w:r>
-        <w:t>practical</w:t>
-      </w:r>
-      <w:proofErr w:type="spellEnd"/>
-      <w:r>
-        <w:t xml:space="preserve"> </w:t>
-      </w:r>
-      <w:proofErr w:type="spellStart"/>
-      <w:r>
-        <w:t>complexity</w:t>
-      </w:r>
-      <w:proofErr w:type="spellEnd"/>
-      <w:r>
-        <w:t xml:space="preserve"> </w:t>
-      </w:r>
-      <w:proofErr w:type="spellStart"/>
-      <w:r>
-        <w:t>of</w:t>
-      </w:r>
-      <w:proofErr w:type="spellEnd"/>
-      <w:r>
-        <w:t xml:space="preserve"> </w:t>
-      </w:r>
-      <w:proofErr w:type="spellStart"/>
-      <w:r>
-        <w:t>modeling</w:t>
-      </w:r>
-      <w:proofErr w:type="spellEnd"/>
-      <w:r>
-        <w:t xml:space="preserve"> </w:t>
-      </w:r>
-      <w:proofErr w:type="spellStart"/>
-      <w:r>
-        <w:t>methods</w:t>
-      </w:r>
-      <w:proofErr w:type="spellEnd"/>
-      <w:r>
-        <w:t xml:space="preserve">. </w:t>
-      </w:r>
-      <w:proofErr w:type="spellStart"/>
+        <w:t xml:space="preserve">PRESSMAN, R. S. </w:t>
+      </w:r>
       <w:r>
         <w:rPr>
           <w:b/>
           <w:bCs/>
         </w:rPr>
-        <w:t>Research</w:t>
-      </w:r>
-      <w:proofErr w:type="spellEnd"/>
+        <w:t>Engenharia de Software.</w:t>
+      </w:r>
+      <w:r>
+        <w:t xml:space="preserve"> São Paulo: MAKRON Books do Brasil Editora Ltda, 1995.</w:t>
+      </w:r>
+    </w:p>
+    <w:p>
+      <w:pPr>
+        <w:jc w:val="left"/>
+      </w:pPr>
+    </w:p>
+    <w:p>
+      <w:pPr>
+        <w:jc w:val="left"/>
+      </w:pPr>
+      <w:r>
+        <w:t xml:space="preserve">SUTHERLAND, J. </w:t>
+      </w:r>
       <w:r>
         <w:rPr>
           <w:b/>
           <w:bCs/>
         </w:rPr>
-        <w:t xml:space="preserve"> Gate</w:t>
-      </w:r>
-      <w:r>
-        <w:t>, 2007. Disponível em: &lt;</w:t>
-      </w:r>
-      <w:r>
-        <w:t>https://www.researchgate.net/publication/220422139_Theoretical_and_practical_complexity_of_modeling_methods</w:t>
-      </w:r>
-      <w:r>
-        <w:t>&gt; Acesso em: 16 outubro 2022.</w:t>
+        <w:t>Scrum - A Arte de Fazer o Dobro do Trabalho em Metade do Tempo.</w:t>
+      </w:r>
+      <w:r>
+        <w:t xml:space="preserve"> São Paulo: Texto Editores Ltda</w:t>
+      </w:r>
+      <w:r>
+        <w:t>, 2014.</w:t>
       </w:r>
     </w:p>
     <w:p>
@@ -11422,43 +12274,27 @@
         <w:jc w:val="left"/>
       </w:pPr>
       <w:r>
-        <w:t xml:space="preserve">PRESSMAN, R. S. </w:t>
+        <w:t xml:space="preserve">BEEDLE, M.; SCHWABER, K. </w:t>
       </w:r>
       <w:r>
         <w:rPr>
           <w:b/>
           <w:bCs/>
         </w:rPr>
-        <w:t>Engenharia de Software.</w:t>
-      </w:r>
-      <w:r>
-        <w:t xml:space="preserve"> São Paulo: MAKRON Books do Brasil Editora Ltda, 1995.</w:t>
-      </w:r>
-    </w:p>
-    <w:p>
-      <w:pPr>
-        <w:jc w:val="left"/>
-      </w:pPr>
-    </w:p>
-    <w:p>
-      <w:pPr>
-        <w:jc w:val="left"/>
-      </w:pPr>
-      <w:r>
-        <w:t xml:space="preserve">SUTHERLAND, J. </w:t>
+        <w:t>Agile Software Development with Scrum.</w:t>
       </w:r>
       <w:r>
         <w:rPr>
           <w:b/>
           <w:bCs/>
         </w:rPr>
-        <w:t>Scrum - A Arte de Fazer o Dobro do Trabalho em Metade do Tempo.</w:t>
-      </w:r>
-      <w:r>
-        <w:t xml:space="preserve"> São Paulo: Texto Editores Ltda</w:t>
-      </w:r>
-      <w:r>
-        <w:t>, 2014.</w:t>
+        <w:t xml:space="preserve"> </w:t>
+      </w:r>
+      <w:r>
+        <w:t>Upper Saddle River</w:t>
+      </w:r>
+      <w:r>
+        <w:t>: Prentice Hall, 2001.</w:t>
       </w:r>
     </w:p>
     <w:p>
@@ -11471,183 +12307,26 @@
         <w:jc w:val="left"/>
       </w:pPr>
       <w:r>
-        <w:t xml:space="preserve">BEEDLE, M.; SCHWABER, K. </w:t>
-      </w:r>
-      <w:proofErr w:type="spellStart"/>
+        <w:t xml:space="preserve">SCHWABER, K.; SUTHERLAND, J. </w:t>
+      </w:r>
+      <w:r>
+        <w:t>The Scrum Guide:</w:t>
+      </w:r>
+      <w:r>
+        <w:t xml:space="preserve"> The Definitive Guide to Scrum: The Rules of the Game</w:t>
+      </w:r>
+      <w:r>
+        <w:t xml:space="preserve">. </w:t>
+      </w:r>
       <w:r>
         <w:rPr>
           <w:b/>
           <w:bCs/>
         </w:rPr>
-        <w:t>Agile</w:t>
-      </w:r>
-      <w:proofErr w:type="spellEnd"/>
-      <w:r>
-        <w:rPr>
-          <w:b/>
-          <w:bCs/>
-        </w:rPr>
-        <w:t xml:space="preserve"> Software </w:t>
-      </w:r>
-      <w:proofErr w:type="spellStart"/>
-      <w:r>
-        <w:rPr>
-          <w:b/>
-          <w:bCs/>
-        </w:rPr>
-        <w:t>Development</w:t>
-      </w:r>
-      <w:proofErr w:type="spellEnd"/>
-      <w:r>
-        <w:rPr>
-          <w:b/>
-          <w:bCs/>
-        </w:rPr>
-        <w:t xml:space="preserve"> </w:t>
-      </w:r>
-      <w:proofErr w:type="spellStart"/>
-      <w:r>
-        <w:rPr>
-          <w:b/>
-          <w:bCs/>
-        </w:rPr>
-        <w:t>with</w:t>
-      </w:r>
-      <w:proofErr w:type="spellEnd"/>
-      <w:r>
-        <w:rPr>
-          <w:b/>
-          <w:bCs/>
-        </w:rPr>
-        <w:t xml:space="preserve"> Scrum.</w:t>
-      </w:r>
-      <w:r>
-        <w:rPr>
-          <w:b/>
-          <w:bCs/>
-        </w:rPr>
-        <w:t xml:space="preserve"> </w:t>
-      </w:r>
-      <w:r>
-        <w:t xml:space="preserve">Upper </w:t>
-      </w:r>
-      <w:proofErr w:type="spellStart"/>
-      <w:r>
-        <w:t>Saddle</w:t>
-      </w:r>
-      <w:proofErr w:type="spellEnd"/>
-      <w:r>
-        <w:t xml:space="preserve"> River</w:t>
-      </w:r>
-      <w:r>
-        <w:t>: Prentice Hall, 2001.</w:t>
-      </w:r>
-    </w:p>
-    <w:p>
-      <w:pPr>
-        <w:jc w:val="left"/>
-      </w:pPr>
-    </w:p>
-    <w:p>
-      <w:pPr>
-        <w:jc w:val="left"/>
-      </w:pPr>
-      <w:r>
-        <w:t xml:space="preserve">SCHWABER, K.; SUTHERLAND, J. </w:t>
-      </w:r>
-      <w:r>
-        <w:t xml:space="preserve">The Scrum </w:t>
-      </w:r>
-      <w:proofErr w:type="spellStart"/>
-      <w:r>
-        <w:t>Guide</w:t>
-      </w:r>
-      <w:proofErr w:type="spellEnd"/>
-      <w:r>
-        <w:t>:</w:t>
-      </w:r>
-      <w:r>
-        <w:t xml:space="preserve"> The </w:t>
-      </w:r>
-      <w:proofErr w:type="spellStart"/>
-      <w:r>
-        <w:t>Definitive</w:t>
-      </w:r>
-      <w:proofErr w:type="spellEnd"/>
-      <w:r>
-        <w:t xml:space="preserve"> </w:t>
-      </w:r>
-      <w:proofErr w:type="spellStart"/>
-      <w:r>
-        <w:t>Guide</w:t>
-      </w:r>
-      <w:proofErr w:type="spellEnd"/>
-      <w:r>
-        <w:t xml:space="preserve"> </w:t>
-      </w:r>
-      <w:proofErr w:type="spellStart"/>
-      <w:r>
-        <w:t>to</w:t>
-      </w:r>
-      <w:proofErr w:type="spellEnd"/>
-      <w:r>
-        <w:t xml:space="preserve"> Scrum: The </w:t>
-      </w:r>
-      <w:proofErr w:type="spellStart"/>
-      <w:r>
-        <w:t>Rules</w:t>
-      </w:r>
-      <w:proofErr w:type="spellEnd"/>
-      <w:r>
-        <w:t xml:space="preserve"> </w:t>
-      </w:r>
-      <w:proofErr w:type="spellStart"/>
-      <w:r>
-        <w:t>of</w:t>
-      </w:r>
-      <w:proofErr w:type="spellEnd"/>
-      <w:r>
-        <w:t xml:space="preserve"> </w:t>
-      </w:r>
-      <w:proofErr w:type="spellStart"/>
-      <w:proofErr w:type="gramStart"/>
-      <w:r>
-        <w:t>the</w:t>
-      </w:r>
-      <w:proofErr w:type="spellEnd"/>
-      <w:r>
-        <w:t xml:space="preserve"> Game</w:t>
-      </w:r>
-      <w:proofErr w:type="gramEnd"/>
-      <w:r>
-        <w:t xml:space="preserve">. </w:t>
-      </w:r>
-      <w:r>
-        <w:rPr>
-          <w:b/>
-          <w:bCs/>
-        </w:rPr>
-        <w:t xml:space="preserve">Scrum </w:t>
-      </w:r>
-      <w:proofErr w:type="spellStart"/>
-      <w:r>
-        <w:rPr>
-          <w:b/>
-          <w:bCs/>
-        </w:rPr>
-        <w:t>Guides</w:t>
-      </w:r>
-      <w:proofErr w:type="spellEnd"/>
-      <w:r>
-        <w:t xml:space="preserve">, 2020. </w:t>
-      </w:r>
-      <w:proofErr w:type="spellStart"/>
-      <w:r>
-        <w:t>Disponivel</w:t>
-      </w:r>
-      <w:proofErr w:type="spellEnd"/>
-      <w:r>
-        <w:t xml:space="preserve"> em: </w:t>
+        <w:t>Scrum Guides</w:t>
+      </w:r>
+      <w:r>
+        <w:t xml:space="preserve">, 2020. Disponivel em: </w:t>
       </w:r>
       <w:r>
         <w:lastRenderedPageBreak/>

</xml_diff>

<commit_message>
feat(estudo-caso): adiciona diagrama de casos de uso
</commit_message>
<xml_diff>
--- a/TCC.docx
+++ b/TCC.docx
@@ -1715,6 +1715,20 @@
       <w:r>
         <w:tab/>
         <w:t>37</w:t>
+      </w:r>
+    </w:p>
+    <w:p>
+      <w:pPr>
+        <w:tabs>
+          <w:tab w:val="left" w:leader="dot" w:pos="8080"/>
+        </w:tabs>
+      </w:pPr>
+      <w:r>
+        <w:t xml:space="preserve">FIGURA 13 – Diagrama de casos de uso do software para gestão de projetos em Scrum </w:t>
+      </w:r>
+      <w:r>
+        <w:tab/>
+        <w:t>46</w:t>
       </w:r>
     </w:p>
     <w:p>
@@ -11583,7 +11597,7 @@
                 <w:sz w:val="20"/>
                 <w:szCs w:val="18"/>
               </w:rPr>
-              <w:t xml:space="preserve"> manter uma Sprint Review</w:t>
+              <w:t xml:space="preserve"> manter Sprint Review</w:t>
             </w:r>
             <w:r>
               <w:rPr>
@@ -12041,6 +12055,69 @@
       <w:pPr>
         <w:pStyle w:val="Pargrafo"/>
       </w:pPr>
+      <w:r>
+        <w:rPr>
+          <w:noProof/>
+        </w:rPr>
+        <w:drawing>
+          <wp:inline distT="0" distB="0" distL="0" distR="0" wp14:anchorId="5B86CBD1" wp14:editId="70CE011D">
+            <wp:extent cx="4601305" cy="2981325"/>
+            <wp:effectExtent l="0" t="0" r="8890" b="0"/>
+            <wp:docPr id="15" name="Imagem 15"/>
+            <wp:cNvGraphicFramePr>
+              <a:graphicFrameLocks xmlns:a="http://schemas.openxmlformats.org/drawingml/2006/main" noChangeAspect="1"/>
+            </wp:cNvGraphicFramePr>
+            <a:graphic xmlns:a="http://schemas.openxmlformats.org/drawingml/2006/main">
+              <a:graphicData uri="http://schemas.openxmlformats.org/drawingml/2006/picture">
+                <pic:pic xmlns:pic="http://schemas.openxmlformats.org/drawingml/2006/picture">
+                  <pic:nvPicPr>
+                    <pic:cNvPr id="15" name="Imagem 15"/>
+                    <pic:cNvPicPr/>
+                  </pic:nvPicPr>
+                  <pic:blipFill>
+                    <a:blip r:embed="rId20">
+                      <a:extLst>
+                        <a:ext uri="{28A0092B-C50C-407E-A947-70E740481C1C}">
+                          <a14:useLocalDpi xmlns:a14="http://schemas.microsoft.com/office/drawing/2010/main" val="0"/>
+                        </a:ext>
+                      </a:extLst>
+                    </a:blip>
+                    <a:stretch>
+                      <a:fillRect/>
+                    </a:stretch>
+                  </pic:blipFill>
+                  <pic:spPr>
+                    <a:xfrm>
+                      <a:off x="0" y="0"/>
+                      <a:ext cx="4608393" cy="2985918"/>
+                    </a:xfrm>
+                    <a:prstGeom prst="rect">
+                      <a:avLst/>
+                    </a:prstGeom>
+                  </pic:spPr>
+                </pic:pic>
+              </a:graphicData>
+            </a:graphic>
+          </wp:inline>
+        </w:drawing>
+      </w:r>
+    </w:p>
+    <w:p>
+      <w:pPr>
+        <w:rPr>
+          <w:sz w:val="20"/>
+          <w:szCs w:val="18"/>
+        </w:rPr>
+      </w:pPr>
+      <w:r>
+        <w:rPr>
+          <w:sz w:val="20"/>
+          <w:szCs w:val="18"/>
+        </w:rPr>
+        <w:t>FIGURA 13 – Diagrama de casos de uso do software para gestão de projetos em Scrum.</w:t>
+      </w:r>
+    </w:p>
+    <w:p>
       <w:r>
         <w:br w:type="page"/>
       </w:r>

</xml_diff>

<commit_message>
fix(estudo-caso): corrige diagrama de classes
</commit_message>
<xml_diff>
--- a/TCC.docx
+++ b/TCC.docx
@@ -2297,7 +2297,7 @@
           <w:r>
             <w:fldChar w:fldCharType="separate"/>
           </w:r>
-          <w:hyperlink w:anchor="_Toc117121553" w:history="1">
+          <w:hyperlink w:anchor="_Toc117123762" w:history="1">
             <w:r>
               <w:rPr>
                 <w:rStyle w:val="Hyperlink"/>
@@ -2324,7 +2324,7 @@
                 <w:noProof/>
                 <w:webHidden/>
               </w:rPr>
-              <w:instrText xml:space="preserve"> PAGEREF _Toc117121553 \h </w:instrText>
+              <w:instrText xml:space="preserve"> PAGEREF _Toc117123762 \h </w:instrText>
             </w:r>
             <w:r>
               <w:rPr>
@@ -2368,7 +2368,7 @@
               <w:lang w:eastAsia="pt-BR"/>
             </w:rPr>
           </w:pPr>
-          <w:hyperlink w:anchor="_Toc117121554" w:history="1">
+          <w:hyperlink w:anchor="_Toc117123763" w:history="1">
             <w:r>
               <w:rPr>
                 <w:rStyle w:val="Hyperlink"/>
@@ -2395,7 +2395,7 @@
                 <w:noProof/>
                 <w:webHidden/>
               </w:rPr>
-              <w:instrText xml:space="preserve"> PAGEREF _Toc117121554 \h </w:instrText>
+              <w:instrText xml:space="preserve"> PAGEREF _Toc117123763 \h </w:instrText>
             </w:r>
             <w:r>
               <w:rPr>
@@ -2439,7 +2439,7 @@
               <w:lang w:eastAsia="pt-BR"/>
             </w:rPr>
           </w:pPr>
-          <w:hyperlink w:anchor="_Toc117121555" w:history="1">
+          <w:hyperlink w:anchor="_Toc117123764" w:history="1">
             <w:r>
               <w:rPr>
                 <w:rStyle w:val="Hyperlink"/>
@@ -2466,7 +2466,7 @@
                 <w:noProof/>
                 <w:webHidden/>
               </w:rPr>
-              <w:instrText xml:space="preserve"> PAGEREF _Toc117121555 \h </w:instrText>
+              <w:instrText xml:space="preserve"> PAGEREF _Toc117123764 \h </w:instrText>
             </w:r>
             <w:r>
               <w:rPr>
@@ -2510,7 +2510,7 @@
               <w:lang w:eastAsia="pt-BR"/>
             </w:rPr>
           </w:pPr>
-          <w:hyperlink w:anchor="_Toc117121556" w:history="1">
+          <w:hyperlink w:anchor="_Toc117123765" w:history="1">
             <w:r>
               <w:rPr>
                 <w:rStyle w:val="Hyperlink"/>
@@ -2537,7 +2537,7 @@
                 <w:noProof/>
                 <w:webHidden/>
               </w:rPr>
-              <w:instrText xml:space="preserve"> PAGEREF _Toc117121556 \h </w:instrText>
+              <w:instrText xml:space="preserve"> PAGEREF _Toc117123765 \h </w:instrText>
             </w:r>
             <w:r>
               <w:rPr>
@@ -2578,7 +2578,7 @@
               <w:lang w:eastAsia="pt-BR"/>
             </w:rPr>
           </w:pPr>
-          <w:hyperlink w:anchor="_Toc117121557" w:history="1">
+          <w:hyperlink w:anchor="_Toc117123766" w:history="1">
             <w:r>
               <w:rPr>
                 <w:rStyle w:val="Hyperlink"/>
@@ -2605,7 +2605,7 @@
                 <w:noProof/>
                 <w:webHidden/>
               </w:rPr>
-              <w:instrText xml:space="preserve"> PAGEREF _Toc117121557 \h </w:instrText>
+              <w:instrText xml:space="preserve"> PAGEREF _Toc117123766 \h </w:instrText>
             </w:r>
             <w:r>
               <w:rPr>
@@ -2649,7 +2649,7 @@
               <w:lang w:eastAsia="pt-BR"/>
             </w:rPr>
           </w:pPr>
-          <w:hyperlink w:anchor="_Toc117121558" w:history="1">
+          <w:hyperlink w:anchor="_Toc117123767" w:history="1">
             <w:r>
               <w:rPr>
                 <w:rStyle w:val="Hyperlink"/>
@@ -2676,7 +2676,7 @@
                 <w:noProof/>
                 <w:webHidden/>
               </w:rPr>
-              <w:instrText xml:space="preserve"> PAGEREF _Toc117121558 \h </w:instrText>
+              <w:instrText xml:space="preserve"> PAGEREF _Toc117123767 \h </w:instrText>
             </w:r>
             <w:r>
               <w:rPr>
@@ -2720,7 +2720,7 @@
               <w:lang w:eastAsia="pt-BR"/>
             </w:rPr>
           </w:pPr>
-          <w:hyperlink w:anchor="_Toc117121559" w:history="1">
+          <w:hyperlink w:anchor="_Toc117123768" w:history="1">
             <w:r>
               <w:rPr>
                 <w:rStyle w:val="Hyperlink"/>
@@ -2747,7 +2747,7 @@
                 <w:noProof/>
                 <w:webHidden/>
               </w:rPr>
-              <w:instrText xml:space="preserve"> PAGEREF _Toc117121559 \h </w:instrText>
+              <w:instrText xml:space="preserve"> PAGEREF _Toc117123768 \h </w:instrText>
             </w:r>
             <w:r>
               <w:rPr>
@@ -2791,7 +2791,7 @@
               <w:lang w:eastAsia="pt-BR"/>
             </w:rPr>
           </w:pPr>
-          <w:hyperlink w:anchor="_Toc117121560" w:history="1">
+          <w:hyperlink w:anchor="_Toc117123769" w:history="1">
             <w:r>
               <w:rPr>
                 <w:rStyle w:val="Hyperlink"/>
@@ -2818,7 +2818,7 @@
                 <w:noProof/>
                 <w:webHidden/>
               </w:rPr>
-              <w:instrText xml:space="preserve"> PAGEREF _Toc117121560 \h </w:instrText>
+              <w:instrText xml:space="preserve"> PAGEREF _Toc117123769 \h </w:instrText>
             </w:r>
             <w:r>
               <w:rPr>
@@ -2862,7 +2862,7 @@
               <w:lang w:eastAsia="pt-BR"/>
             </w:rPr>
           </w:pPr>
-          <w:hyperlink w:anchor="_Toc117121561" w:history="1">
+          <w:hyperlink w:anchor="_Toc117123770" w:history="1">
             <w:r>
               <w:rPr>
                 <w:rStyle w:val="Hyperlink"/>
@@ -2889,7 +2889,7 @@
                 <w:noProof/>
                 <w:webHidden/>
               </w:rPr>
-              <w:instrText xml:space="preserve"> PAGEREF _Toc117121561 \h </w:instrText>
+              <w:instrText xml:space="preserve"> PAGEREF _Toc117123770 \h </w:instrText>
             </w:r>
             <w:r>
               <w:rPr>
@@ -2933,7 +2933,7 @@
               <w:lang w:eastAsia="pt-BR"/>
             </w:rPr>
           </w:pPr>
-          <w:hyperlink w:anchor="_Toc117121562" w:history="1">
+          <w:hyperlink w:anchor="_Toc117123771" w:history="1">
             <w:r>
               <w:rPr>
                 <w:rStyle w:val="Hyperlink"/>
@@ -2960,7 +2960,7 @@
                 <w:noProof/>
                 <w:webHidden/>
               </w:rPr>
-              <w:instrText xml:space="preserve"> PAGEREF _Toc117121562 \h </w:instrText>
+              <w:instrText xml:space="preserve"> PAGEREF _Toc117123771 \h </w:instrText>
             </w:r>
             <w:r>
               <w:rPr>
@@ -3004,7 +3004,7 @@
               <w:lang w:eastAsia="pt-BR"/>
             </w:rPr>
           </w:pPr>
-          <w:hyperlink w:anchor="_Toc117121563" w:history="1">
+          <w:hyperlink w:anchor="_Toc117123772" w:history="1">
             <w:r>
               <w:rPr>
                 <w:rStyle w:val="Hyperlink"/>
@@ -3031,7 +3031,7 @@
                 <w:noProof/>
                 <w:webHidden/>
               </w:rPr>
-              <w:instrText xml:space="preserve"> PAGEREF _Toc117121563 \h </w:instrText>
+              <w:instrText xml:space="preserve"> PAGEREF _Toc117123772 \h </w:instrText>
             </w:r>
             <w:r>
               <w:rPr>
@@ -3075,7 +3075,7 @@
               <w:lang w:eastAsia="pt-BR"/>
             </w:rPr>
           </w:pPr>
-          <w:hyperlink w:anchor="_Toc117121564" w:history="1">
+          <w:hyperlink w:anchor="_Toc117123773" w:history="1">
             <w:r>
               <w:rPr>
                 <w:rStyle w:val="Hyperlink"/>
@@ -3102,7 +3102,7 @@
                 <w:noProof/>
                 <w:webHidden/>
               </w:rPr>
-              <w:instrText xml:space="preserve"> PAGEREF _Toc117121564 \h </w:instrText>
+              <w:instrText xml:space="preserve"> PAGEREF _Toc117123773 \h </w:instrText>
             </w:r>
             <w:r>
               <w:rPr>
@@ -3146,7 +3146,7 @@
               <w:lang w:eastAsia="pt-BR"/>
             </w:rPr>
           </w:pPr>
-          <w:hyperlink w:anchor="_Toc117121565" w:history="1">
+          <w:hyperlink w:anchor="_Toc117123774" w:history="1">
             <w:r>
               <w:rPr>
                 <w:rStyle w:val="Hyperlink"/>
@@ -3173,7 +3173,7 @@
                 <w:noProof/>
                 <w:webHidden/>
               </w:rPr>
-              <w:instrText xml:space="preserve"> PAGEREF _Toc117121565 \h </w:instrText>
+              <w:instrText xml:space="preserve"> PAGEREF _Toc117123774 \h </w:instrText>
             </w:r>
             <w:r>
               <w:rPr>
@@ -3217,7 +3217,7 @@
               <w:lang w:eastAsia="pt-BR"/>
             </w:rPr>
           </w:pPr>
-          <w:hyperlink w:anchor="_Toc117121566" w:history="1">
+          <w:hyperlink w:anchor="_Toc117123775" w:history="1">
             <w:r>
               <w:rPr>
                 <w:rStyle w:val="Hyperlink"/>
@@ -3244,7 +3244,7 @@
                 <w:noProof/>
                 <w:webHidden/>
               </w:rPr>
-              <w:instrText xml:space="preserve"> PAGEREF _Toc117121566 \h </w:instrText>
+              <w:instrText xml:space="preserve"> PAGEREF _Toc117123775 \h </w:instrText>
             </w:r>
             <w:r>
               <w:rPr>
@@ -3288,7 +3288,7 @@
               <w:lang w:eastAsia="pt-BR"/>
             </w:rPr>
           </w:pPr>
-          <w:hyperlink w:anchor="_Toc117121567" w:history="1">
+          <w:hyperlink w:anchor="_Toc117123776" w:history="1">
             <w:r>
               <w:rPr>
                 <w:rStyle w:val="Hyperlink"/>
@@ -3315,7 +3315,7 @@
                 <w:noProof/>
                 <w:webHidden/>
               </w:rPr>
-              <w:instrText xml:space="preserve"> PAGEREF _Toc117121567 \h </w:instrText>
+              <w:instrText xml:space="preserve"> PAGEREF _Toc117123776 \h </w:instrText>
             </w:r>
             <w:r>
               <w:rPr>
@@ -3359,7 +3359,7 @@
               <w:lang w:eastAsia="pt-BR"/>
             </w:rPr>
           </w:pPr>
-          <w:hyperlink w:anchor="_Toc117121568" w:history="1">
+          <w:hyperlink w:anchor="_Toc117123777" w:history="1">
             <w:r>
               <w:rPr>
                 <w:rStyle w:val="Hyperlink"/>
@@ -3386,7 +3386,7 @@
                 <w:noProof/>
                 <w:webHidden/>
               </w:rPr>
-              <w:instrText xml:space="preserve"> PAGEREF _Toc117121568 \h </w:instrText>
+              <w:instrText xml:space="preserve"> PAGEREF _Toc117123777 \h </w:instrText>
             </w:r>
             <w:r>
               <w:rPr>
@@ -3430,7 +3430,7 @@
               <w:lang w:eastAsia="pt-BR"/>
             </w:rPr>
           </w:pPr>
-          <w:hyperlink w:anchor="_Toc117121569" w:history="1">
+          <w:hyperlink w:anchor="_Toc117123778" w:history="1">
             <w:r>
               <w:rPr>
                 <w:rStyle w:val="Hyperlink"/>
@@ -3457,7 +3457,7 @@
                 <w:noProof/>
                 <w:webHidden/>
               </w:rPr>
-              <w:instrText xml:space="preserve"> PAGEREF _Toc117121569 \h </w:instrText>
+              <w:instrText xml:space="preserve"> PAGEREF _Toc117123778 \h </w:instrText>
             </w:r>
             <w:r>
               <w:rPr>
@@ -3501,7 +3501,7 @@
               <w:lang w:eastAsia="pt-BR"/>
             </w:rPr>
           </w:pPr>
-          <w:hyperlink w:anchor="_Toc117121570" w:history="1">
+          <w:hyperlink w:anchor="_Toc117123779" w:history="1">
             <w:r>
               <w:rPr>
                 <w:rStyle w:val="Hyperlink"/>
@@ -3528,7 +3528,7 @@
                 <w:noProof/>
                 <w:webHidden/>
               </w:rPr>
-              <w:instrText xml:space="preserve"> PAGEREF _Toc117121570 \h </w:instrText>
+              <w:instrText xml:space="preserve"> PAGEREF _Toc117123779 \h </w:instrText>
             </w:r>
             <w:r>
               <w:rPr>
@@ -3572,7 +3572,7 @@
               <w:lang w:eastAsia="pt-BR"/>
             </w:rPr>
           </w:pPr>
-          <w:hyperlink w:anchor="_Toc117121571" w:history="1">
+          <w:hyperlink w:anchor="_Toc117123780" w:history="1">
             <w:r>
               <w:rPr>
                 <w:rStyle w:val="Hyperlink"/>
@@ -3599,7 +3599,7 @@
                 <w:noProof/>
                 <w:webHidden/>
               </w:rPr>
-              <w:instrText xml:space="preserve"> PAGEREF _Toc117121571 \h </w:instrText>
+              <w:instrText xml:space="preserve"> PAGEREF _Toc117123780 \h </w:instrText>
             </w:r>
             <w:r>
               <w:rPr>
@@ -3643,7 +3643,7 @@
               <w:lang w:eastAsia="pt-BR"/>
             </w:rPr>
           </w:pPr>
-          <w:hyperlink w:anchor="_Toc117121572" w:history="1">
+          <w:hyperlink w:anchor="_Toc117123781" w:history="1">
             <w:r>
               <w:rPr>
                 <w:rStyle w:val="Hyperlink"/>
@@ -3670,7 +3670,7 @@
                 <w:noProof/>
                 <w:webHidden/>
               </w:rPr>
-              <w:instrText xml:space="preserve"> PAGEREF _Toc117121572 \h </w:instrText>
+              <w:instrText xml:space="preserve"> PAGEREF _Toc117123781 \h </w:instrText>
             </w:r>
             <w:r>
               <w:rPr>
@@ -3711,7 +3711,7 @@
               <w:lang w:eastAsia="pt-BR"/>
             </w:rPr>
           </w:pPr>
-          <w:hyperlink w:anchor="_Toc117121573" w:history="1">
+          <w:hyperlink w:anchor="_Toc117123782" w:history="1">
             <w:r>
               <w:rPr>
                 <w:rStyle w:val="Hyperlink"/>
@@ -3738,7 +3738,7 @@
                 <w:noProof/>
                 <w:webHidden/>
               </w:rPr>
-              <w:instrText xml:space="preserve"> PAGEREF _Toc117121573 \h </w:instrText>
+              <w:instrText xml:space="preserve"> PAGEREF _Toc117123782 \h </w:instrText>
             </w:r>
             <w:r>
               <w:rPr>
@@ -3782,7 +3782,7 @@
               <w:lang w:eastAsia="pt-BR"/>
             </w:rPr>
           </w:pPr>
-          <w:hyperlink w:anchor="_Toc117121574" w:history="1">
+          <w:hyperlink w:anchor="_Toc117123783" w:history="1">
             <w:r>
               <w:rPr>
                 <w:rStyle w:val="Hyperlink"/>
@@ -3809,7 +3809,7 @@
                 <w:noProof/>
                 <w:webHidden/>
               </w:rPr>
-              <w:instrText xml:space="preserve"> PAGEREF _Toc117121574 \h </w:instrText>
+              <w:instrText xml:space="preserve"> PAGEREF _Toc117123783 \h </w:instrText>
             </w:r>
             <w:r>
               <w:rPr>
@@ -3853,7 +3853,7 @@
               <w:lang w:eastAsia="pt-BR"/>
             </w:rPr>
           </w:pPr>
-          <w:hyperlink w:anchor="_Toc117121575" w:history="1">
+          <w:hyperlink w:anchor="_Toc117123784" w:history="1">
             <w:r>
               <w:rPr>
                 <w:rStyle w:val="Hyperlink"/>
@@ -3880,7 +3880,7 @@
                 <w:noProof/>
                 <w:webHidden/>
               </w:rPr>
-              <w:instrText xml:space="preserve"> PAGEREF _Toc117121575 \h </w:instrText>
+              <w:instrText xml:space="preserve"> PAGEREF _Toc117123784 \h </w:instrText>
             </w:r>
             <w:r>
               <w:rPr>
@@ -3924,7 +3924,7 @@
               <w:lang w:eastAsia="pt-BR"/>
             </w:rPr>
           </w:pPr>
-          <w:hyperlink w:anchor="_Toc117121576" w:history="1">
+          <w:hyperlink w:anchor="_Toc117123785" w:history="1">
             <w:r>
               <w:rPr>
                 <w:rStyle w:val="Hyperlink"/>
@@ -3951,7 +3951,7 @@
                 <w:noProof/>
                 <w:webHidden/>
               </w:rPr>
-              <w:instrText xml:space="preserve"> PAGEREF _Toc117121576 \h </w:instrText>
+              <w:instrText xml:space="preserve"> PAGEREF _Toc117123785 \h </w:instrText>
             </w:r>
             <w:r>
               <w:rPr>
@@ -3995,7 +3995,7 @@
               <w:lang w:eastAsia="pt-BR"/>
             </w:rPr>
           </w:pPr>
-          <w:hyperlink w:anchor="_Toc117121577" w:history="1">
+          <w:hyperlink w:anchor="_Toc117123786" w:history="1">
             <w:r>
               <w:rPr>
                 <w:rStyle w:val="Hyperlink"/>
@@ -4022,7 +4022,7 @@
                 <w:noProof/>
                 <w:webHidden/>
               </w:rPr>
-              <w:instrText xml:space="preserve"> PAGEREF _Toc117121577 \h </w:instrText>
+              <w:instrText xml:space="preserve"> PAGEREF _Toc117123786 \h </w:instrText>
             </w:r>
             <w:r>
               <w:rPr>
@@ -4066,7 +4066,7 @@
               <w:lang w:eastAsia="pt-BR"/>
             </w:rPr>
           </w:pPr>
-          <w:hyperlink w:anchor="_Toc117121578" w:history="1">
+          <w:hyperlink w:anchor="_Toc117123787" w:history="1">
             <w:r>
               <w:rPr>
                 <w:rStyle w:val="Hyperlink"/>
@@ -4093,7 +4093,7 @@
                 <w:noProof/>
                 <w:webHidden/>
               </w:rPr>
-              <w:instrText xml:space="preserve"> PAGEREF _Toc117121578 \h </w:instrText>
+              <w:instrText xml:space="preserve"> PAGEREF _Toc117123787 \h </w:instrText>
             </w:r>
             <w:r>
               <w:rPr>
@@ -4137,7 +4137,7 @@
               <w:lang w:eastAsia="pt-BR"/>
             </w:rPr>
           </w:pPr>
-          <w:hyperlink w:anchor="_Toc117121579" w:history="1">
+          <w:hyperlink w:anchor="_Toc117123788" w:history="1">
             <w:r>
               <w:rPr>
                 <w:rStyle w:val="Hyperlink"/>
@@ -4164,7 +4164,7 @@
                 <w:noProof/>
                 <w:webHidden/>
               </w:rPr>
-              <w:instrText xml:space="preserve"> PAGEREF _Toc117121579 \h </w:instrText>
+              <w:instrText xml:space="preserve"> PAGEREF _Toc117123788 \h </w:instrText>
             </w:r>
             <w:r>
               <w:rPr>
@@ -4208,7 +4208,7 @@
               <w:lang w:eastAsia="pt-BR"/>
             </w:rPr>
           </w:pPr>
-          <w:hyperlink w:anchor="_Toc117121580" w:history="1">
+          <w:hyperlink w:anchor="_Toc117123789" w:history="1">
             <w:r>
               <w:rPr>
                 <w:rStyle w:val="Hyperlink"/>
@@ -4235,7 +4235,7 @@
                 <w:noProof/>
                 <w:webHidden/>
               </w:rPr>
-              <w:instrText xml:space="preserve"> PAGEREF _Toc117121580 \h </w:instrText>
+              <w:instrText xml:space="preserve"> PAGEREF _Toc117123789 \h </w:instrText>
             </w:r>
             <w:r>
               <w:rPr>
@@ -4279,7 +4279,7 @@
               <w:lang w:eastAsia="pt-BR"/>
             </w:rPr>
           </w:pPr>
-          <w:hyperlink w:anchor="_Toc117121581" w:history="1">
+          <w:hyperlink w:anchor="_Toc117123790" w:history="1">
             <w:r>
               <w:rPr>
                 <w:rStyle w:val="Hyperlink"/>
@@ -4306,7 +4306,7 @@
                 <w:noProof/>
                 <w:webHidden/>
               </w:rPr>
-              <w:instrText xml:space="preserve"> PAGEREF _Toc117121581 \h </w:instrText>
+              <w:instrText xml:space="preserve"> PAGEREF _Toc117123790 \h </w:instrText>
             </w:r>
             <w:r>
               <w:rPr>
@@ -4350,7 +4350,7 @@
               <w:lang w:eastAsia="pt-BR"/>
             </w:rPr>
           </w:pPr>
-          <w:hyperlink w:anchor="_Toc117121582" w:history="1">
+          <w:hyperlink w:anchor="_Toc117123791" w:history="1">
             <w:r>
               <w:rPr>
                 <w:rStyle w:val="Hyperlink"/>
@@ -4377,7 +4377,7 @@
                 <w:noProof/>
                 <w:webHidden/>
               </w:rPr>
-              <w:instrText xml:space="preserve"> PAGEREF _Toc117121582 \h </w:instrText>
+              <w:instrText xml:space="preserve"> PAGEREF _Toc117123791 \h </w:instrText>
             </w:r>
             <w:r>
               <w:rPr>
@@ -4421,7 +4421,7 @@
               <w:lang w:eastAsia="pt-BR"/>
             </w:rPr>
           </w:pPr>
-          <w:hyperlink w:anchor="_Toc117121583" w:history="1">
+          <w:hyperlink w:anchor="_Toc117123792" w:history="1">
             <w:r>
               <w:rPr>
                 <w:rStyle w:val="Hyperlink"/>
@@ -4448,7 +4448,7 @@
                 <w:noProof/>
                 <w:webHidden/>
               </w:rPr>
-              <w:instrText xml:space="preserve"> PAGEREF _Toc117121583 \h </w:instrText>
+              <w:instrText xml:space="preserve"> PAGEREF _Toc117123792 \h </w:instrText>
             </w:r>
             <w:r>
               <w:rPr>
@@ -4492,7 +4492,7 @@
               <w:lang w:eastAsia="pt-BR"/>
             </w:rPr>
           </w:pPr>
-          <w:hyperlink w:anchor="_Toc117121584" w:history="1">
+          <w:hyperlink w:anchor="_Toc117123793" w:history="1">
             <w:r>
               <w:rPr>
                 <w:rStyle w:val="Hyperlink"/>
@@ -4519,7 +4519,7 @@
                 <w:noProof/>
                 <w:webHidden/>
               </w:rPr>
-              <w:instrText xml:space="preserve"> PAGEREF _Toc117121584 \h </w:instrText>
+              <w:instrText xml:space="preserve"> PAGEREF _Toc117123793 \h </w:instrText>
             </w:r>
             <w:r>
               <w:rPr>
@@ -4563,7 +4563,7 @@
               <w:lang w:eastAsia="pt-BR"/>
             </w:rPr>
           </w:pPr>
-          <w:hyperlink w:anchor="_Toc117121585" w:history="1">
+          <w:hyperlink w:anchor="_Toc117123794" w:history="1">
             <w:r>
               <w:rPr>
                 <w:rStyle w:val="Hyperlink"/>
@@ -4590,7 +4590,7 @@
                 <w:noProof/>
                 <w:webHidden/>
               </w:rPr>
-              <w:instrText xml:space="preserve"> PAGEREF _Toc117121585 \h </w:instrText>
+              <w:instrText xml:space="preserve"> PAGEREF _Toc117123794 \h </w:instrText>
             </w:r>
             <w:r>
               <w:rPr>
@@ -4634,7 +4634,7 @@
               <w:lang w:eastAsia="pt-BR"/>
             </w:rPr>
           </w:pPr>
-          <w:hyperlink w:anchor="_Toc117121586" w:history="1">
+          <w:hyperlink w:anchor="_Toc117123795" w:history="1">
             <w:r>
               <w:rPr>
                 <w:rStyle w:val="Hyperlink"/>
@@ -4661,7 +4661,7 @@
                 <w:noProof/>
                 <w:webHidden/>
               </w:rPr>
-              <w:instrText xml:space="preserve"> PAGEREF _Toc117121586 \h </w:instrText>
+              <w:instrText xml:space="preserve"> PAGEREF _Toc117123795 \h </w:instrText>
             </w:r>
             <w:r>
               <w:rPr>
@@ -4705,7 +4705,7 @@
               <w:lang w:eastAsia="pt-BR"/>
             </w:rPr>
           </w:pPr>
-          <w:hyperlink w:anchor="_Toc117121587" w:history="1">
+          <w:hyperlink w:anchor="_Toc117123796" w:history="1">
             <w:r>
               <w:rPr>
                 <w:rStyle w:val="Hyperlink"/>
@@ -4732,7 +4732,7 @@
                 <w:noProof/>
                 <w:webHidden/>
               </w:rPr>
-              <w:instrText xml:space="preserve"> PAGEREF _Toc117121587 \h </w:instrText>
+              <w:instrText xml:space="preserve"> PAGEREF _Toc117123796 \h </w:instrText>
             </w:r>
             <w:r>
               <w:rPr>
@@ -4773,7 +4773,7 @@
               <w:lang w:eastAsia="pt-BR"/>
             </w:rPr>
           </w:pPr>
-          <w:hyperlink w:anchor="_Toc117121588" w:history="1">
+          <w:hyperlink w:anchor="_Toc117123797" w:history="1">
             <w:r>
               <w:rPr>
                 <w:rStyle w:val="Hyperlink"/>
@@ -4800,7 +4800,7 @@
                 <w:noProof/>
                 <w:webHidden/>
               </w:rPr>
-              <w:instrText xml:space="preserve"> PAGEREF _Toc117121588 \h </w:instrText>
+              <w:instrText xml:space="preserve"> PAGEREF _Toc117123797 \h </w:instrText>
             </w:r>
             <w:r>
               <w:rPr>
@@ -4844,7 +4844,7 @@
               <w:lang w:eastAsia="pt-BR"/>
             </w:rPr>
           </w:pPr>
-          <w:hyperlink w:anchor="_Toc117121589" w:history="1">
+          <w:hyperlink w:anchor="_Toc117123798" w:history="1">
             <w:r>
               <w:rPr>
                 <w:rStyle w:val="Hyperlink"/>
@@ -4871,7 +4871,7 @@
                 <w:noProof/>
                 <w:webHidden/>
               </w:rPr>
-              <w:instrText xml:space="preserve"> PAGEREF _Toc117121589 \h </w:instrText>
+              <w:instrText xml:space="preserve"> PAGEREF _Toc117123798 \h </w:instrText>
             </w:r>
             <w:r>
               <w:rPr>
@@ -4915,7 +4915,7 @@
               <w:lang w:eastAsia="pt-BR"/>
             </w:rPr>
           </w:pPr>
-          <w:hyperlink w:anchor="_Toc117121590" w:history="1">
+          <w:hyperlink w:anchor="_Toc117123799" w:history="1">
             <w:r>
               <w:rPr>
                 <w:rStyle w:val="Hyperlink"/>
@@ -4942,7 +4942,7 @@
                 <w:noProof/>
                 <w:webHidden/>
               </w:rPr>
-              <w:instrText xml:space="preserve"> PAGEREF _Toc117121590 \h </w:instrText>
+              <w:instrText xml:space="preserve"> PAGEREF _Toc117123799 \h </w:instrText>
             </w:r>
             <w:r>
               <w:rPr>
@@ -4986,7 +4986,7 @@
               <w:lang w:eastAsia="pt-BR"/>
             </w:rPr>
           </w:pPr>
-          <w:hyperlink w:anchor="_Toc117121591" w:history="1">
+          <w:hyperlink w:anchor="_Toc117123800" w:history="1">
             <w:r>
               <w:rPr>
                 <w:rStyle w:val="Hyperlink"/>
@@ -5013,7 +5013,7 @@
                 <w:noProof/>
                 <w:webHidden/>
               </w:rPr>
-              <w:instrText xml:space="preserve"> PAGEREF _Toc117121591 \h </w:instrText>
+              <w:instrText xml:space="preserve"> PAGEREF _Toc117123800 \h </w:instrText>
             </w:r>
             <w:r>
               <w:rPr>
@@ -5057,7 +5057,7 @@
               <w:lang w:eastAsia="pt-BR"/>
             </w:rPr>
           </w:pPr>
-          <w:hyperlink w:anchor="_Toc117121592" w:history="1">
+          <w:hyperlink w:anchor="_Toc117123801" w:history="1">
             <w:r>
               <w:rPr>
                 <w:rStyle w:val="Hyperlink"/>
@@ -5084,7 +5084,7 @@
                 <w:noProof/>
                 <w:webHidden/>
               </w:rPr>
-              <w:instrText xml:space="preserve"> PAGEREF _Toc117121592 \h </w:instrText>
+              <w:instrText xml:space="preserve"> PAGEREF _Toc117123801 \h </w:instrText>
             </w:r>
             <w:r>
               <w:rPr>
@@ -5128,7 +5128,7 @@
               <w:lang w:eastAsia="pt-BR"/>
             </w:rPr>
           </w:pPr>
-          <w:hyperlink w:anchor="_Toc117121593" w:history="1">
+          <w:hyperlink w:anchor="_Toc117123802" w:history="1">
             <w:r>
               <w:rPr>
                 <w:rStyle w:val="Hyperlink"/>
@@ -5155,7 +5155,7 @@
                 <w:noProof/>
                 <w:webHidden/>
               </w:rPr>
-              <w:instrText xml:space="preserve"> PAGEREF _Toc117121593 \h </w:instrText>
+              <w:instrText xml:space="preserve"> PAGEREF _Toc117123802 \h </w:instrText>
             </w:r>
             <w:r>
               <w:rPr>
@@ -5199,7 +5199,7 @@
               <w:lang w:eastAsia="pt-BR"/>
             </w:rPr>
           </w:pPr>
-          <w:hyperlink w:anchor="_Toc117121594" w:history="1">
+          <w:hyperlink w:anchor="_Toc117123803" w:history="1">
             <w:r>
               <w:rPr>
                 <w:rStyle w:val="Hyperlink"/>
@@ -5226,7 +5226,7 @@
                 <w:noProof/>
                 <w:webHidden/>
               </w:rPr>
-              <w:instrText xml:space="preserve"> PAGEREF _Toc117121594 \h </w:instrText>
+              <w:instrText xml:space="preserve"> PAGEREF _Toc117123803 \h </w:instrText>
             </w:r>
             <w:r>
               <w:rPr>
@@ -5270,7 +5270,7 @@
               <w:lang w:eastAsia="pt-BR"/>
             </w:rPr>
           </w:pPr>
-          <w:hyperlink w:anchor="_Toc117121595" w:history="1">
+          <w:hyperlink w:anchor="_Toc117123804" w:history="1">
             <w:r>
               <w:rPr>
                 <w:rStyle w:val="Hyperlink"/>
@@ -5297,7 +5297,7 @@
                 <w:noProof/>
                 <w:webHidden/>
               </w:rPr>
-              <w:instrText xml:space="preserve"> PAGEREF _Toc117121595 \h </w:instrText>
+              <w:instrText xml:space="preserve"> PAGEREF _Toc117123804 \h </w:instrText>
             </w:r>
             <w:r>
               <w:rPr>
@@ -5341,7 +5341,7 @@
               <w:lang w:eastAsia="pt-BR"/>
             </w:rPr>
           </w:pPr>
-          <w:hyperlink w:anchor="_Toc117121596" w:history="1">
+          <w:hyperlink w:anchor="_Toc117123805" w:history="1">
             <w:r>
               <w:rPr>
                 <w:rStyle w:val="Hyperlink"/>
@@ -5368,7 +5368,7 @@
                 <w:noProof/>
                 <w:webHidden/>
               </w:rPr>
-              <w:instrText xml:space="preserve"> PAGEREF _Toc117121596 \h </w:instrText>
+              <w:instrText xml:space="preserve"> PAGEREF _Toc117123805 \h </w:instrText>
             </w:r>
             <w:r>
               <w:rPr>
@@ -5412,7 +5412,7 @@
               <w:lang w:eastAsia="pt-BR"/>
             </w:rPr>
           </w:pPr>
-          <w:hyperlink w:anchor="_Toc117121597" w:history="1">
+          <w:hyperlink w:anchor="_Toc117123806" w:history="1">
             <w:r>
               <w:rPr>
                 <w:rStyle w:val="Hyperlink"/>
@@ -5439,7 +5439,7 @@
                 <w:noProof/>
                 <w:webHidden/>
               </w:rPr>
-              <w:instrText xml:space="preserve"> PAGEREF _Toc117121597 \h </w:instrText>
+              <w:instrText xml:space="preserve"> PAGEREF _Toc117123806 \h </w:instrText>
             </w:r>
             <w:r>
               <w:rPr>
@@ -5483,7 +5483,7 @@
               <w:lang w:eastAsia="pt-BR"/>
             </w:rPr>
           </w:pPr>
-          <w:hyperlink w:anchor="_Toc117121598" w:history="1">
+          <w:hyperlink w:anchor="_Toc117123807" w:history="1">
             <w:r>
               <w:rPr>
                 <w:rStyle w:val="Hyperlink"/>
@@ -5510,7 +5510,7 @@
                 <w:noProof/>
                 <w:webHidden/>
               </w:rPr>
-              <w:instrText xml:space="preserve"> PAGEREF _Toc117121598 \h </w:instrText>
+              <w:instrText xml:space="preserve"> PAGEREF _Toc117123807 \h </w:instrText>
             </w:r>
             <w:r>
               <w:rPr>
@@ -5554,7 +5554,7 @@
               <w:lang w:eastAsia="pt-BR"/>
             </w:rPr>
           </w:pPr>
-          <w:hyperlink w:anchor="_Toc117121599" w:history="1">
+          <w:hyperlink w:anchor="_Toc117123808" w:history="1">
             <w:r>
               <w:rPr>
                 <w:rStyle w:val="Hyperlink"/>
@@ -5581,7 +5581,7 @@
                 <w:noProof/>
                 <w:webHidden/>
               </w:rPr>
-              <w:instrText xml:space="preserve"> PAGEREF _Toc117121599 \h </w:instrText>
+              <w:instrText xml:space="preserve"> PAGEREF _Toc117123808 \h </w:instrText>
             </w:r>
             <w:r>
               <w:rPr>
@@ -5625,7 +5625,7 @@
               <w:lang w:eastAsia="pt-BR"/>
             </w:rPr>
           </w:pPr>
-          <w:hyperlink w:anchor="_Toc117121600" w:history="1">
+          <w:hyperlink w:anchor="_Toc117123809" w:history="1">
             <w:r>
               <w:rPr>
                 <w:rStyle w:val="Hyperlink"/>
@@ -5652,7 +5652,7 @@
                 <w:noProof/>
                 <w:webHidden/>
               </w:rPr>
-              <w:instrText xml:space="preserve"> PAGEREF _Toc117121600 \h </w:instrText>
+              <w:instrText xml:space="preserve"> PAGEREF _Toc117123809 \h </w:instrText>
             </w:r>
             <w:r>
               <w:rPr>
@@ -5672,7 +5672,7 @@
                 <w:noProof/>
                 <w:webHidden/>
               </w:rPr>
-              <w:t>49</w:t>
+              <w:t>48</w:t>
             </w:r>
             <w:r>
               <w:rPr>
@@ -5696,7 +5696,7 @@
               <w:lang w:eastAsia="pt-BR"/>
             </w:rPr>
           </w:pPr>
-          <w:hyperlink w:anchor="_Toc117121601" w:history="1">
+          <w:hyperlink w:anchor="_Toc117123810" w:history="1">
             <w:r>
               <w:rPr>
                 <w:rStyle w:val="Hyperlink"/>
@@ -5723,7 +5723,7 @@
                 <w:noProof/>
                 <w:webHidden/>
               </w:rPr>
-              <w:instrText xml:space="preserve"> PAGEREF _Toc117121601 \h </w:instrText>
+              <w:instrText xml:space="preserve"> PAGEREF _Toc117123810 \h </w:instrText>
             </w:r>
             <w:r>
               <w:rPr>
@@ -5767,7 +5767,7 @@
               <w:lang w:eastAsia="pt-BR"/>
             </w:rPr>
           </w:pPr>
-          <w:hyperlink w:anchor="_Toc117121602" w:history="1">
+          <w:hyperlink w:anchor="_Toc117123811" w:history="1">
             <w:r>
               <w:rPr>
                 <w:rStyle w:val="Hyperlink"/>
@@ -5794,7 +5794,7 @@
                 <w:noProof/>
                 <w:webHidden/>
               </w:rPr>
-              <w:instrText xml:space="preserve"> PAGEREF _Toc117121602 \h </w:instrText>
+              <w:instrText xml:space="preserve"> PAGEREF _Toc117123811 \h </w:instrText>
             </w:r>
             <w:r>
               <w:rPr>
@@ -5838,7 +5838,7 @@
               <w:lang w:eastAsia="pt-BR"/>
             </w:rPr>
           </w:pPr>
-          <w:hyperlink w:anchor="_Toc117121603" w:history="1">
+          <w:hyperlink w:anchor="_Toc117123812" w:history="1">
             <w:r>
               <w:rPr>
                 <w:rStyle w:val="Hyperlink"/>
@@ -5865,7 +5865,7 @@
                 <w:noProof/>
                 <w:webHidden/>
               </w:rPr>
-              <w:instrText xml:space="preserve"> PAGEREF _Toc117121603 \h </w:instrText>
+              <w:instrText xml:space="preserve"> PAGEREF _Toc117123812 \h </w:instrText>
             </w:r>
             <w:r>
               <w:rPr>
@@ -5906,7 +5906,7 @@
               <w:lang w:eastAsia="pt-BR"/>
             </w:rPr>
           </w:pPr>
-          <w:hyperlink w:anchor="_Toc117121604" w:history="1">
+          <w:hyperlink w:anchor="_Toc117123813" w:history="1">
             <w:r>
               <w:rPr>
                 <w:rStyle w:val="Hyperlink"/>
@@ -5933,7 +5933,7 @@
                 <w:noProof/>
                 <w:webHidden/>
               </w:rPr>
-              <w:instrText xml:space="preserve"> PAGEREF _Toc117121604 \h </w:instrText>
+              <w:instrText xml:space="preserve"> PAGEREF _Toc117123813 \h </w:instrText>
             </w:r>
             <w:r>
               <w:rPr>
@@ -5974,7 +5974,7 @@
               <w:lang w:eastAsia="pt-BR"/>
             </w:rPr>
           </w:pPr>
-          <w:hyperlink w:anchor="_Toc117121605" w:history="1">
+          <w:hyperlink w:anchor="_Toc117123814" w:history="1">
             <w:r>
               <w:rPr>
                 <w:rStyle w:val="Hyperlink"/>
@@ -6001,7 +6001,7 @@
                 <w:noProof/>
                 <w:webHidden/>
               </w:rPr>
-              <w:instrText xml:space="preserve"> PAGEREF _Toc117121605 \h </w:instrText>
+              <w:instrText xml:space="preserve"> PAGEREF _Toc117123814 \h </w:instrText>
             </w:r>
             <w:r>
               <w:rPr>
@@ -6063,7 +6063,7 @@
       <w:pPr>
         <w:pStyle w:val="Ttulo1"/>
       </w:pPr>
-      <w:bookmarkStart w:id="0" w:name="_Toc117121553"/>
+      <w:bookmarkStart w:id="0" w:name="_Toc117123762"/>
       <w:r>
         <w:lastRenderedPageBreak/>
         <w:t xml:space="preserve">1 </w:t>
@@ -6459,7 +6459,7 @@
       <w:pPr>
         <w:pStyle w:val="Ttulo2"/>
       </w:pPr>
-      <w:bookmarkStart w:id="1" w:name="_Toc117121554"/>
+      <w:bookmarkStart w:id="1" w:name="_Toc117123763"/>
       <w:r>
         <w:t xml:space="preserve">1.1 </w:t>
       </w:r>
@@ -6484,7 +6484,7 @@
       <w:pPr>
         <w:pStyle w:val="Ttulo2"/>
       </w:pPr>
-      <w:bookmarkStart w:id="2" w:name="_Toc117121555"/>
+      <w:bookmarkStart w:id="2" w:name="_Toc117123764"/>
       <w:r>
         <w:t xml:space="preserve">1.2 </w:t>
       </w:r>
@@ -6572,7 +6572,7 @@
       <w:pPr>
         <w:pStyle w:val="Ttulo2"/>
       </w:pPr>
-      <w:bookmarkStart w:id="3" w:name="_Toc117121556"/>
+      <w:bookmarkStart w:id="3" w:name="_Toc117123765"/>
       <w:r>
         <w:t xml:space="preserve">1.3 </w:t>
       </w:r>
@@ -6608,7 +6608,7 @@
       <w:pPr>
         <w:pStyle w:val="Ttulo1"/>
       </w:pPr>
-      <w:bookmarkStart w:id="4" w:name="_Toc117121557"/>
+      <w:bookmarkStart w:id="4" w:name="_Toc117123766"/>
       <w:r>
         <w:lastRenderedPageBreak/>
         <w:t>2</w:t>
@@ -6650,7 +6650,7 @@
       <w:pPr>
         <w:pStyle w:val="Ttulo2"/>
       </w:pPr>
-      <w:bookmarkStart w:id="5" w:name="_Toc117121558"/>
+      <w:bookmarkStart w:id="5" w:name="_Toc117123767"/>
       <w:r>
         <w:t>2</w:t>
       </w:r>
@@ -6765,7 +6765,7 @@
       <w:pPr>
         <w:pStyle w:val="Ttulo2"/>
       </w:pPr>
-      <w:bookmarkStart w:id="6" w:name="_Toc117121559"/>
+      <w:bookmarkStart w:id="6" w:name="_Toc117123768"/>
       <w:r>
         <w:lastRenderedPageBreak/>
         <w:t>2</w:t>
@@ -6884,7 +6884,7 @@
       <w:pPr>
         <w:pStyle w:val="Ttulo3"/>
       </w:pPr>
-      <w:bookmarkStart w:id="7" w:name="_Toc117121560"/>
+      <w:bookmarkStart w:id="7" w:name="_Toc117123769"/>
       <w:r>
         <w:t>2</w:t>
       </w:r>
@@ -7235,7 +7235,7 @@
       <w:pPr>
         <w:pStyle w:val="Ttulo3"/>
       </w:pPr>
-      <w:bookmarkStart w:id="8" w:name="_Toc117121561"/>
+      <w:bookmarkStart w:id="8" w:name="_Toc117123770"/>
       <w:r>
         <w:t>2</w:t>
       </w:r>
@@ -7457,7 +7457,7 @@
       <w:pPr>
         <w:pStyle w:val="Ttulo3"/>
       </w:pPr>
-      <w:bookmarkStart w:id="9" w:name="_Toc117121562"/>
+      <w:bookmarkStart w:id="9" w:name="_Toc117123771"/>
       <w:r>
         <w:t>2</w:t>
       </w:r>
@@ -7882,7 +7882,7 @@
       <w:pPr>
         <w:pStyle w:val="Ttulo2"/>
       </w:pPr>
-      <w:bookmarkStart w:id="10" w:name="_Toc117121563"/>
+      <w:bookmarkStart w:id="10" w:name="_Toc117123772"/>
       <w:r>
         <w:t>2</w:t>
       </w:r>
@@ -7932,7 +7932,7 @@
       <w:pPr>
         <w:pStyle w:val="Ttulo3"/>
       </w:pPr>
-      <w:bookmarkStart w:id="11" w:name="_Toc117121564"/>
+      <w:bookmarkStart w:id="11" w:name="_Toc117123773"/>
       <w:r>
         <w:t>2</w:t>
       </w:r>
@@ -8274,7 +8274,7 @@
       <w:pPr>
         <w:pStyle w:val="Ttulo3"/>
       </w:pPr>
-      <w:bookmarkStart w:id="12" w:name="_Toc117121565"/>
+      <w:bookmarkStart w:id="12" w:name="_Toc117123774"/>
       <w:r>
         <w:t>2</w:t>
       </w:r>
@@ -8891,7 +8891,7 @@
       <w:pPr>
         <w:pStyle w:val="Ttulo2"/>
       </w:pPr>
-      <w:bookmarkStart w:id="13" w:name="_Toc117121566"/>
+      <w:bookmarkStart w:id="13" w:name="_Toc117123775"/>
       <w:r>
         <w:t>2</w:t>
       </w:r>
@@ -9648,7 +9648,7 @@
       <w:pPr>
         <w:pStyle w:val="Ttulo2"/>
       </w:pPr>
-      <w:bookmarkStart w:id="14" w:name="_Toc117121567"/>
+      <w:bookmarkStart w:id="14" w:name="_Toc117123776"/>
       <w:r>
         <w:t>2</w:t>
       </w:r>
@@ -9799,7 +9799,7 @@
       <w:pPr>
         <w:pStyle w:val="Ttulo3"/>
       </w:pPr>
-      <w:bookmarkStart w:id="15" w:name="_Toc117121568"/>
+      <w:bookmarkStart w:id="15" w:name="_Toc117123777"/>
       <w:r>
         <w:lastRenderedPageBreak/>
         <w:t>2</w:t>
@@ -10014,7 +10014,7 @@
       <w:pPr>
         <w:pStyle w:val="Ttulo3"/>
       </w:pPr>
-      <w:bookmarkStart w:id="16" w:name="_Toc117121569"/>
+      <w:bookmarkStart w:id="16" w:name="_Toc117123778"/>
       <w:r>
         <w:lastRenderedPageBreak/>
         <w:t>2</w:t>
@@ -10197,7 +10197,7 @@
       <w:pPr>
         <w:pStyle w:val="Ttulo3"/>
       </w:pPr>
-      <w:bookmarkStart w:id="17" w:name="_Toc117121570"/>
+      <w:bookmarkStart w:id="17" w:name="_Toc117123779"/>
       <w:r>
         <w:lastRenderedPageBreak/>
         <w:t>2</w:t>
@@ -10402,7 +10402,7 @@
       <w:pPr>
         <w:pStyle w:val="Ttulo3"/>
       </w:pPr>
-      <w:bookmarkStart w:id="18" w:name="_Toc117121571"/>
+      <w:bookmarkStart w:id="18" w:name="_Toc117123780"/>
       <w:r>
         <w:lastRenderedPageBreak/>
         <w:t>2</w:t>
@@ -10599,7 +10599,7 @@
       <w:pPr>
         <w:pStyle w:val="Ttulo3"/>
       </w:pPr>
-      <w:bookmarkStart w:id="19" w:name="_Toc117121572"/>
+      <w:bookmarkStart w:id="19" w:name="_Toc117123781"/>
       <w:r>
         <w:t>2</w:t>
       </w:r>
@@ -10773,7 +10773,7 @@
       <w:pPr>
         <w:pStyle w:val="Ttulo1"/>
       </w:pPr>
-      <w:bookmarkStart w:id="20" w:name="_Toc117121573"/>
+      <w:bookmarkStart w:id="20" w:name="_Toc117123782"/>
       <w:r>
         <w:lastRenderedPageBreak/>
         <w:t>3</w:t>
@@ -10840,7 +10840,7 @@
       <w:pPr>
         <w:pStyle w:val="Ttulo2"/>
       </w:pPr>
-      <w:bookmarkStart w:id="21" w:name="_Toc117121574"/>
+      <w:bookmarkStart w:id="21" w:name="_Toc117123783"/>
       <w:r>
         <w:t>3</w:t>
       </w:r>
@@ -11145,7 +11145,7 @@
       <w:pPr>
         <w:pStyle w:val="Ttulo2"/>
       </w:pPr>
-      <w:bookmarkStart w:id="22" w:name="_Toc117121575"/>
+      <w:bookmarkStart w:id="22" w:name="_Toc117123784"/>
       <w:r>
         <w:t>3</w:t>
       </w:r>
@@ -11192,7 +11192,7 @@
       <w:pPr>
         <w:pStyle w:val="Ttulo3"/>
       </w:pPr>
-      <w:bookmarkStart w:id="23" w:name="_Toc117121576"/>
+      <w:bookmarkStart w:id="23" w:name="_Toc117123785"/>
       <w:r>
         <w:t>3</w:t>
       </w:r>
@@ -11330,7 +11330,7 @@
       <w:pPr>
         <w:pStyle w:val="Ttulo3"/>
       </w:pPr>
-      <w:bookmarkStart w:id="24" w:name="_Toc117121577"/>
+      <w:bookmarkStart w:id="24" w:name="_Toc117123786"/>
       <w:r>
         <w:t>3</w:t>
       </w:r>
@@ -11515,7 +11515,7 @@
       <w:pPr>
         <w:pStyle w:val="Ttulo3"/>
       </w:pPr>
-      <w:bookmarkStart w:id="25" w:name="_Toc117121578"/>
+      <w:bookmarkStart w:id="25" w:name="_Toc117123787"/>
       <w:r>
         <w:t>3</w:t>
       </w:r>
@@ -11626,7 +11626,7 @@
       <w:pPr>
         <w:pStyle w:val="Ttulo2"/>
       </w:pPr>
-      <w:bookmarkStart w:id="26" w:name="_Toc117121579"/>
+      <w:bookmarkStart w:id="26" w:name="_Toc117123788"/>
       <w:r>
         <w:t>3</w:t>
       </w:r>
@@ -11676,7 +11676,7 @@
       <w:pPr>
         <w:pStyle w:val="Ttulo3"/>
       </w:pPr>
-      <w:bookmarkStart w:id="27" w:name="_Toc117121580"/>
+      <w:bookmarkStart w:id="27" w:name="_Toc117123789"/>
       <w:r>
         <w:t>3</w:t>
       </w:r>
@@ -11745,7 +11745,7 @@
       <w:pPr>
         <w:pStyle w:val="Ttulo3"/>
       </w:pPr>
-      <w:bookmarkStart w:id="28" w:name="_Toc117121581"/>
+      <w:bookmarkStart w:id="28" w:name="_Toc117123790"/>
       <w:r>
         <w:t>3</w:t>
       </w:r>
@@ -11805,7 +11805,7 @@
       <w:pPr>
         <w:pStyle w:val="Ttulo3"/>
       </w:pPr>
-      <w:bookmarkStart w:id="29" w:name="_Toc117121582"/>
+      <w:bookmarkStart w:id="29" w:name="_Toc117123791"/>
       <w:r>
         <w:t>3</w:t>
       </w:r>
@@ -11903,7 +11903,7 @@
       <w:pPr>
         <w:pStyle w:val="Ttulo3"/>
       </w:pPr>
-      <w:bookmarkStart w:id="30" w:name="_Toc117121583"/>
+      <w:bookmarkStart w:id="30" w:name="_Toc117123792"/>
       <w:r>
         <w:t>3</w:t>
       </w:r>
@@ -11961,7 +11961,7 @@
       <w:pPr>
         <w:pStyle w:val="Ttulo2"/>
       </w:pPr>
-      <w:bookmarkStart w:id="31" w:name="_Toc117121584"/>
+      <w:bookmarkStart w:id="31" w:name="_Toc117123793"/>
       <w:r>
         <w:t>3</w:t>
       </w:r>
@@ -11997,7 +11997,7 @@
       <w:pPr>
         <w:pStyle w:val="Ttulo3"/>
       </w:pPr>
-      <w:bookmarkStart w:id="32" w:name="_Toc117121585"/>
+      <w:bookmarkStart w:id="32" w:name="_Toc117123794"/>
       <w:r>
         <w:t>3</w:t>
       </w:r>
@@ -12111,7 +12111,7 @@
       <w:pPr>
         <w:pStyle w:val="Ttulo3"/>
       </w:pPr>
-      <w:bookmarkStart w:id="33" w:name="_Toc117121586"/>
+      <w:bookmarkStart w:id="33" w:name="_Toc117123795"/>
       <w:r>
         <w:t>3</w:t>
       </w:r>
@@ -12162,7 +12162,7 @@
       <w:pPr>
         <w:pStyle w:val="Ttulo3"/>
       </w:pPr>
-      <w:bookmarkStart w:id="34" w:name="_Toc117121587"/>
+      <w:bookmarkStart w:id="34" w:name="_Toc117123796"/>
       <w:r>
         <w:t>3</w:t>
       </w:r>
@@ -12241,7 +12241,7 @@
       <w:pPr>
         <w:pStyle w:val="Ttulo1"/>
       </w:pPr>
-      <w:bookmarkStart w:id="35" w:name="_Toc117121588"/>
+      <w:bookmarkStart w:id="35" w:name="_Toc117123797"/>
       <w:r>
         <w:lastRenderedPageBreak/>
         <w:t>4 SOFTWARE PARA GESTÃO DE PROJETOS EM SCRUM</w:t>
@@ -12293,7 +12293,7 @@
       <w:pPr>
         <w:pStyle w:val="Ttulo2"/>
       </w:pPr>
-      <w:bookmarkStart w:id="36" w:name="_Toc117121589"/>
+      <w:bookmarkStart w:id="36" w:name="_Toc117123798"/>
       <w:r>
         <w:t>4.1 Requisitos do sistema</w:t>
       </w:r>
@@ -12316,7 +12316,7 @@
       <w:pPr>
         <w:pStyle w:val="Ttulo3"/>
       </w:pPr>
-      <w:bookmarkStart w:id="37" w:name="_Toc117121590"/>
+      <w:bookmarkStart w:id="37" w:name="_Toc117123799"/>
       <w:r>
         <w:t>4.1.1 Requisitos funcionais</w:t>
       </w:r>
@@ -12767,7 +12767,7 @@
       <w:pPr>
         <w:pStyle w:val="Ttulo3"/>
       </w:pPr>
-      <w:bookmarkStart w:id="38" w:name="_Toc117121591"/>
+      <w:bookmarkStart w:id="38" w:name="_Toc117123800"/>
       <w:r>
         <w:t>4.1.2 Requisitos não-funcionais</w:t>
       </w:r>
@@ -13117,7 +13117,7 @@
       <w:pPr>
         <w:pStyle w:val="Ttulo2"/>
       </w:pPr>
-      <w:bookmarkStart w:id="39" w:name="_Toc117121592"/>
+      <w:bookmarkStart w:id="39" w:name="_Toc117123801"/>
       <w:r>
         <w:t>4.2 Diagrama de casos de uso</w:t>
       </w:r>
@@ -13209,7 +13209,7 @@
       <w:pPr>
         <w:pStyle w:val="Ttulo2"/>
       </w:pPr>
-      <w:bookmarkStart w:id="40" w:name="_Toc117121593"/>
+      <w:bookmarkStart w:id="40" w:name="_Toc117123802"/>
       <w:r>
         <w:t>4.3 Diagrama de classes</w:t>
       </w:r>
@@ -13230,10 +13230,10 @@
       <w:r>
         <w:lastRenderedPageBreak/>
         <w:drawing>
-          <wp:inline distT="0" distB="0" distL="0" distR="0" wp14:anchorId="0518B188" wp14:editId="1F5F55BF">
-            <wp:extent cx="4610743" cy="2743583"/>
-            <wp:effectExtent l="0" t="0" r="0" b="0"/>
-            <wp:docPr id="16" name="Imagem 16" descr="Diagrama&#10;&#10;Descrição gerada automaticamente"/>
+          <wp:inline distT="0" distB="0" distL="0" distR="0" wp14:anchorId="0159F021" wp14:editId="3C56B866">
+            <wp:extent cx="4229100" cy="2372156"/>
+            <wp:effectExtent l="0" t="0" r="0" b="9525"/>
+            <wp:docPr id="23" name="Imagem 23" descr="Diagrama&#10;&#10;Descrição gerada automaticamente"/>
             <wp:cNvGraphicFramePr>
               <a:graphicFrameLocks xmlns:a="http://schemas.openxmlformats.org/drawingml/2006/main" noChangeAspect="1"/>
             </wp:cNvGraphicFramePr>
@@ -13241,7 +13241,7 @@
               <a:graphicData uri="http://schemas.openxmlformats.org/drawingml/2006/picture">
                 <pic:pic xmlns:pic="http://schemas.openxmlformats.org/drawingml/2006/picture">
                   <pic:nvPicPr>
-                    <pic:cNvPr id="16" name="Imagem 16" descr="Diagrama&#10;&#10;Descrição gerada automaticamente"/>
+                    <pic:cNvPr id="23" name="Imagem 23" descr="Diagrama&#10;&#10;Descrição gerada automaticamente"/>
                     <pic:cNvPicPr/>
                   </pic:nvPicPr>
                   <pic:blipFill>
@@ -13253,7 +13253,7 @@
                   <pic:spPr>
                     <a:xfrm>
                       <a:off x="0" y="0"/>
-                      <a:ext cx="4610743" cy="2743583"/>
+                      <a:ext cx="4241587" cy="2379160"/>
                     </a:xfrm>
                     <a:prstGeom prst="rect">
                       <a:avLst/>
@@ -13293,7 +13293,7 @@
       <w:pPr>
         <w:pStyle w:val="Ttulo2"/>
       </w:pPr>
-      <w:bookmarkStart w:id="41" w:name="_Toc117121594"/>
+      <w:bookmarkStart w:id="41" w:name="_Toc117123803"/>
       <w:r>
         <w:t>4.4 Detalhes dos casos de uso</w:t>
       </w:r>
@@ -13334,7 +13334,7 @@
       <w:pPr>
         <w:pStyle w:val="Ttulo3"/>
       </w:pPr>
-      <w:bookmarkStart w:id="42" w:name="_Toc117121595"/>
+      <w:bookmarkStart w:id="42" w:name="_Toc117123804"/>
       <w:r>
         <w:t>4.4.1 Manter projetos</w:t>
       </w:r>
@@ -13653,7 +13653,7 @@
       <w:pPr>
         <w:pStyle w:val="Ttulo3"/>
       </w:pPr>
-      <w:bookmarkStart w:id="43" w:name="_Toc117121596"/>
+      <w:bookmarkStart w:id="43" w:name="_Toc117123805"/>
       <w:r>
         <w:t>4.4.2 Manter Sprint</w:t>
       </w:r>
@@ -13721,30 +13721,6 @@
         </w:rPr>
         <w:t>.</w:t>
       </w:r>
-    </w:p>
-    <w:p>
-      <w:pPr>
-        <w:rPr>
-          <w:sz w:val="20"/>
-          <w:szCs w:val="18"/>
-        </w:rPr>
-      </w:pPr>
-    </w:p>
-    <w:p>
-      <w:pPr>
-        <w:rPr>
-          <w:sz w:val="20"/>
-          <w:szCs w:val="18"/>
-        </w:rPr>
-      </w:pPr>
-    </w:p>
-    <w:p>
-      <w:pPr>
-        <w:rPr>
-          <w:sz w:val="20"/>
-          <w:szCs w:val="18"/>
-        </w:rPr>
-      </w:pPr>
     </w:p>
     <w:tbl>
       <w:tblPr>
@@ -13777,7 +13753,6 @@
                 <w:sz w:val="20"/>
                 <w:szCs w:val="18"/>
               </w:rPr>
-              <w:lastRenderedPageBreak/>
               <w:t>Descrição</w:t>
             </w:r>
           </w:p>
@@ -14032,13 +14007,13 @@
         </w:tc>
       </w:tr>
     </w:tbl>
-    <w:p/>
     <w:p>
       <w:pPr>
         <w:pStyle w:val="Ttulo3"/>
       </w:pPr>
-      <w:bookmarkStart w:id="44" w:name="_Toc117121597"/>
-      <w:r>
+      <w:bookmarkStart w:id="44" w:name="_Toc117123806"/>
+      <w:r>
+        <w:lastRenderedPageBreak/>
         <w:t>4.4.3 Manter Sprint Review</w:t>
       </w:r>
       <w:bookmarkEnd w:id="44"/>
@@ -14403,7 +14378,7 @@
       <w:pPr>
         <w:pStyle w:val="Ttulo3"/>
       </w:pPr>
-      <w:bookmarkStart w:id="45" w:name="_Toc117121598"/>
+      <w:bookmarkStart w:id="45" w:name="_Toc117123807"/>
       <w:r>
         <w:t>4.4.4 Manter Product Backlog</w:t>
       </w:r>
@@ -14759,7 +14734,7 @@
       <w:pPr>
         <w:pStyle w:val="Ttulo3"/>
       </w:pPr>
-      <w:bookmarkStart w:id="46" w:name="_Toc117121599"/>
+      <w:bookmarkStart w:id="46" w:name="_Toc117123808"/>
       <w:r>
         <w:t>4.4.5 Atribuir tarefas</w:t>
       </w:r>
@@ -15115,9 +15090,8 @@
       <w:pPr>
         <w:pStyle w:val="Ttulo3"/>
       </w:pPr>
-      <w:bookmarkStart w:id="47" w:name="_Toc117121600"/>
-      <w:r>
-        <w:lastRenderedPageBreak/>
+      <w:bookmarkStart w:id="47" w:name="_Toc117123809"/>
+      <w:r>
         <w:t>4.4.6 Manter integrantes</w:t>
       </w:r>
       <w:bookmarkEnd w:id="47"/>
@@ -15141,6 +15115,21 @@
       <w:r>
         <w:t>.</w:t>
       </w:r>
+    </w:p>
+    <w:p>
+      <w:pPr>
+        <w:pStyle w:val="Pargrafo"/>
+      </w:pPr>
+    </w:p>
+    <w:p>
+      <w:pPr>
+        <w:pStyle w:val="Pargrafo"/>
+      </w:pPr>
+    </w:p>
+    <w:p>
+      <w:pPr>
+        <w:pStyle w:val="Pargrafo"/>
+      </w:pPr>
     </w:p>
     <w:p>
       <w:pPr>
@@ -15149,11 +15138,20 @@
           <w:szCs w:val="18"/>
         </w:rPr>
       </w:pPr>
-      <w:r>
+    </w:p>
+    <w:p>
+      <w:pPr>
         <w:rPr>
           <w:sz w:val="20"/>
           <w:szCs w:val="18"/>
         </w:rPr>
+      </w:pPr>
+      <w:r>
+        <w:rPr>
+          <w:sz w:val="20"/>
+          <w:szCs w:val="18"/>
+        </w:rPr>
+        <w:lastRenderedPageBreak/>
         <w:t xml:space="preserve">QUADRO </w:t>
       </w:r>
       <w:r>
@@ -15475,7 +15473,7 @@
       <w:pPr>
         <w:pStyle w:val="Ttulo3"/>
       </w:pPr>
-      <w:bookmarkStart w:id="48" w:name="_Toc117121601"/>
+      <w:bookmarkStart w:id="48" w:name="_Toc117123810"/>
       <w:r>
         <w:t>4.4.7 Manter reuniões</w:t>
       </w:r>
@@ -15841,7 +15839,7 @@
       <w:pPr>
         <w:pStyle w:val="Ttulo3"/>
       </w:pPr>
-      <w:bookmarkStart w:id="49" w:name="_Toc117121602"/>
+      <w:bookmarkStart w:id="49" w:name="_Toc117123811"/>
       <w:r>
         <w:t>4.4.8 Realizar login</w:t>
       </w:r>
@@ -16210,7 +16208,7 @@
       <w:pPr>
         <w:pStyle w:val="Ttulo3"/>
       </w:pPr>
-      <w:bookmarkStart w:id="50" w:name="_Toc117121603"/>
+      <w:bookmarkStart w:id="50" w:name="_Toc117123812"/>
       <w:r>
         <w:t>4.4.9 Manter tarefas</w:t>
       </w:r>
@@ -16580,7 +16578,7 @@
       <w:pPr>
         <w:pStyle w:val="Ttulo1"/>
       </w:pPr>
-      <w:bookmarkStart w:id="51" w:name="_Toc117121604"/>
+      <w:bookmarkStart w:id="51" w:name="_Toc117123813"/>
       <w:r>
         <w:lastRenderedPageBreak/>
         <w:t>5 CONCLUSÃO</w:t>
@@ -16622,7 +16620,7 @@
       <w:pPr>
         <w:pStyle w:val="Ttulo1"/>
       </w:pPr>
-      <w:bookmarkStart w:id="52" w:name="_Toc117121605"/>
+      <w:bookmarkStart w:id="52" w:name="_Toc117123814"/>
       <w:r>
         <w:t>REFERÊNCIAS</w:t>
       </w:r>

</xml_diff>

<commit_message>
feat(estudo-caso): detalha UC 5 e 6
</commit_message>
<xml_diff>
--- a/TCC.docx
+++ b/TCC.docx
@@ -16990,6 +16990,13 @@
                 <w:szCs w:val="18"/>
               </w:rPr>
             </w:pPr>
+            <w:r>
+              <w:rPr>
+                <w:sz w:val="20"/>
+                <w:szCs w:val="18"/>
+              </w:rPr>
+              <w:t>Este caso de uso serve para atribuir tarefas aos integrantes do projeto.</w:t>
+            </w:r>
           </w:p>
         </w:tc>
       </w:tr>
@@ -17029,6 +17036,50 @@
                 <w:szCs w:val="18"/>
               </w:rPr>
             </w:pPr>
+            <w:r>
+              <w:rPr>
+                <w:sz w:val="20"/>
+                <w:szCs w:val="18"/>
+              </w:rPr>
+              <w:t>- O autor deve estar participando do projeto e ter feito o login no sistema;</w:t>
+            </w:r>
+          </w:p>
+          <w:p>
+            <w:pPr>
+              <w:rPr>
+                <w:sz w:val="20"/>
+                <w:szCs w:val="18"/>
+              </w:rPr>
+            </w:pPr>
+            <w:r>
+              <w:rPr>
+                <w:sz w:val="20"/>
+                <w:szCs w:val="18"/>
+              </w:rPr>
+              <w:t>- A tarefa não pode ter sido concluída;</w:t>
+            </w:r>
+          </w:p>
+          <w:p>
+            <w:pPr>
+              <w:rPr>
+                <w:sz w:val="20"/>
+                <w:szCs w:val="18"/>
+              </w:rPr>
+            </w:pPr>
+            <w:r>
+              <w:rPr>
+                <w:sz w:val="20"/>
+                <w:szCs w:val="18"/>
+              </w:rPr>
+              <w:t>- O projeto não pode ter sido concluído</w:t>
+            </w:r>
+            <w:r>
+              <w:rPr>
+                <w:sz w:val="20"/>
+                <w:szCs w:val="18"/>
+              </w:rPr>
+              <w:t>.</w:t>
+            </w:r>
           </w:p>
         </w:tc>
       </w:tr>
@@ -17068,6 +17119,13 @@
                 <w:szCs w:val="18"/>
               </w:rPr>
             </w:pPr>
+            <w:r>
+              <w:rPr>
+                <w:sz w:val="20"/>
+                <w:szCs w:val="18"/>
+              </w:rPr>
+              <w:t>Após o fim do caso de uso, a tarefa deve ser atribuída ao integrante em questão.</w:t>
+            </w:r>
           </w:p>
         </w:tc>
       </w:tr>
@@ -17107,6 +17165,13 @@
                 <w:szCs w:val="18"/>
               </w:rPr>
             </w:pPr>
+            <w:r>
+              <w:rPr>
+                <w:sz w:val="20"/>
+                <w:szCs w:val="18"/>
+              </w:rPr>
+              <w:t>- Product Owner.</w:t>
+            </w:r>
           </w:p>
         </w:tc>
       </w:tr>
@@ -17147,6 +17212,64 @@
                 <w:szCs w:val="18"/>
               </w:rPr>
             </w:pPr>
+            <w:r>
+              <w:rPr>
+                <w:sz w:val="20"/>
+                <w:szCs w:val="18"/>
+              </w:rPr>
+              <w:t xml:space="preserve">1. </w:t>
+            </w:r>
+            <w:r>
+              <w:rPr>
+                <w:sz w:val="20"/>
+                <w:szCs w:val="18"/>
+              </w:rPr>
+              <w:t xml:space="preserve">O </w:t>
+            </w:r>
+            <w:r>
+              <w:rPr>
+                <w:sz w:val="20"/>
+                <w:szCs w:val="18"/>
+              </w:rPr>
+              <w:t>Product Owner</w:t>
+            </w:r>
+            <w:r>
+              <w:rPr>
+                <w:sz w:val="20"/>
+                <w:szCs w:val="18"/>
+              </w:rPr>
+              <w:t xml:space="preserve"> realiza login no sistema;</w:t>
+            </w:r>
+          </w:p>
+          <w:p>
+            <w:pPr>
+              <w:rPr>
+                <w:sz w:val="20"/>
+                <w:szCs w:val="18"/>
+              </w:rPr>
+            </w:pPr>
+            <w:r>
+              <w:rPr>
+                <w:sz w:val="20"/>
+                <w:szCs w:val="18"/>
+              </w:rPr>
+              <w:t>2. O Product Owner consulta e escolhe a tarefa a ser atribuída;</w:t>
+            </w:r>
+          </w:p>
+          <w:p>
+            <w:pPr>
+              <w:rPr>
+                <w:sz w:val="20"/>
+                <w:szCs w:val="18"/>
+              </w:rPr>
+            </w:pPr>
+            <w:r>
+              <w:rPr>
+                <w:sz w:val="20"/>
+                <w:szCs w:val="18"/>
+              </w:rPr>
+              <w:t>3. O Product Owner escolhe o integrante e atribui a tarefa.</w:t>
+            </w:r>
           </w:p>
         </w:tc>
       </w:tr>
@@ -17186,6 +17309,129 @@
                 <w:szCs w:val="18"/>
               </w:rPr>
             </w:pPr>
+            <w:r>
+              <w:rPr>
+                <w:sz w:val="20"/>
+                <w:szCs w:val="18"/>
+              </w:rPr>
+              <w:t>A01 – Excluir tarefa:</w:t>
+            </w:r>
+          </w:p>
+          <w:p>
+            <w:pPr>
+              <w:rPr>
+                <w:sz w:val="20"/>
+                <w:szCs w:val="18"/>
+              </w:rPr>
+            </w:pPr>
+            <w:r>
+              <w:rPr>
+                <w:sz w:val="20"/>
+                <w:szCs w:val="18"/>
+              </w:rPr>
+              <w:t>1. Em 2, o autor</w:t>
+            </w:r>
+            <w:r>
+              <w:rPr>
+                <w:sz w:val="20"/>
+                <w:szCs w:val="18"/>
+              </w:rPr>
+              <w:t xml:space="preserve"> pode</w:t>
+            </w:r>
+            <w:r>
+              <w:rPr>
+                <w:sz w:val="20"/>
+                <w:szCs w:val="18"/>
+              </w:rPr>
+              <w:t xml:space="preserve"> exclui</w:t>
+            </w:r>
+            <w:r>
+              <w:rPr>
+                <w:sz w:val="20"/>
+                <w:szCs w:val="18"/>
+              </w:rPr>
+              <w:t>r</w:t>
+            </w:r>
+            <w:r>
+              <w:rPr>
+                <w:sz w:val="20"/>
+                <w:szCs w:val="18"/>
+              </w:rPr>
+              <w:t xml:space="preserve"> a tarefa;</w:t>
+            </w:r>
+          </w:p>
+          <w:p>
+            <w:pPr>
+              <w:rPr>
+                <w:sz w:val="20"/>
+                <w:szCs w:val="18"/>
+              </w:rPr>
+            </w:pPr>
+          </w:p>
+          <w:p>
+            <w:pPr>
+              <w:rPr>
+                <w:sz w:val="20"/>
+                <w:szCs w:val="18"/>
+              </w:rPr>
+            </w:pPr>
+            <w:r>
+              <w:rPr>
+                <w:sz w:val="20"/>
+                <w:szCs w:val="18"/>
+              </w:rPr>
+              <w:t>A02 – Atualizar tarefa:</w:t>
+            </w:r>
+          </w:p>
+          <w:p>
+            <w:pPr>
+              <w:rPr>
+                <w:sz w:val="20"/>
+                <w:szCs w:val="18"/>
+              </w:rPr>
+            </w:pPr>
+            <w:r>
+              <w:rPr>
+                <w:sz w:val="20"/>
+                <w:szCs w:val="18"/>
+              </w:rPr>
+              <w:t>1. Em 2, o autor</w:t>
+            </w:r>
+            <w:r>
+              <w:rPr>
+                <w:sz w:val="20"/>
+                <w:szCs w:val="18"/>
+              </w:rPr>
+              <w:t xml:space="preserve"> pode</w:t>
+            </w:r>
+            <w:r>
+              <w:rPr>
+                <w:sz w:val="20"/>
+                <w:szCs w:val="18"/>
+              </w:rPr>
+              <w:t xml:space="preserve"> atualiza</w:t>
+            </w:r>
+            <w:r>
+              <w:rPr>
+                <w:sz w:val="20"/>
+                <w:szCs w:val="18"/>
+              </w:rPr>
+              <w:t>r</w:t>
+            </w:r>
+            <w:r>
+              <w:rPr>
+                <w:sz w:val="20"/>
+                <w:szCs w:val="18"/>
+              </w:rPr>
+              <w:t xml:space="preserve"> a tarefa</w:t>
+            </w:r>
+            <w:r>
+              <w:rPr>
+                <w:sz w:val="20"/>
+                <w:szCs w:val="18"/>
+              </w:rPr>
+              <w:t>.</w:t>
+            </w:r>
           </w:p>
         </w:tc>
       </w:tr>
@@ -17225,17 +17471,364 @@
                 <w:szCs w:val="18"/>
               </w:rPr>
             </w:pPr>
+            <w:r>
+              <w:rPr>
+                <w:sz w:val="20"/>
+                <w:szCs w:val="18"/>
+              </w:rPr>
+              <w:t>E</w:t>
+            </w:r>
+            <w:r>
+              <w:rPr>
+                <w:sz w:val="20"/>
+                <w:szCs w:val="18"/>
+              </w:rPr>
+              <w:t>1</w:t>
+            </w:r>
+            <w:r>
+              <w:rPr>
+                <w:sz w:val="20"/>
+                <w:szCs w:val="18"/>
+              </w:rPr>
+              <w:t xml:space="preserve"> – O autor não está participando do projeto:</w:t>
+            </w:r>
+          </w:p>
+          <w:p>
+            <w:pPr>
+              <w:rPr>
+                <w:sz w:val="20"/>
+                <w:szCs w:val="18"/>
+              </w:rPr>
+            </w:pPr>
+            <w:r>
+              <w:rPr>
+                <w:sz w:val="20"/>
+                <w:szCs w:val="18"/>
+              </w:rPr>
+              <w:t xml:space="preserve">1. </w:t>
+            </w:r>
+            <w:r>
+              <w:rPr>
+                <w:sz w:val="20"/>
+                <w:szCs w:val="18"/>
+              </w:rPr>
+              <w:t xml:space="preserve">O </w:t>
+            </w:r>
+            <w:r>
+              <w:rPr>
+                <w:sz w:val="20"/>
+                <w:szCs w:val="18"/>
+              </w:rPr>
+              <w:t>autor não está participando do projeto;</w:t>
+            </w:r>
+          </w:p>
+          <w:p>
+            <w:pPr>
+              <w:rPr>
+                <w:sz w:val="20"/>
+                <w:szCs w:val="18"/>
+              </w:rPr>
+            </w:pPr>
+            <w:r>
+              <w:rPr>
+                <w:sz w:val="20"/>
+                <w:szCs w:val="18"/>
+              </w:rPr>
+              <w:t>2. O sistema exibe uma mensagem de erro;</w:t>
+            </w:r>
+          </w:p>
+          <w:p>
+            <w:pPr>
+              <w:rPr>
+                <w:sz w:val="20"/>
+                <w:szCs w:val="18"/>
+              </w:rPr>
+            </w:pPr>
+            <w:r>
+              <w:rPr>
+                <w:sz w:val="20"/>
+                <w:szCs w:val="18"/>
+              </w:rPr>
+              <w:t>3. O caso de uso é reiniciado.</w:t>
+            </w:r>
+          </w:p>
+          <w:p>
+            <w:pPr>
+              <w:rPr>
+                <w:sz w:val="20"/>
+                <w:szCs w:val="18"/>
+              </w:rPr>
+            </w:pPr>
+          </w:p>
+          <w:p>
+            <w:pPr>
+              <w:rPr>
+                <w:sz w:val="20"/>
+                <w:szCs w:val="18"/>
+              </w:rPr>
+            </w:pPr>
+            <w:r>
+              <w:rPr>
+                <w:sz w:val="20"/>
+                <w:szCs w:val="18"/>
+              </w:rPr>
+              <w:t>E</w:t>
+            </w:r>
+            <w:r>
+              <w:rPr>
+                <w:sz w:val="20"/>
+                <w:szCs w:val="18"/>
+              </w:rPr>
+              <w:t>2</w:t>
+            </w:r>
+            <w:r>
+              <w:rPr>
+                <w:sz w:val="20"/>
+                <w:szCs w:val="18"/>
+              </w:rPr>
+              <w:t xml:space="preserve"> – O autor não fez o login:</w:t>
+            </w:r>
+          </w:p>
+          <w:p>
+            <w:pPr>
+              <w:rPr>
+                <w:sz w:val="20"/>
+                <w:szCs w:val="18"/>
+              </w:rPr>
+            </w:pPr>
+            <w:r>
+              <w:rPr>
+                <w:sz w:val="20"/>
+                <w:szCs w:val="18"/>
+              </w:rPr>
+              <w:t xml:space="preserve">1. </w:t>
+            </w:r>
+            <w:r>
+              <w:rPr>
+                <w:sz w:val="20"/>
+                <w:szCs w:val="18"/>
+              </w:rPr>
+              <w:t xml:space="preserve">O </w:t>
+            </w:r>
+            <w:r>
+              <w:rPr>
+                <w:sz w:val="20"/>
+                <w:szCs w:val="18"/>
+              </w:rPr>
+              <w:t>autor não fez o login no sistema;</w:t>
+            </w:r>
+          </w:p>
+          <w:p>
+            <w:pPr>
+              <w:rPr>
+                <w:sz w:val="20"/>
+                <w:szCs w:val="18"/>
+              </w:rPr>
+            </w:pPr>
+            <w:r>
+              <w:rPr>
+                <w:sz w:val="20"/>
+                <w:szCs w:val="18"/>
+              </w:rPr>
+              <w:t>2. O sistema exibe uma mensagem de erro;</w:t>
+            </w:r>
+          </w:p>
+          <w:p>
+            <w:pPr>
+              <w:rPr>
+                <w:sz w:val="20"/>
+                <w:szCs w:val="18"/>
+              </w:rPr>
+            </w:pPr>
+            <w:r>
+              <w:rPr>
+                <w:sz w:val="20"/>
+                <w:szCs w:val="18"/>
+              </w:rPr>
+              <w:t>3. O sistema redireciona o autor para a tela de login.</w:t>
+            </w:r>
+          </w:p>
+          <w:p>
+            <w:pPr>
+              <w:rPr>
+                <w:sz w:val="20"/>
+                <w:szCs w:val="18"/>
+              </w:rPr>
+            </w:pPr>
+          </w:p>
+          <w:p>
+            <w:pPr>
+              <w:rPr>
+                <w:sz w:val="20"/>
+                <w:szCs w:val="18"/>
+              </w:rPr>
+            </w:pPr>
+            <w:r>
+              <w:rPr>
+                <w:sz w:val="20"/>
+                <w:szCs w:val="18"/>
+              </w:rPr>
+              <w:t>E3 – A tarefa já foi concluída:</w:t>
+            </w:r>
+          </w:p>
+          <w:p>
+            <w:pPr>
+              <w:rPr>
+                <w:sz w:val="20"/>
+                <w:szCs w:val="18"/>
+              </w:rPr>
+            </w:pPr>
+            <w:r>
+              <w:rPr>
+                <w:sz w:val="20"/>
+                <w:szCs w:val="18"/>
+              </w:rPr>
+              <w:t>1. A tarefa em questão já foi concluída;</w:t>
+            </w:r>
+          </w:p>
+          <w:p>
+            <w:pPr>
+              <w:rPr>
+                <w:sz w:val="20"/>
+                <w:szCs w:val="18"/>
+              </w:rPr>
+            </w:pPr>
+            <w:r>
+              <w:rPr>
+                <w:sz w:val="20"/>
+                <w:szCs w:val="18"/>
+              </w:rPr>
+              <w:t>2. O sistema exibe uma mensagem de erro;</w:t>
+            </w:r>
+          </w:p>
+          <w:p>
+            <w:pPr>
+              <w:rPr>
+                <w:sz w:val="20"/>
+                <w:szCs w:val="18"/>
+              </w:rPr>
+            </w:pPr>
+            <w:r>
+              <w:rPr>
+                <w:sz w:val="20"/>
+                <w:szCs w:val="18"/>
+              </w:rPr>
+              <w:t>3. O caso de uso é reiniciado.</w:t>
+            </w:r>
+            <w:r>
+              <w:rPr>
+                <w:sz w:val="20"/>
+                <w:szCs w:val="18"/>
+              </w:rPr>
+              <w:t xml:space="preserve"> </w:t>
+            </w:r>
+          </w:p>
+          <w:p>
+            <w:pPr>
+              <w:rPr>
+                <w:sz w:val="20"/>
+                <w:szCs w:val="18"/>
+              </w:rPr>
+            </w:pPr>
+          </w:p>
+          <w:p>
+            <w:pPr>
+              <w:rPr>
+                <w:sz w:val="20"/>
+                <w:szCs w:val="18"/>
+              </w:rPr>
+            </w:pPr>
+            <w:r>
+              <w:rPr>
+                <w:sz w:val="20"/>
+                <w:szCs w:val="18"/>
+              </w:rPr>
+              <w:t>E</w:t>
+            </w:r>
+            <w:r>
+              <w:rPr>
+                <w:sz w:val="20"/>
+                <w:szCs w:val="18"/>
+              </w:rPr>
+              <w:t>4</w:t>
+            </w:r>
+            <w:r>
+              <w:rPr>
+                <w:sz w:val="20"/>
+                <w:szCs w:val="18"/>
+              </w:rPr>
+              <w:t xml:space="preserve"> – O projeto já foi concluído:</w:t>
+            </w:r>
+          </w:p>
+          <w:p>
+            <w:pPr>
+              <w:rPr>
+                <w:sz w:val="20"/>
+                <w:szCs w:val="18"/>
+              </w:rPr>
+            </w:pPr>
+            <w:r>
+              <w:rPr>
+                <w:sz w:val="20"/>
+                <w:szCs w:val="18"/>
+              </w:rPr>
+              <w:t xml:space="preserve">1. </w:t>
+            </w:r>
+            <w:r>
+              <w:rPr>
+                <w:sz w:val="20"/>
+                <w:szCs w:val="18"/>
+              </w:rPr>
+              <w:t xml:space="preserve">Ao atribuir a tarefa, o </w:t>
+            </w:r>
+            <w:r>
+              <w:rPr>
+                <w:sz w:val="20"/>
+                <w:szCs w:val="18"/>
+              </w:rPr>
+              <w:t>projeto já foi concluído;</w:t>
+            </w:r>
+          </w:p>
+          <w:p>
+            <w:pPr>
+              <w:rPr>
+                <w:sz w:val="20"/>
+                <w:szCs w:val="18"/>
+              </w:rPr>
+            </w:pPr>
+            <w:r>
+              <w:rPr>
+                <w:sz w:val="20"/>
+                <w:szCs w:val="18"/>
+              </w:rPr>
+              <w:t>2. O sistema exibe uma mensagem de erro;</w:t>
+            </w:r>
+          </w:p>
+          <w:p>
+            <w:pPr>
+              <w:rPr>
+                <w:sz w:val="20"/>
+                <w:szCs w:val="18"/>
+              </w:rPr>
+            </w:pPr>
+            <w:r>
+              <w:rPr>
+                <w:sz w:val="20"/>
+                <w:szCs w:val="18"/>
+              </w:rPr>
+              <w:t>3. O caso de uso é reiniciado.</w:t>
+            </w:r>
           </w:p>
         </w:tc>
       </w:tr>
     </w:tbl>
-    <w:p/>
     <w:p>
       <w:pPr>
         <w:pStyle w:val="Ttulo3"/>
       </w:pPr>
       <w:bookmarkStart w:id="47" w:name="_Toc117123809"/>
       <w:r>
+        <w:lastRenderedPageBreak/>
         <w:t>4.4.6 Manter integrantes</w:t>
       </w:r>
       <w:bookmarkEnd w:id="47"/>
@@ -17337,6 +17930,13 @@
                 <w:szCs w:val="18"/>
               </w:rPr>
             </w:pPr>
+            <w:r>
+              <w:rPr>
+                <w:sz w:val="20"/>
+                <w:szCs w:val="18"/>
+              </w:rPr>
+              <w:t>Este caso de uso serve para manter os integrantes do projeto em questão.</w:t>
+            </w:r>
           </w:p>
         </w:tc>
       </w:tr>
@@ -17376,6 +17976,28 @@
                 <w:szCs w:val="18"/>
               </w:rPr>
             </w:pPr>
+            <w:r>
+              <w:rPr>
+                <w:sz w:val="20"/>
+                <w:szCs w:val="18"/>
+              </w:rPr>
+              <w:t>- O autor deve estar participando do projeto e ter feito o login no sistema;</w:t>
+            </w:r>
+          </w:p>
+          <w:p>
+            <w:pPr>
+              <w:rPr>
+                <w:sz w:val="20"/>
+                <w:szCs w:val="18"/>
+              </w:rPr>
+            </w:pPr>
+            <w:r>
+              <w:rPr>
+                <w:sz w:val="20"/>
+                <w:szCs w:val="18"/>
+              </w:rPr>
+              <w:t>- O projeto não pode ter sido concluído em caso de atualização ou cadastro.</w:t>
+            </w:r>
           </w:p>
         </w:tc>
       </w:tr>
@@ -17415,6 +18037,13 @@
                 <w:szCs w:val="18"/>
               </w:rPr>
             </w:pPr>
+            <w:r>
+              <w:rPr>
+                <w:sz w:val="20"/>
+                <w:szCs w:val="18"/>
+              </w:rPr>
+              <w:t>Após o caso de uso, o sistema deve cadastrar, atualizar ou exibir o integrante.</w:t>
+            </w:r>
           </w:p>
         </w:tc>
       </w:tr>
@@ -17454,6 +18083,28 @@
                 <w:szCs w:val="18"/>
               </w:rPr>
             </w:pPr>
+            <w:r>
+              <w:rPr>
+                <w:sz w:val="20"/>
+                <w:szCs w:val="18"/>
+              </w:rPr>
+              <w:t>- Integrante;</w:t>
+            </w:r>
+          </w:p>
+          <w:p>
+            <w:pPr>
+              <w:rPr>
+                <w:sz w:val="20"/>
+                <w:szCs w:val="18"/>
+              </w:rPr>
+            </w:pPr>
+            <w:r>
+              <w:rPr>
+                <w:sz w:val="20"/>
+                <w:szCs w:val="18"/>
+              </w:rPr>
+              <w:t>- Scrum Master.</w:t>
+            </w:r>
           </w:p>
         </w:tc>
       </w:tr>
@@ -17494,6 +18145,58 @@
                 <w:szCs w:val="18"/>
               </w:rPr>
             </w:pPr>
+            <w:r>
+              <w:rPr>
+                <w:sz w:val="20"/>
+                <w:szCs w:val="18"/>
+              </w:rPr>
+              <w:t>1. O autor realiza login no sistema;</w:t>
+            </w:r>
+          </w:p>
+          <w:p>
+            <w:pPr>
+              <w:rPr>
+                <w:sz w:val="20"/>
+                <w:szCs w:val="18"/>
+              </w:rPr>
+            </w:pPr>
+            <w:r>
+              <w:rPr>
+                <w:sz w:val="20"/>
+                <w:szCs w:val="18"/>
+              </w:rPr>
+              <w:t>2. O sistema exibe a tela com as seguintes funcionalidades: cadastrar, atualizar e consultar;</w:t>
+            </w:r>
+          </w:p>
+          <w:p>
+            <w:pPr>
+              <w:rPr>
+                <w:sz w:val="20"/>
+                <w:szCs w:val="18"/>
+              </w:rPr>
+            </w:pPr>
+            <w:r>
+              <w:rPr>
+                <w:sz w:val="20"/>
+                <w:szCs w:val="18"/>
+              </w:rPr>
+              <w:t>3. O autor escolhe a opção desejada;</w:t>
+            </w:r>
+          </w:p>
+          <w:p>
+            <w:pPr>
+              <w:rPr>
+                <w:sz w:val="20"/>
+                <w:szCs w:val="18"/>
+              </w:rPr>
+            </w:pPr>
+            <w:r>
+              <w:rPr>
+                <w:sz w:val="20"/>
+                <w:szCs w:val="18"/>
+              </w:rPr>
+              <w:t>4. O caso de uso é finalizado.</w:t>
+            </w:r>
           </w:p>
         </w:tc>
       </w:tr>
@@ -17533,6 +18236,179 @@
                 <w:szCs w:val="18"/>
               </w:rPr>
             </w:pPr>
+            <w:r>
+              <w:rPr>
+                <w:sz w:val="20"/>
+                <w:szCs w:val="18"/>
+              </w:rPr>
+              <w:t>A01 – Cadastrar integrante:</w:t>
+            </w:r>
+          </w:p>
+          <w:p>
+            <w:pPr>
+              <w:rPr>
+                <w:sz w:val="20"/>
+                <w:szCs w:val="18"/>
+              </w:rPr>
+            </w:pPr>
+            <w:r>
+              <w:rPr>
+                <w:sz w:val="20"/>
+                <w:szCs w:val="18"/>
+              </w:rPr>
+              <w:t>1. O Scrum Master preenche as informações do integrante e pressiona o botão “Salvar”;</w:t>
+            </w:r>
+          </w:p>
+          <w:p>
+            <w:pPr>
+              <w:rPr>
+                <w:sz w:val="20"/>
+                <w:szCs w:val="18"/>
+              </w:rPr>
+            </w:pPr>
+            <w:r>
+              <w:rPr>
+                <w:sz w:val="20"/>
+                <w:szCs w:val="18"/>
+              </w:rPr>
+              <w:t>2. É exibida uma mensagem de sucesso;</w:t>
+            </w:r>
+          </w:p>
+          <w:p>
+            <w:pPr>
+              <w:rPr>
+                <w:sz w:val="20"/>
+                <w:szCs w:val="18"/>
+              </w:rPr>
+            </w:pPr>
+            <w:r>
+              <w:rPr>
+                <w:sz w:val="20"/>
+                <w:szCs w:val="18"/>
+              </w:rPr>
+              <w:t>3. O fluxo A03.2 é executado.</w:t>
+            </w:r>
+          </w:p>
+          <w:p>
+            <w:pPr>
+              <w:rPr>
+                <w:sz w:val="20"/>
+                <w:szCs w:val="18"/>
+              </w:rPr>
+            </w:pPr>
+          </w:p>
+          <w:p>
+            <w:pPr>
+              <w:rPr>
+                <w:sz w:val="20"/>
+                <w:szCs w:val="18"/>
+              </w:rPr>
+            </w:pPr>
+            <w:r>
+              <w:rPr>
+                <w:sz w:val="20"/>
+                <w:szCs w:val="18"/>
+              </w:rPr>
+              <w:t>A02 – Atualizar integrante:</w:t>
+            </w:r>
+          </w:p>
+          <w:p>
+            <w:pPr>
+              <w:rPr>
+                <w:sz w:val="20"/>
+                <w:szCs w:val="18"/>
+              </w:rPr>
+            </w:pPr>
+            <w:r>
+              <w:rPr>
+                <w:sz w:val="20"/>
+                <w:szCs w:val="18"/>
+              </w:rPr>
+              <w:t>1. O Scrum Master altera as informações do integrante e pressiona o botão “Editar”, ou o integrante altera as informações do seu perfil e pressiona o botão “Editar”;</w:t>
+            </w:r>
+          </w:p>
+          <w:p>
+            <w:pPr>
+              <w:rPr>
+                <w:sz w:val="20"/>
+                <w:szCs w:val="18"/>
+              </w:rPr>
+            </w:pPr>
+            <w:r>
+              <w:rPr>
+                <w:sz w:val="20"/>
+                <w:szCs w:val="18"/>
+              </w:rPr>
+              <w:t>2. É exibida uma mensagem de sucesso;</w:t>
+            </w:r>
+          </w:p>
+          <w:p>
+            <w:pPr>
+              <w:rPr>
+                <w:sz w:val="20"/>
+                <w:szCs w:val="18"/>
+              </w:rPr>
+            </w:pPr>
+            <w:r>
+              <w:rPr>
+                <w:sz w:val="20"/>
+                <w:szCs w:val="18"/>
+              </w:rPr>
+              <w:t>3. O fluxo A03.2 é executado.</w:t>
+            </w:r>
+          </w:p>
+          <w:p>
+            <w:pPr>
+              <w:rPr>
+                <w:sz w:val="20"/>
+                <w:szCs w:val="18"/>
+              </w:rPr>
+            </w:pPr>
+          </w:p>
+          <w:p>
+            <w:pPr>
+              <w:rPr>
+                <w:sz w:val="20"/>
+                <w:szCs w:val="18"/>
+              </w:rPr>
+            </w:pPr>
+            <w:r>
+              <w:rPr>
+                <w:sz w:val="20"/>
+                <w:szCs w:val="18"/>
+              </w:rPr>
+              <w:t>A03 – Consultar integrante:</w:t>
+            </w:r>
+          </w:p>
+          <w:p>
+            <w:pPr>
+              <w:rPr>
+                <w:sz w:val="20"/>
+                <w:szCs w:val="18"/>
+              </w:rPr>
+            </w:pPr>
+            <w:r>
+              <w:rPr>
+                <w:sz w:val="20"/>
+                <w:szCs w:val="18"/>
+              </w:rPr>
+              <w:t>1. O autor clica para visualizar os dados do integrante;</w:t>
+            </w:r>
+          </w:p>
+          <w:p>
+            <w:pPr>
+              <w:rPr>
+                <w:sz w:val="20"/>
+                <w:szCs w:val="18"/>
+              </w:rPr>
+            </w:pPr>
+            <w:r>
+              <w:rPr>
+                <w:sz w:val="20"/>
+                <w:szCs w:val="18"/>
+              </w:rPr>
+              <w:t>2. Os dados do integrante são exibidos.</w:t>
+            </w:r>
           </w:p>
         </w:tc>
       </w:tr>
@@ -17572,6 +18448,331 @@
                 <w:szCs w:val="18"/>
               </w:rPr>
             </w:pPr>
+            <w:r>
+              <w:rPr>
+                <w:sz w:val="20"/>
+                <w:szCs w:val="18"/>
+              </w:rPr>
+              <w:t>E1 – Preenchimento incorreto das informações:</w:t>
+            </w:r>
+          </w:p>
+          <w:p>
+            <w:pPr>
+              <w:rPr>
+                <w:sz w:val="20"/>
+                <w:szCs w:val="18"/>
+              </w:rPr>
+            </w:pPr>
+            <w:r>
+              <w:rPr>
+                <w:sz w:val="20"/>
+                <w:szCs w:val="18"/>
+              </w:rPr>
+              <w:t>1. Em A01 ou A02 os dados são preenchidos de forma incorreta;</w:t>
+            </w:r>
+          </w:p>
+          <w:p>
+            <w:pPr>
+              <w:rPr>
+                <w:sz w:val="20"/>
+                <w:szCs w:val="18"/>
+              </w:rPr>
+            </w:pPr>
+            <w:r>
+              <w:rPr>
+                <w:sz w:val="20"/>
+                <w:szCs w:val="18"/>
+              </w:rPr>
+              <w:t>2. O sistema desabilita o botão “Salvar” ou “Editar”;</w:t>
+            </w:r>
+          </w:p>
+          <w:p>
+            <w:pPr>
+              <w:rPr>
+                <w:sz w:val="20"/>
+                <w:szCs w:val="18"/>
+              </w:rPr>
+            </w:pPr>
+            <w:r>
+              <w:rPr>
+                <w:sz w:val="20"/>
+                <w:szCs w:val="18"/>
+              </w:rPr>
+              <w:t>3. O sistema retorna ao passo anterior.</w:t>
+            </w:r>
+          </w:p>
+          <w:p>
+            <w:pPr>
+              <w:rPr>
+                <w:sz w:val="20"/>
+                <w:szCs w:val="18"/>
+              </w:rPr>
+            </w:pPr>
+          </w:p>
+          <w:p>
+            <w:pPr>
+              <w:rPr>
+                <w:sz w:val="20"/>
+                <w:szCs w:val="18"/>
+              </w:rPr>
+            </w:pPr>
+            <w:r>
+              <w:rPr>
+                <w:sz w:val="20"/>
+                <w:szCs w:val="18"/>
+              </w:rPr>
+              <w:t>E2 – O autor não está participando do projeto:</w:t>
+            </w:r>
+          </w:p>
+          <w:p>
+            <w:pPr>
+              <w:rPr>
+                <w:sz w:val="20"/>
+                <w:szCs w:val="18"/>
+              </w:rPr>
+            </w:pPr>
+            <w:r>
+              <w:rPr>
+                <w:sz w:val="20"/>
+                <w:szCs w:val="18"/>
+              </w:rPr>
+              <w:t>1. Em A01, A02 ou A03 o autor não está participando do projeto;</w:t>
+            </w:r>
+          </w:p>
+          <w:p>
+            <w:pPr>
+              <w:rPr>
+                <w:sz w:val="20"/>
+                <w:szCs w:val="18"/>
+              </w:rPr>
+            </w:pPr>
+            <w:r>
+              <w:rPr>
+                <w:sz w:val="20"/>
+                <w:szCs w:val="18"/>
+              </w:rPr>
+              <w:t>2. O sistema exibe uma mensagem de erro;</w:t>
+            </w:r>
+          </w:p>
+          <w:p>
+            <w:pPr>
+              <w:rPr>
+                <w:sz w:val="20"/>
+                <w:szCs w:val="18"/>
+              </w:rPr>
+            </w:pPr>
+            <w:r>
+              <w:rPr>
+                <w:sz w:val="20"/>
+                <w:szCs w:val="18"/>
+              </w:rPr>
+              <w:t>3. O caso de uso é reiniciado.</w:t>
+            </w:r>
+          </w:p>
+          <w:p>
+            <w:pPr>
+              <w:rPr>
+                <w:sz w:val="20"/>
+                <w:szCs w:val="18"/>
+              </w:rPr>
+            </w:pPr>
+          </w:p>
+          <w:p>
+            <w:pPr>
+              <w:rPr>
+                <w:sz w:val="20"/>
+                <w:szCs w:val="18"/>
+              </w:rPr>
+            </w:pPr>
+            <w:r>
+              <w:rPr>
+                <w:sz w:val="20"/>
+                <w:szCs w:val="18"/>
+              </w:rPr>
+              <w:t>E3 – O autor não fez o login:</w:t>
+            </w:r>
+          </w:p>
+          <w:p>
+            <w:pPr>
+              <w:rPr>
+                <w:sz w:val="20"/>
+                <w:szCs w:val="18"/>
+              </w:rPr>
+            </w:pPr>
+            <w:r>
+              <w:rPr>
+                <w:sz w:val="20"/>
+                <w:szCs w:val="18"/>
+              </w:rPr>
+              <w:t>1. Em A01, A02 ou A03 o autor não fez o login no sistema;</w:t>
+            </w:r>
+          </w:p>
+          <w:p>
+            <w:pPr>
+              <w:rPr>
+                <w:sz w:val="20"/>
+                <w:szCs w:val="18"/>
+              </w:rPr>
+            </w:pPr>
+            <w:r>
+              <w:rPr>
+                <w:sz w:val="20"/>
+                <w:szCs w:val="18"/>
+              </w:rPr>
+              <w:t>2. O sistema exibe uma mensagem de erro;</w:t>
+            </w:r>
+          </w:p>
+          <w:p>
+            <w:pPr>
+              <w:rPr>
+                <w:sz w:val="20"/>
+                <w:szCs w:val="18"/>
+              </w:rPr>
+            </w:pPr>
+            <w:r>
+              <w:rPr>
+                <w:sz w:val="20"/>
+                <w:szCs w:val="18"/>
+              </w:rPr>
+              <w:t>3. O sistema redireciona o autor para a tela de login.</w:t>
+            </w:r>
+          </w:p>
+          <w:p>
+            <w:pPr>
+              <w:rPr>
+                <w:sz w:val="20"/>
+                <w:szCs w:val="18"/>
+              </w:rPr>
+            </w:pPr>
+          </w:p>
+          <w:p>
+            <w:pPr>
+              <w:rPr>
+                <w:sz w:val="20"/>
+                <w:szCs w:val="18"/>
+              </w:rPr>
+            </w:pPr>
+            <w:r>
+              <w:rPr>
+                <w:sz w:val="20"/>
+                <w:szCs w:val="18"/>
+              </w:rPr>
+              <w:t>E4 – O autor cadastra integrante sem ser Scrum Master:</w:t>
+            </w:r>
+          </w:p>
+          <w:p>
+            <w:pPr>
+              <w:rPr>
+                <w:sz w:val="20"/>
+                <w:szCs w:val="18"/>
+              </w:rPr>
+            </w:pPr>
+            <w:r>
+              <w:rPr>
+                <w:sz w:val="20"/>
+                <w:szCs w:val="18"/>
+              </w:rPr>
+              <w:t>1. Em A01, o autor não é o Scrum Master do projeto;</w:t>
+            </w:r>
+          </w:p>
+          <w:p>
+            <w:pPr>
+              <w:rPr>
+                <w:sz w:val="20"/>
+                <w:szCs w:val="18"/>
+              </w:rPr>
+            </w:pPr>
+            <w:r>
+              <w:rPr>
+                <w:sz w:val="20"/>
+                <w:szCs w:val="18"/>
+              </w:rPr>
+              <w:t>2. O sistema exibe uma mensagem de erro;</w:t>
+            </w:r>
+          </w:p>
+          <w:p>
+            <w:pPr>
+              <w:rPr>
+                <w:sz w:val="20"/>
+                <w:szCs w:val="18"/>
+              </w:rPr>
+            </w:pPr>
+            <w:r>
+              <w:rPr>
+                <w:sz w:val="20"/>
+                <w:szCs w:val="18"/>
+              </w:rPr>
+              <w:t>3. O caso de uso é reiniciado.</w:t>
+            </w:r>
+          </w:p>
+          <w:p>
+            <w:pPr>
+              <w:rPr>
+                <w:sz w:val="20"/>
+                <w:szCs w:val="18"/>
+              </w:rPr>
+            </w:pPr>
+          </w:p>
+          <w:p>
+            <w:pPr>
+              <w:rPr>
+                <w:sz w:val="20"/>
+                <w:szCs w:val="18"/>
+              </w:rPr>
+            </w:pPr>
+            <w:r>
+              <w:rPr>
+                <w:sz w:val="20"/>
+                <w:szCs w:val="18"/>
+              </w:rPr>
+              <w:t>E5 – O projeto já foi concluído:</w:t>
+            </w:r>
+          </w:p>
+          <w:p>
+            <w:pPr>
+              <w:rPr>
+                <w:sz w:val="20"/>
+                <w:szCs w:val="18"/>
+              </w:rPr>
+            </w:pPr>
+            <w:r>
+              <w:rPr>
+                <w:sz w:val="20"/>
+                <w:szCs w:val="18"/>
+              </w:rPr>
+              <w:lastRenderedPageBreak/>
+              <w:t>1. Em A01 ou A02 o projeto já foi concluído;</w:t>
+            </w:r>
+          </w:p>
+          <w:p>
+            <w:pPr>
+              <w:rPr>
+                <w:sz w:val="20"/>
+                <w:szCs w:val="18"/>
+              </w:rPr>
+            </w:pPr>
+            <w:r>
+              <w:rPr>
+                <w:sz w:val="20"/>
+                <w:szCs w:val="18"/>
+              </w:rPr>
+              <w:t>2. O sistema exibe uma mensagem de erro;</w:t>
+            </w:r>
+          </w:p>
+          <w:p>
+            <w:pPr>
+              <w:rPr>
+                <w:sz w:val="20"/>
+                <w:szCs w:val="18"/>
+              </w:rPr>
+            </w:pPr>
+            <w:r>
+              <w:rPr>
+                <w:sz w:val="20"/>
+                <w:szCs w:val="18"/>
+              </w:rPr>
+              <w:t>3. O caso de uso é reiniciado.</w:t>
+            </w:r>
           </w:p>
         </w:tc>
       </w:tr>

</xml_diff>